<commit_message>
2023-02-09 Memoria: Añadidos Objetivos
</commit_message>
<xml_diff>
--- a/Memoria/Memoria.docx
+++ b/Memoria/Memoria.docx
@@ -56,7 +56,7 @@
                     </pic:cNvPicPr>
                   </pic:nvPicPr>
                   <pic:blipFill>
-                    <a:blip r:embed="rId7">
+                    <a:blip r:embed="rId8">
                       <a:extLst>
                         <a:ext uri="{28A0092B-C50C-407E-A947-70E740481C1C}">
                           <a14:useLocalDpi xmlns:a14="http://schemas.microsoft.com/office/drawing/2010/main" val="0"/>
@@ -218,14 +218,16 @@
           <w:szCs w:val="36"/>
         </w:rPr>
       </w:pPr>
+      <w:proofErr w:type="spellStart"/>
       <w:r>
         <w:rPr>
           <w:rFonts w:ascii="Arial" w:hAnsi="Arial" w:cs="Arial"/>
           <w:sz w:val="36"/>
           <w:szCs w:val="36"/>
         </w:rPr>
-        <w:t>Application for of production processes</w:t>
-      </w:r>
+        <w:t>Application</w:t>
+      </w:r>
+      <w:proofErr w:type="spellEnd"/>
       <w:r>
         <w:rPr>
           <w:rFonts w:ascii="Arial" w:hAnsi="Arial" w:cs="Arial"/>
@@ -234,13 +236,95 @@
         </w:rPr>
         <w:t xml:space="preserve"> </w:t>
       </w:r>
+      <w:proofErr w:type="spellStart"/>
       <w:r>
         <w:rPr>
           <w:rFonts w:ascii="Arial" w:hAnsi="Arial" w:cs="Arial"/>
           <w:sz w:val="36"/>
           <w:szCs w:val="36"/>
         </w:rPr>
-        <w:t xml:space="preserve">management of micro and </w:t>
+        <w:t>for</w:t>
+      </w:r>
+      <w:proofErr w:type="spellEnd"/>
+      <w:r>
+        <w:rPr>
+          <w:rFonts w:ascii="Arial" w:hAnsi="Arial" w:cs="Arial"/>
+          <w:sz w:val="36"/>
+          <w:szCs w:val="36"/>
+        </w:rPr>
+        <w:t xml:space="preserve"> </w:t>
+      </w:r>
+      <w:proofErr w:type="spellStart"/>
+      <w:r>
+        <w:rPr>
+          <w:rFonts w:ascii="Arial" w:hAnsi="Arial" w:cs="Arial"/>
+          <w:sz w:val="36"/>
+          <w:szCs w:val="36"/>
+        </w:rPr>
+        <w:t>production</w:t>
+      </w:r>
+      <w:proofErr w:type="spellEnd"/>
+      <w:r>
+        <w:rPr>
+          <w:rFonts w:ascii="Arial" w:hAnsi="Arial" w:cs="Arial"/>
+          <w:sz w:val="36"/>
+          <w:szCs w:val="36"/>
+        </w:rPr>
+        <w:t xml:space="preserve"> </w:t>
+      </w:r>
+      <w:proofErr w:type="spellStart"/>
+      <w:r>
+        <w:rPr>
+          <w:rFonts w:ascii="Arial" w:hAnsi="Arial" w:cs="Arial"/>
+          <w:sz w:val="36"/>
+          <w:szCs w:val="36"/>
+        </w:rPr>
+        <w:t>processes</w:t>
+      </w:r>
+      <w:proofErr w:type="spellEnd"/>
+      <w:r>
+        <w:rPr>
+          <w:rFonts w:ascii="Arial" w:hAnsi="Arial" w:cs="Arial"/>
+          <w:sz w:val="36"/>
+          <w:szCs w:val="36"/>
+        </w:rPr>
+        <w:t xml:space="preserve"> </w:t>
+      </w:r>
+      <w:proofErr w:type="spellStart"/>
+      <w:r>
+        <w:rPr>
+          <w:rFonts w:ascii="Arial" w:hAnsi="Arial" w:cs="Arial"/>
+          <w:sz w:val="36"/>
+          <w:szCs w:val="36"/>
+        </w:rPr>
+        <w:t>management</w:t>
+      </w:r>
+      <w:proofErr w:type="spellEnd"/>
+      <w:r>
+        <w:rPr>
+          <w:rFonts w:ascii="Arial" w:hAnsi="Arial" w:cs="Arial"/>
+          <w:sz w:val="36"/>
+          <w:szCs w:val="36"/>
+        </w:rPr>
+        <w:t xml:space="preserve"> </w:t>
+      </w:r>
+      <w:proofErr w:type="spellStart"/>
+      <w:r>
+        <w:rPr>
+          <w:rFonts w:ascii="Arial" w:hAnsi="Arial" w:cs="Arial"/>
+          <w:sz w:val="36"/>
+          <w:szCs w:val="36"/>
+        </w:rPr>
+        <w:t>of</w:t>
+      </w:r>
+      <w:proofErr w:type="spellEnd"/>
+      <w:r>
+        <w:rPr>
+          <w:rFonts w:ascii="Arial" w:hAnsi="Arial" w:cs="Arial"/>
+          <w:sz w:val="36"/>
+          <w:szCs w:val="36"/>
+        </w:rPr>
+        <w:t xml:space="preserve"> micro and </w:t>
       </w:r>
       <w:proofErr w:type="spellStart"/>
       <w:r>
@@ -414,7 +498,23 @@
           <w:sz w:val="24"/>
           <w:szCs w:val="24"/>
         </w:rPr>
-        <w:t>Director: Patricia López Martínez</w:t>
+        <w:t>Director</w:t>
+      </w:r>
+      <w:r>
+        <w:rPr>
+          <w:rFonts w:ascii="Arial" w:hAnsi="Arial" w:cs="Arial"/>
+          <w:sz w:val="24"/>
+          <w:szCs w:val="24"/>
+        </w:rPr>
+        <w:t>a</w:t>
+      </w:r>
+      <w:r>
+        <w:rPr>
+          <w:rFonts w:ascii="Arial" w:hAnsi="Arial" w:cs="Arial"/>
+          <w:sz w:val="24"/>
+          <w:szCs w:val="24"/>
+        </w:rPr>
+        <w:t>: Patricia López Martínez</w:t>
       </w:r>
     </w:p>
     <w:p>
@@ -474,6 +574,206 @@
         </w:rPr>
       </w:pPr>
     </w:p>
+    <w:sdt>
+      <w:sdtPr>
+        <w:id w:val="1123651479"/>
+        <w:docPartObj>
+          <w:docPartGallery w:val="Table of Contents"/>
+          <w:docPartUnique/>
+        </w:docPartObj>
+      </w:sdtPr>
+      <w:sdtEndPr>
+        <w:rPr>
+          <w:rFonts w:asciiTheme="minorHAnsi" w:eastAsiaTheme="minorHAnsi" w:hAnsiTheme="minorHAnsi" w:cstheme="minorBidi"/>
+          <w:b/>
+          <w:bCs/>
+          <w:color w:val="auto"/>
+          <w:kern w:val="2"/>
+          <w:sz w:val="22"/>
+          <w:szCs w:val="22"/>
+          <w:lang w:eastAsia="en-US"/>
+          <w14:ligatures w14:val="standardContextual"/>
+        </w:rPr>
+      </w:sdtEndPr>
+      <w:sdtContent>
+        <w:p>
+          <w:pPr>
+            <w:pStyle w:val="TtuloTDC"/>
+            <w:rPr>
+              <w:sz w:val="12"/>
+              <w:szCs w:val="12"/>
+            </w:rPr>
+          </w:pPr>
+        </w:p>
+        <w:p>
+          <w:pPr>
+            <w:pStyle w:val="TDC1"/>
+            <w:tabs>
+              <w:tab w:val="right" w:leader="dot" w:pos="8494"/>
+            </w:tabs>
+            <w:rPr>
+              <w:rFonts w:eastAsiaTheme="minorEastAsia"/>
+              <w:noProof/>
+              <w:kern w:val="0"/>
+              <w:lang w:eastAsia="es-ES"/>
+              <w14:ligatures w14:val="none"/>
+            </w:rPr>
+          </w:pPr>
+          <w:r>
+            <w:fldChar w:fldCharType="begin"/>
+          </w:r>
+          <w:r>
+            <w:instrText xml:space="preserve"> TOC \o "1-3" \h \z \u </w:instrText>
+          </w:r>
+          <w:r>
+            <w:fldChar w:fldCharType="separate"/>
+          </w:r>
+          <w:hyperlink w:anchor="_Toc126829664" w:history="1">
+            <w:r>
+              <w:rPr>
+                <w:rStyle w:val="Hipervnculo"/>
+                <w:rFonts w:ascii="Arial" w:hAnsi="Arial" w:cs="Arial"/>
+                <w:noProof/>
+              </w:rPr>
+              <w:t>1. Introducción</w:t>
+            </w:r>
+            <w:r>
+              <w:rPr>
+                <w:noProof/>
+                <w:webHidden/>
+              </w:rPr>
+              <w:tab/>
+            </w:r>
+            <w:r>
+              <w:rPr>
+                <w:noProof/>
+                <w:webHidden/>
+              </w:rPr>
+              <w:fldChar w:fldCharType="begin"/>
+            </w:r>
+            <w:r>
+              <w:rPr>
+                <w:noProof/>
+                <w:webHidden/>
+              </w:rPr>
+              <w:instrText xml:space="preserve"> PAGEREF _Toc126829664 \h </w:instrText>
+            </w:r>
+            <w:r>
+              <w:rPr>
+                <w:noProof/>
+                <w:webHidden/>
+              </w:rPr>
+            </w:r>
+            <w:r>
+              <w:rPr>
+                <w:noProof/>
+                <w:webHidden/>
+              </w:rPr>
+              <w:fldChar w:fldCharType="separate"/>
+            </w:r>
+            <w:r>
+              <w:rPr>
+                <w:noProof/>
+                <w:webHidden/>
+              </w:rPr>
+              <w:t>4</w:t>
+            </w:r>
+            <w:r>
+              <w:rPr>
+                <w:noProof/>
+                <w:webHidden/>
+              </w:rPr>
+              <w:fldChar w:fldCharType="end"/>
+            </w:r>
+          </w:hyperlink>
+        </w:p>
+        <w:p>
+          <w:pPr>
+            <w:pStyle w:val="TDC1"/>
+            <w:tabs>
+              <w:tab w:val="right" w:leader="dot" w:pos="8494"/>
+            </w:tabs>
+            <w:rPr>
+              <w:rFonts w:eastAsiaTheme="minorEastAsia"/>
+              <w:noProof/>
+              <w:kern w:val="0"/>
+              <w:lang w:eastAsia="es-ES"/>
+              <w14:ligatures w14:val="none"/>
+            </w:rPr>
+          </w:pPr>
+          <w:hyperlink w:anchor="_Toc126829665" w:history="1">
+            <w:r>
+              <w:rPr>
+                <w:rStyle w:val="Hipervnculo"/>
+                <w:rFonts w:ascii="Arial" w:hAnsi="Arial" w:cs="Arial"/>
+                <w:noProof/>
+              </w:rPr>
+              <w:t>2. Objetivos</w:t>
+            </w:r>
+            <w:r>
+              <w:rPr>
+                <w:noProof/>
+                <w:webHidden/>
+              </w:rPr>
+              <w:tab/>
+            </w:r>
+            <w:r>
+              <w:rPr>
+                <w:noProof/>
+                <w:webHidden/>
+              </w:rPr>
+              <w:fldChar w:fldCharType="begin"/>
+            </w:r>
+            <w:r>
+              <w:rPr>
+                <w:noProof/>
+                <w:webHidden/>
+              </w:rPr>
+              <w:instrText xml:space="preserve"> PAGEREF _Toc126829665 \h </w:instrText>
+            </w:r>
+            <w:r>
+              <w:rPr>
+                <w:noProof/>
+                <w:webHidden/>
+              </w:rPr>
+            </w:r>
+            <w:r>
+              <w:rPr>
+                <w:noProof/>
+                <w:webHidden/>
+              </w:rPr>
+              <w:fldChar w:fldCharType="separate"/>
+            </w:r>
+            <w:r>
+              <w:rPr>
+                <w:noProof/>
+                <w:webHidden/>
+              </w:rPr>
+              <w:t>6</w:t>
+            </w:r>
+            <w:r>
+              <w:rPr>
+                <w:noProof/>
+                <w:webHidden/>
+              </w:rPr>
+              <w:fldChar w:fldCharType="end"/>
+            </w:r>
+          </w:hyperlink>
+        </w:p>
+        <w:p>
+          <w:r>
+            <w:fldChar w:fldCharType="end"/>
+          </w:r>
+        </w:p>
+      </w:sdtContent>
+    </w:sdt>
+    <w:p>
+      <w:pPr>
+        <w:rPr>
+          <w:rFonts w:ascii="Arial" w:hAnsi="Arial" w:cs="Arial"/>
+        </w:rPr>
+      </w:pPr>
+    </w:p>
     <w:p>
       <w:pPr>
         <w:rPr>
@@ -489,7 +789,6 @@
     </w:p>
     <w:p>
       <w:pPr>
-        <w:jc w:val="both"/>
         <w:rPr>
           <w:rFonts w:ascii="Arial" w:hAnsi="Arial" w:cs="Arial"/>
           <w:b/>
@@ -509,8 +808,226 @@
           <w:szCs w:val="28"/>
         </w:rPr>
         <w:lastRenderedPageBreak/>
+        <w:t>Índice de ilustraciones</w:t>
+      </w:r>
+    </w:p>
+    <w:p>
+      <w:pPr>
+        <w:rPr>
+          <w:rFonts w:ascii="Arial" w:hAnsi="Arial" w:cs="Arial"/>
+        </w:rPr>
+      </w:pPr>
+    </w:p>
+    <w:p>
+      <w:pPr>
+        <w:pStyle w:val="Tabladeilustraciones"/>
+        <w:tabs>
+          <w:tab w:val="right" w:leader="dot" w:pos="8494"/>
+        </w:tabs>
+        <w:rPr>
+          <w:noProof/>
+        </w:rPr>
+      </w:pPr>
+      <w:r>
+        <w:rPr>
+          <w:rFonts w:ascii="Arial" w:hAnsi="Arial" w:cs="Arial"/>
+        </w:rPr>
+        <w:fldChar w:fldCharType="begin"/>
+      </w:r>
+      <w:r>
+        <w:rPr>
+          <w:rFonts w:ascii="Arial" w:hAnsi="Arial" w:cs="Arial"/>
+        </w:rPr>
+        <w:instrText xml:space="preserve"> TOC \h \z \c "Figura" </w:instrText>
+      </w:r>
+      <w:r>
+        <w:rPr>
+          <w:rFonts w:ascii="Arial" w:hAnsi="Arial" w:cs="Arial"/>
+        </w:rPr>
+        <w:fldChar w:fldCharType="separate"/>
+      </w:r>
+      <w:hyperlink w:anchor="_Toc126829713" w:history="1">
+        <w:r>
+          <w:rPr>
+            <w:rStyle w:val="Hipervnculo"/>
+            <w:rFonts w:ascii="Arial" w:hAnsi="Arial" w:cs="Arial"/>
+            <w:noProof/>
+          </w:rPr>
+          <w:t>Figura 1. Presupuesto al sector IT visto como porcentaje de los ingresos</w:t>
+        </w:r>
+        <w:r>
+          <w:rPr>
+            <w:noProof/>
+            <w:webHidden/>
+          </w:rPr>
+          <w:tab/>
+        </w:r>
+        <w:r>
+          <w:rPr>
+            <w:noProof/>
+            <w:webHidden/>
+          </w:rPr>
+          <w:fldChar w:fldCharType="begin"/>
+        </w:r>
+        <w:r>
+          <w:rPr>
+            <w:noProof/>
+            <w:webHidden/>
+          </w:rPr>
+          <w:instrText xml:space="preserve"> PAGEREF _Toc126829713 \h </w:instrText>
+        </w:r>
+        <w:r>
+          <w:rPr>
+            <w:noProof/>
+            <w:webHidden/>
+          </w:rPr>
+        </w:r>
+        <w:r>
+          <w:rPr>
+            <w:noProof/>
+            <w:webHidden/>
+          </w:rPr>
+          <w:fldChar w:fldCharType="separate"/>
+        </w:r>
+        <w:r>
+          <w:rPr>
+            <w:noProof/>
+            <w:webHidden/>
+          </w:rPr>
+          <w:t>4</w:t>
+        </w:r>
+        <w:r>
+          <w:rPr>
+            <w:noProof/>
+            <w:webHidden/>
+          </w:rPr>
+          <w:fldChar w:fldCharType="end"/>
+        </w:r>
+      </w:hyperlink>
+    </w:p>
+    <w:p>
+      <w:pPr>
+        <w:pStyle w:val="Tabladeilustraciones"/>
+        <w:tabs>
+          <w:tab w:val="right" w:leader="dot" w:pos="8494"/>
+        </w:tabs>
+        <w:rPr>
+          <w:noProof/>
+        </w:rPr>
+      </w:pPr>
+      <w:hyperlink w:anchor="_Toc126829714" w:history="1">
+        <w:r>
+          <w:rPr>
+            <w:rStyle w:val="Hipervnculo"/>
+            <w:rFonts w:ascii="Arial" w:hAnsi="Arial" w:cs="Arial"/>
+            <w:noProof/>
+          </w:rPr>
+          <w:t>Figura 2. CIO’s reportando un incremento en el presupuesto IT en el año 2016</w:t>
+        </w:r>
+        <w:r>
+          <w:rPr>
+            <w:noProof/>
+            <w:webHidden/>
+          </w:rPr>
+          <w:tab/>
+        </w:r>
+        <w:r>
+          <w:rPr>
+            <w:noProof/>
+            <w:webHidden/>
+          </w:rPr>
+          <w:fldChar w:fldCharType="begin"/>
+        </w:r>
+        <w:r>
+          <w:rPr>
+            <w:noProof/>
+            <w:webHidden/>
+          </w:rPr>
+          <w:instrText xml:space="preserve"> PAGEREF _Toc126829714 \h </w:instrText>
+        </w:r>
+        <w:r>
+          <w:rPr>
+            <w:noProof/>
+            <w:webHidden/>
+          </w:rPr>
+        </w:r>
+        <w:r>
+          <w:rPr>
+            <w:noProof/>
+            <w:webHidden/>
+          </w:rPr>
+          <w:fldChar w:fldCharType="separate"/>
+        </w:r>
+        <w:r>
+          <w:rPr>
+            <w:noProof/>
+            <w:webHidden/>
+          </w:rPr>
+          <w:t>4</w:t>
+        </w:r>
+        <w:r>
+          <w:rPr>
+            <w:noProof/>
+            <w:webHidden/>
+          </w:rPr>
+          <w:fldChar w:fldCharType="end"/>
+        </w:r>
+      </w:hyperlink>
+    </w:p>
+    <w:p>
+      <w:pPr>
+        <w:rPr>
+          <w:rFonts w:ascii="Arial" w:hAnsi="Arial" w:cs="Arial"/>
+        </w:rPr>
+      </w:pPr>
+      <w:r>
+        <w:rPr>
+          <w:rFonts w:ascii="Arial" w:hAnsi="Arial" w:cs="Arial"/>
+        </w:rPr>
+        <w:fldChar w:fldCharType="end"/>
+      </w:r>
+    </w:p>
+    <w:p>
+      <w:pPr>
+        <w:rPr>
+          <w:rFonts w:ascii="Arial" w:hAnsi="Arial" w:cs="Arial"/>
+        </w:rPr>
+      </w:pPr>
+      <w:r>
+        <w:rPr>
+          <w:rFonts w:ascii="Arial" w:hAnsi="Arial" w:cs="Arial"/>
+        </w:rPr>
+        <w:br w:type="page"/>
+      </w:r>
+    </w:p>
+    <w:p>
+      <w:pPr>
+        <w:pStyle w:val="Ttulo1"/>
+        <w:rPr>
+          <w:rFonts w:ascii="Arial" w:hAnsi="Arial" w:cs="Arial"/>
+          <w:b/>
+          <w:bCs/>
+          <w:color w:val="auto"/>
+          <w:spacing w:val="20"/>
+          <w:sz w:val="28"/>
+          <w:szCs w:val="28"/>
+        </w:rPr>
+      </w:pPr>
+      <w:bookmarkStart w:id="0" w:name="_Toc126829664"/>
+      <w:r>
+        <w:rPr>
+          <w:rFonts w:ascii="Arial" w:hAnsi="Arial" w:cs="Arial"/>
+          <w:b/>
+          <w:bCs/>
+          <w:color w:val="auto"/>
+          <w:spacing w:val="20"/>
+          <w:sz w:val="28"/>
+          <w:szCs w:val="28"/>
+        </w:rPr>
+        <w:lastRenderedPageBreak/>
         <w:t>1. Introducción</w:t>
       </w:r>
+      <w:bookmarkEnd w:id="0"/>
     </w:p>
     <w:p>
       <w:pPr>
@@ -577,14 +1094,6 @@
         </w:rPr>
         <w:t xml:space="preserve"> (categoría </w:t>
       </w:r>
-      <w:r>
-        <w:rPr>
-          <w:rFonts w:ascii="Arial" w:hAnsi="Arial" w:cs="Arial"/>
-          <w:i/>
-          <w:iCs/>
-        </w:rPr>
-        <w:t xml:space="preserve">Business and profesional </w:t>
-      </w:r>
       <w:proofErr w:type="spellStart"/>
       <w:r>
         <w:rPr>
@@ -592,7 +1101,49 @@
           <w:i/>
           <w:iCs/>
         </w:rPr>
-        <w:t>services</w:t>
+        <w:t>Consumer</w:t>
+      </w:r>
+      <w:proofErr w:type="spellEnd"/>
+      <w:r>
+        <w:rPr>
+          <w:rFonts w:ascii="Arial" w:hAnsi="Arial" w:cs="Arial"/>
+        </w:rPr>
+        <w:t xml:space="preserve"> </w:t>
+      </w:r>
+      <w:proofErr w:type="spellStart"/>
+      <w:r>
+        <w:rPr>
+          <w:rFonts w:ascii="Arial" w:hAnsi="Arial" w:cs="Arial"/>
+          <w:i/>
+          <w:iCs/>
+        </w:rPr>
+        <w:t>b</w:t>
+      </w:r>
+      <w:r>
+        <w:rPr>
+          <w:rFonts w:ascii="Arial" w:hAnsi="Arial" w:cs="Arial"/>
+          <w:i/>
+          <w:iCs/>
+        </w:rPr>
+        <w:t>usiness</w:t>
+      </w:r>
+      <w:proofErr w:type="spellEnd"/>
+      <w:r>
+        <w:rPr>
+          <w:rFonts w:ascii="Arial" w:hAnsi="Arial" w:cs="Arial"/>
+          <w:i/>
+          <w:iCs/>
+        </w:rPr>
+        <w:t xml:space="preserve"> and </w:t>
+      </w:r>
+      <w:proofErr w:type="spellStart"/>
+      <w:r>
+        <w:rPr>
+          <w:rFonts w:ascii="Arial" w:hAnsi="Arial" w:cs="Arial"/>
+          <w:i/>
+          <w:iCs/>
+        </w:rPr>
+        <w:t>retail</w:t>
       </w:r>
       <w:proofErr w:type="spellEnd"/>
       <w:r>
@@ -643,7 +1194,7 @@
                     </pic:cNvPicPr>
                   </pic:nvPicPr>
                   <pic:blipFill rotWithShape="1">
-                    <a:blip r:embed="rId8" cstate="print">
+                    <a:blip r:embed="rId9" cstate="print">
                       <a:extLst>
                         <a:ext uri="{28A0092B-C50C-407E-A947-70E740481C1C}">
                           <a14:useLocalDpi xmlns:a14="http://schemas.microsoft.com/office/drawing/2010/main" val="0"/>
@@ -685,17 +1236,84 @@
           <w:rFonts w:ascii="Arial" w:hAnsi="Arial" w:cs="Arial"/>
           <w:i/>
           <w:iCs/>
-        </w:rPr>
-      </w:pPr>
-      <w:r>
-        <w:rPr>
-          <w:rFonts w:ascii="Arial" w:hAnsi="Arial" w:cs="Arial"/>
-          <w:i/>
-          <w:iCs/>
           <w:color w:val="595959" w:themeColor="text1" w:themeTint="A6"/>
         </w:rPr>
-        <w:t>Figura 1. Presupuesto al sector IT visto como porcentaje de los ingresos</w:t>
-      </w:r>
+      </w:pPr>
+      <w:bookmarkStart w:id="1" w:name="_Toc126829713"/>
+      <w:r>
+        <w:rPr>
+          <w:rFonts w:ascii="Arial" w:hAnsi="Arial" w:cs="Arial"/>
+          <w:i/>
+          <w:iCs/>
+          <w:color w:val="595959" w:themeColor="text1" w:themeTint="A6"/>
+        </w:rPr>
+        <w:t xml:space="preserve">Figura </w:t>
+      </w:r>
+      <w:r>
+        <w:rPr>
+          <w:rFonts w:ascii="Arial" w:hAnsi="Arial" w:cs="Arial"/>
+          <w:i/>
+          <w:iCs/>
+          <w:color w:val="595959" w:themeColor="text1" w:themeTint="A6"/>
+        </w:rPr>
+        <w:fldChar w:fldCharType="begin"/>
+      </w:r>
+      <w:r>
+        <w:rPr>
+          <w:rFonts w:ascii="Arial" w:hAnsi="Arial" w:cs="Arial"/>
+          <w:i/>
+          <w:iCs/>
+          <w:color w:val="595959" w:themeColor="text1" w:themeTint="A6"/>
+        </w:rPr>
+        <w:instrText xml:space="preserve"> SEQ Figura \* ARABIC </w:instrText>
+      </w:r>
+      <w:r>
+        <w:rPr>
+          <w:rFonts w:ascii="Arial" w:hAnsi="Arial" w:cs="Arial"/>
+          <w:i/>
+          <w:iCs/>
+          <w:color w:val="595959" w:themeColor="text1" w:themeTint="A6"/>
+        </w:rPr>
+        <w:fldChar w:fldCharType="separate"/>
+      </w:r>
+      <w:r>
+        <w:rPr>
+          <w:rFonts w:ascii="Arial" w:hAnsi="Arial" w:cs="Arial"/>
+          <w:i/>
+          <w:iCs/>
+          <w:noProof/>
+          <w:color w:val="595959" w:themeColor="text1" w:themeTint="A6"/>
+        </w:rPr>
+        <w:t>1</w:t>
+      </w:r>
+      <w:r>
+        <w:rPr>
+          <w:rFonts w:ascii="Arial" w:hAnsi="Arial" w:cs="Arial"/>
+          <w:i/>
+          <w:iCs/>
+          <w:color w:val="595959" w:themeColor="text1" w:themeTint="A6"/>
+        </w:rPr>
+        <w:fldChar w:fldCharType="end"/>
+      </w:r>
+      <w:r>
+        <w:rPr>
+          <w:rFonts w:ascii="Arial" w:hAnsi="Arial" w:cs="Arial"/>
+          <w:i/>
+          <w:iCs/>
+          <w:color w:val="595959" w:themeColor="text1" w:themeTint="A6"/>
+        </w:rPr>
+        <w:t xml:space="preserve">. </w:t>
+      </w:r>
+      <w:r>
+        <w:rPr>
+          <w:rFonts w:ascii="Arial" w:hAnsi="Arial" w:cs="Arial"/>
+          <w:i/>
+          <w:iCs/>
+          <w:color w:val="595959" w:themeColor="text1" w:themeTint="A6"/>
+        </w:rPr>
+        <w:t>Presupuesto al sector IT visto como porcentaje de los ingresos</w:t>
+      </w:r>
+      <w:bookmarkEnd w:id="1"/>
     </w:p>
     <w:p>
       <w:pPr>
@@ -716,7 +1334,19 @@
         <w:rPr>
           <w:rFonts w:ascii="Arial" w:hAnsi="Arial" w:cs="Arial"/>
         </w:rPr>
-        <w:t>Sin embargo, el porcentaje de crecimiento en el presupuesto anual destinado a tecnología para este sector es considerablemente alto, y la tendencia apunta cada vez a una mayor dedicación de capital a este rubro. Esto se ve reflejado en una encuesta realizada a varios responsables de sistemas (CIO), representado gráficamente en la Figura 2 [1].</w:t>
+        <w:t xml:space="preserve">Sin embargo, el porcentaje de crecimiento en el presupuesto anual destinado a tecnología para este sector es </w:t>
+      </w:r>
+      <w:r>
+        <w:rPr>
+          <w:rFonts w:ascii="Arial" w:hAnsi="Arial" w:cs="Arial"/>
+        </w:rPr>
+        <w:t>considerable</w:t>
+      </w:r>
+      <w:r>
+        <w:rPr>
+          <w:rFonts w:ascii="Arial" w:hAnsi="Arial" w:cs="Arial"/>
+        </w:rPr>
+        <w:t>, y la tendencia apunta cada vez a una mayor dedicación de capital a este rubro. Esto se ve reflejado en una encuesta realizada a varios responsables de sistemas (CIO), representado gráficamente en la Figura 2 [1].</w:t>
       </w:r>
     </w:p>
     <w:p>
@@ -748,7 +1378,7 @@
                     </pic:cNvPicPr>
                   </pic:nvPicPr>
                   <pic:blipFill rotWithShape="1">
-                    <a:blip r:embed="rId9" cstate="print">
+                    <a:blip r:embed="rId10" cstate="print">
                       <a:extLst>
                         <a:ext uri="{28A0092B-C50C-407E-A947-70E740481C1C}">
                           <a14:useLocalDpi xmlns:a14="http://schemas.microsoft.com/office/drawing/2010/main" val="0"/>
@@ -793,6 +1423,7 @@
           <w:color w:val="595959" w:themeColor="text1" w:themeTint="A6"/>
         </w:rPr>
       </w:pPr>
+      <w:bookmarkStart w:id="2" w:name="_Toc126829714"/>
       <w:r>
         <w:rPr>
           <w:rFonts w:ascii="Arial" w:hAnsi="Arial" w:cs="Arial"/>
@@ -800,7 +1431,61 @@
           <w:iCs/>
           <w:color w:val="595959" w:themeColor="text1" w:themeTint="A6"/>
         </w:rPr>
-        <w:t xml:space="preserve">Figura 2. </w:t>
+        <w:t xml:space="preserve">Figura </w:t>
+      </w:r>
+      <w:r>
+        <w:rPr>
+          <w:rFonts w:ascii="Arial" w:hAnsi="Arial" w:cs="Arial"/>
+          <w:i/>
+          <w:iCs/>
+          <w:color w:val="595959" w:themeColor="text1" w:themeTint="A6"/>
+        </w:rPr>
+        <w:fldChar w:fldCharType="begin"/>
+      </w:r>
+      <w:r>
+        <w:rPr>
+          <w:rFonts w:ascii="Arial" w:hAnsi="Arial" w:cs="Arial"/>
+          <w:i/>
+          <w:iCs/>
+          <w:color w:val="595959" w:themeColor="text1" w:themeTint="A6"/>
+        </w:rPr>
+        <w:instrText xml:space="preserve"> SEQ Figura \* ARABIC </w:instrText>
+      </w:r>
+      <w:r>
+        <w:rPr>
+          <w:rFonts w:ascii="Arial" w:hAnsi="Arial" w:cs="Arial"/>
+          <w:i/>
+          <w:iCs/>
+          <w:color w:val="595959" w:themeColor="text1" w:themeTint="A6"/>
+        </w:rPr>
+        <w:fldChar w:fldCharType="separate"/>
+      </w:r>
+      <w:r>
+        <w:rPr>
+          <w:rFonts w:ascii="Arial" w:hAnsi="Arial" w:cs="Arial"/>
+          <w:i/>
+          <w:iCs/>
+          <w:color w:val="595959" w:themeColor="text1" w:themeTint="A6"/>
+        </w:rPr>
+        <w:t>2</w:t>
+      </w:r>
+      <w:r>
+        <w:rPr>
+          <w:rFonts w:ascii="Arial" w:hAnsi="Arial" w:cs="Arial"/>
+          <w:i/>
+          <w:iCs/>
+          <w:color w:val="595959" w:themeColor="text1" w:themeTint="A6"/>
+        </w:rPr>
+        <w:fldChar w:fldCharType="end"/>
+      </w:r>
+      <w:r>
+        <w:rPr>
+          <w:rFonts w:ascii="Arial" w:hAnsi="Arial" w:cs="Arial"/>
+          <w:i/>
+          <w:iCs/>
+          <w:color w:val="595959" w:themeColor="text1" w:themeTint="A6"/>
+        </w:rPr>
+        <w:t xml:space="preserve">. </w:t>
       </w:r>
       <w:proofErr w:type="spellStart"/>
       <w:r>
@@ -822,6 +1507,7 @@
         </w:rPr>
         <w:t xml:space="preserve"> reportando un incremento en el presupuesto IT en el año 2016</w:t>
       </w:r>
+      <w:bookmarkEnd w:id="2"/>
     </w:p>
     <w:p>
       <w:pPr>
@@ -957,7 +1643,19 @@
         <w:rPr>
           <w:rFonts w:ascii="Arial" w:hAnsi="Arial" w:cs="Arial"/>
         </w:rPr>
-        <w:t xml:space="preserve">de un negocio minorista que esté en fases iniciales de crecimiento, y quiera dar un paso más hacia la digitalización, </w:t>
+        <w:t xml:space="preserve">de un negocio minorista que esté en fases iniciales de crecimiento, y quiera dar un paso </w:t>
+      </w:r>
+      <w:r>
+        <w:rPr>
+          <w:rFonts w:ascii="Arial" w:hAnsi="Arial" w:cs="Arial"/>
+        </w:rPr>
+        <w:t>firme</w:t>
+      </w:r>
+      <w:r>
+        <w:rPr>
+          <w:rFonts w:ascii="Arial" w:hAnsi="Arial" w:cs="Arial"/>
+        </w:rPr>
+        <w:t xml:space="preserve"> hacia la digitalización, </w:t>
       </w:r>
       <w:r>
         <w:rPr>
@@ -995,7 +1693,31 @@
         <w:rPr>
           <w:rFonts w:ascii="Arial" w:hAnsi="Arial" w:cs="Arial"/>
         </w:rPr>
-        <w:t>, desde las compras hasta la gestión del inventario</w:t>
+        <w:t>, desde</w:t>
+      </w:r>
+      <w:r>
+        <w:rPr>
+          <w:rFonts w:ascii="Arial" w:hAnsi="Arial" w:cs="Arial"/>
+        </w:rPr>
+        <w:t xml:space="preserve"> el registro de</w:t>
+      </w:r>
+      <w:r>
+        <w:rPr>
+          <w:rFonts w:ascii="Arial" w:hAnsi="Arial" w:cs="Arial"/>
+        </w:rPr>
+        <w:t xml:space="preserve"> las compras </w:t>
+      </w:r>
+      <w:r>
+        <w:rPr>
+          <w:rFonts w:ascii="Arial" w:hAnsi="Arial" w:cs="Arial"/>
+        </w:rPr>
+        <w:t xml:space="preserve">y ventas </w:t>
+      </w:r>
+      <w:r>
+        <w:rPr>
+          <w:rFonts w:ascii="Arial" w:hAnsi="Arial" w:cs="Arial"/>
+        </w:rPr>
+        <w:t>hasta la gestión del inventario</w:t>
       </w:r>
       <w:r>
         <w:rPr>
@@ -1039,8 +1761,378 @@
         <w:rPr>
           <w:rFonts w:ascii="Arial" w:hAnsi="Arial" w:cs="Arial"/>
         </w:rPr>
-        <w:t>venta de productos de manera presencial.</w:t>
-      </w:r>
+        <w:t xml:space="preserve">venta de productos </w:t>
+      </w:r>
+      <w:r>
+        <w:rPr>
+          <w:rFonts w:ascii="Arial" w:hAnsi="Arial" w:cs="Arial"/>
+        </w:rPr>
+        <w:t>al por menor</w:t>
+      </w:r>
+      <w:r>
+        <w:rPr>
+          <w:rFonts w:ascii="Arial" w:hAnsi="Arial" w:cs="Arial"/>
+        </w:rPr>
+        <w:t>.</w:t>
+      </w:r>
+    </w:p>
+    <w:p>
+      <w:pPr>
+        <w:jc w:val="both"/>
+        <w:rPr>
+          <w:rFonts w:ascii="Arial" w:hAnsi="Arial" w:cs="Arial"/>
+        </w:rPr>
+      </w:pPr>
+      <w:r>
+        <w:rPr>
+          <w:rFonts w:ascii="Arial" w:hAnsi="Arial" w:cs="Arial"/>
+        </w:rPr>
+        <w:t>Para llevar a cabo el desarrollo del proyecto, se utilizará una metodología de desarrollo basado en capas. Se utilizarán las siguientes tecnologías</w:t>
+      </w:r>
+      <w:r>
+        <w:rPr>
+          <w:rFonts w:ascii="Arial" w:hAnsi="Arial" w:cs="Arial"/>
+        </w:rPr>
+        <w:t xml:space="preserve"> por cada capa</w:t>
+      </w:r>
+      <w:r>
+        <w:rPr>
+          <w:rFonts w:ascii="Arial" w:hAnsi="Arial" w:cs="Arial"/>
+        </w:rPr>
+        <w:t>:</w:t>
+      </w:r>
+    </w:p>
+    <w:p>
+      <w:pPr>
+        <w:pStyle w:val="Prrafodelista"/>
+        <w:numPr>
+          <w:ilvl w:val="0"/>
+          <w:numId w:val="2"/>
+        </w:numPr>
+        <w:jc w:val="both"/>
+        <w:rPr>
+          <w:rFonts w:ascii="Arial" w:hAnsi="Arial" w:cs="Arial"/>
+        </w:rPr>
+      </w:pPr>
+      <w:r>
+        <w:rPr>
+          <w:rFonts w:ascii="Arial" w:hAnsi="Arial" w:cs="Arial"/>
+        </w:rPr>
+        <w:t>Capa de presentación</w:t>
+      </w:r>
+      <w:r>
+        <w:rPr>
+          <w:rFonts w:ascii="Arial" w:hAnsi="Arial" w:cs="Arial"/>
+        </w:rPr>
+        <w:t xml:space="preserve"> –</w:t>
+      </w:r>
+      <w:r>
+        <w:rPr>
+          <w:rFonts w:ascii="Arial" w:hAnsi="Arial" w:cs="Arial"/>
+        </w:rPr>
+        <w:t xml:space="preserve"> </w:t>
+      </w:r>
+      <w:proofErr w:type="spellStart"/>
+      <w:r>
+        <w:rPr>
+          <w:rFonts w:ascii="Arial" w:hAnsi="Arial" w:cs="Arial"/>
+        </w:rPr>
+        <w:t>React</w:t>
+      </w:r>
+      <w:proofErr w:type="spellEnd"/>
+    </w:p>
+    <w:p>
+      <w:pPr>
+        <w:pStyle w:val="Prrafodelista"/>
+        <w:numPr>
+          <w:ilvl w:val="0"/>
+          <w:numId w:val="2"/>
+        </w:numPr>
+        <w:jc w:val="both"/>
+        <w:rPr>
+          <w:rFonts w:ascii="Arial" w:hAnsi="Arial" w:cs="Arial"/>
+        </w:rPr>
+      </w:pPr>
+      <w:r>
+        <w:rPr>
+          <w:rFonts w:ascii="Arial" w:hAnsi="Arial" w:cs="Arial"/>
+        </w:rPr>
+        <w:t>Capa de negocio – Spring</w:t>
+      </w:r>
+      <w:r>
+        <w:rPr>
+          <w:rFonts w:ascii="Arial" w:hAnsi="Arial" w:cs="Arial"/>
+        </w:rPr>
+        <w:t xml:space="preserve"> </w:t>
+      </w:r>
+      <w:proofErr w:type="spellStart"/>
+      <w:r>
+        <w:rPr>
+          <w:rFonts w:ascii="Arial" w:hAnsi="Arial" w:cs="Arial"/>
+        </w:rPr>
+        <w:t>Boot</w:t>
+      </w:r>
+      <w:proofErr w:type="spellEnd"/>
+    </w:p>
+    <w:p>
+      <w:pPr>
+        <w:pStyle w:val="Prrafodelista"/>
+        <w:numPr>
+          <w:ilvl w:val="0"/>
+          <w:numId w:val="2"/>
+        </w:numPr>
+        <w:jc w:val="both"/>
+        <w:rPr>
+          <w:rFonts w:ascii="Arial" w:hAnsi="Arial" w:cs="Arial"/>
+        </w:rPr>
+      </w:pPr>
+      <w:r>
+        <w:rPr>
+          <w:rFonts w:ascii="Arial" w:hAnsi="Arial" w:cs="Arial"/>
+        </w:rPr>
+        <w:t>Capa de datos – MySQL</w:t>
+      </w:r>
+    </w:p>
+    <w:p>
+      <w:pPr>
+        <w:rPr>
+          <w:rFonts w:ascii="Arial" w:hAnsi="Arial" w:cs="Arial"/>
+        </w:rPr>
+      </w:pPr>
+      <w:r>
+        <w:rPr>
+          <w:rFonts w:ascii="Arial" w:hAnsi="Arial" w:cs="Arial"/>
+        </w:rPr>
+        <w:br w:type="page"/>
+      </w:r>
+    </w:p>
+    <w:p>
+      <w:pPr>
+        <w:pStyle w:val="Ttulo1"/>
+        <w:rPr>
+          <w:rFonts w:ascii="Arial" w:hAnsi="Arial" w:cs="Arial"/>
+          <w:b/>
+          <w:bCs/>
+          <w:color w:val="auto"/>
+          <w:spacing w:val="20"/>
+          <w:sz w:val="28"/>
+          <w:szCs w:val="28"/>
+        </w:rPr>
+      </w:pPr>
+      <w:bookmarkStart w:id="3" w:name="_Toc126829665"/>
+      <w:r>
+        <w:rPr>
+          <w:rFonts w:ascii="Arial" w:hAnsi="Arial" w:cs="Arial"/>
+          <w:b/>
+          <w:bCs/>
+          <w:color w:val="auto"/>
+          <w:spacing w:val="20"/>
+          <w:sz w:val="28"/>
+          <w:szCs w:val="28"/>
+        </w:rPr>
+        <w:lastRenderedPageBreak/>
+        <w:t>2. Objetivos</w:t>
+      </w:r>
+      <w:bookmarkEnd w:id="3"/>
+    </w:p>
+    <w:p>
+      <w:pPr>
+        <w:jc w:val="both"/>
+        <w:rPr>
+          <w:rFonts w:ascii="Arial" w:hAnsi="Arial" w:cs="Arial"/>
+        </w:rPr>
+      </w:pPr>
+    </w:p>
+    <w:p>
+      <w:pPr>
+        <w:jc w:val="both"/>
+        <w:rPr>
+          <w:rFonts w:ascii="Arial" w:hAnsi="Arial" w:cs="Arial"/>
+        </w:rPr>
+      </w:pPr>
+      <w:r>
+        <w:rPr>
+          <w:rFonts w:ascii="Arial" w:hAnsi="Arial" w:cs="Arial"/>
+        </w:rPr>
+        <w:t>El objetivo principal del proyecto es desarrollar un sistema informático capaz de proveer una funcionalidad de TPV básico para clientes que estén comenzando el proceso de digitalización, y busquen una solución de fácil implantación y adaptación. Se pretende que la aplicación realizada sea lo más estándar posible, de forma que sea útil para muchas empresas.</w:t>
+      </w:r>
+    </w:p>
+    <w:p>
+      <w:pPr>
+        <w:jc w:val="both"/>
+        <w:rPr>
+          <w:rFonts w:ascii="Arial" w:hAnsi="Arial" w:cs="Arial"/>
+        </w:rPr>
+      </w:pPr>
+      <w:r>
+        <w:rPr>
+          <w:rFonts w:ascii="Arial" w:hAnsi="Arial" w:cs="Arial"/>
+        </w:rPr>
+        <w:t>Asimismo, con el desarrollo del proyecto se busca</w:t>
+      </w:r>
+      <w:r>
+        <w:rPr>
+          <w:rFonts w:ascii="Arial" w:hAnsi="Arial" w:cs="Arial"/>
+        </w:rPr>
+        <w:t>n satisfacer los siguientes objetivos específicos:</w:t>
+      </w:r>
+    </w:p>
+    <w:p>
+      <w:pPr>
+        <w:pStyle w:val="Prrafodelista"/>
+        <w:numPr>
+          <w:ilvl w:val="0"/>
+          <w:numId w:val="1"/>
+        </w:numPr>
+        <w:jc w:val="both"/>
+        <w:rPr>
+          <w:rFonts w:ascii="Arial" w:hAnsi="Arial" w:cs="Arial"/>
+        </w:rPr>
+      </w:pPr>
+      <w:r>
+        <w:rPr>
+          <w:rFonts w:ascii="Arial" w:hAnsi="Arial" w:cs="Arial"/>
+        </w:rPr>
+        <w:t xml:space="preserve">Profundizar en </w:t>
+      </w:r>
+      <w:r>
+        <w:rPr>
+          <w:rFonts w:ascii="Arial" w:hAnsi="Arial" w:cs="Arial"/>
+        </w:rPr>
+        <w:t xml:space="preserve">el aprendizaje y manejo de </w:t>
+      </w:r>
+      <w:r>
+        <w:rPr>
+          <w:rFonts w:ascii="Arial" w:hAnsi="Arial" w:cs="Arial"/>
+        </w:rPr>
+        <w:t xml:space="preserve">herramientas de desarrollo de aplicaciones web relacionadas a la capa de presentación o </w:t>
+      </w:r>
+      <w:proofErr w:type="spellStart"/>
+      <w:r>
+        <w:rPr>
+          <w:rFonts w:ascii="Arial" w:hAnsi="Arial" w:cs="Arial"/>
+          <w:i/>
+          <w:iCs/>
+        </w:rPr>
+        <w:t>frontend</w:t>
+      </w:r>
+      <w:proofErr w:type="spellEnd"/>
+      <w:r>
+        <w:rPr>
+          <w:rFonts w:ascii="Arial" w:hAnsi="Arial" w:cs="Arial"/>
+        </w:rPr>
+        <w:t xml:space="preserve">, tales como </w:t>
+      </w:r>
+      <w:r>
+        <w:rPr>
+          <w:rFonts w:ascii="Arial" w:hAnsi="Arial" w:cs="Arial"/>
+          <w:i/>
+          <w:iCs/>
+        </w:rPr>
+        <w:t>Angular</w:t>
+      </w:r>
+      <w:r>
+        <w:rPr>
+          <w:rFonts w:ascii="Arial" w:hAnsi="Arial" w:cs="Arial"/>
+        </w:rPr>
+        <w:t xml:space="preserve"> o </w:t>
+      </w:r>
+      <w:proofErr w:type="spellStart"/>
+      <w:r>
+        <w:rPr>
+          <w:rFonts w:ascii="Arial" w:hAnsi="Arial" w:cs="Arial"/>
+          <w:i/>
+          <w:iCs/>
+        </w:rPr>
+        <w:t>React</w:t>
+      </w:r>
+      <w:proofErr w:type="spellEnd"/>
+      <w:r>
+        <w:rPr>
+          <w:rFonts w:ascii="Arial" w:hAnsi="Arial" w:cs="Arial"/>
+        </w:rPr>
+        <w:t xml:space="preserve">; así como relacionadas a las capas de negocio y datos, tales como </w:t>
+      </w:r>
+      <w:r>
+        <w:rPr>
+          <w:rFonts w:ascii="Arial" w:hAnsi="Arial" w:cs="Arial"/>
+          <w:i/>
+          <w:iCs/>
+        </w:rPr>
+        <w:t>Spring</w:t>
+      </w:r>
+      <w:r>
+        <w:rPr>
+          <w:rFonts w:ascii="Arial" w:hAnsi="Arial" w:cs="Arial"/>
+        </w:rPr>
+        <w:t>.</w:t>
+      </w:r>
+    </w:p>
+    <w:p>
+      <w:pPr>
+        <w:pStyle w:val="Prrafodelista"/>
+        <w:numPr>
+          <w:ilvl w:val="0"/>
+          <w:numId w:val="1"/>
+        </w:numPr>
+        <w:jc w:val="both"/>
+        <w:rPr>
+          <w:rFonts w:ascii="Arial" w:hAnsi="Arial" w:cs="Arial"/>
+        </w:rPr>
+      </w:pPr>
+      <w:r>
+        <w:rPr>
+          <w:rFonts w:ascii="Arial" w:hAnsi="Arial" w:cs="Arial"/>
+        </w:rPr>
+        <w:t>Desarrollar un sistema capaz de ser extensible, mantenible y escalable, para proveer oportunidades a futuro para realizar modificaciones y añadir más funcionalidades al sistema.</w:t>
+      </w:r>
+    </w:p>
+    <w:p>
+      <w:pPr>
+        <w:pStyle w:val="Prrafodelista"/>
+        <w:numPr>
+          <w:ilvl w:val="0"/>
+          <w:numId w:val="1"/>
+        </w:numPr>
+        <w:jc w:val="both"/>
+        <w:rPr>
+          <w:rFonts w:ascii="Arial" w:hAnsi="Arial" w:cs="Arial"/>
+        </w:rPr>
+      </w:pPr>
+      <w:r>
+        <w:rPr>
+          <w:rFonts w:ascii="Arial" w:hAnsi="Arial" w:cs="Arial"/>
+        </w:rPr>
+        <w:t>Poner en práctica los conocimientos adquiridos a lo largo del grado, para desarrollar una aplicación web desde la definición de requisitos, pasando por todas las fases de desarrollo del software, hasta llegar a su despliegue</w:t>
+      </w:r>
+      <w:r>
+        <w:rPr>
+          <w:rFonts w:ascii="Arial" w:hAnsi="Arial" w:cs="Arial"/>
+        </w:rPr>
+        <w:t xml:space="preserve"> y pruebas de funcionamiento</w:t>
+      </w:r>
+      <w:r>
+        <w:rPr>
+          <w:rFonts w:ascii="Arial" w:hAnsi="Arial" w:cs="Arial"/>
+        </w:rPr>
+        <w:t xml:space="preserve"> en un entorno local.</w:t>
+      </w:r>
+    </w:p>
+    <w:p>
+      <w:pPr>
+        <w:jc w:val="both"/>
+        <w:rPr>
+          <w:rFonts w:ascii="Arial" w:hAnsi="Arial" w:cs="Arial"/>
+        </w:rPr>
+      </w:pPr>
+    </w:p>
+    <w:p>
+      <w:pPr>
+        <w:jc w:val="both"/>
+        <w:rPr>
+          <w:rFonts w:ascii="Arial" w:hAnsi="Arial" w:cs="Arial"/>
+        </w:rPr>
+      </w:pPr>
     </w:p>
     <w:p>
       <w:pPr>
@@ -1157,7 +2249,7 @@
         </w:rPr>
         <w:t xml:space="preserve">]. [Citado 8 de febrero de 2023]. Disponible en: </w:t>
       </w:r>
-      <w:hyperlink r:id="rId10" w:history="1">
+      <w:hyperlink r:id="rId11" w:history="1">
         <w:r>
           <w:rPr>
             <w:rStyle w:val="Hipervnculo"/>
@@ -1178,7 +2270,7 @@
       </w:pPr>
     </w:p>
     <w:sectPr>
-      <w:footerReference w:type="default" r:id="rId11"/>
+      <w:footerReference w:type="default" r:id="rId12"/>
       <w:pgSz w:w="11906" w:h="16838"/>
       <w:pgMar w:top="1417" w:right="1701" w:bottom="1417" w:left="1701" w:header="708" w:footer="708" w:gutter="0"/>
       <w:cols w:space="708"/>
@@ -1278,6 +2370,243 @@
     </w:p>
   </w:footnote>
 </w:footnotes>
+</file>
+
+<file path=word/numbering.xml><?xml version="1.0" encoding="utf-8"?>
+<w:numbering xmlns:wpc="http://schemas.microsoft.com/office/word/2010/wordprocessingCanvas" xmlns:cx="http://schemas.microsoft.com/office/drawing/2014/chartex" xmlns:cx1="http://schemas.microsoft.com/office/drawing/2015/9/8/chartex" xmlns:cx2="http://schemas.microsoft.com/office/drawing/2015/10/21/chartex" xmlns:cx3="http://schemas.microsoft.com/office/drawing/2016/5/9/chartex" xmlns:cx4="http://schemas.microsoft.com/office/drawing/2016/5/10/chartex" xmlns:cx5="http://schemas.microsoft.com/office/drawing/2016/5/11/chartex" xmlns:cx6="http://schemas.microsoft.com/office/drawing/2016/5/12/chartex" xmlns:cx7="http://schemas.microsoft.com/office/drawing/2016/5/13/chartex" xmlns:cx8="http://schemas.microsoft.com/office/drawing/2016/5/14/chartex" xmlns:mc="http://schemas.openxmlformats.org/markup-compatibility/2006" xmlns:aink="http://schemas.microsoft.com/office/drawing/2016/ink" xmlns:am3d="http://schemas.microsoft.com/office/drawing/2017/model3d" xmlns:o="urn:schemas-microsoft-com:office:office" xmlns:oel="http://schemas.microsoft.com/office/2019/extlst" xmlns:r="http://schemas.openxmlformats.org/officeDocument/2006/relationships" xmlns:m="http://schemas.openxmlformats.org/officeDocument/2006/math" xmlns:v="urn:schemas-microsoft-com:vml" xmlns:wp14="http://schemas.microsoft.com/office/word/2010/wordprocessingDrawing" xmlns:wp="http://schemas.openxmlformats.org/drawingml/2006/wordprocessingDrawing" xmlns:w10="urn:schemas-microsoft-com:office:word" xmlns:w="http://schemas.openxmlformats.org/wordprocessingml/2006/main" xmlns:w14="http://schemas.microsoft.com/office/word/2010/wordml" xmlns:w15="http://schemas.microsoft.com/office/word/2012/wordml" xmlns:w16cex="http://schemas.microsoft.com/office/word/2018/wordml/cex" xmlns:w16cid="http://schemas.microsoft.com/office/word/2016/wordml/cid" xmlns:w16="http://schemas.microsoft.com/office/word/2018/wordml" xmlns:w16sdtdh="http://schemas.microsoft.com/office/word/2020/wordml/sdtdatahash" xmlns:w16se="http://schemas.microsoft.com/office/word/2015/wordml/symex" xmlns:wpg="http://schemas.microsoft.com/office/word/2010/wordprocessingGroup" xmlns:wpi="http://schemas.microsoft.com/office/word/2010/wordprocessingInk" xmlns:wne="http://schemas.microsoft.com/office/word/2006/wordml" xmlns:wps="http://schemas.microsoft.com/office/word/2010/wordprocessingShape" mc:Ignorable="w14 w15 w16se w16cid w16 w16cex w16sdtdh wp14">
+  <w:abstractNum w:abstractNumId="0" w15:restartNumberingAfterBreak="0">
+    <w:nsid w:val="2C404BF7"/>
+    <w:multiLevelType w:val="hybridMultilevel"/>
+    <w:tmpl w:val="C478BA5E"/>
+    <w:lvl w:ilvl="0" w:tplc="1CB2475A">
+      <w:start w:val="2"/>
+      <w:numFmt w:val="bullet"/>
+      <w:lvlText w:val="-"/>
+      <w:lvlJc w:val="left"/>
+      <w:pPr>
+        <w:ind w:left="720" w:hanging="360"/>
+      </w:pPr>
+      <w:rPr>
+        <w:rFonts w:ascii="Arial" w:eastAsiaTheme="minorHAnsi" w:hAnsi="Arial" w:cs="Arial" w:hint="default"/>
+      </w:rPr>
+    </w:lvl>
+    <w:lvl w:ilvl="1" w:tplc="0C0A0003" w:tentative="1">
+      <w:start w:val="1"/>
+      <w:numFmt w:val="bullet"/>
+      <w:lvlText w:val="o"/>
+      <w:lvlJc w:val="left"/>
+      <w:pPr>
+        <w:ind w:left="1440" w:hanging="360"/>
+      </w:pPr>
+      <w:rPr>
+        <w:rFonts w:ascii="Courier New" w:hAnsi="Courier New" w:cs="Courier New" w:hint="default"/>
+      </w:rPr>
+    </w:lvl>
+    <w:lvl w:ilvl="2" w:tplc="0C0A0005" w:tentative="1">
+      <w:start w:val="1"/>
+      <w:numFmt w:val="bullet"/>
+      <w:lvlText w:val=""/>
+      <w:lvlJc w:val="left"/>
+      <w:pPr>
+        <w:ind w:left="2160" w:hanging="360"/>
+      </w:pPr>
+      <w:rPr>
+        <w:rFonts w:ascii="Wingdings" w:hAnsi="Wingdings" w:hint="default"/>
+      </w:rPr>
+    </w:lvl>
+    <w:lvl w:ilvl="3" w:tplc="0C0A0001" w:tentative="1">
+      <w:start w:val="1"/>
+      <w:numFmt w:val="bullet"/>
+      <w:lvlText w:val=""/>
+      <w:lvlJc w:val="left"/>
+      <w:pPr>
+        <w:ind w:left="2880" w:hanging="360"/>
+      </w:pPr>
+      <w:rPr>
+        <w:rFonts w:ascii="Symbol" w:hAnsi="Symbol" w:hint="default"/>
+      </w:rPr>
+    </w:lvl>
+    <w:lvl w:ilvl="4" w:tplc="0C0A0003" w:tentative="1">
+      <w:start w:val="1"/>
+      <w:numFmt w:val="bullet"/>
+      <w:lvlText w:val="o"/>
+      <w:lvlJc w:val="left"/>
+      <w:pPr>
+        <w:ind w:left="3600" w:hanging="360"/>
+      </w:pPr>
+      <w:rPr>
+        <w:rFonts w:ascii="Courier New" w:hAnsi="Courier New" w:cs="Courier New" w:hint="default"/>
+      </w:rPr>
+    </w:lvl>
+    <w:lvl w:ilvl="5" w:tplc="0C0A0005" w:tentative="1">
+      <w:start w:val="1"/>
+      <w:numFmt w:val="bullet"/>
+      <w:lvlText w:val=""/>
+      <w:lvlJc w:val="left"/>
+      <w:pPr>
+        <w:ind w:left="4320" w:hanging="360"/>
+      </w:pPr>
+      <w:rPr>
+        <w:rFonts w:ascii="Wingdings" w:hAnsi="Wingdings" w:hint="default"/>
+      </w:rPr>
+    </w:lvl>
+    <w:lvl w:ilvl="6" w:tplc="0C0A0001" w:tentative="1">
+      <w:start w:val="1"/>
+      <w:numFmt w:val="bullet"/>
+      <w:lvlText w:val=""/>
+      <w:lvlJc w:val="left"/>
+      <w:pPr>
+        <w:ind w:left="5040" w:hanging="360"/>
+      </w:pPr>
+      <w:rPr>
+        <w:rFonts w:ascii="Symbol" w:hAnsi="Symbol" w:hint="default"/>
+      </w:rPr>
+    </w:lvl>
+    <w:lvl w:ilvl="7" w:tplc="0C0A0003" w:tentative="1">
+      <w:start w:val="1"/>
+      <w:numFmt w:val="bullet"/>
+      <w:lvlText w:val="o"/>
+      <w:lvlJc w:val="left"/>
+      <w:pPr>
+        <w:ind w:left="5760" w:hanging="360"/>
+      </w:pPr>
+      <w:rPr>
+        <w:rFonts w:ascii="Courier New" w:hAnsi="Courier New" w:cs="Courier New" w:hint="default"/>
+      </w:rPr>
+    </w:lvl>
+    <w:lvl w:ilvl="8" w:tplc="0C0A0005" w:tentative="1">
+      <w:start w:val="1"/>
+      <w:numFmt w:val="bullet"/>
+      <w:lvlText w:val=""/>
+      <w:lvlJc w:val="left"/>
+      <w:pPr>
+        <w:ind w:left="6480" w:hanging="360"/>
+      </w:pPr>
+      <w:rPr>
+        <w:rFonts w:ascii="Wingdings" w:hAnsi="Wingdings" w:hint="default"/>
+      </w:rPr>
+    </w:lvl>
+  </w:abstractNum>
+  <w:abstractNum w:abstractNumId="1" w15:restartNumberingAfterBreak="0">
+    <w:nsid w:val="7DB27557"/>
+    <w:multiLevelType w:val="hybridMultilevel"/>
+    <w:tmpl w:val="0B7E547C"/>
+    <w:lvl w:ilvl="0" w:tplc="81E46D3C">
+      <w:start w:val="2"/>
+      <w:numFmt w:val="bullet"/>
+      <w:lvlText w:val="-"/>
+      <w:lvlJc w:val="left"/>
+      <w:pPr>
+        <w:ind w:left="720" w:hanging="360"/>
+      </w:pPr>
+      <w:rPr>
+        <w:rFonts w:ascii="Arial" w:eastAsiaTheme="minorHAnsi" w:hAnsi="Arial" w:cs="Arial" w:hint="default"/>
+      </w:rPr>
+    </w:lvl>
+    <w:lvl w:ilvl="1" w:tplc="0C0A0003" w:tentative="1">
+      <w:start w:val="1"/>
+      <w:numFmt w:val="bullet"/>
+      <w:lvlText w:val="o"/>
+      <w:lvlJc w:val="left"/>
+      <w:pPr>
+        <w:ind w:left="1440" w:hanging="360"/>
+      </w:pPr>
+      <w:rPr>
+        <w:rFonts w:ascii="Courier New" w:hAnsi="Courier New" w:cs="Courier New" w:hint="default"/>
+      </w:rPr>
+    </w:lvl>
+    <w:lvl w:ilvl="2" w:tplc="0C0A0005" w:tentative="1">
+      <w:start w:val="1"/>
+      <w:numFmt w:val="bullet"/>
+      <w:lvlText w:val=""/>
+      <w:lvlJc w:val="left"/>
+      <w:pPr>
+        <w:ind w:left="2160" w:hanging="360"/>
+      </w:pPr>
+      <w:rPr>
+        <w:rFonts w:ascii="Wingdings" w:hAnsi="Wingdings" w:hint="default"/>
+      </w:rPr>
+    </w:lvl>
+    <w:lvl w:ilvl="3" w:tplc="0C0A0001" w:tentative="1">
+      <w:start w:val="1"/>
+      <w:numFmt w:val="bullet"/>
+      <w:lvlText w:val=""/>
+      <w:lvlJc w:val="left"/>
+      <w:pPr>
+        <w:ind w:left="2880" w:hanging="360"/>
+      </w:pPr>
+      <w:rPr>
+        <w:rFonts w:ascii="Symbol" w:hAnsi="Symbol" w:hint="default"/>
+      </w:rPr>
+    </w:lvl>
+    <w:lvl w:ilvl="4" w:tplc="0C0A0003" w:tentative="1">
+      <w:start w:val="1"/>
+      <w:numFmt w:val="bullet"/>
+      <w:lvlText w:val="o"/>
+      <w:lvlJc w:val="left"/>
+      <w:pPr>
+        <w:ind w:left="3600" w:hanging="360"/>
+      </w:pPr>
+      <w:rPr>
+        <w:rFonts w:ascii="Courier New" w:hAnsi="Courier New" w:cs="Courier New" w:hint="default"/>
+      </w:rPr>
+    </w:lvl>
+    <w:lvl w:ilvl="5" w:tplc="0C0A0005" w:tentative="1">
+      <w:start w:val="1"/>
+      <w:numFmt w:val="bullet"/>
+      <w:lvlText w:val=""/>
+      <w:lvlJc w:val="left"/>
+      <w:pPr>
+        <w:ind w:left="4320" w:hanging="360"/>
+      </w:pPr>
+      <w:rPr>
+        <w:rFonts w:ascii="Wingdings" w:hAnsi="Wingdings" w:hint="default"/>
+      </w:rPr>
+    </w:lvl>
+    <w:lvl w:ilvl="6" w:tplc="0C0A0001" w:tentative="1">
+      <w:start w:val="1"/>
+      <w:numFmt w:val="bullet"/>
+      <w:lvlText w:val=""/>
+      <w:lvlJc w:val="left"/>
+      <w:pPr>
+        <w:ind w:left="5040" w:hanging="360"/>
+      </w:pPr>
+      <w:rPr>
+        <w:rFonts w:ascii="Symbol" w:hAnsi="Symbol" w:hint="default"/>
+      </w:rPr>
+    </w:lvl>
+    <w:lvl w:ilvl="7" w:tplc="0C0A0003" w:tentative="1">
+      <w:start w:val="1"/>
+      <w:numFmt w:val="bullet"/>
+      <w:lvlText w:val="o"/>
+      <w:lvlJc w:val="left"/>
+      <w:pPr>
+        <w:ind w:left="5760" w:hanging="360"/>
+      </w:pPr>
+      <w:rPr>
+        <w:rFonts w:ascii="Courier New" w:hAnsi="Courier New" w:cs="Courier New" w:hint="default"/>
+      </w:rPr>
+    </w:lvl>
+    <w:lvl w:ilvl="8" w:tplc="0C0A0005" w:tentative="1">
+      <w:start w:val="1"/>
+      <w:numFmt w:val="bullet"/>
+      <w:lvlText w:val=""/>
+      <w:lvlJc w:val="left"/>
+      <w:pPr>
+        <w:ind w:left="6480" w:hanging="360"/>
+      </w:pPr>
+      <w:rPr>
+        <w:rFonts w:ascii="Wingdings" w:hAnsi="Wingdings" w:hint="default"/>
+      </w:rPr>
+    </w:lvl>
+  </w:abstractNum>
+  <w:num w:numId="1" w16cid:durableId="661085628">
+    <w:abstractNumId w:val="1"/>
+  </w:num>
+  <w:num w:numId="2" w16cid:durableId="189071843">
+    <w:abstractNumId w:val="0"/>
+  </w:num>
+</w:numbering>
 </file>
 
 <file path=word/styles.xml><?xml version="1.0" encoding="utf-8"?>
@@ -1921,6 +3250,36 @@
       <w:shd w:val="clear" w:color="auto" w:fill="E1DFDD"/>
     </w:rPr>
   </w:style>
+  <w:style w:type="paragraph" w:styleId="Descripcin">
+    <w:name w:val="caption"/>
+    <w:basedOn w:val="Normal"/>
+    <w:next w:val="Normal"/>
+    <w:uiPriority w:val="35"/>
+    <w:unhideWhenUsed/>
+    <w:qFormat/>
+    <w:rsid w:val="006628FA"/>
+    <w:pPr>
+      <w:spacing w:after="200" w:line="240" w:lineRule="auto"/>
+    </w:pPr>
+    <w:rPr>
+      <w:i/>
+      <w:iCs/>
+      <w:color w:val="44546A" w:themeColor="text2"/>
+      <w:sz w:val="18"/>
+      <w:szCs w:val="18"/>
+    </w:rPr>
+  </w:style>
+  <w:style w:type="paragraph" w:styleId="Tabladeilustraciones">
+    <w:name w:val="table of figures"/>
+    <w:basedOn w:val="Normal"/>
+    <w:next w:val="Normal"/>
+    <w:uiPriority w:val="99"/>
+    <w:unhideWhenUsed/>
+    <w:rsid w:val="00E846C3"/>
+    <w:pPr>
+      <w:spacing w:after="0"/>
+    </w:pPr>
+  </w:style>
 </w:styles>
 </file>
 

</xml_diff>

<commit_message>
Revisión Introducción y Objetivos
</commit_message>
<xml_diff>
--- a/Memoria/Memoria.docx
+++ b/Memoria/Memoria.docx
@@ -1,6 +1,6 @@
 
 <file path=word/document.xml><?xml version="1.0" encoding="utf-8"?>
-<w:document xmlns:wpc="http://schemas.microsoft.com/office/word/2010/wordprocessingCanvas" xmlns:cx="http://schemas.microsoft.com/office/drawing/2014/chartex" xmlns:cx1="http://schemas.microsoft.com/office/drawing/2015/9/8/chartex" xmlns:cx2="http://schemas.microsoft.com/office/drawing/2015/10/21/chartex" xmlns:cx3="http://schemas.microsoft.com/office/drawing/2016/5/9/chartex" xmlns:cx4="http://schemas.microsoft.com/office/drawing/2016/5/10/chartex" xmlns:cx5="http://schemas.microsoft.com/office/drawing/2016/5/11/chartex" xmlns:cx6="http://schemas.microsoft.com/office/drawing/2016/5/12/chartex" xmlns:cx7="http://schemas.microsoft.com/office/drawing/2016/5/13/chartex" xmlns:cx8="http://schemas.microsoft.com/office/drawing/2016/5/14/chartex" xmlns:mc="http://schemas.openxmlformats.org/markup-compatibility/2006" xmlns:aink="http://schemas.microsoft.com/office/drawing/2016/ink" xmlns:am3d="http://schemas.microsoft.com/office/drawing/2017/model3d" xmlns:o="urn:schemas-microsoft-com:office:office" xmlns:oel="http://schemas.microsoft.com/office/2019/extlst" xmlns:r="http://schemas.openxmlformats.org/officeDocument/2006/relationships" xmlns:m="http://schemas.openxmlformats.org/officeDocument/2006/math" xmlns:v="urn:schemas-microsoft-com:vml" xmlns:wp14="http://schemas.microsoft.com/office/word/2010/wordprocessingDrawing" xmlns:wp="http://schemas.openxmlformats.org/drawingml/2006/wordprocessingDrawing" xmlns:w10="urn:schemas-microsoft-com:office:word" xmlns:w="http://schemas.openxmlformats.org/wordprocessingml/2006/main" xmlns:w14="http://schemas.microsoft.com/office/word/2010/wordml" xmlns:w15="http://schemas.microsoft.com/office/word/2012/wordml" xmlns:w16cex="http://schemas.microsoft.com/office/word/2018/wordml/cex" xmlns:w16cid="http://schemas.microsoft.com/office/word/2016/wordml/cid" xmlns:w16="http://schemas.microsoft.com/office/word/2018/wordml" xmlns:w16sdtdh="http://schemas.microsoft.com/office/word/2020/wordml/sdtdatahash" xmlns:w16se="http://schemas.microsoft.com/office/word/2015/wordml/symex" xmlns:wpg="http://schemas.microsoft.com/office/word/2010/wordprocessingGroup" xmlns:wpi="http://schemas.microsoft.com/office/word/2010/wordprocessingInk" xmlns:wne="http://schemas.microsoft.com/office/word/2006/wordml" xmlns:wps="http://schemas.microsoft.com/office/word/2010/wordprocessingShape" mc:Ignorable="w14 w15 w16se w16cid w16 w16cex w16sdtdh wp14">
+<w:document xmlns:wpc="http://schemas.microsoft.com/office/word/2010/wordprocessingCanvas" xmlns:cx="http://schemas.microsoft.com/office/drawing/2014/chartex" xmlns:cx1="http://schemas.microsoft.com/office/drawing/2015/9/8/chartex" xmlns:cx2="http://schemas.microsoft.com/office/drawing/2015/10/21/chartex" xmlns:cx3="http://schemas.microsoft.com/office/drawing/2016/5/9/chartex" xmlns:cx4="http://schemas.microsoft.com/office/drawing/2016/5/10/chartex" xmlns:cx5="http://schemas.microsoft.com/office/drawing/2016/5/11/chartex" xmlns:cx6="http://schemas.microsoft.com/office/drawing/2016/5/12/chartex" xmlns:cx7="http://schemas.microsoft.com/office/drawing/2016/5/13/chartex" xmlns:cx8="http://schemas.microsoft.com/office/drawing/2016/5/14/chartex" xmlns:mc="http://schemas.openxmlformats.org/markup-compatibility/2006" xmlns:aink="http://schemas.microsoft.com/office/drawing/2016/ink" xmlns:am3d="http://schemas.microsoft.com/office/drawing/2017/model3d" xmlns:o="urn:schemas-microsoft-com:office:office" xmlns:r="http://schemas.openxmlformats.org/officeDocument/2006/relationships" xmlns:m="http://schemas.openxmlformats.org/officeDocument/2006/math" xmlns:v="urn:schemas-microsoft-com:vml" xmlns:wp14="http://schemas.microsoft.com/office/word/2010/wordprocessingDrawing" xmlns:wp="http://schemas.openxmlformats.org/drawingml/2006/wordprocessingDrawing" xmlns:w10="urn:schemas-microsoft-com:office:word" xmlns:w="http://schemas.openxmlformats.org/wordprocessingml/2006/main" xmlns:w14="http://schemas.microsoft.com/office/word/2010/wordml" xmlns:w15="http://schemas.microsoft.com/office/word/2012/wordml" xmlns:w16cid="http://schemas.microsoft.com/office/word/2016/wordml/cid" xmlns:w16se="http://schemas.microsoft.com/office/word/2015/wordml/symex" xmlns:wpg="http://schemas.microsoft.com/office/word/2010/wordprocessingGroup" xmlns:wpi="http://schemas.microsoft.com/office/word/2010/wordprocessingInk" xmlns:wne="http://schemas.microsoft.com/office/word/2006/wordml" xmlns:wps="http://schemas.microsoft.com/office/word/2010/wordprocessingShape" mc:Ignorable="w14 w15 w16se w16cid wp14">
   <w:body>
     <w:p>
       <w:pPr>
@@ -197,7 +197,25 @@
           <w:sz w:val="36"/>
           <w:szCs w:val="36"/>
         </w:rPr>
-        <w:t>Aplicación para la gestión de procesos productivos de micro y pequeñas empresas</w:t>
+        <w:t xml:space="preserve">Aplicación para la gestión de procesos productivos de micro y pequeñas </w:t>
+      </w:r>
+      <w:commentRangeStart w:id="0"/>
+      <w:r>
+        <w:rPr>
+          <w:rFonts w:ascii="Arial" w:hAnsi="Arial" w:cs="Arial"/>
+          <w:b/>
+          <w:bCs/>
+          <w:sz w:val="36"/>
+          <w:szCs w:val="36"/>
+        </w:rPr>
+        <w:t>empresas</w:t>
+      </w:r>
+      <w:commentRangeEnd w:id="0"/>
+      <w:r>
+        <w:rPr>
+          <w:rStyle w:val="Refdecomentario"/>
+        </w:rPr>
+        <w:commentReference w:id="0"/>
       </w:r>
     </w:p>
     <w:p>
@@ -216,144 +234,18 @@
           <w:rFonts w:ascii="Arial" w:hAnsi="Arial" w:cs="Arial"/>
           <w:sz w:val="36"/>
           <w:szCs w:val="36"/>
-        </w:rPr>
-      </w:pPr>
-      <w:proofErr w:type="spellStart"/>
+          <w:lang w:val="en-GB"/>
+        </w:rPr>
+      </w:pPr>
       <w:r>
         <w:rPr>
           <w:rFonts w:ascii="Arial" w:hAnsi="Arial" w:cs="Arial"/>
           <w:sz w:val="36"/>
           <w:szCs w:val="36"/>
-        </w:rPr>
-        <w:t>Application</w:t>
-      </w:r>
-      <w:proofErr w:type="spellEnd"/>
-      <w:r>
-        <w:rPr>
-          <w:rFonts w:ascii="Arial" w:hAnsi="Arial" w:cs="Arial"/>
-          <w:sz w:val="36"/>
-          <w:szCs w:val="36"/>
-        </w:rPr>
-        <w:t xml:space="preserve"> </w:t>
-      </w:r>
-      <w:proofErr w:type="spellStart"/>
-      <w:r>
-        <w:rPr>
-          <w:rFonts w:ascii="Arial" w:hAnsi="Arial" w:cs="Arial"/>
-          <w:sz w:val="36"/>
-          <w:szCs w:val="36"/>
-        </w:rPr>
-        <w:t>for</w:t>
-      </w:r>
-      <w:proofErr w:type="spellEnd"/>
-      <w:r>
-        <w:rPr>
-          <w:rFonts w:ascii="Arial" w:hAnsi="Arial" w:cs="Arial"/>
-          <w:sz w:val="36"/>
-          <w:szCs w:val="36"/>
-        </w:rPr>
-        <w:t xml:space="preserve"> </w:t>
-      </w:r>
-      <w:proofErr w:type="spellStart"/>
-      <w:r>
-        <w:rPr>
-          <w:rFonts w:ascii="Arial" w:hAnsi="Arial" w:cs="Arial"/>
-          <w:sz w:val="36"/>
-          <w:szCs w:val="36"/>
-        </w:rPr>
-        <w:t>production</w:t>
-      </w:r>
-      <w:proofErr w:type="spellEnd"/>
-      <w:r>
-        <w:rPr>
-          <w:rFonts w:ascii="Arial" w:hAnsi="Arial" w:cs="Arial"/>
-          <w:sz w:val="36"/>
-          <w:szCs w:val="36"/>
-        </w:rPr>
-        <w:t xml:space="preserve"> </w:t>
-      </w:r>
-      <w:proofErr w:type="spellStart"/>
-      <w:r>
-        <w:rPr>
-          <w:rFonts w:ascii="Arial" w:hAnsi="Arial" w:cs="Arial"/>
-          <w:sz w:val="36"/>
-          <w:szCs w:val="36"/>
-        </w:rPr>
-        <w:t>processes</w:t>
-      </w:r>
-      <w:proofErr w:type="spellEnd"/>
-      <w:r>
-        <w:rPr>
-          <w:rFonts w:ascii="Arial" w:hAnsi="Arial" w:cs="Arial"/>
-          <w:sz w:val="36"/>
-          <w:szCs w:val="36"/>
-        </w:rPr>
-        <w:t xml:space="preserve"> </w:t>
-      </w:r>
-      <w:proofErr w:type="spellStart"/>
-      <w:r>
-        <w:rPr>
-          <w:rFonts w:ascii="Arial" w:hAnsi="Arial" w:cs="Arial"/>
-          <w:sz w:val="36"/>
-          <w:szCs w:val="36"/>
-        </w:rPr>
-        <w:t>management</w:t>
-      </w:r>
-      <w:proofErr w:type="spellEnd"/>
-      <w:r>
-        <w:rPr>
-          <w:rFonts w:ascii="Arial" w:hAnsi="Arial" w:cs="Arial"/>
-          <w:sz w:val="36"/>
-          <w:szCs w:val="36"/>
-        </w:rPr>
-        <w:t xml:space="preserve"> </w:t>
-      </w:r>
-      <w:proofErr w:type="spellStart"/>
-      <w:r>
-        <w:rPr>
-          <w:rFonts w:ascii="Arial" w:hAnsi="Arial" w:cs="Arial"/>
-          <w:sz w:val="36"/>
-          <w:szCs w:val="36"/>
-        </w:rPr>
-        <w:t>of</w:t>
-      </w:r>
-      <w:proofErr w:type="spellEnd"/>
-      <w:r>
-        <w:rPr>
-          <w:rFonts w:ascii="Arial" w:hAnsi="Arial" w:cs="Arial"/>
-          <w:sz w:val="36"/>
-          <w:szCs w:val="36"/>
-        </w:rPr>
-        <w:t xml:space="preserve"> micro and </w:t>
-      </w:r>
-      <w:proofErr w:type="spellStart"/>
-      <w:r>
-        <w:rPr>
-          <w:rFonts w:ascii="Arial" w:hAnsi="Arial" w:cs="Arial"/>
-          <w:sz w:val="36"/>
-          <w:szCs w:val="36"/>
-        </w:rPr>
-        <w:t>small</w:t>
-      </w:r>
-      <w:proofErr w:type="spellEnd"/>
-      <w:r>
-        <w:rPr>
-          <w:rFonts w:ascii="Arial" w:hAnsi="Arial" w:cs="Arial"/>
-          <w:sz w:val="36"/>
-          <w:szCs w:val="36"/>
-        </w:rPr>
-        <w:t xml:space="preserve"> </w:t>
-      </w:r>
-      <w:proofErr w:type="spellStart"/>
-      <w:r>
-        <w:rPr>
-          <w:rFonts w:ascii="Arial" w:hAnsi="Arial" w:cs="Arial"/>
-          <w:sz w:val="36"/>
-          <w:szCs w:val="36"/>
-        </w:rPr>
-        <w:t>companies</w:t>
-      </w:r>
-      <w:proofErr w:type="spellEnd"/>
+          <w:lang w:val="en-GB"/>
+        </w:rPr>
+        <w:t>Application for production processes management of micro and small companies</w:t>
+      </w:r>
     </w:p>
     <w:p>
       <w:pPr>
@@ -372,58 +264,42 @@
           <w:rFonts w:ascii="Arial" w:hAnsi="Arial" w:cs="Arial"/>
           <w:sz w:val="24"/>
           <w:szCs w:val="24"/>
-          <w:lang w:val="en-US"/>
-        </w:rPr>
-      </w:pPr>
-      <w:proofErr w:type="spellStart"/>
+        </w:rPr>
+      </w:pPr>
       <w:r>
         <w:rPr>
           <w:rFonts w:ascii="Arial" w:hAnsi="Arial" w:cs="Arial"/>
           <w:sz w:val="24"/>
           <w:szCs w:val="24"/>
-          <w:lang w:val="en-US"/>
-        </w:rPr>
-        <w:t>Trabajo</w:t>
-      </w:r>
-      <w:proofErr w:type="spellEnd"/>
-      <w:r>
+        </w:rPr>
+        <w:t>Trabajo de Fin de Grado</w:t>
+      </w:r>
+    </w:p>
+    <w:p>
+      <w:pPr>
+        <w:jc w:val="center"/>
         <w:rPr>
           <w:rFonts w:ascii="Arial" w:hAnsi="Arial" w:cs="Arial"/>
           <w:sz w:val="24"/>
           <w:szCs w:val="24"/>
-          <w:lang w:val="en-US"/>
-        </w:rPr>
-        <w:t xml:space="preserve"> de Fin de Grado</w:t>
-      </w:r>
-    </w:p>
-    <w:p>
-      <w:pPr>
-        <w:jc w:val="center"/>
+        </w:rPr>
+      </w:pPr>
+      <w:r>
         <w:rPr>
           <w:rFonts w:ascii="Arial" w:hAnsi="Arial" w:cs="Arial"/>
           <w:sz w:val="24"/>
           <w:szCs w:val="24"/>
-          <w:lang w:val="en-US"/>
-        </w:rPr>
-      </w:pPr>
-      <w:r>
+        </w:rPr>
+        <w:t>para acceder al</w:t>
+      </w:r>
+    </w:p>
+    <w:p>
+      <w:pPr>
+        <w:jc w:val="center"/>
         <w:rPr>
           <w:rFonts w:ascii="Arial" w:hAnsi="Arial" w:cs="Arial"/>
           <w:sz w:val="24"/>
           <w:szCs w:val="24"/>
-          <w:lang w:val="en-US"/>
-        </w:rPr>
-        <w:t>para acceder al</w:t>
-      </w:r>
-    </w:p>
-    <w:p>
-      <w:pPr>
-        <w:jc w:val="center"/>
-        <w:rPr>
-          <w:rFonts w:ascii="Arial" w:hAnsi="Arial" w:cs="Arial"/>
-          <w:sz w:val="24"/>
-          <w:szCs w:val="24"/>
-          <w:lang w:val="en-US"/>
         </w:rPr>
       </w:pPr>
     </w:p>
@@ -436,7 +312,6 @@
           <w:bCs/>
           <w:sz w:val="28"/>
           <w:szCs w:val="28"/>
-          <w:lang w:val="en-US"/>
         </w:rPr>
       </w:pPr>
       <w:r>
@@ -446,7 +321,6 @@
           <w:bCs/>
           <w:sz w:val="28"/>
           <w:szCs w:val="28"/>
-          <w:lang w:val="en-US"/>
         </w:rPr>
         <w:t>GRADO EN INGENIERÍA INFORMÁTICA</w:t>
       </w:r>
@@ -576,6 +450,15 @@
     </w:p>
     <w:sdt>
       <w:sdtPr>
+        <w:rPr>
+          <w:rFonts w:asciiTheme="minorHAnsi" w:eastAsiaTheme="minorHAnsi" w:hAnsiTheme="minorHAnsi" w:cstheme="minorBidi"/>
+          <w:color w:val="auto"/>
+          <w:kern w:val="2"/>
+          <w:sz w:val="22"/>
+          <w:szCs w:val="22"/>
+          <w:lang w:eastAsia="en-US"/>
+          <w14:ligatures w14:val="standardContextual"/>
+        </w:rPr>
         <w:id w:val="1123651479"/>
         <w:docPartObj>
           <w:docPartGallery w:val="Table of Contents"/>
@@ -584,15 +467,8 @@
       </w:sdtPr>
       <w:sdtEndPr>
         <w:rPr>
-          <w:rFonts w:asciiTheme="minorHAnsi" w:eastAsiaTheme="minorHAnsi" w:hAnsiTheme="minorHAnsi" w:cstheme="minorBidi"/>
           <w:b/>
           <w:bCs/>
-          <w:color w:val="auto"/>
-          <w:kern w:val="2"/>
-          <w:sz w:val="22"/>
-          <w:szCs w:val="22"/>
-          <w:lang w:eastAsia="en-US"/>
-          <w14:ligatures w14:val="standardContextual"/>
         </w:rPr>
       </w:sdtEndPr>
       <w:sdtContent>
@@ -1013,7 +889,7 @@
           <w:szCs w:val="28"/>
         </w:rPr>
       </w:pPr>
-      <w:bookmarkStart w:id="0" w:name="_Toc126829664"/>
+      <w:bookmarkStart w:id="1" w:name="_Toc126829664"/>
       <w:r>
         <w:rPr>
           <w:rFonts w:ascii="Arial" w:hAnsi="Arial" w:cs="Arial"/>
@@ -1027,7 +903,7 @@
         <w:lastRenderedPageBreak/>
         <w:t>1. Introducción</w:t>
       </w:r>
-      <w:bookmarkEnd w:id="0"/>
+      <w:bookmarkEnd w:id="1"/>
     </w:p>
     <w:p>
       <w:pPr>
@@ -1048,7 +924,7 @@
         <w:rPr>
           <w:rFonts w:ascii="Arial" w:hAnsi="Arial" w:cs="Arial"/>
         </w:rPr>
-        <w:t>Las inversiones en el ámbito tecnológico han ido en crecimiento desde la llegada del internet y la globalización. En las últimas tres décadas ha habido un interés general por dotar a las empresas de equipos</w:t>
+        <w:t>Las inversiones en el ámbito tecnológico han ido en crecimiento desde la llegada de internet y la globalización. En las últimas tres décadas ha habido un interés general por dotar a las empresas de equipos</w:t>
       </w:r>
       <w:r>
         <w:rPr>
@@ -1086,7 +962,151 @@
         <w:rPr>
           <w:rFonts w:ascii="Arial" w:hAnsi="Arial" w:cs="Arial"/>
         </w:rPr>
-        <w:t xml:space="preserve"> tal como se ve en un estudio relacionado a los presupuestos en el ámbito tecnológico reflejado en la Figura 1</w:t>
+        <w:t xml:space="preserve"> tal como </w:t>
+      </w:r>
+      <w:ins w:id="2" w:author="Lopez Martinez, Patricia" w:date="2023-02-21T13:03:00Z">
+        <w:r>
+          <w:rPr>
+            <w:rFonts w:ascii="Arial" w:hAnsi="Arial" w:cs="Arial"/>
+          </w:rPr>
+          <w:t>indica</w:t>
+        </w:r>
+      </w:ins>
+      <w:del w:id="3" w:author="Lopez Martinez, Patricia" w:date="2023-02-21T13:03:00Z">
+        <w:r>
+          <w:rPr>
+            <w:rFonts w:ascii="Arial" w:hAnsi="Arial" w:cs="Arial"/>
+          </w:rPr>
+          <w:delText>se</w:delText>
+        </w:r>
+      </w:del>
+      <w:r>
+        <w:rPr>
+          <w:rFonts w:ascii="Arial" w:hAnsi="Arial" w:cs="Arial"/>
+        </w:rPr>
+        <w:t xml:space="preserve"> </w:t>
+      </w:r>
+      <w:del w:id="4" w:author="Lopez Martinez, Patricia" w:date="2023-02-21T13:03:00Z">
+        <w:r>
+          <w:rPr>
+            <w:rFonts w:ascii="Arial" w:hAnsi="Arial" w:cs="Arial"/>
+          </w:rPr>
+          <w:delText xml:space="preserve">ve en </w:delText>
+        </w:r>
+      </w:del>
+      <w:ins w:id="5" w:author="Lopez Martinez, Patricia" w:date="2023-02-21T13:02:00Z">
+        <w:r>
+          <w:rPr>
+            <w:rFonts w:ascii="Arial" w:hAnsi="Arial" w:cs="Arial"/>
+          </w:rPr>
+          <w:t xml:space="preserve"> </w:t>
+        </w:r>
+      </w:ins>
+      <w:r>
+        <w:rPr>
+          <w:rFonts w:ascii="Arial" w:hAnsi="Arial" w:cs="Arial"/>
+        </w:rPr>
+        <w:t xml:space="preserve">un </w:t>
+      </w:r>
+      <w:commentRangeStart w:id="6"/>
+      <w:r>
+        <w:rPr>
+          <w:rFonts w:ascii="Arial" w:hAnsi="Arial" w:cs="Arial"/>
+        </w:rPr>
+        <w:t>estudio</w:t>
+      </w:r>
+      <w:commentRangeEnd w:id="6"/>
+      <w:r>
+        <w:rPr>
+          <w:rStyle w:val="Refdecomentario"/>
+        </w:rPr>
+        <w:commentReference w:id="6"/>
+      </w:r>
+      <w:r>
+        <w:rPr>
+          <w:rFonts w:ascii="Arial" w:hAnsi="Arial" w:cs="Arial"/>
+        </w:rPr>
+        <w:t xml:space="preserve"> </w:t>
+      </w:r>
+      <w:ins w:id="7" w:author="Lopez Martinez, Patricia" w:date="2023-02-21T13:02:00Z">
+        <w:r>
+          <w:rPr>
+            <w:rFonts w:ascii="Arial" w:hAnsi="Arial" w:cs="Arial"/>
+          </w:rPr>
+          <w:t xml:space="preserve">acerca de </w:t>
+        </w:r>
+      </w:ins>
+      <w:del w:id="8" w:author="Lopez Martinez, Patricia" w:date="2023-02-21T13:03:00Z">
+        <w:r>
+          <w:rPr>
+            <w:rFonts w:ascii="Arial" w:hAnsi="Arial" w:cs="Arial"/>
+          </w:rPr>
+          <w:delText xml:space="preserve">relacionado a </w:delText>
+        </w:r>
+      </w:del>
+      <w:r>
+        <w:rPr>
+          <w:rFonts w:ascii="Arial" w:hAnsi="Arial" w:cs="Arial"/>
+        </w:rPr>
+        <w:t xml:space="preserve">los presupuestos </w:t>
+      </w:r>
+      <w:ins w:id="9" w:author="Lopez Martinez, Patricia" w:date="2023-02-21T13:03:00Z">
+        <w:r>
+          <w:rPr>
+            <w:rFonts w:ascii="Arial" w:hAnsi="Arial" w:cs="Arial"/>
+          </w:rPr>
+          <w:t>dedicados al</w:t>
+        </w:r>
+      </w:ins>
+      <w:del w:id="10" w:author="Lopez Martinez, Patricia" w:date="2023-02-21T13:03:00Z">
+        <w:r>
+          <w:rPr>
+            <w:rFonts w:ascii="Arial" w:hAnsi="Arial" w:cs="Arial"/>
+          </w:rPr>
+          <w:delText>en el</w:delText>
+        </w:r>
+      </w:del>
+      <w:r>
+        <w:rPr>
+          <w:rFonts w:ascii="Arial" w:hAnsi="Arial" w:cs="Arial"/>
+        </w:rPr>
+        <w:t xml:space="preserve"> ámbito tecnológico</w:t>
+      </w:r>
+      <w:ins w:id="11" w:author="Lopez Martinez, Patricia" w:date="2023-02-21T13:03:00Z">
+        <w:r>
+          <w:rPr>
+            <w:rFonts w:ascii="Arial" w:hAnsi="Arial" w:cs="Arial"/>
+          </w:rPr>
+          <w:t>, cuyos resultados se</w:t>
+        </w:r>
+      </w:ins>
+      <w:r>
+        <w:rPr>
+          <w:rFonts w:ascii="Arial" w:hAnsi="Arial" w:cs="Arial"/>
+        </w:rPr>
+        <w:t xml:space="preserve"> refleja</w:t>
+      </w:r>
+      <w:ins w:id="12" w:author="Lopez Martinez, Patricia" w:date="2023-02-21T13:04:00Z">
+        <w:r>
+          <w:rPr>
+            <w:rFonts w:ascii="Arial" w:hAnsi="Arial" w:cs="Arial"/>
+          </w:rPr>
+          <w:t>n</w:t>
+        </w:r>
+      </w:ins>
+      <w:del w:id="13" w:author="Lopez Martinez, Patricia" w:date="2023-02-21T13:04:00Z">
+        <w:r>
+          <w:rPr>
+            <w:rFonts w:ascii="Arial" w:hAnsi="Arial" w:cs="Arial"/>
+          </w:rPr>
+          <w:delText>do</w:delText>
+        </w:r>
+      </w:del>
+      <w:r>
+        <w:rPr>
+          <w:rFonts w:ascii="Arial" w:hAnsi="Arial" w:cs="Arial"/>
+        </w:rPr>
+        <w:t xml:space="preserve"> en la Figura 1</w:t>
       </w:r>
       <w:r>
         <w:rPr>
@@ -1194,7 +1214,7 @@
                     </pic:cNvPicPr>
                   </pic:nvPicPr>
                   <pic:blipFill rotWithShape="1">
-                    <a:blip r:embed="rId9" cstate="print">
+                    <a:blip r:embed="rId12" cstate="print">
                       <a:extLst>
                         <a:ext uri="{28A0092B-C50C-407E-A947-70E740481C1C}">
                           <a14:useLocalDpi xmlns:a14="http://schemas.microsoft.com/office/drawing/2010/main" val="0"/>
@@ -1239,7 +1259,7 @@
           <w:color w:val="595959" w:themeColor="text1" w:themeTint="A6"/>
         </w:rPr>
       </w:pPr>
-      <w:bookmarkStart w:id="1" w:name="_Toc126829713"/>
+      <w:bookmarkStart w:id="14" w:name="_Toc126829713"/>
       <w:r>
         <w:rPr>
           <w:rFonts w:ascii="Arial" w:hAnsi="Arial" w:cs="Arial"/>
@@ -1313,7 +1333,7 @@
         </w:rPr>
         <w:t>Presupuesto al sector IT visto como porcentaje de los ingresos</w:t>
       </w:r>
-      <w:bookmarkEnd w:id="1"/>
+      <w:bookmarkEnd w:id="14"/>
     </w:p>
     <w:p>
       <w:pPr>
@@ -1346,7 +1366,49 @@
         <w:rPr>
           <w:rFonts w:ascii="Arial" w:hAnsi="Arial" w:cs="Arial"/>
         </w:rPr>
-        <w:t>, y la tendencia apunta cada vez a una mayor dedicación de capital a este rubro. Esto se ve reflejado en una encuesta realizada a varios responsables de sistemas (CIO), representado gráficamente en la Figura 2 [1].</w:t>
+        <w:t xml:space="preserve">, y la tendencia apunta cada vez a una mayor dedicación de capital a este </w:t>
+      </w:r>
+      <w:commentRangeStart w:id="15"/>
+      <w:r>
+        <w:rPr>
+          <w:rFonts w:ascii="Arial" w:hAnsi="Arial" w:cs="Arial"/>
+        </w:rPr>
+        <w:t>rubro</w:t>
+      </w:r>
+      <w:commentRangeEnd w:id="15"/>
+      <w:r>
+        <w:rPr>
+          <w:rStyle w:val="Refdecomentario"/>
+        </w:rPr>
+        <w:commentReference w:id="15"/>
+      </w:r>
+      <w:r>
+        <w:rPr>
+          <w:rFonts w:ascii="Arial" w:hAnsi="Arial" w:cs="Arial"/>
+        </w:rPr>
+        <w:t>. Esto se ve reflejado en una encuesta realizada a varios responsables de sistemas (CIO), representad</w:t>
+      </w:r>
+      <w:ins w:id="16" w:author="Lopez Martinez, Patricia" w:date="2023-02-21T13:05:00Z">
+        <w:r>
+          <w:rPr>
+            <w:rFonts w:ascii="Arial" w:hAnsi="Arial" w:cs="Arial"/>
+          </w:rPr>
+          <w:t>a</w:t>
+        </w:r>
+      </w:ins>
+      <w:del w:id="17" w:author="Lopez Martinez, Patricia" w:date="2023-02-21T13:05:00Z">
+        <w:r>
+          <w:rPr>
+            <w:rFonts w:ascii="Arial" w:hAnsi="Arial" w:cs="Arial"/>
+          </w:rPr>
+          <w:delText>o</w:delText>
+        </w:r>
+      </w:del>
+      <w:r>
+        <w:rPr>
+          <w:rFonts w:ascii="Arial" w:hAnsi="Arial" w:cs="Arial"/>
+        </w:rPr>
+        <w:t xml:space="preserve"> gráficamente en la Figura 2 [1].</w:t>
       </w:r>
     </w:p>
     <w:p>
@@ -1378,7 +1440,7 @@
                     </pic:cNvPicPr>
                   </pic:nvPicPr>
                   <pic:blipFill rotWithShape="1">
-                    <a:blip r:embed="rId10" cstate="print">
+                    <a:blip r:embed="rId13" cstate="print">
                       <a:extLst>
                         <a:ext uri="{28A0092B-C50C-407E-A947-70E740481C1C}">
                           <a14:useLocalDpi xmlns:a14="http://schemas.microsoft.com/office/drawing/2010/main" val="0"/>
@@ -1423,7 +1485,7 @@
           <w:color w:val="595959" w:themeColor="text1" w:themeTint="A6"/>
         </w:rPr>
       </w:pPr>
-      <w:bookmarkStart w:id="2" w:name="_Toc126829714"/>
+      <w:bookmarkStart w:id="18" w:name="_Toc126829714"/>
       <w:r>
         <w:rPr>
           <w:rFonts w:ascii="Arial" w:hAnsi="Arial" w:cs="Arial"/>
@@ -1507,7 +1569,7 @@
         </w:rPr>
         <w:t xml:space="preserve"> reportando un incremento en el presupuesto IT en el año 2016</w:t>
       </w:r>
-      <w:bookmarkEnd w:id="2"/>
+      <w:bookmarkEnd w:id="18"/>
     </w:p>
     <w:p>
       <w:pPr>
@@ -1521,7 +1583,29 @@
           <w:rFonts w:ascii="Arial" w:hAnsi="Arial" w:cs="Arial"/>
         </w:rPr>
         <w:lastRenderedPageBreak/>
-        <w:t>Tomando esto en cuenta, es evidente que la industria en general está tomando un camino hacia la digitalización de sus principales procesos productivos</w:t>
+        <w:t xml:space="preserve">Tomando esto en cuenta, es evidente que la industria en general está tomando </w:t>
+      </w:r>
+      <w:ins w:id="19" w:author="Lopez Martinez, Patricia" w:date="2023-02-21T13:05:00Z">
+        <w:r>
+          <w:rPr>
+            <w:rFonts w:ascii="Arial" w:hAnsi="Arial" w:cs="Arial"/>
+          </w:rPr>
+          <w:t>el</w:t>
+        </w:r>
+      </w:ins>
+      <w:del w:id="20" w:author="Lopez Martinez, Patricia" w:date="2023-02-21T13:05:00Z">
+        <w:r>
+          <w:rPr>
+            <w:rFonts w:ascii="Arial" w:hAnsi="Arial" w:cs="Arial"/>
+          </w:rPr>
+          <w:delText>un</w:delText>
+        </w:r>
+      </w:del>
+      <w:r>
+        <w:rPr>
+          <w:rFonts w:ascii="Arial" w:hAnsi="Arial" w:cs="Arial"/>
+        </w:rPr>
+        <w:t xml:space="preserve"> camino hacia la digitalización de sus principales procesos productivos</w:t>
       </w:r>
       <w:r>
         <w:rPr>
@@ -1783,6 +1867,7 @@
           <w:rFonts w:ascii="Arial" w:hAnsi="Arial" w:cs="Arial"/>
         </w:rPr>
       </w:pPr>
+      <w:commentRangeStart w:id="21"/>
       <w:r>
         <w:rPr>
           <w:rFonts w:ascii="Arial" w:hAnsi="Arial" w:cs="Arial"/>
@@ -1892,6 +1977,13 @@
         </w:rPr>
         <w:t>Capa de datos – MySQL</w:t>
       </w:r>
+      <w:commentRangeEnd w:id="21"/>
+      <w:r>
+        <w:rPr>
+          <w:rStyle w:val="Refdecomentario"/>
+        </w:rPr>
+        <w:commentReference w:id="21"/>
+      </w:r>
     </w:p>
     <w:p>
       <w:pPr>
@@ -1919,7 +2011,7 @@
           <w:szCs w:val="28"/>
         </w:rPr>
       </w:pPr>
-      <w:bookmarkStart w:id="3" w:name="_Toc126829665"/>
+      <w:bookmarkStart w:id="22" w:name="_Toc126829665"/>
       <w:r>
         <w:rPr>
           <w:rFonts w:ascii="Arial" w:hAnsi="Arial" w:cs="Arial"/>
@@ -1931,9 +2023,31 @@
           <w:szCs w:val="28"/>
         </w:rPr>
         <w:lastRenderedPageBreak/>
-        <w:t>2. Objetivos</w:t>
-      </w:r>
-      <w:bookmarkEnd w:id="3"/>
+        <w:t xml:space="preserve">2. </w:t>
+      </w:r>
+      <w:commentRangeStart w:id="23"/>
+      <w:r>
+        <w:rPr>
+          <w:rFonts w:ascii="Arial" w:hAnsi="Arial" w:cs="Arial"/>
+          <w:b/>
+          <w:bCs/>
+          <w:color w:val="auto"/>
+          <w:spacing w:val="20"/>
+          <w:sz w:val="28"/>
+          <w:szCs w:val="28"/>
+        </w:rPr>
+        <w:t>Objetivos</w:t>
+      </w:r>
+      <w:bookmarkEnd w:id="22"/>
+      <w:commentRangeEnd w:id="23"/>
+      <w:r>
+        <w:rPr>
+          <w:rStyle w:val="Refdecomentario"/>
+          <w:rFonts w:asciiTheme="minorHAnsi" w:eastAsiaTheme="minorHAnsi" w:hAnsiTheme="minorHAnsi" w:cstheme="minorBidi"/>
+          <w:color w:val="auto"/>
+        </w:rPr>
+        <w:commentReference w:id="23"/>
+      </w:r>
     </w:p>
     <w:p>
       <w:pPr>
@@ -1954,7 +2068,27 @@
         <w:rPr>
           <w:rFonts w:ascii="Arial" w:hAnsi="Arial" w:cs="Arial"/>
         </w:rPr>
-        <w:t>El objetivo principal del proyecto es desarrollar un sistema informático capaz de proveer una funcionalidad de TPV básico para clientes que estén comenzando el proceso de digitalización, y busquen una solución de fácil implantación y adaptación. Se pretende que la aplicación realizada sea lo más estándar posible, de forma que sea útil para muchas empresas.</w:t>
+        <w:t xml:space="preserve">El objetivo principal del proyecto es desarrollar un sistema informático capaz de proveer una funcionalidad de TPV básico para clientes que estén comenzando el proceso de digitalización, y busquen una solución de fácil implantación y adaptación. Se pretende que la aplicación realizada sea lo más estándar posible, de forma que sea útil para muchas </w:t>
+      </w:r>
+      <w:commentRangeStart w:id="24"/>
+      <w:r>
+        <w:rPr>
+          <w:rFonts w:ascii="Arial" w:hAnsi="Arial" w:cs="Arial"/>
+        </w:rPr>
+        <w:t>empresas</w:t>
+      </w:r>
+      <w:commentRangeEnd w:id="24"/>
+      <w:r>
+        <w:rPr>
+          <w:rStyle w:val="Refdecomentario"/>
+        </w:rPr>
+        <w:commentReference w:id="24"/>
+      </w:r>
+      <w:r>
+        <w:rPr>
+          <w:rFonts w:ascii="Arial" w:hAnsi="Arial" w:cs="Arial"/>
+        </w:rPr>
+        <w:t>.</w:t>
       </w:r>
     </w:p>
     <w:p>
@@ -2117,6 +2251,8 @@
         </w:rPr>
         <w:t xml:space="preserve"> en un entorno local.</w:t>
       </w:r>
+      <w:bookmarkStart w:id="25" w:name="_GoBack"/>
+      <w:bookmarkEnd w:id="25"/>
     </w:p>
     <w:p>
       <w:pPr>
@@ -2157,8 +2293,10 @@
           <w:spacing w:val="20"/>
           <w:sz w:val="28"/>
           <w:szCs w:val="28"/>
-        </w:rPr>
-      </w:pPr>
+          <w:lang w:val="en-GB"/>
+        </w:rPr>
+      </w:pPr>
+      <w:proofErr w:type="spellStart"/>
       <w:r>
         <w:rPr>
           <w:rFonts w:ascii="Arial" w:hAnsi="Arial" w:cs="Arial"/>
@@ -2167,16 +2305,19 @@
           <w:spacing w:val="20"/>
           <w:sz w:val="28"/>
           <w:szCs w:val="28"/>
+          <w:lang w:val="en-GB"/>
         </w:rPr>
         <w:lastRenderedPageBreak/>
         <w:t>Bibliografía</w:t>
       </w:r>
+      <w:proofErr w:type="spellEnd"/>
     </w:p>
     <w:p>
       <w:pPr>
         <w:jc w:val="both"/>
         <w:rPr>
           <w:rFonts w:ascii="Arial" w:hAnsi="Arial" w:cs="Arial"/>
+          <w:lang w:val="en-GB"/>
         </w:rPr>
       </w:pPr>
     </w:p>
@@ -2190,66 +2331,33 @@
       <w:r>
         <w:rPr>
           <w:rFonts w:ascii="Arial" w:hAnsi="Arial" w:cs="Arial"/>
-        </w:rPr>
-        <w:t xml:space="preserve">1. </w:t>
+          <w:lang w:val="en-GB"/>
+        </w:rPr>
+        <w:t xml:space="preserve">1. Khalid </w:t>
       </w:r>
       <w:proofErr w:type="spellStart"/>
       <w:r>
         <w:rPr>
           <w:rFonts w:ascii="Arial" w:hAnsi="Arial" w:cs="Arial"/>
-        </w:rPr>
-        <w:t>Khalid</w:t>
+          <w:lang w:val="en-GB"/>
+        </w:rPr>
+        <w:t>Kark</w:t>
       </w:r>
       <w:proofErr w:type="spellEnd"/>
       <w:r>
         <w:rPr>
           <w:rFonts w:ascii="Arial" w:hAnsi="Arial" w:cs="Arial"/>
-        </w:rPr>
-        <w:t xml:space="preserve"> </w:t>
-      </w:r>
-      <w:proofErr w:type="spellStart"/>
-      <w:r>
-        <w:rPr>
-          <w:rFonts w:ascii="Arial" w:hAnsi="Arial" w:cs="Arial"/>
-        </w:rPr>
-        <w:t>Kark</w:t>
-      </w:r>
-      <w:proofErr w:type="spellEnd"/>
-      <w:r>
-        <w:rPr>
-          <w:rFonts w:ascii="Arial" w:hAnsi="Arial" w:cs="Arial"/>
-        </w:rPr>
-        <w:t xml:space="preserve">, </w:t>
-      </w:r>
-      <w:proofErr w:type="spellStart"/>
-      <w:r>
-        <w:rPr>
-          <w:rFonts w:ascii="Arial" w:hAnsi="Arial" w:cs="Arial"/>
-        </w:rPr>
-        <w:t>Anjali</w:t>
-      </w:r>
-      <w:proofErr w:type="spellEnd"/>
-      <w:r>
-        <w:rPr>
-          <w:rFonts w:ascii="Arial" w:hAnsi="Arial" w:cs="Arial"/>
-        </w:rPr>
-        <w:t xml:space="preserve"> Shaikh, Caroline Brown | [Deloitte </w:t>
-      </w:r>
-      <w:proofErr w:type="spellStart"/>
-      <w:r>
-        <w:rPr>
-          <w:rFonts w:ascii="Arial" w:hAnsi="Arial" w:cs="Arial"/>
-        </w:rPr>
-        <w:t>Insights</w:t>
-      </w:r>
-      <w:proofErr w:type="spellEnd"/>
-      <w:r>
-        <w:rPr>
-          <w:rFonts w:ascii="Arial" w:hAnsi="Arial" w:cs="Arial"/>
-        </w:rPr>
-        <w:t xml:space="preserve">]. [Citado 8 de febrero de 2023]. Disponible en: </w:t>
-      </w:r>
-      <w:hyperlink r:id="rId11" w:history="1">
+          <w:lang w:val="en-GB"/>
+        </w:rPr>
+        <w:t xml:space="preserve">, Anjali Shaikh, Caroline Brown | [Deloitte Insights]. </w:t>
+      </w:r>
+      <w:r>
+        <w:rPr>
+          <w:rFonts w:ascii="Arial" w:hAnsi="Arial" w:cs="Arial"/>
+        </w:rPr>
+        <w:t xml:space="preserve">[Citado 8 de febrero de 2023]. Disponible en: </w:t>
+      </w:r>
+      <w:hyperlink r:id="rId14" w:history="1">
         <w:r>
           <w:rPr>
             <w:rStyle w:val="Hipervnculo"/>
@@ -2270,7 +2378,7 @@
       </w:pPr>
     </w:p>
     <w:sectPr>
-      <w:footerReference w:type="default" r:id="rId12"/>
+      <w:footerReference w:type="default" r:id="rId15"/>
       <w:pgSz w:w="11906" w:h="16838"/>
       <w:pgMar w:top="1417" w:right="1701" w:bottom="1417" w:left="1701" w:header="708" w:footer="708" w:gutter="0"/>
       <w:cols w:space="708"/>
@@ -2280,8 +2388,147 @@
 </w:document>
 </file>
 
+<file path=word/comments.xml><?xml version="1.0" encoding="utf-8"?>
+<w:comments xmlns:wpc="http://schemas.microsoft.com/office/word/2010/wordprocessingCanvas" xmlns:cx="http://schemas.microsoft.com/office/drawing/2014/chartex" xmlns:cx1="http://schemas.microsoft.com/office/drawing/2015/9/8/chartex" xmlns:cx2="http://schemas.microsoft.com/office/drawing/2015/10/21/chartex" xmlns:cx3="http://schemas.microsoft.com/office/drawing/2016/5/9/chartex" xmlns:cx4="http://schemas.microsoft.com/office/drawing/2016/5/10/chartex" xmlns:cx5="http://schemas.microsoft.com/office/drawing/2016/5/11/chartex" xmlns:cx6="http://schemas.microsoft.com/office/drawing/2016/5/12/chartex" xmlns:cx7="http://schemas.microsoft.com/office/drawing/2016/5/13/chartex" xmlns:cx8="http://schemas.microsoft.com/office/drawing/2016/5/14/chartex" xmlns:mc="http://schemas.openxmlformats.org/markup-compatibility/2006" xmlns:aink="http://schemas.microsoft.com/office/drawing/2016/ink" xmlns:am3d="http://schemas.microsoft.com/office/drawing/2017/model3d" xmlns:o="urn:schemas-microsoft-com:office:office" xmlns:r="http://schemas.openxmlformats.org/officeDocument/2006/relationships" xmlns:m="http://schemas.openxmlformats.org/officeDocument/2006/math" xmlns:v="urn:schemas-microsoft-com:vml" xmlns:wp14="http://schemas.microsoft.com/office/word/2010/wordprocessingDrawing" xmlns:wp="http://schemas.openxmlformats.org/drawingml/2006/wordprocessingDrawing" xmlns:w10="urn:schemas-microsoft-com:office:word" xmlns:w="http://schemas.openxmlformats.org/wordprocessingml/2006/main" xmlns:w14="http://schemas.microsoft.com/office/word/2010/wordml" xmlns:w15="http://schemas.microsoft.com/office/word/2012/wordml" xmlns:w16cid="http://schemas.microsoft.com/office/word/2016/wordml/cid" xmlns:w16se="http://schemas.microsoft.com/office/word/2015/wordml/symex" xmlns:wpg="http://schemas.microsoft.com/office/word/2010/wordprocessingGroup" xmlns:wpi="http://schemas.microsoft.com/office/word/2010/wordprocessingInk" xmlns:wne="http://schemas.microsoft.com/office/word/2006/wordml" xmlns:wps="http://schemas.microsoft.com/office/word/2010/wordprocessingShape" mc:Ignorable="w14 w15 w16se w16cid wp14">
+  <w:comment w:id="0" w:author="Lopez Martinez, Patricia" w:date="2023-02-21T12:58:00Z" w:initials="LMP">
+    <w:p>
+      <w:pPr>
+        <w:pStyle w:val="Textocomentario"/>
+      </w:pPr>
+      <w:r>
+        <w:rPr>
+          <w:rStyle w:val="Refdecomentario"/>
+        </w:rPr>
+        <w:annotationRef/>
+      </w:r>
+      <w:r>
+        <w:t>El título en español va en mayúsculas</w:t>
+      </w:r>
+    </w:p>
+  </w:comment>
+  <w:comment w:id="6" w:author="Lopez Martinez, Patricia" w:date="2023-02-21T13:04:00Z" w:initials="LMP">
+    <w:p>
+      <w:pPr>
+        <w:pStyle w:val="Textocomentario"/>
+      </w:pPr>
+      <w:r>
+        <w:rPr>
+          <w:rStyle w:val="Refdecomentario"/>
+        </w:rPr>
+        <w:annotationRef/>
+      </w:r>
+      <w:r>
+        <w:t>Falta la referencia a de donde has sacado el estudio</w:t>
+      </w:r>
+    </w:p>
+  </w:comment>
+  <w:comment w:id="15" w:author="Lopez Martinez, Patricia" w:date="2023-02-21T13:04:00Z" w:initials="LMP">
+    <w:p>
+      <w:pPr>
+        <w:pStyle w:val="Textocomentario"/>
+      </w:pPr>
+      <w:r>
+        <w:rPr>
+          <w:rStyle w:val="Refdecomentario"/>
+        </w:rPr>
+        <w:annotationRef/>
+      </w:r>
+      <w:r>
+        <w:t xml:space="preserve">¿rubro? No </w:t>
+      </w:r>
+      <w:proofErr w:type="spellStart"/>
+      <w:r>
+        <w:t>se</w:t>
+      </w:r>
+      <w:proofErr w:type="spellEnd"/>
+      <w:r>
+        <w:t xml:space="preserve"> qué es.</w:t>
+      </w:r>
+    </w:p>
+  </w:comment>
+  <w:comment w:id="21" w:author="Lopez Martinez, Patricia" w:date="2023-02-21T13:07:00Z" w:initials="LMP">
+    <w:p>
+      <w:pPr>
+        <w:pStyle w:val="Textocomentario"/>
+      </w:pPr>
+      <w:r>
+        <w:rPr>
+          <w:rStyle w:val="Refdecomentario"/>
+        </w:rPr>
+        <w:annotationRef/>
+      </w:r>
+      <w:r>
+        <w:t>Este párrafo debería ir a los objetivos, pues ya es algo muy concreto de la aplicación.</w:t>
+      </w:r>
+    </w:p>
+    <w:p>
+      <w:pPr>
+        <w:pStyle w:val="Textocomentario"/>
+      </w:pPr>
+      <w:r>
+        <w:t>Además, “Desarrollo basado en capas” no es una metodología, sino una arquitectura.</w:t>
+      </w:r>
+    </w:p>
+  </w:comment>
+  <w:comment w:id="23" w:author="Lopez Martinez, Patricia" w:date="2023-02-21T13:06:00Z" w:initials="LMP">
+    <w:p>
+      <w:pPr>
+        <w:pStyle w:val="Textocomentario"/>
+      </w:pPr>
+      <w:r>
+        <w:rPr>
+          <w:rStyle w:val="Refdecomentario"/>
+        </w:rPr>
+        <w:annotationRef/>
+      </w:r>
+      <w:r>
+        <w:t xml:space="preserve">Yo fusionaría este capítulo en el anterior, de manera que lo que tienes ahora en el capítulo 1 sea la sección Contexto y esto  la sección Objetivos. </w:t>
+      </w:r>
+    </w:p>
+  </w:comment>
+  <w:comment w:id="24" w:author="Lopez Martinez, Patricia" w:date="2023-02-21T13:08:00Z" w:initials="LMP">
+    <w:p>
+      <w:pPr>
+        <w:pStyle w:val="Textocomentario"/>
+      </w:pPr>
+      <w:r>
+        <w:rPr>
+          <w:rStyle w:val="Refdecomentario"/>
+        </w:rPr>
+        <w:annotationRef/>
+      </w:r>
+      <w:r>
+        <w:t>Aquí deberías incluir una enumeración con esas funciones básicas a las que te refieres.</w:t>
+      </w:r>
+    </w:p>
+  </w:comment>
+</w:comments>
+</file>
+
+<file path=word/commentsExtended.xml><?xml version="1.0" encoding="utf-8"?>
+<w15:commentsEx xmlns:wpc="http://schemas.microsoft.com/office/word/2010/wordprocessingCanvas" xmlns:cx="http://schemas.microsoft.com/office/drawing/2014/chartex" xmlns:cx1="http://schemas.microsoft.com/office/drawing/2015/9/8/chartex" xmlns:cx2="http://schemas.microsoft.com/office/drawing/2015/10/21/chartex" xmlns:cx3="http://schemas.microsoft.com/office/drawing/2016/5/9/chartex" xmlns:cx4="http://schemas.microsoft.com/office/drawing/2016/5/10/chartex" xmlns:cx5="http://schemas.microsoft.com/office/drawing/2016/5/11/chartex" xmlns:cx6="http://schemas.microsoft.com/office/drawing/2016/5/12/chartex" xmlns:cx7="http://schemas.microsoft.com/office/drawing/2016/5/13/chartex" xmlns:cx8="http://schemas.microsoft.com/office/drawing/2016/5/14/chartex" xmlns:mc="http://schemas.openxmlformats.org/markup-compatibility/2006" xmlns:aink="http://schemas.microsoft.com/office/drawing/2016/ink" xmlns:am3d="http://schemas.microsoft.com/office/drawing/2017/model3d" xmlns:o="urn:schemas-microsoft-com:office:office" xmlns:r="http://schemas.openxmlformats.org/officeDocument/2006/relationships" xmlns:m="http://schemas.openxmlformats.org/officeDocument/2006/math" xmlns:v="urn:schemas-microsoft-com:vml" xmlns:wp14="http://schemas.microsoft.com/office/word/2010/wordprocessingDrawing" xmlns:wp="http://schemas.openxmlformats.org/drawingml/2006/wordprocessingDrawing" xmlns:w10="urn:schemas-microsoft-com:office:word" xmlns:w="http://schemas.openxmlformats.org/wordprocessingml/2006/main" xmlns:w14="http://schemas.microsoft.com/office/word/2010/wordml" xmlns:w15="http://schemas.microsoft.com/office/word/2012/wordml" xmlns:w16cid="http://schemas.microsoft.com/office/word/2016/wordml/cid" xmlns:w16se="http://schemas.microsoft.com/office/word/2015/wordml/symex" xmlns:wpg="http://schemas.microsoft.com/office/word/2010/wordprocessingGroup" xmlns:wpi="http://schemas.microsoft.com/office/word/2010/wordprocessingInk" xmlns:wne="http://schemas.microsoft.com/office/word/2006/wordml" xmlns:wps="http://schemas.microsoft.com/office/word/2010/wordprocessingShape" mc:Ignorable="w14 w15 w16se w16cid wp14">
+  <w15:commentEx w15:paraId="5A1562EB" w15:done="0"/>
+  <w15:commentEx w15:paraId="41CD0652" w15:done="0"/>
+  <w15:commentEx w15:paraId="70947AB0" w15:done="0"/>
+  <w15:commentEx w15:paraId="3AD50CA8" w15:done="0"/>
+  <w15:commentEx w15:paraId="2BFD1CE3" w15:done="0"/>
+  <w15:commentEx w15:paraId="4E8415BA" w15:done="0"/>
+</w15:commentsEx>
+</file>
+
+<file path=word/commentsIds.xml><?xml version="1.0" encoding="utf-8"?>
+<w16cid:commentsIds xmlns:wpc="http://schemas.microsoft.com/office/word/2010/wordprocessingCanvas" xmlns:cx="http://schemas.microsoft.com/office/drawing/2014/chartex" xmlns:cx1="http://schemas.microsoft.com/office/drawing/2015/9/8/chartex" xmlns:cx2="http://schemas.microsoft.com/office/drawing/2015/10/21/chartex" xmlns:cx3="http://schemas.microsoft.com/office/drawing/2016/5/9/chartex" xmlns:cx4="http://schemas.microsoft.com/office/drawing/2016/5/10/chartex" xmlns:cx5="http://schemas.microsoft.com/office/drawing/2016/5/11/chartex" xmlns:cx6="http://schemas.microsoft.com/office/drawing/2016/5/12/chartex" xmlns:cx7="http://schemas.microsoft.com/office/drawing/2016/5/13/chartex" xmlns:cx8="http://schemas.microsoft.com/office/drawing/2016/5/14/chartex" xmlns:mc="http://schemas.openxmlformats.org/markup-compatibility/2006" xmlns:aink="http://schemas.microsoft.com/office/drawing/2016/ink" xmlns:am3d="http://schemas.microsoft.com/office/drawing/2017/model3d" xmlns:o="urn:schemas-microsoft-com:office:office" xmlns:r="http://schemas.openxmlformats.org/officeDocument/2006/relationships" xmlns:m="http://schemas.openxmlformats.org/officeDocument/2006/math" xmlns:v="urn:schemas-microsoft-com:vml" xmlns:wp14="http://schemas.microsoft.com/office/word/2010/wordprocessingDrawing" xmlns:wp="http://schemas.openxmlformats.org/drawingml/2006/wordprocessingDrawing" xmlns:w10="urn:schemas-microsoft-com:office:word" xmlns:w="http://schemas.openxmlformats.org/wordprocessingml/2006/main" xmlns:w14="http://schemas.microsoft.com/office/word/2010/wordml" xmlns:w15="http://schemas.microsoft.com/office/word/2012/wordml" xmlns:w16cid="http://schemas.microsoft.com/office/word/2016/wordml/cid" xmlns:w16se="http://schemas.microsoft.com/office/word/2015/wordml/symex" xmlns:wpg="http://schemas.microsoft.com/office/word/2010/wordprocessingGroup" xmlns:wpi="http://schemas.microsoft.com/office/word/2010/wordprocessingInk" xmlns:wne="http://schemas.microsoft.com/office/word/2006/wordml" xmlns:wps="http://schemas.microsoft.com/office/word/2010/wordprocessingShape" mc:Ignorable="w14 w15 w16se w16cid wp14">
+  <w16cid:commentId w16cid:paraId="5A1562EB" w16cid:durableId="279F3E5D"/>
+  <w16cid:commentId w16cid:paraId="41CD0652" w16cid:durableId="279F3FDE"/>
+  <w16cid:commentId w16cid:paraId="70947AB0" w16cid:durableId="279F3FF3"/>
+  <w16cid:commentId w16cid:paraId="3AD50CA8" w16cid:durableId="279F407D"/>
+  <w16cid:commentId w16cid:paraId="2BFD1CE3" w16cid:durableId="279F404B"/>
+  <w16cid:commentId w16cid:paraId="4E8415BA" w16cid:durableId="279F40C4"/>
+</w16cid:commentsIds>
+</file>
+
 <file path=word/endnotes.xml><?xml version="1.0" encoding="utf-8"?>
-<w:endnotes xmlns:wpc="http://schemas.microsoft.com/office/word/2010/wordprocessingCanvas" xmlns:cx="http://schemas.microsoft.com/office/drawing/2014/chartex" xmlns:cx1="http://schemas.microsoft.com/office/drawing/2015/9/8/chartex" xmlns:cx2="http://schemas.microsoft.com/office/drawing/2015/10/21/chartex" xmlns:cx3="http://schemas.microsoft.com/office/drawing/2016/5/9/chartex" xmlns:cx4="http://schemas.microsoft.com/office/drawing/2016/5/10/chartex" xmlns:cx5="http://schemas.microsoft.com/office/drawing/2016/5/11/chartex" xmlns:cx6="http://schemas.microsoft.com/office/drawing/2016/5/12/chartex" xmlns:cx7="http://schemas.microsoft.com/office/drawing/2016/5/13/chartex" xmlns:cx8="http://schemas.microsoft.com/office/drawing/2016/5/14/chartex" xmlns:mc="http://schemas.openxmlformats.org/markup-compatibility/2006" xmlns:aink="http://schemas.microsoft.com/office/drawing/2016/ink" xmlns:am3d="http://schemas.microsoft.com/office/drawing/2017/model3d" xmlns:o="urn:schemas-microsoft-com:office:office" xmlns:oel="http://schemas.microsoft.com/office/2019/extlst" xmlns:r="http://schemas.openxmlformats.org/officeDocument/2006/relationships" xmlns:m="http://schemas.openxmlformats.org/officeDocument/2006/math" xmlns:v="urn:schemas-microsoft-com:vml" xmlns:wp14="http://schemas.microsoft.com/office/word/2010/wordprocessingDrawing" xmlns:wp="http://schemas.openxmlformats.org/drawingml/2006/wordprocessingDrawing" xmlns:w10="urn:schemas-microsoft-com:office:word" xmlns:w="http://schemas.openxmlformats.org/wordprocessingml/2006/main" xmlns:w14="http://schemas.microsoft.com/office/word/2010/wordml" xmlns:w15="http://schemas.microsoft.com/office/word/2012/wordml" xmlns:w16cex="http://schemas.microsoft.com/office/word/2018/wordml/cex" xmlns:w16cid="http://schemas.microsoft.com/office/word/2016/wordml/cid" xmlns:w16="http://schemas.microsoft.com/office/word/2018/wordml" xmlns:w16sdtdh="http://schemas.microsoft.com/office/word/2020/wordml/sdtdatahash" xmlns:w16se="http://schemas.microsoft.com/office/word/2015/wordml/symex" xmlns:wpg="http://schemas.microsoft.com/office/word/2010/wordprocessingGroup" xmlns:wpi="http://schemas.microsoft.com/office/word/2010/wordprocessingInk" xmlns:wne="http://schemas.microsoft.com/office/word/2006/wordml" xmlns:wps="http://schemas.microsoft.com/office/word/2010/wordprocessingShape" mc:Ignorable="w14 w15 w16se w16cid w16 w16cex w16sdtdh wp14">
+<w:endnotes xmlns:wpc="http://schemas.microsoft.com/office/word/2010/wordprocessingCanvas" xmlns:cx="http://schemas.microsoft.com/office/drawing/2014/chartex" xmlns:cx1="http://schemas.microsoft.com/office/drawing/2015/9/8/chartex" xmlns:cx2="http://schemas.microsoft.com/office/drawing/2015/10/21/chartex" xmlns:cx3="http://schemas.microsoft.com/office/drawing/2016/5/9/chartex" xmlns:cx4="http://schemas.microsoft.com/office/drawing/2016/5/10/chartex" xmlns:cx5="http://schemas.microsoft.com/office/drawing/2016/5/11/chartex" xmlns:cx6="http://schemas.microsoft.com/office/drawing/2016/5/12/chartex" xmlns:cx7="http://schemas.microsoft.com/office/drawing/2016/5/13/chartex" xmlns:cx8="http://schemas.microsoft.com/office/drawing/2016/5/14/chartex" xmlns:mc="http://schemas.openxmlformats.org/markup-compatibility/2006" xmlns:aink="http://schemas.microsoft.com/office/drawing/2016/ink" xmlns:am3d="http://schemas.microsoft.com/office/drawing/2017/model3d" xmlns:o="urn:schemas-microsoft-com:office:office" xmlns:r="http://schemas.openxmlformats.org/officeDocument/2006/relationships" xmlns:m="http://schemas.openxmlformats.org/officeDocument/2006/math" xmlns:v="urn:schemas-microsoft-com:vml" xmlns:wp14="http://schemas.microsoft.com/office/word/2010/wordprocessingDrawing" xmlns:wp="http://schemas.openxmlformats.org/drawingml/2006/wordprocessingDrawing" xmlns:w10="urn:schemas-microsoft-com:office:word" xmlns:w="http://schemas.openxmlformats.org/wordprocessingml/2006/main" xmlns:w14="http://schemas.microsoft.com/office/word/2010/wordml" xmlns:w15="http://schemas.microsoft.com/office/word/2012/wordml" xmlns:w16cid="http://schemas.microsoft.com/office/word/2016/wordml/cid" xmlns:w16se="http://schemas.microsoft.com/office/word/2015/wordml/symex" xmlns:wpg="http://schemas.microsoft.com/office/word/2010/wordprocessingGroup" xmlns:wpi="http://schemas.microsoft.com/office/word/2010/wordprocessingInk" xmlns:wne="http://schemas.microsoft.com/office/word/2006/wordml" xmlns:wps="http://schemas.microsoft.com/office/word/2010/wordprocessingShape" mc:Ignorable="w14 w15 w16se w16cid wp14">
   <w:endnote w:type="separator" w:id="-1">
     <w:p>
       <w:pPr>
@@ -2306,7 +2553,7 @@
 </file>
 
 <file path=word/footer1.xml><?xml version="1.0" encoding="utf-8"?>
-<w:ftr xmlns:wpc="http://schemas.microsoft.com/office/word/2010/wordprocessingCanvas" xmlns:cx="http://schemas.microsoft.com/office/drawing/2014/chartex" xmlns:cx1="http://schemas.microsoft.com/office/drawing/2015/9/8/chartex" xmlns:cx2="http://schemas.microsoft.com/office/drawing/2015/10/21/chartex" xmlns:cx3="http://schemas.microsoft.com/office/drawing/2016/5/9/chartex" xmlns:cx4="http://schemas.microsoft.com/office/drawing/2016/5/10/chartex" xmlns:cx5="http://schemas.microsoft.com/office/drawing/2016/5/11/chartex" xmlns:cx6="http://schemas.microsoft.com/office/drawing/2016/5/12/chartex" xmlns:cx7="http://schemas.microsoft.com/office/drawing/2016/5/13/chartex" xmlns:cx8="http://schemas.microsoft.com/office/drawing/2016/5/14/chartex" xmlns:mc="http://schemas.openxmlformats.org/markup-compatibility/2006" xmlns:aink="http://schemas.microsoft.com/office/drawing/2016/ink" xmlns:am3d="http://schemas.microsoft.com/office/drawing/2017/model3d" xmlns:o="urn:schemas-microsoft-com:office:office" xmlns:oel="http://schemas.microsoft.com/office/2019/extlst" xmlns:r="http://schemas.openxmlformats.org/officeDocument/2006/relationships" xmlns:m="http://schemas.openxmlformats.org/officeDocument/2006/math" xmlns:v="urn:schemas-microsoft-com:vml" xmlns:wp14="http://schemas.microsoft.com/office/word/2010/wordprocessingDrawing" xmlns:wp="http://schemas.openxmlformats.org/drawingml/2006/wordprocessingDrawing" xmlns:w10="urn:schemas-microsoft-com:office:word" xmlns:w="http://schemas.openxmlformats.org/wordprocessingml/2006/main" xmlns:w14="http://schemas.microsoft.com/office/word/2010/wordml" xmlns:w15="http://schemas.microsoft.com/office/word/2012/wordml" xmlns:w16cex="http://schemas.microsoft.com/office/word/2018/wordml/cex" xmlns:w16cid="http://schemas.microsoft.com/office/word/2016/wordml/cid" xmlns:w16="http://schemas.microsoft.com/office/word/2018/wordml" xmlns:w16sdtdh="http://schemas.microsoft.com/office/word/2020/wordml/sdtdatahash" xmlns:w16se="http://schemas.microsoft.com/office/word/2015/wordml/symex" xmlns:wpg="http://schemas.microsoft.com/office/word/2010/wordprocessingGroup" xmlns:wpi="http://schemas.microsoft.com/office/word/2010/wordprocessingInk" xmlns:wne="http://schemas.microsoft.com/office/word/2006/wordml" xmlns:wps="http://schemas.microsoft.com/office/word/2010/wordprocessingShape" mc:Ignorable="w14 w15 w16se w16cid w16 w16cex w16sdtdh wp14">
+<w:ftr xmlns:wpc="http://schemas.microsoft.com/office/word/2010/wordprocessingCanvas" xmlns:cx="http://schemas.microsoft.com/office/drawing/2014/chartex" xmlns:cx1="http://schemas.microsoft.com/office/drawing/2015/9/8/chartex" xmlns:cx2="http://schemas.microsoft.com/office/drawing/2015/10/21/chartex" xmlns:cx3="http://schemas.microsoft.com/office/drawing/2016/5/9/chartex" xmlns:cx4="http://schemas.microsoft.com/office/drawing/2016/5/10/chartex" xmlns:cx5="http://schemas.microsoft.com/office/drawing/2016/5/11/chartex" xmlns:cx6="http://schemas.microsoft.com/office/drawing/2016/5/12/chartex" xmlns:cx7="http://schemas.microsoft.com/office/drawing/2016/5/13/chartex" xmlns:cx8="http://schemas.microsoft.com/office/drawing/2016/5/14/chartex" xmlns:mc="http://schemas.openxmlformats.org/markup-compatibility/2006" xmlns:aink="http://schemas.microsoft.com/office/drawing/2016/ink" xmlns:am3d="http://schemas.microsoft.com/office/drawing/2017/model3d" xmlns:o="urn:schemas-microsoft-com:office:office" xmlns:r="http://schemas.openxmlformats.org/officeDocument/2006/relationships" xmlns:m="http://schemas.openxmlformats.org/officeDocument/2006/math" xmlns:v="urn:schemas-microsoft-com:vml" xmlns:wp14="http://schemas.microsoft.com/office/word/2010/wordprocessingDrawing" xmlns:wp="http://schemas.openxmlformats.org/drawingml/2006/wordprocessingDrawing" xmlns:w10="urn:schemas-microsoft-com:office:word" xmlns:w="http://schemas.openxmlformats.org/wordprocessingml/2006/main" xmlns:w14="http://schemas.microsoft.com/office/word/2010/wordml" xmlns:w15="http://schemas.microsoft.com/office/word/2012/wordml" xmlns:w16cid="http://schemas.microsoft.com/office/word/2016/wordml/cid" xmlns:w16se="http://schemas.microsoft.com/office/word/2015/wordml/symex" xmlns:wpg="http://schemas.microsoft.com/office/word/2010/wordprocessingGroup" xmlns:wpi="http://schemas.microsoft.com/office/word/2010/wordprocessingInk" xmlns:wne="http://schemas.microsoft.com/office/word/2006/wordml" xmlns:wps="http://schemas.microsoft.com/office/word/2010/wordprocessingShape" mc:Ignorable="w14 w15 w16se w16cid wp14">
   <w:sdt>
     <w:sdtPr>
       <w:id w:val="-954411554"/>
@@ -2315,6 +2562,7 @@
         <w:docPartUnique/>
       </w:docPartObj>
     </w:sdtPr>
+    <w:sdtEndPr/>
     <w:sdtContent>
       <w:p>
         <w:pPr>
@@ -2348,7 +2596,7 @@
 </file>
 
 <file path=word/footnotes.xml><?xml version="1.0" encoding="utf-8"?>
-<w:footnotes xmlns:wpc="http://schemas.microsoft.com/office/word/2010/wordprocessingCanvas" xmlns:cx="http://schemas.microsoft.com/office/drawing/2014/chartex" xmlns:cx1="http://schemas.microsoft.com/office/drawing/2015/9/8/chartex" xmlns:cx2="http://schemas.microsoft.com/office/drawing/2015/10/21/chartex" xmlns:cx3="http://schemas.microsoft.com/office/drawing/2016/5/9/chartex" xmlns:cx4="http://schemas.microsoft.com/office/drawing/2016/5/10/chartex" xmlns:cx5="http://schemas.microsoft.com/office/drawing/2016/5/11/chartex" xmlns:cx6="http://schemas.microsoft.com/office/drawing/2016/5/12/chartex" xmlns:cx7="http://schemas.microsoft.com/office/drawing/2016/5/13/chartex" xmlns:cx8="http://schemas.microsoft.com/office/drawing/2016/5/14/chartex" xmlns:mc="http://schemas.openxmlformats.org/markup-compatibility/2006" xmlns:aink="http://schemas.microsoft.com/office/drawing/2016/ink" xmlns:am3d="http://schemas.microsoft.com/office/drawing/2017/model3d" xmlns:o="urn:schemas-microsoft-com:office:office" xmlns:oel="http://schemas.microsoft.com/office/2019/extlst" xmlns:r="http://schemas.openxmlformats.org/officeDocument/2006/relationships" xmlns:m="http://schemas.openxmlformats.org/officeDocument/2006/math" xmlns:v="urn:schemas-microsoft-com:vml" xmlns:wp14="http://schemas.microsoft.com/office/word/2010/wordprocessingDrawing" xmlns:wp="http://schemas.openxmlformats.org/drawingml/2006/wordprocessingDrawing" xmlns:w10="urn:schemas-microsoft-com:office:word" xmlns:w="http://schemas.openxmlformats.org/wordprocessingml/2006/main" xmlns:w14="http://schemas.microsoft.com/office/word/2010/wordml" xmlns:w15="http://schemas.microsoft.com/office/word/2012/wordml" xmlns:w16cex="http://schemas.microsoft.com/office/word/2018/wordml/cex" xmlns:w16cid="http://schemas.microsoft.com/office/word/2016/wordml/cid" xmlns:w16="http://schemas.microsoft.com/office/word/2018/wordml" xmlns:w16sdtdh="http://schemas.microsoft.com/office/word/2020/wordml/sdtdatahash" xmlns:w16se="http://schemas.microsoft.com/office/word/2015/wordml/symex" xmlns:wpg="http://schemas.microsoft.com/office/word/2010/wordprocessingGroup" xmlns:wpi="http://schemas.microsoft.com/office/word/2010/wordprocessingInk" xmlns:wne="http://schemas.microsoft.com/office/word/2006/wordml" xmlns:wps="http://schemas.microsoft.com/office/word/2010/wordprocessingShape" mc:Ignorable="w14 w15 w16se w16cid w16 w16cex w16sdtdh wp14">
+<w:footnotes xmlns:wpc="http://schemas.microsoft.com/office/word/2010/wordprocessingCanvas" xmlns:cx="http://schemas.microsoft.com/office/drawing/2014/chartex" xmlns:cx1="http://schemas.microsoft.com/office/drawing/2015/9/8/chartex" xmlns:cx2="http://schemas.microsoft.com/office/drawing/2015/10/21/chartex" xmlns:cx3="http://schemas.microsoft.com/office/drawing/2016/5/9/chartex" xmlns:cx4="http://schemas.microsoft.com/office/drawing/2016/5/10/chartex" xmlns:cx5="http://schemas.microsoft.com/office/drawing/2016/5/11/chartex" xmlns:cx6="http://schemas.microsoft.com/office/drawing/2016/5/12/chartex" xmlns:cx7="http://schemas.microsoft.com/office/drawing/2016/5/13/chartex" xmlns:cx8="http://schemas.microsoft.com/office/drawing/2016/5/14/chartex" xmlns:mc="http://schemas.openxmlformats.org/markup-compatibility/2006" xmlns:aink="http://schemas.microsoft.com/office/drawing/2016/ink" xmlns:am3d="http://schemas.microsoft.com/office/drawing/2017/model3d" xmlns:o="urn:schemas-microsoft-com:office:office" xmlns:r="http://schemas.openxmlformats.org/officeDocument/2006/relationships" xmlns:m="http://schemas.openxmlformats.org/officeDocument/2006/math" xmlns:v="urn:schemas-microsoft-com:vml" xmlns:wp14="http://schemas.microsoft.com/office/word/2010/wordprocessingDrawing" xmlns:wp="http://schemas.openxmlformats.org/drawingml/2006/wordprocessingDrawing" xmlns:w10="urn:schemas-microsoft-com:office:word" xmlns:w="http://schemas.openxmlformats.org/wordprocessingml/2006/main" xmlns:w14="http://schemas.microsoft.com/office/word/2010/wordml" xmlns:w15="http://schemas.microsoft.com/office/word/2012/wordml" xmlns:w16cid="http://schemas.microsoft.com/office/word/2016/wordml/cid" xmlns:w16se="http://schemas.microsoft.com/office/word/2015/wordml/symex" xmlns:wpg="http://schemas.microsoft.com/office/word/2010/wordprocessingGroup" xmlns:wpi="http://schemas.microsoft.com/office/word/2010/wordprocessingInk" xmlns:wne="http://schemas.microsoft.com/office/word/2006/wordml" xmlns:wps="http://schemas.microsoft.com/office/word/2010/wordprocessingShape" mc:Ignorable="w14 w15 w16se w16cid wp14">
   <w:footnote w:type="separator" w:id="-1">
     <w:p>
       <w:pPr>
@@ -2373,7 +2621,7 @@
 </file>
 
 <file path=word/numbering.xml><?xml version="1.0" encoding="utf-8"?>
-<w:numbering xmlns:wpc="http://schemas.microsoft.com/office/word/2010/wordprocessingCanvas" xmlns:cx="http://schemas.microsoft.com/office/drawing/2014/chartex" xmlns:cx1="http://schemas.microsoft.com/office/drawing/2015/9/8/chartex" xmlns:cx2="http://schemas.microsoft.com/office/drawing/2015/10/21/chartex" xmlns:cx3="http://schemas.microsoft.com/office/drawing/2016/5/9/chartex" xmlns:cx4="http://schemas.microsoft.com/office/drawing/2016/5/10/chartex" xmlns:cx5="http://schemas.microsoft.com/office/drawing/2016/5/11/chartex" xmlns:cx6="http://schemas.microsoft.com/office/drawing/2016/5/12/chartex" xmlns:cx7="http://schemas.microsoft.com/office/drawing/2016/5/13/chartex" xmlns:cx8="http://schemas.microsoft.com/office/drawing/2016/5/14/chartex" xmlns:mc="http://schemas.openxmlformats.org/markup-compatibility/2006" xmlns:aink="http://schemas.microsoft.com/office/drawing/2016/ink" xmlns:am3d="http://schemas.microsoft.com/office/drawing/2017/model3d" xmlns:o="urn:schemas-microsoft-com:office:office" xmlns:oel="http://schemas.microsoft.com/office/2019/extlst" xmlns:r="http://schemas.openxmlformats.org/officeDocument/2006/relationships" xmlns:m="http://schemas.openxmlformats.org/officeDocument/2006/math" xmlns:v="urn:schemas-microsoft-com:vml" xmlns:wp14="http://schemas.microsoft.com/office/word/2010/wordprocessingDrawing" xmlns:wp="http://schemas.openxmlformats.org/drawingml/2006/wordprocessingDrawing" xmlns:w10="urn:schemas-microsoft-com:office:word" xmlns:w="http://schemas.openxmlformats.org/wordprocessingml/2006/main" xmlns:w14="http://schemas.microsoft.com/office/word/2010/wordml" xmlns:w15="http://schemas.microsoft.com/office/word/2012/wordml" xmlns:w16cex="http://schemas.microsoft.com/office/word/2018/wordml/cex" xmlns:w16cid="http://schemas.microsoft.com/office/word/2016/wordml/cid" xmlns:w16="http://schemas.microsoft.com/office/word/2018/wordml" xmlns:w16sdtdh="http://schemas.microsoft.com/office/word/2020/wordml/sdtdatahash" xmlns:w16se="http://schemas.microsoft.com/office/word/2015/wordml/symex" xmlns:wpg="http://schemas.microsoft.com/office/word/2010/wordprocessingGroup" xmlns:wpi="http://schemas.microsoft.com/office/word/2010/wordprocessingInk" xmlns:wne="http://schemas.microsoft.com/office/word/2006/wordml" xmlns:wps="http://schemas.microsoft.com/office/word/2010/wordprocessingShape" mc:Ignorable="w14 w15 w16se w16cid w16 w16cex w16sdtdh wp14">
+<w:numbering xmlns:wpc="http://schemas.microsoft.com/office/word/2010/wordprocessingCanvas" xmlns:cx="http://schemas.microsoft.com/office/drawing/2014/chartex" xmlns:cx1="http://schemas.microsoft.com/office/drawing/2015/9/8/chartex" xmlns:cx2="http://schemas.microsoft.com/office/drawing/2015/10/21/chartex" xmlns:cx3="http://schemas.microsoft.com/office/drawing/2016/5/9/chartex" xmlns:cx4="http://schemas.microsoft.com/office/drawing/2016/5/10/chartex" xmlns:cx5="http://schemas.microsoft.com/office/drawing/2016/5/11/chartex" xmlns:cx6="http://schemas.microsoft.com/office/drawing/2016/5/12/chartex" xmlns:cx7="http://schemas.microsoft.com/office/drawing/2016/5/13/chartex" xmlns:cx8="http://schemas.microsoft.com/office/drawing/2016/5/14/chartex" xmlns:mc="http://schemas.openxmlformats.org/markup-compatibility/2006" xmlns:aink="http://schemas.microsoft.com/office/drawing/2016/ink" xmlns:am3d="http://schemas.microsoft.com/office/drawing/2017/model3d" xmlns:o="urn:schemas-microsoft-com:office:office" xmlns:r="http://schemas.openxmlformats.org/officeDocument/2006/relationships" xmlns:m="http://schemas.openxmlformats.org/officeDocument/2006/math" xmlns:v="urn:schemas-microsoft-com:vml" xmlns:wp14="http://schemas.microsoft.com/office/word/2010/wordprocessingDrawing" xmlns:wp="http://schemas.openxmlformats.org/drawingml/2006/wordprocessingDrawing" xmlns:w10="urn:schemas-microsoft-com:office:word" xmlns:w="http://schemas.openxmlformats.org/wordprocessingml/2006/main" xmlns:w14="http://schemas.microsoft.com/office/word/2010/wordml" xmlns:w15="http://schemas.microsoft.com/office/word/2012/wordml" xmlns:w16cid="http://schemas.microsoft.com/office/word/2016/wordml/cid" xmlns:w16se="http://schemas.microsoft.com/office/word/2015/wordml/symex" xmlns:wpg="http://schemas.microsoft.com/office/word/2010/wordprocessingGroup" xmlns:wpi="http://schemas.microsoft.com/office/word/2010/wordprocessingInk" xmlns:wne="http://schemas.microsoft.com/office/word/2006/wordml" xmlns:wps="http://schemas.microsoft.com/office/word/2010/wordprocessingShape" mc:Ignorable="w14 w15 w16se w16cid wp14">
   <w:abstractNum w:abstractNumId="0" w15:restartNumberingAfterBreak="0">
     <w:nsid w:val="2C404BF7"/>
     <w:multiLevelType w:val="hybridMultilevel"/>
@@ -2600,17 +2848,25 @@
       </w:rPr>
     </w:lvl>
   </w:abstractNum>
-  <w:num w:numId="1" w16cid:durableId="661085628">
+  <w:num w:numId="1">
     <w:abstractNumId w:val="1"/>
   </w:num>
-  <w:num w:numId="2" w16cid:durableId="189071843">
+  <w:num w:numId="2">
     <w:abstractNumId w:val="0"/>
   </w:num>
 </w:numbering>
 </file>
 
+<file path=word/people.xml><?xml version="1.0" encoding="utf-8"?>
+<w15:people xmlns:wpc="http://schemas.microsoft.com/office/word/2010/wordprocessingCanvas" xmlns:cx="http://schemas.microsoft.com/office/drawing/2014/chartex" xmlns:cx1="http://schemas.microsoft.com/office/drawing/2015/9/8/chartex" xmlns:cx2="http://schemas.microsoft.com/office/drawing/2015/10/21/chartex" xmlns:cx3="http://schemas.microsoft.com/office/drawing/2016/5/9/chartex" xmlns:cx4="http://schemas.microsoft.com/office/drawing/2016/5/10/chartex" xmlns:cx5="http://schemas.microsoft.com/office/drawing/2016/5/11/chartex" xmlns:cx6="http://schemas.microsoft.com/office/drawing/2016/5/12/chartex" xmlns:cx7="http://schemas.microsoft.com/office/drawing/2016/5/13/chartex" xmlns:cx8="http://schemas.microsoft.com/office/drawing/2016/5/14/chartex" xmlns:mc="http://schemas.openxmlformats.org/markup-compatibility/2006" xmlns:aink="http://schemas.microsoft.com/office/drawing/2016/ink" xmlns:am3d="http://schemas.microsoft.com/office/drawing/2017/model3d" xmlns:o="urn:schemas-microsoft-com:office:office" xmlns:r="http://schemas.openxmlformats.org/officeDocument/2006/relationships" xmlns:m="http://schemas.openxmlformats.org/officeDocument/2006/math" xmlns:v="urn:schemas-microsoft-com:vml" xmlns:wp14="http://schemas.microsoft.com/office/word/2010/wordprocessingDrawing" xmlns:wp="http://schemas.openxmlformats.org/drawingml/2006/wordprocessingDrawing" xmlns:w10="urn:schemas-microsoft-com:office:word" xmlns:w="http://schemas.openxmlformats.org/wordprocessingml/2006/main" xmlns:w14="http://schemas.microsoft.com/office/word/2010/wordml" xmlns:w15="http://schemas.microsoft.com/office/word/2012/wordml" xmlns:w16cid="http://schemas.microsoft.com/office/word/2016/wordml/cid" xmlns:w16se="http://schemas.microsoft.com/office/word/2015/wordml/symex" xmlns:wpg="http://schemas.microsoft.com/office/word/2010/wordprocessingGroup" xmlns:wpi="http://schemas.microsoft.com/office/word/2010/wordprocessingInk" xmlns:wne="http://schemas.microsoft.com/office/word/2006/wordml" xmlns:wps="http://schemas.microsoft.com/office/word/2010/wordprocessingShape" mc:Ignorable="w14 w15 w16se w16cid wp14">
+  <w15:person w15:author="Lopez Martinez, Patricia">
+    <w15:presenceInfo w15:providerId="AD" w15:userId="S-1-5-21-944967546-1198412623-924725345-2806"/>
+  </w15:person>
+</w15:people>
+</file>
+
 <file path=word/styles.xml><?xml version="1.0" encoding="utf-8"?>
-<w:styles xmlns:mc="http://schemas.openxmlformats.org/markup-compatibility/2006" xmlns:r="http://schemas.openxmlformats.org/officeDocument/2006/relationships" xmlns:w="http://schemas.openxmlformats.org/wordprocessingml/2006/main" xmlns:w14="http://schemas.microsoft.com/office/word/2010/wordml" xmlns:w15="http://schemas.microsoft.com/office/word/2012/wordml" xmlns:w16cex="http://schemas.microsoft.com/office/word/2018/wordml/cex" xmlns:w16cid="http://schemas.microsoft.com/office/word/2016/wordml/cid" xmlns:w16="http://schemas.microsoft.com/office/word/2018/wordml" xmlns:w16sdtdh="http://schemas.microsoft.com/office/word/2020/wordml/sdtdatahash" xmlns:w16se="http://schemas.microsoft.com/office/word/2015/wordml/symex" mc:Ignorable="w14 w15 w16se w16cid w16 w16cex w16sdtdh">
+<w:styles xmlns:mc="http://schemas.openxmlformats.org/markup-compatibility/2006" xmlns:r="http://schemas.openxmlformats.org/officeDocument/2006/relationships" xmlns:w="http://schemas.openxmlformats.org/wordprocessingml/2006/main" xmlns:w14="http://schemas.microsoft.com/office/word/2010/wordml" xmlns:w15="http://schemas.microsoft.com/office/word/2012/wordml" xmlns:w16cid="http://schemas.microsoft.com/office/word/2016/wordml/cid" xmlns:w16se="http://schemas.microsoft.com/office/word/2015/wordml/symex" mc:Ignorable="w14 w15 w16se w16cid">
   <w:docDefaults>
     <w:rPrDefault>
       <w:rPr>
@@ -2628,7 +2884,7 @@
       </w:pPr>
     </w:pPrDefault>
   </w:docDefaults>
-  <w:latentStyles w:defLockedState="0" w:defUIPriority="99" w:defSemiHidden="0" w:defUnhideWhenUsed="0" w:defQFormat="0" w:count="376">
+  <w:latentStyles w:defLockedState="0" w:defUIPriority="99" w:defSemiHidden="0" w:defUnhideWhenUsed="0" w:defQFormat="0" w:count="375">
     <w:lsdException w:name="Normal" w:uiPriority="0" w:qFormat="1"/>
     <w:lsdException w:name="heading 1" w:uiPriority="9" w:qFormat="1"/>
     <w:lsdException w:name="heading 2" w:semiHidden="1" w:uiPriority="9" w:unhideWhenUsed="1" w:qFormat="1"/>
@@ -3004,7 +3260,6 @@
     <w:lsdException w:name="Smart Hyperlink" w:semiHidden="1" w:unhideWhenUsed="1"/>
     <w:lsdException w:name="Hashtag" w:semiHidden="1" w:unhideWhenUsed="1"/>
     <w:lsdException w:name="Unresolved Mention" w:semiHidden="1" w:unhideWhenUsed="1"/>
-    <w:lsdException w:name="Smart Link" w:semiHidden="1" w:unhideWhenUsed="1"/>
   </w:latentStyles>
   <w:style w:type="paragraph" w:default="1" w:styleId="Normal">
     <w:name w:val="Normal"/>
@@ -3279,6 +3534,104 @@
     <w:pPr>
       <w:spacing w:after="0"/>
     </w:pPr>
+  </w:style>
+  <w:style w:type="character" w:styleId="Refdecomentario">
+    <w:name w:val="annotation reference"/>
+    <w:basedOn w:val="Fuentedeprrafopredeter"/>
+    <w:uiPriority w:val="99"/>
+    <w:semiHidden/>
+    <w:unhideWhenUsed/>
+    <w:rsid w:val="006C5E33"/>
+    <w:rPr>
+      <w:sz w:val="16"/>
+      <w:szCs w:val="16"/>
+    </w:rPr>
+  </w:style>
+  <w:style w:type="paragraph" w:styleId="Textocomentario">
+    <w:name w:val="annotation text"/>
+    <w:basedOn w:val="Normal"/>
+    <w:link w:val="TextocomentarioCar"/>
+    <w:uiPriority w:val="99"/>
+    <w:semiHidden/>
+    <w:unhideWhenUsed/>
+    <w:rsid w:val="006C5E33"/>
+    <w:pPr>
+      <w:spacing w:line="240" w:lineRule="auto"/>
+    </w:pPr>
+    <w:rPr>
+      <w:sz w:val="20"/>
+      <w:szCs w:val="20"/>
+    </w:rPr>
+  </w:style>
+  <w:style w:type="character" w:customStyle="1" w:styleId="TextocomentarioCar">
+    <w:name w:val="Texto comentario Car"/>
+    <w:basedOn w:val="Fuentedeprrafopredeter"/>
+    <w:link w:val="Textocomentario"/>
+    <w:uiPriority w:val="99"/>
+    <w:semiHidden/>
+    <w:rsid w:val="006C5E33"/>
+    <w:rPr>
+      <w:sz w:val="20"/>
+      <w:szCs w:val="20"/>
+    </w:rPr>
+  </w:style>
+  <w:style w:type="paragraph" w:styleId="Asuntodelcomentario">
+    <w:name w:val="annotation subject"/>
+    <w:basedOn w:val="Textocomentario"/>
+    <w:next w:val="Textocomentario"/>
+    <w:link w:val="AsuntodelcomentarioCar"/>
+    <w:uiPriority w:val="99"/>
+    <w:semiHidden/>
+    <w:unhideWhenUsed/>
+    <w:rsid w:val="006C5E33"/>
+    <w:rPr>
+      <w:b/>
+      <w:bCs/>
+    </w:rPr>
+  </w:style>
+  <w:style w:type="character" w:customStyle="1" w:styleId="AsuntodelcomentarioCar">
+    <w:name w:val="Asunto del comentario Car"/>
+    <w:basedOn w:val="TextocomentarioCar"/>
+    <w:link w:val="Asuntodelcomentario"/>
+    <w:uiPriority w:val="99"/>
+    <w:semiHidden/>
+    <w:rsid w:val="006C5E33"/>
+    <w:rPr>
+      <w:b/>
+      <w:bCs/>
+      <w:sz w:val="20"/>
+      <w:szCs w:val="20"/>
+    </w:rPr>
+  </w:style>
+  <w:style w:type="paragraph" w:styleId="Textodeglobo">
+    <w:name w:val="Balloon Text"/>
+    <w:basedOn w:val="Normal"/>
+    <w:link w:val="TextodegloboCar"/>
+    <w:uiPriority w:val="99"/>
+    <w:semiHidden/>
+    <w:unhideWhenUsed/>
+    <w:rsid w:val="006C5E33"/>
+    <w:pPr>
+      <w:spacing w:after="0" w:line="240" w:lineRule="auto"/>
+    </w:pPr>
+    <w:rPr>
+      <w:rFonts w:ascii="Segoe UI" w:hAnsi="Segoe UI" w:cs="Segoe UI"/>
+      <w:sz w:val="18"/>
+      <w:szCs w:val="18"/>
+    </w:rPr>
+  </w:style>
+  <w:style w:type="character" w:customStyle="1" w:styleId="TextodegloboCar">
+    <w:name w:val="Texto de globo Car"/>
+    <w:basedOn w:val="Fuentedeprrafopredeter"/>
+    <w:link w:val="Textodeglobo"/>
+    <w:uiPriority w:val="99"/>
+    <w:semiHidden/>
+    <w:rsid w:val="006C5E33"/>
+    <w:rPr>
+      <w:rFonts w:ascii="Segoe UI" w:hAnsi="Segoe UI" w:cs="Segoe UI"/>
+      <w:sz w:val="18"/>
+      <w:szCs w:val="18"/>
+    </w:rPr>
   </w:style>
 </w:styles>
 </file>
@@ -3583,7 +3936,7 @@
 </file>
 
 <file path=customXml/itemProps1.xml><?xml version="1.0" encoding="utf-8"?>
-<ds:datastoreItem xmlns:ds="http://schemas.openxmlformats.org/officeDocument/2006/customXml" ds:itemID="{70A9F78E-4139-4579-95D9-1CC68E48F878}">
+<ds:datastoreItem xmlns:ds="http://schemas.openxmlformats.org/officeDocument/2006/customXml" ds:itemID="{96270218-3FDB-4151-BE2B-3D81A9AF45A9}">
   <ds:schemaRefs>
     <ds:schemaRef ds:uri="http://schemas.openxmlformats.org/officeDocument/2006/bibliography"/>
   </ds:schemaRefs>

</xml_diff>

<commit_message>
Correcciones introducción y objetivos + añadidos requisitos
</commit_message>
<xml_diff>
--- a/Memoria/Memoria.docx
+++ b/Memoria/Memoria.docx
@@ -1,6 +1,6 @@
 
 <file path=word/document.xml><?xml version="1.0" encoding="utf-8"?>
-<w:document xmlns:wpc="http://schemas.microsoft.com/office/word/2010/wordprocessingCanvas" xmlns:cx="http://schemas.microsoft.com/office/drawing/2014/chartex" xmlns:cx1="http://schemas.microsoft.com/office/drawing/2015/9/8/chartex" xmlns:cx2="http://schemas.microsoft.com/office/drawing/2015/10/21/chartex" xmlns:cx3="http://schemas.microsoft.com/office/drawing/2016/5/9/chartex" xmlns:cx4="http://schemas.microsoft.com/office/drawing/2016/5/10/chartex" xmlns:cx5="http://schemas.microsoft.com/office/drawing/2016/5/11/chartex" xmlns:cx6="http://schemas.microsoft.com/office/drawing/2016/5/12/chartex" xmlns:cx7="http://schemas.microsoft.com/office/drawing/2016/5/13/chartex" xmlns:cx8="http://schemas.microsoft.com/office/drawing/2016/5/14/chartex" xmlns:mc="http://schemas.openxmlformats.org/markup-compatibility/2006" xmlns:aink="http://schemas.microsoft.com/office/drawing/2016/ink" xmlns:am3d="http://schemas.microsoft.com/office/drawing/2017/model3d" xmlns:o="urn:schemas-microsoft-com:office:office" xmlns:r="http://schemas.openxmlformats.org/officeDocument/2006/relationships" xmlns:m="http://schemas.openxmlformats.org/officeDocument/2006/math" xmlns:v="urn:schemas-microsoft-com:vml" xmlns:wp14="http://schemas.microsoft.com/office/word/2010/wordprocessingDrawing" xmlns:wp="http://schemas.openxmlformats.org/drawingml/2006/wordprocessingDrawing" xmlns:w10="urn:schemas-microsoft-com:office:word" xmlns:w="http://schemas.openxmlformats.org/wordprocessingml/2006/main" xmlns:w14="http://schemas.microsoft.com/office/word/2010/wordml" xmlns:w15="http://schemas.microsoft.com/office/word/2012/wordml" xmlns:w16cid="http://schemas.microsoft.com/office/word/2016/wordml/cid" xmlns:w16se="http://schemas.microsoft.com/office/word/2015/wordml/symex" xmlns:wpg="http://schemas.microsoft.com/office/word/2010/wordprocessingGroup" xmlns:wpi="http://schemas.microsoft.com/office/word/2010/wordprocessingInk" xmlns:wne="http://schemas.microsoft.com/office/word/2006/wordml" xmlns:wps="http://schemas.microsoft.com/office/word/2010/wordprocessingShape" mc:Ignorable="w14 w15 w16se w16cid wp14">
+<w:document xmlns:wpc="http://schemas.microsoft.com/office/word/2010/wordprocessingCanvas" xmlns:cx="http://schemas.microsoft.com/office/drawing/2014/chartex" xmlns:cx1="http://schemas.microsoft.com/office/drawing/2015/9/8/chartex" xmlns:cx2="http://schemas.microsoft.com/office/drawing/2015/10/21/chartex" xmlns:cx3="http://schemas.microsoft.com/office/drawing/2016/5/9/chartex" xmlns:cx4="http://schemas.microsoft.com/office/drawing/2016/5/10/chartex" xmlns:cx5="http://schemas.microsoft.com/office/drawing/2016/5/11/chartex" xmlns:cx6="http://schemas.microsoft.com/office/drawing/2016/5/12/chartex" xmlns:cx7="http://schemas.microsoft.com/office/drawing/2016/5/13/chartex" xmlns:cx8="http://schemas.microsoft.com/office/drawing/2016/5/14/chartex" xmlns:mc="http://schemas.openxmlformats.org/markup-compatibility/2006" xmlns:aink="http://schemas.microsoft.com/office/drawing/2016/ink" xmlns:am3d="http://schemas.microsoft.com/office/drawing/2017/model3d" xmlns:o="urn:schemas-microsoft-com:office:office" xmlns:oel="http://schemas.microsoft.com/office/2019/extlst" xmlns:r="http://schemas.openxmlformats.org/officeDocument/2006/relationships" xmlns:m="http://schemas.openxmlformats.org/officeDocument/2006/math" xmlns:v="urn:schemas-microsoft-com:vml" xmlns:wp14="http://schemas.microsoft.com/office/word/2010/wordprocessingDrawing" xmlns:wp="http://schemas.openxmlformats.org/drawingml/2006/wordprocessingDrawing" xmlns:w10="urn:schemas-microsoft-com:office:word" xmlns:w="http://schemas.openxmlformats.org/wordprocessingml/2006/main" xmlns:w14="http://schemas.microsoft.com/office/word/2010/wordml" xmlns:w15="http://schemas.microsoft.com/office/word/2012/wordml" xmlns:w16cex="http://schemas.microsoft.com/office/word/2018/wordml/cex" xmlns:w16cid="http://schemas.microsoft.com/office/word/2016/wordml/cid" xmlns:w16="http://schemas.microsoft.com/office/word/2018/wordml" xmlns:w16sdtdh="http://schemas.microsoft.com/office/word/2020/wordml/sdtdatahash" xmlns:w16se="http://schemas.microsoft.com/office/word/2015/wordml/symex" xmlns:wpg="http://schemas.microsoft.com/office/word/2010/wordprocessingGroup" xmlns:wpi="http://schemas.microsoft.com/office/word/2010/wordprocessingInk" xmlns:wne="http://schemas.microsoft.com/office/word/2006/wordml" xmlns:wps="http://schemas.microsoft.com/office/word/2010/wordprocessingShape" mc:Ignorable="w14 w15 w16se w16cid w16 w16cex w16sdtdh wp14">
   <w:body>
     <w:p>
       <w:pPr>
@@ -185,6 +185,7 @@
           <w:rFonts w:ascii="Arial" w:hAnsi="Arial" w:cs="Arial"/>
           <w:b/>
           <w:bCs/>
+          <w:caps/>
           <w:sz w:val="36"/>
           <w:szCs w:val="36"/>
         </w:rPr>
@@ -194,28 +195,11 @@
           <w:rFonts w:ascii="Arial" w:hAnsi="Arial" w:cs="Arial"/>
           <w:b/>
           <w:bCs/>
+          <w:caps/>
           <w:sz w:val="36"/>
           <w:szCs w:val="36"/>
         </w:rPr>
-        <w:t xml:space="preserve">Aplicación para la gestión de procesos productivos de micro y pequeñas </w:t>
-      </w:r>
-      <w:commentRangeStart w:id="0"/>
-      <w:r>
-        <w:rPr>
-          <w:rFonts w:ascii="Arial" w:hAnsi="Arial" w:cs="Arial"/>
-          <w:b/>
-          <w:bCs/>
-          <w:sz w:val="36"/>
-          <w:szCs w:val="36"/>
-        </w:rPr>
-        <w:t>empresas</w:t>
-      </w:r>
-      <w:commentRangeEnd w:id="0"/>
-      <w:r>
-        <w:rPr>
-          <w:rStyle w:val="Refdecomentario"/>
-        </w:rPr>
-        <w:commentReference w:id="0"/>
+        <w:t>Aplicación para la gestión de procesos productivos de micro y pequeñas empresas</w:t>
       </w:r>
     </w:p>
     <w:p>
@@ -488,7 +472,7 @@
               <w:tab w:val="right" w:leader="dot" w:pos="8494"/>
             </w:tabs>
             <w:rPr>
-              <w:rFonts w:eastAsiaTheme="minorEastAsia"/>
+              <w:rFonts w:ascii="Arial" w:eastAsiaTheme="minorEastAsia" w:hAnsi="Arial" w:cs="Arial"/>
               <w:noProof/>
               <w:kern w:val="0"/>
               <w:lang w:eastAsia="es-ES"/>
@@ -496,25 +480,36 @@
             </w:rPr>
           </w:pPr>
           <w:r>
+            <w:rPr>
+              <w:rFonts w:ascii="Arial" w:hAnsi="Arial" w:cs="Arial"/>
+            </w:rPr>
             <w:fldChar w:fldCharType="begin"/>
           </w:r>
           <w:r>
+            <w:rPr>
+              <w:rFonts w:ascii="Arial" w:hAnsi="Arial" w:cs="Arial"/>
+            </w:rPr>
             <w:instrText xml:space="preserve"> TOC \o "1-3" \h \z \u </w:instrText>
           </w:r>
           <w:r>
+            <w:rPr>
+              <w:rFonts w:ascii="Arial" w:hAnsi="Arial" w:cs="Arial"/>
+            </w:rPr>
             <w:fldChar w:fldCharType="separate"/>
           </w:r>
-          <w:hyperlink w:anchor="_Toc126829664" w:history="1">
+          <w:hyperlink w:anchor="_Toc128505013" w:history="1">
             <w:r>
               <w:rPr>
                 <w:rStyle w:val="Hipervnculo"/>
                 <w:rFonts w:ascii="Arial" w:hAnsi="Arial" w:cs="Arial"/>
                 <w:noProof/>
+                <w:spacing w:val="20"/>
               </w:rPr>
               <w:t>1. Introducción</w:t>
             </w:r>
             <w:r>
               <w:rPr>
+                <w:rFonts w:ascii="Arial" w:hAnsi="Arial" w:cs="Arial"/>
                 <w:noProof/>
                 <w:webHidden/>
               </w:rPr>
@@ -522,6 +517,7 @@
             </w:r>
             <w:r>
               <w:rPr>
+                <w:rFonts w:ascii="Arial" w:hAnsi="Arial" w:cs="Arial"/>
                 <w:noProof/>
                 <w:webHidden/>
               </w:rPr>
@@ -529,19 +525,22 @@
             </w:r>
             <w:r>
               <w:rPr>
+                <w:rFonts w:ascii="Arial" w:hAnsi="Arial" w:cs="Arial"/>
                 <w:noProof/>
                 <w:webHidden/>
               </w:rPr>
-              <w:instrText xml:space="preserve"> PAGEREF _Toc126829664 \h </w:instrText>
+              <w:instrText xml:space="preserve"> PAGEREF _Toc128505013 \h </w:instrText>
             </w:r>
             <w:r>
               <w:rPr>
+                <w:rFonts w:ascii="Arial" w:hAnsi="Arial" w:cs="Arial"/>
                 <w:noProof/>
                 <w:webHidden/>
               </w:rPr>
             </w:r>
             <w:r>
               <w:rPr>
+                <w:rFonts w:ascii="Arial" w:hAnsi="Arial" w:cs="Arial"/>
                 <w:noProof/>
                 <w:webHidden/>
               </w:rPr>
@@ -549,6 +548,7 @@
             </w:r>
             <w:r>
               <w:rPr>
+                <w:rFonts w:ascii="Arial" w:hAnsi="Arial" w:cs="Arial"/>
                 <w:noProof/>
                 <w:webHidden/>
               </w:rPr>
@@ -556,6 +556,161 @@
             </w:r>
             <w:r>
               <w:rPr>
+                <w:rFonts w:ascii="Arial" w:hAnsi="Arial" w:cs="Arial"/>
+                <w:noProof/>
+                <w:webHidden/>
+              </w:rPr>
+              <w:fldChar w:fldCharType="end"/>
+            </w:r>
+          </w:hyperlink>
+        </w:p>
+        <w:p>
+          <w:pPr>
+            <w:pStyle w:val="TDC2"/>
+            <w:tabs>
+              <w:tab w:val="right" w:leader="dot" w:pos="8494"/>
+            </w:tabs>
+            <w:rPr>
+              <w:rFonts w:ascii="Arial" w:hAnsi="Arial" w:cs="Arial"/>
+              <w:noProof/>
+            </w:rPr>
+          </w:pPr>
+          <w:hyperlink w:anchor="_Toc128505014" w:history="1">
+            <w:r>
+              <w:rPr>
+                <w:rStyle w:val="Hipervnculo"/>
+                <w:rFonts w:ascii="Arial" w:hAnsi="Arial" w:cs="Arial"/>
+                <w:noProof/>
+              </w:rPr>
+              <w:t>1.1 Contexto</w:t>
+            </w:r>
+            <w:r>
+              <w:rPr>
+                <w:rFonts w:ascii="Arial" w:hAnsi="Arial" w:cs="Arial"/>
+                <w:noProof/>
+                <w:webHidden/>
+              </w:rPr>
+              <w:tab/>
+            </w:r>
+            <w:r>
+              <w:rPr>
+                <w:rFonts w:ascii="Arial" w:hAnsi="Arial" w:cs="Arial"/>
+                <w:noProof/>
+                <w:webHidden/>
+              </w:rPr>
+              <w:fldChar w:fldCharType="begin"/>
+            </w:r>
+            <w:r>
+              <w:rPr>
+                <w:rFonts w:ascii="Arial" w:hAnsi="Arial" w:cs="Arial"/>
+                <w:noProof/>
+                <w:webHidden/>
+              </w:rPr>
+              <w:instrText xml:space="preserve"> PAGEREF _Toc128505014 \h </w:instrText>
+            </w:r>
+            <w:r>
+              <w:rPr>
+                <w:rFonts w:ascii="Arial" w:hAnsi="Arial" w:cs="Arial"/>
+                <w:noProof/>
+                <w:webHidden/>
+              </w:rPr>
+            </w:r>
+            <w:r>
+              <w:rPr>
+                <w:rFonts w:ascii="Arial" w:hAnsi="Arial" w:cs="Arial"/>
+                <w:noProof/>
+                <w:webHidden/>
+              </w:rPr>
+              <w:fldChar w:fldCharType="separate"/>
+            </w:r>
+            <w:r>
+              <w:rPr>
+                <w:rFonts w:ascii="Arial" w:hAnsi="Arial" w:cs="Arial"/>
+                <w:noProof/>
+                <w:webHidden/>
+              </w:rPr>
+              <w:t>4</w:t>
+            </w:r>
+            <w:r>
+              <w:rPr>
+                <w:rFonts w:ascii="Arial" w:hAnsi="Arial" w:cs="Arial"/>
+                <w:noProof/>
+                <w:webHidden/>
+              </w:rPr>
+              <w:fldChar w:fldCharType="end"/>
+            </w:r>
+          </w:hyperlink>
+        </w:p>
+        <w:p>
+          <w:pPr>
+            <w:pStyle w:val="TDC2"/>
+            <w:tabs>
+              <w:tab w:val="right" w:leader="dot" w:pos="8494"/>
+            </w:tabs>
+            <w:rPr>
+              <w:rFonts w:ascii="Arial" w:hAnsi="Arial" w:cs="Arial"/>
+              <w:noProof/>
+            </w:rPr>
+          </w:pPr>
+          <w:hyperlink w:anchor="_Toc128505015" w:history="1">
+            <w:r>
+              <w:rPr>
+                <w:rStyle w:val="Hipervnculo"/>
+                <w:rFonts w:ascii="Arial" w:hAnsi="Arial" w:cs="Arial"/>
+                <w:noProof/>
+              </w:rPr>
+              <w:t>1.2 Objetivos</w:t>
+            </w:r>
+            <w:r>
+              <w:rPr>
+                <w:rFonts w:ascii="Arial" w:hAnsi="Arial" w:cs="Arial"/>
+                <w:noProof/>
+                <w:webHidden/>
+              </w:rPr>
+              <w:tab/>
+            </w:r>
+            <w:r>
+              <w:rPr>
+                <w:rFonts w:ascii="Arial" w:hAnsi="Arial" w:cs="Arial"/>
+                <w:noProof/>
+                <w:webHidden/>
+              </w:rPr>
+              <w:fldChar w:fldCharType="begin"/>
+            </w:r>
+            <w:r>
+              <w:rPr>
+                <w:rFonts w:ascii="Arial" w:hAnsi="Arial" w:cs="Arial"/>
+                <w:noProof/>
+                <w:webHidden/>
+              </w:rPr>
+              <w:instrText xml:space="preserve"> PAGEREF _Toc128505015 \h </w:instrText>
+            </w:r>
+            <w:r>
+              <w:rPr>
+                <w:rFonts w:ascii="Arial" w:hAnsi="Arial" w:cs="Arial"/>
+                <w:noProof/>
+                <w:webHidden/>
+              </w:rPr>
+            </w:r>
+            <w:r>
+              <w:rPr>
+                <w:rFonts w:ascii="Arial" w:hAnsi="Arial" w:cs="Arial"/>
+                <w:noProof/>
+                <w:webHidden/>
+              </w:rPr>
+              <w:fldChar w:fldCharType="separate"/>
+            </w:r>
+            <w:r>
+              <w:rPr>
+                <w:rFonts w:ascii="Arial" w:hAnsi="Arial" w:cs="Arial"/>
+                <w:noProof/>
+                <w:webHidden/>
+              </w:rPr>
+              <w:t>5</w:t>
+            </w:r>
+            <w:r>
+              <w:rPr>
+                <w:rFonts w:ascii="Arial" w:hAnsi="Arial" w:cs="Arial"/>
                 <w:noProof/>
                 <w:webHidden/>
               </w:rPr>
@@ -570,24 +725,26 @@
               <w:tab w:val="right" w:leader="dot" w:pos="8494"/>
             </w:tabs>
             <w:rPr>
-              <w:rFonts w:eastAsiaTheme="minorEastAsia"/>
+              <w:rFonts w:ascii="Arial" w:eastAsiaTheme="minorEastAsia" w:hAnsi="Arial" w:cs="Arial"/>
               <w:noProof/>
               <w:kern w:val="0"/>
               <w:lang w:eastAsia="es-ES"/>
               <w14:ligatures w14:val="none"/>
             </w:rPr>
           </w:pPr>
-          <w:hyperlink w:anchor="_Toc126829665" w:history="1">
+          <w:hyperlink w:anchor="_Toc128505016" w:history="1">
             <w:r>
               <w:rPr>
                 <w:rStyle w:val="Hipervnculo"/>
                 <w:rFonts w:ascii="Arial" w:hAnsi="Arial" w:cs="Arial"/>
                 <w:noProof/>
+                <w:spacing w:val="20"/>
               </w:rPr>
-              <w:t>2. Objetivos</w:t>
+              <w:t>2. Definición de requisitos</w:t>
             </w:r>
             <w:r>
               <w:rPr>
+                <w:rFonts w:ascii="Arial" w:hAnsi="Arial" w:cs="Arial"/>
                 <w:noProof/>
                 <w:webHidden/>
               </w:rPr>
@@ -595,6 +752,7 @@
             </w:r>
             <w:r>
               <w:rPr>
+                <w:rFonts w:ascii="Arial" w:hAnsi="Arial" w:cs="Arial"/>
                 <w:noProof/>
                 <w:webHidden/>
               </w:rPr>
@@ -602,19 +760,22 @@
             </w:r>
             <w:r>
               <w:rPr>
+                <w:rFonts w:ascii="Arial" w:hAnsi="Arial" w:cs="Arial"/>
                 <w:noProof/>
                 <w:webHidden/>
               </w:rPr>
-              <w:instrText xml:space="preserve"> PAGEREF _Toc126829665 \h </w:instrText>
+              <w:instrText xml:space="preserve"> PAGEREF _Toc128505016 \h </w:instrText>
             </w:r>
             <w:r>
               <w:rPr>
+                <w:rFonts w:ascii="Arial" w:hAnsi="Arial" w:cs="Arial"/>
                 <w:noProof/>
                 <w:webHidden/>
               </w:rPr>
             </w:r>
             <w:r>
               <w:rPr>
+                <w:rFonts w:ascii="Arial" w:hAnsi="Arial" w:cs="Arial"/>
                 <w:noProof/>
                 <w:webHidden/>
               </w:rPr>
@@ -622,13 +783,92 @@
             </w:r>
             <w:r>
               <w:rPr>
+                <w:rFonts w:ascii="Arial" w:hAnsi="Arial" w:cs="Arial"/>
                 <w:noProof/>
                 <w:webHidden/>
               </w:rPr>
-              <w:t>6</w:t>
+              <w:t>7</w:t>
             </w:r>
             <w:r>
               <w:rPr>
+                <w:rFonts w:ascii="Arial" w:hAnsi="Arial" w:cs="Arial"/>
+                <w:noProof/>
+                <w:webHidden/>
+              </w:rPr>
+              <w:fldChar w:fldCharType="end"/>
+            </w:r>
+          </w:hyperlink>
+        </w:p>
+        <w:p>
+          <w:pPr>
+            <w:pStyle w:val="TDC2"/>
+            <w:tabs>
+              <w:tab w:val="right" w:leader="dot" w:pos="8494"/>
+            </w:tabs>
+            <w:rPr>
+              <w:rFonts w:ascii="Arial" w:hAnsi="Arial" w:cs="Arial"/>
+              <w:noProof/>
+            </w:rPr>
+          </w:pPr>
+          <w:hyperlink w:anchor="_Toc128505017" w:history="1">
+            <w:r>
+              <w:rPr>
+                <w:rStyle w:val="Hipervnculo"/>
+                <w:rFonts w:ascii="Arial" w:hAnsi="Arial" w:cs="Arial"/>
+                <w:noProof/>
+              </w:rPr>
+              <w:t>2.1 Requisitos funcionales</w:t>
+            </w:r>
+            <w:r>
+              <w:rPr>
+                <w:rFonts w:ascii="Arial" w:hAnsi="Arial" w:cs="Arial"/>
+                <w:noProof/>
+                <w:webHidden/>
+              </w:rPr>
+              <w:tab/>
+            </w:r>
+            <w:r>
+              <w:rPr>
+                <w:rFonts w:ascii="Arial" w:hAnsi="Arial" w:cs="Arial"/>
+                <w:noProof/>
+                <w:webHidden/>
+              </w:rPr>
+              <w:fldChar w:fldCharType="begin"/>
+            </w:r>
+            <w:r>
+              <w:rPr>
+                <w:rFonts w:ascii="Arial" w:hAnsi="Arial" w:cs="Arial"/>
+                <w:noProof/>
+                <w:webHidden/>
+              </w:rPr>
+              <w:instrText xml:space="preserve"> PAGEREF _Toc128505017 \h </w:instrText>
+            </w:r>
+            <w:r>
+              <w:rPr>
+                <w:rFonts w:ascii="Arial" w:hAnsi="Arial" w:cs="Arial"/>
+                <w:noProof/>
+                <w:webHidden/>
+              </w:rPr>
+            </w:r>
+            <w:r>
+              <w:rPr>
+                <w:rFonts w:ascii="Arial" w:hAnsi="Arial" w:cs="Arial"/>
+                <w:noProof/>
+                <w:webHidden/>
+              </w:rPr>
+              <w:fldChar w:fldCharType="separate"/>
+            </w:r>
+            <w:r>
+              <w:rPr>
+                <w:rFonts w:ascii="Arial" w:hAnsi="Arial" w:cs="Arial"/>
+                <w:noProof/>
+                <w:webHidden/>
+              </w:rPr>
+              <w:t>7</w:t>
+            </w:r>
+            <w:r>
+              <w:rPr>
+                <w:rFonts w:ascii="Arial" w:hAnsi="Arial" w:cs="Arial"/>
                 <w:noProof/>
                 <w:webHidden/>
               </w:rPr>
@@ -638,6 +878,9 @@
         </w:p>
         <w:p>
           <w:r>
+            <w:rPr>
+              <w:rFonts w:ascii="Arial" w:hAnsi="Arial" w:cs="Arial"/>
+            </w:rPr>
             <w:fldChar w:fldCharType="end"/>
           </w:r>
         </w:p>
@@ -701,7 +944,11 @@
           <w:tab w:val="right" w:leader="dot" w:pos="8494"/>
         </w:tabs>
         <w:rPr>
+          <w:rFonts w:eastAsiaTheme="minorEastAsia"/>
           <w:noProof/>
+          <w:kern w:val="0"/>
+          <w:lang w:eastAsia="es-ES"/>
+          <w14:ligatures w14:val="none"/>
         </w:rPr>
       </w:pPr>
       <w:r>
@@ -722,7 +969,7 @@
         </w:rPr>
         <w:fldChar w:fldCharType="separate"/>
       </w:r>
-      <w:hyperlink w:anchor="_Toc126829713" w:history="1">
+      <w:hyperlink w:anchor="_Toc128505464" w:history="1">
         <w:r>
           <w:rPr>
             <w:rStyle w:val="Hipervnculo"/>
@@ -750,7 +997,7 @@
             <w:noProof/>
             <w:webHidden/>
           </w:rPr>
-          <w:instrText xml:space="preserve"> PAGEREF _Toc126829713 \h </w:instrText>
+          <w:instrText xml:space="preserve"> PAGEREF _Toc128505464 \h </w:instrText>
         </w:r>
         <w:r>
           <w:rPr>
@@ -788,10 +1035,14 @@
           <w:tab w:val="right" w:leader="dot" w:pos="8494"/>
         </w:tabs>
         <w:rPr>
+          <w:rFonts w:eastAsiaTheme="minorEastAsia"/>
           <w:noProof/>
-        </w:rPr>
-      </w:pPr>
-      <w:hyperlink w:anchor="_Toc126829714" w:history="1">
+          <w:kern w:val="0"/>
+          <w:lang w:eastAsia="es-ES"/>
+          <w14:ligatures w14:val="none"/>
+        </w:rPr>
+      </w:pPr>
+      <w:hyperlink w:anchor="_Toc128505465" w:history="1">
         <w:r>
           <w:rPr>
             <w:rStyle w:val="Hipervnculo"/>
@@ -819,7 +1070,7 @@
             <w:noProof/>
             <w:webHidden/>
           </w:rPr>
-          <w:instrText xml:space="preserve"> PAGEREF _Toc126829714 \h </w:instrText>
+          <w:instrText xml:space="preserve"> PAGEREF _Toc128505465 \h </w:instrText>
         </w:r>
         <w:r>
           <w:rPr>
@@ -852,6 +1103,225 @@
     </w:p>
     <w:p>
       <w:pPr>
+        <w:pStyle w:val="Tabladeilustraciones"/>
+        <w:tabs>
+          <w:tab w:val="right" w:leader="dot" w:pos="8494"/>
+        </w:tabs>
+        <w:rPr>
+          <w:rFonts w:eastAsiaTheme="minorEastAsia"/>
+          <w:noProof/>
+          <w:kern w:val="0"/>
+          <w:lang w:eastAsia="es-ES"/>
+          <w14:ligatures w14:val="none"/>
+        </w:rPr>
+      </w:pPr>
+      <w:hyperlink w:anchor="_Toc128505466" w:history="1">
+        <w:r>
+          <w:rPr>
+            <w:rStyle w:val="Hipervnculo"/>
+            <w:rFonts w:ascii="Arial" w:hAnsi="Arial" w:cs="Arial"/>
+            <w:noProof/>
+          </w:rPr>
+          <w:t>Figura 3. Diagrama de casos de uso de la Gestión del Inventario</w:t>
+        </w:r>
+        <w:r>
+          <w:rPr>
+            <w:noProof/>
+            <w:webHidden/>
+          </w:rPr>
+          <w:tab/>
+        </w:r>
+        <w:r>
+          <w:rPr>
+            <w:noProof/>
+            <w:webHidden/>
+          </w:rPr>
+          <w:fldChar w:fldCharType="begin"/>
+        </w:r>
+        <w:r>
+          <w:rPr>
+            <w:noProof/>
+            <w:webHidden/>
+          </w:rPr>
+          <w:instrText xml:space="preserve"> PAGEREF _Toc128505466 \h </w:instrText>
+        </w:r>
+        <w:r>
+          <w:rPr>
+            <w:noProof/>
+            <w:webHidden/>
+          </w:rPr>
+        </w:r>
+        <w:r>
+          <w:rPr>
+            <w:noProof/>
+            <w:webHidden/>
+          </w:rPr>
+          <w:fldChar w:fldCharType="separate"/>
+        </w:r>
+        <w:r>
+          <w:rPr>
+            <w:noProof/>
+            <w:webHidden/>
+          </w:rPr>
+          <w:t>7</w:t>
+        </w:r>
+        <w:r>
+          <w:rPr>
+            <w:noProof/>
+            <w:webHidden/>
+          </w:rPr>
+          <w:fldChar w:fldCharType="end"/>
+        </w:r>
+      </w:hyperlink>
+    </w:p>
+    <w:p>
+      <w:pPr>
+        <w:pStyle w:val="Tabladeilustraciones"/>
+        <w:tabs>
+          <w:tab w:val="right" w:leader="dot" w:pos="8494"/>
+        </w:tabs>
+        <w:rPr>
+          <w:rFonts w:eastAsiaTheme="minorEastAsia"/>
+          <w:noProof/>
+          <w:kern w:val="0"/>
+          <w:lang w:eastAsia="es-ES"/>
+          <w14:ligatures w14:val="none"/>
+        </w:rPr>
+      </w:pPr>
+      <w:hyperlink w:anchor="_Toc128505467" w:history="1">
+        <w:r>
+          <w:rPr>
+            <w:rStyle w:val="Hipervnculo"/>
+            <w:rFonts w:ascii="Arial" w:hAnsi="Arial" w:cs="Arial"/>
+            <w:noProof/>
+          </w:rPr>
+          <w:t>Figura 4. Diagrama de casos de uso de la Gestión del TPV</w:t>
+        </w:r>
+        <w:r>
+          <w:rPr>
+            <w:noProof/>
+            <w:webHidden/>
+          </w:rPr>
+          <w:tab/>
+        </w:r>
+        <w:r>
+          <w:rPr>
+            <w:noProof/>
+            <w:webHidden/>
+          </w:rPr>
+          <w:fldChar w:fldCharType="begin"/>
+        </w:r>
+        <w:r>
+          <w:rPr>
+            <w:noProof/>
+            <w:webHidden/>
+          </w:rPr>
+          <w:instrText xml:space="preserve"> PAGEREF _Toc128505467 \h </w:instrText>
+        </w:r>
+        <w:r>
+          <w:rPr>
+            <w:noProof/>
+            <w:webHidden/>
+          </w:rPr>
+        </w:r>
+        <w:r>
+          <w:rPr>
+            <w:noProof/>
+            <w:webHidden/>
+          </w:rPr>
+          <w:fldChar w:fldCharType="separate"/>
+        </w:r>
+        <w:r>
+          <w:rPr>
+            <w:noProof/>
+            <w:webHidden/>
+          </w:rPr>
+          <w:t>8</w:t>
+        </w:r>
+        <w:r>
+          <w:rPr>
+            <w:noProof/>
+            <w:webHidden/>
+          </w:rPr>
+          <w:fldChar w:fldCharType="end"/>
+        </w:r>
+      </w:hyperlink>
+    </w:p>
+    <w:p>
+      <w:pPr>
+        <w:pStyle w:val="Tabladeilustraciones"/>
+        <w:tabs>
+          <w:tab w:val="right" w:leader="dot" w:pos="8494"/>
+        </w:tabs>
+        <w:rPr>
+          <w:rFonts w:eastAsiaTheme="minorEastAsia"/>
+          <w:noProof/>
+          <w:kern w:val="0"/>
+          <w:lang w:eastAsia="es-ES"/>
+          <w14:ligatures w14:val="none"/>
+        </w:rPr>
+      </w:pPr>
+      <w:hyperlink w:anchor="_Toc128505468" w:history="1">
+        <w:r>
+          <w:rPr>
+            <w:rStyle w:val="Hipervnculo"/>
+            <w:rFonts w:ascii="Arial" w:hAnsi="Arial" w:cs="Arial"/>
+            <w:noProof/>
+          </w:rPr>
+          <w:t>Figura 5. Diagrama de casos de uso de la Gestión Comercial</w:t>
+        </w:r>
+        <w:r>
+          <w:rPr>
+            <w:noProof/>
+            <w:webHidden/>
+          </w:rPr>
+          <w:tab/>
+        </w:r>
+        <w:r>
+          <w:rPr>
+            <w:noProof/>
+            <w:webHidden/>
+          </w:rPr>
+          <w:fldChar w:fldCharType="begin"/>
+        </w:r>
+        <w:r>
+          <w:rPr>
+            <w:noProof/>
+            <w:webHidden/>
+          </w:rPr>
+          <w:instrText xml:space="preserve"> PAGEREF _Toc128505468 \h </w:instrText>
+        </w:r>
+        <w:r>
+          <w:rPr>
+            <w:noProof/>
+            <w:webHidden/>
+          </w:rPr>
+        </w:r>
+        <w:r>
+          <w:rPr>
+            <w:noProof/>
+            <w:webHidden/>
+          </w:rPr>
+          <w:fldChar w:fldCharType="separate"/>
+        </w:r>
+        <w:r>
+          <w:rPr>
+            <w:noProof/>
+            <w:webHidden/>
+          </w:rPr>
+          <w:t>8</w:t>
+        </w:r>
+        <w:r>
+          <w:rPr>
+            <w:noProof/>
+            <w:webHidden/>
+          </w:rPr>
+          <w:fldChar w:fldCharType="end"/>
+        </w:r>
+      </w:hyperlink>
+    </w:p>
+    <w:p>
+      <w:pPr>
         <w:rPr>
           <w:rFonts w:ascii="Arial" w:hAnsi="Arial" w:cs="Arial"/>
         </w:rPr>
@@ -889,7 +1359,7 @@
           <w:szCs w:val="28"/>
         </w:rPr>
       </w:pPr>
-      <w:bookmarkStart w:id="1" w:name="_Toc126829664"/>
+      <w:bookmarkStart w:id="0" w:name="_Toc128505013"/>
       <w:r>
         <w:rPr>
           <w:rFonts w:ascii="Arial" w:hAnsi="Arial" w:cs="Arial"/>
@@ -903,6 +1373,40 @@
         <w:lastRenderedPageBreak/>
         <w:t>1. Introducción</w:t>
       </w:r>
+      <w:bookmarkEnd w:id="0"/>
+    </w:p>
+    <w:p>
+      <w:pPr>
+        <w:jc w:val="both"/>
+        <w:rPr>
+          <w:rFonts w:ascii="Arial" w:hAnsi="Arial" w:cs="Arial"/>
+        </w:rPr>
+      </w:pPr>
+    </w:p>
+    <w:p>
+      <w:pPr>
+        <w:pStyle w:val="Ttulo2"/>
+        <w:rPr>
+          <w:rFonts w:ascii="Arial" w:hAnsi="Arial" w:cs="Arial"/>
+          <w:b/>
+          <w:bCs/>
+          <w:color w:val="auto"/>
+          <w:sz w:val="24"/>
+          <w:szCs w:val="24"/>
+        </w:rPr>
+      </w:pPr>
+      <w:bookmarkStart w:id="1" w:name="_Toc128505014"/>
+      <w:r>
+        <w:rPr>
+          <w:rFonts w:ascii="Arial" w:hAnsi="Arial" w:cs="Arial"/>
+          <w:b/>
+          <w:bCs/>
+          <w:color w:val="auto"/>
+          <w:sz w:val="24"/>
+          <w:szCs w:val="24"/>
+        </w:rPr>
+        <w:t>1.1 Contexto</w:t>
+      </w:r>
       <w:bookmarkEnd w:id="1"/>
     </w:p>
     <w:p>
@@ -964,63 +1468,29 @@
         </w:rPr>
         <w:t xml:space="preserve"> tal como </w:t>
       </w:r>
-      <w:ins w:id="2" w:author="Lopez Martinez, Patricia" w:date="2023-02-21T13:03:00Z">
-        <w:r>
-          <w:rPr>
-            <w:rFonts w:ascii="Arial" w:hAnsi="Arial" w:cs="Arial"/>
-          </w:rPr>
-          <w:t>indica</w:t>
-        </w:r>
-      </w:ins>
-      <w:del w:id="3" w:author="Lopez Martinez, Patricia" w:date="2023-02-21T13:03:00Z">
-        <w:r>
-          <w:rPr>
-            <w:rFonts w:ascii="Arial" w:hAnsi="Arial" w:cs="Arial"/>
-          </w:rPr>
-          <w:delText>se</w:delText>
-        </w:r>
-      </w:del>
+      <w:r>
+        <w:rPr>
+          <w:rFonts w:ascii="Arial" w:hAnsi="Arial" w:cs="Arial"/>
+        </w:rPr>
+        <w:t>indica un</w:t>
+      </w:r>
+      <w:r>
+        <w:rPr>
+          <w:rFonts w:ascii="Arial" w:hAnsi="Arial" w:cs="Arial"/>
+        </w:rPr>
+        <w:t xml:space="preserve"> estudio</w:t>
+      </w:r>
       <w:r>
         <w:rPr>
           <w:rFonts w:ascii="Arial" w:hAnsi="Arial" w:cs="Arial"/>
         </w:rPr>
         <w:t xml:space="preserve"> </w:t>
       </w:r>
-      <w:del w:id="4" w:author="Lopez Martinez, Patricia" w:date="2023-02-21T13:03:00Z">
-        <w:r>
-          <w:rPr>
-            <w:rFonts w:ascii="Arial" w:hAnsi="Arial" w:cs="Arial"/>
-          </w:rPr>
-          <w:delText xml:space="preserve">ve en </w:delText>
-        </w:r>
-      </w:del>
-      <w:ins w:id="5" w:author="Lopez Martinez, Patricia" w:date="2023-02-21T13:02:00Z">
-        <w:r>
-          <w:rPr>
-            <w:rFonts w:ascii="Arial" w:hAnsi="Arial" w:cs="Arial"/>
-          </w:rPr>
-          <w:t xml:space="preserve"> </w:t>
-        </w:r>
-      </w:ins>
-      <w:r>
-        <w:rPr>
-          <w:rFonts w:ascii="Arial" w:hAnsi="Arial" w:cs="Arial"/>
-        </w:rPr>
-        <w:t xml:space="preserve">un </w:t>
-      </w:r>
-      <w:commentRangeStart w:id="6"/>
-      <w:r>
-        <w:rPr>
-          <w:rFonts w:ascii="Arial" w:hAnsi="Arial" w:cs="Arial"/>
-        </w:rPr>
-        <w:t>estudio</w:t>
-      </w:r>
-      <w:commentRangeEnd w:id="6"/>
-      <w:r>
-        <w:rPr>
-          <w:rStyle w:val="Refdecomentario"/>
-        </w:rPr>
-        <w:commentReference w:id="6"/>
+      <w:r>
+        <w:rPr>
+          <w:rFonts w:ascii="Arial" w:hAnsi="Arial" w:cs="Arial"/>
+        </w:rPr>
+        <w:t>[1]</w:t>
       </w:r>
       <w:r>
         <w:rPr>
@@ -1028,80 +1498,48 @@
         </w:rPr>
         <w:t xml:space="preserve"> </w:t>
       </w:r>
-      <w:ins w:id="7" w:author="Lopez Martinez, Patricia" w:date="2023-02-21T13:02:00Z">
-        <w:r>
-          <w:rPr>
-            <w:rFonts w:ascii="Arial" w:hAnsi="Arial" w:cs="Arial"/>
-          </w:rPr>
-          <w:t xml:space="preserve">acerca de </w:t>
-        </w:r>
-      </w:ins>
-      <w:del w:id="8" w:author="Lopez Martinez, Patricia" w:date="2023-02-21T13:03:00Z">
-        <w:r>
-          <w:rPr>
-            <w:rFonts w:ascii="Arial" w:hAnsi="Arial" w:cs="Arial"/>
-          </w:rPr>
-          <w:delText xml:space="preserve">relacionado a </w:delText>
-        </w:r>
-      </w:del>
+      <w:r>
+        <w:rPr>
+          <w:rFonts w:ascii="Arial" w:hAnsi="Arial" w:cs="Arial"/>
+        </w:rPr>
+        <w:t xml:space="preserve">acerca de </w:t>
+      </w:r>
       <w:r>
         <w:rPr>
           <w:rFonts w:ascii="Arial" w:hAnsi="Arial" w:cs="Arial"/>
         </w:rPr>
         <w:t xml:space="preserve">los presupuestos </w:t>
       </w:r>
-      <w:ins w:id="9" w:author="Lopez Martinez, Patricia" w:date="2023-02-21T13:03:00Z">
-        <w:r>
-          <w:rPr>
-            <w:rFonts w:ascii="Arial" w:hAnsi="Arial" w:cs="Arial"/>
-          </w:rPr>
-          <w:t>dedicados al</w:t>
-        </w:r>
-      </w:ins>
-      <w:del w:id="10" w:author="Lopez Martinez, Patricia" w:date="2023-02-21T13:03:00Z">
-        <w:r>
-          <w:rPr>
-            <w:rFonts w:ascii="Arial" w:hAnsi="Arial" w:cs="Arial"/>
-          </w:rPr>
-          <w:delText>en el</w:delText>
-        </w:r>
-      </w:del>
+      <w:r>
+        <w:rPr>
+          <w:rFonts w:ascii="Arial" w:hAnsi="Arial" w:cs="Arial"/>
+        </w:rPr>
+        <w:t>dedicados al</w:t>
+      </w:r>
       <w:r>
         <w:rPr>
           <w:rFonts w:ascii="Arial" w:hAnsi="Arial" w:cs="Arial"/>
         </w:rPr>
         <w:t xml:space="preserve"> ámbito tecnológico</w:t>
       </w:r>
-      <w:ins w:id="11" w:author="Lopez Martinez, Patricia" w:date="2023-02-21T13:03:00Z">
-        <w:r>
-          <w:rPr>
-            <w:rFonts w:ascii="Arial" w:hAnsi="Arial" w:cs="Arial"/>
-          </w:rPr>
-          <w:t>, cuyos resultados se</w:t>
-        </w:r>
-      </w:ins>
+      <w:r>
+        <w:rPr>
+          <w:rFonts w:ascii="Arial" w:hAnsi="Arial" w:cs="Arial"/>
+        </w:rPr>
+        <w:t>, cuyos resultados se</w:t>
+      </w:r>
       <w:r>
         <w:rPr>
           <w:rFonts w:ascii="Arial" w:hAnsi="Arial" w:cs="Arial"/>
         </w:rPr>
         <w:t xml:space="preserve"> refleja</w:t>
       </w:r>
-      <w:ins w:id="12" w:author="Lopez Martinez, Patricia" w:date="2023-02-21T13:04:00Z">
-        <w:r>
-          <w:rPr>
-            <w:rFonts w:ascii="Arial" w:hAnsi="Arial" w:cs="Arial"/>
-          </w:rPr>
-          <w:t>n</w:t>
-        </w:r>
-      </w:ins>
-      <w:del w:id="13" w:author="Lopez Martinez, Patricia" w:date="2023-02-21T13:04:00Z">
-        <w:r>
-          <w:rPr>
-            <w:rFonts w:ascii="Arial" w:hAnsi="Arial" w:cs="Arial"/>
-          </w:rPr>
-          <w:delText>do</w:delText>
-        </w:r>
-      </w:del>
+      <w:r>
+        <w:rPr>
+          <w:rFonts w:ascii="Arial" w:hAnsi="Arial" w:cs="Arial"/>
+        </w:rPr>
+        <w:t>n</w:t>
+      </w:r>
       <w:r>
         <w:rPr>
           <w:rFonts w:ascii="Arial" w:hAnsi="Arial" w:cs="Arial"/>
@@ -1197,9 +1635,9 @@
           <w:noProof/>
         </w:rPr>
         <w:drawing>
-          <wp:inline distT="0" distB="0" distL="0" distR="0" wp14:anchorId="57D0D724" wp14:editId="0960E05D">
-            <wp:extent cx="4930140" cy="2281871"/>
-            <wp:effectExtent l="0" t="0" r="3810" b="4445"/>
+          <wp:inline distT="0" distB="0" distL="0" distR="0" wp14:anchorId="57D0D724" wp14:editId="3326DD96">
+            <wp:extent cx="4717473" cy="2183441"/>
+            <wp:effectExtent l="0" t="0" r="6985" b="7620"/>
             <wp:docPr id="2" name="Imagen 2" descr="IT budget as a percentage of revenue"/>
             <wp:cNvGraphicFramePr>
               <a:graphicFrameLocks xmlns:a="http://schemas.openxmlformats.org/drawingml/2006/main" noChangeAspect="1"/>
@@ -1214,7 +1652,7 @@
                     </pic:cNvPicPr>
                   </pic:nvPicPr>
                   <pic:blipFill rotWithShape="1">
-                    <a:blip r:embed="rId12" cstate="print">
+                    <a:blip r:embed="rId9" cstate="print">
                       <a:extLst>
                         <a:ext uri="{28A0092B-C50C-407E-A947-70E740481C1C}">
                           <a14:useLocalDpi xmlns:a14="http://schemas.microsoft.com/office/drawing/2010/main" val="0"/>
@@ -1227,7 +1665,7 @@
                   <pic:spPr bwMode="auto">
                     <a:xfrm>
                       <a:off x="0" y="0"/>
-                      <a:ext cx="4938241" cy="2285621"/>
+                      <a:ext cx="4735888" cy="2191964"/>
                     </a:xfrm>
                     <a:prstGeom prst="rect">
                       <a:avLst/>
@@ -1259,7 +1697,7 @@
           <w:color w:val="595959" w:themeColor="text1" w:themeTint="A6"/>
         </w:rPr>
       </w:pPr>
-      <w:bookmarkStart w:id="14" w:name="_Toc126829713"/>
+      <w:bookmarkStart w:id="2" w:name="_Toc128505464"/>
       <w:r>
         <w:rPr>
           <w:rFonts w:ascii="Arial" w:hAnsi="Arial" w:cs="Arial"/>
@@ -1333,7 +1771,7 @@
         </w:rPr>
         <w:t>Presupuesto al sector IT visto como porcentaje de los ingresos</w:t>
       </w:r>
-      <w:bookmarkEnd w:id="14"/>
+      <w:bookmarkEnd w:id="2"/>
     </w:p>
     <w:p>
       <w:pPr>
@@ -1368,19 +1806,11 @@
         </w:rPr>
         <w:t xml:space="preserve">, y la tendencia apunta cada vez a una mayor dedicación de capital a este </w:t>
       </w:r>
-      <w:commentRangeStart w:id="15"/>
-      <w:r>
-        <w:rPr>
-          <w:rFonts w:ascii="Arial" w:hAnsi="Arial" w:cs="Arial"/>
-        </w:rPr>
-        <w:t>rubro</w:t>
-      </w:r>
-      <w:commentRangeEnd w:id="15"/>
-      <w:r>
-        <w:rPr>
-          <w:rStyle w:val="Refdecomentario"/>
-        </w:rPr>
-        <w:commentReference w:id="15"/>
+      <w:r>
+        <w:rPr>
+          <w:rFonts w:ascii="Arial" w:hAnsi="Arial" w:cs="Arial"/>
+        </w:rPr>
+        <w:t>sector</w:t>
       </w:r>
       <w:r>
         <w:rPr>
@@ -1388,22 +1818,12 @@
         </w:rPr>
         <w:t>. Esto se ve reflejado en una encuesta realizada a varios responsables de sistemas (CIO), representad</w:t>
       </w:r>
-      <w:ins w:id="16" w:author="Lopez Martinez, Patricia" w:date="2023-02-21T13:05:00Z">
-        <w:r>
-          <w:rPr>
-            <w:rFonts w:ascii="Arial" w:hAnsi="Arial" w:cs="Arial"/>
-          </w:rPr>
-          <w:t>a</w:t>
-        </w:r>
-      </w:ins>
-      <w:del w:id="17" w:author="Lopez Martinez, Patricia" w:date="2023-02-21T13:05:00Z">
-        <w:r>
-          <w:rPr>
-            <w:rFonts w:ascii="Arial" w:hAnsi="Arial" w:cs="Arial"/>
-          </w:rPr>
-          <w:delText>o</w:delText>
-        </w:r>
-      </w:del>
+      <w:r>
+        <w:rPr>
+          <w:rFonts w:ascii="Arial" w:hAnsi="Arial" w:cs="Arial"/>
+        </w:rPr>
+        <w:t>a</w:t>
+      </w:r>
       <w:r>
         <w:rPr>
           <w:rFonts w:ascii="Arial" w:hAnsi="Arial" w:cs="Arial"/>
@@ -1423,9 +1843,9 @@
           <w:noProof/>
         </w:rPr>
         <w:drawing>
-          <wp:inline distT="0" distB="0" distL="0" distR="0" wp14:anchorId="52E4E133" wp14:editId="416DCC31">
-            <wp:extent cx="4808220" cy="2218657"/>
-            <wp:effectExtent l="0" t="0" r="0" b="0"/>
+          <wp:inline distT="0" distB="0" distL="0" distR="0" wp14:anchorId="52E4E133" wp14:editId="5A215DF6">
+            <wp:extent cx="4689764" cy="2163998"/>
+            <wp:effectExtent l="0" t="0" r="0" b="8255"/>
             <wp:docPr id="3" name="Imagen 3" descr="CIOs reporting increase in IT budget over the last year"/>
             <wp:cNvGraphicFramePr>
               <a:graphicFrameLocks xmlns:a="http://schemas.openxmlformats.org/drawingml/2006/main" noChangeAspect="1"/>
@@ -1440,7 +1860,7 @@
                     </pic:cNvPicPr>
                   </pic:nvPicPr>
                   <pic:blipFill rotWithShape="1">
-                    <a:blip r:embed="rId13" cstate="print">
+                    <a:blip r:embed="rId10" cstate="print">
                       <a:extLst>
                         <a:ext uri="{28A0092B-C50C-407E-A947-70E740481C1C}">
                           <a14:useLocalDpi xmlns:a14="http://schemas.microsoft.com/office/drawing/2010/main" val="0"/>
@@ -1453,7 +1873,7 @@
                   <pic:spPr bwMode="auto">
                     <a:xfrm>
                       <a:off x="0" y="0"/>
-                      <a:ext cx="4817723" cy="2223042"/>
+                      <a:ext cx="4714554" cy="2175437"/>
                     </a:xfrm>
                     <a:prstGeom prst="rect">
                       <a:avLst/>
@@ -1485,7 +1905,7 @@
           <w:color w:val="595959" w:themeColor="text1" w:themeTint="A6"/>
         </w:rPr>
       </w:pPr>
-      <w:bookmarkStart w:id="18" w:name="_Toc126829714"/>
+      <w:bookmarkStart w:id="3" w:name="_Toc128505465"/>
       <w:r>
         <w:rPr>
           <w:rFonts w:ascii="Arial" w:hAnsi="Arial" w:cs="Arial"/>
@@ -1527,6 +1947,7 @@
           <w:rFonts w:ascii="Arial" w:hAnsi="Arial" w:cs="Arial"/>
           <w:i/>
           <w:iCs/>
+          <w:noProof/>
           <w:color w:val="595959" w:themeColor="text1" w:themeTint="A6"/>
         </w:rPr>
         <w:t>2</w:t>
@@ -1569,7 +1990,7 @@
         </w:rPr>
         <w:t xml:space="preserve"> reportando un incremento en el presupuesto IT en el año 2016</w:t>
       </w:r>
-      <w:bookmarkEnd w:id="18"/>
+      <w:bookmarkEnd w:id="3"/>
     </w:p>
     <w:p>
       <w:pPr>
@@ -1585,22 +2006,12 @@
         <w:lastRenderedPageBreak/>
         <w:t xml:space="preserve">Tomando esto en cuenta, es evidente que la industria en general está tomando </w:t>
       </w:r>
-      <w:ins w:id="19" w:author="Lopez Martinez, Patricia" w:date="2023-02-21T13:05:00Z">
-        <w:r>
-          <w:rPr>
-            <w:rFonts w:ascii="Arial" w:hAnsi="Arial" w:cs="Arial"/>
-          </w:rPr>
-          <w:t>el</w:t>
-        </w:r>
-      </w:ins>
-      <w:del w:id="20" w:author="Lopez Martinez, Patricia" w:date="2023-02-21T13:05:00Z">
-        <w:r>
-          <w:rPr>
-            <w:rFonts w:ascii="Arial" w:hAnsi="Arial" w:cs="Arial"/>
-          </w:rPr>
-          <w:delText>un</w:delText>
-        </w:r>
-      </w:del>
+      <w:r>
+        <w:rPr>
+          <w:rFonts w:ascii="Arial" w:hAnsi="Arial" w:cs="Arial"/>
+        </w:rPr>
+        <w:t>el</w:t>
+      </w:r>
       <w:r>
         <w:rPr>
           <w:rFonts w:ascii="Arial" w:hAnsi="Arial" w:cs="Arial"/>
@@ -1867,24 +2278,372 @@
           <w:rFonts w:ascii="Arial" w:hAnsi="Arial" w:cs="Arial"/>
         </w:rPr>
       </w:pPr>
-      <w:commentRangeStart w:id="21"/>
-      <w:r>
-        <w:rPr>
-          <w:rFonts w:ascii="Arial" w:hAnsi="Arial" w:cs="Arial"/>
-        </w:rPr>
-        <w:t>Para llevar a cabo el desarrollo del proyecto, se utilizará una metodología de desarrollo basado en capas. Se utilizarán las siguientes tecnologías</w:t>
-      </w:r>
-      <w:r>
-        <w:rPr>
-          <w:rFonts w:ascii="Arial" w:hAnsi="Arial" w:cs="Arial"/>
-        </w:rPr>
-        <w:t xml:space="preserve"> por cada capa</w:t>
-      </w:r>
-      <w:r>
-        <w:rPr>
-          <w:rFonts w:ascii="Arial" w:hAnsi="Arial" w:cs="Arial"/>
-        </w:rPr>
-        <w:t>:</w:t>
+    </w:p>
+    <w:p>
+      <w:pPr>
+        <w:pStyle w:val="Ttulo2"/>
+        <w:rPr>
+          <w:rFonts w:ascii="Arial" w:hAnsi="Arial" w:cs="Arial"/>
+          <w:b/>
+          <w:bCs/>
+          <w:color w:val="auto"/>
+          <w:sz w:val="24"/>
+          <w:szCs w:val="24"/>
+        </w:rPr>
+      </w:pPr>
+      <w:bookmarkStart w:id="4" w:name="_Toc128505015"/>
+      <w:r>
+        <w:rPr>
+          <w:rFonts w:ascii="Arial" w:hAnsi="Arial" w:cs="Arial"/>
+          <w:b/>
+          <w:bCs/>
+          <w:color w:val="auto"/>
+          <w:sz w:val="24"/>
+          <w:szCs w:val="24"/>
+        </w:rPr>
+        <w:t>1.</w:t>
+      </w:r>
+      <w:r>
+        <w:rPr>
+          <w:rFonts w:ascii="Arial" w:hAnsi="Arial" w:cs="Arial"/>
+          <w:b/>
+          <w:bCs/>
+          <w:color w:val="auto"/>
+          <w:sz w:val="24"/>
+          <w:szCs w:val="24"/>
+        </w:rPr>
+        <w:t>2 Objetivos</w:t>
+      </w:r>
+      <w:bookmarkEnd w:id="4"/>
+    </w:p>
+    <w:p>
+      <w:pPr>
+        <w:jc w:val="both"/>
+        <w:rPr>
+          <w:rFonts w:ascii="Arial" w:hAnsi="Arial" w:cs="Arial"/>
+        </w:rPr>
+      </w:pPr>
+    </w:p>
+    <w:p>
+      <w:pPr>
+        <w:jc w:val="both"/>
+        <w:rPr>
+          <w:rFonts w:ascii="Arial" w:hAnsi="Arial" w:cs="Arial"/>
+        </w:rPr>
+      </w:pPr>
+      <w:r>
+        <w:rPr>
+          <w:rFonts w:ascii="Arial" w:hAnsi="Arial" w:cs="Arial"/>
+        </w:rPr>
+        <w:t>El objetivo principal del proyecto es desarrollar un sistema informático capaz de proveer una funcionalidad de TPV básico para clientes que estén comenzando el proceso de digitalización, y busquen una solución de fácil implantación y adaptación. Se pretende que la aplicación realizada sea lo más estándar posible, de forma que sea útil para muchas empresas.</w:t>
+      </w:r>
+    </w:p>
+    <w:p>
+      <w:pPr>
+        <w:jc w:val="both"/>
+        <w:rPr>
+          <w:rFonts w:ascii="Arial" w:hAnsi="Arial" w:cs="Arial"/>
+        </w:rPr>
+      </w:pPr>
+      <w:r>
+        <w:rPr>
+          <w:rFonts w:ascii="Arial" w:hAnsi="Arial" w:cs="Arial"/>
+        </w:rPr>
+        <w:t>Las principales funcionalidades básicas que se pretende alcanzar con el desarrollo del sistema son:</w:t>
+      </w:r>
+    </w:p>
+    <w:p>
+      <w:pPr>
+        <w:pStyle w:val="Prrafodelista"/>
+        <w:numPr>
+          <w:ilvl w:val="0"/>
+          <w:numId w:val="3"/>
+        </w:numPr>
+        <w:jc w:val="both"/>
+        <w:rPr>
+          <w:rFonts w:ascii="Arial" w:hAnsi="Arial" w:cs="Arial"/>
+        </w:rPr>
+      </w:pPr>
+      <w:r>
+        <w:rPr>
+          <w:rFonts w:ascii="Arial" w:hAnsi="Arial" w:cs="Arial"/>
+        </w:rPr>
+        <w:t>Gestionar los artículos que se compran y venden</w:t>
+      </w:r>
+      <w:r>
+        <w:rPr>
+          <w:rFonts w:ascii="Arial" w:hAnsi="Arial" w:cs="Arial"/>
+        </w:rPr>
+        <w:t>.</w:t>
+      </w:r>
+    </w:p>
+    <w:p>
+      <w:pPr>
+        <w:pStyle w:val="Prrafodelista"/>
+        <w:numPr>
+          <w:ilvl w:val="0"/>
+          <w:numId w:val="3"/>
+        </w:numPr>
+        <w:jc w:val="both"/>
+        <w:rPr>
+          <w:rFonts w:ascii="Arial" w:hAnsi="Arial" w:cs="Arial"/>
+        </w:rPr>
+      </w:pPr>
+      <w:r>
+        <w:rPr>
+          <w:rFonts w:ascii="Arial" w:hAnsi="Arial" w:cs="Arial"/>
+        </w:rPr>
+        <w:t>Crear facturas de compra y venta de artículos</w:t>
+      </w:r>
+      <w:r>
+        <w:rPr>
+          <w:rFonts w:ascii="Arial" w:hAnsi="Arial" w:cs="Arial"/>
+        </w:rPr>
+        <w:t>.</w:t>
+      </w:r>
+    </w:p>
+    <w:p>
+      <w:pPr>
+        <w:pStyle w:val="Prrafodelista"/>
+        <w:numPr>
+          <w:ilvl w:val="0"/>
+          <w:numId w:val="3"/>
+        </w:numPr>
+        <w:jc w:val="both"/>
+        <w:rPr>
+          <w:rFonts w:ascii="Arial" w:hAnsi="Arial" w:cs="Arial"/>
+        </w:rPr>
+      </w:pPr>
+      <w:r>
+        <w:rPr>
+          <w:rFonts w:ascii="Arial" w:hAnsi="Arial" w:cs="Arial"/>
+        </w:rPr>
+        <w:t>Gestionar el inventario</w:t>
+      </w:r>
+      <w:r>
+        <w:rPr>
+          <w:rFonts w:ascii="Arial" w:hAnsi="Arial" w:cs="Arial"/>
+        </w:rPr>
+        <w:t xml:space="preserve"> actual de los artículos</w:t>
+      </w:r>
+      <w:r>
+        <w:rPr>
+          <w:rFonts w:ascii="Arial" w:hAnsi="Arial" w:cs="Arial"/>
+        </w:rPr>
+        <w:t>.</w:t>
+      </w:r>
+    </w:p>
+    <w:p>
+      <w:pPr>
+        <w:pStyle w:val="Prrafodelista"/>
+        <w:numPr>
+          <w:ilvl w:val="0"/>
+          <w:numId w:val="3"/>
+        </w:numPr>
+        <w:jc w:val="both"/>
+        <w:rPr>
+          <w:rFonts w:ascii="Arial" w:hAnsi="Arial" w:cs="Arial"/>
+        </w:rPr>
+      </w:pPr>
+      <w:r>
+        <w:rPr>
+          <w:rFonts w:ascii="Arial" w:hAnsi="Arial" w:cs="Arial"/>
+        </w:rPr>
+        <w:t>Visualizar el historial de compras y ventas</w:t>
+      </w:r>
+      <w:r>
+        <w:rPr>
+          <w:rFonts w:ascii="Arial" w:hAnsi="Arial" w:cs="Arial"/>
+        </w:rPr>
+        <w:t>.</w:t>
+      </w:r>
+    </w:p>
+    <w:p>
+      <w:pPr>
+        <w:jc w:val="both"/>
+        <w:rPr>
+          <w:rFonts w:ascii="Arial" w:hAnsi="Arial" w:cs="Arial"/>
+        </w:rPr>
+      </w:pPr>
+      <w:r>
+        <w:rPr>
+          <w:rFonts w:ascii="Arial" w:hAnsi="Arial" w:cs="Arial"/>
+        </w:rPr>
+        <w:t>Asimismo, con el desarrollo del proyecto se busca</w:t>
+      </w:r>
+      <w:r>
+        <w:rPr>
+          <w:rFonts w:ascii="Arial" w:hAnsi="Arial" w:cs="Arial"/>
+        </w:rPr>
+        <w:t>n satisfacer los siguientes objetivos específicos:</w:t>
+      </w:r>
+    </w:p>
+    <w:p>
+      <w:pPr>
+        <w:pStyle w:val="Prrafodelista"/>
+        <w:numPr>
+          <w:ilvl w:val="0"/>
+          <w:numId w:val="1"/>
+        </w:numPr>
+        <w:jc w:val="both"/>
+        <w:rPr>
+          <w:rFonts w:ascii="Arial" w:hAnsi="Arial" w:cs="Arial"/>
+        </w:rPr>
+      </w:pPr>
+      <w:r>
+        <w:rPr>
+          <w:rFonts w:ascii="Arial" w:hAnsi="Arial" w:cs="Arial"/>
+        </w:rPr>
+        <w:t xml:space="preserve">Profundizar en </w:t>
+      </w:r>
+      <w:r>
+        <w:rPr>
+          <w:rFonts w:ascii="Arial" w:hAnsi="Arial" w:cs="Arial"/>
+        </w:rPr>
+        <w:t xml:space="preserve">el aprendizaje y manejo de </w:t>
+      </w:r>
+      <w:r>
+        <w:rPr>
+          <w:rFonts w:ascii="Arial" w:hAnsi="Arial" w:cs="Arial"/>
+        </w:rPr>
+        <w:t xml:space="preserve">herramientas de desarrollo de aplicaciones web relacionadas a la capa de presentación o </w:t>
+      </w:r>
+      <w:proofErr w:type="spellStart"/>
+      <w:r>
+        <w:rPr>
+          <w:rFonts w:ascii="Arial" w:hAnsi="Arial" w:cs="Arial"/>
+          <w:i/>
+          <w:iCs/>
+        </w:rPr>
+        <w:t>frontend</w:t>
+      </w:r>
+      <w:proofErr w:type="spellEnd"/>
+      <w:r>
+        <w:rPr>
+          <w:rFonts w:ascii="Arial" w:hAnsi="Arial" w:cs="Arial"/>
+        </w:rPr>
+        <w:t xml:space="preserve">, tales como </w:t>
+      </w:r>
+      <w:r>
+        <w:rPr>
+          <w:rFonts w:ascii="Arial" w:hAnsi="Arial" w:cs="Arial"/>
+          <w:i/>
+          <w:iCs/>
+        </w:rPr>
+        <w:t>Angular</w:t>
+      </w:r>
+      <w:r>
+        <w:rPr>
+          <w:rFonts w:ascii="Arial" w:hAnsi="Arial" w:cs="Arial"/>
+        </w:rPr>
+        <w:t xml:space="preserve"> o </w:t>
+      </w:r>
+      <w:proofErr w:type="spellStart"/>
+      <w:r>
+        <w:rPr>
+          <w:rFonts w:ascii="Arial" w:hAnsi="Arial" w:cs="Arial"/>
+          <w:i/>
+          <w:iCs/>
+        </w:rPr>
+        <w:t>React</w:t>
+      </w:r>
+      <w:proofErr w:type="spellEnd"/>
+      <w:r>
+        <w:rPr>
+          <w:rFonts w:ascii="Arial" w:hAnsi="Arial" w:cs="Arial"/>
+        </w:rPr>
+        <w:t xml:space="preserve">; así como relacionadas a las capas de negocio y datos, tales como </w:t>
+      </w:r>
+      <w:r>
+        <w:rPr>
+          <w:rFonts w:ascii="Arial" w:hAnsi="Arial" w:cs="Arial"/>
+          <w:i/>
+          <w:iCs/>
+        </w:rPr>
+        <w:t>Spring</w:t>
+      </w:r>
+      <w:r>
+        <w:rPr>
+          <w:rFonts w:ascii="Arial" w:hAnsi="Arial" w:cs="Arial"/>
+        </w:rPr>
+        <w:t>.</w:t>
+      </w:r>
+    </w:p>
+    <w:p>
+      <w:pPr>
+        <w:pStyle w:val="Prrafodelista"/>
+        <w:numPr>
+          <w:ilvl w:val="0"/>
+          <w:numId w:val="1"/>
+        </w:numPr>
+        <w:jc w:val="both"/>
+        <w:rPr>
+          <w:rFonts w:ascii="Arial" w:hAnsi="Arial" w:cs="Arial"/>
+        </w:rPr>
+      </w:pPr>
+      <w:r>
+        <w:rPr>
+          <w:rFonts w:ascii="Arial" w:hAnsi="Arial" w:cs="Arial"/>
+        </w:rPr>
+        <w:t>Desarrollar un sistema capaz de ser extensible, mantenible y escalable, para proveer oportunidades a futuro para realizar modificaciones y añadir más funcionalidades al sistema.</w:t>
+      </w:r>
+    </w:p>
+    <w:p>
+      <w:pPr>
+        <w:pStyle w:val="Prrafodelista"/>
+        <w:numPr>
+          <w:ilvl w:val="0"/>
+          <w:numId w:val="1"/>
+        </w:numPr>
+        <w:jc w:val="both"/>
+        <w:rPr>
+          <w:rFonts w:ascii="Arial" w:hAnsi="Arial" w:cs="Arial"/>
+        </w:rPr>
+      </w:pPr>
+      <w:r>
+        <w:rPr>
+          <w:rFonts w:ascii="Arial" w:hAnsi="Arial" w:cs="Arial"/>
+        </w:rPr>
+        <w:t>Poner en práctica los conocimientos adquiridos a lo largo del grado, para desarrollar una aplicación web desde la definición de requisitos, pasando por todas las fases de desarrollo del software, hasta llegar a su despliegue</w:t>
+      </w:r>
+      <w:r>
+        <w:rPr>
+          <w:rFonts w:ascii="Arial" w:hAnsi="Arial" w:cs="Arial"/>
+        </w:rPr>
+        <w:t xml:space="preserve"> y pruebas de funcionamiento</w:t>
+      </w:r>
+      <w:r>
+        <w:rPr>
+          <w:rFonts w:ascii="Arial" w:hAnsi="Arial" w:cs="Arial"/>
+        </w:rPr>
+        <w:t xml:space="preserve"> en un entorno local.</w:t>
+      </w:r>
+    </w:p>
+    <w:p>
+      <w:pPr>
+        <w:jc w:val="both"/>
+        <w:rPr>
+          <w:rFonts w:ascii="Arial" w:hAnsi="Arial" w:cs="Arial"/>
+        </w:rPr>
+      </w:pPr>
+      <w:r>
+        <w:rPr>
+          <w:rFonts w:ascii="Arial" w:hAnsi="Arial" w:cs="Arial"/>
+        </w:rPr>
+        <w:lastRenderedPageBreak/>
+        <w:t>Para llevar a cabo el desarrollo del proyecto, se utilizará una arquitectura</w:t>
+      </w:r>
+      <w:r>
+        <w:rPr>
+          <w:rFonts w:ascii="Arial" w:hAnsi="Arial" w:cs="Arial"/>
+        </w:rPr>
+        <w:t xml:space="preserve"> </w:t>
+      </w:r>
+      <w:r>
+        <w:rPr>
+          <w:rFonts w:ascii="Arial" w:hAnsi="Arial" w:cs="Arial"/>
+        </w:rPr>
+        <w:t>de desarrollo basada en capas. Se utilizarán las siguientes tecnologías por cada capa:</w:t>
       </w:r>
     </w:p>
     <w:p>
@@ -1903,19 +2662,7 @@
         <w:rPr>
           <w:rFonts w:ascii="Arial" w:hAnsi="Arial" w:cs="Arial"/>
         </w:rPr>
-        <w:t>Capa de presentación</w:t>
-      </w:r>
-      <w:r>
-        <w:rPr>
-          <w:rFonts w:ascii="Arial" w:hAnsi="Arial" w:cs="Arial"/>
-        </w:rPr>
-        <w:t xml:space="preserve"> –</w:t>
-      </w:r>
-      <w:r>
-        <w:rPr>
-          <w:rFonts w:ascii="Arial" w:hAnsi="Arial" w:cs="Arial"/>
-        </w:rPr>
-        <w:t xml:space="preserve"> </w:t>
+        <w:t xml:space="preserve">Capa de presentación – </w:t>
       </w:r>
       <w:proofErr w:type="spellStart"/>
       <w:r>
@@ -1942,13 +2689,7 @@
         <w:rPr>
           <w:rFonts w:ascii="Arial" w:hAnsi="Arial" w:cs="Arial"/>
         </w:rPr>
-        <w:t>Capa de negocio – Spring</w:t>
-      </w:r>
-      <w:r>
-        <w:rPr>
-          <w:rFonts w:ascii="Arial" w:hAnsi="Arial" w:cs="Arial"/>
-        </w:rPr>
-        <w:t xml:space="preserve"> </w:t>
+        <w:t xml:space="preserve">Capa de negocio – Spring </w:t>
       </w:r>
       <w:proofErr w:type="spellStart"/>
       <w:r>
@@ -1975,15 +2716,34 @@
         <w:rPr>
           <w:rFonts w:ascii="Arial" w:hAnsi="Arial" w:cs="Arial"/>
         </w:rPr>
-        <w:t>Capa de datos – MySQL</w:t>
-      </w:r>
-      <w:commentRangeEnd w:id="21"/>
-      <w:r>
-        <w:rPr>
-          <w:rStyle w:val="Refdecomentario"/>
-        </w:rPr>
-        <w:commentReference w:id="21"/>
-      </w:r>
+        <w:t xml:space="preserve">Capa de datos – </w:t>
+      </w:r>
+      <w:r>
+        <w:rPr>
+          <w:rFonts w:ascii="Arial" w:hAnsi="Arial" w:cs="Arial"/>
+        </w:rPr>
+        <w:t xml:space="preserve">Microsoft </w:t>
+      </w:r>
+      <w:r>
+        <w:rPr>
+          <w:rFonts w:ascii="Arial" w:hAnsi="Arial" w:cs="Arial"/>
+        </w:rPr>
+        <w:t>SQL</w:t>
+      </w:r>
+      <w:r>
+        <w:rPr>
+          <w:rFonts w:ascii="Arial" w:hAnsi="Arial" w:cs="Arial"/>
+        </w:rPr>
+        <w:t xml:space="preserve"> Server</w:t>
+      </w:r>
+    </w:p>
+    <w:p>
+      <w:pPr>
+        <w:jc w:val="both"/>
+        <w:rPr>
+          <w:rFonts w:ascii="Arial" w:hAnsi="Arial" w:cs="Arial"/>
+        </w:rPr>
+      </w:pPr>
     </w:p>
     <w:p>
       <w:pPr>
@@ -2011,7 +2771,7 @@
           <w:szCs w:val="28"/>
         </w:rPr>
       </w:pPr>
-      <w:bookmarkStart w:id="22" w:name="_Toc126829665"/>
+      <w:bookmarkStart w:id="5" w:name="_Toc128505016"/>
       <w:r>
         <w:rPr>
           <w:rFonts w:ascii="Arial" w:hAnsi="Arial" w:cs="Arial"/>
@@ -2023,31 +2783,43 @@
           <w:szCs w:val="28"/>
         </w:rPr>
         <w:lastRenderedPageBreak/>
-        <w:t xml:space="preserve">2. </w:t>
-      </w:r>
-      <w:commentRangeStart w:id="23"/>
-      <w:r>
+        <w:t>2. Definición de requisitos</w:t>
+      </w:r>
+      <w:bookmarkEnd w:id="5"/>
+    </w:p>
+    <w:p>
+      <w:pPr>
+        <w:jc w:val="both"/>
+        <w:rPr>
+          <w:rFonts w:ascii="Arial" w:hAnsi="Arial" w:cs="Arial"/>
+        </w:rPr>
+      </w:pPr>
+    </w:p>
+    <w:p>
+      <w:pPr>
+        <w:pStyle w:val="Ttulo2"/>
         <w:rPr>
           <w:rFonts w:ascii="Arial" w:hAnsi="Arial" w:cs="Arial"/>
           <w:b/>
           <w:bCs/>
           <w:color w:val="auto"/>
-          <w:spacing w:val="20"/>
-          <w:sz w:val="28"/>
-          <w:szCs w:val="28"/>
-        </w:rPr>
-        <w:t>Objetivos</w:t>
-      </w:r>
-      <w:bookmarkEnd w:id="22"/>
-      <w:commentRangeEnd w:id="23"/>
-      <w:r>
-        <w:rPr>
-          <w:rStyle w:val="Refdecomentario"/>
-          <w:rFonts w:asciiTheme="minorHAnsi" w:eastAsiaTheme="minorHAnsi" w:hAnsiTheme="minorHAnsi" w:cstheme="minorBidi"/>
+          <w:sz w:val="24"/>
+          <w:szCs w:val="24"/>
+        </w:rPr>
+      </w:pPr>
+      <w:bookmarkStart w:id="6" w:name="_Toc128505017"/>
+      <w:r>
+        <w:rPr>
+          <w:rFonts w:ascii="Arial" w:hAnsi="Arial" w:cs="Arial"/>
+          <w:b/>
+          <w:bCs/>
           <w:color w:val="auto"/>
-        </w:rPr>
-        <w:commentReference w:id="23"/>
-      </w:r>
+          <w:sz w:val="24"/>
+          <w:szCs w:val="24"/>
+        </w:rPr>
+        <w:t>2.1 Requisitos funcionales</w:t>
+      </w:r>
+      <w:bookmarkEnd w:id="6"/>
     </w:p>
     <w:p>
       <w:pPr>
@@ -2068,47 +2840,13 @@
         <w:rPr>
           <w:rFonts w:ascii="Arial" w:hAnsi="Arial" w:cs="Arial"/>
         </w:rPr>
-        <w:t xml:space="preserve">El objetivo principal del proyecto es desarrollar un sistema informático capaz de proveer una funcionalidad de TPV básico para clientes que estén comenzando el proceso de digitalización, y busquen una solución de fácil implantación y adaptación. Se pretende que la aplicación realizada sea lo más estándar posible, de forma que sea útil para muchas </w:t>
-      </w:r>
-      <w:commentRangeStart w:id="24"/>
-      <w:r>
-        <w:rPr>
-          <w:rFonts w:ascii="Arial" w:hAnsi="Arial" w:cs="Arial"/>
-        </w:rPr>
-        <w:t>empresas</w:t>
-      </w:r>
-      <w:commentRangeEnd w:id="24"/>
-      <w:r>
-        <w:rPr>
-          <w:rStyle w:val="Refdecomentario"/>
-        </w:rPr>
-        <w:commentReference w:id="24"/>
-      </w:r>
-      <w:r>
-        <w:rPr>
-          <w:rFonts w:ascii="Arial" w:hAnsi="Arial" w:cs="Arial"/>
-        </w:rPr>
-        <w:t>.</w:t>
-      </w:r>
-    </w:p>
-    <w:p>
-      <w:pPr>
-        <w:jc w:val="both"/>
-        <w:rPr>
-          <w:rFonts w:ascii="Arial" w:hAnsi="Arial" w:cs="Arial"/>
-        </w:rPr>
-      </w:pPr>
-      <w:r>
-        <w:rPr>
-          <w:rFonts w:ascii="Arial" w:hAnsi="Arial" w:cs="Arial"/>
-        </w:rPr>
-        <w:t>Asimismo, con el desarrollo del proyecto se busca</w:t>
-      </w:r>
-      <w:r>
-        <w:rPr>
-          <w:rFonts w:ascii="Arial" w:hAnsi="Arial" w:cs="Arial"/>
-        </w:rPr>
-        <w:t>n satisfacer los siguientes objetivos específicos:</w:t>
+        <w:t>Para definir los requisitos funcionales que deberá tener el sistema, se ha utilizado la técnica de casos de uso.</w:t>
+      </w:r>
+      <w:r>
+        <w:rPr>
+          <w:rFonts w:ascii="Arial" w:hAnsi="Arial" w:cs="Arial"/>
+        </w:rPr>
+        <w:t xml:space="preserve"> Para una mejor organización, se ha decidido dividir los requisitos funcionales en tres subapartados o gestiones:</w:t>
       </w:r>
     </w:p>
     <w:p>
@@ -2116,7 +2854,7 @@
         <w:pStyle w:val="Prrafodelista"/>
         <w:numPr>
           <w:ilvl w:val="0"/>
-          <w:numId w:val="1"/>
+          <w:numId w:val="2"/>
         </w:numPr>
         <w:jc w:val="both"/>
         <w:rPr>
@@ -2127,79 +2865,19 @@
         <w:rPr>
           <w:rFonts w:ascii="Arial" w:hAnsi="Arial" w:cs="Arial"/>
         </w:rPr>
-        <w:t xml:space="preserve">Profundizar en </w:t>
-      </w:r>
-      <w:r>
-        <w:rPr>
-          <w:rFonts w:ascii="Arial" w:hAnsi="Arial" w:cs="Arial"/>
-        </w:rPr>
-        <w:t xml:space="preserve">el aprendizaje y manejo de </w:t>
-      </w:r>
-      <w:r>
-        <w:rPr>
-          <w:rFonts w:ascii="Arial" w:hAnsi="Arial" w:cs="Arial"/>
-        </w:rPr>
-        <w:t xml:space="preserve">herramientas de desarrollo de aplicaciones web relacionadas a la capa de presentación o </w:t>
-      </w:r>
-      <w:proofErr w:type="spellStart"/>
-      <w:r>
-        <w:rPr>
-          <w:rFonts w:ascii="Arial" w:hAnsi="Arial" w:cs="Arial"/>
-          <w:i/>
-          <w:iCs/>
-        </w:rPr>
-        <w:t>frontend</w:t>
-      </w:r>
-      <w:proofErr w:type="spellEnd"/>
-      <w:r>
-        <w:rPr>
-          <w:rFonts w:ascii="Arial" w:hAnsi="Arial" w:cs="Arial"/>
-        </w:rPr>
-        <w:t xml:space="preserve">, tales como </w:t>
-      </w:r>
-      <w:r>
-        <w:rPr>
-          <w:rFonts w:ascii="Arial" w:hAnsi="Arial" w:cs="Arial"/>
-          <w:i/>
-          <w:iCs/>
-        </w:rPr>
-        <w:t>Angular</w:t>
-      </w:r>
-      <w:r>
-        <w:rPr>
-          <w:rFonts w:ascii="Arial" w:hAnsi="Arial" w:cs="Arial"/>
-        </w:rPr>
-        <w:t xml:space="preserve"> o </w:t>
-      </w:r>
-      <w:proofErr w:type="spellStart"/>
-      <w:r>
-        <w:rPr>
-          <w:rFonts w:ascii="Arial" w:hAnsi="Arial" w:cs="Arial"/>
-          <w:i/>
-          <w:iCs/>
-        </w:rPr>
-        <w:t>React</w:t>
-      </w:r>
-      <w:proofErr w:type="spellEnd"/>
-      <w:r>
-        <w:rPr>
-          <w:rFonts w:ascii="Arial" w:hAnsi="Arial" w:cs="Arial"/>
-        </w:rPr>
-        <w:t xml:space="preserve">; así como relacionadas a las capas de negocio y datos, tales como </w:t>
-      </w:r>
-      <w:r>
-        <w:rPr>
-          <w:rFonts w:ascii="Arial" w:hAnsi="Arial" w:cs="Arial"/>
-          <w:i/>
-          <w:iCs/>
-        </w:rPr>
-        <w:t>Spring</w:t>
-      </w:r>
-      <w:r>
-        <w:rPr>
-          <w:rFonts w:ascii="Arial" w:hAnsi="Arial" w:cs="Arial"/>
-        </w:rPr>
-        <w:t>.</w:t>
+        <w:t xml:space="preserve">Gestión del </w:t>
+      </w:r>
+      <w:r>
+        <w:rPr>
+          <w:rFonts w:ascii="Arial" w:hAnsi="Arial" w:cs="Arial"/>
+        </w:rPr>
+        <w:t>I</w:t>
+      </w:r>
+      <w:r>
+        <w:rPr>
+          <w:rFonts w:ascii="Arial" w:hAnsi="Arial" w:cs="Arial"/>
+        </w:rPr>
+        <w:t>nventario</w:t>
       </w:r>
     </w:p>
     <w:p>
@@ -2207,7 +2885,7 @@
         <w:pStyle w:val="Prrafodelista"/>
         <w:numPr>
           <w:ilvl w:val="0"/>
-          <w:numId w:val="1"/>
+          <w:numId w:val="2"/>
         </w:numPr>
         <w:jc w:val="both"/>
         <w:rPr>
@@ -2218,7 +2896,7 @@
         <w:rPr>
           <w:rFonts w:ascii="Arial" w:hAnsi="Arial" w:cs="Arial"/>
         </w:rPr>
-        <w:t>Desarrollar un sistema capaz de ser extensible, mantenible y escalable, para proveer oportunidades a futuro para realizar modificaciones y añadir más funcionalidades al sistema.</w:t>
+        <w:t>Gestión del TPV</w:t>
       </w:r>
     </w:p>
     <w:p>
@@ -2226,7 +2904,7 @@
         <w:pStyle w:val="Prrafodelista"/>
         <w:numPr>
           <w:ilvl w:val="0"/>
-          <w:numId w:val="1"/>
+          <w:numId w:val="2"/>
         </w:numPr>
         <w:jc w:val="both"/>
         <w:rPr>
@@ -2237,22 +2915,483 @@
         <w:rPr>
           <w:rFonts w:ascii="Arial" w:hAnsi="Arial" w:cs="Arial"/>
         </w:rPr>
-        <w:t>Poner en práctica los conocimientos adquiridos a lo largo del grado, para desarrollar una aplicación web desde la definición de requisitos, pasando por todas las fases de desarrollo del software, hasta llegar a su despliegue</w:t>
-      </w:r>
-      <w:r>
-        <w:rPr>
-          <w:rFonts w:ascii="Arial" w:hAnsi="Arial" w:cs="Arial"/>
-        </w:rPr>
-        <w:t xml:space="preserve"> y pruebas de funcionamiento</w:t>
-      </w:r>
-      <w:r>
-        <w:rPr>
-          <w:rFonts w:ascii="Arial" w:hAnsi="Arial" w:cs="Arial"/>
-        </w:rPr>
-        <w:t xml:space="preserve"> en un entorno local.</w:t>
-      </w:r>
-      <w:bookmarkStart w:id="25" w:name="_GoBack"/>
-      <w:bookmarkEnd w:id="25"/>
+        <w:t xml:space="preserve">Gestión </w:t>
+      </w:r>
+      <w:r>
+        <w:rPr>
+          <w:rFonts w:ascii="Arial" w:hAnsi="Arial" w:cs="Arial"/>
+        </w:rPr>
+        <w:t>C</w:t>
+      </w:r>
+      <w:r>
+        <w:rPr>
+          <w:rFonts w:ascii="Arial" w:hAnsi="Arial" w:cs="Arial"/>
+        </w:rPr>
+        <w:t>omercial</w:t>
+      </w:r>
+    </w:p>
+    <w:p>
+      <w:pPr>
+        <w:jc w:val="both"/>
+        <w:rPr>
+          <w:rFonts w:ascii="Arial" w:hAnsi="Arial" w:cs="Arial"/>
+        </w:rPr>
+      </w:pPr>
+    </w:p>
+    <w:p>
+      <w:pPr>
+        <w:jc w:val="both"/>
+        <w:rPr>
+          <w:rFonts w:ascii="Arial" w:hAnsi="Arial" w:cs="Arial"/>
+        </w:rPr>
+      </w:pPr>
+      <w:r>
+        <w:rPr>
+          <w:noProof/>
+        </w:rPr>
+        <w:drawing>
+          <wp:inline distT="0" distB="0" distL="0" distR="0" wp14:anchorId="03414DEC" wp14:editId="405308FD">
+            <wp:extent cx="5400040" cy="4807585"/>
+            <wp:effectExtent l="0" t="0" r="0" b="0"/>
+            <wp:docPr id="5" name="Imagen 5"/>
+            <wp:cNvGraphicFramePr>
+              <a:graphicFrameLocks xmlns:a="http://schemas.openxmlformats.org/drawingml/2006/main" noChangeAspect="1"/>
+            </wp:cNvGraphicFramePr>
+            <a:graphic xmlns:a="http://schemas.openxmlformats.org/drawingml/2006/main">
+              <a:graphicData uri="http://schemas.openxmlformats.org/drawingml/2006/picture">
+                <pic:pic xmlns:pic="http://schemas.openxmlformats.org/drawingml/2006/picture">
+                  <pic:nvPicPr>
+                    <pic:cNvPr id="0" name="Picture 6"/>
+                    <pic:cNvPicPr>
+                      <a:picLocks noChangeAspect="1" noChangeArrowheads="1"/>
+                    </pic:cNvPicPr>
+                  </pic:nvPicPr>
+                  <pic:blipFill>
+                    <a:blip r:embed="rId11" cstate="print">
+                      <a:extLst>
+                        <a:ext uri="{28A0092B-C50C-407E-A947-70E740481C1C}">
+                          <a14:useLocalDpi xmlns:a14="http://schemas.microsoft.com/office/drawing/2010/main" val="0"/>
+                        </a:ext>
+                      </a:extLst>
+                    </a:blip>
+                    <a:srcRect/>
+                    <a:stretch>
+                      <a:fillRect/>
+                    </a:stretch>
+                  </pic:blipFill>
+                  <pic:spPr bwMode="auto">
+                    <a:xfrm>
+                      <a:off x="0" y="0"/>
+                      <a:ext cx="5400040" cy="4807585"/>
+                    </a:xfrm>
+                    <a:prstGeom prst="rect">
+                      <a:avLst/>
+                    </a:prstGeom>
+                    <a:noFill/>
+                    <a:ln>
+                      <a:noFill/>
+                    </a:ln>
+                  </pic:spPr>
+                </pic:pic>
+              </a:graphicData>
+            </a:graphic>
+          </wp:inline>
+        </w:drawing>
+      </w:r>
+    </w:p>
+    <w:p>
+      <w:pPr>
+        <w:jc w:val="center"/>
+        <w:rPr>
+          <w:rFonts w:ascii="Arial" w:hAnsi="Arial" w:cs="Arial"/>
+          <w:i/>
+          <w:iCs/>
+          <w:color w:val="595959" w:themeColor="text1" w:themeTint="A6"/>
+        </w:rPr>
+      </w:pPr>
+      <w:bookmarkStart w:id="7" w:name="_Toc128505466"/>
+      <w:r>
+        <w:rPr>
+          <w:rFonts w:ascii="Arial" w:hAnsi="Arial" w:cs="Arial"/>
+          <w:i/>
+          <w:iCs/>
+          <w:color w:val="595959" w:themeColor="text1" w:themeTint="A6"/>
+        </w:rPr>
+        <w:t xml:space="preserve">Figura </w:t>
+      </w:r>
+      <w:r>
+        <w:rPr>
+          <w:rFonts w:ascii="Arial" w:hAnsi="Arial" w:cs="Arial"/>
+          <w:i/>
+          <w:iCs/>
+          <w:color w:val="595959" w:themeColor="text1" w:themeTint="A6"/>
+        </w:rPr>
+        <w:fldChar w:fldCharType="begin"/>
+      </w:r>
+      <w:r>
+        <w:rPr>
+          <w:rFonts w:ascii="Arial" w:hAnsi="Arial" w:cs="Arial"/>
+          <w:i/>
+          <w:iCs/>
+          <w:color w:val="595959" w:themeColor="text1" w:themeTint="A6"/>
+        </w:rPr>
+        <w:instrText xml:space="preserve"> SEQ Figura \* ARABIC </w:instrText>
+      </w:r>
+      <w:r>
+        <w:rPr>
+          <w:rFonts w:ascii="Arial" w:hAnsi="Arial" w:cs="Arial"/>
+          <w:i/>
+          <w:iCs/>
+          <w:color w:val="595959" w:themeColor="text1" w:themeTint="A6"/>
+        </w:rPr>
+        <w:fldChar w:fldCharType="separate"/>
+      </w:r>
+      <w:r>
+        <w:rPr>
+          <w:rFonts w:ascii="Arial" w:hAnsi="Arial" w:cs="Arial"/>
+          <w:i/>
+          <w:iCs/>
+          <w:noProof/>
+          <w:color w:val="595959" w:themeColor="text1" w:themeTint="A6"/>
+        </w:rPr>
+        <w:t>3</w:t>
+      </w:r>
+      <w:r>
+        <w:rPr>
+          <w:rFonts w:ascii="Arial" w:hAnsi="Arial" w:cs="Arial"/>
+          <w:i/>
+          <w:iCs/>
+          <w:color w:val="595959" w:themeColor="text1" w:themeTint="A6"/>
+        </w:rPr>
+        <w:fldChar w:fldCharType="end"/>
+      </w:r>
+      <w:r>
+        <w:rPr>
+          <w:rFonts w:ascii="Arial" w:hAnsi="Arial" w:cs="Arial"/>
+          <w:i/>
+          <w:iCs/>
+          <w:color w:val="595959" w:themeColor="text1" w:themeTint="A6"/>
+        </w:rPr>
+        <w:t xml:space="preserve">. </w:t>
+      </w:r>
+      <w:r>
+        <w:rPr>
+          <w:rFonts w:ascii="Arial" w:hAnsi="Arial" w:cs="Arial"/>
+          <w:i/>
+          <w:iCs/>
+          <w:color w:val="595959" w:themeColor="text1" w:themeTint="A6"/>
+        </w:rPr>
+        <w:t>Diagrama de casos de uso de la Gestión del Inventario</w:t>
+      </w:r>
+      <w:bookmarkEnd w:id="7"/>
+      <w:r>
+        <w:rPr>
+          <w:rFonts w:ascii="Arial" w:hAnsi="Arial" w:cs="Arial"/>
+        </w:rPr>
+        <w:br w:type="page"/>
+      </w:r>
+    </w:p>
+    <w:p>
+      <w:pPr>
+        <w:jc w:val="both"/>
+        <w:rPr>
+          <w:rFonts w:ascii="Arial" w:hAnsi="Arial" w:cs="Arial"/>
+        </w:rPr>
+      </w:pPr>
+      <w:r>
+        <w:rPr>
+          <w:noProof/>
+        </w:rPr>
+        <w:lastRenderedPageBreak/>
+        <w:drawing>
+          <wp:inline distT="0" distB="0" distL="0" distR="0" wp14:anchorId="6F64C1B1" wp14:editId="0784A28E">
+            <wp:extent cx="5400040" cy="2957830"/>
+            <wp:effectExtent l="0" t="0" r="0" b="0"/>
+            <wp:docPr id="6" name="Imagen 6"/>
+            <wp:cNvGraphicFramePr>
+              <a:graphicFrameLocks xmlns:a="http://schemas.openxmlformats.org/drawingml/2006/main" noChangeAspect="1"/>
+            </wp:cNvGraphicFramePr>
+            <a:graphic xmlns:a="http://schemas.openxmlformats.org/drawingml/2006/main">
+              <a:graphicData uri="http://schemas.openxmlformats.org/drawingml/2006/picture">
+                <pic:pic xmlns:pic="http://schemas.openxmlformats.org/drawingml/2006/picture">
+                  <pic:nvPicPr>
+                    <pic:cNvPr id="0" name="Picture 8"/>
+                    <pic:cNvPicPr>
+                      <a:picLocks noChangeAspect="1" noChangeArrowheads="1"/>
+                    </pic:cNvPicPr>
+                  </pic:nvPicPr>
+                  <pic:blipFill>
+                    <a:blip r:embed="rId12" cstate="print">
+                      <a:extLst>
+                        <a:ext uri="{28A0092B-C50C-407E-A947-70E740481C1C}">
+                          <a14:useLocalDpi xmlns:a14="http://schemas.microsoft.com/office/drawing/2010/main" val="0"/>
+                        </a:ext>
+                      </a:extLst>
+                    </a:blip>
+                    <a:srcRect/>
+                    <a:stretch>
+                      <a:fillRect/>
+                    </a:stretch>
+                  </pic:blipFill>
+                  <pic:spPr bwMode="auto">
+                    <a:xfrm>
+                      <a:off x="0" y="0"/>
+                      <a:ext cx="5400040" cy="2957830"/>
+                    </a:xfrm>
+                    <a:prstGeom prst="rect">
+                      <a:avLst/>
+                    </a:prstGeom>
+                    <a:noFill/>
+                    <a:ln>
+                      <a:noFill/>
+                    </a:ln>
+                  </pic:spPr>
+                </pic:pic>
+              </a:graphicData>
+            </a:graphic>
+          </wp:inline>
+        </w:drawing>
+      </w:r>
+    </w:p>
+    <w:p>
+      <w:pPr>
+        <w:jc w:val="center"/>
+        <w:rPr>
+          <w:rFonts w:ascii="Arial" w:hAnsi="Arial" w:cs="Arial"/>
+          <w:i/>
+          <w:iCs/>
+          <w:color w:val="595959" w:themeColor="text1" w:themeTint="A6"/>
+        </w:rPr>
+      </w:pPr>
+      <w:bookmarkStart w:id="8" w:name="_Toc128505467"/>
+      <w:r>
+        <w:rPr>
+          <w:rFonts w:ascii="Arial" w:hAnsi="Arial" w:cs="Arial"/>
+          <w:i/>
+          <w:iCs/>
+          <w:color w:val="595959" w:themeColor="text1" w:themeTint="A6"/>
+        </w:rPr>
+        <w:t xml:space="preserve">Figura </w:t>
+      </w:r>
+      <w:r>
+        <w:rPr>
+          <w:rFonts w:ascii="Arial" w:hAnsi="Arial" w:cs="Arial"/>
+          <w:i/>
+          <w:iCs/>
+          <w:color w:val="595959" w:themeColor="text1" w:themeTint="A6"/>
+        </w:rPr>
+        <w:fldChar w:fldCharType="begin"/>
+      </w:r>
+      <w:r>
+        <w:rPr>
+          <w:rFonts w:ascii="Arial" w:hAnsi="Arial" w:cs="Arial"/>
+          <w:i/>
+          <w:iCs/>
+          <w:color w:val="595959" w:themeColor="text1" w:themeTint="A6"/>
+        </w:rPr>
+        <w:instrText xml:space="preserve"> SEQ Figura \* ARABIC </w:instrText>
+      </w:r>
+      <w:r>
+        <w:rPr>
+          <w:rFonts w:ascii="Arial" w:hAnsi="Arial" w:cs="Arial"/>
+          <w:i/>
+          <w:iCs/>
+          <w:color w:val="595959" w:themeColor="text1" w:themeTint="A6"/>
+        </w:rPr>
+        <w:fldChar w:fldCharType="separate"/>
+      </w:r>
+      <w:r>
+        <w:rPr>
+          <w:rFonts w:ascii="Arial" w:hAnsi="Arial" w:cs="Arial"/>
+          <w:i/>
+          <w:iCs/>
+          <w:noProof/>
+          <w:color w:val="595959" w:themeColor="text1" w:themeTint="A6"/>
+        </w:rPr>
+        <w:t>4</w:t>
+      </w:r>
+      <w:r>
+        <w:rPr>
+          <w:rFonts w:ascii="Arial" w:hAnsi="Arial" w:cs="Arial"/>
+          <w:i/>
+          <w:iCs/>
+          <w:color w:val="595959" w:themeColor="text1" w:themeTint="A6"/>
+        </w:rPr>
+        <w:fldChar w:fldCharType="end"/>
+      </w:r>
+      <w:r>
+        <w:rPr>
+          <w:rFonts w:ascii="Arial" w:hAnsi="Arial" w:cs="Arial"/>
+          <w:i/>
+          <w:iCs/>
+          <w:color w:val="595959" w:themeColor="text1" w:themeTint="A6"/>
+        </w:rPr>
+        <w:t xml:space="preserve">. </w:t>
+      </w:r>
+      <w:r>
+        <w:rPr>
+          <w:rFonts w:ascii="Arial" w:hAnsi="Arial" w:cs="Arial"/>
+          <w:i/>
+          <w:iCs/>
+          <w:color w:val="595959" w:themeColor="text1" w:themeTint="A6"/>
+        </w:rPr>
+        <w:t>Diagrama de casos de uso de la Gestión del TPV</w:t>
+      </w:r>
+      <w:bookmarkEnd w:id="8"/>
+    </w:p>
+    <w:p>
+      <w:pPr>
+        <w:jc w:val="both"/>
+        <w:rPr>
+          <w:rFonts w:ascii="Arial" w:hAnsi="Arial" w:cs="Arial"/>
+        </w:rPr>
+      </w:pPr>
+    </w:p>
+    <w:p>
+      <w:pPr>
+        <w:jc w:val="both"/>
+        <w:rPr>
+          <w:rFonts w:ascii="Arial" w:hAnsi="Arial" w:cs="Arial"/>
+        </w:rPr>
+      </w:pPr>
+      <w:r>
+        <w:rPr>
+          <w:noProof/>
+        </w:rPr>
+        <w:drawing>
+          <wp:inline distT="0" distB="0" distL="0" distR="0" wp14:anchorId="20098E66" wp14:editId="1A6D3ABC">
+            <wp:extent cx="5400040" cy="2287905"/>
+            <wp:effectExtent l="0" t="0" r="0" b="0"/>
+            <wp:docPr id="7" name="Imagen 7"/>
+            <wp:cNvGraphicFramePr>
+              <a:graphicFrameLocks xmlns:a="http://schemas.openxmlformats.org/drawingml/2006/main" noChangeAspect="1"/>
+            </wp:cNvGraphicFramePr>
+            <a:graphic xmlns:a="http://schemas.openxmlformats.org/drawingml/2006/main">
+              <a:graphicData uri="http://schemas.openxmlformats.org/drawingml/2006/picture">
+                <pic:pic xmlns:pic="http://schemas.openxmlformats.org/drawingml/2006/picture">
+                  <pic:nvPicPr>
+                    <pic:cNvPr id="0" name="Picture 16"/>
+                    <pic:cNvPicPr>
+                      <a:picLocks noChangeAspect="1" noChangeArrowheads="1"/>
+                    </pic:cNvPicPr>
+                  </pic:nvPicPr>
+                  <pic:blipFill>
+                    <a:blip r:embed="rId13" cstate="print">
+                      <a:extLst>
+                        <a:ext uri="{28A0092B-C50C-407E-A947-70E740481C1C}">
+                          <a14:useLocalDpi xmlns:a14="http://schemas.microsoft.com/office/drawing/2010/main" val="0"/>
+                        </a:ext>
+                      </a:extLst>
+                    </a:blip>
+                    <a:srcRect/>
+                    <a:stretch>
+                      <a:fillRect/>
+                    </a:stretch>
+                  </pic:blipFill>
+                  <pic:spPr bwMode="auto">
+                    <a:xfrm>
+                      <a:off x="0" y="0"/>
+                      <a:ext cx="5400040" cy="2287905"/>
+                    </a:xfrm>
+                    <a:prstGeom prst="rect">
+                      <a:avLst/>
+                    </a:prstGeom>
+                    <a:noFill/>
+                    <a:ln>
+                      <a:noFill/>
+                    </a:ln>
+                  </pic:spPr>
+                </pic:pic>
+              </a:graphicData>
+            </a:graphic>
+          </wp:inline>
+        </w:drawing>
+      </w:r>
+    </w:p>
+    <w:p>
+      <w:pPr>
+        <w:jc w:val="center"/>
+        <w:rPr>
+          <w:rFonts w:ascii="Arial" w:hAnsi="Arial" w:cs="Arial"/>
+          <w:i/>
+          <w:iCs/>
+          <w:color w:val="595959" w:themeColor="text1" w:themeTint="A6"/>
+        </w:rPr>
+      </w:pPr>
+      <w:bookmarkStart w:id="9" w:name="_Toc128505468"/>
+      <w:r>
+        <w:rPr>
+          <w:rFonts w:ascii="Arial" w:hAnsi="Arial" w:cs="Arial"/>
+          <w:i/>
+          <w:iCs/>
+          <w:color w:val="595959" w:themeColor="text1" w:themeTint="A6"/>
+        </w:rPr>
+        <w:t xml:space="preserve">Figura </w:t>
+      </w:r>
+      <w:r>
+        <w:rPr>
+          <w:rFonts w:ascii="Arial" w:hAnsi="Arial" w:cs="Arial"/>
+          <w:i/>
+          <w:iCs/>
+          <w:color w:val="595959" w:themeColor="text1" w:themeTint="A6"/>
+        </w:rPr>
+        <w:fldChar w:fldCharType="begin"/>
+      </w:r>
+      <w:r>
+        <w:rPr>
+          <w:rFonts w:ascii="Arial" w:hAnsi="Arial" w:cs="Arial"/>
+          <w:i/>
+          <w:iCs/>
+          <w:color w:val="595959" w:themeColor="text1" w:themeTint="A6"/>
+        </w:rPr>
+        <w:instrText xml:space="preserve"> SEQ Figura \* ARABIC </w:instrText>
+      </w:r>
+      <w:r>
+        <w:rPr>
+          <w:rFonts w:ascii="Arial" w:hAnsi="Arial" w:cs="Arial"/>
+          <w:i/>
+          <w:iCs/>
+          <w:color w:val="595959" w:themeColor="text1" w:themeTint="A6"/>
+        </w:rPr>
+        <w:fldChar w:fldCharType="separate"/>
+      </w:r>
+      <w:r>
+        <w:rPr>
+          <w:rFonts w:ascii="Arial" w:hAnsi="Arial" w:cs="Arial"/>
+          <w:i/>
+          <w:iCs/>
+          <w:color w:val="595959" w:themeColor="text1" w:themeTint="A6"/>
+        </w:rPr>
+        <w:t>5</w:t>
+      </w:r>
+      <w:r>
+        <w:rPr>
+          <w:rFonts w:ascii="Arial" w:hAnsi="Arial" w:cs="Arial"/>
+          <w:i/>
+          <w:iCs/>
+          <w:color w:val="595959" w:themeColor="text1" w:themeTint="A6"/>
+        </w:rPr>
+        <w:fldChar w:fldCharType="end"/>
+      </w:r>
+      <w:r>
+        <w:rPr>
+          <w:rFonts w:ascii="Arial" w:hAnsi="Arial" w:cs="Arial"/>
+          <w:i/>
+          <w:iCs/>
+          <w:color w:val="595959" w:themeColor="text1" w:themeTint="A6"/>
+        </w:rPr>
+        <w:t xml:space="preserve">. </w:t>
+      </w:r>
+      <w:r>
+        <w:rPr>
+          <w:rFonts w:ascii="Arial" w:hAnsi="Arial" w:cs="Arial"/>
+          <w:i/>
+          <w:iCs/>
+          <w:color w:val="595959" w:themeColor="text1" w:themeTint="A6"/>
+        </w:rPr>
+        <w:t>Diagrama de casos de uso de la Gestión Comercial</w:t>
+      </w:r>
+      <w:bookmarkEnd w:id="9"/>
     </w:p>
     <w:p>
       <w:pPr>
@@ -2388,147 +3527,8 @@
 </w:document>
 </file>
 
-<file path=word/comments.xml><?xml version="1.0" encoding="utf-8"?>
-<w:comments xmlns:wpc="http://schemas.microsoft.com/office/word/2010/wordprocessingCanvas" xmlns:cx="http://schemas.microsoft.com/office/drawing/2014/chartex" xmlns:cx1="http://schemas.microsoft.com/office/drawing/2015/9/8/chartex" xmlns:cx2="http://schemas.microsoft.com/office/drawing/2015/10/21/chartex" xmlns:cx3="http://schemas.microsoft.com/office/drawing/2016/5/9/chartex" xmlns:cx4="http://schemas.microsoft.com/office/drawing/2016/5/10/chartex" xmlns:cx5="http://schemas.microsoft.com/office/drawing/2016/5/11/chartex" xmlns:cx6="http://schemas.microsoft.com/office/drawing/2016/5/12/chartex" xmlns:cx7="http://schemas.microsoft.com/office/drawing/2016/5/13/chartex" xmlns:cx8="http://schemas.microsoft.com/office/drawing/2016/5/14/chartex" xmlns:mc="http://schemas.openxmlformats.org/markup-compatibility/2006" xmlns:aink="http://schemas.microsoft.com/office/drawing/2016/ink" xmlns:am3d="http://schemas.microsoft.com/office/drawing/2017/model3d" xmlns:o="urn:schemas-microsoft-com:office:office" xmlns:r="http://schemas.openxmlformats.org/officeDocument/2006/relationships" xmlns:m="http://schemas.openxmlformats.org/officeDocument/2006/math" xmlns:v="urn:schemas-microsoft-com:vml" xmlns:wp14="http://schemas.microsoft.com/office/word/2010/wordprocessingDrawing" xmlns:wp="http://schemas.openxmlformats.org/drawingml/2006/wordprocessingDrawing" xmlns:w10="urn:schemas-microsoft-com:office:word" xmlns:w="http://schemas.openxmlformats.org/wordprocessingml/2006/main" xmlns:w14="http://schemas.microsoft.com/office/word/2010/wordml" xmlns:w15="http://schemas.microsoft.com/office/word/2012/wordml" xmlns:w16cid="http://schemas.microsoft.com/office/word/2016/wordml/cid" xmlns:w16se="http://schemas.microsoft.com/office/word/2015/wordml/symex" xmlns:wpg="http://schemas.microsoft.com/office/word/2010/wordprocessingGroup" xmlns:wpi="http://schemas.microsoft.com/office/word/2010/wordprocessingInk" xmlns:wne="http://schemas.microsoft.com/office/word/2006/wordml" xmlns:wps="http://schemas.microsoft.com/office/word/2010/wordprocessingShape" mc:Ignorable="w14 w15 w16se w16cid wp14">
-  <w:comment w:id="0" w:author="Lopez Martinez, Patricia" w:date="2023-02-21T12:58:00Z" w:initials="LMP">
-    <w:p>
-      <w:pPr>
-        <w:pStyle w:val="Textocomentario"/>
-      </w:pPr>
-      <w:r>
-        <w:rPr>
-          <w:rStyle w:val="Refdecomentario"/>
-        </w:rPr>
-        <w:annotationRef/>
-      </w:r>
-      <w:r>
-        <w:t>El título en español va en mayúsculas</w:t>
-      </w:r>
-    </w:p>
-  </w:comment>
-  <w:comment w:id="6" w:author="Lopez Martinez, Patricia" w:date="2023-02-21T13:04:00Z" w:initials="LMP">
-    <w:p>
-      <w:pPr>
-        <w:pStyle w:val="Textocomentario"/>
-      </w:pPr>
-      <w:r>
-        <w:rPr>
-          <w:rStyle w:val="Refdecomentario"/>
-        </w:rPr>
-        <w:annotationRef/>
-      </w:r>
-      <w:r>
-        <w:t>Falta la referencia a de donde has sacado el estudio</w:t>
-      </w:r>
-    </w:p>
-  </w:comment>
-  <w:comment w:id="15" w:author="Lopez Martinez, Patricia" w:date="2023-02-21T13:04:00Z" w:initials="LMP">
-    <w:p>
-      <w:pPr>
-        <w:pStyle w:val="Textocomentario"/>
-      </w:pPr>
-      <w:r>
-        <w:rPr>
-          <w:rStyle w:val="Refdecomentario"/>
-        </w:rPr>
-        <w:annotationRef/>
-      </w:r>
-      <w:r>
-        <w:t xml:space="preserve">¿rubro? No </w:t>
-      </w:r>
-      <w:proofErr w:type="spellStart"/>
-      <w:r>
-        <w:t>se</w:t>
-      </w:r>
-      <w:proofErr w:type="spellEnd"/>
-      <w:r>
-        <w:t xml:space="preserve"> qué es.</w:t>
-      </w:r>
-    </w:p>
-  </w:comment>
-  <w:comment w:id="21" w:author="Lopez Martinez, Patricia" w:date="2023-02-21T13:07:00Z" w:initials="LMP">
-    <w:p>
-      <w:pPr>
-        <w:pStyle w:val="Textocomentario"/>
-      </w:pPr>
-      <w:r>
-        <w:rPr>
-          <w:rStyle w:val="Refdecomentario"/>
-        </w:rPr>
-        <w:annotationRef/>
-      </w:r>
-      <w:r>
-        <w:t>Este párrafo debería ir a los objetivos, pues ya es algo muy concreto de la aplicación.</w:t>
-      </w:r>
-    </w:p>
-    <w:p>
-      <w:pPr>
-        <w:pStyle w:val="Textocomentario"/>
-      </w:pPr>
-      <w:r>
-        <w:t>Además, “Desarrollo basado en capas” no es una metodología, sino una arquitectura.</w:t>
-      </w:r>
-    </w:p>
-  </w:comment>
-  <w:comment w:id="23" w:author="Lopez Martinez, Patricia" w:date="2023-02-21T13:06:00Z" w:initials="LMP">
-    <w:p>
-      <w:pPr>
-        <w:pStyle w:val="Textocomentario"/>
-      </w:pPr>
-      <w:r>
-        <w:rPr>
-          <w:rStyle w:val="Refdecomentario"/>
-        </w:rPr>
-        <w:annotationRef/>
-      </w:r>
-      <w:r>
-        <w:t xml:space="preserve">Yo fusionaría este capítulo en el anterior, de manera que lo que tienes ahora en el capítulo 1 sea la sección Contexto y esto  la sección Objetivos. </w:t>
-      </w:r>
-    </w:p>
-  </w:comment>
-  <w:comment w:id="24" w:author="Lopez Martinez, Patricia" w:date="2023-02-21T13:08:00Z" w:initials="LMP">
-    <w:p>
-      <w:pPr>
-        <w:pStyle w:val="Textocomentario"/>
-      </w:pPr>
-      <w:r>
-        <w:rPr>
-          <w:rStyle w:val="Refdecomentario"/>
-        </w:rPr>
-        <w:annotationRef/>
-      </w:r>
-      <w:r>
-        <w:t>Aquí deberías incluir una enumeración con esas funciones básicas a las que te refieres.</w:t>
-      </w:r>
-    </w:p>
-  </w:comment>
-</w:comments>
-</file>
-
-<file path=word/commentsExtended.xml><?xml version="1.0" encoding="utf-8"?>
-<w15:commentsEx xmlns:wpc="http://schemas.microsoft.com/office/word/2010/wordprocessingCanvas" xmlns:cx="http://schemas.microsoft.com/office/drawing/2014/chartex" xmlns:cx1="http://schemas.microsoft.com/office/drawing/2015/9/8/chartex" xmlns:cx2="http://schemas.microsoft.com/office/drawing/2015/10/21/chartex" xmlns:cx3="http://schemas.microsoft.com/office/drawing/2016/5/9/chartex" xmlns:cx4="http://schemas.microsoft.com/office/drawing/2016/5/10/chartex" xmlns:cx5="http://schemas.microsoft.com/office/drawing/2016/5/11/chartex" xmlns:cx6="http://schemas.microsoft.com/office/drawing/2016/5/12/chartex" xmlns:cx7="http://schemas.microsoft.com/office/drawing/2016/5/13/chartex" xmlns:cx8="http://schemas.microsoft.com/office/drawing/2016/5/14/chartex" xmlns:mc="http://schemas.openxmlformats.org/markup-compatibility/2006" xmlns:aink="http://schemas.microsoft.com/office/drawing/2016/ink" xmlns:am3d="http://schemas.microsoft.com/office/drawing/2017/model3d" xmlns:o="urn:schemas-microsoft-com:office:office" xmlns:r="http://schemas.openxmlformats.org/officeDocument/2006/relationships" xmlns:m="http://schemas.openxmlformats.org/officeDocument/2006/math" xmlns:v="urn:schemas-microsoft-com:vml" xmlns:wp14="http://schemas.microsoft.com/office/word/2010/wordprocessingDrawing" xmlns:wp="http://schemas.openxmlformats.org/drawingml/2006/wordprocessingDrawing" xmlns:w10="urn:schemas-microsoft-com:office:word" xmlns:w="http://schemas.openxmlformats.org/wordprocessingml/2006/main" xmlns:w14="http://schemas.microsoft.com/office/word/2010/wordml" xmlns:w15="http://schemas.microsoft.com/office/word/2012/wordml" xmlns:w16cid="http://schemas.microsoft.com/office/word/2016/wordml/cid" xmlns:w16se="http://schemas.microsoft.com/office/word/2015/wordml/symex" xmlns:wpg="http://schemas.microsoft.com/office/word/2010/wordprocessingGroup" xmlns:wpi="http://schemas.microsoft.com/office/word/2010/wordprocessingInk" xmlns:wne="http://schemas.microsoft.com/office/word/2006/wordml" xmlns:wps="http://schemas.microsoft.com/office/word/2010/wordprocessingShape" mc:Ignorable="w14 w15 w16se w16cid wp14">
-  <w15:commentEx w15:paraId="5A1562EB" w15:done="0"/>
-  <w15:commentEx w15:paraId="41CD0652" w15:done="0"/>
-  <w15:commentEx w15:paraId="70947AB0" w15:done="0"/>
-  <w15:commentEx w15:paraId="3AD50CA8" w15:done="0"/>
-  <w15:commentEx w15:paraId="2BFD1CE3" w15:done="0"/>
-  <w15:commentEx w15:paraId="4E8415BA" w15:done="0"/>
-</w15:commentsEx>
-</file>
-
-<file path=word/commentsIds.xml><?xml version="1.0" encoding="utf-8"?>
-<w16cid:commentsIds xmlns:wpc="http://schemas.microsoft.com/office/word/2010/wordprocessingCanvas" xmlns:cx="http://schemas.microsoft.com/office/drawing/2014/chartex" xmlns:cx1="http://schemas.microsoft.com/office/drawing/2015/9/8/chartex" xmlns:cx2="http://schemas.microsoft.com/office/drawing/2015/10/21/chartex" xmlns:cx3="http://schemas.microsoft.com/office/drawing/2016/5/9/chartex" xmlns:cx4="http://schemas.microsoft.com/office/drawing/2016/5/10/chartex" xmlns:cx5="http://schemas.microsoft.com/office/drawing/2016/5/11/chartex" xmlns:cx6="http://schemas.microsoft.com/office/drawing/2016/5/12/chartex" xmlns:cx7="http://schemas.microsoft.com/office/drawing/2016/5/13/chartex" xmlns:cx8="http://schemas.microsoft.com/office/drawing/2016/5/14/chartex" xmlns:mc="http://schemas.openxmlformats.org/markup-compatibility/2006" xmlns:aink="http://schemas.microsoft.com/office/drawing/2016/ink" xmlns:am3d="http://schemas.microsoft.com/office/drawing/2017/model3d" xmlns:o="urn:schemas-microsoft-com:office:office" xmlns:r="http://schemas.openxmlformats.org/officeDocument/2006/relationships" xmlns:m="http://schemas.openxmlformats.org/officeDocument/2006/math" xmlns:v="urn:schemas-microsoft-com:vml" xmlns:wp14="http://schemas.microsoft.com/office/word/2010/wordprocessingDrawing" xmlns:wp="http://schemas.openxmlformats.org/drawingml/2006/wordprocessingDrawing" xmlns:w10="urn:schemas-microsoft-com:office:word" xmlns:w="http://schemas.openxmlformats.org/wordprocessingml/2006/main" xmlns:w14="http://schemas.microsoft.com/office/word/2010/wordml" xmlns:w15="http://schemas.microsoft.com/office/word/2012/wordml" xmlns:w16cid="http://schemas.microsoft.com/office/word/2016/wordml/cid" xmlns:w16se="http://schemas.microsoft.com/office/word/2015/wordml/symex" xmlns:wpg="http://schemas.microsoft.com/office/word/2010/wordprocessingGroup" xmlns:wpi="http://schemas.microsoft.com/office/word/2010/wordprocessingInk" xmlns:wne="http://schemas.microsoft.com/office/word/2006/wordml" xmlns:wps="http://schemas.microsoft.com/office/word/2010/wordprocessingShape" mc:Ignorable="w14 w15 w16se w16cid wp14">
-  <w16cid:commentId w16cid:paraId="5A1562EB" w16cid:durableId="279F3E5D"/>
-  <w16cid:commentId w16cid:paraId="41CD0652" w16cid:durableId="279F3FDE"/>
-  <w16cid:commentId w16cid:paraId="70947AB0" w16cid:durableId="279F3FF3"/>
-  <w16cid:commentId w16cid:paraId="3AD50CA8" w16cid:durableId="279F407D"/>
-  <w16cid:commentId w16cid:paraId="2BFD1CE3" w16cid:durableId="279F404B"/>
-  <w16cid:commentId w16cid:paraId="4E8415BA" w16cid:durableId="279F40C4"/>
-</w16cid:commentsIds>
-</file>
-
 <file path=word/endnotes.xml><?xml version="1.0" encoding="utf-8"?>
-<w:endnotes xmlns:wpc="http://schemas.microsoft.com/office/word/2010/wordprocessingCanvas" xmlns:cx="http://schemas.microsoft.com/office/drawing/2014/chartex" xmlns:cx1="http://schemas.microsoft.com/office/drawing/2015/9/8/chartex" xmlns:cx2="http://schemas.microsoft.com/office/drawing/2015/10/21/chartex" xmlns:cx3="http://schemas.microsoft.com/office/drawing/2016/5/9/chartex" xmlns:cx4="http://schemas.microsoft.com/office/drawing/2016/5/10/chartex" xmlns:cx5="http://schemas.microsoft.com/office/drawing/2016/5/11/chartex" xmlns:cx6="http://schemas.microsoft.com/office/drawing/2016/5/12/chartex" xmlns:cx7="http://schemas.microsoft.com/office/drawing/2016/5/13/chartex" xmlns:cx8="http://schemas.microsoft.com/office/drawing/2016/5/14/chartex" xmlns:mc="http://schemas.openxmlformats.org/markup-compatibility/2006" xmlns:aink="http://schemas.microsoft.com/office/drawing/2016/ink" xmlns:am3d="http://schemas.microsoft.com/office/drawing/2017/model3d" xmlns:o="urn:schemas-microsoft-com:office:office" xmlns:r="http://schemas.openxmlformats.org/officeDocument/2006/relationships" xmlns:m="http://schemas.openxmlformats.org/officeDocument/2006/math" xmlns:v="urn:schemas-microsoft-com:vml" xmlns:wp14="http://schemas.microsoft.com/office/word/2010/wordprocessingDrawing" xmlns:wp="http://schemas.openxmlformats.org/drawingml/2006/wordprocessingDrawing" xmlns:w10="urn:schemas-microsoft-com:office:word" xmlns:w="http://schemas.openxmlformats.org/wordprocessingml/2006/main" xmlns:w14="http://schemas.microsoft.com/office/word/2010/wordml" xmlns:w15="http://schemas.microsoft.com/office/word/2012/wordml" xmlns:w16cid="http://schemas.microsoft.com/office/word/2016/wordml/cid" xmlns:w16se="http://schemas.microsoft.com/office/word/2015/wordml/symex" xmlns:wpg="http://schemas.microsoft.com/office/word/2010/wordprocessingGroup" xmlns:wpi="http://schemas.microsoft.com/office/word/2010/wordprocessingInk" xmlns:wne="http://schemas.microsoft.com/office/word/2006/wordml" xmlns:wps="http://schemas.microsoft.com/office/word/2010/wordprocessingShape" mc:Ignorable="w14 w15 w16se w16cid wp14">
+<w:endnotes xmlns:wpc="http://schemas.microsoft.com/office/word/2010/wordprocessingCanvas" xmlns:cx="http://schemas.microsoft.com/office/drawing/2014/chartex" xmlns:cx1="http://schemas.microsoft.com/office/drawing/2015/9/8/chartex" xmlns:cx2="http://schemas.microsoft.com/office/drawing/2015/10/21/chartex" xmlns:cx3="http://schemas.microsoft.com/office/drawing/2016/5/9/chartex" xmlns:cx4="http://schemas.microsoft.com/office/drawing/2016/5/10/chartex" xmlns:cx5="http://schemas.microsoft.com/office/drawing/2016/5/11/chartex" xmlns:cx6="http://schemas.microsoft.com/office/drawing/2016/5/12/chartex" xmlns:cx7="http://schemas.microsoft.com/office/drawing/2016/5/13/chartex" xmlns:cx8="http://schemas.microsoft.com/office/drawing/2016/5/14/chartex" xmlns:mc="http://schemas.openxmlformats.org/markup-compatibility/2006" xmlns:aink="http://schemas.microsoft.com/office/drawing/2016/ink" xmlns:am3d="http://schemas.microsoft.com/office/drawing/2017/model3d" xmlns:o="urn:schemas-microsoft-com:office:office" xmlns:oel="http://schemas.microsoft.com/office/2019/extlst" xmlns:r="http://schemas.openxmlformats.org/officeDocument/2006/relationships" xmlns:m="http://schemas.openxmlformats.org/officeDocument/2006/math" xmlns:v="urn:schemas-microsoft-com:vml" xmlns:wp14="http://schemas.microsoft.com/office/word/2010/wordprocessingDrawing" xmlns:wp="http://schemas.openxmlformats.org/drawingml/2006/wordprocessingDrawing" xmlns:w10="urn:schemas-microsoft-com:office:word" xmlns:w="http://schemas.openxmlformats.org/wordprocessingml/2006/main" xmlns:w14="http://schemas.microsoft.com/office/word/2010/wordml" xmlns:w15="http://schemas.microsoft.com/office/word/2012/wordml" xmlns:w16cex="http://schemas.microsoft.com/office/word/2018/wordml/cex" xmlns:w16cid="http://schemas.microsoft.com/office/word/2016/wordml/cid" xmlns:w16="http://schemas.microsoft.com/office/word/2018/wordml" xmlns:w16sdtdh="http://schemas.microsoft.com/office/word/2020/wordml/sdtdatahash" xmlns:w16se="http://schemas.microsoft.com/office/word/2015/wordml/symex" xmlns:wpg="http://schemas.microsoft.com/office/word/2010/wordprocessingGroup" xmlns:wpi="http://schemas.microsoft.com/office/word/2010/wordprocessingInk" xmlns:wne="http://schemas.microsoft.com/office/word/2006/wordml" xmlns:wps="http://schemas.microsoft.com/office/word/2010/wordprocessingShape" mc:Ignorable="w14 w15 w16se w16cid w16 w16cex w16sdtdh wp14">
   <w:endnote w:type="separator" w:id="-1">
     <w:p>
       <w:pPr>
@@ -2553,7 +3553,7 @@
 </file>
 
 <file path=word/footer1.xml><?xml version="1.0" encoding="utf-8"?>
-<w:ftr xmlns:wpc="http://schemas.microsoft.com/office/word/2010/wordprocessingCanvas" xmlns:cx="http://schemas.microsoft.com/office/drawing/2014/chartex" xmlns:cx1="http://schemas.microsoft.com/office/drawing/2015/9/8/chartex" xmlns:cx2="http://schemas.microsoft.com/office/drawing/2015/10/21/chartex" xmlns:cx3="http://schemas.microsoft.com/office/drawing/2016/5/9/chartex" xmlns:cx4="http://schemas.microsoft.com/office/drawing/2016/5/10/chartex" xmlns:cx5="http://schemas.microsoft.com/office/drawing/2016/5/11/chartex" xmlns:cx6="http://schemas.microsoft.com/office/drawing/2016/5/12/chartex" xmlns:cx7="http://schemas.microsoft.com/office/drawing/2016/5/13/chartex" xmlns:cx8="http://schemas.microsoft.com/office/drawing/2016/5/14/chartex" xmlns:mc="http://schemas.openxmlformats.org/markup-compatibility/2006" xmlns:aink="http://schemas.microsoft.com/office/drawing/2016/ink" xmlns:am3d="http://schemas.microsoft.com/office/drawing/2017/model3d" xmlns:o="urn:schemas-microsoft-com:office:office" xmlns:r="http://schemas.openxmlformats.org/officeDocument/2006/relationships" xmlns:m="http://schemas.openxmlformats.org/officeDocument/2006/math" xmlns:v="urn:schemas-microsoft-com:vml" xmlns:wp14="http://schemas.microsoft.com/office/word/2010/wordprocessingDrawing" xmlns:wp="http://schemas.openxmlformats.org/drawingml/2006/wordprocessingDrawing" xmlns:w10="urn:schemas-microsoft-com:office:word" xmlns:w="http://schemas.openxmlformats.org/wordprocessingml/2006/main" xmlns:w14="http://schemas.microsoft.com/office/word/2010/wordml" xmlns:w15="http://schemas.microsoft.com/office/word/2012/wordml" xmlns:w16cid="http://schemas.microsoft.com/office/word/2016/wordml/cid" xmlns:w16se="http://schemas.microsoft.com/office/word/2015/wordml/symex" xmlns:wpg="http://schemas.microsoft.com/office/word/2010/wordprocessingGroup" xmlns:wpi="http://schemas.microsoft.com/office/word/2010/wordprocessingInk" xmlns:wne="http://schemas.microsoft.com/office/word/2006/wordml" xmlns:wps="http://schemas.microsoft.com/office/word/2010/wordprocessingShape" mc:Ignorable="w14 w15 w16se w16cid wp14">
+<w:ftr xmlns:wpc="http://schemas.microsoft.com/office/word/2010/wordprocessingCanvas" xmlns:cx="http://schemas.microsoft.com/office/drawing/2014/chartex" xmlns:cx1="http://schemas.microsoft.com/office/drawing/2015/9/8/chartex" xmlns:cx2="http://schemas.microsoft.com/office/drawing/2015/10/21/chartex" xmlns:cx3="http://schemas.microsoft.com/office/drawing/2016/5/9/chartex" xmlns:cx4="http://schemas.microsoft.com/office/drawing/2016/5/10/chartex" xmlns:cx5="http://schemas.microsoft.com/office/drawing/2016/5/11/chartex" xmlns:cx6="http://schemas.microsoft.com/office/drawing/2016/5/12/chartex" xmlns:cx7="http://schemas.microsoft.com/office/drawing/2016/5/13/chartex" xmlns:cx8="http://schemas.microsoft.com/office/drawing/2016/5/14/chartex" xmlns:mc="http://schemas.openxmlformats.org/markup-compatibility/2006" xmlns:aink="http://schemas.microsoft.com/office/drawing/2016/ink" xmlns:am3d="http://schemas.microsoft.com/office/drawing/2017/model3d" xmlns:o="urn:schemas-microsoft-com:office:office" xmlns:oel="http://schemas.microsoft.com/office/2019/extlst" xmlns:r="http://schemas.openxmlformats.org/officeDocument/2006/relationships" xmlns:m="http://schemas.openxmlformats.org/officeDocument/2006/math" xmlns:v="urn:schemas-microsoft-com:vml" xmlns:wp14="http://schemas.microsoft.com/office/word/2010/wordprocessingDrawing" xmlns:wp="http://schemas.openxmlformats.org/drawingml/2006/wordprocessingDrawing" xmlns:w10="urn:schemas-microsoft-com:office:word" xmlns:w="http://schemas.openxmlformats.org/wordprocessingml/2006/main" xmlns:w14="http://schemas.microsoft.com/office/word/2010/wordml" xmlns:w15="http://schemas.microsoft.com/office/word/2012/wordml" xmlns:w16cex="http://schemas.microsoft.com/office/word/2018/wordml/cex" xmlns:w16cid="http://schemas.microsoft.com/office/word/2016/wordml/cid" xmlns:w16="http://schemas.microsoft.com/office/word/2018/wordml" xmlns:w16sdtdh="http://schemas.microsoft.com/office/word/2020/wordml/sdtdatahash" xmlns:w16se="http://schemas.microsoft.com/office/word/2015/wordml/symex" xmlns:wpg="http://schemas.microsoft.com/office/word/2010/wordprocessingGroup" xmlns:wpi="http://schemas.microsoft.com/office/word/2010/wordprocessingInk" xmlns:wne="http://schemas.microsoft.com/office/word/2006/wordml" xmlns:wps="http://schemas.microsoft.com/office/word/2010/wordprocessingShape" mc:Ignorable="w14 w15 w16se w16cid w16 w16cex w16sdtdh wp14">
   <w:sdt>
     <w:sdtPr>
       <w:id w:val="-954411554"/>
@@ -2562,7 +3562,6 @@
         <w:docPartUnique/>
       </w:docPartObj>
     </w:sdtPr>
-    <w:sdtEndPr/>
     <w:sdtContent>
       <w:p>
         <w:pPr>
@@ -2596,7 +3595,7 @@
 </file>
 
 <file path=word/footnotes.xml><?xml version="1.0" encoding="utf-8"?>
-<w:footnotes xmlns:wpc="http://schemas.microsoft.com/office/word/2010/wordprocessingCanvas" xmlns:cx="http://schemas.microsoft.com/office/drawing/2014/chartex" xmlns:cx1="http://schemas.microsoft.com/office/drawing/2015/9/8/chartex" xmlns:cx2="http://schemas.microsoft.com/office/drawing/2015/10/21/chartex" xmlns:cx3="http://schemas.microsoft.com/office/drawing/2016/5/9/chartex" xmlns:cx4="http://schemas.microsoft.com/office/drawing/2016/5/10/chartex" xmlns:cx5="http://schemas.microsoft.com/office/drawing/2016/5/11/chartex" xmlns:cx6="http://schemas.microsoft.com/office/drawing/2016/5/12/chartex" xmlns:cx7="http://schemas.microsoft.com/office/drawing/2016/5/13/chartex" xmlns:cx8="http://schemas.microsoft.com/office/drawing/2016/5/14/chartex" xmlns:mc="http://schemas.openxmlformats.org/markup-compatibility/2006" xmlns:aink="http://schemas.microsoft.com/office/drawing/2016/ink" xmlns:am3d="http://schemas.microsoft.com/office/drawing/2017/model3d" xmlns:o="urn:schemas-microsoft-com:office:office" xmlns:r="http://schemas.openxmlformats.org/officeDocument/2006/relationships" xmlns:m="http://schemas.openxmlformats.org/officeDocument/2006/math" xmlns:v="urn:schemas-microsoft-com:vml" xmlns:wp14="http://schemas.microsoft.com/office/word/2010/wordprocessingDrawing" xmlns:wp="http://schemas.openxmlformats.org/drawingml/2006/wordprocessingDrawing" xmlns:w10="urn:schemas-microsoft-com:office:word" xmlns:w="http://schemas.openxmlformats.org/wordprocessingml/2006/main" xmlns:w14="http://schemas.microsoft.com/office/word/2010/wordml" xmlns:w15="http://schemas.microsoft.com/office/word/2012/wordml" xmlns:w16cid="http://schemas.microsoft.com/office/word/2016/wordml/cid" xmlns:w16se="http://schemas.microsoft.com/office/word/2015/wordml/symex" xmlns:wpg="http://schemas.microsoft.com/office/word/2010/wordprocessingGroup" xmlns:wpi="http://schemas.microsoft.com/office/word/2010/wordprocessingInk" xmlns:wne="http://schemas.microsoft.com/office/word/2006/wordml" xmlns:wps="http://schemas.microsoft.com/office/word/2010/wordprocessingShape" mc:Ignorable="w14 w15 w16se w16cid wp14">
+<w:footnotes xmlns:wpc="http://schemas.microsoft.com/office/word/2010/wordprocessingCanvas" xmlns:cx="http://schemas.microsoft.com/office/drawing/2014/chartex" xmlns:cx1="http://schemas.microsoft.com/office/drawing/2015/9/8/chartex" xmlns:cx2="http://schemas.microsoft.com/office/drawing/2015/10/21/chartex" xmlns:cx3="http://schemas.microsoft.com/office/drawing/2016/5/9/chartex" xmlns:cx4="http://schemas.microsoft.com/office/drawing/2016/5/10/chartex" xmlns:cx5="http://schemas.microsoft.com/office/drawing/2016/5/11/chartex" xmlns:cx6="http://schemas.microsoft.com/office/drawing/2016/5/12/chartex" xmlns:cx7="http://schemas.microsoft.com/office/drawing/2016/5/13/chartex" xmlns:cx8="http://schemas.microsoft.com/office/drawing/2016/5/14/chartex" xmlns:mc="http://schemas.openxmlformats.org/markup-compatibility/2006" xmlns:aink="http://schemas.microsoft.com/office/drawing/2016/ink" xmlns:am3d="http://schemas.microsoft.com/office/drawing/2017/model3d" xmlns:o="urn:schemas-microsoft-com:office:office" xmlns:oel="http://schemas.microsoft.com/office/2019/extlst" xmlns:r="http://schemas.openxmlformats.org/officeDocument/2006/relationships" xmlns:m="http://schemas.openxmlformats.org/officeDocument/2006/math" xmlns:v="urn:schemas-microsoft-com:vml" xmlns:wp14="http://schemas.microsoft.com/office/word/2010/wordprocessingDrawing" xmlns:wp="http://schemas.openxmlformats.org/drawingml/2006/wordprocessingDrawing" xmlns:w10="urn:schemas-microsoft-com:office:word" xmlns:w="http://schemas.openxmlformats.org/wordprocessingml/2006/main" xmlns:w14="http://schemas.microsoft.com/office/word/2010/wordml" xmlns:w15="http://schemas.microsoft.com/office/word/2012/wordml" xmlns:w16cex="http://schemas.microsoft.com/office/word/2018/wordml/cex" xmlns:w16cid="http://schemas.microsoft.com/office/word/2016/wordml/cid" xmlns:w16="http://schemas.microsoft.com/office/word/2018/wordml" xmlns:w16sdtdh="http://schemas.microsoft.com/office/word/2020/wordml/sdtdatahash" xmlns:w16se="http://schemas.microsoft.com/office/word/2015/wordml/symex" xmlns:wpg="http://schemas.microsoft.com/office/word/2010/wordprocessingGroup" xmlns:wpi="http://schemas.microsoft.com/office/word/2010/wordprocessingInk" xmlns:wne="http://schemas.microsoft.com/office/word/2006/wordml" xmlns:wps="http://schemas.microsoft.com/office/word/2010/wordprocessingShape" mc:Ignorable="w14 w15 w16se w16cid w16 w16cex w16sdtdh wp14">
   <w:footnote w:type="separator" w:id="-1">
     <w:p>
       <w:pPr>
@@ -2621,7 +3620,7 @@
 </file>
 
 <file path=word/numbering.xml><?xml version="1.0" encoding="utf-8"?>
-<w:numbering xmlns:wpc="http://schemas.microsoft.com/office/word/2010/wordprocessingCanvas" xmlns:cx="http://schemas.microsoft.com/office/drawing/2014/chartex" xmlns:cx1="http://schemas.microsoft.com/office/drawing/2015/9/8/chartex" xmlns:cx2="http://schemas.microsoft.com/office/drawing/2015/10/21/chartex" xmlns:cx3="http://schemas.microsoft.com/office/drawing/2016/5/9/chartex" xmlns:cx4="http://schemas.microsoft.com/office/drawing/2016/5/10/chartex" xmlns:cx5="http://schemas.microsoft.com/office/drawing/2016/5/11/chartex" xmlns:cx6="http://schemas.microsoft.com/office/drawing/2016/5/12/chartex" xmlns:cx7="http://schemas.microsoft.com/office/drawing/2016/5/13/chartex" xmlns:cx8="http://schemas.microsoft.com/office/drawing/2016/5/14/chartex" xmlns:mc="http://schemas.openxmlformats.org/markup-compatibility/2006" xmlns:aink="http://schemas.microsoft.com/office/drawing/2016/ink" xmlns:am3d="http://schemas.microsoft.com/office/drawing/2017/model3d" xmlns:o="urn:schemas-microsoft-com:office:office" xmlns:r="http://schemas.openxmlformats.org/officeDocument/2006/relationships" xmlns:m="http://schemas.openxmlformats.org/officeDocument/2006/math" xmlns:v="urn:schemas-microsoft-com:vml" xmlns:wp14="http://schemas.microsoft.com/office/word/2010/wordprocessingDrawing" xmlns:wp="http://schemas.openxmlformats.org/drawingml/2006/wordprocessingDrawing" xmlns:w10="urn:schemas-microsoft-com:office:word" xmlns:w="http://schemas.openxmlformats.org/wordprocessingml/2006/main" xmlns:w14="http://schemas.microsoft.com/office/word/2010/wordml" xmlns:w15="http://schemas.microsoft.com/office/word/2012/wordml" xmlns:w16cid="http://schemas.microsoft.com/office/word/2016/wordml/cid" xmlns:w16se="http://schemas.microsoft.com/office/word/2015/wordml/symex" xmlns:wpg="http://schemas.microsoft.com/office/word/2010/wordprocessingGroup" xmlns:wpi="http://schemas.microsoft.com/office/word/2010/wordprocessingInk" xmlns:wne="http://schemas.microsoft.com/office/word/2006/wordml" xmlns:wps="http://schemas.microsoft.com/office/word/2010/wordprocessingShape" mc:Ignorable="w14 w15 w16se w16cid wp14">
+<w:numbering xmlns:wpc="http://schemas.microsoft.com/office/word/2010/wordprocessingCanvas" xmlns:cx="http://schemas.microsoft.com/office/drawing/2014/chartex" xmlns:cx1="http://schemas.microsoft.com/office/drawing/2015/9/8/chartex" xmlns:cx2="http://schemas.microsoft.com/office/drawing/2015/10/21/chartex" xmlns:cx3="http://schemas.microsoft.com/office/drawing/2016/5/9/chartex" xmlns:cx4="http://schemas.microsoft.com/office/drawing/2016/5/10/chartex" xmlns:cx5="http://schemas.microsoft.com/office/drawing/2016/5/11/chartex" xmlns:cx6="http://schemas.microsoft.com/office/drawing/2016/5/12/chartex" xmlns:cx7="http://schemas.microsoft.com/office/drawing/2016/5/13/chartex" xmlns:cx8="http://schemas.microsoft.com/office/drawing/2016/5/14/chartex" xmlns:mc="http://schemas.openxmlformats.org/markup-compatibility/2006" xmlns:aink="http://schemas.microsoft.com/office/drawing/2016/ink" xmlns:am3d="http://schemas.microsoft.com/office/drawing/2017/model3d" xmlns:o="urn:schemas-microsoft-com:office:office" xmlns:oel="http://schemas.microsoft.com/office/2019/extlst" xmlns:r="http://schemas.openxmlformats.org/officeDocument/2006/relationships" xmlns:m="http://schemas.openxmlformats.org/officeDocument/2006/math" xmlns:v="urn:schemas-microsoft-com:vml" xmlns:wp14="http://schemas.microsoft.com/office/word/2010/wordprocessingDrawing" xmlns:wp="http://schemas.openxmlformats.org/drawingml/2006/wordprocessingDrawing" xmlns:w10="urn:schemas-microsoft-com:office:word" xmlns:w="http://schemas.openxmlformats.org/wordprocessingml/2006/main" xmlns:w14="http://schemas.microsoft.com/office/word/2010/wordml" xmlns:w15="http://schemas.microsoft.com/office/word/2012/wordml" xmlns:w16cex="http://schemas.microsoft.com/office/word/2018/wordml/cex" xmlns:w16cid="http://schemas.microsoft.com/office/word/2016/wordml/cid" xmlns:w16="http://schemas.microsoft.com/office/word/2018/wordml" xmlns:w16sdtdh="http://schemas.microsoft.com/office/word/2020/wordml/sdtdatahash" xmlns:w16se="http://schemas.microsoft.com/office/word/2015/wordml/symex" xmlns:wpg="http://schemas.microsoft.com/office/word/2010/wordprocessingGroup" xmlns:wpi="http://schemas.microsoft.com/office/word/2010/wordprocessingInk" xmlns:wne="http://schemas.microsoft.com/office/word/2006/wordml" xmlns:wps="http://schemas.microsoft.com/office/word/2010/wordprocessingShape" mc:Ignorable="w14 w15 w16se w16cid w16 w16cex w16sdtdh wp14">
   <w:abstractNum w:abstractNumId="0" w15:restartNumberingAfterBreak="0">
     <w:nsid w:val="2C404BF7"/>
     <w:multiLevelType w:val="hybridMultilevel"/>
@@ -2736,11 +3735,11 @@
     </w:lvl>
   </w:abstractNum>
   <w:abstractNum w:abstractNumId="1" w15:restartNumberingAfterBreak="0">
-    <w:nsid w:val="7DB27557"/>
+    <w:nsid w:val="699A1199"/>
     <w:multiLevelType w:val="hybridMultilevel"/>
-    <w:tmpl w:val="0B7E547C"/>
-    <w:lvl w:ilvl="0" w:tplc="81E46D3C">
-      <w:start w:val="2"/>
+    <w:tmpl w:val="5824E0F6"/>
+    <w:lvl w:ilvl="0" w:tplc="F4C841A2">
+      <w:start w:val="1"/>
       <w:numFmt w:val="bullet"/>
       <w:lvlText w:val="-"/>
       <w:lvlJc w:val="left"/>
@@ -2848,25 +3847,133 @@
       </w:rPr>
     </w:lvl>
   </w:abstractNum>
-  <w:num w:numId="1">
+  <w:abstractNum w:abstractNumId="2" w15:restartNumberingAfterBreak="0">
+    <w:nsid w:val="7DB27557"/>
+    <w:multiLevelType w:val="hybridMultilevel"/>
+    <w:tmpl w:val="0B7E547C"/>
+    <w:lvl w:ilvl="0" w:tplc="81E46D3C">
+      <w:start w:val="2"/>
+      <w:numFmt w:val="bullet"/>
+      <w:lvlText w:val="-"/>
+      <w:lvlJc w:val="left"/>
+      <w:pPr>
+        <w:ind w:left="720" w:hanging="360"/>
+      </w:pPr>
+      <w:rPr>
+        <w:rFonts w:ascii="Arial" w:eastAsiaTheme="minorHAnsi" w:hAnsi="Arial" w:cs="Arial" w:hint="default"/>
+      </w:rPr>
+    </w:lvl>
+    <w:lvl w:ilvl="1" w:tplc="0C0A0003" w:tentative="1">
+      <w:start w:val="1"/>
+      <w:numFmt w:val="bullet"/>
+      <w:lvlText w:val="o"/>
+      <w:lvlJc w:val="left"/>
+      <w:pPr>
+        <w:ind w:left="1440" w:hanging="360"/>
+      </w:pPr>
+      <w:rPr>
+        <w:rFonts w:ascii="Courier New" w:hAnsi="Courier New" w:cs="Courier New" w:hint="default"/>
+      </w:rPr>
+    </w:lvl>
+    <w:lvl w:ilvl="2" w:tplc="0C0A0005" w:tentative="1">
+      <w:start w:val="1"/>
+      <w:numFmt w:val="bullet"/>
+      <w:lvlText w:val=""/>
+      <w:lvlJc w:val="left"/>
+      <w:pPr>
+        <w:ind w:left="2160" w:hanging="360"/>
+      </w:pPr>
+      <w:rPr>
+        <w:rFonts w:ascii="Wingdings" w:hAnsi="Wingdings" w:hint="default"/>
+      </w:rPr>
+    </w:lvl>
+    <w:lvl w:ilvl="3" w:tplc="0C0A0001" w:tentative="1">
+      <w:start w:val="1"/>
+      <w:numFmt w:val="bullet"/>
+      <w:lvlText w:val=""/>
+      <w:lvlJc w:val="left"/>
+      <w:pPr>
+        <w:ind w:left="2880" w:hanging="360"/>
+      </w:pPr>
+      <w:rPr>
+        <w:rFonts w:ascii="Symbol" w:hAnsi="Symbol" w:hint="default"/>
+      </w:rPr>
+    </w:lvl>
+    <w:lvl w:ilvl="4" w:tplc="0C0A0003" w:tentative="1">
+      <w:start w:val="1"/>
+      <w:numFmt w:val="bullet"/>
+      <w:lvlText w:val="o"/>
+      <w:lvlJc w:val="left"/>
+      <w:pPr>
+        <w:ind w:left="3600" w:hanging="360"/>
+      </w:pPr>
+      <w:rPr>
+        <w:rFonts w:ascii="Courier New" w:hAnsi="Courier New" w:cs="Courier New" w:hint="default"/>
+      </w:rPr>
+    </w:lvl>
+    <w:lvl w:ilvl="5" w:tplc="0C0A0005" w:tentative="1">
+      <w:start w:val="1"/>
+      <w:numFmt w:val="bullet"/>
+      <w:lvlText w:val=""/>
+      <w:lvlJc w:val="left"/>
+      <w:pPr>
+        <w:ind w:left="4320" w:hanging="360"/>
+      </w:pPr>
+      <w:rPr>
+        <w:rFonts w:ascii="Wingdings" w:hAnsi="Wingdings" w:hint="default"/>
+      </w:rPr>
+    </w:lvl>
+    <w:lvl w:ilvl="6" w:tplc="0C0A0001" w:tentative="1">
+      <w:start w:val="1"/>
+      <w:numFmt w:val="bullet"/>
+      <w:lvlText w:val=""/>
+      <w:lvlJc w:val="left"/>
+      <w:pPr>
+        <w:ind w:left="5040" w:hanging="360"/>
+      </w:pPr>
+      <w:rPr>
+        <w:rFonts w:ascii="Symbol" w:hAnsi="Symbol" w:hint="default"/>
+      </w:rPr>
+    </w:lvl>
+    <w:lvl w:ilvl="7" w:tplc="0C0A0003" w:tentative="1">
+      <w:start w:val="1"/>
+      <w:numFmt w:val="bullet"/>
+      <w:lvlText w:val="o"/>
+      <w:lvlJc w:val="left"/>
+      <w:pPr>
+        <w:ind w:left="5760" w:hanging="360"/>
+      </w:pPr>
+      <w:rPr>
+        <w:rFonts w:ascii="Courier New" w:hAnsi="Courier New" w:cs="Courier New" w:hint="default"/>
+      </w:rPr>
+    </w:lvl>
+    <w:lvl w:ilvl="8" w:tplc="0C0A0005" w:tentative="1">
+      <w:start w:val="1"/>
+      <w:numFmt w:val="bullet"/>
+      <w:lvlText w:val=""/>
+      <w:lvlJc w:val="left"/>
+      <w:pPr>
+        <w:ind w:left="6480" w:hanging="360"/>
+      </w:pPr>
+      <w:rPr>
+        <w:rFonts w:ascii="Wingdings" w:hAnsi="Wingdings" w:hint="default"/>
+      </w:rPr>
+    </w:lvl>
+  </w:abstractNum>
+  <w:num w:numId="1" w16cid:durableId="1100879669">
+    <w:abstractNumId w:val="2"/>
+  </w:num>
+  <w:num w:numId="2" w16cid:durableId="705568883">
+    <w:abstractNumId w:val="0"/>
+  </w:num>
+  <w:num w:numId="3" w16cid:durableId="1625698803">
     <w:abstractNumId w:val="1"/>
-  </w:num>
-  <w:num w:numId="2">
-    <w:abstractNumId w:val="0"/>
   </w:num>
 </w:numbering>
 </file>
 
-<file path=word/people.xml><?xml version="1.0" encoding="utf-8"?>
-<w15:people xmlns:wpc="http://schemas.microsoft.com/office/word/2010/wordprocessingCanvas" xmlns:cx="http://schemas.microsoft.com/office/drawing/2014/chartex" xmlns:cx1="http://schemas.microsoft.com/office/drawing/2015/9/8/chartex" xmlns:cx2="http://schemas.microsoft.com/office/drawing/2015/10/21/chartex" xmlns:cx3="http://schemas.microsoft.com/office/drawing/2016/5/9/chartex" xmlns:cx4="http://schemas.microsoft.com/office/drawing/2016/5/10/chartex" xmlns:cx5="http://schemas.microsoft.com/office/drawing/2016/5/11/chartex" xmlns:cx6="http://schemas.microsoft.com/office/drawing/2016/5/12/chartex" xmlns:cx7="http://schemas.microsoft.com/office/drawing/2016/5/13/chartex" xmlns:cx8="http://schemas.microsoft.com/office/drawing/2016/5/14/chartex" xmlns:mc="http://schemas.openxmlformats.org/markup-compatibility/2006" xmlns:aink="http://schemas.microsoft.com/office/drawing/2016/ink" xmlns:am3d="http://schemas.microsoft.com/office/drawing/2017/model3d" xmlns:o="urn:schemas-microsoft-com:office:office" xmlns:r="http://schemas.openxmlformats.org/officeDocument/2006/relationships" xmlns:m="http://schemas.openxmlformats.org/officeDocument/2006/math" xmlns:v="urn:schemas-microsoft-com:vml" xmlns:wp14="http://schemas.microsoft.com/office/word/2010/wordprocessingDrawing" xmlns:wp="http://schemas.openxmlformats.org/drawingml/2006/wordprocessingDrawing" xmlns:w10="urn:schemas-microsoft-com:office:word" xmlns:w="http://schemas.openxmlformats.org/wordprocessingml/2006/main" xmlns:w14="http://schemas.microsoft.com/office/word/2010/wordml" xmlns:w15="http://schemas.microsoft.com/office/word/2012/wordml" xmlns:w16cid="http://schemas.microsoft.com/office/word/2016/wordml/cid" xmlns:w16se="http://schemas.microsoft.com/office/word/2015/wordml/symex" xmlns:wpg="http://schemas.microsoft.com/office/word/2010/wordprocessingGroup" xmlns:wpi="http://schemas.microsoft.com/office/word/2010/wordprocessingInk" xmlns:wne="http://schemas.microsoft.com/office/word/2006/wordml" xmlns:wps="http://schemas.microsoft.com/office/word/2010/wordprocessingShape" mc:Ignorable="w14 w15 w16se w16cid wp14">
-  <w15:person w15:author="Lopez Martinez, Patricia">
-    <w15:presenceInfo w15:providerId="AD" w15:userId="S-1-5-21-944967546-1198412623-924725345-2806"/>
-  </w15:person>
-</w15:people>
-</file>
-
 <file path=word/styles.xml><?xml version="1.0" encoding="utf-8"?>
-<w:styles xmlns:mc="http://schemas.openxmlformats.org/markup-compatibility/2006" xmlns:r="http://schemas.openxmlformats.org/officeDocument/2006/relationships" xmlns:w="http://schemas.openxmlformats.org/wordprocessingml/2006/main" xmlns:w14="http://schemas.microsoft.com/office/word/2010/wordml" xmlns:w15="http://schemas.microsoft.com/office/word/2012/wordml" xmlns:w16cid="http://schemas.microsoft.com/office/word/2016/wordml/cid" xmlns:w16se="http://schemas.microsoft.com/office/word/2015/wordml/symex" mc:Ignorable="w14 w15 w16se w16cid">
+<w:styles xmlns:mc="http://schemas.openxmlformats.org/markup-compatibility/2006" xmlns:r="http://schemas.openxmlformats.org/officeDocument/2006/relationships" xmlns:w="http://schemas.openxmlformats.org/wordprocessingml/2006/main" xmlns:w14="http://schemas.microsoft.com/office/word/2010/wordml" xmlns:w15="http://schemas.microsoft.com/office/word/2012/wordml" xmlns:w16cex="http://schemas.microsoft.com/office/word/2018/wordml/cex" xmlns:w16cid="http://schemas.microsoft.com/office/word/2016/wordml/cid" xmlns:w16="http://schemas.microsoft.com/office/word/2018/wordml" xmlns:w16sdtdh="http://schemas.microsoft.com/office/word/2020/wordml/sdtdatahash" xmlns:w16se="http://schemas.microsoft.com/office/word/2015/wordml/symex" mc:Ignorable="w14 w15 w16se w16cid w16 w16cex w16sdtdh">
   <w:docDefaults>
     <w:rPrDefault>
       <w:rPr>
@@ -2884,7 +3991,7 @@
       </w:pPr>
     </w:pPrDefault>
   </w:docDefaults>
-  <w:latentStyles w:defLockedState="0" w:defUIPriority="99" w:defSemiHidden="0" w:defUnhideWhenUsed="0" w:defQFormat="0" w:count="375">
+  <w:latentStyles w:defLockedState="0" w:defUIPriority="99" w:defSemiHidden="0" w:defUnhideWhenUsed="0" w:defQFormat="0" w:count="376">
     <w:lsdException w:name="Normal" w:uiPriority="0" w:qFormat="1"/>
     <w:lsdException w:name="heading 1" w:uiPriority="9" w:qFormat="1"/>
     <w:lsdException w:name="heading 2" w:semiHidden="1" w:uiPriority="9" w:unhideWhenUsed="1" w:qFormat="1"/>
@@ -2990,7 +4097,6 @@
     <w:lsdException w:name="HTML Sample" w:semiHidden="1" w:unhideWhenUsed="1"/>
     <w:lsdException w:name="HTML Typewriter" w:semiHidden="1" w:unhideWhenUsed="1"/>
     <w:lsdException w:name="HTML Variable" w:semiHidden="1" w:unhideWhenUsed="1"/>
-    <w:lsdException w:name="Normal Table" w:semiHidden="1" w:unhideWhenUsed="1"/>
     <w:lsdException w:name="annotation subject" w:semiHidden="1" w:unhideWhenUsed="1"/>
     <w:lsdException w:name="No List" w:semiHidden="1" w:unhideWhenUsed="1"/>
     <w:lsdException w:name="Outline List 1" w:semiHidden="1" w:unhideWhenUsed="1"/>
@@ -3037,10 +4143,8 @@
     <w:lsdException w:name="Table Subtle 2" w:semiHidden="1" w:unhideWhenUsed="1"/>
     <w:lsdException w:name="Table Web 1" w:semiHidden="1" w:unhideWhenUsed="1"/>
     <w:lsdException w:name="Table Web 2" w:semiHidden="1" w:unhideWhenUsed="1"/>
-    <w:lsdException w:name="Table Web 3" w:semiHidden="1" w:unhideWhenUsed="1"/>
     <w:lsdException w:name="Balloon Text" w:semiHidden="1" w:unhideWhenUsed="1"/>
     <w:lsdException w:name="Table Grid" w:uiPriority="39"/>
-    <w:lsdException w:name="Table Theme" w:semiHidden="1" w:unhideWhenUsed="1"/>
     <w:lsdException w:name="Placeholder Text" w:semiHidden="1"/>
     <w:lsdException w:name="No Spacing" w:uiPriority="1" w:qFormat="1"/>
     <w:lsdException w:name="Light Shading" w:uiPriority="60"/>
@@ -3260,10 +4364,12 @@
     <w:lsdException w:name="Smart Hyperlink" w:semiHidden="1" w:unhideWhenUsed="1"/>
     <w:lsdException w:name="Hashtag" w:semiHidden="1" w:unhideWhenUsed="1"/>
     <w:lsdException w:name="Unresolved Mention" w:semiHidden="1" w:unhideWhenUsed="1"/>
+    <w:lsdException w:name="Smart Link" w:semiHidden="1" w:unhideWhenUsed="1"/>
   </w:latentStyles>
   <w:style w:type="paragraph" w:default="1" w:styleId="Normal">
     <w:name w:val="Normal"/>
     <w:qFormat/>
+    <w:rsid w:val="00637C7C"/>
   </w:style>
   <w:style w:type="paragraph" w:styleId="Ttulo1">
     <w:name w:val="heading 1"/>
@@ -3284,6 +4390,28 @@
       <w:color w:val="2F5496" w:themeColor="accent1" w:themeShade="BF"/>
       <w:sz w:val="32"/>
       <w:szCs w:val="32"/>
+    </w:rPr>
+  </w:style>
+  <w:style w:type="paragraph" w:styleId="Ttulo2">
+    <w:name w:val="heading 2"/>
+    <w:basedOn w:val="Normal"/>
+    <w:next w:val="Normal"/>
+    <w:link w:val="Ttulo2Car"/>
+    <w:uiPriority w:val="9"/>
+    <w:unhideWhenUsed/>
+    <w:qFormat/>
+    <w:rsid w:val="00D74D10"/>
+    <w:pPr>
+      <w:keepNext/>
+      <w:keepLines/>
+      <w:spacing w:before="40" w:after="0"/>
+      <w:outlineLvl w:val="1"/>
+    </w:pPr>
+    <w:rPr>
+      <w:rFonts w:asciiTheme="majorHAnsi" w:eastAsiaTheme="majorEastAsia" w:hAnsiTheme="majorHAnsi" w:cstheme="majorBidi"/>
+      <w:color w:val="2F5496" w:themeColor="accent1" w:themeShade="BF"/>
+      <w:sz w:val="26"/>
+      <w:szCs w:val="26"/>
     </w:rPr>
   </w:style>
   <w:style w:type="character" w:default="1" w:styleId="Fuentedeprrafopredeter">
@@ -3633,6 +4761,29 @@
       <w:szCs w:val="18"/>
     </w:rPr>
   </w:style>
+  <w:style w:type="paragraph" w:styleId="Revisin">
+    <w:name w:val="Revision"/>
+    <w:hidden/>
+    <w:uiPriority w:val="99"/>
+    <w:semiHidden/>
+    <w:rsid w:val="00806283"/>
+    <w:pPr>
+      <w:spacing w:after="0" w:line="240" w:lineRule="auto"/>
+    </w:pPr>
+  </w:style>
+  <w:style w:type="character" w:customStyle="1" w:styleId="Ttulo2Car">
+    <w:name w:val="Título 2 Car"/>
+    <w:basedOn w:val="Fuentedeprrafopredeter"/>
+    <w:link w:val="Ttulo2"/>
+    <w:uiPriority w:val="9"/>
+    <w:rsid w:val="00D74D10"/>
+    <w:rPr>
+      <w:rFonts w:asciiTheme="majorHAnsi" w:eastAsiaTheme="majorEastAsia" w:hAnsiTheme="majorHAnsi" w:cstheme="majorBidi"/>
+      <w:color w:val="2F5496" w:themeColor="accent1" w:themeShade="BF"/>
+      <w:sz w:val="26"/>
+      <w:szCs w:val="26"/>
+    </w:rPr>
+  </w:style>
 </w:styles>
 </file>
 

</xml_diff>

<commit_message>
Revisión casos de uso
</commit_message>
<xml_diff>
--- a/Memoria/Memoria.docx
+++ b/Memoria/Memoria.docx
@@ -1,6 +1,6 @@
 
 <file path=word/document.xml><?xml version="1.0" encoding="utf-8"?>
-<w:document xmlns:wpc="http://schemas.microsoft.com/office/word/2010/wordprocessingCanvas" xmlns:cx="http://schemas.microsoft.com/office/drawing/2014/chartex" xmlns:cx1="http://schemas.microsoft.com/office/drawing/2015/9/8/chartex" xmlns:cx2="http://schemas.microsoft.com/office/drawing/2015/10/21/chartex" xmlns:cx3="http://schemas.microsoft.com/office/drawing/2016/5/9/chartex" xmlns:cx4="http://schemas.microsoft.com/office/drawing/2016/5/10/chartex" xmlns:cx5="http://schemas.microsoft.com/office/drawing/2016/5/11/chartex" xmlns:cx6="http://schemas.microsoft.com/office/drawing/2016/5/12/chartex" xmlns:cx7="http://schemas.microsoft.com/office/drawing/2016/5/13/chartex" xmlns:cx8="http://schemas.microsoft.com/office/drawing/2016/5/14/chartex" xmlns:mc="http://schemas.openxmlformats.org/markup-compatibility/2006" xmlns:aink="http://schemas.microsoft.com/office/drawing/2016/ink" xmlns:am3d="http://schemas.microsoft.com/office/drawing/2017/model3d" xmlns:o="urn:schemas-microsoft-com:office:office" xmlns:oel="http://schemas.microsoft.com/office/2019/extlst" xmlns:r="http://schemas.openxmlformats.org/officeDocument/2006/relationships" xmlns:m="http://schemas.openxmlformats.org/officeDocument/2006/math" xmlns:v="urn:schemas-microsoft-com:vml" xmlns:wp14="http://schemas.microsoft.com/office/word/2010/wordprocessingDrawing" xmlns:wp="http://schemas.openxmlformats.org/drawingml/2006/wordprocessingDrawing" xmlns:w10="urn:schemas-microsoft-com:office:word" xmlns:w="http://schemas.openxmlformats.org/wordprocessingml/2006/main" xmlns:w14="http://schemas.microsoft.com/office/word/2010/wordml" xmlns:w15="http://schemas.microsoft.com/office/word/2012/wordml" xmlns:w16cex="http://schemas.microsoft.com/office/word/2018/wordml/cex" xmlns:w16cid="http://schemas.microsoft.com/office/word/2016/wordml/cid" xmlns:w16="http://schemas.microsoft.com/office/word/2018/wordml" xmlns:w16sdtdh="http://schemas.microsoft.com/office/word/2020/wordml/sdtdatahash" xmlns:w16se="http://schemas.microsoft.com/office/word/2015/wordml/symex" xmlns:wpg="http://schemas.microsoft.com/office/word/2010/wordprocessingGroup" xmlns:wpi="http://schemas.microsoft.com/office/word/2010/wordprocessingInk" xmlns:wne="http://schemas.microsoft.com/office/word/2006/wordml" xmlns:wps="http://schemas.microsoft.com/office/word/2010/wordprocessingShape" mc:Ignorable="w14 w15 w16se w16cid w16 w16cex w16sdtdh wp14">
+<w:document xmlns:wpc="http://schemas.microsoft.com/office/word/2010/wordprocessingCanvas" xmlns:cx="http://schemas.microsoft.com/office/drawing/2014/chartex" xmlns:cx1="http://schemas.microsoft.com/office/drawing/2015/9/8/chartex" xmlns:cx2="http://schemas.microsoft.com/office/drawing/2015/10/21/chartex" xmlns:cx3="http://schemas.microsoft.com/office/drawing/2016/5/9/chartex" xmlns:cx4="http://schemas.microsoft.com/office/drawing/2016/5/10/chartex" xmlns:cx5="http://schemas.microsoft.com/office/drawing/2016/5/11/chartex" xmlns:cx6="http://schemas.microsoft.com/office/drawing/2016/5/12/chartex" xmlns:cx7="http://schemas.microsoft.com/office/drawing/2016/5/13/chartex" xmlns:cx8="http://schemas.microsoft.com/office/drawing/2016/5/14/chartex" xmlns:mc="http://schemas.openxmlformats.org/markup-compatibility/2006" xmlns:aink="http://schemas.microsoft.com/office/drawing/2016/ink" xmlns:am3d="http://schemas.microsoft.com/office/drawing/2017/model3d" xmlns:o="urn:schemas-microsoft-com:office:office" xmlns:r="http://schemas.openxmlformats.org/officeDocument/2006/relationships" xmlns:m="http://schemas.openxmlformats.org/officeDocument/2006/math" xmlns:v="urn:schemas-microsoft-com:vml" xmlns:wp14="http://schemas.microsoft.com/office/word/2010/wordprocessingDrawing" xmlns:wp="http://schemas.openxmlformats.org/drawingml/2006/wordprocessingDrawing" xmlns:w10="urn:schemas-microsoft-com:office:word" xmlns:w="http://schemas.openxmlformats.org/wordprocessingml/2006/main" xmlns:w14="http://schemas.microsoft.com/office/word/2010/wordml" xmlns:w15="http://schemas.microsoft.com/office/word/2012/wordml" xmlns:w16cid="http://schemas.microsoft.com/office/word/2016/wordml/cid" xmlns:w16se="http://schemas.microsoft.com/office/word/2015/wordml/symex" xmlns:wpg="http://schemas.microsoft.com/office/word/2010/wordprocessingGroup" xmlns:wpi="http://schemas.microsoft.com/office/word/2010/wordprocessingInk" xmlns:wne="http://schemas.microsoft.com/office/word/2006/wordml" xmlns:wps="http://schemas.microsoft.com/office/word/2010/wordprocessingShape" mc:Ignorable="w14 w15 w16se w16cid wp14">
   <w:body>
     <w:p>
       <w:pPr>
@@ -228,7 +228,24 @@
           <w:szCs w:val="36"/>
           <w:lang w:val="en-GB"/>
         </w:rPr>
-        <w:t>Application for production processes management of micro and small companies</w:t>
+        <w:t xml:space="preserve">Application for production processes management of micro and small </w:t>
+      </w:r>
+      <w:commentRangeStart w:id="0"/>
+      <w:r>
+        <w:rPr>
+          <w:rFonts w:ascii="Arial" w:hAnsi="Arial" w:cs="Arial"/>
+          <w:sz w:val="36"/>
+          <w:szCs w:val="36"/>
+          <w:lang w:val="en-GB"/>
+        </w:rPr>
+        <w:t>companies</w:t>
+      </w:r>
+      <w:commentRangeEnd w:id="0"/>
+      <w:r>
+        <w:rPr>
+          <w:rStyle w:val="Refdecomentario"/>
+        </w:rPr>
+        <w:commentReference w:id="0"/>
       </w:r>
     </w:p>
     <w:p>
@@ -1359,7 +1376,7 @@
           <w:szCs w:val="28"/>
         </w:rPr>
       </w:pPr>
-      <w:bookmarkStart w:id="0" w:name="_Toc128505013"/>
+      <w:bookmarkStart w:id="1" w:name="_Toc128505013"/>
       <w:r>
         <w:rPr>
           <w:rFonts w:ascii="Arial" w:hAnsi="Arial" w:cs="Arial"/>
@@ -1373,7 +1390,7 @@
         <w:lastRenderedPageBreak/>
         <w:t>1. Introducción</w:t>
       </w:r>
-      <w:bookmarkEnd w:id="0"/>
+      <w:bookmarkEnd w:id="1"/>
     </w:p>
     <w:p>
       <w:pPr>
@@ -1395,7 +1412,7 @@
           <w:szCs w:val="24"/>
         </w:rPr>
       </w:pPr>
-      <w:bookmarkStart w:id="1" w:name="_Toc128505014"/>
+      <w:bookmarkStart w:id="2" w:name="_Toc128505014"/>
       <w:r>
         <w:rPr>
           <w:rFonts w:ascii="Arial" w:hAnsi="Arial" w:cs="Arial"/>
@@ -1407,7 +1424,7 @@
         </w:rPr>
         <w:t>1.1 Contexto</w:t>
       </w:r>
-      <w:bookmarkEnd w:id="1"/>
+      <w:bookmarkEnd w:id="2"/>
     </w:p>
     <w:p>
       <w:pPr>
@@ -1652,7 +1669,7 @@
                     </pic:cNvPicPr>
                   </pic:nvPicPr>
                   <pic:blipFill rotWithShape="1">
-                    <a:blip r:embed="rId9" cstate="print">
+                    <a:blip r:embed="rId12" cstate="print">
                       <a:extLst>
                         <a:ext uri="{28A0092B-C50C-407E-A947-70E740481C1C}">
                           <a14:useLocalDpi xmlns:a14="http://schemas.microsoft.com/office/drawing/2010/main" val="0"/>
@@ -1697,7 +1714,7 @@
           <w:color w:val="595959" w:themeColor="text1" w:themeTint="A6"/>
         </w:rPr>
       </w:pPr>
-      <w:bookmarkStart w:id="2" w:name="_Toc128505464"/>
+      <w:bookmarkStart w:id="3" w:name="_Toc128505464"/>
       <w:r>
         <w:rPr>
           <w:rFonts w:ascii="Arial" w:hAnsi="Arial" w:cs="Arial"/>
@@ -1771,7 +1788,7 @@
         </w:rPr>
         <w:t>Presupuesto al sector IT visto como porcentaje de los ingresos</w:t>
       </w:r>
-      <w:bookmarkEnd w:id="2"/>
+      <w:bookmarkEnd w:id="3"/>
     </w:p>
     <w:p>
       <w:pPr>
@@ -1860,7 +1877,7 @@
                     </pic:cNvPicPr>
                   </pic:nvPicPr>
                   <pic:blipFill rotWithShape="1">
-                    <a:blip r:embed="rId10" cstate="print">
+                    <a:blip r:embed="rId13" cstate="print">
                       <a:extLst>
                         <a:ext uri="{28A0092B-C50C-407E-A947-70E740481C1C}">
                           <a14:useLocalDpi xmlns:a14="http://schemas.microsoft.com/office/drawing/2010/main" val="0"/>
@@ -1905,7 +1922,7 @@
           <w:color w:val="595959" w:themeColor="text1" w:themeTint="A6"/>
         </w:rPr>
       </w:pPr>
-      <w:bookmarkStart w:id="3" w:name="_Toc128505465"/>
+      <w:bookmarkStart w:id="4" w:name="_Toc128505465"/>
       <w:r>
         <w:rPr>
           <w:rFonts w:ascii="Arial" w:hAnsi="Arial" w:cs="Arial"/>
@@ -1990,7 +2007,7 @@
         </w:rPr>
         <w:t xml:space="preserve"> reportando un incremento en el presupuesto IT en el año 2016</w:t>
       </w:r>
-      <w:bookmarkEnd w:id="3"/>
+      <w:bookmarkEnd w:id="4"/>
     </w:p>
     <w:p>
       <w:pPr>
@@ -2291,7 +2308,7 @@
           <w:szCs w:val="24"/>
         </w:rPr>
       </w:pPr>
-      <w:bookmarkStart w:id="4" w:name="_Toc128505015"/>
+      <w:bookmarkStart w:id="5" w:name="_Toc128505015"/>
       <w:r>
         <w:rPr>
           <w:rFonts w:ascii="Arial" w:hAnsi="Arial" w:cs="Arial"/>
@@ -2314,7 +2331,7 @@
         </w:rPr>
         <w:t>2 Objetivos</w:t>
       </w:r>
-      <w:bookmarkEnd w:id="4"/>
+      <w:bookmarkEnd w:id="5"/>
     </w:p>
     <w:p>
       <w:pPr>
@@ -2475,7 +2492,7 @@
         <w:rPr>
           <w:rFonts w:ascii="Arial" w:hAnsi="Arial" w:cs="Arial"/>
         </w:rPr>
-        <w:t>n satisfacer los siguientes objetivos específicos:</w:t>
+        <w:t xml:space="preserve"> satisfacer los siguientes objetivos específicos:</w:t>
       </w:r>
     </w:p>
     <w:p>
@@ -2506,7 +2523,19 @@
         <w:rPr>
           <w:rFonts w:ascii="Arial" w:hAnsi="Arial" w:cs="Arial"/>
         </w:rPr>
-        <w:t xml:space="preserve">herramientas de desarrollo de aplicaciones web relacionadas a la capa de presentación o </w:t>
+        <w:t xml:space="preserve">herramientas de desarrollo de aplicaciones web relacionadas </w:t>
+      </w:r>
+      <w:r>
+        <w:rPr>
+          <w:rFonts w:ascii="Arial" w:hAnsi="Arial" w:cs="Arial"/>
+        </w:rPr>
+        <w:t>con</w:t>
+      </w:r>
+      <w:r>
+        <w:rPr>
+          <w:rFonts w:ascii="Arial" w:hAnsi="Arial" w:cs="Arial"/>
+        </w:rPr>
+        <w:t xml:space="preserve"> la capa de presentación o </w:t>
       </w:r>
       <w:proofErr w:type="spellStart"/>
       <w:r>
@@ -2552,7 +2581,19 @@
         <w:rPr>
           <w:rFonts w:ascii="Arial" w:hAnsi="Arial" w:cs="Arial"/>
         </w:rPr>
-        <w:t xml:space="preserve">; así como relacionadas a las capas de negocio y datos, tales como </w:t>
+        <w:t xml:space="preserve">; así como relacionadas </w:t>
+      </w:r>
+      <w:r>
+        <w:rPr>
+          <w:rFonts w:ascii="Arial" w:hAnsi="Arial" w:cs="Arial"/>
+        </w:rPr>
+        <w:t>con</w:t>
+      </w:r>
+      <w:r>
+        <w:rPr>
+          <w:rFonts w:ascii="Arial" w:hAnsi="Arial" w:cs="Arial"/>
+        </w:rPr>
+        <w:t xml:space="preserve"> las capas de negocio y datos, tales como </w:t>
       </w:r>
       <w:r>
         <w:rPr>
@@ -2631,19 +2672,7 @@
           <w:rFonts w:ascii="Arial" w:hAnsi="Arial" w:cs="Arial"/>
         </w:rPr>
         <w:lastRenderedPageBreak/>
-        <w:t>Para llevar a cabo el desarrollo del proyecto, se utilizará una arquitectura</w:t>
-      </w:r>
-      <w:r>
-        <w:rPr>
-          <w:rFonts w:ascii="Arial" w:hAnsi="Arial" w:cs="Arial"/>
-        </w:rPr>
-        <w:t xml:space="preserve"> </w:t>
-      </w:r>
-      <w:r>
-        <w:rPr>
-          <w:rFonts w:ascii="Arial" w:hAnsi="Arial" w:cs="Arial"/>
-        </w:rPr>
-        <w:t>de desarrollo basada en capas. Se utilizarán las siguientes tecnologías por cada capa:</w:t>
+        <w:t>Para llevar a cabo el desarrollo del proyecto, se utilizará una arquitectura de desarrollo basada en capas. Se utilizarán las siguientes tecnologías por cada capa:</w:t>
       </w:r>
     </w:p>
     <w:p>
@@ -2771,7 +2800,7 @@
           <w:szCs w:val="28"/>
         </w:rPr>
       </w:pPr>
-      <w:bookmarkStart w:id="5" w:name="_Toc128505016"/>
+      <w:bookmarkStart w:id="6" w:name="_Toc128505016"/>
       <w:r>
         <w:rPr>
           <w:rFonts w:ascii="Arial" w:hAnsi="Arial" w:cs="Arial"/>
@@ -2785,7 +2814,7 @@
         <w:lastRenderedPageBreak/>
         <w:t>2. Definición de requisitos</w:t>
       </w:r>
-      <w:bookmarkEnd w:id="5"/>
+      <w:bookmarkEnd w:id="6"/>
     </w:p>
     <w:p>
       <w:pPr>
@@ -2807,7 +2836,7 @@
           <w:szCs w:val="24"/>
         </w:rPr>
       </w:pPr>
-      <w:bookmarkStart w:id="6" w:name="_Toc128505017"/>
+      <w:bookmarkStart w:id="7" w:name="_Toc128505017"/>
       <w:r>
         <w:rPr>
           <w:rFonts w:ascii="Arial" w:hAnsi="Arial" w:cs="Arial"/>
@@ -2819,7 +2848,7 @@
         </w:rPr>
         <w:t>2.1 Requisitos funcionales</w:t>
       </w:r>
-      <w:bookmarkEnd w:id="6"/>
+      <w:bookmarkEnd w:id="7"/>
     </w:p>
     <w:p>
       <w:pPr>
@@ -2867,6 +2896,7 @@
         </w:rPr>
         <w:t xml:space="preserve">Gestión del </w:t>
       </w:r>
+      <w:commentRangeStart w:id="8"/>
       <w:r>
         <w:rPr>
           <w:rFonts w:ascii="Arial" w:hAnsi="Arial" w:cs="Arial"/>
@@ -2878,6 +2908,13 @@
           <w:rFonts w:ascii="Arial" w:hAnsi="Arial" w:cs="Arial"/>
         </w:rPr>
         <w:t>nventario</w:t>
+      </w:r>
+      <w:commentRangeEnd w:id="8"/>
+      <w:r>
+        <w:rPr>
+          <w:rStyle w:val="Refdecomentario"/>
+        </w:rPr>
+        <w:commentReference w:id="8"/>
       </w:r>
     </w:p>
     <w:p>
@@ -2967,7 +3004,7 @@
                     </pic:cNvPicPr>
                   </pic:nvPicPr>
                   <pic:blipFill>
-                    <a:blip r:embed="rId11" cstate="print">
+                    <a:blip r:embed="rId14" cstate="print">
                       <a:extLst>
                         <a:ext uri="{28A0092B-C50C-407E-A947-70E740481C1C}">
                           <a14:useLocalDpi xmlns:a14="http://schemas.microsoft.com/office/drawing/2010/main" val="0"/>
@@ -3009,7 +3046,7 @@
           <w:color w:val="595959" w:themeColor="text1" w:themeTint="A6"/>
         </w:rPr>
       </w:pPr>
-      <w:bookmarkStart w:id="7" w:name="_Toc128505466"/>
+      <w:bookmarkStart w:id="9" w:name="_Toc128505466"/>
       <w:r>
         <w:rPr>
           <w:rFonts w:ascii="Arial" w:hAnsi="Arial" w:cs="Arial"/>
@@ -3081,9 +3118,26 @@
           <w:iCs/>
           <w:color w:val="595959" w:themeColor="text1" w:themeTint="A6"/>
         </w:rPr>
-        <w:t>Diagrama de casos de uso de la Gestión del Inventario</w:t>
-      </w:r>
-      <w:bookmarkEnd w:id="7"/>
+        <w:t xml:space="preserve">Diagrama de casos de uso de la Gestión del </w:t>
+      </w:r>
+      <w:commentRangeStart w:id="10"/>
+      <w:r>
+        <w:rPr>
+          <w:rFonts w:ascii="Arial" w:hAnsi="Arial" w:cs="Arial"/>
+          <w:i/>
+          <w:iCs/>
+          <w:color w:val="595959" w:themeColor="text1" w:themeTint="A6"/>
+        </w:rPr>
+        <w:t>Inventario</w:t>
+      </w:r>
+      <w:bookmarkEnd w:id="9"/>
+      <w:commentRangeEnd w:id="10"/>
+      <w:r>
+        <w:rPr>
+          <w:rStyle w:val="Refdecomentario"/>
+        </w:rPr>
+        <w:commentReference w:id="10"/>
+      </w:r>
       <w:r>
         <w:rPr>
           <w:rFonts w:ascii="Arial" w:hAnsi="Arial" w:cs="Arial"/>
@@ -3121,7 +3175,7 @@
                     </pic:cNvPicPr>
                   </pic:nvPicPr>
                   <pic:blipFill>
-                    <a:blip r:embed="rId12" cstate="print">
+                    <a:blip r:embed="rId15" cstate="print">
                       <a:extLst>
                         <a:ext uri="{28A0092B-C50C-407E-A947-70E740481C1C}">
                           <a14:useLocalDpi xmlns:a14="http://schemas.microsoft.com/office/drawing/2010/main" val="0"/>
@@ -3163,7 +3217,7 @@
           <w:color w:val="595959" w:themeColor="text1" w:themeTint="A6"/>
         </w:rPr>
       </w:pPr>
-      <w:bookmarkStart w:id="8" w:name="_Toc128505467"/>
+      <w:bookmarkStart w:id="11" w:name="_Toc128505467"/>
       <w:r>
         <w:rPr>
           <w:rFonts w:ascii="Arial" w:hAnsi="Arial" w:cs="Arial"/>
@@ -3235,9 +3289,26 @@
           <w:iCs/>
           <w:color w:val="595959" w:themeColor="text1" w:themeTint="A6"/>
         </w:rPr>
-        <w:t>Diagrama de casos de uso de la Gestión del TPV</w:t>
-      </w:r>
-      <w:bookmarkEnd w:id="8"/>
+        <w:t xml:space="preserve">Diagrama de casos de uso de la Gestión del </w:t>
+      </w:r>
+      <w:commentRangeStart w:id="12"/>
+      <w:r>
+        <w:rPr>
+          <w:rFonts w:ascii="Arial" w:hAnsi="Arial" w:cs="Arial"/>
+          <w:i/>
+          <w:iCs/>
+          <w:color w:val="595959" w:themeColor="text1" w:themeTint="A6"/>
+        </w:rPr>
+        <w:t>TPV</w:t>
+      </w:r>
+      <w:bookmarkEnd w:id="11"/>
+      <w:commentRangeEnd w:id="12"/>
+      <w:r>
+        <w:rPr>
+          <w:rStyle w:val="Refdecomentario"/>
+        </w:rPr>
+        <w:commentReference w:id="12"/>
+      </w:r>
     </w:p>
     <w:p>
       <w:pPr>
@@ -3254,6 +3325,7 @@
           <w:rFonts w:ascii="Arial" w:hAnsi="Arial" w:cs="Arial"/>
         </w:rPr>
       </w:pPr>
+      <w:commentRangeStart w:id="13"/>
       <w:r>
         <w:rPr>
           <w:noProof/>
@@ -3276,7 +3348,7 @@
                     </pic:cNvPicPr>
                   </pic:nvPicPr>
                   <pic:blipFill>
-                    <a:blip r:embed="rId13" cstate="print">
+                    <a:blip r:embed="rId16" cstate="print">
                       <a:extLst>
                         <a:ext uri="{28A0092B-C50C-407E-A947-70E740481C1C}">
                           <a14:useLocalDpi xmlns:a14="http://schemas.microsoft.com/office/drawing/2010/main" val="0"/>
@@ -3307,6 +3379,13 @@
           </wp:inline>
         </w:drawing>
       </w:r>
+      <w:commentRangeEnd w:id="13"/>
+      <w:r>
+        <w:rPr>
+          <w:rStyle w:val="Refdecomentario"/>
+        </w:rPr>
+        <w:commentReference w:id="13"/>
+      </w:r>
     </w:p>
     <w:p>
       <w:pPr>
@@ -3318,7 +3397,7 @@
           <w:color w:val="595959" w:themeColor="text1" w:themeTint="A6"/>
         </w:rPr>
       </w:pPr>
-      <w:bookmarkStart w:id="9" w:name="_Toc128505468"/>
+      <w:bookmarkStart w:id="14" w:name="_Toc128505468"/>
       <w:r>
         <w:rPr>
           <w:rFonts w:ascii="Arial" w:hAnsi="Arial" w:cs="Arial"/>
@@ -3389,9 +3468,29 @@
           <w:iCs/>
           <w:color w:val="595959" w:themeColor="text1" w:themeTint="A6"/>
         </w:rPr>
-        <w:t>Diagrama de casos de uso de la Gestión Comercial</w:t>
-      </w:r>
-      <w:bookmarkEnd w:id="9"/>
+        <w:t xml:space="preserve">Diagrama de casos de uso de la </w:t>
+      </w:r>
+      <w:bookmarkStart w:id="15" w:name="_GoBack"/>
+      <w:r>
+        <w:rPr>
+          <w:rFonts w:ascii="Arial" w:hAnsi="Arial" w:cs="Arial"/>
+          <w:i/>
+          <w:iCs/>
+          <w:color w:val="595959" w:themeColor="text1" w:themeTint="A6"/>
+        </w:rPr>
+        <w:t xml:space="preserve">Gestión </w:t>
+      </w:r>
+      <w:bookmarkEnd w:id="15"/>
+      <w:r>
+        <w:rPr>
+          <w:rFonts w:ascii="Arial" w:hAnsi="Arial" w:cs="Arial"/>
+          <w:i/>
+          <w:iCs/>
+          <w:color w:val="595959" w:themeColor="text1" w:themeTint="A6"/>
+        </w:rPr>
+        <w:t>Comercial</w:t>
+      </w:r>
+      <w:bookmarkEnd w:id="14"/>
     </w:p>
     <w:p>
       <w:pPr>
@@ -3496,7 +3595,7 @@
         </w:rPr>
         <w:t xml:space="preserve">[Citado 8 de febrero de 2023]. Disponible en: </w:t>
       </w:r>
-      <w:hyperlink r:id="rId14" w:history="1">
+      <w:hyperlink r:id="rId17" w:history="1">
         <w:r>
           <w:rPr>
             <w:rStyle w:val="Hipervnculo"/>
@@ -3517,7 +3616,7 @@
       </w:pPr>
     </w:p>
     <w:sectPr>
-      <w:footerReference w:type="default" r:id="rId15"/>
+      <w:footerReference w:type="default" r:id="rId18"/>
       <w:pgSz w:w="11906" w:h="16838"/>
       <w:pgMar w:top="1417" w:right="1701" w:bottom="1417" w:left="1701" w:header="708" w:footer="708" w:gutter="0"/>
       <w:cols w:space="708"/>
@@ -3527,8 +3626,261 @@
 </w:document>
 </file>
 
+<file path=word/comments.xml><?xml version="1.0" encoding="utf-8"?>
+<w:comments xmlns:wpc="http://schemas.microsoft.com/office/word/2010/wordprocessingCanvas" xmlns:cx="http://schemas.microsoft.com/office/drawing/2014/chartex" xmlns:cx1="http://schemas.microsoft.com/office/drawing/2015/9/8/chartex" xmlns:cx2="http://schemas.microsoft.com/office/drawing/2015/10/21/chartex" xmlns:cx3="http://schemas.microsoft.com/office/drawing/2016/5/9/chartex" xmlns:cx4="http://schemas.microsoft.com/office/drawing/2016/5/10/chartex" xmlns:cx5="http://schemas.microsoft.com/office/drawing/2016/5/11/chartex" xmlns:cx6="http://schemas.microsoft.com/office/drawing/2016/5/12/chartex" xmlns:cx7="http://schemas.microsoft.com/office/drawing/2016/5/13/chartex" xmlns:cx8="http://schemas.microsoft.com/office/drawing/2016/5/14/chartex" xmlns:mc="http://schemas.openxmlformats.org/markup-compatibility/2006" xmlns:aink="http://schemas.microsoft.com/office/drawing/2016/ink" xmlns:am3d="http://schemas.microsoft.com/office/drawing/2017/model3d" xmlns:o="urn:schemas-microsoft-com:office:office" xmlns:r="http://schemas.openxmlformats.org/officeDocument/2006/relationships" xmlns:m="http://schemas.openxmlformats.org/officeDocument/2006/math" xmlns:v="urn:schemas-microsoft-com:vml" xmlns:wp14="http://schemas.microsoft.com/office/word/2010/wordprocessingDrawing" xmlns:wp="http://schemas.openxmlformats.org/drawingml/2006/wordprocessingDrawing" xmlns:w10="urn:schemas-microsoft-com:office:word" xmlns:w="http://schemas.openxmlformats.org/wordprocessingml/2006/main" xmlns:w14="http://schemas.microsoft.com/office/word/2010/wordml" xmlns:w15="http://schemas.microsoft.com/office/word/2012/wordml" xmlns:w16cid="http://schemas.microsoft.com/office/word/2016/wordml/cid" xmlns:w16se="http://schemas.microsoft.com/office/word/2015/wordml/symex" xmlns:wpg="http://schemas.microsoft.com/office/word/2010/wordprocessingGroup" xmlns:wpi="http://schemas.microsoft.com/office/word/2010/wordprocessingInk" xmlns:wne="http://schemas.microsoft.com/office/word/2006/wordml" xmlns:wps="http://schemas.microsoft.com/office/word/2010/wordprocessingShape" mc:Ignorable="w14 w15 w16se w16cid wp14">
+  <w:comment w:id="0" w:author="Lopez Martinez, Patricia" w:date="2023-03-01T14:24:00Z" w:initials="LMP">
+    <w:p>
+      <w:pPr>
+        <w:pStyle w:val="Textocomentario"/>
+        <w:rPr>
+          <w:lang w:val="en-GB"/>
+        </w:rPr>
+      </w:pPr>
+      <w:r>
+        <w:rPr>
+          <w:rStyle w:val="Refdecomentario"/>
+        </w:rPr>
+        <w:annotationRef/>
+      </w:r>
+      <w:proofErr w:type="spellStart"/>
+      <w:r>
+        <w:rPr>
+          <w:lang w:val="en-GB"/>
+        </w:rPr>
+        <w:t>En</w:t>
+      </w:r>
+      <w:proofErr w:type="spellEnd"/>
+      <w:r>
+        <w:rPr>
+          <w:lang w:val="en-GB"/>
+        </w:rPr>
+        <w:t xml:space="preserve"> </w:t>
+      </w:r>
+      <w:proofErr w:type="spellStart"/>
+      <w:r>
+        <w:rPr>
+          <w:lang w:val="en-GB"/>
+        </w:rPr>
+        <w:t>inglés</w:t>
+      </w:r>
+      <w:proofErr w:type="spellEnd"/>
+      <w:r>
+        <w:rPr>
+          <w:lang w:val="en-GB"/>
+        </w:rPr>
+        <w:t xml:space="preserve"> </w:t>
+      </w:r>
+      <w:proofErr w:type="spellStart"/>
+      <w:r>
+        <w:rPr>
+          <w:lang w:val="en-GB"/>
+        </w:rPr>
+        <w:t>igual</w:t>
+      </w:r>
+      <w:proofErr w:type="spellEnd"/>
+      <w:r>
+        <w:rPr>
+          <w:lang w:val="en-GB"/>
+        </w:rPr>
+        <w:t xml:space="preserve"> </w:t>
+      </w:r>
+      <w:proofErr w:type="spellStart"/>
+      <w:r>
+        <w:rPr>
+          <w:lang w:val="en-GB"/>
+        </w:rPr>
+        <w:t>suena</w:t>
+      </w:r>
+      <w:proofErr w:type="spellEnd"/>
+      <w:r>
+        <w:rPr>
+          <w:lang w:val="en-GB"/>
+        </w:rPr>
+        <w:t xml:space="preserve"> </w:t>
+      </w:r>
+      <w:proofErr w:type="spellStart"/>
+      <w:r>
+        <w:rPr>
+          <w:lang w:val="en-GB"/>
+        </w:rPr>
+        <w:t>mejor</w:t>
+      </w:r>
+      <w:proofErr w:type="spellEnd"/>
+      <w:r>
+        <w:rPr>
+          <w:lang w:val="en-GB"/>
+        </w:rPr>
+        <w:t xml:space="preserve"> “Application for managing production processes of</w:t>
+      </w:r>
+      <w:r>
+        <w:rPr>
+          <w:lang w:val="en-GB"/>
+        </w:rPr>
+        <w:t xml:space="preserve"> micro and small companies”</w:t>
+      </w:r>
+    </w:p>
+  </w:comment>
+  <w:comment w:id="8" w:author="Lopez Martinez, Patricia" w:date="2023-03-01T14:28:00Z" w:initials="LMP">
+    <w:p>
+      <w:pPr>
+        <w:pStyle w:val="Textocomentario"/>
+      </w:pPr>
+      <w:r>
+        <w:rPr>
+          <w:rStyle w:val="Refdecomentario"/>
+        </w:rPr>
+        <w:annotationRef/>
+      </w:r>
+      <w:r>
+        <w:t>Aquí podrías poner una figura con esos tres subapartados como diagrama de casos de uso y aprovecharlo para indicar los actores del sistema: Vendedor y Administrador.</w:t>
+      </w:r>
+    </w:p>
+  </w:comment>
+  <w:comment w:id="10" w:author="Lopez Martinez, Patricia" w:date="2023-03-01T14:29:00Z" w:initials="LMP">
+    <w:p>
+      <w:pPr>
+        <w:pStyle w:val="Textocomentario"/>
+      </w:pPr>
+      <w:r>
+        <w:rPr>
+          <w:rStyle w:val="Refdecomentario"/>
+        </w:rPr>
+        <w:annotationRef/>
+      </w:r>
+      <w:r>
+        <w:t>Modificar artículo está duplicado</w:t>
+      </w:r>
+      <w:r>
+        <w:t>.</w:t>
+      </w:r>
+    </w:p>
+    <w:p>
+      <w:pPr>
+        <w:pStyle w:val="Textocomentario"/>
+      </w:pPr>
+      <w:r>
+        <w:t>Consultar artículos por categoría yo lo dejaría como un caso de uso Consultar artículos, al que si quieres le puedes poner un &lt;&lt;</w:t>
+      </w:r>
+      <w:proofErr w:type="spellStart"/>
+      <w:r>
+        <w:t>extend</w:t>
+      </w:r>
+      <w:proofErr w:type="spellEnd"/>
+      <w:r>
+        <w:t>&gt;&gt; con Filtrar por categoría.</w:t>
+      </w:r>
+    </w:p>
+    <w:p>
+      <w:pPr>
+        <w:pStyle w:val="Textocomentario"/>
+      </w:pPr>
+      <w:r>
+        <w:t>Yo quitaría lo de “manualmente”.</w:t>
+      </w:r>
+    </w:p>
+    <w:p>
+      <w:pPr>
+        <w:pStyle w:val="Textocomentario"/>
+      </w:pPr>
+      <w:r>
+        <w:t>¿En qué se diferencia modificar artículo de actualizar su stock? Porque el stock sería algo que puedes modificar, ¿no? No me parece mal separarlo, pero debe quedar claro que el modificar sea para otras propiedades.</w:t>
+      </w:r>
+    </w:p>
+    <w:p>
+      <w:pPr>
+        <w:pStyle w:val="Textocomentario"/>
+      </w:pPr>
+      <w:r>
+        <w:t xml:space="preserve">Faltaría un </w:t>
+      </w:r>
+      <w:proofErr w:type="spellStart"/>
+      <w:r>
+        <w:t>eliminarArtículo</w:t>
+      </w:r>
+      <w:proofErr w:type="spellEnd"/>
+      <w:r>
+        <w:t>, ¿no?</w:t>
+      </w:r>
+    </w:p>
+  </w:comment>
+  <w:comment w:id="12" w:author="Lopez Martinez, Patricia" w:date="2023-03-01T14:32:00Z" w:initials="LMP">
+    <w:p>
+      <w:pPr>
+        <w:pStyle w:val="Textocomentario"/>
+      </w:pPr>
+      <w:r>
+        <w:rPr>
+          <w:rStyle w:val="Refdecomentario"/>
+        </w:rPr>
+        <w:annotationRef/>
+      </w:r>
+      <w:r>
+        <w:t xml:space="preserve">Aquí tenemos que hablar, porque siempre he tenido la duda de como gestionar la venta en sí. O sea, lo que hace el </w:t>
+      </w:r>
+      <w:proofErr w:type="spellStart"/>
+      <w:r>
+        <w:t>Vednedor</w:t>
+      </w:r>
+      <w:proofErr w:type="spellEnd"/>
+      <w:r>
+        <w:t xml:space="preserve"> a través del TPV será realizar una venta, ¿no? No solo crear la factura de venta. </w:t>
+      </w:r>
+    </w:p>
+    <w:p>
+      <w:pPr>
+        <w:pStyle w:val="Textocomentario"/>
+      </w:pPr>
+    </w:p>
+    <w:p>
+      <w:pPr>
+        <w:pStyle w:val="Textocomentario"/>
+      </w:pPr>
+      <w:r>
+        <w:t>¿A qué te refieres con reembolsar?</w:t>
+      </w:r>
+    </w:p>
+  </w:comment>
+  <w:comment w:id="13" w:author="Lopez Martinez, Patricia" w:date="2023-03-01T14:33:00Z" w:initials="LMP">
+    <w:p>
+      <w:pPr>
+        <w:pStyle w:val="Textocomentario"/>
+      </w:pPr>
+      <w:r>
+        <w:rPr>
+          <w:rStyle w:val="Refdecomentario"/>
+        </w:rPr>
+        <w:annotationRef/>
+      </w:r>
+      <w:r>
+        <w:t>Aquí el Visualizar recibo se te ha colado, ¿no?</w:t>
+      </w:r>
+    </w:p>
+  </w:comment>
+</w:comments>
+</file>
+
+<file path=word/commentsExtended.xml><?xml version="1.0" encoding="utf-8"?>
+<w15:commentsEx xmlns:wpc="http://schemas.microsoft.com/office/word/2010/wordprocessingCanvas" xmlns:cx="http://schemas.microsoft.com/office/drawing/2014/chartex" xmlns:cx1="http://schemas.microsoft.com/office/drawing/2015/9/8/chartex" xmlns:cx2="http://schemas.microsoft.com/office/drawing/2015/10/21/chartex" xmlns:cx3="http://schemas.microsoft.com/office/drawing/2016/5/9/chartex" xmlns:cx4="http://schemas.microsoft.com/office/drawing/2016/5/10/chartex" xmlns:cx5="http://schemas.microsoft.com/office/drawing/2016/5/11/chartex" xmlns:cx6="http://schemas.microsoft.com/office/drawing/2016/5/12/chartex" xmlns:cx7="http://schemas.microsoft.com/office/drawing/2016/5/13/chartex" xmlns:cx8="http://schemas.microsoft.com/office/drawing/2016/5/14/chartex" xmlns:mc="http://schemas.openxmlformats.org/markup-compatibility/2006" xmlns:aink="http://schemas.microsoft.com/office/drawing/2016/ink" xmlns:am3d="http://schemas.microsoft.com/office/drawing/2017/model3d" xmlns:o="urn:schemas-microsoft-com:office:office" xmlns:r="http://schemas.openxmlformats.org/officeDocument/2006/relationships" xmlns:m="http://schemas.openxmlformats.org/officeDocument/2006/math" xmlns:v="urn:schemas-microsoft-com:vml" xmlns:wp14="http://schemas.microsoft.com/office/word/2010/wordprocessingDrawing" xmlns:wp="http://schemas.openxmlformats.org/drawingml/2006/wordprocessingDrawing" xmlns:w10="urn:schemas-microsoft-com:office:word" xmlns:w="http://schemas.openxmlformats.org/wordprocessingml/2006/main" xmlns:w14="http://schemas.microsoft.com/office/word/2010/wordml" xmlns:w15="http://schemas.microsoft.com/office/word/2012/wordml" xmlns:w16cid="http://schemas.microsoft.com/office/word/2016/wordml/cid" xmlns:w16se="http://schemas.microsoft.com/office/word/2015/wordml/symex" xmlns:wpg="http://schemas.microsoft.com/office/word/2010/wordprocessingGroup" xmlns:wpi="http://schemas.microsoft.com/office/word/2010/wordprocessingInk" xmlns:wne="http://schemas.microsoft.com/office/word/2006/wordml" xmlns:wps="http://schemas.microsoft.com/office/word/2010/wordprocessingShape" mc:Ignorable="w14 w15 w16se w16cid wp14">
+  <w15:commentEx w15:paraId="394FD99D" w15:done="0"/>
+  <w15:commentEx w15:paraId="25F82C25" w15:done="0"/>
+  <w15:commentEx w15:paraId="4B7653A1" w15:done="0"/>
+  <w15:commentEx w15:paraId="35F3B122" w15:done="0"/>
+  <w15:commentEx w15:paraId="2BA40DC7" w15:done="0"/>
+</w15:commentsEx>
+</file>
+
+<file path=word/commentsIds.xml><?xml version="1.0" encoding="utf-8"?>
+<w16cid:commentsIds xmlns:wpc="http://schemas.microsoft.com/office/word/2010/wordprocessingCanvas" xmlns:cx="http://schemas.microsoft.com/office/drawing/2014/chartex" xmlns:cx1="http://schemas.microsoft.com/office/drawing/2015/9/8/chartex" xmlns:cx2="http://schemas.microsoft.com/office/drawing/2015/10/21/chartex" xmlns:cx3="http://schemas.microsoft.com/office/drawing/2016/5/9/chartex" xmlns:cx4="http://schemas.microsoft.com/office/drawing/2016/5/10/chartex" xmlns:cx5="http://schemas.microsoft.com/office/drawing/2016/5/11/chartex" xmlns:cx6="http://schemas.microsoft.com/office/drawing/2016/5/12/chartex" xmlns:cx7="http://schemas.microsoft.com/office/drawing/2016/5/13/chartex" xmlns:cx8="http://schemas.microsoft.com/office/drawing/2016/5/14/chartex" xmlns:mc="http://schemas.openxmlformats.org/markup-compatibility/2006" xmlns:aink="http://schemas.microsoft.com/office/drawing/2016/ink" xmlns:am3d="http://schemas.microsoft.com/office/drawing/2017/model3d" xmlns:o="urn:schemas-microsoft-com:office:office" xmlns:r="http://schemas.openxmlformats.org/officeDocument/2006/relationships" xmlns:m="http://schemas.openxmlformats.org/officeDocument/2006/math" xmlns:v="urn:schemas-microsoft-com:vml" xmlns:wp14="http://schemas.microsoft.com/office/word/2010/wordprocessingDrawing" xmlns:wp="http://schemas.openxmlformats.org/drawingml/2006/wordprocessingDrawing" xmlns:w10="urn:schemas-microsoft-com:office:word" xmlns:w="http://schemas.openxmlformats.org/wordprocessingml/2006/main" xmlns:w14="http://schemas.microsoft.com/office/word/2010/wordml" xmlns:w15="http://schemas.microsoft.com/office/word/2012/wordml" xmlns:w16cid="http://schemas.microsoft.com/office/word/2016/wordml/cid" xmlns:w16se="http://schemas.microsoft.com/office/word/2015/wordml/symex" xmlns:wpg="http://schemas.microsoft.com/office/word/2010/wordprocessingGroup" xmlns:wpi="http://schemas.microsoft.com/office/word/2010/wordprocessingInk" xmlns:wne="http://schemas.microsoft.com/office/word/2006/wordml" xmlns:wps="http://schemas.microsoft.com/office/word/2010/wordprocessingShape" mc:Ignorable="w14 w15 w16se w16cid wp14">
+  <w16cid:commentId w16cid:paraId="394FD99D" w16cid:durableId="27A9DEAB"/>
+  <w16cid:commentId w16cid:paraId="25F82C25" w16cid:durableId="27A9DF7F"/>
+  <w16cid:commentId w16cid:paraId="4B7653A1" w16cid:durableId="27A9DFB4"/>
+  <w16cid:commentId w16cid:paraId="35F3B122" w16cid:durableId="27A9E06C"/>
+  <w16cid:commentId w16cid:paraId="2BA40DC7" w16cid:durableId="27A9E0AD"/>
+</w16cid:commentsIds>
+</file>
+
 <file path=word/endnotes.xml><?xml version="1.0" encoding="utf-8"?>
-<w:endnotes xmlns:wpc="http://schemas.microsoft.com/office/word/2010/wordprocessingCanvas" xmlns:cx="http://schemas.microsoft.com/office/drawing/2014/chartex" xmlns:cx1="http://schemas.microsoft.com/office/drawing/2015/9/8/chartex" xmlns:cx2="http://schemas.microsoft.com/office/drawing/2015/10/21/chartex" xmlns:cx3="http://schemas.microsoft.com/office/drawing/2016/5/9/chartex" xmlns:cx4="http://schemas.microsoft.com/office/drawing/2016/5/10/chartex" xmlns:cx5="http://schemas.microsoft.com/office/drawing/2016/5/11/chartex" xmlns:cx6="http://schemas.microsoft.com/office/drawing/2016/5/12/chartex" xmlns:cx7="http://schemas.microsoft.com/office/drawing/2016/5/13/chartex" xmlns:cx8="http://schemas.microsoft.com/office/drawing/2016/5/14/chartex" xmlns:mc="http://schemas.openxmlformats.org/markup-compatibility/2006" xmlns:aink="http://schemas.microsoft.com/office/drawing/2016/ink" xmlns:am3d="http://schemas.microsoft.com/office/drawing/2017/model3d" xmlns:o="urn:schemas-microsoft-com:office:office" xmlns:oel="http://schemas.microsoft.com/office/2019/extlst" xmlns:r="http://schemas.openxmlformats.org/officeDocument/2006/relationships" xmlns:m="http://schemas.openxmlformats.org/officeDocument/2006/math" xmlns:v="urn:schemas-microsoft-com:vml" xmlns:wp14="http://schemas.microsoft.com/office/word/2010/wordprocessingDrawing" xmlns:wp="http://schemas.openxmlformats.org/drawingml/2006/wordprocessingDrawing" xmlns:w10="urn:schemas-microsoft-com:office:word" xmlns:w="http://schemas.openxmlformats.org/wordprocessingml/2006/main" xmlns:w14="http://schemas.microsoft.com/office/word/2010/wordml" xmlns:w15="http://schemas.microsoft.com/office/word/2012/wordml" xmlns:w16cex="http://schemas.microsoft.com/office/word/2018/wordml/cex" xmlns:w16cid="http://schemas.microsoft.com/office/word/2016/wordml/cid" xmlns:w16="http://schemas.microsoft.com/office/word/2018/wordml" xmlns:w16sdtdh="http://schemas.microsoft.com/office/word/2020/wordml/sdtdatahash" xmlns:w16se="http://schemas.microsoft.com/office/word/2015/wordml/symex" xmlns:wpg="http://schemas.microsoft.com/office/word/2010/wordprocessingGroup" xmlns:wpi="http://schemas.microsoft.com/office/word/2010/wordprocessingInk" xmlns:wne="http://schemas.microsoft.com/office/word/2006/wordml" xmlns:wps="http://schemas.microsoft.com/office/word/2010/wordprocessingShape" mc:Ignorable="w14 w15 w16se w16cid w16 w16cex w16sdtdh wp14">
+<w:endnotes xmlns:wpc="http://schemas.microsoft.com/office/word/2010/wordprocessingCanvas" xmlns:cx="http://schemas.microsoft.com/office/drawing/2014/chartex" xmlns:cx1="http://schemas.microsoft.com/office/drawing/2015/9/8/chartex" xmlns:cx2="http://schemas.microsoft.com/office/drawing/2015/10/21/chartex" xmlns:cx3="http://schemas.microsoft.com/office/drawing/2016/5/9/chartex" xmlns:cx4="http://schemas.microsoft.com/office/drawing/2016/5/10/chartex" xmlns:cx5="http://schemas.microsoft.com/office/drawing/2016/5/11/chartex" xmlns:cx6="http://schemas.microsoft.com/office/drawing/2016/5/12/chartex" xmlns:cx7="http://schemas.microsoft.com/office/drawing/2016/5/13/chartex" xmlns:cx8="http://schemas.microsoft.com/office/drawing/2016/5/14/chartex" xmlns:mc="http://schemas.openxmlformats.org/markup-compatibility/2006" xmlns:aink="http://schemas.microsoft.com/office/drawing/2016/ink" xmlns:am3d="http://schemas.microsoft.com/office/drawing/2017/model3d" xmlns:o="urn:schemas-microsoft-com:office:office" xmlns:r="http://schemas.openxmlformats.org/officeDocument/2006/relationships" xmlns:m="http://schemas.openxmlformats.org/officeDocument/2006/math" xmlns:v="urn:schemas-microsoft-com:vml" xmlns:wp14="http://schemas.microsoft.com/office/word/2010/wordprocessingDrawing" xmlns:wp="http://schemas.openxmlformats.org/drawingml/2006/wordprocessingDrawing" xmlns:w10="urn:schemas-microsoft-com:office:word" xmlns:w="http://schemas.openxmlformats.org/wordprocessingml/2006/main" xmlns:w14="http://schemas.microsoft.com/office/word/2010/wordml" xmlns:w15="http://schemas.microsoft.com/office/word/2012/wordml" xmlns:w16cid="http://schemas.microsoft.com/office/word/2016/wordml/cid" xmlns:w16se="http://schemas.microsoft.com/office/word/2015/wordml/symex" xmlns:wpg="http://schemas.microsoft.com/office/word/2010/wordprocessingGroup" xmlns:wpi="http://schemas.microsoft.com/office/word/2010/wordprocessingInk" xmlns:wne="http://schemas.microsoft.com/office/word/2006/wordml" xmlns:wps="http://schemas.microsoft.com/office/word/2010/wordprocessingShape" mc:Ignorable="w14 w15 w16se w16cid wp14">
   <w:endnote w:type="separator" w:id="-1">
     <w:p>
       <w:pPr>
@@ -3553,7 +3905,7 @@
 </file>
 
 <file path=word/footer1.xml><?xml version="1.0" encoding="utf-8"?>
-<w:ftr xmlns:wpc="http://schemas.microsoft.com/office/word/2010/wordprocessingCanvas" xmlns:cx="http://schemas.microsoft.com/office/drawing/2014/chartex" xmlns:cx1="http://schemas.microsoft.com/office/drawing/2015/9/8/chartex" xmlns:cx2="http://schemas.microsoft.com/office/drawing/2015/10/21/chartex" xmlns:cx3="http://schemas.microsoft.com/office/drawing/2016/5/9/chartex" xmlns:cx4="http://schemas.microsoft.com/office/drawing/2016/5/10/chartex" xmlns:cx5="http://schemas.microsoft.com/office/drawing/2016/5/11/chartex" xmlns:cx6="http://schemas.microsoft.com/office/drawing/2016/5/12/chartex" xmlns:cx7="http://schemas.microsoft.com/office/drawing/2016/5/13/chartex" xmlns:cx8="http://schemas.microsoft.com/office/drawing/2016/5/14/chartex" xmlns:mc="http://schemas.openxmlformats.org/markup-compatibility/2006" xmlns:aink="http://schemas.microsoft.com/office/drawing/2016/ink" xmlns:am3d="http://schemas.microsoft.com/office/drawing/2017/model3d" xmlns:o="urn:schemas-microsoft-com:office:office" xmlns:oel="http://schemas.microsoft.com/office/2019/extlst" xmlns:r="http://schemas.openxmlformats.org/officeDocument/2006/relationships" xmlns:m="http://schemas.openxmlformats.org/officeDocument/2006/math" xmlns:v="urn:schemas-microsoft-com:vml" xmlns:wp14="http://schemas.microsoft.com/office/word/2010/wordprocessingDrawing" xmlns:wp="http://schemas.openxmlformats.org/drawingml/2006/wordprocessingDrawing" xmlns:w10="urn:schemas-microsoft-com:office:word" xmlns:w="http://schemas.openxmlformats.org/wordprocessingml/2006/main" xmlns:w14="http://schemas.microsoft.com/office/word/2010/wordml" xmlns:w15="http://schemas.microsoft.com/office/word/2012/wordml" xmlns:w16cex="http://schemas.microsoft.com/office/word/2018/wordml/cex" xmlns:w16cid="http://schemas.microsoft.com/office/word/2016/wordml/cid" xmlns:w16="http://schemas.microsoft.com/office/word/2018/wordml" xmlns:w16sdtdh="http://schemas.microsoft.com/office/word/2020/wordml/sdtdatahash" xmlns:w16se="http://schemas.microsoft.com/office/word/2015/wordml/symex" xmlns:wpg="http://schemas.microsoft.com/office/word/2010/wordprocessingGroup" xmlns:wpi="http://schemas.microsoft.com/office/word/2010/wordprocessingInk" xmlns:wne="http://schemas.microsoft.com/office/word/2006/wordml" xmlns:wps="http://schemas.microsoft.com/office/word/2010/wordprocessingShape" mc:Ignorable="w14 w15 w16se w16cid w16 w16cex w16sdtdh wp14">
+<w:ftr xmlns:wpc="http://schemas.microsoft.com/office/word/2010/wordprocessingCanvas" xmlns:cx="http://schemas.microsoft.com/office/drawing/2014/chartex" xmlns:cx1="http://schemas.microsoft.com/office/drawing/2015/9/8/chartex" xmlns:cx2="http://schemas.microsoft.com/office/drawing/2015/10/21/chartex" xmlns:cx3="http://schemas.microsoft.com/office/drawing/2016/5/9/chartex" xmlns:cx4="http://schemas.microsoft.com/office/drawing/2016/5/10/chartex" xmlns:cx5="http://schemas.microsoft.com/office/drawing/2016/5/11/chartex" xmlns:cx6="http://schemas.microsoft.com/office/drawing/2016/5/12/chartex" xmlns:cx7="http://schemas.microsoft.com/office/drawing/2016/5/13/chartex" xmlns:cx8="http://schemas.microsoft.com/office/drawing/2016/5/14/chartex" xmlns:mc="http://schemas.openxmlformats.org/markup-compatibility/2006" xmlns:aink="http://schemas.microsoft.com/office/drawing/2016/ink" xmlns:am3d="http://schemas.microsoft.com/office/drawing/2017/model3d" xmlns:o="urn:schemas-microsoft-com:office:office" xmlns:r="http://schemas.openxmlformats.org/officeDocument/2006/relationships" xmlns:m="http://schemas.openxmlformats.org/officeDocument/2006/math" xmlns:v="urn:schemas-microsoft-com:vml" xmlns:wp14="http://schemas.microsoft.com/office/word/2010/wordprocessingDrawing" xmlns:wp="http://schemas.openxmlformats.org/drawingml/2006/wordprocessingDrawing" xmlns:w10="urn:schemas-microsoft-com:office:word" xmlns:w="http://schemas.openxmlformats.org/wordprocessingml/2006/main" xmlns:w14="http://schemas.microsoft.com/office/word/2010/wordml" xmlns:w15="http://schemas.microsoft.com/office/word/2012/wordml" xmlns:w16cid="http://schemas.microsoft.com/office/word/2016/wordml/cid" xmlns:w16se="http://schemas.microsoft.com/office/word/2015/wordml/symex" xmlns:wpg="http://schemas.microsoft.com/office/word/2010/wordprocessingGroup" xmlns:wpi="http://schemas.microsoft.com/office/word/2010/wordprocessingInk" xmlns:wne="http://schemas.microsoft.com/office/word/2006/wordml" xmlns:wps="http://schemas.microsoft.com/office/word/2010/wordprocessingShape" mc:Ignorable="w14 w15 w16se w16cid wp14">
   <w:sdt>
     <w:sdtPr>
       <w:id w:val="-954411554"/>
@@ -3562,6 +3914,7 @@
         <w:docPartUnique/>
       </w:docPartObj>
     </w:sdtPr>
+    <w:sdtEndPr/>
     <w:sdtContent>
       <w:p>
         <w:pPr>
@@ -3595,7 +3948,7 @@
 </file>
 
 <file path=word/footnotes.xml><?xml version="1.0" encoding="utf-8"?>
-<w:footnotes xmlns:wpc="http://schemas.microsoft.com/office/word/2010/wordprocessingCanvas" xmlns:cx="http://schemas.microsoft.com/office/drawing/2014/chartex" xmlns:cx1="http://schemas.microsoft.com/office/drawing/2015/9/8/chartex" xmlns:cx2="http://schemas.microsoft.com/office/drawing/2015/10/21/chartex" xmlns:cx3="http://schemas.microsoft.com/office/drawing/2016/5/9/chartex" xmlns:cx4="http://schemas.microsoft.com/office/drawing/2016/5/10/chartex" xmlns:cx5="http://schemas.microsoft.com/office/drawing/2016/5/11/chartex" xmlns:cx6="http://schemas.microsoft.com/office/drawing/2016/5/12/chartex" xmlns:cx7="http://schemas.microsoft.com/office/drawing/2016/5/13/chartex" xmlns:cx8="http://schemas.microsoft.com/office/drawing/2016/5/14/chartex" xmlns:mc="http://schemas.openxmlformats.org/markup-compatibility/2006" xmlns:aink="http://schemas.microsoft.com/office/drawing/2016/ink" xmlns:am3d="http://schemas.microsoft.com/office/drawing/2017/model3d" xmlns:o="urn:schemas-microsoft-com:office:office" xmlns:oel="http://schemas.microsoft.com/office/2019/extlst" xmlns:r="http://schemas.openxmlformats.org/officeDocument/2006/relationships" xmlns:m="http://schemas.openxmlformats.org/officeDocument/2006/math" xmlns:v="urn:schemas-microsoft-com:vml" xmlns:wp14="http://schemas.microsoft.com/office/word/2010/wordprocessingDrawing" xmlns:wp="http://schemas.openxmlformats.org/drawingml/2006/wordprocessingDrawing" xmlns:w10="urn:schemas-microsoft-com:office:word" xmlns:w="http://schemas.openxmlformats.org/wordprocessingml/2006/main" xmlns:w14="http://schemas.microsoft.com/office/word/2010/wordml" xmlns:w15="http://schemas.microsoft.com/office/word/2012/wordml" xmlns:w16cex="http://schemas.microsoft.com/office/word/2018/wordml/cex" xmlns:w16cid="http://schemas.microsoft.com/office/word/2016/wordml/cid" xmlns:w16="http://schemas.microsoft.com/office/word/2018/wordml" xmlns:w16sdtdh="http://schemas.microsoft.com/office/word/2020/wordml/sdtdatahash" xmlns:w16se="http://schemas.microsoft.com/office/word/2015/wordml/symex" xmlns:wpg="http://schemas.microsoft.com/office/word/2010/wordprocessingGroup" xmlns:wpi="http://schemas.microsoft.com/office/word/2010/wordprocessingInk" xmlns:wne="http://schemas.microsoft.com/office/word/2006/wordml" xmlns:wps="http://schemas.microsoft.com/office/word/2010/wordprocessingShape" mc:Ignorable="w14 w15 w16se w16cid w16 w16cex w16sdtdh wp14">
+<w:footnotes xmlns:wpc="http://schemas.microsoft.com/office/word/2010/wordprocessingCanvas" xmlns:cx="http://schemas.microsoft.com/office/drawing/2014/chartex" xmlns:cx1="http://schemas.microsoft.com/office/drawing/2015/9/8/chartex" xmlns:cx2="http://schemas.microsoft.com/office/drawing/2015/10/21/chartex" xmlns:cx3="http://schemas.microsoft.com/office/drawing/2016/5/9/chartex" xmlns:cx4="http://schemas.microsoft.com/office/drawing/2016/5/10/chartex" xmlns:cx5="http://schemas.microsoft.com/office/drawing/2016/5/11/chartex" xmlns:cx6="http://schemas.microsoft.com/office/drawing/2016/5/12/chartex" xmlns:cx7="http://schemas.microsoft.com/office/drawing/2016/5/13/chartex" xmlns:cx8="http://schemas.microsoft.com/office/drawing/2016/5/14/chartex" xmlns:mc="http://schemas.openxmlformats.org/markup-compatibility/2006" xmlns:aink="http://schemas.microsoft.com/office/drawing/2016/ink" xmlns:am3d="http://schemas.microsoft.com/office/drawing/2017/model3d" xmlns:o="urn:schemas-microsoft-com:office:office" xmlns:r="http://schemas.openxmlformats.org/officeDocument/2006/relationships" xmlns:m="http://schemas.openxmlformats.org/officeDocument/2006/math" xmlns:v="urn:schemas-microsoft-com:vml" xmlns:wp14="http://schemas.microsoft.com/office/word/2010/wordprocessingDrawing" xmlns:wp="http://schemas.openxmlformats.org/drawingml/2006/wordprocessingDrawing" xmlns:w10="urn:schemas-microsoft-com:office:word" xmlns:w="http://schemas.openxmlformats.org/wordprocessingml/2006/main" xmlns:w14="http://schemas.microsoft.com/office/word/2010/wordml" xmlns:w15="http://schemas.microsoft.com/office/word/2012/wordml" xmlns:w16cid="http://schemas.microsoft.com/office/word/2016/wordml/cid" xmlns:w16se="http://schemas.microsoft.com/office/word/2015/wordml/symex" xmlns:wpg="http://schemas.microsoft.com/office/word/2010/wordprocessingGroup" xmlns:wpi="http://schemas.microsoft.com/office/word/2010/wordprocessingInk" xmlns:wne="http://schemas.microsoft.com/office/word/2006/wordml" xmlns:wps="http://schemas.microsoft.com/office/word/2010/wordprocessingShape" mc:Ignorable="w14 w15 w16se w16cid wp14">
   <w:footnote w:type="separator" w:id="-1">
     <w:p>
       <w:pPr>
@@ -3620,7 +3973,7 @@
 </file>
 
 <file path=word/numbering.xml><?xml version="1.0" encoding="utf-8"?>
-<w:numbering xmlns:wpc="http://schemas.microsoft.com/office/word/2010/wordprocessingCanvas" xmlns:cx="http://schemas.microsoft.com/office/drawing/2014/chartex" xmlns:cx1="http://schemas.microsoft.com/office/drawing/2015/9/8/chartex" xmlns:cx2="http://schemas.microsoft.com/office/drawing/2015/10/21/chartex" xmlns:cx3="http://schemas.microsoft.com/office/drawing/2016/5/9/chartex" xmlns:cx4="http://schemas.microsoft.com/office/drawing/2016/5/10/chartex" xmlns:cx5="http://schemas.microsoft.com/office/drawing/2016/5/11/chartex" xmlns:cx6="http://schemas.microsoft.com/office/drawing/2016/5/12/chartex" xmlns:cx7="http://schemas.microsoft.com/office/drawing/2016/5/13/chartex" xmlns:cx8="http://schemas.microsoft.com/office/drawing/2016/5/14/chartex" xmlns:mc="http://schemas.openxmlformats.org/markup-compatibility/2006" xmlns:aink="http://schemas.microsoft.com/office/drawing/2016/ink" xmlns:am3d="http://schemas.microsoft.com/office/drawing/2017/model3d" xmlns:o="urn:schemas-microsoft-com:office:office" xmlns:oel="http://schemas.microsoft.com/office/2019/extlst" xmlns:r="http://schemas.openxmlformats.org/officeDocument/2006/relationships" xmlns:m="http://schemas.openxmlformats.org/officeDocument/2006/math" xmlns:v="urn:schemas-microsoft-com:vml" xmlns:wp14="http://schemas.microsoft.com/office/word/2010/wordprocessingDrawing" xmlns:wp="http://schemas.openxmlformats.org/drawingml/2006/wordprocessingDrawing" xmlns:w10="urn:schemas-microsoft-com:office:word" xmlns:w="http://schemas.openxmlformats.org/wordprocessingml/2006/main" xmlns:w14="http://schemas.microsoft.com/office/word/2010/wordml" xmlns:w15="http://schemas.microsoft.com/office/word/2012/wordml" xmlns:w16cex="http://schemas.microsoft.com/office/word/2018/wordml/cex" xmlns:w16cid="http://schemas.microsoft.com/office/word/2016/wordml/cid" xmlns:w16="http://schemas.microsoft.com/office/word/2018/wordml" xmlns:w16sdtdh="http://schemas.microsoft.com/office/word/2020/wordml/sdtdatahash" xmlns:w16se="http://schemas.microsoft.com/office/word/2015/wordml/symex" xmlns:wpg="http://schemas.microsoft.com/office/word/2010/wordprocessingGroup" xmlns:wpi="http://schemas.microsoft.com/office/word/2010/wordprocessingInk" xmlns:wne="http://schemas.microsoft.com/office/word/2006/wordml" xmlns:wps="http://schemas.microsoft.com/office/word/2010/wordprocessingShape" mc:Ignorable="w14 w15 w16se w16cid w16 w16cex w16sdtdh wp14">
+<w:numbering xmlns:wpc="http://schemas.microsoft.com/office/word/2010/wordprocessingCanvas" xmlns:cx="http://schemas.microsoft.com/office/drawing/2014/chartex" xmlns:cx1="http://schemas.microsoft.com/office/drawing/2015/9/8/chartex" xmlns:cx2="http://schemas.microsoft.com/office/drawing/2015/10/21/chartex" xmlns:cx3="http://schemas.microsoft.com/office/drawing/2016/5/9/chartex" xmlns:cx4="http://schemas.microsoft.com/office/drawing/2016/5/10/chartex" xmlns:cx5="http://schemas.microsoft.com/office/drawing/2016/5/11/chartex" xmlns:cx6="http://schemas.microsoft.com/office/drawing/2016/5/12/chartex" xmlns:cx7="http://schemas.microsoft.com/office/drawing/2016/5/13/chartex" xmlns:cx8="http://schemas.microsoft.com/office/drawing/2016/5/14/chartex" xmlns:mc="http://schemas.openxmlformats.org/markup-compatibility/2006" xmlns:aink="http://schemas.microsoft.com/office/drawing/2016/ink" xmlns:am3d="http://schemas.microsoft.com/office/drawing/2017/model3d" xmlns:o="urn:schemas-microsoft-com:office:office" xmlns:r="http://schemas.openxmlformats.org/officeDocument/2006/relationships" xmlns:m="http://schemas.openxmlformats.org/officeDocument/2006/math" xmlns:v="urn:schemas-microsoft-com:vml" xmlns:wp14="http://schemas.microsoft.com/office/word/2010/wordprocessingDrawing" xmlns:wp="http://schemas.openxmlformats.org/drawingml/2006/wordprocessingDrawing" xmlns:w10="urn:schemas-microsoft-com:office:word" xmlns:w="http://schemas.openxmlformats.org/wordprocessingml/2006/main" xmlns:w14="http://schemas.microsoft.com/office/word/2010/wordml" xmlns:w15="http://schemas.microsoft.com/office/word/2012/wordml" xmlns:w16cid="http://schemas.microsoft.com/office/word/2016/wordml/cid" xmlns:w16se="http://schemas.microsoft.com/office/word/2015/wordml/symex" xmlns:wpg="http://schemas.microsoft.com/office/word/2010/wordprocessingGroup" xmlns:wpi="http://schemas.microsoft.com/office/word/2010/wordprocessingInk" xmlns:wne="http://schemas.microsoft.com/office/word/2006/wordml" xmlns:wps="http://schemas.microsoft.com/office/word/2010/wordprocessingShape" mc:Ignorable="w14 w15 w16se w16cid wp14">
   <w:abstractNum w:abstractNumId="0" w15:restartNumberingAfterBreak="0">
     <w:nsid w:val="2C404BF7"/>
     <w:multiLevelType w:val="hybridMultilevel"/>
@@ -3960,20 +4313,28 @@
       </w:rPr>
     </w:lvl>
   </w:abstractNum>
-  <w:num w:numId="1" w16cid:durableId="1100879669">
+  <w:num w:numId="1">
     <w:abstractNumId w:val="2"/>
   </w:num>
-  <w:num w:numId="2" w16cid:durableId="705568883">
+  <w:num w:numId="2">
     <w:abstractNumId w:val="0"/>
   </w:num>
-  <w:num w:numId="3" w16cid:durableId="1625698803">
+  <w:num w:numId="3">
     <w:abstractNumId w:val="1"/>
   </w:num>
 </w:numbering>
 </file>
 
+<file path=word/people.xml><?xml version="1.0" encoding="utf-8"?>
+<w15:people xmlns:wpc="http://schemas.microsoft.com/office/word/2010/wordprocessingCanvas" xmlns:cx="http://schemas.microsoft.com/office/drawing/2014/chartex" xmlns:cx1="http://schemas.microsoft.com/office/drawing/2015/9/8/chartex" xmlns:cx2="http://schemas.microsoft.com/office/drawing/2015/10/21/chartex" xmlns:cx3="http://schemas.microsoft.com/office/drawing/2016/5/9/chartex" xmlns:cx4="http://schemas.microsoft.com/office/drawing/2016/5/10/chartex" xmlns:cx5="http://schemas.microsoft.com/office/drawing/2016/5/11/chartex" xmlns:cx6="http://schemas.microsoft.com/office/drawing/2016/5/12/chartex" xmlns:cx7="http://schemas.microsoft.com/office/drawing/2016/5/13/chartex" xmlns:cx8="http://schemas.microsoft.com/office/drawing/2016/5/14/chartex" xmlns:mc="http://schemas.openxmlformats.org/markup-compatibility/2006" xmlns:aink="http://schemas.microsoft.com/office/drawing/2016/ink" xmlns:am3d="http://schemas.microsoft.com/office/drawing/2017/model3d" xmlns:o="urn:schemas-microsoft-com:office:office" xmlns:r="http://schemas.openxmlformats.org/officeDocument/2006/relationships" xmlns:m="http://schemas.openxmlformats.org/officeDocument/2006/math" xmlns:v="urn:schemas-microsoft-com:vml" xmlns:wp14="http://schemas.microsoft.com/office/word/2010/wordprocessingDrawing" xmlns:wp="http://schemas.openxmlformats.org/drawingml/2006/wordprocessingDrawing" xmlns:w10="urn:schemas-microsoft-com:office:word" xmlns:w="http://schemas.openxmlformats.org/wordprocessingml/2006/main" xmlns:w14="http://schemas.microsoft.com/office/word/2010/wordml" xmlns:w15="http://schemas.microsoft.com/office/word/2012/wordml" xmlns:w16cid="http://schemas.microsoft.com/office/word/2016/wordml/cid" xmlns:w16se="http://schemas.microsoft.com/office/word/2015/wordml/symex" xmlns:wpg="http://schemas.microsoft.com/office/word/2010/wordprocessingGroup" xmlns:wpi="http://schemas.microsoft.com/office/word/2010/wordprocessingInk" xmlns:wne="http://schemas.microsoft.com/office/word/2006/wordml" xmlns:wps="http://schemas.microsoft.com/office/word/2010/wordprocessingShape" mc:Ignorable="w14 w15 w16se w16cid wp14">
+  <w15:person w15:author="Lopez Martinez, Patricia">
+    <w15:presenceInfo w15:providerId="AD" w15:userId="S-1-5-21-944967546-1198412623-924725345-2806"/>
+  </w15:person>
+</w15:people>
+</file>
+
 <file path=word/styles.xml><?xml version="1.0" encoding="utf-8"?>
-<w:styles xmlns:mc="http://schemas.openxmlformats.org/markup-compatibility/2006" xmlns:r="http://schemas.openxmlformats.org/officeDocument/2006/relationships" xmlns:w="http://schemas.openxmlformats.org/wordprocessingml/2006/main" xmlns:w14="http://schemas.microsoft.com/office/word/2010/wordml" xmlns:w15="http://schemas.microsoft.com/office/word/2012/wordml" xmlns:w16cex="http://schemas.microsoft.com/office/word/2018/wordml/cex" xmlns:w16cid="http://schemas.microsoft.com/office/word/2016/wordml/cid" xmlns:w16="http://schemas.microsoft.com/office/word/2018/wordml" xmlns:w16sdtdh="http://schemas.microsoft.com/office/word/2020/wordml/sdtdatahash" xmlns:w16se="http://schemas.microsoft.com/office/word/2015/wordml/symex" mc:Ignorable="w14 w15 w16se w16cid w16 w16cex w16sdtdh">
+<w:styles xmlns:mc="http://schemas.openxmlformats.org/markup-compatibility/2006" xmlns:r="http://schemas.openxmlformats.org/officeDocument/2006/relationships" xmlns:w="http://schemas.openxmlformats.org/wordprocessingml/2006/main" xmlns:w14="http://schemas.microsoft.com/office/word/2010/wordml" xmlns:w15="http://schemas.microsoft.com/office/word/2012/wordml" xmlns:w16cid="http://schemas.microsoft.com/office/word/2016/wordml/cid" xmlns:w16se="http://schemas.microsoft.com/office/word/2015/wordml/symex" mc:Ignorable="w14 w15 w16se w16cid">
   <w:docDefaults>
     <w:rPrDefault>
       <w:rPr>
@@ -3991,7 +4352,7 @@
       </w:pPr>
     </w:pPrDefault>
   </w:docDefaults>
-  <w:latentStyles w:defLockedState="0" w:defUIPriority="99" w:defSemiHidden="0" w:defUnhideWhenUsed="0" w:defQFormat="0" w:count="376">
+  <w:latentStyles w:defLockedState="0" w:defUIPriority="99" w:defSemiHidden="0" w:defUnhideWhenUsed="0" w:defQFormat="0" w:count="375">
     <w:lsdException w:name="Normal" w:uiPriority="0" w:qFormat="1"/>
     <w:lsdException w:name="heading 1" w:uiPriority="9" w:qFormat="1"/>
     <w:lsdException w:name="heading 2" w:semiHidden="1" w:uiPriority="9" w:unhideWhenUsed="1" w:qFormat="1"/>
@@ -4097,6 +4458,7 @@
     <w:lsdException w:name="HTML Sample" w:semiHidden="1" w:unhideWhenUsed="1"/>
     <w:lsdException w:name="HTML Typewriter" w:semiHidden="1" w:unhideWhenUsed="1"/>
     <w:lsdException w:name="HTML Variable" w:semiHidden="1" w:unhideWhenUsed="1"/>
+    <w:lsdException w:name="Normal Table" w:semiHidden="1" w:unhideWhenUsed="1"/>
     <w:lsdException w:name="annotation subject" w:semiHidden="1" w:unhideWhenUsed="1"/>
     <w:lsdException w:name="No List" w:semiHidden="1" w:unhideWhenUsed="1"/>
     <w:lsdException w:name="Outline List 1" w:semiHidden="1" w:unhideWhenUsed="1"/>
@@ -4143,8 +4505,10 @@
     <w:lsdException w:name="Table Subtle 2" w:semiHidden="1" w:unhideWhenUsed="1"/>
     <w:lsdException w:name="Table Web 1" w:semiHidden="1" w:unhideWhenUsed="1"/>
     <w:lsdException w:name="Table Web 2" w:semiHidden="1" w:unhideWhenUsed="1"/>
+    <w:lsdException w:name="Table Web 3" w:semiHidden="1" w:unhideWhenUsed="1"/>
     <w:lsdException w:name="Balloon Text" w:semiHidden="1" w:unhideWhenUsed="1"/>
     <w:lsdException w:name="Table Grid" w:uiPriority="39"/>
+    <w:lsdException w:name="Table Theme" w:semiHidden="1" w:unhideWhenUsed="1"/>
     <w:lsdException w:name="Placeholder Text" w:semiHidden="1"/>
     <w:lsdException w:name="No Spacing" w:uiPriority="1" w:qFormat="1"/>
     <w:lsdException w:name="Light Shading" w:uiPriority="60"/>
@@ -4364,7 +4728,6 @@
     <w:lsdException w:name="Smart Hyperlink" w:semiHidden="1" w:unhideWhenUsed="1"/>
     <w:lsdException w:name="Hashtag" w:semiHidden="1" w:unhideWhenUsed="1"/>
     <w:lsdException w:name="Unresolved Mention" w:semiHidden="1" w:unhideWhenUsed="1"/>
-    <w:lsdException w:name="Smart Link" w:semiHidden="1" w:unhideWhenUsed="1"/>
   </w:latentStyles>
   <w:style w:type="paragraph" w:default="1" w:styleId="Normal">
     <w:name w:val="Normal"/>
@@ -5087,7 +5450,7 @@
 </file>
 
 <file path=customXml/itemProps1.xml><?xml version="1.0" encoding="utf-8"?>
-<ds:datastoreItem xmlns:ds="http://schemas.openxmlformats.org/officeDocument/2006/customXml" ds:itemID="{96270218-3FDB-4151-BE2B-3D81A9AF45A9}">
+<ds:datastoreItem xmlns:ds="http://schemas.openxmlformats.org/officeDocument/2006/customXml" ds:itemID="{906DE275-C37F-4A9A-AB91-B82D2B1FB2C3}">
   <ds:schemaRefs>
     <ds:schemaRef ds:uri="http://schemas.openxmlformats.org/officeDocument/2006/bibliography"/>
   </ds:schemaRefs>

</xml_diff>

<commit_message>
Añadido diagrama de clases
</commit_message>
<xml_diff>
--- a/Memoria/Memoria.docx
+++ b/Memoria/Memoria.docx
@@ -475,6 +475,8 @@
               <w:rFonts w:ascii="Arial" w:eastAsiaTheme="minorEastAsia" w:hAnsi="Arial" w:cs="Arial"/>
               <w:noProof/>
               <w:kern w:val="0"/>
+              <w:sz w:val="20"/>
+              <w:szCs w:val="20"/>
               <w:lang w:eastAsia="es-ES"/>
               <w14:ligatures w14:val="none"/>
             </w:rPr>
@@ -482,28 +484,35 @@
           <w:r>
             <w:rPr>
               <w:rFonts w:ascii="Arial" w:hAnsi="Arial" w:cs="Arial"/>
+              <w:sz w:val="20"/>
+              <w:szCs w:val="20"/>
             </w:rPr>
             <w:fldChar w:fldCharType="begin"/>
           </w:r>
           <w:r>
             <w:rPr>
               <w:rFonts w:ascii="Arial" w:hAnsi="Arial" w:cs="Arial"/>
+              <w:sz w:val="20"/>
+              <w:szCs w:val="20"/>
             </w:rPr>
             <w:instrText xml:space="preserve"> TOC \o "1-3" \h \z \u </w:instrText>
           </w:r>
           <w:r>
             <w:rPr>
               <w:rFonts w:ascii="Arial" w:hAnsi="Arial" w:cs="Arial"/>
+              <w:sz w:val="20"/>
+              <w:szCs w:val="20"/>
             </w:rPr>
             <w:fldChar w:fldCharType="separate"/>
           </w:r>
-          <w:hyperlink w:anchor="_Toc128505013" w:history="1">
+          <w:hyperlink w:anchor="_Toc128578159" w:history="1">
             <w:r>
               <w:rPr>
                 <w:rStyle w:val="Hipervnculo"/>
                 <w:rFonts w:ascii="Arial" w:hAnsi="Arial" w:cs="Arial"/>
                 <w:noProof/>
-                <w:spacing w:val="20"/>
+                <w:sz w:val="20"/>
+                <w:szCs w:val="20"/>
               </w:rPr>
               <w:t>1. Introducción</w:t>
             </w:r>
@@ -512,6 +521,8 @@
                 <w:rFonts w:ascii="Arial" w:hAnsi="Arial" w:cs="Arial"/>
                 <w:noProof/>
                 <w:webHidden/>
+                <w:sz w:val="20"/>
+                <w:szCs w:val="20"/>
               </w:rPr>
               <w:tab/>
             </w:r>
@@ -520,6 +531,8 @@
                 <w:rFonts w:ascii="Arial" w:hAnsi="Arial" w:cs="Arial"/>
                 <w:noProof/>
                 <w:webHidden/>
+                <w:sz w:val="20"/>
+                <w:szCs w:val="20"/>
               </w:rPr>
               <w:fldChar w:fldCharType="begin"/>
             </w:r>
@@ -528,14 +541,18 @@
                 <w:rFonts w:ascii="Arial" w:hAnsi="Arial" w:cs="Arial"/>
                 <w:noProof/>
                 <w:webHidden/>
+                <w:sz w:val="20"/>
+                <w:szCs w:val="20"/>
               </w:rPr>
-              <w:instrText xml:space="preserve"> PAGEREF _Toc128505013 \h </w:instrText>
+              <w:instrText xml:space="preserve"> PAGEREF _Toc128578159 \h </w:instrText>
             </w:r>
             <w:r>
               <w:rPr>
                 <w:rFonts w:ascii="Arial" w:hAnsi="Arial" w:cs="Arial"/>
                 <w:noProof/>
                 <w:webHidden/>
+                <w:sz w:val="20"/>
+                <w:szCs w:val="20"/>
               </w:rPr>
             </w:r>
             <w:r>
@@ -543,6 +560,8 @@
                 <w:rFonts w:ascii="Arial" w:hAnsi="Arial" w:cs="Arial"/>
                 <w:noProof/>
                 <w:webHidden/>
+                <w:sz w:val="20"/>
+                <w:szCs w:val="20"/>
               </w:rPr>
               <w:fldChar w:fldCharType="separate"/>
             </w:r>
@@ -551,6 +570,8 @@
                 <w:rFonts w:ascii="Arial" w:hAnsi="Arial" w:cs="Arial"/>
                 <w:noProof/>
                 <w:webHidden/>
+                <w:sz w:val="20"/>
+                <w:szCs w:val="20"/>
               </w:rPr>
               <w:t>4</w:t>
             </w:r>
@@ -559,6 +580,8 @@
                 <w:rFonts w:ascii="Arial" w:hAnsi="Arial" w:cs="Arial"/>
                 <w:noProof/>
                 <w:webHidden/>
+                <w:sz w:val="20"/>
+                <w:szCs w:val="20"/>
               </w:rPr>
               <w:fldChar w:fldCharType="end"/>
             </w:r>
@@ -573,14 +596,18 @@
             <w:rPr>
               <w:rFonts w:ascii="Arial" w:hAnsi="Arial" w:cs="Arial"/>
               <w:noProof/>
+              <w:sz w:val="20"/>
+              <w:szCs w:val="20"/>
             </w:rPr>
           </w:pPr>
-          <w:hyperlink w:anchor="_Toc128505014" w:history="1">
+          <w:hyperlink w:anchor="_Toc128578160" w:history="1">
             <w:r>
               <w:rPr>
                 <w:rStyle w:val="Hipervnculo"/>
                 <w:rFonts w:ascii="Arial" w:hAnsi="Arial" w:cs="Arial"/>
                 <w:noProof/>
+                <w:sz w:val="20"/>
+                <w:szCs w:val="20"/>
               </w:rPr>
               <w:t>1.1 Contexto</w:t>
             </w:r>
@@ -589,6 +616,8 @@
                 <w:rFonts w:ascii="Arial" w:hAnsi="Arial" w:cs="Arial"/>
                 <w:noProof/>
                 <w:webHidden/>
+                <w:sz w:val="20"/>
+                <w:szCs w:val="20"/>
               </w:rPr>
               <w:tab/>
             </w:r>
@@ -597,6 +626,8 @@
                 <w:rFonts w:ascii="Arial" w:hAnsi="Arial" w:cs="Arial"/>
                 <w:noProof/>
                 <w:webHidden/>
+                <w:sz w:val="20"/>
+                <w:szCs w:val="20"/>
               </w:rPr>
               <w:fldChar w:fldCharType="begin"/>
             </w:r>
@@ -605,14 +636,18 @@
                 <w:rFonts w:ascii="Arial" w:hAnsi="Arial" w:cs="Arial"/>
                 <w:noProof/>
                 <w:webHidden/>
+                <w:sz w:val="20"/>
+                <w:szCs w:val="20"/>
               </w:rPr>
-              <w:instrText xml:space="preserve"> PAGEREF _Toc128505014 \h </w:instrText>
+              <w:instrText xml:space="preserve"> PAGEREF _Toc128578160 \h </w:instrText>
             </w:r>
             <w:r>
               <w:rPr>
                 <w:rFonts w:ascii="Arial" w:hAnsi="Arial" w:cs="Arial"/>
                 <w:noProof/>
                 <w:webHidden/>
+                <w:sz w:val="20"/>
+                <w:szCs w:val="20"/>
               </w:rPr>
             </w:r>
             <w:r>
@@ -620,6 +655,8 @@
                 <w:rFonts w:ascii="Arial" w:hAnsi="Arial" w:cs="Arial"/>
                 <w:noProof/>
                 <w:webHidden/>
+                <w:sz w:val="20"/>
+                <w:szCs w:val="20"/>
               </w:rPr>
               <w:fldChar w:fldCharType="separate"/>
             </w:r>
@@ -628,6 +665,8 @@
                 <w:rFonts w:ascii="Arial" w:hAnsi="Arial" w:cs="Arial"/>
                 <w:noProof/>
                 <w:webHidden/>
+                <w:sz w:val="20"/>
+                <w:szCs w:val="20"/>
               </w:rPr>
               <w:t>4</w:t>
             </w:r>
@@ -636,6 +675,8 @@
                 <w:rFonts w:ascii="Arial" w:hAnsi="Arial" w:cs="Arial"/>
                 <w:noProof/>
                 <w:webHidden/>
+                <w:sz w:val="20"/>
+                <w:szCs w:val="20"/>
               </w:rPr>
               <w:fldChar w:fldCharType="end"/>
             </w:r>
@@ -650,14 +691,18 @@
             <w:rPr>
               <w:rFonts w:ascii="Arial" w:hAnsi="Arial" w:cs="Arial"/>
               <w:noProof/>
+              <w:sz w:val="20"/>
+              <w:szCs w:val="20"/>
             </w:rPr>
           </w:pPr>
-          <w:hyperlink w:anchor="_Toc128505015" w:history="1">
+          <w:hyperlink w:anchor="_Toc128578161" w:history="1">
             <w:r>
               <w:rPr>
                 <w:rStyle w:val="Hipervnculo"/>
                 <w:rFonts w:ascii="Arial" w:hAnsi="Arial" w:cs="Arial"/>
                 <w:noProof/>
+                <w:sz w:val="20"/>
+                <w:szCs w:val="20"/>
               </w:rPr>
               <w:t>1.2 Objetivos</w:t>
             </w:r>
@@ -666,6 +711,8 @@
                 <w:rFonts w:ascii="Arial" w:hAnsi="Arial" w:cs="Arial"/>
                 <w:noProof/>
                 <w:webHidden/>
+                <w:sz w:val="20"/>
+                <w:szCs w:val="20"/>
               </w:rPr>
               <w:tab/>
             </w:r>
@@ -674,6 +721,8 @@
                 <w:rFonts w:ascii="Arial" w:hAnsi="Arial" w:cs="Arial"/>
                 <w:noProof/>
                 <w:webHidden/>
+                <w:sz w:val="20"/>
+                <w:szCs w:val="20"/>
               </w:rPr>
               <w:fldChar w:fldCharType="begin"/>
             </w:r>
@@ -682,14 +731,18 @@
                 <w:rFonts w:ascii="Arial" w:hAnsi="Arial" w:cs="Arial"/>
                 <w:noProof/>
                 <w:webHidden/>
+                <w:sz w:val="20"/>
+                <w:szCs w:val="20"/>
               </w:rPr>
-              <w:instrText xml:space="preserve"> PAGEREF _Toc128505015 \h </w:instrText>
+              <w:instrText xml:space="preserve"> PAGEREF _Toc128578161 \h </w:instrText>
             </w:r>
             <w:r>
               <w:rPr>
                 <w:rFonts w:ascii="Arial" w:hAnsi="Arial" w:cs="Arial"/>
                 <w:noProof/>
                 <w:webHidden/>
+                <w:sz w:val="20"/>
+                <w:szCs w:val="20"/>
               </w:rPr>
             </w:r>
             <w:r>
@@ -697,6 +750,8 @@
                 <w:rFonts w:ascii="Arial" w:hAnsi="Arial" w:cs="Arial"/>
                 <w:noProof/>
                 <w:webHidden/>
+                <w:sz w:val="20"/>
+                <w:szCs w:val="20"/>
               </w:rPr>
               <w:fldChar w:fldCharType="separate"/>
             </w:r>
@@ -705,6 +760,8 @@
                 <w:rFonts w:ascii="Arial" w:hAnsi="Arial" w:cs="Arial"/>
                 <w:noProof/>
                 <w:webHidden/>
+                <w:sz w:val="20"/>
+                <w:szCs w:val="20"/>
               </w:rPr>
               <w:t>5</w:t>
             </w:r>
@@ -713,6 +770,8 @@
                 <w:rFonts w:ascii="Arial" w:hAnsi="Arial" w:cs="Arial"/>
                 <w:noProof/>
                 <w:webHidden/>
+                <w:sz w:val="20"/>
+                <w:szCs w:val="20"/>
               </w:rPr>
               <w:fldChar w:fldCharType="end"/>
             </w:r>
@@ -728,17 +787,20 @@
               <w:rFonts w:ascii="Arial" w:eastAsiaTheme="minorEastAsia" w:hAnsi="Arial" w:cs="Arial"/>
               <w:noProof/>
               <w:kern w:val="0"/>
+              <w:sz w:val="20"/>
+              <w:szCs w:val="20"/>
               <w:lang w:eastAsia="es-ES"/>
               <w14:ligatures w14:val="none"/>
             </w:rPr>
           </w:pPr>
-          <w:hyperlink w:anchor="_Toc128505016" w:history="1">
+          <w:hyperlink w:anchor="_Toc128578162" w:history="1">
             <w:r>
               <w:rPr>
                 <w:rStyle w:val="Hipervnculo"/>
                 <w:rFonts w:ascii="Arial" w:hAnsi="Arial" w:cs="Arial"/>
                 <w:noProof/>
-                <w:spacing w:val="20"/>
+                <w:sz w:val="20"/>
+                <w:szCs w:val="20"/>
               </w:rPr>
               <w:t>2. Definición de requisitos</w:t>
             </w:r>
@@ -747,6 +809,8 @@
                 <w:rFonts w:ascii="Arial" w:hAnsi="Arial" w:cs="Arial"/>
                 <w:noProof/>
                 <w:webHidden/>
+                <w:sz w:val="20"/>
+                <w:szCs w:val="20"/>
               </w:rPr>
               <w:tab/>
             </w:r>
@@ -755,6 +819,8 @@
                 <w:rFonts w:ascii="Arial" w:hAnsi="Arial" w:cs="Arial"/>
                 <w:noProof/>
                 <w:webHidden/>
+                <w:sz w:val="20"/>
+                <w:szCs w:val="20"/>
               </w:rPr>
               <w:fldChar w:fldCharType="begin"/>
             </w:r>
@@ -763,14 +829,18 @@
                 <w:rFonts w:ascii="Arial" w:hAnsi="Arial" w:cs="Arial"/>
                 <w:noProof/>
                 <w:webHidden/>
+                <w:sz w:val="20"/>
+                <w:szCs w:val="20"/>
               </w:rPr>
-              <w:instrText xml:space="preserve"> PAGEREF _Toc128505016 \h </w:instrText>
+              <w:instrText xml:space="preserve"> PAGEREF _Toc128578162 \h </w:instrText>
             </w:r>
             <w:r>
               <w:rPr>
                 <w:rFonts w:ascii="Arial" w:hAnsi="Arial" w:cs="Arial"/>
                 <w:noProof/>
                 <w:webHidden/>
+                <w:sz w:val="20"/>
+                <w:szCs w:val="20"/>
               </w:rPr>
             </w:r>
             <w:r>
@@ -778,6 +848,8 @@
                 <w:rFonts w:ascii="Arial" w:hAnsi="Arial" w:cs="Arial"/>
                 <w:noProof/>
                 <w:webHidden/>
+                <w:sz w:val="20"/>
+                <w:szCs w:val="20"/>
               </w:rPr>
               <w:fldChar w:fldCharType="separate"/>
             </w:r>
@@ -786,6 +858,8 @@
                 <w:rFonts w:ascii="Arial" w:hAnsi="Arial" w:cs="Arial"/>
                 <w:noProof/>
                 <w:webHidden/>
+                <w:sz w:val="20"/>
+                <w:szCs w:val="20"/>
               </w:rPr>
               <w:t>7</w:t>
             </w:r>
@@ -794,6 +868,8 @@
                 <w:rFonts w:ascii="Arial" w:hAnsi="Arial" w:cs="Arial"/>
                 <w:noProof/>
                 <w:webHidden/>
+                <w:sz w:val="20"/>
+                <w:szCs w:val="20"/>
               </w:rPr>
               <w:fldChar w:fldCharType="end"/>
             </w:r>
@@ -808,14 +884,113 @@
             <w:rPr>
               <w:rFonts w:ascii="Arial" w:hAnsi="Arial" w:cs="Arial"/>
               <w:noProof/>
+              <w:sz w:val="20"/>
+              <w:szCs w:val="20"/>
             </w:rPr>
           </w:pPr>
-          <w:hyperlink w:anchor="_Toc128505017" w:history="1">
+          <w:hyperlink w:anchor="_Toc128578163" w:history="1">
             <w:r>
               <w:rPr>
                 <w:rStyle w:val="Hipervnculo"/>
                 <w:rFonts w:ascii="Arial" w:hAnsi="Arial" w:cs="Arial"/>
                 <w:noProof/>
+                <w:sz w:val="20"/>
+                <w:szCs w:val="20"/>
+              </w:rPr>
+              <w:t>2.1 Diagrama de Clases</w:t>
+            </w:r>
+            <w:r>
+              <w:rPr>
+                <w:rFonts w:ascii="Arial" w:hAnsi="Arial" w:cs="Arial"/>
+                <w:noProof/>
+                <w:webHidden/>
+                <w:sz w:val="20"/>
+                <w:szCs w:val="20"/>
+              </w:rPr>
+              <w:tab/>
+            </w:r>
+            <w:r>
+              <w:rPr>
+                <w:rFonts w:ascii="Arial" w:hAnsi="Arial" w:cs="Arial"/>
+                <w:noProof/>
+                <w:webHidden/>
+                <w:sz w:val="20"/>
+                <w:szCs w:val="20"/>
+              </w:rPr>
+              <w:fldChar w:fldCharType="begin"/>
+            </w:r>
+            <w:r>
+              <w:rPr>
+                <w:rFonts w:ascii="Arial" w:hAnsi="Arial" w:cs="Arial"/>
+                <w:noProof/>
+                <w:webHidden/>
+                <w:sz w:val="20"/>
+                <w:szCs w:val="20"/>
+              </w:rPr>
+              <w:instrText xml:space="preserve"> PAGEREF _Toc128578163 \h </w:instrText>
+            </w:r>
+            <w:r>
+              <w:rPr>
+                <w:rFonts w:ascii="Arial" w:hAnsi="Arial" w:cs="Arial"/>
+                <w:noProof/>
+                <w:webHidden/>
+                <w:sz w:val="20"/>
+                <w:szCs w:val="20"/>
+              </w:rPr>
+            </w:r>
+            <w:r>
+              <w:rPr>
+                <w:rFonts w:ascii="Arial" w:hAnsi="Arial" w:cs="Arial"/>
+                <w:noProof/>
+                <w:webHidden/>
+                <w:sz w:val="20"/>
+                <w:szCs w:val="20"/>
+              </w:rPr>
+              <w:fldChar w:fldCharType="separate"/>
+            </w:r>
+            <w:r>
+              <w:rPr>
+                <w:rFonts w:ascii="Arial" w:hAnsi="Arial" w:cs="Arial"/>
+                <w:noProof/>
+                <w:webHidden/>
+                <w:sz w:val="20"/>
+                <w:szCs w:val="20"/>
+              </w:rPr>
+              <w:t>7</w:t>
+            </w:r>
+            <w:r>
+              <w:rPr>
+                <w:rFonts w:ascii="Arial" w:hAnsi="Arial" w:cs="Arial"/>
+                <w:noProof/>
+                <w:webHidden/>
+                <w:sz w:val="20"/>
+                <w:szCs w:val="20"/>
+              </w:rPr>
+              <w:fldChar w:fldCharType="end"/>
+            </w:r>
+          </w:hyperlink>
+        </w:p>
+        <w:p>
+          <w:pPr>
+            <w:pStyle w:val="TDC2"/>
+            <w:tabs>
+              <w:tab w:val="right" w:leader="dot" w:pos="8494"/>
+            </w:tabs>
+            <w:rPr>
+              <w:rFonts w:ascii="Arial" w:hAnsi="Arial" w:cs="Arial"/>
+              <w:noProof/>
+              <w:sz w:val="20"/>
+              <w:szCs w:val="20"/>
+            </w:rPr>
+          </w:pPr>
+          <w:hyperlink w:anchor="_Toc128578164" w:history="1">
+            <w:r>
+              <w:rPr>
+                <w:rStyle w:val="Hipervnculo"/>
+                <w:rFonts w:ascii="Arial" w:hAnsi="Arial" w:cs="Arial"/>
+                <w:noProof/>
+                <w:sz w:val="20"/>
+                <w:szCs w:val="20"/>
               </w:rPr>
               <w:t>2.1 Requisitos funcionales</w:t>
             </w:r>
@@ -824,6 +999,8 @@
                 <w:rFonts w:ascii="Arial" w:hAnsi="Arial" w:cs="Arial"/>
                 <w:noProof/>
                 <w:webHidden/>
+                <w:sz w:val="20"/>
+                <w:szCs w:val="20"/>
               </w:rPr>
               <w:tab/>
             </w:r>
@@ -832,6 +1009,8 @@
                 <w:rFonts w:ascii="Arial" w:hAnsi="Arial" w:cs="Arial"/>
                 <w:noProof/>
                 <w:webHidden/>
+                <w:sz w:val="20"/>
+                <w:szCs w:val="20"/>
               </w:rPr>
               <w:fldChar w:fldCharType="begin"/>
             </w:r>
@@ -840,14 +1019,18 @@
                 <w:rFonts w:ascii="Arial" w:hAnsi="Arial" w:cs="Arial"/>
                 <w:noProof/>
                 <w:webHidden/>
+                <w:sz w:val="20"/>
+                <w:szCs w:val="20"/>
               </w:rPr>
-              <w:instrText xml:space="preserve"> PAGEREF _Toc128505017 \h </w:instrText>
+              <w:instrText xml:space="preserve"> PAGEREF _Toc128578164 \h </w:instrText>
             </w:r>
             <w:r>
               <w:rPr>
                 <w:rFonts w:ascii="Arial" w:hAnsi="Arial" w:cs="Arial"/>
                 <w:noProof/>
                 <w:webHidden/>
+                <w:sz w:val="20"/>
+                <w:szCs w:val="20"/>
               </w:rPr>
             </w:r>
             <w:r>
@@ -855,6 +1038,8 @@
                 <w:rFonts w:ascii="Arial" w:hAnsi="Arial" w:cs="Arial"/>
                 <w:noProof/>
                 <w:webHidden/>
+                <w:sz w:val="20"/>
+                <w:szCs w:val="20"/>
               </w:rPr>
               <w:fldChar w:fldCharType="separate"/>
             </w:r>
@@ -863,6 +1048,8 @@
                 <w:rFonts w:ascii="Arial" w:hAnsi="Arial" w:cs="Arial"/>
                 <w:noProof/>
                 <w:webHidden/>
+                <w:sz w:val="20"/>
+                <w:szCs w:val="20"/>
               </w:rPr>
               <w:t>7</w:t>
             </w:r>
@@ -871,6 +1058,8 @@
                 <w:rFonts w:ascii="Arial" w:hAnsi="Arial" w:cs="Arial"/>
                 <w:noProof/>
                 <w:webHidden/>
+                <w:sz w:val="20"/>
+                <w:szCs w:val="20"/>
               </w:rPr>
               <w:fldChar w:fldCharType="end"/>
             </w:r>
@@ -880,6 +1069,8 @@
           <w:r>
             <w:rPr>
               <w:rFonts w:ascii="Arial" w:hAnsi="Arial" w:cs="Arial"/>
+              <w:sz w:val="20"/>
+              <w:szCs w:val="20"/>
             </w:rPr>
             <w:fldChar w:fldCharType="end"/>
           </w:r>
@@ -969,7 +1160,7 @@
         </w:rPr>
         <w:fldChar w:fldCharType="separate"/>
       </w:r>
-      <w:hyperlink w:anchor="_Toc128505464" w:history="1">
+      <w:hyperlink w:anchor="_Toc128578197" w:history="1">
         <w:r>
           <w:rPr>
             <w:rStyle w:val="Hipervnculo"/>
@@ -997,7 +1188,7 @@
             <w:noProof/>
             <w:webHidden/>
           </w:rPr>
-          <w:instrText xml:space="preserve"> PAGEREF _Toc128505464 \h </w:instrText>
+          <w:instrText xml:space="preserve"> PAGEREF _Toc128578197 \h </w:instrText>
         </w:r>
         <w:r>
           <w:rPr>
@@ -1042,7 +1233,7 @@
           <w14:ligatures w14:val="none"/>
         </w:rPr>
       </w:pPr>
-      <w:hyperlink w:anchor="_Toc128505465" w:history="1">
+      <w:hyperlink w:anchor="_Toc128578198" w:history="1">
         <w:r>
           <w:rPr>
             <w:rStyle w:val="Hipervnculo"/>
@@ -1070,7 +1261,7 @@
             <w:noProof/>
             <w:webHidden/>
           </w:rPr>
-          <w:instrText xml:space="preserve"> PAGEREF _Toc128505465 \h </w:instrText>
+          <w:instrText xml:space="preserve"> PAGEREF _Toc128578198 \h </w:instrText>
         </w:r>
         <w:r>
           <w:rPr>
@@ -1115,14 +1306,14 @@
           <w14:ligatures w14:val="none"/>
         </w:rPr>
       </w:pPr>
-      <w:hyperlink w:anchor="_Toc128505466" w:history="1">
+      <w:hyperlink w:anchor="_Toc128578199" w:history="1">
         <w:r>
           <w:rPr>
             <w:rStyle w:val="Hipervnculo"/>
             <w:rFonts w:ascii="Arial" w:hAnsi="Arial" w:cs="Arial"/>
             <w:noProof/>
           </w:rPr>
-          <w:t>Figura 3. Diagrama de casos de uso de la Gestión del Inventario</w:t>
+          <w:t>Figura 3. Diagrama de Clases de la aplicación</w:t>
         </w:r>
         <w:r>
           <w:rPr>
@@ -1143,7 +1334,7 @@
             <w:noProof/>
             <w:webHidden/>
           </w:rPr>
-          <w:instrText xml:space="preserve"> PAGEREF _Toc128505466 \h </w:instrText>
+          <w:instrText xml:space="preserve"> PAGEREF _Toc128578199 \h </w:instrText>
         </w:r>
         <w:r>
           <w:rPr>
@@ -1188,14 +1379,14 @@
           <w14:ligatures w14:val="none"/>
         </w:rPr>
       </w:pPr>
-      <w:hyperlink w:anchor="_Toc128505467" w:history="1">
+      <w:hyperlink w:anchor="_Toc128578200" w:history="1">
         <w:r>
           <w:rPr>
             <w:rStyle w:val="Hipervnculo"/>
             <w:rFonts w:ascii="Arial" w:hAnsi="Arial" w:cs="Arial"/>
             <w:noProof/>
           </w:rPr>
-          <w:t>Figura 4. Diagrama de casos de uso de la Gestión del TPV</w:t>
+          <w:t>Figura 4. Diagrama de casos de uso de la Gestión del Inventario</w:t>
         </w:r>
         <w:r>
           <w:rPr>
@@ -1216,7 +1407,7 @@
             <w:noProof/>
             <w:webHidden/>
           </w:rPr>
-          <w:instrText xml:space="preserve"> PAGEREF _Toc128505467 \h </w:instrText>
+          <w:instrText xml:space="preserve"> PAGEREF _Toc128578200 \h </w:instrText>
         </w:r>
         <w:r>
           <w:rPr>
@@ -1261,14 +1452,14 @@
           <w14:ligatures w14:val="none"/>
         </w:rPr>
       </w:pPr>
-      <w:hyperlink w:anchor="_Toc128505468" w:history="1">
+      <w:hyperlink w:anchor="_Toc128578201" w:history="1">
         <w:r>
           <w:rPr>
             <w:rStyle w:val="Hipervnculo"/>
             <w:rFonts w:ascii="Arial" w:hAnsi="Arial" w:cs="Arial"/>
             <w:noProof/>
           </w:rPr>
-          <w:t>Figura 5. Diagrama de casos de uso de la Gestión Comercial</w:t>
+          <w:t>Figura 5. Diagrama de casos de uso de la Gestión del TPV</w:t>
         </w:r>
         <w:r>
           <w:rPr>
@@ -1289,7 +1480,7 @@
             <w:noProof/>
             <w:webHidden/>
           </w:rPr>
-          <w:instrText xml:space="preserve"> PAGEREF _Toc128505468 \h </w:instrText>
+          <w:instrText xml:space="preserve"> PAGEREF _Toc128578201 \h </w:instrText>
         </w:r>
         <w:r>
           <w:rPr>
@@ -1322,6 +1513,79 @@
     </w:p>
     <w:p>
       <w:pPr>
+        <w:pStyle w:val="Tabladeilustraciones"/>
+        <w:tabs>
+          <w:tab w:val="right" w:leader="dot" w:pos="8494"/>
+        </w:tabs>
+        <w:rPr>
+          <w:rFonts w:eastAsiaTheme="minorEastAsia"/>
+          <w:noProof/>
+          <w:kern w:val="0"/>
+          <w:lang w:eastAsia="es-ES"/>
+          <w14:ligatures w14:val="none"/>
+        </w:rPr>
+      </w:pPr>
+      <w:hyperlink w:anchor="_Toc128578202" w:history="1">
+        <w:r>
+          <w:rPr>
+            <w:rStyle w:val="Hipervnculo"/>
+            <w:rFonts w:ascii="Arial" w:hAnsi="Arial" w:cs="Arial"/>
+            <w:noProof/>
+          </w:rPr>
+          <w:t>Figura 6. Diagrama de casos de uso de la Gestión Comercial</w:t>
+        </w:r>
+        <w:r>
+          <w:rPr>
+            <w:noProof/>
+            <w:webHidden/>
+          </w:rPr>
+          <w:tab/>
+        </w:r>
+        <w:r>
+          <w:rPr>
+            <w:noProof/>
+            <w:webHidden/>
+          </w:rPr>
+          <w:fldChar w:fldCharType="begin"/>
+        </w:r>
+        <w:r>
+          <w:rPr>
+            <w:noProof/>
+            <w:webHidden/>
+          </w:rPr>
+          <w:instrText xml:space="preserve"> PAGEREF _Toc128578202 \h </w:instrText>
+        </w:r>
+        <w:r>
+          <w:rPr>
+            <w:noProof/>
+            <w:webHidden/>
+          </w:rPr>
+        </w:r>
+        <w:r>
+          <w:rPr>
+            <w:noProof/>
+            <w:webHidden/>
+          </w:rPr>
+          <w:fldChar w:fldCharType="separate"/>
+        </w:r>
+        <w:r>
+          <w:rPr>
+            <w:noProof/>
+            <w:webHidden/>
+          </w:rPr>
+          <w:t>9</w:t>
+        </w:r>
+        <w:r>
+          <w:rPr>
+            <w:noProof/>
+            <w:webHidden/>
+          </w:rPr>
+          <w:fldChar w:fldCharType="end"/>
+        </w:r>
+      </w:hyperlink>
+    </w:p>
+    <w:p>
+      <w:pPr>
         <w:rPr>
           <w:rFonts w:ascii="Arial" w:hAnsi="Arial" w:cs="Arial"/>
         </w:rPr>
@@ -1359,7 +1623,7 @@
           <w:szCs w:val="28"/>
         </w:rPr>
       </w:pPr>
-      <w:bookmarkStart w:id="0" w:name="_Toc128505013"/>
+      <w:bookmarkStart w:id="0" w:name="_Toc128578159"/>
       <w:r>
         <w:rPr>
           <w:rFonts w:ascii="Arial" w:hAnsi="Arial" w:cs="Arial"/>
@@ -1395,7 +1659,7 @@
           <w:szCs w:val="24"/>
         </w:rPr>
       </w:pPr>
-      <w:bookmarkStart w:id="1" w:name="_Toc128505014"/>
+      <w:bookmarkStart w:id="1" w:name="_Toc128578160"/>
       <w:r>
         <w:rPr>
           <w:rFonts w:ascii="Arial" w:hAnsi="Arial" w:cs="Arial"/>
@@ -1697,7 +1961,7 @@
           <w:color w:val="595959" w:themeColor="text1" w:themeTint="A6"/>
         </w:rPr>
       </w:pPr>
-      <w:bookmarkStart w:id="2" w:name="_Toc128505464"/>
+      <w:bookmarkStart w:id="2" w:name="_Toc128578197"/>
       <w:r>
         <w:rPr>
           <w:rFonts w:ascii="Arial" w:hAnsi="Arial" w:cs="Arial"/>
@@ -1905,7 +2169,7 @@
           <w:color w:val="595959" w:themeColor="text1" w:themeTint="A6"/>
         </w:rPr>
       </w:pPr>
-      <w:bookmarkStart w:id="3" w:name="_Toc128505465"/>
+      <w:bookmarkStart w:id="3" w:name="_Toc128578198"/>
       <w:r>
         <w:rPr>
           <w:rFonts w:ascii="Arial" w:hAnsi="Arial" w:cs="Arial"/>
@@ -2291,7 +2555,7 @@
           <w:szCs w:val="24"/>
         </w:rPr>
       </w:pPr>
-      <w:bookmarkStart w:id="4" w:name="_Toc128505015"/>
+      <w:bookmarkStart w:id="4" w:name="_Toc128578161"/>
       <w:r>
         <w:rPr>
           <w:rFonts w:ascii="Arial" w:hAnsi="Arial" w:cs="Arial"/>
@@ -2631,19 +2895,7 @@
           <w:rFonts w:ascii="Arial" w:hAnsi="Arial" w:cs="Arial"/>
         </w:rPr>
         <w:lastRenderedPageBreak/>
-        <w:t>Para llevar a cabo el desarrollo del proyecto, se utilizará una arquitectura</w:t>
-      </w:r>
-      <w:r>
-        <w:rPr>
-          <w:rFonts w:ascii="Arial" w:hAnsi="Arial" w:cs="Arial"/>
-        </w:rPr>
-        <w:t xml:space="preserve"> </w:t>
-      </w:r>
-      <w:r>
-        <w:rPr>
-          <w:rFonts w:ascii="Arial" w:hAnsi="Arial" w:cs="Arial"/>
-        </w:rPr>
-        <w:t>de desarrollo basada en capas. Se utilizarán las siguientes tecnologías por cada capa:</w:t>
+        <w:t>Para llevar a cabo el desarrollo del proyecto, se utilizará una arquitectura de desarrollo basada en capas. Se utilizarán las siguientes tecnologías por cada capa:</w:t>
       </w:r>
     </w:p>
     <w:p>
@@ -2771,7 +3023,7 @@
           <w:szCs w:val="28"/>
         </w:rPr>
       </w:pPr>
-      <w:bookmarkStart w:id="5" w:name="_Toc128505016"/>
+      <w:bookmarkStart w:id="5" w:name="_Toc128578162"/>
       <w:r>
         <w:rPr>
           <w:rFonts w:ascii="Arial" w:hAnsi="Arial" w:cs="Arial"/>
@@ -2807,7 +3059,7 @@
           <w:szCs w:val="24"/>
         </w:rPr>
       </w:pPr>
-      <w:bookmarkStart w:id="6" w:name="_Toc128505017"/>
+      <w:bookmarkStart w:id="6" w:name="_Toc128578163"/>
       <w:r>
         <w:rPr>
           <w:rFonts w:ascii="Arial" w:hAnsi="Arial" w:cs="Arial"/>
@@ -2817,7 +3069,18 @@
           <w:sz w:val="24"/>
           <w:szCs w:val="24"/>
         </w:rPr>
-        <w:t>2.1 Requisitos funcionales</w:t>
+        <w:t xml:space="preserve">2.1 </w:t>
+      </w:r>
+      <w:r>
+        <w:rPr>
+          <w:rFonts w:ascii="Arial" w:hAnsi="Arial" w:cs="Arial"/>
+          <w:b/>
+          <w:bCs/>
+          <w:color w:val="auto"/>
+          <w:sz w:val="24"/>
+          <w:szCs w:val="24"/>
+        </w:rPr>
+        <w:t>Diagrama de Clases</w:t>
       </w:r>
       <w:bookmarkEnd w:id="6"/>
     </w:p>
@@ -2840,107 +3103,12 @@
         <w:rPr>
           <w:rFonts w:ascii="Arial" w:hAnsi="Arial" w:cs="Arial"/>
         </w:rPr>
-        <w:t>Para definir los requisitos funcionales que deberá tener el sistema, se ha utilizado la técnica de casos de uso.</w:t>
-      </w:r>
-      <w:r>
-        <w:rPr>
-          <w:rFonts w:ascii="Arial" w:hAnsi="Arial" w:cs="Arial"/>
-        </w:rPr>
-        <w:t xml:space="preserve"> Para una mejor organización, se ha decidido dividir los requisitos funcionales en tres subapartados o gestiones:</w:t>
-      </w:r>
-    </w:p>
-    <w:p>
-      <w:pPr>
-        <w:pStyle w:val="Prrafodelista"/>
-        <w:numPr>
-          <w:ilvl w:val="0"/>
-          <w:numId w:val="2"/>
-        </w:numPr>
-        <w:jc w:val="both"/>
-        <w:rPr>
-          <w:rFonts w:ascii="Arial" w:hAnsi="Arial" w:cs="Arial"/>
-        </w:rPr>
-      </w:pPr>
-      <w:r>
-        <w:rPr>
-          <w:rFonts w:ascii="Arial" w:hAnsi="Arial" w:cs="Arial"/>
-        </w:rPr>
-        <w:t xml:space="preserve">Gestión del </w:t>
-      </w:r>
-      <w:r>
-        <w:rPr>
-          <w:rFonts w:ascii="Arial" w:hAnsi="Arial" w:cs="Arial"/>
-        </w:rPr>
-        <w:t>I</w:t>
-      </w:r>
-      <w:r>
-        <w:rPr>
-          <w:rFonts w:ascii="Arial" w:hAnsi="Arial" w:cs="Arial"/>
-        </w:rPr>
-        <w:t>nventario</w:t>
-      </w:r>
-    </w:p>
-    <w:p>
-      <w:pPr>
-        <w:pStyle w:val="Prrafodelista"/>
-        <w:numPr>
-          <w:ilvl w:val="0"/>
-          <w:numId w:val="2"/>
-        </w:numPr>
-        <w:jc w:val="both"/>
-        <w:rPr>
-          <w:rFonts w:ascii="Arial" w:hAnsi="Arial" w:cs="Arial"/>
-        </w:rPr>
-      </w:pPr>
-      <w:r>
-        <w:rPr>
-          <w:rFonts w:ascii="Arial" w:hAnsi="Arial" w:cs="Arial"/>
-        </w:rPr>
-        <w:t>Gestión del TPV</w:t>
-      </w:r>
-    </w:p>
-    <w:p>
-      <w:pPr>
-        <w:pStyle w:val="Prrafodelista"/>
-        <w:numPr>
-          <w:ilvl w:val="0"/>
-          <w:numId w:val="2"/>
-        </w:numPr>
-        <w:jc w:val="both"/>
-        <w:rPr>
-          <w:rFonts w:ascii="Arial" w:hAnsi="Arial" w:cs="Arial"/>
-        </w:rPr>
-      </w:pPr>
-      <w:r>
-        <w:rPr>
-          <w:rFonts w:ascii="Arial" w:hAnsi="Arial" w:cs="Arial"/>
-        </w:rPr>
-        <w:t xml:space="preserve">Gestión </w:t>
-      </w:r>
-      <w:r>
-        <w:rPr>
-          <w:rFonts w:ascii="Arial" w:hAnsi="Arial" w:cs="Arial"/>
-        </w:rPr>
-        <w:t>C</w:t>
-      </w:r>
-      <w:r>
-        <w:rPr>
-          <w:rFonts w:ascii="Arial" w:hAnsi="Arial" w:cs="Arial"/>
-        </w:rPr>
-        <w:t>omercial</w:t>
-      </w:r>
-    </w:p>
-    <w:p>
-      <w:pPr>
-        <w:jc w:val="both"/>
-        <w:rPr>
-          <w:rFonts w:ascii="Arial" w:hAnsi="Arial" w:cs="Arial"/>
-        </w:rPr>
-      </w:pPr>
-    </w:p>
-    <w:p>
-      <w:pPr>
-        <w:jc w:val="both"/>
+        <w:t>El diagrama de clases del sistema a desarrollar es el siguiente:</w:t>
+      </w:r>
+    </w:p>
+    <w:p>
+      <w:pPr>
+        <w:jc w:val="center"/>
         <w:rPr>
           <w:rFonts w:ascii="Arial" w:hAnsi="Arial" w:cs="Arial"/>
         </w:rPr>
@@ -2950,10 +3118,10 @@
           <w:noProof/>
         </w:rPr>
         <w:drawing>
-          <wp:inline distT="0" distB="0" distL="0" distR="0" wp14:anchorId="03414DEC" wp14:editId="405308FD">
-            <wp:extent cx="5400040" cy="4807585"/>
+          <wp:inline distT="0" distB="0" distL="0" distR="0" wp14:anchorId="72B48458" wp14:editId="3226E03A">
+            <wp:extent cx="5400040" cy="3112135"/>
             <wp:effectExtent l="0" t="0" r="0" b="0"/>
-            <wp:docPr id="5" name="Imagen 5"/>
+            <wp:docPr id="4" name="Imagen 4"/>
             <wp:cNvGraphicFramePr>
               <a:graphicFrameLocks xmlns:a="http://schemas.openxmlformats.org/drawingml/2006/main" noChangeAspect="1"/>
             </wp:cNvGraphicFramePr>
@@ -2961,7 +3129,7 @@
               <a:graphicData uri="http://schemas.openxmlformats.org/drawingml/2006/picture">
                 <pic:pic xmlns:pic="http://schemas.openxmlformats.org/drawingml/2006/picture">
                   <pic:nvPicPr>
-                    <pic:cNvPr id="0" name="Picture 6"/>
+                    <pic:cNvPr id="0" name="Picture 1"/>
                     <pic:cNvPicPr>
                       <a:picLocks noChangeAspect="1" noChangeArrowheads="1"/>
                     </pic:cNvPicPr>
@@ -2982,7 +3150,7 @@
                   <pic:spPr bwMode="auto">
                     <a:xfrm>
                       <a:off x="0" y="0"/>
-                      <a:ext cx="5400040" cy="4807585"/>
+                      <a:ext cx="5400040" cy="3112135"/>
                     </a:xfrm>
                     <a:prstGeom prst="rect">
                       <a:avLst/>
@@ -3009,7 +3177,315 @@
           <w:color w:val="595959" w:themeColor="text1" w:themeTint="A6"/>
         </w:rPr>
       </w:pPr>
-      <w:bookmarkStart w:id="7" w:name="_Toc128505466"/>
+      <w:bookmarkStart w:id="7" w:name="_Toc128578199"/>
+      <w:r>
+        <w:rPr>
+          <w:rFonts w:ascii="Arial" w:hAnsi="Arial" w:cs="Arial"/>
+          <w:i/>
+          <w:iCs/>
+          <w:color w:val="595959" w:themeColor="text1" w:themeTint="A6"/>
+        </w:rPr>
+        <w:t xml:space="preserve">Figura </w:t>
+      </w:r>
+      <w:r>
+        <w:rPr>
+          <w:rFonts w:ascii="Arial" w:hAnsi="Arial" w:cs="Arial"/>
+          <w:i/>
+          <w:iCs/>
+          <w:color w:val="595959" w:themeColor="text1" w:themeTint="A6"/>
+        </w:rPr>
+        <w:fldChar w:fldCharType="begin"/>
+      </w:r>
+      <w:r>
+        <w:rPr>
+          <w:rFonts w:ascii="Arial" w:hAnsi="Arial" w:cs="Arial"/>
+          <w:i/>
+          <w:iCs/>
+          <w:color w:val="595959" w:themeColor="text1" w:themeTint="A6"/>
+        </w:rPr>
+        <w:instrText xml:space="preserve"> SEQ Figura \* ARABIC </w:instrText>
+      </w:r>
+      <w:r>
+        <w:rPr>
+          <w:rFonts w:ascii="Arial" w:hAnsi="Arial" w:cs="Arial"/>
+          <w:i/>
+          <w:iCs/>
+          <w:color w:val="595959" w:themeColor="text1" w:themeTint="A6"/>
+        </w:rPr>
+        <w:fldChar w:fldCharType="separate"/>
+      </w:r>
+      <w:r>
+        <w:rPr>
+          <w:rFonts w:ascii="Arial" w:hAnsi="Arial" w:cs="Arial"/>
+          <w:i/>
+          <w:iCs/>
+          <w:color w:val="595959" w:themeColor="text1" w:themeTint="A6"/>
+        </w:rPr>
+        <w:t>3</w:t>
+      </w:r>
+      <w:r>
+        <w:rPr>
+          <w:rFonts w:ascii="Arial" w:hAnsi="Arial" w:cs="Arial"/>
+          <w:i/>
+          <w:iCs/>
+          <w:color w:val="595959" w:themeColor="text1" w:themeTint="A6"/>
+        </w:rPr>
+        <w:fldChar w:fldCharType="end"/>
+      </w:r>
+      <w:r>
+        <w:rPr>
+          <w:rFonts w:ascii="Arial" w:hAnsi="Arial" w:cs="Arial"/>
+          <w:i/>
+          <w:iCs/>
+          <w:color w:val="595959" w:themeColor="text1" w:themeTint="A6"/>
+        </w:rPr>
+        <w:t>. Diagrama de Clases de la aplicación</w:t>
+      </w:r>
+      <w:bookmarkEnd w:id="7"/>
+    </w:p>
+    <w:p>
+      <w:pPr>
+        <w:jc w:val="both"/>
+        <w:rPr>
+          <w:rFonts w:ascii="Arial" w:hAnsi="Arial" w:cs="Arial"/>
+        </w:rPr>
+      </w:pPr>
+    </w:p>
+    <w:p>
+      <w:pPr>
+        <w:jc w:val="both"/>
+        <w:rPr>
+          <w:rFonts w:ascii="Arial" w:hAnsi="Arial" w:cs="Arial"/>
+        </w:rPr>
+      </w:pPr>
+    </w:p>
+    <w:p>
+      <w:pPr>
+        <w:pStyle w:val="Ttulo2"/>
+        <w:rPr>
+          <w:rFonts w:ascii="Arial" w:hAnsi="Arial" w:cs="Arial"/>
+          <w:b/>
+          <w:bCs/>
+          <w:color w:val="auto"/>
+          <w:sz w:val="24"/>
+          <w:szCs w:val="24"/>
+        </w:rPr>
+      </w:pPr>
+      <w:bookmarkStart w:id="8" w:name="_Toc128578164"/>
+      <w:r>
+        <w:rPr>
+          <w:rFonts w:ascii="Arial" w:hAnsi="Arial" w:cs="Arial"/>
+          <w:b/>
+          <w:bCs/>
+          <w:color w:val="auto"/>
+          <w:sz w:val="24"/>
+          <w:szCs w:val="24"/>
+        </w:rPr>
+        <w:t xml:space="preserve">2.1 </w:t>
+      </w:r>
+      <w:r>
+        <w:rPr>
+          <w:rFonts w:ascii="Arial" w:hAnsi="Arial" w:cs="Arial"/>
+          <w:b/>
+          <w:bCs/>
+          <w:color w:val="auto"/>
+          <w:sz w:val="24"/>
+          <w:szCs w:val="24"/>
+        </w:rPr>
+        <w:t>Requisitos funcionales</w:t>
+      </w:r>
+      <w:bookmarkEnd w:id="8"/>
+    </w:p>
+    <w:p>
+      <w:pPr>
+        <w:jc w:val="both"/>
+        <w:rPr>
+          <w:rFonts w:ascii="Arial" w:hAnsi="Arial" w:cs="Arial"/>
+        </w:rPr>
+      </w:pPr>
+    </w:p>
+    <w:p>
+      <w:pPr>
+        <w:jc w:val="both"/>
+        <w:rPr>
+          <w:rFonts w:ascii="Arial" w:hAnsi="Arial" w:cs="Arial"/>
+        </w:rPr>
+      </w:pPr>
+      <w:r>
+        <w:rPr>
+          <w:rFonts w:ascii="Arial" w:hAnsi="Arial" w:cs="Arial"/>
+        </w:rPr>
+        <w:t>Para definir los requisitos funcionales que deberá tener el sistema, se ha utilizado la técnica de casos de uso.</w:t>
+      </w:r>
+      <w:r>
+        <w:rPr>
+          <w:rFonts w:ascii="Arial" w:hAnsi="Arial" w:cs="Arial"/>
+        </w:rPr>
+        <w:t xml:space="preserve"> Para una mejor organización, se ha decidido dividir los requisitos funcionales en tres subapartados o gestiones:</w:t>
+      </w:r>
+    </w:p>
+    <w:p>
+      <w:pPr>
+        <w:pStyle w:val="Prrafodelista"/>
+        <w:numPr>
+          <w:ilvl w:val="0"/>
+          <w:numId w:val="2"/>
+        </w:numPr>
+        <w:jc w:val="both"/>
+        <w:rPr>
+          <w:rFonts w:ascii="Arial" w:hAnsi="Arial" w:cs="Arial"/>
+        </w:rPr>
+      </w:pPr>
+      <w:r>
+        <w:rPr>
+          <w:rFonts w:ascii="Arial" w:hAnsi="Arial" w:cs="Arial"/>
+        </w:rPr>
+        <w:t xml:space="preserve">Gestión del </w:t>
+      </w:r>
+      <w:r>
+        <w:rPr>
+          <w:rFonts w:ascii="Arial" w:hAnsi="Arial" w:cs="Arial"/>
+        </w:rPr>
+        <w:t>I</w:t>
+      </w:r>
+      <w:r>
+        <w:rPr>
+          <w:rFonts w:ascii="Arial" w:hAnsi="Arial" w:cs="Arial"/>
+        </w:rPr>
+        <w:t>nventario</w:t>
+      </w:r>
+    </w:p>
+    <w:p>
+      <w:pPr>
+        <w:pStyle w:val="Prrafodelista"/>
+        <w:numPr>
+          <w:ilvl w:val="0"/>
+          <w:numId w:val="2"/>
+        </w:numPr>
+        <w:jc w:val="both"/>
+        <w:rPr>
+          <w:rFonts w:ascii="Arial" w:hAnsi="Arial" w:cs="Arial"/>
+        </w:rPr>
+      </w:pPr>
+      <w:r>
+        <w:rPr>
+          <w:rFonts w:ascii="Arial" w:hAnsi="Arial" w:cs="Arial"/>
+        </w:rPr>
+        <w:t>Gestión del TPV</w:t>
+      </w:r>
+    </w:p>
+    <w:p>
+      <w:pPr>
+        <w:pStyle w:val="Prrafodelista"/>
+        <w:numPr>
+          <w:ilvl w:val="0"/>
+          <w:numId w:val="2"/>
+        </w:numPr>
+        <w:jc w:val="both"/>
+        <w:rPr>
+          <w:rFonts w:ascii="Arial" w:hAnsi="Arial" w:cs="Arial"/>
+        </w:rPr>
+      </w:pPr>
+      <w:r>
+        <w:rPr>
+          <w:rFonts w:ascii="Arial" w:hAnsi="Arial" w:cs="Arial"/>
+        </w:rPr>
+        <w:t xml:space="preserve">Gestión </w:t>
+      </w:r>
+      <w:r>
+        <w:rPr>
+          <w:rFonts w:ascii="Arial" w:hAnsi="Arial" w:cs="Arial"/>
+        </w:rPr>
+        <w:t>C</w:t>
+      </w:r>
+      <w:r>
+        <w:rPr>
+          <w:rFonts w:ascii="Arial" w:hAnsi="Arial" w:cs="Arial"/>
+        </w:rPr>
+        <w:t>omercial</w:t>
+      </w:r>
+    </w:p>
+    <w:p>
+      <w:pPr>
+        <w:jc w:val="both"/>
+        <w:rPr>
+          <w:rFonts w:ascii="Arial" w:hAnsi="Arial" w:cs="Arial"/>
+        </w:rPr>
+      </w:pPr>
+    </w:p>
+    <w:p>
+      <w:pPr>
+        <w:jc w:val="both"/>
+        <w:rPr>
+          <w:rFonts w:ascii="Arial" w:hAnsi="Arial" w:cs="Arial"/>
+        </w:rPr>
+      </w:pPr>
+      <w:r>
+        <w:rPr>
+          <w:noProof/>
+        </w:rPr>
+        <w:lastRenderedPageBreak/>
+        <w:drawing>
+          <wp:inline distT="0" distB="0" distL="0" distR="0" wp14:anchorId="03414DEC" wp14:editId="1B72BF75">
+            <wp:extent cx="5399770" cy="4502496"/>
+            <wp:effectExtent l="0" t="0" r="0" b="0"/>
+            <wp:docPr id="5" name="Imagen 5"/>
+            <wp:cNvGraphicFramePr>
+              <a:graphicFrameLocks xmlns:a="http://schemas.openxmlformats.org/drawingml/2006/main" noChangeAspect="1"/>
+            </wp:cNvGraphicFramePr>
+            <a:graphic xmlns:a="http://schemas.openxmlformats.org/drawingml/2006/main">
+              <a:graphicData uri="http://schemas.openxmlformats.org/drawingml/2006/picture">
+                <pic:pic xmlns:pic="http://schemas.openxmlformats.org/drawingml/2006/picture">
+                  <pic:nvPicPr>
+                    <pic:cNvPr id="0" name="Picture 6"/>
+                    <pic:cNvPicPr>
+                      <a:picLocks noChangeAspect="1" noChangeArrowheads="1"/>
+                    </pic:cNvPicPr>
+                  </pic:nvPicPr>
+                  <pic:blipFill rotWithShape="1">
+                    <a:blip r:embed="rId12" cstate="print">
+                      <a:extLst>
+                        <a:ext uri="{28A0092B-C50C-407E-A947-70E740481C1C}">
+                          <a14:useLocalDpi xmlns:a14="http://schemas.microsoft.com/office/drawing/2010/main" val="0"/>
+                        </a:ext>
+                      </a:extLst>
+                    </a:blip>
+                    <a:srcRect t="2450" b="3892"/>
+                    <a:stretch/>
+                  </pic:blipFill>
+                  <pic:spPr bwMode="auto">
+                    <a:xfrm>
+                      <a:off x="0" y="0"/>
+                      <a:ext cx="5399770" cy="4502496"/>
+                    </a:xfrm>
+                    <a:prstGeom prst="rect">
+                      <a:avLst/>
+                    </a:prstGeom>
+                    <a:noFill/>
+                    <a:ln>
+                      <a:noFill/>
+                    </a:ln>
+                    <a:extLst>
+                      <a:ext uri="{53640926-AAD7-44D8-BBD7-CCE9431645EC}">
+                        <a14:shadowObscured xmlns:a14="http://schemas.microsoft.com/office/drawing/2010/main"/>
+                      </a:ext>
+                    </a:extLst>
+                  </pic:spPr>
+                </pic:pic>
+              </a:graphicData>
+            </a:graphic>
+          </wp:inline>
+        </w:drawing>
+      </w:r>
+    </w:p>
+    <w:p>
+      <w:pPr>
+        <w:jc w:val="center"/>
+        <w:rPr>
+          <w:rFonts w:ascii="Arial" w:hAnsi="Arial" w:cs="Arial"/>
+        </w:rPr>
+      </w:pPr>
+      <w:bookmarkStart w:id="9" w:name="_Toc128578200"/>
       <w:r>
         <w:rPr>
           <w:rFonts w:ascii="Arial" w:hAnsi="Arial" w:cs="Arial"/>
@@ -3054,7 +3530,7 @@
           <w:noProof/>
           <w:color w:val="595959" w:themeColor="text1" w:themeTint="A6"/>
         </w:rPr>
-        <w:t>3</w:t>
+        <w:t>4</w:t>
       </w:r>
       <w:r>
         <w:rPr>
@@ -3083,13 +3559,29 @@
         </w:rPr>
         <w:t>Diagrama de casos de uso de la Gestión del Inventario</w:t>
       </w:r>
-      <w:bookmarkEnd w:id="7"/>
-      <w:r>
-        <w:rPr>
-          <w:rFonts w:ascii="Arial" w:hAnsi="Arial" w:cs="Arial"/>
-        </w:rPr>
-        <w:br w:type="page"/>
-      </w:r>
+      <w:bookmarkEnd w:id="9"/>
+    </w:p>
+    <w:p>
+      <w:pPr>
+        <w:jc w:val="center"/>
+        <w:rPr>
+          <w:rFonts w:ascii="Arial" w:hAnsi="Arial" w:cs="Arial"/>
+          <w:i/>
+          <w:iCs/>
+          <w:color w:val="595959" w:themeColor="text1" w:themeTint="A6"/>
+        </w:rPr>
+      </w:pPr>
+    </w:p>
+    <w:p>
+      <w:pPr>
+        <w:jc w:val="center"/>
+        <w:rPr>
+          <w:rFonts w:ascii="Arial" w:hAnsi="Arial" w:cs="Arial"/>
+          <w:i/>
+          <w:iCs/>
+          <w:color w:val="595959" w:themeColor="text1" w:themeTint="A6"/>
+        </w:rPr>
+      </w:pPr>
     </w:p>
     <w:p>
       <w:pPr>
@@ -3102,11 +3594,10 @@
         <w:rPr>
           <w:noProof/>
         </w:rPr>
-        <w:lastRenderedPageBreak/>
         <w:drawing>
-          <wp:inline distT="0" distB="0" distL="0" distR="0" wp14:anchorId="6F64C1B1" wp14:editId="0784A28E">
-            <wp:extent cx="5400040" cy="2957830"/>
-            <wp:effectExtent l="0" t="0" r="0" b="0"/>
+          <wp:inline distT="0" distB="0" distL="0" distR="0" wp14:anchorId="6F64C1B1" wp14:editId="048F7057">
+            <wp:extent cx="5399817" cy="2646102"/>
+            <wp:effectExtent l="0" t="0" r="0" b="1905"/>
             <wp:docPr id="6" name="Imagen 6"/>
             <wp:cNvGraphicFramePr>
               <a:graphicFrameLocks xmlns:a="http://schemas.openxmlformats.org/drawingml/2006/main" noChangeAspect="1"/>
@@ -3120,23 +3611,21 @@
                       <a:picLocks noChangeAspect="1" noChangeArrowheads="1"/>
                     </pic:cNvPicPr>
                   </pic:nvPicPr>
-                  <pic:blipFill>
-                    <a:blip r:embed="rId12" cstate="print">
+                  <pic:blipFill rotWithShape="1">
+                    <a:blip r:embed="rId13" cstate="print">
                       <a:extLst>
                         <a:ext uri="{28A0092B-C50C-407E-A947-70E740481C1C}">
                           <a14:useLocalDpi xmlns:a14="http://schemas.microsoft.com/office/drawing/2010/main" val="0"/>
                         </a:ext>
                       </a:extLst>
                     </a:blip>
-                    <a:srcRect/>
-                    <a:stretch>
-                      <a:fillRect/>
-                    </a:stretch>
+                    <a:srcRect t="5387" b="5149"/>
+                    <a:stretch/>
                   </pic:blipFill>
                   <pic:spPr bwMode="auto">
                     <a:xfrm>
                       <a:off x="0" y="0"/>
-                      <a:ext cx="5400040" cy="2957830"/>
+                      <a:ext cx="5399817" cy="2646102"/>
                     </a:xfrm>
                     <a:prstGeom prst="rect">
                       <a:avLst/>
@@ -3145,6 +3634,11 @@
                     <a:ln>
                       <a:noFill/>
                     </a:ln>
+                    <a:extLst>
+                      <a:ext uri="{53640926-AAD7-44D8-BBD7-CCE9431645EC}">
+                        <a14:shadowObscured xmlns:a14="http://schemas.microsoft.com/office/drawing/2010/main"/>
+                      </a:ext>
+                    </a:extLst>
                   </pic:spPr>
                 </pic:pic>
               </a:graphicData>
@@ -3163,7 +3657,7 @@
           <w:color w:val="595959" w:themeColor="text1" w:themeTint="A6"/>
         </w:rPr>
       </w:pPr>
-      <w:bookmarkStart w:id="8" w:name="_Toc128505467"/>
+      <w:bookmarkStart w:id="10" w:name="_Toc128578201"/>
       <w:r>
         <w:rPr>
           <w:rFonts w:ascii="Arial" w:hAnsi="Arial" w:cs="Arial"/>
@@ -3208,7 +3702,7 @@
           <w:noProof/>
           <w:color w:val="595959" w:themeColor="text1" w:themeTint="A6"/>
         </w:rPr>
-        <w:t>4</w:t>
+        <w:t>5</w:t>
       </w:r>
       <w:r>
         <w:rPr>
@@ -3237,7 +3731,7 @@
         </w:rPr>
         <w:t>Diagrama de casos de uso de la Gestión del TPV</w:t>
       </w:r>
-      <w:bookmarkEnd w:id="8"/>
+      <w:bookmarkEnd w:id="10"/>
     </w:p>
     <w:p>
       <w:pPr>
@@ -3258,6 +3752,7 @@
         <w:rPr>
           <w:noProof/>
         </w:rPr>
+        <w:lastRenderedPageBreak/>
         <w:drawing>
           <wp:inline distT="0" distB="0" distL="0" distR="0" wp14:anchorId="20098E66" wp14:editId="1A6D3ABC">
             <wp:extent cx="5400040" cy="2287905"/>
@@ -3276,7 +3771,7 @@
                     </pic:cNvPicPr>
                   </pic:nvPicPr>
                   <pic:blipFill>
-                    <a:blip r:embed="rId13" cstate="print">
+                    <a:blip r:embed="rId14" cstate="print">
                       <a:extLst>
                         <a:ext uri="{28A0092B-C50C-407E-A947-70E740481C1C}">
                           <a14:useLocalDpi xmlns:a14="http://schemas.microsoft.com/office/drawing/2010/main" val="0"/>
@@ -3318,7 +3813,7 @@
           <w:color w:val="595959" w:themeColor="text1" w:themeTint="A6"/>
         </w:rPr>
       </w:pPr>
-      <w:bookmarkStart w:id="9" w:name="_Toc128505468"/>
+      <w:bookmarkStart w:id="11" w:name="_Toc128578202"/>
       <w:r>
         <w:rPr>
           <w:rFonts w:ascii="Arial" w:hAnsi="Arial" w:cs="Arial"/>
@@ -3360,9 +3855,10 @@
           <w:rFonts w:ascii="Arial" w:hAnsi="Arial" w:cs="Arial"/>
           <w:i/>
           <w:iCs/>
+          <w:noProof/>
           <w:color w:val="595959" w:themeColor="text1" w:themeTint="A6"/>
         </w:rPr>
-        <w:t>5</w:t>
+        <w:t>6</w:t>
       </w:r>
       <w:r>
         <w:rPr>
@@ -3391,7 +3887,7 @@
         </w:rPr>
         <w:t>Diagrama de casos de uso de la Gestión Comercial</w:t>
       </w:r>
-      <w:bookmarkEnd w:id="9"/>
+      <w:bookmarkEnd w:id="11"/>
     </w:p>
     <w:p>
       <w:pPr>
@@ -3496,7 +3992,7 @@
         </w:rPr>
         <w:t xml:space="preserve">[Citado 8 de febrero de 2023]. Disponible en: </w:t>
       </w:r>
-      <w:hyperlink r:id="rId14" w:history="1">
+      <w:hyperlink r:id="rId15" w:history="1">
         <w:r>
           <w:rPr>
             <w:rStyle w:val="Hipervnculo"/>
@@ -3517,7 +4013,7 @@
       </w:pPr>
     </w:p>
     <w:sectPr>
-      <w:footerReference w:type="default" r:id="rId15"/>
+      <w:footerReference w:type="default" r:id="rId16"/>
       <w:pgSz w:w="11906" w:h="16838"/>
       <w:pgMar w:top="1417" w:right="1701" w:bottom="1417" w:left="1701" w:header="708" w:footer="708" w:gutter="0"/>
       <w:cols w:space="708"/>
@@ -4097,6 +4593,7 @@
     <w:lsdException w:name="HTML Sample" w:semiHidden="1" w:unhideWhenUsed="1"/>
     <w:lsdException w:name="HTML Typewriter" w:semiHidden="1" w:unhideWhenUsed="1"/>
     <w:lsdException w:name="HTML Variable" w:semiHidden="1" w:unhideWhenUsed="1"/>
+    <w:lsdException w:name="Normal Table" w:semiHidden="1" w:unhideWhenUsed="1"/>
     <w:lsdException w:name="annotation subject" w:semiHidden="1" w:unhideWhenUsed="1"/>
     <w:lsdException w:name="No List" w:semiHidden="1" w:unhideWhenUsed="1"/>
     <w:lsdException w:name="Outline List 1" w:semiHidden="1" w:unhideWhenUsed="1"/>
@@ -4143,8 +4640,10 @@
     <w:lsdException w:name="Table Subtle 2" w:semiHidden="1" w:unhideWhenUsed="1"/>
     <w:lsdException w:name="Table Web 1" w:semiHidden="1" w:unhideWhenUsed="1"/>
     <w:lsdException w:name="Table Web 2" w:semiHidden="1" w:unhideWhenUsed="1"/>
+    <w:lsdException w:name="Table Web 3" w:semiHidden="1" w:unhideWhenUsed="1"/>
     <w:lsdException w:name="Balloon Text" w:semiHidden="1" w:unhideWhenUsed="1"/>
     <w:lsdException w:name="Table Grid" w:uiPriority="39"/>
+    <w:lsdException w:name="Table Theme" w:semiHidden="1" w:unhideWhenUsed="1"/>
     <w:lsdException w:name="Placeholder Text" w:semiHidden="1"/>
     <w:lsdException w:name="No Spacing" w:uiPriority="1" w:qFormat="1"/>
     <w:lsdException w:name="Light Shading" w:uiPriority="60"/>

</xml_diff>

<commit_message>
Añadidas correcciones de casos de usos
</commit_message>
<xml_diff>
--- a/Memoria/Memoria.docx
+++ b/Memoria/Memoria.docx
@@ -216,30 +216,20 @@
         <w:jc w:val="center"/>
         <w:rPr>
           <w:rFonts w:ascii="Arial" w:hAnsi="Arial" w:cs="Arial"/>
+          <w:sz w:val="24"/>
+          <w:szCs w:val="24"/>
+          <w:lang w:val="en-US"/>
+        </w:rPr>
+      </w:pPr>
+      <w:r>
+        <w:rPr>
+          <w:rFonts w:ascii="Arial" w:hAnsi="Arial" w:cs="Arial"/>
           <w:sz w:val="36"/>
           <w:szCs w:val="36"/>
           <w:lang w:val="en-GB"/>
         </w:rPr>
-      </w:pPr>
-      <w:r>
-        <w:rPr>
-          <w:rFonts w:ascii="Arial" w:hAnsi="Arial" w:cs="Arial"/>
-          <w:sz w:val="36"/>
-          <w:szCs w:val="36"/>
-          <w:lang w:val="en-GB"/>
-        </w:rPr>
-        <w:t>Application for production processes management of micro and small companies</w:t>
-      </w:r>
-    </w:p>
-    <w:p>
-      <w:pPr>
-        <w:rPr>
-          <w:rFonts w:ascii="Arial" w:hAnsi="Arial" w:cs="Arial"/>
-          <w:sz w:val="24"/>
-          <w:szCs w:val="24"/>
-          <w:lang w:val="en-US"/>
-        </w:rPr>
-      </w:pPr>
+        <w:t>Application for managing production processes of micro and small companies</w:t>
+      </w:r>
     </w:p>
     <w:p>
       <w:pPr>
@@ -472,11 +462,9 @@
               <w:tab w:val="right" w:leader="dot" w:pos="8494"/>
             </w:tabs>
             <w:rPr>
-              <w:rFonts w:ascii="Arial" w:eastAsiaTheme="minorEastAsia" w:hAnsi="Arial" w:cs="Arial"/>
+              <w:rFonts w:eastAsiaTheme="minorEastAsia"/>
               <w:noProof/>
               <w:kern w:val="0"/>
-              <w:sz w:val="20"/>
-              <w:szCs w:val="20"/>
               <w:lang w:eastAsia="es-ES"/>
               <w14:ligatures w14:val="none"/>
             </w:rPr>
@@ -484,104 +472,76 @@
           <w:r>
             <w:rPr>
               <w:rFonts w:ascii="Arial" w:hAnsi="Arial" w:cs="Arial"/>
-              <w:sz w:val="20"/>
-              <w:szCs w:val="20"/>
             </w:rPr>
             <w:fldChar w:fldCharType="begin"/>
           </w:r>
           <w:r>
             <w:rPr>
               <w:rFonts w:ascii="Arial" w:hAnsi="Arial" w:cs="Arial"/>
-              <w:sz w:val="20"/>
-              <w:szCs w:val="20"/>
             </w:rPr>
             <w:instrText xml:space="preserve"> TOC \o "1-3" \h \z \u </w:instrText>
           </w:r>
           <w:r>
             <w:rPr>
               <w:rFonts w:ascii="Arial" w:hAnsi="Arial" w:cs="Arial"/>
-              <w:sz w:val="20"/>
-              <w:szCs w:val="20"/>
             </w:rPr>
             <w:fldChar w:fldCharType="separate"/>
           </w:r>
-          <w:hyperlink w:anchor="_Toc128578159" w:history="1">
+          <w:hyperlink w:anchor="_Toc128579692" w:history="1">
             <w:r>
               <w:rPr>
                 <w:rStyle w:val="Hipervnculo"/>
                 <w:rFonts w:ascii="Arial" w:hAnsi="Arial" w:cs="Arial"/>
                 <w:noProof/>
-                <w:sz w:val="20"/>
-                <w:szCs w:val="20"/>
+                <w:spacing w:val="20"/>
               </w:rPr>
               <w:t>1. Introducción</w:t>
             </w:r>
             <w:r>
               <w:rPr>
-                <w:rFonts w:ascii="Arial" w:hAnsi="Arial" w:cs="Arial"/>
                 <w:noProof/>
                 <w:webHidden/>
-                <w:sz w:val="20"/>
-                <w:szCs w:val="20"/>
               </w:rPr>
               <w:tab/>
             </w:r>
             <w:r>
               <w:rPr>
-                <w:rFonts w:ascii="Arial" w:hAnsi="Arial" w:cs="Arial"/>
                 <w:noProof/>
                 <w:webHidden/>
-                <w:sz w:val="20"/>
-                <w:szCs w:val="20"/>
               </w:rPr>
               <w:fldChar w:fldCharType="begin"/>
             </w:r>
             <w:r>
               <w:rPr>
-                <w:rFonts w:ascii="Arial" w:hAnsi="Arial" w:cs="Arial"/>
                 <w:noProof/>
                 <w:webHidden/>
-                <w:sz w:val="20"/>
-                <w:szCs w:val="20"/>
               </w:rPr>
-              <w:instrText xml:space="preserve"> PAGEREF _Toc128578159 \h </w:instrText>
+              <w:instrText xml:space="preserve"> PAGEREF _Toc128579692 \h </w:instrText>
             </w:r>
             <w:r>
               <w:rPr>
-                <w:rFonts w:ascii="Arial" w:hAnsi="Arial" w:cs="Arial"/>
                 <w:noProof/>
                 <w:webHidden/>
-                <w:sz w:val="20"/>
-                <w:szCs w:val="20"/>
               </w:rPr>
             </w:r>
             <w:r>
               <w:rPr>
-                <w:rFonts w:ascii="Arial" w:hAnsi="Arial" w:cs="Arial"/>
                 <w:noProof/>
                 <w:webHidden/>
-                <w:sz w:val="20"/>
-                <w:szCs w:val="20"/>
               </w:rPr>
               <w:fldChar w:fldCharType="separate"/>
             </w:r>
             <w:r>
               <w:rPr>
-                <w:rFonts w:ascii="Arial" w:hAnsi="Arial" w:cs="Arial"/>
                 <w:noProof/>
                 <w:webHidden/>
-                <w:sz w:val="20"/>
-                <w:szCs w:val="20"/>
               </w:rPr>
               <w:t>4</w:t>
             </w:r>
             <w:r>
               <w:rPr>
-                <w:rFonts w:ascii="Arial" w:hAnsi="Arial" w:cs="Arial"/>
                 <w:noProof/>
                 <w:webHidden/>
-                <w:sz w:val="20"/>
-                <w:szCs w:val="20"/>
               </w:rPr>
               <w:fldChar w:fldCharType="end"/>
             </w:r>
@@ -594,89 +554,64 @@
               <w:tab w:val="right" w:leader="dot" w:pos="8494"/>
             </w:tabs>
             <w:rPr>
-              <w:rFonts w:ascii="Arial" w:hAnsi="Arial" w:cs="Arial"/>
+              <w:rFonts w:cstheme="minorBidi"/>
               <w:noProof/>
-              <w:sz w:val="20"/>
-              <w:szCs w:val="20"/>
             </w:rPr>
           </w:pPr>
-          <w:hyperlink w:anchor="_Toc128578160" w:history="1">
+          <w:hyperlink w:anchor="_Toc128579693" w:history="1">
             <w:r>
               <w:rPr>
                 <w:rStyle w:val="Hipervnculo"/>
                 <w:rFonts w:ascii="Arial" w:hAnsi="Arial" w:cs="Arial"/>
                 <w:noProof/>
-                <w:sz w:val="20"/>
-                <w:szCs w:val="20"/>
               </w:rPr>
               <w:t>1.1 Contexto</w:t>
             </w:r>
             <w:r>
               <w:rPr>
-                <w:rFonts w:ascii="Arial" w:hAnsi="Arial" w:cs="Arial"/>
                 <w:noProof/>
                 <w:webHidden/>
-                <w:sz w:val="20"/>
-                <w:szCs w:val="20"/>
               </w:rPr>
               <w:tab/>
             </w:r>
             <w:r>
               <w:rPr>
-                <w:rFonts w:ascii="Arial" w:hAnsi="Arial" w:cs="Arial"/>
                 <w:noProof/>
                 <w:webHidden/>
-                <w:sz w:val="20"/>
-                <w:szCs w:val="20"/>
               </w:rPr>
               <w:fldChar w:fldCharType="begin"/>
             </w:r>
             <w:r>
               <w:rPr>
-                <w:rFonts w:ascii="Arial" w:hAnsi="Arial" w:cs="Arial"/>
                 <w:noProof/>
                 <w:webHidden/>
-                <w:sz w:val="20"/>
-                <w:szCs w:val="20"/>
               </w:rPr>
-              <w:instrText xml:space="preserve"> PAGEREF _Toc128578160 \h </w:instrText>
+              <w:instrText xml:space="preserve"> PAGEREF _Toc128579693 \h </w:instrText>
             </w:r>
             <w:r>
               <w:rPr>
-                <w:rFonts w:ascii="Arial" w:hAnsi="Arial" w:cs="Arial"/>
                 <w:noProof/>
                 <w:webHidden/>
-                <w:sz w:val="20"/>
-                <w:szCs w:val="20"/>
               </w:rPr>
             </w:r>
             <w:r>
               <w:rPr>
-                <w:rFonts w:ascii="Arial" w:hAnsi="Arial" w:cs="Arial"/>
                 <w:noProof/>
                 <w:webHidden/>
-                <w:sz w:val="20"/>
-                <w:szCs w:val="20"/>
               </w:rPr>
               <w:fldChar w:fldCharType="separate"/>
             </w:r>
             <w:r>
               <w:rPr>
-                <w:rFonts w:ascii="Arial" w:hAnsi="Arial" w:cs="Arial"/>
                 <w:noProof/>
                 <w:webHidden/>
-                <w:sz w:val="20"/>
-                <w:szCs w:val="20"/>
               </w:rPr>
               <w:t>4</w:t>
             </w:r>
             <w:r>
               <w:rPr>
-                <w:rFonts w:ascii="Arial" w:hAnsi="Arial" w:cs="Arial"/>
                 <w:noProof/>
                 <w:webHidden/>
-                <w:sz w:val="20"/>
-                <w:szCs w:val="20"/>
               </w:rPr>
               <w:fldChar w:fldCharType="end"/>
             </w:r>
@@ -689,89 +624,64 @@
               <w:tab w:val="right" w:leader="dot" w:pos="8494"/>
             </w:tabs>
             <w:rPr>
-              <w:rFonts w:ascii="Arial" w:hAnsi="Arial" w:cs="Arial"/>
+              <w:rFonts w:cstheme="minorBidi"/>
               <w:noProof/>
-              <w:sz w:val="20"/>
-              <w:szCs w:val="20"/>
             </w:rPr>
           </w:pPr>
-          <w:hyperlink w:anchor="_Toc128578161" w:history="1">
+          <w:hyperlink w:anchor="_Toc128579694" w:history="1">
             <w:r>
               <w:rPr>
                 <w:rStyle w:val="Hipervnculo"/>
                 <w:rFonts w:ascii="Arial" w:hAnsi="Arial" w:cs="Arial"/>
                 <w:noProof/>
-                <w:sz w:val="20"/>
-                <w:szCs w:val="20"/>
               </w:rPr>
               <w:t>1.2 Objetivos</w:t>
             </w:r>
             <w:r>
               <w:rPr>
-                <w:rFonts w:ascii="Arial" w:hAnsi="Arial" w:cs="Arial"/>
                 <w:noProof/>
                 <w:webHidden/>
-                <w:sz w:val="20"/>
-                <w:szCs w:val="20"/>
               </w:rPr>
               <w:tab/>
             </w:r>
             <w:r>
               <w:rPr>
-                <w:rFonts w:ascii="Arial" w:hAnsi="Arial" w:cs="Arial"/>
                 <w:noProof/>
                 <w:webHidden/>
-                <w:sz w:val="20"/>
-                <w:szCs w:val="20"/>
               </w:rPr>
               <w:fldChar w:fldCharType="begin"/>
             </w:r>
             <w:r>
               <w:rPr>
-                <w:rFonts w:ascii="Arial" w:hAnsi="Arial" w:cs="Arial"/>
                 <w:noProof/>
                 <w:webHidden/>
-                <w:sz w:val="20"/>
-                <w:szCs w:val="20"/>
               </w:rPr>
-              <w:instrText xml:space="preserve"> PAGEREF _Toc128578161 \h </w:instrText>
+              <w:instrText xml:space="preserve"> PAGEREF _Toc128579694 \h </w:instrText>
             </w:r>
             <w:r>
               <w:rPr>
-                <w:rFonts w:ascii="Arial" w:hAnsi="Arial" w:cs="Arial"/>
                 <w:noProof/>
                 <w:webHidden/>
-                <w:sz w:val="20"/>
-                <w:szCs w:val="20"/>
               </w:rPr>
             </w:r>
             <w:r>
               <w:rPr>
-                <w:rFonts w:ascii="Arial" w:hAnsi="Arial" w:cs="Arial"/>
                 <w:noProof/>
                 <w:webHidden/>
-                <w:sz w:val="20"/>
-                <w:szCs w:val="20"/>
               </w:rPr>
               <w:fldChar w:fldCharType="separate"/>
             </w:r>
             <w:r>
               <w:rPr>
-                <w:rFonts w:ascii="Arial" w:hAnsi="Arial" w:cs="Arial"/>
                 <w:noProof/>
                 <w:webHidden/>
-                <w:sz w:val="20"/>
-                <w:szCs w:val="20"/>
               </w:rPr>
               <w:t>5</w:t>
             </w:r>
             <w:r>
               <w:rPr>
-                <w:rFonts w:ascii="Arial" w:hAnsi="Arial" w:cs="Arial"/>
                 <w:noProof/>
                 <w:webHidden/>
-                <w:sz w:val="20"/>
-                <w:szCs w:val="20"/>
               </w:rPr>
               <w:fldChar w:fldCharType="end"/>
             </w:r>
@@ -784,92 +694,68 @@
               <w:tab w:val="right" w:leader="dot" w:pos="8494"/>
             </w:tabs>
             <w:rPr>
-              <w:rFonts w:ascii="Arial" w:eastAsiaTheme="minorEastAsia" w:hAnsi="Arial" w:cs="Arial"/>
+              <w:rFonts w:eastAsiaTheme="minorEastAsia"/>
               <w:noProof/>
               <w:kern w:val="0"/>
-              <w:sz w:val="20"/>
-              <w:szCs w:val="20"/>
               <w:lang w:eastAsia="es-ES"/>
               <w14:ligatures w14:val="none"/>
             </w:rPr>
           </w:pPr>
-          <w:hyperlink w:anchor="_Toc128578162" w:history="1">
+          <w:hyperlink w:anchor="_Toc128579695" w:history="1">
             <w:r>
               <w:rPr>
                 <w:rStyle w:val="Hipervnculo"/>
                 <w:rFonts w:ascii="Arial" w:hAnsi="Arial" w:cs="Arial"/>
                 <w:noProof/>
-                <w:sz w:val="20"/>
-                <w:szCs w:val="20"/>
+                <w:spacing w:val="20"/>
               </w:rPr>
               <w:t>2. Definición de requisitos</w:t>
             </w:r>
             <w:r>
               <w:rPr>
-                <w:rFonts w:ascii="Arial" w:hAnsi="Arial" w:cs="Arial"/>
                 <w:noProof/>
                 <w:webHidden/>
-                <w:sz w:val="20"/>
-                <w:szCs w:val="20"/>
               </w:rPr>
               <w:tab/>
             </w:r>
             <w:r>
               <w:rPr>
-                <w:rFonts w:ascii="Arial" w:hAnsi="Arial" w:cs="Arial"/>
                 <w:noProof/>
                 <w:webHidden/>
-                <w:sz w:val="20"/>
-                <w:szCs w:val="20"/>
               </w:rPr>
               <w:fldChar w:fldCharType="begin"/>
             </w:r>
             <w:r>
               <w:rPr>
-                <w:rFonts w:ascii="Arial" w:hAnsi="Arial" w:cs="Arial"/>
                 <w:noProof/>
                 <w:webHidden/>
-                <w:sz w:val="20"/>
-                <w:szCs w:val="20"/>
               </w:rPr>
-              <w:instrText xml:space="preserve"> PAGEREF _Toc128578162 \h </w:instrText>
+              <w:instrText xml:space="preserve"> PAGEREF _Toc128579695 \h </w:instrText>
             </w:r>
             <w:r>
               <w:rPr>
-                <w:rFonts w:ascii="Arial" w:hAnsi="Arial" w:cs="Arial"/>
                 <w:noProof/>
                 <w:webHidden/>
-                <w:sz w:val="20"/>
-                <w:szCs w:val="20"/>
               </w:rPr>
             </w:r>
             <w:r>
               <w:rPr>
-                <w:rFonts w:ascii="Arial" w:hAnsi="Arial" w:cs="Arial"/>
                 <w:noProof/>
                 <w:webHidden/>
-                <w:sz w:val="20"/>
-                <w:szCs w:val="20"/>
               </w:rPr>
               <w:fldChar w:fldCharType="separate"/>
             </w:r>
             <w:r>
               <w:rPr>
-                <w:rFonts w:ascii="Arial" w:hAnsi="Arial" w:cs="Arial"/>
                 <w:noProof/>
                 <w:webHidden/>
-                <w:sz w:val="20"/>
-                <w:szCs w:val="20"/>
               </w:rPr>
               <w:t>7</w:t>
             </w:r>
             <w:r>
               <w:rPr>
-                <w:rFonts w:ascii="Arial" w:hAnsi="Arial" w:cs="Arial"/>
                 <w:noProof/>
                 <w:webHidden/>
-                <w:sz w:val="20"/>
-                <w:szCs w:val="20"/>
               </w:rPr>
               <w:fldChar w:fldCharType="end"/>
             </w:r>
@@ -882,89 +768,64 @@
               <w:tab w:val="right" w:leader="dot" w:pos="8494"/>
             </w:tabs>
             <w:rPr>
-              <w:rFonts w:ascii="Arial" w:hAnsi="Arial" w:cs="Arial"/>
+              <w:rFonts w:cstheme="minorBidi"/>
               <w:noProof/>
-              <w:sz w:val="20"/>
-              <w:szCs w:val="20"/>
             </w:rPr>
           </w:pPr>
-          <w:hyperlink w:anchor="_Toc128578163" w:history="1">
+          <w:hyperlink w:anchor="_Toc128579696" w:history="1">
             <w:r>
               <w:rPr>
                 <w:rStyle w:val="Hipervnculo"/>
                 <w:rFonts w:ascii="Arial" w:hAnsi="Arial" w:cs="Arial"/>
                 <w:noProof/>
-                <w:sz w:val="20"/>
-                <w:szCs w:val="20"/>
               </w:rPr>
               <w:t>2.1 Diagrama de Clases</w:t>
             </w:r>
             <w:r>
               <w:rPr>
-                <w:rFonts w:ascii="Arial" w:hAnsi="Arial" w:cs="Arial"/>
                 <w:noProof/>
                 <w:webHidden/>
-                <w:sz w:val="20"/>
-                <w:szCs w:val="20"/>
               </w:rPr>
               <w:tab/>
             </w:r>
             <w:r>
               <w:rPr>
-                <w:rFonts w:ascii="Arial" w:hAnsi="Arial" w:cs="Arial"/>
                 <w:noProof/>
                 <w:webHidden/>
-                <w:sz w:val="20"/>
-                <w:szCs w:val="20"/>
               </w:rPr>
               <w:fldChar w:fldCharType="begin"/>
             </w:r>
             <w:r>
               <w:rPr>
-                <w:rFonts w:ascii="Arial" w:hAnsi="Arial" w:cs="Arial"/>
                 <w:noProof/>
                 <w:webHidden/>
-                <w:sz w:val="20"/>
-                <w:szCs w:val="20"/>
               </w:rPr>
-              <w:instrText xml:space="preserve"> PAGEREF _Toc128578163 \h </w:instrText>
+              <w:instrText xml:space="preserve"> PAGEREF _Toc128579696 \h </w:instrText>
             </w:r>
             <w:r>
               <w:rPr>
-                <w:rFonts w:ascii="Arial" w:hAnsi="Arial" w:cs="Arial"/>
                 <w:noProof/>
                 <w:webHidden/>
-                <w:sz w:val="20"/>
-                <w:szCs w:val="20"/>
               </w:rPr>
             </w:r>
             <w:r>
               <w:rPr>
-                <w:rFonts w:ascii="Arial" w:hAnsi="Arial" w:cs="Arial"/>
                 <w:noProof/>
                 <w:webHidden/>
-                <w:sz w:val="20"/>
-                <w:szCs w:val="20"/>
               </w:rPr>
               <w:fldChar w:fldCharType="separate"/>
             </w:r>
             <w:r>
               <w:rPr>
-                <w:rFonts w:ascii="Arial" w:hAnsi="Arial" w:cs="Arial"/>
                 <w:noProof/>
                 <w:webHidden/>
-                <w:sz w:val="20"/>
-                <w:szCs w:val="20"/>
               </w:rPr>
               <w:t>7</w:t>
             </w:r>
             <w:r>
               <w:rPr>
-                <w:rFonts w:ascii="Arial" w:hAnsi="Arial" w:cs="Arial"/>
                 <w:noProof/>
                 <w:webHidden/>
-                <w:sz w:val="20"/>
-                <w:szCs w:val="20"/>
               </w:rPr>
               <w:fldChar w:fldCharType="end"/>
             </w:r>
@@ -977,89 +838,64 @@
               <w:tab w:val="right" w:leader="dot" w:pos="8494"/>
             </w:tabs>
             <w:rPr>
-              <w:rFonts w:ascii="Arial" w:hAnsi="Arial" w:cs="Arial"/>
+              <w:rFonts w:cstheme="minorBidi"/>
               <w:noProof/>
-              <w:sz w:val="20"/>
-              <w:szCs w:val="20"/>
             </w:rPr>
           </w:pPr>
-          <w:hyperlink w:anchor="_Toc128578164" w:history="1">
+          <w:hyperlink w:anchor="_Toc128579697" w:history="1">
             <w:r>
               <w:rPr>
                 <w:rStyle w:val="Hipervnculo"/>
                 <w:rFonts w:ascii="Arial" w:hAnsi="Arial" w:cs="Arial"/>
                 <w:noProof/>
-                <w:sz w:val="20"/>
-                <w:szCs w:val="20"/>
               </w:rPr>
-              <w:t>2.1 Requisitos funcionales</w:t>
+              <w:t>2.2 Requisitos funcionales</w:t>
             </w:r>
             <w:r>
               <w:rPr>
-                <w:rFonts w:ascii="Arial" w:hAnsi="Arial" w:cs="Arial"/>
                 <w:noProof/>
                 <w:webHidden/>
-                <w:sz w:val="20"/>
-                <w:szCs w:val="20"/>
               </w:rPr>
               <w:tab/>
             </w:r>
             <w:r>
               <w:rPr>
-                <w:rFonts w:ascii="Arial" w:hAnsi="Arial" w:cs="Arial"/>
                 <w:noProof/>
                 <w:webHidden/>
-                <w:sz w:val="20"/>
-                <w:szCs w:val="20"/>
               </w:rPr>
               <w:fldChar w:fldCharType="begin"/>
             </w:r>
             <w:r>
               <w:rPr>
-                <w:rFonts w:ascii="Arial" w:hAnsi="Arial" w:cs="Arial"/>
                 <w:noProof/>
                 <w:webHidden/>
-                <w:sz w:val="20"/>
-                <w:szCs w:val="20"/>
               </w:rPr>
-              <w:instrText xml:space="preserve"> PAGEREF _Toc128578164 \h </w:instrText>
+              <w:instrText xml:space="preserve"> PAGEREF _Toc128579697 \h </w:instrText>
             </w:r>
             <w:r>
               <w:rPr>
-                <w:rFonts w:ascii="Arial" w:hAnsi="Arial" w:cs="Arial"/>
                 <w:noProof/>
                 <w:webHidden/>
-                <w:sz w:val="20"/>
-                <w:szCs w:val="20"/>
               </w:rPr>
             </w:r>
             <w:r>
               <w:rPr>
-                <w:rFonts w:ascii="Arial" w:hAnsi="Arial" w:cs="Arial"/>
                 <w:noProof/>
                 <w:webHidden/>
-                <w:sz w:val="20"/>
-                <w:szCs w:val="20"/>
               </w:rPr>
               <w:fldChar w:fldCharType="separate"/>
             </w:r>
             <w:r>
               <w:rPr>
-                <w:rFonts w:ascii="Arial" w:hAnsi="Arial" w:cs="Arial"/>
                 <w:noProof/>
                 <w:webHidden/>
-                <w:sz w:val="20"/>
-                <w:szCs w:val="20"/>
               </w:rPr>
               <w:t>7</w:t>
             </w:r>
             <w:r>
               <w:rPr>
-                <w:rFonts w:ascii="Arial" w:hAnsi="Arial" w:cs="Arial"/>
                 <w:noProof/>
                 <w:webHidden/>
-                <w:sz w:val="20"/>
-                <w:szCs w:val="20"/>
               </w:rPr>
               <w:fldChar w:fldCharType="end"/>
             </w:r>
@@ -1069,8 +905,6 @@
           <w:r>
             <w:rPr>
               <w:rFonts w:ascii="Arial" w:hAnsi="Arial" w:cs="Arial"/>
-              <w:sz w:val="20"/>
-              <w:szCs w:val="20"/>
             </w:rPr>
             <w:fldChar w:fldCharType="end"/>
           </w:r>
@@ -1160,11 +994,13 @@
         </w:rPr>
         <w:fldChar w:fldCharType="separate"/>
       </w:r>
-      <w:hyperlink w:anchor="_Toc128578197" w:history="1">
+      <w:hyperlink w:anchor="_Toc128579679" w:history="1">
         <w:r>
           <w:rPr>
             <w:rStyle w:val="Hipervnculo"/>
             <w:rFonts w:ascii="Arial" w:hAnsi="Arial" w:cs="Arial"/>
+            <w:i/>
+            <w:iCs/>
             <w:noProof/>
           </w:rPr>
           <w:t>Figura 1. Presupuesto al sector IT visto como porcentaje de los ingresos</w:t>
@@ -1188,7 +1024,7 @@
             <w:noProof/>
             <w:webHidden/>
           </w:rPr>
-          <w:instrText xml:space="preserve"> PAGEREF _Toc128578197 \h </w:instrText>
+          <w:instrText xml:space="preserve"> PAGEREF _Toc128579679 \h </w:instrText>
         </w:r>
         <w:r>
           <w:rPr>
@@ -1233,11 +1069,13 @@
           <w14:ligatures w14:val="none"/>
         </w:rPr>
       </w:pPr>
-      <w:hyperlink w:anchor="_Toc128578198" w:history="1">
+      <w:hyperlink w:anchor="_Toc128579680" w:history="1">
         <w:r>
           <w:rPr>
             <w:rStyle w:val="Hipervnculo"/>
             <w:rFonts w:ascii="Arial" w:hAnsi="Arial" w:cs="Arial"/>
+            <w:i/>
+            <w:iCs/>
             <w:noProof/>
           </w:rPr>
           <w:t>Figura 2. CIO’s reportando un incremento en el presupuesto IT en el año 2016</w:t>
@@ -1261,7 +1099,7 @@
             <w:noProof/>
             <w:webHidden/>
           </w:rPr>
-          <w:instrText xml:space="preserve"> PAGEREF _Toc128578198 \h </w:instrText>
+          <w:instrText xml:space="preserve"> PAGEREF _Toc128579680 \h </w:instrText>
         </w:r>
         <w:r>
           <w:rPr>
@@ -1306,11 +1144,13 @@
           <w14:ligatures w14:val="none"/>
         </w:rPr>
       </w:pPr>
-      <w:hyperlink w:anchor="_Toc128578199" w:history="1">
+      <w:hyperlink w:anchor="_Toc128579681" w:history="1">
         <w:r>
           <w:rPr>
             <w:rStyle w:val="Hipervnculo"/>
             <w:rFonts w:ascii="Arial" w:hAnsi="Arial" w:cs="Arial"/>
+            <w:i/>
+            <w:iCs/>
             <w:noProof/>
           </w:rPr>
           <w:t>Figura 3. Diagrama de Clases de la aplicación</w:t>
@@ -1334,7 +1174,7 @@
             <w:noProof/>
             <w:webHidden/>
           </w:rPr>
-          <w:instrText xml:space="preserve"> PAGEREF _Toc128578199 \h </w:instrText>
+          <w:instrText xml:space="preserve"> PAGEREF _Toc128579681 \h </w:instrText>
         </w:r>
         <w:r>
           <w:rPr>
@@ -1379,14 +1219,16 @@
           <w14:ligatures w14:val="none"/>
         </w:rPr>
       </w:pPr>
-      <w:hyperlink w:anchor="_Toc128578200" w:history="1">
+      <w:hyperlink w:anchor="_Toc128579682" w:history="1">
         <w:r>
           <w:rPr>
             <w:rStyle w:val="Hipervnculo"/>
             <w:rFonts w:ascii="Arial" w:hAnsi="Arial" w:cs="Arial"/>
+            <w:i/>
+            <w:iCs/>
             <w:noProof/>
           </w:rPr>
-          <w:t>Figura 4. Diagrama de casos de uso de la Gestión del Inventario</w:t>
+          <w:t>Figura 4. Diagrama de casos de uso general del Sistema</w:t>
         </w:r>
         <w:r>
           <w:rPr>
@@ -1407,7 +1249,7 @@
             <w:noProof/>
             <w:webHidden/>
           </w:rPr>
-          <w:instrText xml:space="preserve"> PAGEREF _Toc128578200 \h </w:instrText>
+          <w:instrText xml:space="preserve"> PAGEREF _Toc128579682 \h </w:instrText>
         </w:r>
         <w:r>
           <w:rPr>
@@ -1452,14 +1294,16 @@
           <w14:ligatures w14:val="none"/>
         </w:rPr>
       </w:pPr>
-      <w:hyperlink w:anchor="_Toc128578201" w:history="1">
+      <w:hyperlink w:anchor="_Toc128579683" w:history="1">
         <w:r>
           <w:rPr>
             <w:rStyle w:val="Hipervnculo"/>
             <w:rFonts w:ascii="Arial" w:hAnsi="Arial" w:cs="Arial"/>
+            <w:i/>
+            <w:iCs/>
             <w:noProof/>
           </w:rPr>
-          <w:t>Figura 5. Diagrama de casos de uso de la Gestión del TPV</w:t>
+          <w:t>Figura 5. Diagrama de casos de uso de la Gestión del Inventario</w:t>
         </w:r>
         <w:r>
           <w:rPr>
@@ -1480,7 +1324,7 @@
             <w:noProof/>
             <w:webHidden/>
           </w:rPr>
-          <w:instrText xml:space="preserve"> PAGEREF _Toc128578201 \h </w:instrText>
+          <w:instrText xml:space="preserve"> PAGEREF _Toc128579683 \h </w:instrText>
         </w:r>
         <w:r>
           <w:rPr>
@@ -1525,14 +1369,16 @@
           <w14:ligatures w14:val="none"/>
         </w:rPr>
       </w:pPr>
-      <w:hyperlink w:anchor="_Toc128578202" w:history="1">
+      <w:hyperlink w:anchor="_Toc128579684" w:history="1">
         <w:r>
           <w:rPr>
             <w:rStyle w:val="Hipervnculo"/>
             <w:rFonts w:ascii="Arial" w:hAnsi="Arial" w:cs="Arial"/>
+            <w:i/>
+            <w:iCs/>
             <w:noProof/>
           </w:rPr>
-          <w:t>Figura 6. Diagrama de casos de uso de la Gestión Comercial</w:t>
+          <w:t>Figura 6. Diagrama de casos de uso de la Gestión del TPV</w:t>
         </w:r>
         <w:r>
           <w:rPr>
@@ -1553,7 +1399,82 @@
             <w:noProof/>
             <w:webHidden/>
           </w:rPr>
-          <w:instrText xml:space="preserve"> PAGEREF _Toc128578202 \h </w:instrText>
+          <w:instrText xml:space="preserve"> PAGEREF _Toc128579684 \h </w:instrText>
+        </w:r>
+        <w:r>
+          <w:rPr>
+            <w:noProof/>
+            <w:webHidden/>
+          </w:rPr>
+        </w:r>
+        <w:r>
+          <w:rPr>
+            <w:noProof/>
+            <w:webHidden/>
+          </w:rPr>
+          <w:fldChar w:fldCharType="separate"/>
+        </w:r>
+        <w:r>
+          <w:rPr>
+            <w:noProof/>
+            <w:webHidden/>
+          </w:rPr>
+          <w:t>9</w:t>
+        </w:r>
+        <w:r>
+          <w:rPr>
+            <w:noProof/>
+            <w:webHidden/>
+          </w:rPr>
+          <w:fldChar w:fldCharType="end"/>
+        </w:r>
+      </w:hyperlink>
+    </w:p>
+    <w:p>
+      <w:pPr>
+        <w:pStyle w:val="Tabladeilustraciones"/>
+        <w:tabs>
+          <w:tab w:val="right" w:leader="dot" w:pos="8494"/>
+        </w:tabs>
+        <w:rPr>
+          <w:rFonts w:eastAsiaTheme="minorEastAsia"/>
+          <w:noProof/>
+          <w:kern w:val="0"/>
+          <w:lang w:eastAsia="es-ES"/>
+          <w14:ligatures w14:val="none"/>
+        </w:rPr>
+      </w:pPr>
+      <w:hyperlink w:anchor="_Toc128579685" w:history="1">
+        <w:r>
+          <w:rPr>
+            <w:rStyle w:val="Hipervnculo"/>
+            <w:rFonts w:ascii="Arial" w:hAnsi="Arial" w:cs="Arial"/>
+            <w:i/>
+            <w:iCs/>
+            <w:noProof/>
+          </w:rPr>
+          <w:t>Figura 7. Diagrama de casos de uso de la Gestión Comercial</w:t>
+        </w:r>
+        <w:r>
+          <w:rPr>
+            <w:noProof/>
+            <w:webHidden/>
+          </w:rPr>
+          <w:tab/>
+        </w:r>
+        <w:r>
+          <w:rPr>
+            <w:noProof/>
+            <w:webHidden/>
+          </w:rPr>
+          <w:fldChar w:fldCharType="begin"/>
+        </w:r>
+        <w:r>
+          <w:rPr>
+            <w:noProof/>
+            <w:webHidden/>
+          </w:rPr>
+          <w:instrText xml:space="preserve"> PAGEREF _Toc128579685 \h </w:instrText>
         </w:r>
         <w:r>
           <w:rPr>
@@ -1623,7 +1544,7 @@
           <w:szCs w:val="28"/>
         </w:rPr>
       </w:pPr>
-      <w:bookmarkStart w:id="0" w:name="_Toc128578159"/>
+      <w:bookmarkStart w:id="0" w:name="_Toc128579692"/>
       <w:r>
         <w:rPr>
           <w:rFonts w:ascii="Arial" w:hAnsi="Arial" w:cs="Arial"/>
@@ -1659,7 +1580,7 @@
           <w:szCs w:val="24"/>
         </w:rPr>
       </w:pPr>
-      <w:bookmarkStart w:id="1" w:name="_Toc128578160"/>
+      <w:bookmarkStart w:id="1" w:name="_Toc128579693"/>
       <w:r>
         <w:rPr>
           <w:rFonts w:ascii="Arial" w:hAnsi="Arial" w:cs="Arial"/>
@@ -1961,7 +1882,7 @@
           <w:color w:val="595959" w:themeColor="text1" w:themeTint="A6"/>
         </w:rPr>
       </w:pPr>
-      <w:bookmarkStart w:id="2" w:name="_Toc128578197"/>
+      <w:bookmarkStart w:id="2" w:name="_Toc128579679"/>
       <w:r>
         <w:rPr>
           <w:rFonts w:ascii="Arial" w:hAnsi="Arial" w:cs="Arial"/>
@@ -2169,7 +2090,7 @@
           <w:color w:val="595959" w:themeColor="text1" w:themeTint="A6"/>
         </w:rPr>
       </w:pPr>
-      <w:bookmarkStart w:id="3" w:name="_Toc128578198"/>
+      <w:bookmarkStart w:id="3" w:name="_Toc128579680"/>
       <w:r>
         <w:rPr>
           <w:rFonts w:ascii="Arial" w:hAnsi="Arial" w:cs="Arial"/>
@@ -2555,7 +2476,7 @@
           <w:szCs w:val="24"/>
         </w:rPr>
       </w:pPr>
-      <w:bookmarkStart w:id="4" w:name="_Toc128578161"/>
+      <w:bookmarkStart w:id="4" w:name="_Toc128579694"/>
       <w:r>
         <w:rPr>
           <w:rFonts w:ascii="Arial" w:hAnsi="Arial" w:cs="Arial"/>
@@ -2739,7 +2660,7 @@
         <w:rPr>
           <w:rFonts w:ascii="Arial" w:hAnsi="Arial" w:cs="Arial"/>
         </w:rPr>
-        <w:t>n satisfacer los siguientes objetivos específicos:</w:t>
+        <w:t xml:space="preserve"> satisfacer los siguientes objetivos específicos:</w:t>
       </w:r>
     </w:p>
     <w:p>
@@ -2770,7 +2691,19 @@
         <w:rPr>
           <w:rFonts w:ascii="Arial" w:hAnsi="Arial" w:cs="Arial"/>
         </w:rPr>
-        <w:t xml:space="preserve">herramientas de desarrollo de aplicaciones web relacionadas a la capa de presentación o </w:t>
+        <w:t xml:space="preserve">herramientas de desarrollo de aplicaciones web relacionadas </w:t>
+      </w:r>
+      <w:r>
+        <w:rPr>
+          <w:rFonts w:ascii="Arial" w:hAnsi="Arial" w:cs="Arial"/>
+        </w:rPr>
+        <w:t>con</w:t>
+      </w:r>
+      <w:r>
+        <w:rPr>
+          <w:rFonts w:ascii="Arial" w:hAnsi="Arial" w:cs="Arial"/>
+        </w:rPr>
+        <w:t xml:space="preserve"> la capa de presentación o </w:t>
       </w:r>
       <w:proofErr w:type="spellStart"/>
       <w:r>
@@ -2816,7 +2749,19 @@
         <w:rPr>
           <w:rFonts w:ascii="Arial" w:hAnsi="Arial" w:cs="Arial"/>
         </w:rPr>
-        <w:t xml:space="preserve">; así como relacionadas a las capas de negocio y datos, tales como </w:t>
+        <w:t xml:space="preserve">; así como relacionadas </w:t>
+      </w:r>
+      <w:r>
+        <w:rPr>
+          <w:rFonts w:ascii="Arial" w:hAnsi="Arial" w:cs="Arial"/>
+        </w:rPr>
+        <w:t>con</w:t>
+      </w:r>
+      <w:r>
+        <w:rPr>
+          <w:rFonts w:ascii="Arial" w:hAnsi="Arial" w:cs="Arial"/>
+        </w:rPr>
+        <w:t xml:space="preserve"> las capas de negocio y datos, tales como </w:t>
       </w:r>
       <w:r>
         <w:rPr>
@@ -3023,7 +2968,7 @@
           <w:szCs w:val="28"/>
         </w:rPr>
       </w:pPr>
-      <w:bookmarkStart w:id="5" w:name="_Toc128578162"/>
+      <w:bookmarkStart w:id="5" w:name="_Toc128579695"/>
       <w:r>
         <w:rPr>
           <w:rFonts w:ascii="Arial" w:hAnsi="Arial" w:cs="Arial"/>
@@ -3060,6 +3005,7 @@
         </w:rPr>
       </w:pPr>
       <w:bookmarkStart w:id="6" w:name="_Toc128578163"/>
+      <w:bookmarkStart w:id="7" w:name="_Toc128579696"/>
       <w:r>
         <w:rPr>
           <w:rFonts w:ascii="Arial" w:hAnsi="Arial" w:cs="Arial"/>
@@ -3083,6 +3029,7 @@
         <w:t>Diagrama de Clases</w:t>
       </w:r>
       <w:bookmarkEnd w:id="6"/>
+      <w:bookmarkEnd w:id="7"/>
     </w:p>
     <w:p>
       <w:pPr>
@@ -3108,7 +3055,7 @@
     </w:p>
     <w:p>
       <w:pPr>
-        <w:jc w:val="center"/>
+        <w:jc w:val="both"/>
         <w:rPr>
           <w:rFonts w:ascii="Arial" w:hAnsi="Arial" w:cs="Arial"/>
         </w:rPr>
@@ -3118,7 +3065,7 @@
           <w:noProof/>
         </w:rPr>
         <w:drawing>
-          <wp:inline distT="0" distB="0" distL="0" distR="0" wp14:anchorId="72B48458" wp14:editId="3226E03A">
+          <wp:inline distT="0" distB="0" distL="0" distR="0" wp14:anchorId="744934B5" wp14:editId="3CB74EC3">
             <wp:extent cx="5400040" cy="3112135"/>
             <wp:effectExtent l="0" t="0" r="0" b="0"/>
             <wp:docPr id="4" name="Imagen 4"/>
@@ -3177,7 +3124,7 @@
           <w:color w:val="595959" w:themeColor="text1" w:themeTint="A6"/>
         </w:rPr>
       </w:pPr>
-      <w:bookmarkStart w:id="7" w:name="_Toc128578199"/>
+      <w:bookmarkStart w:id="8" w:name="_Toc128579681"/>
       <w:r>
         <w:rPr>
           <w:rFonts w:ascii="Arial" w:hAnsi="Arial" w:cs="Arial"/>
@@ -3219,6 +3166,7 @@
           <w:rFonts w:ascii="Arial" w:hAnsi="Arial" w:cs="Arial"/>
           <w:i/>
           <w:iCs/>
+          <w:noProof/>
           <w:color w:val="595959" w:themeColor="text1" w:themeTint="A6"/>
         </w:rPr>
         <w:t>3</w:t>
@@ -3241,15 +3189,7 @@
         </w:rPr>
         <w:t>. Diagrama de Clases de la aplicación</w:t>
       </w:r>
-      <w:bookmarkEnd w:id="7"/>
-    </w:p>
-    <w:p>
-      <w:pPr>
-        <w:jc w:val="both"/>
-        <w:rPr>
-          <w:rFonts w:ascii="Arial" w:hAnsi="Arial" w:cs="Arial"/>
-        </w:rPr>
-      </w:pPr>
+      <w:bookmarkEnd w:id="8"/>
     </w:p>
     <w:p>
       <w:pPr>
@@ -3271,7 +3211,7 @@
           <w:szCs w:val="24"/>
         </w:rPr>
       </w:pPr>
-      <w:bookmarkStart w:id="8" w:name="_Toc128578164"/>
+      <w:bookmarkStart w:id="9" w:name="_Toc128579697"/>
       <w:r>
         <w:rPr>
           <w:rFonts w:ascii="Arial" w:hAnsi="Arial" w:cs="Arial"/>
@@ -3281,7 +3221,7 @@
           <w:sz w:val="24"/>
           <w:szCs w:val="24"/>
         </w:rPr>
-        <w:t xml:space="preserve">2.1 </w:t>
+        <w:t>2.</w:t>
       </w:r>
       <w:r>
         <w:rPr>
@@ -3292,9 +3232,20 @@
           <w:sz w:val="24"/>
           <w:szCs w:val="24"/>
         </w:rPr>
-        <w:t>Requisitos funcionales</w:t>
-      </w:r>
-      <w:bookmarkEnd w:id="8"/>
+        <w:t>2</w:t>
+      </w:r>
+      <w:r>
+        <w:rPr>
+          <w:rFonts w:ascii="Arial" w:hAnsi="Arial" w:cs="Arial"/>
+          <w:b/>
+          <w:bCs/>
+          <w:color w:val="auto"/>
+          <w:sz w:val="24"/>
+          <w:szCs w:val="24"/>
+        </w:rPr>
+        <w:t xml:space="preserve"> Requisitos funcionales</w:t>
+      </w:r>
+      <w:bookmarkEnd w:id="9"/>
     </w:p>
     <w:p>
       <w:pPr>
@@ -3412,6 +3363,66 @@
           <w:rFonts w:ascii="Arial" w:hAnsi="Arial" w:cs="Arial"/>
         </w:rPr>
       </w:pPr>
+      <w:r>
+        <w:rPr>
+          <w:rFonts w:ascii="Arial" w:hAnsi="Arial" w:cs="Arial"/>
+        </w:rPr>
+        <w:t>El sistema contará, a su vez, con dos actores o usuarios con roles diferentes:</w:t>
+      </w:r>
+    </w:p>
+    <w:p>
+      <w:pPr>
+        <w:pStyle w:val="Prrafodelista"/>
+        <w:numPr>
+          <w:ilvl w:val="0"/>
+          <w:numId w:val="2"/>
+        </w:numPr>
+        <w:jc w:val="both"/>
+        <w:rPr>
+          <w:rFonts w:ascii="Arial" w:hAnsi="Arial" w:cs="Arial"/>
+        </w:rPr>
+      </w:pPr>
+      <w:r>
+        <w:rPr>
+          <w:rFonts w:ascii="Arial" w:hAnsi="Arial" w:cs="Arial"/>
+          <w:b/>
+          <w:bCs/>
+        </w:rPr>
+        <w:t>Vendedor:</w:t>
+      </w:r>
+      <w:r>
+        <w:rPr>
+          <w:rFonts w:ascii="Arial" w:hAnsi="Arial" w:cs="Arial"/>
+        </w:rPr>
+        <w:t xml:space="preserve"> Tendrá capacidades para consultar artículos, crear facturas de venta y reembolsos de facturas de venta, así como consultar el historial de ventas.</w:t>
+      </w:r>
+    </w:p>
+    <w:p>
+      <w:pPr>
+        <w:pStyle w:val="Prrafodelista"/>
+        <w:numPr>
+          <w:ilvl w:val="0"/>
+          <w:numId w:val="2"/>
+        </w:numPr>
+        <w:jc w:val="both"/>
+        <w:rPr>
+          <w:rFonts w:ascii="Arial" w:hAnsi="Arial" w:cs="Arial"/>
+        </w:rPr>
+      </w:pPr>
+      <w:r>
+        <w:rPr>
+          <w:rFonts w:ascii="Arial" w:hAnsi="Arial" w:cs="Arial"/>
+          <w:b/>
+          <w:bCs/>
+        </w:rPr>
+        <w:t>Administrador:</w:t>
+      </w:r>
+      <w:r>
+        <w:rPr>
+          <w:rFonts w:ascii="Arial" w:hAnsi="Arial" w:cs="Arial"/>
+        </w:rPr>
+        <w:t xml:space="preserve"> Además de las capacidades del vendedor, podrá crear artículos, actualizar manualmente su stock, crear facturas de compra, y consultar el historial de compras.</w:t>
+      </w:r>
     </w:p>
     <w:p>
       <w:pPr>
@@ -3426,10 +3437,10 @@
         </w:rPr>
         <w:lastRenderedPageBreak/>
         <w:drawing>
-          <wp:inline distT="0" distB="0" distL="0" distR="0" wp14:anchorId="03414DEC" wp14:editId="1B72BF75">
-            <wp:extent cx="5399770" cy="4502496"/>
+          <wp:inline distT="0" distB="0" distL="0" distR="0" wp14:anchorId="39FDCAA7" wp14:editId="145AC134">
+            <wp:extent cx="5400040" cy="2702560"/>
             <wp:effectExtent l="0" t="0" r="0" b="0"/>
-            <wp:docPr id="5" name="Imagen 5"/>
+            <wp:docPr id="8" name="Imagen 8"/>
             <wp:cNvGraphicFramePr>
               <a:graphicFrameLocks xmlns:a="http://schemas.openxmlformats.org/drawingml/2006/main" noChangeAspect="1"/>
             </wp:cNvGraphicFramePr>
@@ -3437,12 +3448,12 @@
               <a:graphicData uri="http://schemas.openxmlformats.org/drawingml/2006/picture">
                 <pic:pic xmlns:pic="http://schemas.openxmlformats.org/drawingml/2006/picture">
                   <pic:nvPicPr>
-                    <pic:cNvPr id="0" name="Picture 6"/>
+                    <pic:cNvPr id="0" name="Picture 1"/>
                     <pic:cNvPicPr>
                       <a:picLocks noChangeAspect="1" noChangeArrowheads="1"/>
                     </pic:cNvPicPr>
                   </pic:nvPicPr>
-                  <pic:blipFill rotWithShape="1">
+                  <pic:blipFill>
                     <a:blip r:embed="rId12" cstate="print">
                       <a:extLst>
                         <a:ext uri="{28A0092B-C50C-407E-A947-70E740481C1C}">
@@ -3450,13 +3461,15 @@
                         </a:ext>
                       </a:extLst>
                     </a:blip>
-                    <a:srcRect t="2450" b="3892"/>
-                    <a:stretch/>
+                    <a:srcRect/>
+                    <a:stretch>
+                      <a:fillRect/>
+                    </a:stretch>
                   </pic:blipFill>
                   <pic:spPr bwMode="auto">
                     <a:xfrm>
                       <a:off x="0" y="0"/>
-                      <a:ext cx="5399770" cy="4502496"/>
+                      <a:ext cx="5400040" cy="2702560"/>
                     </a:xfrm>
                     <a:prstGeom prst="rect">
                       <a:avLst/>
@@ -3465,11 +3478,6 @@
                     <a:ln>
                       <a:noFill/>
                     </a:ln>
-                    <a:extLst>
-                      <a:ext uri="{53640926-AAD7-44D8-BBD7-CCE9431645EC}">
-                        <a14:shadowObscured xmlns:a14="http://schemas.microsoft.com/office/drawing/2010/main"/>
-                      </a:ext>
-                    </a:extLst>
                   </pic:spPr>
                 </pic:pic>
               </a:graphicData>
@@ -3483,9 +3491,12 @@
         <w:jc w:val="center"/>
         <w:rPr>
           <w:rFonts w:ascii="Arial" w:hAnsi="Arial" w:cs="Arial"/>
-        </w:rPr>
-      </w:pPr>
-      <w:bookmarkStart w:id="9" w:name="_Toc128578200"/>
+          <w:i/>
+          <w:iCs/>
+          <w:color w:val="595959" w:themeColor="text1" w:themeTint="A6"/>
+        </w:rPr>
+      </w:pPr>
+      <w:bookmarkStart w:id="10" w:name="_Toc128579682"/>
       <w:r>
         <w:rPr>
           <w:rFonts w:ascii="Arial" w:hAnsi="Arial" w:cs="Arial"/>
@@ -3527,10 +3538,158 @@
           <w:rFonts w:ascii="Arial" w:hAnsi="Arial" w:cs="Arial"/>
           <w:i/>
           <w:iCs/>
+          <w:color w:val="595959" w:themeColor="text1" w:themeTint="A6"/>
+        </w:rPr>
+        <w:t>4</w:t>
+      </w:r>
+      <w:r>
+        <w:rPr>
+          <w:rFonts w:ascii="Arial" w:hAnsi="Arial" w:cs="Arial"/>
+          <w:i/>
+          <w:iCs/>
+          <w:color w:val="595959" w:themeColor="text1" w:themeTint="A6"/>
+        </w:rPr>
+        <w:fldChar w:fldCharType="end"/>
+      </w:r>
+      <w:r>
+        <w:rPr>
+          <w:rFonts w:ascii="Arial" w:hAnsi="Arial" w:cs="Arial"/>
+          <w:i/>
+          <w:iCs/>
+          <w:color w:val="595959" w:themeColor="text1" w:themeTint="A6"/>
+        </w:rPr>
+        <w:t>. Diagrama de casos de uso general del Sistema</w:t>
+      </w:r>
+      <w:bookmarkEnd w:id="10"/>
+    </w:p>
+    <w:p>
+      <w:pPr>
+        <w:jc w:val="center"/>
+        <w:rPr>
+          <w:rFonts w:ascii="Arial" w:hAnsi="Arial" w:cs="Arial"/>
+          <w:i/>
+          <w:iCs/>
+          <w:color w:val="595959" w:themeColor="text1" w:themeTint="A6"/>
+        </w:rPr>
+      </w:pPr>
+    </w:p>
+    <w:p>
+      <w:pPr>
+        <w:jc w:val="both"/>
+        <w:rPr>
+          <w:rFonts w:ascii="Arial" w:hAnsi="Arial" w:cs="Arial"/>
+        </w:rPr>
+      </w:pPr>
+      <w:r>
+        <w:rPr>
           <w:noProof/>
-          <w:color w:val="595959" w:themeColor="text1" w:themeTint="A6"/>
-        </w:rPr>
-        <w:t>4</w:t>
+        </w:rPr>
+        <w:drawing>
+          <wp:inline distT="0" distB="0" distL="0" distR="0" wp14:anchorId="79C99062" wp14:editId="20C393F7">
+            <wp:extent cx="5400040" cy="4159885"/>
+            <wp:effectExtent l="0" t="0" r="0" b="0"/>
+            <wp:docPr id="9" name="Imagen 9"/>
+            <wp:cNvGraphicFramePr>
+              <a:graphicFrameLocks xmlns:a="http://schemas.openxmlformats.org/drawingml/2006/main" noChangeAspect="1"/>
+            </wp:cNvGraphicFramePr>
+            <a:graphic xmlns:a="http://schemas.openxmlformats.org/drawingml/2006/main">
+              <a:graphicData uri="http://schemas.openxmlformats.org/drawingml/2006/picture">
+                <pic:pic xmlns:pic="http://schemas.openxmlformats.org/drawingml/2006/picture">
+                  <pic:nvPicPr>
+                    <pic:cNvPr id="0" name="Picture 3"/>
+                    <pic:cNvPicPr>
+                      <a:picLocks noChangeAspect="1" noChangeArrowheads="1"/>
+                    </pic:cNvPicPr>
+                  </pic:nvPicPr>
+                  <pic:blipFill>
+                    <a:blip r:embed="rId13" cstate="print">
+                      <a:extLst>
+                        <a:ext uri="{28A0092B-C50C-407E-A947-70E740481C1C}">
+                          <a14:useLocalDpi xmlns:a14="http://schemas.microsoft.com/office/drawing/2010/main" val="0"/>
+                        </a:ext>
+                      </a:extLst>
+                    </a:blip>
+                    <a:srcRect/>
+                    <a:stretch>
+                      <a:fillRect/>
+                    </a:stretch>
+                  </pic:blipFill>
+                  <pic:spPr bwMode="auto">
+                    <a:xfrm>
+                      <a:off x="0" y="0"/>
+                      <a:ext cx="5400040" cy="4159885"/>
+                    </a:xfrm>
+                    <a:prstGeom prst="rect">
+                      <a:avLst/>
+                    </a:prstGeom>
+                    <a:noFill/>
+                    <a:ln>
+                      <a:noFill/>
+                    </a:ln>
+                  </pic:spPr>
+                </pic:pic>
+              </a:graphicData>
+            </a:graphic>
+          </wp:inline>
+        </w:drawing>
+      </w:r>
+    </w:p>
+    <w:p>
+      <w:pPr>
+        <w:jc w:val="center"/>
+        <w:rPr>
+          <w:rFonts w:ascii="Arial" w:hAnsi="Arial" w:cs="Arial"/>
+          <w:i/>
+          <w:iCs/>
+          <w:color w:val="595959" w:themeColor="text1" w:themeTint="A6"/>
+        </w:rPr>
+      </w:pPr>
+      <w:bookmarkStart w:id="11" w:name="_Toc128579683"/>
+      <w:r>
+        <w:rPr>
+          <w:rFonts w:ascii="Arial" w:hAnsi="Arial" w:cs="Arial"/>
+          <w:i/>
+          <w:iCs/>
+          <w:color w:val="595959" w:themeColor="text1" w:themeTint="A6"/>
+        </w:rPr>
+        <w:t xml:space="preserve">Figura </w:t>
+      </w:r>
+      <w:r>
+        <w:rPr>
+          <w:rFonts w:ascii="Arial" w:hAnsi="Arial" w:cs="Arial"/>
+          <w:i/>
+          <w:iCs/>
+          <w:color w:val="595959" w:themeColor="text1" w:themeTint="A6"/>
+        </w:rPr>
+        <w:fldChar w:fldCharType="begin"/>
+      </w:r>
+      <w:r>
+        <w:rPr>
+          <w:rFonts w:ascii="Arial" w:hAnsi="Arial" w:cs="Arial"/>
+          <w:i/>
+          <w:iCs/>
+          <w:color w:val="595959" w:themeColor="text1" w:themeTint="A6"/>
+        </w:rPr>
+        <w:instrText xml:space="preserve"> SEQ Figura \* ARABIC </w:instrText>
+      </w:r>
+      <w:r>
+        <w:rPr>
+          <w:rFonts w:ascii="Arial" w:hAnsi="Arial" w:cs="Arial"/>
+          <w:i/>
+          <w:iCs/>
+          <w:color w:val="595959" w:themeColor="text1" w:themeTint="A6"/>
+        </w:rPr>
+        <w:fldChar w:fldCharType="separate"/>
+      </w:r>
+      <w:r>
+        <w:rPr>
+          <w:rFonts w:ascii="Arial" w:hAnsi="Arial" w:cs="Arial"/>
+          <w:i/>
+          <w:iCs/>
+          <w:noProof/>
+          <w:color w:val="595959" w:themeColor="text1" w:themeTint="A6"/>
+        </w:rPr>
+        <w:t>5</w:t>
       </w:r>
       <w:r>
         <w:rPr>
@@ -3559,29 +3718,13 @@
         </w:rPr>
         <w:t>Diagrama de casos de uso de la Gestión del Inventario</w:t>
       </w:r>
-      <w:bookmarkEnd w:id="9"/>
-    </w:p>
-    <w:p>
-      <w:pPr>
-        <w:jc w:val="center"/>
-        <w:rPr>
-          <w:rFonts w:ascii="Arial" w:hAnsi="Arial" w:cs="Arial"/>
-          <w:i/>
-          <w:iCs/>
-          <w:color w:val="595959" w:themeColor="text1" w:themeTint="A6"/>
-        </w:rPr>
-      </w:pPr>
-    </w:p>
-    <w:p>
-      <w:pPr>
-        <w:jc w:val="center"/>
-        <w:rPr>
-          <w:rFonts w:ascii="Arial" w:hAnsi="Arial" w:cs="Arial"/>
-          <w:i/>
-          <w:iCs/>
-          <w:color w:val="595959" w:themeColor="text1" w:themeTint="A6"/>
-        </w:rPr>
-      </w:pPr>
+      <w:bookmarkEnd w:id="11"/>
+      <w:r>
+        <w:rPr>
+          <w:rFonts w:ascii="Arial" w:hAnsi="Arial" w:cs="Arial"/>
+        </w:rPr>
+        <w:br w:type="page"/>
+      </w:r>
     </w:p>
     <w:p>
       <w:pPr>
@@ -3594,10 +3737,11 @@
         <w:rPr>
           <w:noProof/>
         </w:rPr>
+        <w:lastRenderedPageBreak/>
         <w:drawing>
-          <wp:inline distT="0" distB="0" distL="0" distR="0" wp14:anchorId="6F64C1B1" wp14:editId="048F7057">
-            <wp:extent cx="5399817" cy="2646102"/>
-            <wp:effectExtent l="0" t="0" r="0" b="1905"/>
+          <wp:inline distT="0" distB="0" distL="0" distR="0" wp14:anchorId="6F64C1B1" wp14:editId="0784A28E">
+            <wp:extent cx="5400040" cy="2957830"/>
+            <wp:effectExtent l="0" t="0" r="0" b="0"/>
             <wp:docPr id="6" name="Imagen 6"/>
             <wp:cNvGraphicFramePr>
               <a:graphicFrameLocks xmlns:a="http://schemas.openxmlformats.org/drawingml/2006/main" noChangeAspect="1"/>
@@ -3607,165 +3751,6 @@
                 <pic:pic xmlns:pic="http://schemas.openxmlformats.org/drawingml/2006/picture">
                   <pic:nvPicPr>
                     <pic:cNvPr id="0" name="Picture 8"/>
-                    <pic:cNvPicPr>
-                      <a:picLocks noChangeAspect="1" noChangeArrowheads="1"/>
-                    </pic:cNvPicPr>
-                  </pic:nvPicPr>
-                  <pic:blipFill rotWithShape="1">
-                    <a:blip r:embed="rId13" cstate="print">
-                      <a:extLst>
-                        <a:ext uri="{28A0092B-C50C-407E-A947-70E740481C1C}">
-                          <a14:useLocalDpi xmlns:a14="http://schemas.microsoft.com/office/drawing/2010/main" val="0"/>
-                        </a:ext>
-                      </a:extLst>
-                    </a:blip>
-                    <a:srcRect t="5387" b="5149"/>
-                    <a:stretch/>
-                  </pic:blipFill>
-                  <pic:spPr bwMode="auto">
-                    <a:xfrm>
-                      <a:off x="0" y="0"/>
-                      <a:ext cx="5399817" cy="2646102"/>
-                    </a:xfrm>
-                    <a:prstGeom prst="rect">
-                      <a:avLst/>
-                    </a:prstGeom>
-                    <a:noFill/>
-                    <a:ln>
-                      <a:noFill/>
-                    </a:ln>
-                    <a:extLst>
-                      <a:ext uri="{53640926-AAD7-44D8-BBD7-CCE9431645EC}">
-                        <a14:shadowObscured xmlns:a14="http://schemas.microsoft.com/office/drawing/2010/main"/>
-                      </a:ext>
-                    </a:extLst>
-                  </pic:spPr>
-                </pic:pic>
-              </a:graphicData>
-            </a:graphic>
-          </wp:inline>
-        </w:drawing>
-      </w:r>
-    </w:p>
-    <w:p>
-      <w:pPr>
-        <w:jc w:val="center"/>
-        <w:rPr>
-          <w:rFonts w:ascii="Arial" w:hAnsi="Arial" w:cs="Arial"/>
-          <w:i/>
-          <w:iCs/>
-          <w:color w:val="595959" w:themeColor="text1" w:themeTint="A6"/>
-        </w:rPr>
-      </w:pPr>
-      <w:bookmarkStart w:id="10" w:name="_Toc128578201"/>
-      <w:r>
-        <w:rPr>
-          <w:rFonts w:ascii="Arial" w:hAnsi="Arial" w:cs="Arial"/>
-          <w:i/>
-          <w:iCs/>
-          <w:color w:val="595959" w:themeColor="text1" w:themeTint="A6"/>
-        </w:rPr>
-        <w:t xml:space="preserve">Figura </w:t>
-      </w:r>
-      <w:r>
-        <w:rPr>
-          <w:rFonts w:ascii="Arial" w:hAnsi="Arial" w:cs="Arial"/>
-          <w:i/>
-          <w:iCs/>
-          <w:color w:val="595959" w:themeColor="text1" w:themeTint="A6"/>
-        </w:rPr>
-        <w:fldChar w:fldCharType="begin"/>
-      </w:r>
-      <w:r>
-        <w:rPr>
-          <w:rFonts w:ascii="Arial" w:hAnsi="Arial" w:cs="Arial"/>
-          <w:i/>
-          <w:iCs/>
-          <w:color w:val="595959" w:themeColor="text1" w:themeTint="A6"/>
-        </w:rPr>
-        <w:instrText xml:space="preserve"> SEQ Figura \* ARABIC </w:instrText>
-      </w:r>
-      <w:r>
-        <w:rPr>
-          <w:rFonts w:ascii="Arial" w:hAnsi="Arial" w:cs="Arial"/>
-          <w:i/>
-          <w:iCs/>
-          <w:color w:val="595959" w:themeColor="text1" w:themeTint="A6"/>
-        </w:rPr>
-        <w:fldChar w:fldCharType="separate"/>
-      </w:r>
-      <w:r>
-        <w:rPr>
-          <w:rFonts w:ascii="Arial" w:hAnsi="Arial" w:cs="Arial"/>
-          <w:i/>
-          <w:iCs/>
-          <w:noProof/>
-          <w:color w:val="595959" w:themeColor="text1" w:themeTint="A6"/>
-        </w:rPr>
-        <w:t>5</w:t>
-      </w:r>
-      <w:r>
-        <w:rPr>
-          <w:rFonts w:ascii="Arial" w:hAnsi="Arial" w:cs="Arial"/>
-          <w:i/>
-          <w:iCs/>
-          <w:color w:val="595959" w:themeColor="text1" w:themeTint="A6"/>
-        </w:rPr>
-        <w:fldChar w:fldCharType="end"/>
-      </w:r>
-      <w:r>
-        <w:rPr>
-          <w:rFonts w:ascii="Arial" w:hAnsi="Arial" w:cs="Arial"/>
-          <w:i/>
-          <w:iCs/>
-          <w:color w:val="595959" w:themeColor="text1" w:themeTint="A6"/>
-        </w:rPr>
-        <w:t xml:space="preserve">. </w:t>
-      </w:r>
-      <w:r>
-        <w:rPr>
-          <w:rFonts w:ascii="Arial" w:hAnsi="Arial" w:cs="Arial"/>
-          <w:i/>
-          <w:iCs/>
-          <w:color w:val="595959" w:themeColor="text1" w:themeTint="A6"/>
-        </w:rPr>
-        <w:t>Diagrama de casos de uso de la Gestión del TPV</w:t>
-      </w:r>
-      <w:bookmarkEnd w:id="10"/>
-    </w:p>
-    <w:p>
-      <w:pPr>
-        <w:jc w:val="both"/>
-        <w:rPr>
-          <w:rFonts w:ascii="Arial" w:hAnsi="Arial" w:cs="Arial"/>
-        </w:rPr>
-      </w:pPr>
-    </w:p>
-    <w:p>
-      <w:pPr>
-        <w:jc w:val="both"/>
-        <w:rPr>
-          <w:rFonts w:ascii="Arial" w:hAnsi="Arial" w:cs="Arial"/>
-        </w:rPr>
-      </w:pPr>
-      <w:r>
-        <w:rPr>
-          <w:noProof/>
-        </w:rPr>
-        <w:lastRenderedPageBreak/>
-        <w:drawing>
-          <wp:inline distT="0" distB="0" distL="0" distR="0" wp14:anchorId="20098E66" wp14:editId="1A6D3ABC">
-            <wp:extent cx="5400040" cy="2287905"/>
-            <wp:effectExtent l="0" t="0" r="0" b="0"/>
-            <wp:docPr id="7" name="Imagen 7"/>
-            <wp:cNvGraphicFramePr>
-              <a:graphicFrameLocks xmlns:a="http://schemas.openxmlformats.org/drawingml/2006/main" noChangeAspect="1"/>
-            </wp:cNvGraphicFramePr>
-            <a:graphic xmlns:a="http://schemas.openxmlformats.org/drawingml/2006/main">
-              <a:graphicData uri="http://schemas.openxmlformats.org/drawingml/2006/picture">
-                <pic:pic xmlns:pic="http://schemas.openxmlformats.org/drawingml/2006/picture">
-                  <pic:nvPicPr>
-                    <pic:cNvPr id="0" name="Picture 16"/>
                     <pic:cNvPicPr>
                       <a:picLocks noChangeAspect="1" noChangeArrowheads="1"/>
                     </pic:cNvPicPr>
@@ -3786,7 +3771,7 @@
                   <pic:spPr bwMode="auto">
                     <a:xfrm>
                       <a:off x="0" y="0"/>
-                      <a:ext cx="5400040" cy="2287905"/>
+                      <a:ext cx="5400040" cy="2957830"/>
                     </a:xfrm>
                     <a:prstGeom prst="rect">
                       <a:avLst/>
@@ -3813,7 +3798,7 @@
           <w:color w:val="595959" w:themeColor="text1" w:themeTint="A6"/>
         </w:rPr>
       </w:pPr>
-      <w:bookmarkStart w:id="11" w:name="_Toc128578202"/>
+      <w:bookmarkStart w:id="12" w:name="_Toc128579684"/>
       <w:r>
         <w:rPr>
           <w:rFonts w:ascii="Arial" w:hAnsi="Arial" w:cs="Arial"/>
@@ -3885,9 +3870,192 @@
           <w:iCs/>
           <w:color w:val="595959" w:themeColor="text1" w:themeTint="A6"/>
         </w:rPr>
+        <w:t xml:space="preserve">Diagrama de casos de uso de la Gestión del </w:t>
+      </w:r>
+      <w:commentRangeStart w:id="13"/>
+      <w:commentRangeStart w:id="14"/>
+      <w:r>
+        <w:rPr>
+          <w:rFonts w:ascii="Arial" w:hAnsi="Arial" w:cs="Arial"/>
+          <w:i/>
+          <w:iCs/>
+          <w:color w:val="595959" w:themeColor="text1" w:themeTint="A6"/>
+        </w:rPr>
+        <w:t>TPV</w:t>
+      </w:r>
+      <w:commentRangeEnd w:id="13"/>
+      <w:r>
+        <w:rPr>
+          <w:rStyle w:val="Refdecomentario"/>
+        </w:rPr>
+        <w:commentReference w:id="13"/>
+      </w:r>
+      <w:commentRangeEnd w:id="14"/>
+      <w:r>
+        <w:rPr>
+          <w:rStyle w:val="Refdecomentario"/>
+        </w:rPr>
+        <w:commentReference w:id="14"/>
+      </w:r>
+      <w:bookmarkEnd w:id="12"/>
+    </w:p>
+    <w:p>
+      <w:pPr>
+        <w:jc w:val="both"/>
+        <w:rPr>
+          <w:rFonts w:ascii="Arial" w:hAnsi="Arial" w:cs="Arial"/>
+        </w:rPr>
+      </w:pPr>
+    </w:p>
+    <w:p>
+      <w:pPr>
+        <w:jc w:val="both"/>
+        <w:rPr>
+          <w:rFonts w:ascii="Arial" w:hAnsi="Arial" w:cs="Arial"/>
+        </w:rPr>
+      </w:pPr>
+      <w:r>
+        <w:rPr>
+          <w:noProof/>
+        </w:rPr>
+        <w:drawing>
+          <wp:inline distT="0" distB="0" distL="0" distR="0" wp14:anchorId="1B187B65" wp14:editId="1C3A8282">
+            <wp:extent cx="5400040" cy="2628900"/>
+            <wp:effectExtent l="0" t="0" r="0" b="0"/>
+            <wp:docPr id="12" name="Imagen 12"/>
+            <wp:cNvGraphicFramePr>
+              <a:graphicFrameLocks xmlns:a="http://schemas.openxmlformats.org/drawingml/2006/main" noChangeAspect="1"/>
+            </wp:cNvGraphicFramePr>
+            <a:graphic xmlns:a="http://schemas.openxmlformats.org/drawingml/2006/main">
+              <a:graphicData uri="http://schemas.openxmlformats.org/drawingml/2006/picture">
+                <pic:pic xmlns:pic="http://schemas.openxmlformats.org/drawingml/2006/picture">
+                  <pic:nvPicPr>
+                    <pic:cNvPr id="0" name="Picture 15"/>
+                    <pic:cNvPicPr>
+                      <a:picLocks noChangeAspect="1" noChangeArrowheads="1"/>
+                    </pic:cNvPicPr>
+                  </pic:nvPicPr>
+                  <pic:blipFill rotWithShape="1">
+                    <a:blip r:embed="rId19" cstate="print">
+                      <a:extLst>
+                        <a:ext uri="{28A0092B-C50C-407E-A947-70E740481C1C}">
+                          <a14:useLocalDpi xmlns:a14="http://schemas.microsoft.com/office/drawing/2010/main" val="0"/>
+                        </a:ext>
+                      </a:extLst>
+                    </a:blip>
+                    <a:srcRect b="51058"/>
+                    <a:stretch/>
+                  </pic:blipFill>
+                  <pic:spPr bwMode="auto">
+                    <a:xfrm>
+                      <a:off x="0" y="0"/>
+                      <a:ext cx="5400040" cy="2628900"/>
+                    </a:xfrm>
+                    <a:prstGeom prst="rect">
+                      <a:avLst/>
+                    </a:prstGeom>
+                    <a:noFill/>
+                    <a:ln>
+                      <a:noFill/>
+                    </a:ln>
+                    <a:extLst>
+                      <a:ext uri="{53640926-AAD7-44D8-BBD7-CCE9431645EC}">
+                        <a14:shadowObscured xmlns:a14="http://schemas.microsoft.com/office/drawing/2010/main"/>
+                      </a:ext>
+                    </a:extLst>
+                  </pic:spPr>
+                </pic:pic>
+              </a:graphicData>
+            </a:graphic>
+          </wp:inline>
+        </w:drawing>
+      </w:r>
+    </w:p>
+    <w:p>
+      <w:pPr>
+        <w:jc w:val="center"/>
+        <w:rPr>
+          <w:rFonts w:ascii="Arial" w:hAnsi="Arial" w:cs="Arial"/>
+          <w:i/>
+          <w:iCs/>
+          <w:color w:val="595959" w:themeColor="text1" w:themeTint="A6"/>
+        </w:rPr>
+      </w:pPr>
+      <w:bookmarkStart w:id="15" w:name="_Toc128579685"/>
+      <w:r>
+        <w:rPr>
+          <w:rFonts w:ascii="Arial" w:hAnsi="Arial" w:cs="Arial"/>
+          <w:i/>
+          <w:iCs/>
+          <w:color w:val="595959" w:themeColor="text1" w:themeTint="A6"/>
+        </w:rPr>
+        <w:t xml:space="preserve">Figura </w:t>
+      </w:r>
+      <w:r>
+        <w:rPr>
+          <w:rFonts w:ascii="Arial" w:hAnsi="Arial" w:cs="Arial"/>
+          <w:i/>
+          <w:iCs/>
+          <w:color w:val="595959" w:themeColor="text1" w:themeTint="A6"/>
+        </w:rPr>
+        <w:fldChar w:fldCharType="begin"/>
+      </w:r>
+      <w:r>
+        <w:rPr>
+          <w:rFonts w:ascii="Arial" w:hAnsi="Arial" w:cs="Arial"/>
+          <w:i/>
+          <w:iCs/>
+          <w:color w:val="595959" w:themeColor="text1" w:themeTint="A6"/>
+        </w:rPr>
+        <w:instrText xml:space="preserve"> SEQ Figura \* ARABIC </w:instrText>
+      </w:r>
+      <w:r>
+        <w:rPr>
+          <w:rFonts w:ascii="Arial" w:hAnsi="Arial" w:cs="Arial"/>
+          <w:i/>
+          <w:iCs/>
+          <w:color w:val="595959" w:themeColor="text1" w:themeTint="A6"/>
+        </w:rPr>
+        <w:fldChar w:fldCharType="separate"/>
+      </w:r>
+      <w:r>
+        <w:rPr>
+          <w:rFonts w:ascii="Arial" w:hAnsi="Arial" w:cs="Arial"/>
+          <w:i/>
+          <w:iCs/>
+          <w:noProof/>
+          <w:color w:val="595959" w:themeColor="text1" w:themeTint="A6"/>
+        </w:rPr>
+        <w:t>7</w:t>
+      </w:r>
+      <w:r>
+        <w:rPr>
+          <w:rFonts w:ascii="Arial" w:hAnsi="Arial" w:cs="Arial"/>
+          <w:i/>
+          <w:iCs/>
+          <w:color w:val="595959" w:themeColor="text1" w:themeTint="A6"/>
+        </w:rPr>
+        <w:fldChar w:fldCharType="end"/>
+      </w:r>
+      <w:r>
+        <w:rPr>
+          <w:rFonts w:ascii="Arial" w:hAnsi="Arial" w:cs="Arial"/>
+          <w:i/>
+          <w:iCs/>
+          <w:color w:val="595959" w:themeColor="text1" w:themeTint="A6"/>
+        </w:rPr>
+        <w:t xml:space="preserve">. </w:t>
+      </w:r>
+      <w:r>
+        <w:rPr>
+          <w:rFonts w:ascii="Arial" w:hAnsi="Arial" w:cs="Arial"/>
+          <w:i/>
+          <w:iCs/>
+          <w:color w:val="595959" w:themeColor="text1" w:themeTint="A6"/>
+        </w:rPr>
         <w:t>Diagrama de casos de uso de la Gestión Comercial</w:t>
       </w:r>
-      <w:bookmarkEnd w:id="11"/>
+      <w:bookmarkEnd w:id="15"/>
     </w:p>
     <w:p>
       <w:pPr>
@@ -3992,7 +4160,7 @@
         </w:rPr>
         <w:t xml:space="preserve">[Citado 8 de febrero de 2023]. Disponible en: </w:t>
       </w:r>
-      <w:hyperlink r:id="rId15" w:history="1">
+      <w:hyperlink r:id="rId20" w:history="1">
         <w:r>
           <w:rPr>
             <w:rStyle w:val="Hipervnculo"/>
@@ -4013,7 +4181,7 @@
       </w:pPr>
     </w:p>
     <w:sectPr>
-      <w:footerReference w:type="default" r:id="rId16"/>
+      <w:footerReference w:type="default" r:id="rId21"/>
       <w:pgSz w:w="11906" w:h="16838"/>
       <w:pgMar w:top="1417" w:right="1701" w:bottom="1417" w:left="1701" w:header="708" w:footer="708" w:gutter="0"/>
       <w:cols w:space="708"/>
@@ -4021,6 +4189,84 @@
     </w:sectPr>
   </w:body>
 </w:document>
+</file>
+
+<file path=word/comments.xml><?xml version="1.0" encoding="utf-8"?>
+<w:comments xmlns:wpc="http://schemas.microsoft.com/office/word/2010/wordprocessingCanvas" xmlns:cx="http://schemas.microsoft.com/office/drawing/2014/chartex" xmlns:cx1="http://schemas.microsoft.com/office/drawing/2015/9/8/chartex" xmlns:cx2="http://schemas.microsoft.com/office/drawing/2015/10/21/chartex" xmlns:cx3="http://schemas.microsoft.com/office/drawing/2016/5/9/chartex" xmlns:cx4="http://schemas.microsoft.com/office/drawing/2016/5/10/chartex" xmlns:cx5="http://schemas.microsoft.com/office/drawing/2016/5/11/chartex" xmlns:cx6="http://schemas.microsoft.com/office/drawing/2016/5/12/chartex" xmlns:cx7="http://schemas.microsoft.com/office/drawing/2016/5/13/chartex" xmlns:cx8="http://schemas.microsoft.com/office/drawing/2016/5/14/chartex" xmlns:mc="http://schemas.openxmlformats.org/markup-compatibility/2006" xmlns:aink="http://schemas.microsoft.com/office/drawing/2016/ink" xmlns:am3d="http://schemas.microsoft.com/office/drawing/2017/model3d" xmlns:o="urn:schemas-microsoft-com:office:office" xmlns:oel="http://schemas.microsoft.com/office/2019/extlst" xmlns:r="http://schemas.openxmlformats.org/officeDocument/2006/relationships" xmlns:m="http://schemas.openxmlformats.org/officeDocument/2006/math" xmlns:v="urn:schemas-microsoft-com:vml" xmlns:wp14="http://schemas.microsoft.com/office/word/2010/wordprocessingDrawing" xmlns:wp="http://schemas.openxmlformats.org/drawingml/2006/wordprocessingDrawing" xmlns:w10="urn:schemas-microsoft-com:office:word" xmlns:w="http://schemas.openxmlformats.org/wordprocessingml/2006/main" xmlns:w14="http://schemas.microsoft.com/office/word/2010/wordml" xmlns:w15="http://schemas.microsoft.com/office/word/2012/wordml" xmlns:w16cex="http://schemas.microsoft.com/office/word/2018/wordml/cex" xmlns:w16cid="http://schemas.microsoft.com/office/word/2016/wordml/cid" xmlns:w16="http://schemas.microsoft.com/office/word/2018/wordml" xmlns:w16sdtdh="http://schemas.microsoft.com/office/word/2020/wordml/sdtdatahash" xmlns:w16se="http://schemas.microsoft.com/office/word/2015/wordml/symex" xmlns:wpg="http://schemas.microsoft.com/office/word/2010/wordprocessingGroup" xmlns:wpi="http://schemas.microsoft.com/office/word/2010/wordprocessingInk" xmlns:wne="http://schemas.microsoft.com/office/word/2006/wordml" xmlns:wps="http://schemas.microsoft.com/office/word/2010/wordprocessingShape" mc:Ignorable="w14 w15 w16se w16cid w16 w16cex w16sdtdh wp14">
+  <w:comment w:id="13" w:author="Lopez Martinez, Patricia" w:date="2023-03-01T14:32:00Z" w:initials="LMP">
+    <w:p>
+      <w:pPr>
+        <w:pStyle w:val="Textocomentario"/>
+      </w:pPr>
+      <w:r>
+        <w:rPr>
+          <w:rStyle w:val="Refdecomentario"/>
+        </w:rPr>
+        <w:annotationRef/>
+      </w:r>
+      <w:r>
+        <w:t xml:space="preserve">Aquí tenemos que hablar, porque siempre he tenido la duda de como gestionar la venta en sí. O sea, lo que hace el </w:t>
+      </w:r>
+      <w:proofErr w:type="spellStart"/>
+      <w:r>
+        <w:t>Vednedor</w:t>
+      </w:r>
+      <w:proofErr w:type="spellEnd"/>
+      <w:r>
+        <w:t xml:space="preserve"> a través del TPV será realizar una venta, ¿no? No solo crear la factura de venta. </w:t>
+      </w:r>
+    </w:p>
+    <w:p>
+      <w:pPr>
+        <w:pStyle w:val="Textocomentario"/>
+      </w:pPr>
+    </w:p>
+    <w:p>
+      <w:pPr>
+        <w:pStyle w:val="Textocomentario"/>
+      </w:pPr>
+      <w:r>
+        <w:t>¿A qué te refieres con reembolsar?</w:t>
+      </w:r>
+    </w:p>
+  </w:comment>
+  <w:comment w:id="14" w:author="Jaime Eduardo Baires Escalante" w:date="2023-03-01T16:10:00Z" w:initials="JEBE">
+    <w:p>
+      <w:pPr>
+        <w:pStyle w:val="Textocomentario"/>
+      </w:pPr>
+      <w:r>
+        <w:rPr>
+          <w:rStyle w:val="Refdecomentario"/>
+        </w:rPr>
+        <w:annotationRef/>
+      </w:r>
+      <w:r>
+        <w:t>Sí, lo que hace el vendedor (o el administrador) en el TPV es hacer una venta. Es decir, añadir productos a la factura, y “generar” el recibo o ticket (quizá hay una confusión entre los términos factura y recibo…)</w:t>
+      </w:r>
+    </w:p>
+  </w:comment>
+</w:comments>
+</file>
+
+<file path=word/commentsExtended.xml><?xml version="1.0" encoding="utf-8"?>
+<w15:commentsEx xmlns:wpc="http://schemas.microsoft.com/office/word/2010/wordprocessingCanvas" xmlns:cx="http://schemas.microsoft.com/office/drawing/2014/chartex" xmlns:cx1="http://schemas.microsoft.com/office/drawing/2015/9/8/chartex" xmlns:cx2="http://schemas.microsoft.com/office/drawing/2015/10/21/chartex" xmlns:cx3="http://schemas.microsoft.com/office/drawing/2016/5/9/chartex" xmlns:cx4="http://schemas.microsoft.com/office/drawing/2016/5/10/chartex" xmlns:cx5="http://schemas.microsoft.com/office/drawing/2016/5/11/chartex" xmlns:cx6="http://schemas.microsoft.com/office/drawing/2016/5/12/chartex" xmlns:cx7="http://schemas.microsoft.com/office/drawing/2016/5/13/chartex" xmlns:cx8="http://schemas.microsoft.com/office/drawing/2016/5/14/chartex" xmlns:mc="http://schemas.openxmlformats.org/markup-compatibility/2006" xmlns:aink="http://schemas.microsoft.com/office/drawing/2016/ink" xmlns:am3d="http://schemas.microsoft.com/office/drawing/2017/model3d" xmlns:o="urn:schemas-microsoft-com:office:office" xmlns:oel="http://schemas.microsoft.com/office/2019/extlst" xmlns:r="http://schemas.openxmlformats.org/officeDocument/2006/relationships" xmlns:m="http://schemas.openxmlformats.org/officeDocument/2006/math" xmlns:v="urn:schemas-microsoft-com:vml" xmlns:wp14="http://schemas.microsoft.com/office/word/2010/wordprocessingDrawing" xmlns:wp="http://schemas.openxmlformats.org/drawingml/2006/wordprocessingDrawing" xmlns:w10="urn:schemas-microsoft-com:office:word" xmlns:w="http://schemas.openxmlformats.org/wordprocessingml/2006/main" xmlns:w14="http://schemas.microsoft.com/office/word/2010/wordml" xmlns:w15="http://schemas.microsoft.com/office/word/2012/wordml" xmlns:w16cex="http://schemas.microsoft.com/office/word/2018/wordml/cex" xmlns:w16cid="http://schemas.microsoft.com/office/word/2016/wordml/cid" xmlns:w16="http://schemas.microsoft.com/office/word/2018/wordml" xmlns:w16sdtdh="http://schemas.microsoft.com/office/word/2020/wordml/sdtdatahash" xmlns:w16se="http://schemas.microsoft.com/office/word/2015/wordml/symex" xmlns:wpg="http://schemas.microsoft.com/office/word/2010/wordprocessingGroup" xmlns:wpi="http://schemas.microsoft.com/office/word/2010/wordprocessingInk" xmlns:wne="http://schemas.microsoft.com/office/word/2006/wordml" xmlns:wps="http://schemas.microsoft.com/office/word/2010/wordprocessingShape" mc:Ignorable="w14 w15 w16se w16cid w16 w16cex w16sdtdh wp14">
+  <w15:commentEx w15:paraId="35F3B122" w15:done="0"/>
+  <w15:commentEx w15:paraId="177BE865" w15:paraIdParent="35F3B122" w15:done="0"/>
+</w15:commentsEx>
+</file>
+
+<file path=word/commentsExtensible.xml><?xml version="1.0" encoding="utf-8"?>
+<w16cex:commentsExtensible xmlns:wpc="http://schemas.microsoft.com/office/word/2010/wordprocessingCanvas" xmlns:cx="http://schemas.microsoft.com/office/drawing/2014/chartex" xmlns:cx1="http://schemas.microsoft.com/office/drawing/2015/9/8/chartex" xmlns:cx2="http://schemas.microsoft.com/office/drawing/2015/10/21/chartex" xmlns:cx3="http://schemas.microsoft.com/office/drawing/2016/5/9/chartex" xmlns:cx4="http://schemas.microsoft.com/office/drawing/2016/5/10/chartex" xmlns:cx5="http://schemas.microsoft.com/office/drawing/2016/5/11/chartex" xmlns:cx6="http://schemas.microsoft.com/office/drawing/2016/5/12/chartex" xmlns:cx7="http://schemas.microsoft.com/office/drawing/2016/5/13/chartex" xmlns:cx8="http://schemas.microsoft.com/office/drawing/2016/5/14/chartex" xmlns:mc="http://schemas.openxmlformats.org/markup-compatibility/2006" xmlns:aink="http://schemas.microsoft.com/office/drawing/2016/ink" xmlns:am3d="http://schemas.microsoft.com/office/drawing/2017/model3d" xmlns:o="urn:schemas-microsoft-com:office:office" xmlns:oel="http://schemas.microsoft.com/office/2019/extlst" xmlns:r="http://schemas.openxmlformats.org/officeDocument/2006/relationships" xmlns:m="http://schemas.openxmlformats.org/officeDocument/2006/math" xmlns:v="urn:schemas-microsoft-com:vml" xmlns:wp14="http://schemas.microsoft.com/office/word/2010/wordprocessingDrawing" xmlns:wp="http://schemas.openxmlformats.org/drawingml/2006/wordprocessingDrawing" xmlns:w10="urn:schemas-microsoft-com:office:word" xmlns:w="http://schemas.openxmlformats.org/wordprocessingml/2006/main" xmlns:w14="http://schemas.microsoft.com/office/word/2010/wordml" xmlns:w15="http://schemas.microsoft.com/office/word/2012/wordml" xmlns:w16cex="http://schemas.microsoft.com/office/word/2018/wordml/cex" xmlns:w16cid="http://schemas.microsoft.com/office/word/2016/wordml/cid" xmlns:w16="http://schemas.microsoft.com/office/word/2018/wordml" xmlns:w16sdtdh="http://schemas.microsoft.com/office/word/2020/wordml/sdtdatahash" xmlns:w16se="http://schemas.microsoft.com/office/word/2015/wordml/symex" xmlns:wpg="http://schemas.microsoft.com/office/word/2010/wordprocessingGroup" xmlns:wpi="http://schemas.microsoft.com/office/word/2010/wordprocessingInk" xmlns:wne="http://schemas.microsoft.com/office/word/2006/wordml" xmlns:wps="http://schemas.microsoft.com/office/word/2010/wordprocessingShape" mc:Ignorable="w14 w15 w16se w16cid w16 w16cex w16sdtdh wp14">
+  <w16cex:commentExtensible w16cex:durableId="27A9F78C" w16cex:dateUtc="2023-03-01T15:10:00Z"/>
+</w16cex:commentsExtensible>
+</file>
+
+<file path=word/commentsIds.xml><?xml version="1.0" encoding="utf-8"?>
+<w16cid:commentsIds xmlns:wpc="http://schemas.microsoft.com/office/word/2010/wordprocessingCanvas" xmlns:cx="http://schemas.microsoft.com/office/drawing/2014/chartex" xmlns:cx1="http://schemas.microsoft.com/office/drawing/2015/9/8/chartex" xmlns:cx2="http://schemas.microsoft.com/office/drawing/2015/10/21/chartex" xmlns:cx3="http://schemas.microsoft.com/office/drawing/2016/5/9/chartex" xmlns:cx4="http://schemas.microsoft.com/office/drawing/2016/5/10/chartex" xmlns:cx5="http://schemas.microsoft.com/office/drawing/2016/5/11/chartex" xmlns:cx6="http://schemas.microsoft.com/office/drawing/2016/5/12/chartex" xmlns:cx7="http://schemas.microsoft.com/office/drawing/2016/5/13/chartex" xmlns:cx8="http://schemas.microsoft.com/office/drawing/2016/5/14/chartex" xmlns:mc="http://schemas.openxmlformats.org/markup-compatibility/2006" xmlns:aink="http://schemas.microsoft.com/office/drawing/2016/ink" xmlns:am3d="http://schemas.microsoft.com/office/drawing/2017/model3d" xmlns:o="urn:schemas-microsoft-com:office:office" xmlns:oel="http://schemas.microsoft.com/office/2019/extlst" xmlns:r="http://schemas.openxmlformats.org/officeDocument/2006/relationships" xmlns:m="http://schemas.openxmlformats.org/officeDocument/2006/math" xmlns:v="urn:schemas-microsoft-com:vml" xmlns:wp14="http://schemas.microsoft.com/office/word/2010/wordprocessingDrawing" xmlns:wp="http://schemas.openxmlformats.org/drawingml/2006/wordprocessingDrawing" xmlns:w10="urn:schemas-microsoft-com:office:word" xmlns:w="http://schemas.openxmlformats.org/wordprocessingml/2006/main" xmlns:w14="http://schemas.microsoft.com/office/word/2010/wordml" xmlns:w15="http://schemas.microsoft.com/office/word/2012/wordml" xmlns:w16cex="http://schemas.microsoft.com/office/word/2018/wordml/cex" xmlns:w16cid="http://schemas.microsoft.com/office/word/2016/wordml/cid" xmlns:w16="http://schemas.microsoft.com/office/word/2018/wordml" xmlns:w16sdtdh="http://schemas.microsoft.com/office/word/2020/wordml/sdtdatahash" xmlns:w16se="http://schemas.microsoft.com/office/word/2015/wordml/symex" xmlns:wpg="http://schemas.microsoft.com/office/word/2010/wordprocessingGroup" xmlns:wpi="http://schemas.microsoft.com/office/word/2010/wordprocessingInk" xmlns:wne="http://schemas.microsoft.com/office/word/2006/wordml" xmlns:wps="http://schemas.microsoft.com/office/word/2010/wordprocessingShape" mc:Ignorable="w14 w15 w16se w16cid w16 w16cex w16sdtdh wp14">
+  <w16cid:commentId w16cid:paraId="35F3B122" w16cid:durableId="27A9E06C"/>
+  <w16cid:commentId w16cid:paraId="177BE865" w16cid:durableId="27A9F78C"/>
+</w16cid:commentsIds>
 </file>
 
 <file path=word/endnotes.xml><?xml version="1.0" encoding="utf-8"?>
@@ -4456,16 +4702,27 @@
       </w:rPr>
     </w:lvl>
   </w:abstractNum>
-  <w:num w:numId="1" w16cid:durableId="1100879669">
+  <w:num w:numId="1" w16cid:durableId="2054036301">
     <w:abstractNumId w:val="2"/>
   </w:num>
-  <w:num w:numId="2" w16cid:durableId="705568883">
+  <w:num w:numId="2" w16cid:durableId="1051347827">
     <w:abstractNumId w:val="0"/>
   </w:num>
-  <w:num w:numId="3" w16cid:durableId="1625698803">
+  <w:num w:numId="3" w16cid:durableId="2062825706">
     <w:abstractNumId w:val="1"/>
   </w:num>
 </w:numbering>
+</file>
+
+<file path=word/people.xml><?xml version="1.0" encoding="utf-8"?>
+<w15:people xmlns:wpc="http://schemas.microsoft.com/office/word/2010/wordprocessingCanvas" xmlns:cx="http://schemas.microsoft.com/office/drawing/2014/chartex" xmlns:cx1="http://schemas.microsoft.com/office/drawing/2015/9/8/chartex" xmlns:cx2="http://schemas.microsoft.com/office/drawing/2015/10/21/chartex" xmlns:cx3="http://schemas.microsoft.com/office/drawing/2016/5/9/chartex" xmlns:cx4="http://schemas.microsoft.com/office/drawing/2016/5/10/chartex" xmlns:cx5="http://schemas.microsoft.com/office/drawing/2016/5/11/chartex" xmlns:cx6="http://schemas.microsoft.com/office/drawing/2016/5/12/chartex" xmlns:cx7="http://schemas.microsoft.com/office/drawing/2016/5/13/chartex" xmlns:cx8="http://schemas.microsoft.com/office/drawing/2016/5/14/chartex" xmlns:mc="http://schemas.openxmlformats.org/markup-compatibility/2006" xmlns:aink="http://schemas.microsoft.com/office/drawing/2016/ink" xmlns:am3d="http://schemas.microsoft.com/office/drawing/2017/model3d" xmlns:o="urn:schemas-microsoft-com:office:office" xmlns:oel="http://schemas.microsoft.com/office/2019/extlst" xmlns:r="http://schemas.openxmlformats.org/officeDocument/2006/relationships" xmlns:m="http://schemas.openxmlformats.org/officeDocument/2006/math" xmlns:v="urn:schemas-microsoft-com:vml" xmlns:wp14="http://schemas.microsoft.com/office/word/2010/wordprocessingDrawing" xmlns:wp="http://schemas.openxmlformats.org/drawingml/2006/wordprocessingDrawing" xmlns:w10="urn:schemas-microsoft-com:office:word" xmlns:w="http://schemas.openxmlformats.org/wordprocessingml/2006/main" xmlns:w14="http://schemas.microsoft.com/office/word/2010/wordml" xmlns:w15="http://schemas.microsoft.com/office/word/2012/wordml" xmlns:w16cex="http://schemas.microsoft.com/office/word/2018/wordml/cex" xmlns:w16cid="http://schemas.microsoft.com/office/word/2016/wordml/cid" xmlns:w16="http://schemas.microsoft.com/office/word/2018/wordml" xmlns:w16sdtdh="http://schemas.microsoft.com/office/word/2020/wordml/sdtdatahash" xmlns:w16se="http://schemas.microsoft.com/office/word/2015/wordml/symex" xmlns:wpg="http://schemas.microsoft.com/office/word/2010/wordprocessingGroup" xmlns:wpi="http://schemas.microsoft.com/office/word/2010/wordprocessingInk" xmlns:wne="http://schemas.microsoft.com/office/word/2006/wordml" xmlns:wps="http://schemas.microsoft.com/office/word/2010/wordprocessingShape" mc:Ignorable="w14 w15 w16se w16cid w16 w16cex w16sdtdh wp14">
+  <w15:person w15:author="Lopez Martinez, Patricia">
+    <w15:presenceInfo w15:providerId="AD" w15:userId="S-1-5-21-944967546-1198412623-924725345-2806"/>
+  </w15:person>
+  <w15:person w15:author="Jaime Eduardo Baires Escalante">
+    <w15:presenceInfo w15:providerId="Windows Live" w15:userId="fe86642b7954a5c3"/>
+  </w15:person>
+</w15:people>
 </file>
 
 <file path=word/styles.xml><?xml version="1.0" encoding="utf-8"?>
@@ -5586,7 +5843,7 @@
 </file>
 
 <file path=customXml/itemProps1.xml><?xml version="1.0" encoding="utf-8"?>
-<ds:datastoreItem xmlns:ds="http://schemas.openxmlformats.org/officeDocument/2006/customXml" ds:itemID="{96270218-3FDB-4151-BE2B-3D81A9AF45A9}">
+<ds:datastoreItem xmlns:ds="http://schemas.openxmlformats.org/officeDocument/2006/customXml" ds:itemID="{906DE275-C37F-4A9A-AB91-B82D2B1FB2C3}">
   <ds:schemaRefs>
     <ds:schemaRef ds:uri="http://schemas.openxmlformats.org/officeDocument/2006/bibliography"/>
   </ds:schemaRefs>

</xml_diff>

<commit_message>
Revisión modelo dominio y casos de uso
</commit_message>
<xml_diff>
--- a/Memoria/Memoria.docx
+++ b/Memoria/Memoria.docx
@@ -1,6 +1,6 @@
 
 <file path=word/document.xml><?xml version="1.0" encoding="utf-8"?>
-<w:document xmlns:wpc="http://schemas.microsoft.com/office/word/2010/wordprocessingCanvas" xmlns:cx="http://schemas.microsoft.com/office/drawing/2014/chartex" xmlns:cx1="http://schemas.microsoft.com/office/drawing/2015/9/8/chartex" xmlns:cx2="http://schemas.microsoft.com/office/drawing/2015/10/21/chartex" xmlns:cx3="http://schemas.microsoft.com/office/drawing/2016/5/9/chartex" xmlns:cx4="http://schemas.microsoft.com/office/drawing/2016/5/10/chartex" xmlns:cx5="http://schemas.microsoft.com/office/drawing/2016/5/11/chartex" xmlns:cx6="http://schemas.microsoft.com/office/drawing/2016/5/12/chartex" xmlns:cx7="http://schemas.microsoft.com/office/drawing/2016/5/13/chartex" xmlns:cx8="http://schemas.microsoft.com/office/drawing/2016/5/14/chartex" xmlns:mc="http://schemas.openxmlformats.org/markup-compatibility/2006" xmlns:aink="http://schemas.microsoft.com/office/drawing/2016/ink" xmlns:am3d="http://schemas.microsoft.com/office/drawing/2017/model3d" xmlns:o="urn:schemas-microsoft-com:office:office" xmlns:oel="http://schemas.microsoft.com/office/2019/extlst" xmlns:r="http://schemas.openxmlformats.org/officeDocument/2006/relationships" xmlns:m="http://schemas.openxmlformats.org/officeDocument/2006/math" xmlns:v="urn:schemas-microsoft-com:vml" xmlns:wp14="http://schemas.microsoft.com/office/word/2010/wordprocessingDrawing" xmlns:wp="http://schemas.openxmlformats.org/drawingml/2006/wordprocessingDrawing" xmlns:w10="urn:schemas-microsoft-com:office:word" xmlns:w="http://schemas.openxmlformats.org/wordprocessingml/2006/main" xmlns:w14="http://schemas.microsoft.com/office/word/2010/wordml" xmlns:w15="http://schemas.microsoft.com/office/word/2012/wordml" xmlns:w16cex="http://schemas.microsoft.com/office/word/2018/wordml/cex" xmlns:w16cid="http://schemas.microsoft.com/office/word/2016/wordml/cid" xmlns:w16="http://schemas.microsoft.com/office/word/2018/wordml" xmlns:w16sdtdh="http://schemas.microsoft.com/office/word/2020/wordml/sdtdatahash" xmlns:w16se="http://schemas.microsoft.com/office/word/2015/wordml/symex" xmlns:wpg="http://schemas.microsoft.com/office/word/2010/wordprocessingGroup" xmlns:wpi="http://schemas.microsoft.com/office/word/2010/wordprocessingInk" xmlns:wne="http://schemas.microsoft.com/office/word/2006/wordml" xmlns:wps="http://schemas.microsoft.com/office/word/2010/wordprocessingShape" mc:Ignorable="w14 w15 w16se w16cid w16 w16cex w16sdtdh wp14">
+<w:document xmlns:wpc="http://schemas.microsoft.com/office/word/2010/wordprocessingCanvas" xmlns:cx="http://schemas.microsoft.com/office/drawing/2014/chartex" xmlns:cx1="http://schemas.microsoft.com/office/drawing/2015/9/8/chartex" xmlns:cx2="http://schemas.microsoft.com/office/drawing/2015/10/21/chartex" xmlns:cx3="http://schemas.microsoft.com/office/drawing/2016/5/9/chartex" xmlns:cx4="http://schemas.microsoft.com/office/drawing/2016/5/10/chartex" xmlns:cx5="http://schemas.microsoft.com/office/drawing/2016/5/11/chartex" xmlns:cx6="http://schemas.microsoft.com/office/drawing/2016/5/12/chartex" xmlns:cx7="http://schemas.microsoft.com/office/drawing/2016/5/13/chartex" xmlns:cx8="http://schemas.microsoft.com/office/drawing/2016/5/14/chartex" xmlns:mc="http://schemas.openxmlformats.org/markup-compatibility/2006" xmlns:aink="http://schemas.microsoft.com/office/drawing/2016/ink" xmlns:am3d="http://schemas.microsoft.com/office/drawing/2017/model3d" xmlns:o="urn:schemas-microsoft-com:office:office" xmlns:r="http://schemas.openxmlformats.org/officeDocument/2006/relationships" xmlns:m="http://schemas.openxmlformats.org/officeDocument/2006/math" xmlns:v="urn:schemas-microsoft-com:vml" xmlns:wp14="http://schemas.microsoft.com/office/word/2010/wordprocessingDrawing" xmlns:wp="http://schemas.openxmlformats.org/drawingml/2006/wordprocessingDrawing" xmlns:w10="urn:schemas-microsoft-com:office:word" xmlns:w="http://schemas.openxmlformats.org/wordprocessingml/2006/main" xmlns:w14="http://schemas.microsoft.com/office/word/2010/wordml" xmlns:w15="http://schemas.microsoft.com/office/word/2012/wordml" xmlns:w16cid="http://schemas.microsoft.com/office/word/2016/wordml/cid" xmlns:w16se="http://schemas.microsoft.com/office/word/2015/wordml/symex" xmlns:wpg="http://schemas.microsoft.com/office/word/2010/wordprocessingGroup" xmlns:wpi="http://schemas.microsoft.com/office/word/2010/wordprocessingInk" xmlns:wne="http://schemas.microsoft.com/office/word/2006/wordml" xmlns:wps="http://schemas.microsoft.com/office/word/2010/wordprocessingShape" mc:Ignorable="w14 w15 w16se w16cid wp14">
   <w:body>
     <w:p>
       <w:pPr>
@@ -2980,9 +2980,31 @@
           <w:szCs w:val="28"/>
         </w:rPr>
         <w:lastRenderedPageBreak/>
-        <w:t>2. Definición de requisitos</w:t>
+        <w:t xml:space="preserve">2. Definición de </w:t>
+      </w:r>
+      <w:commentRangeStart w:id="6"/>
+      <w:r>
+        <w:rPr>
+          <w:rFonts w:ascii="Arial" w:hAnsi="Arial" w:cs="Arial"/>
+          <w:b/>
+          <w:bCs/>
+          <w:color w:val="auto"/>
+          <w:spacing w:val="20"/>
+          <w:sz w:val="28"/>
+          <w:szCs w:val="28"/>
+        </w:rPr>
+        <w:t>requisitos</w:t>
       </w:r>
       <w:bookmarkEnd w:id="5"/>
+      <w:commentRangeEnd w:id="6"/>
+      <w:r>
+        <w:rPr>
+          <w:rStyle w:val="Refdecomentario"/>
+          <w:rFonts w:asciiTheme="minorHAnsi" w:eastAsiaTheme="minorHAnsi" w:hAnsiTheme="minorHAnsi" w:cstheme="minorBidi"/>
+          <w:color w:val="auto"/>
+        </w:rPr>
+        <w:commentReference w:id="6"/>
+      </w:r>
     </w:p>
     <w:p>
       <w:pPr>
@@ -3004,8 +3026,8 @@
           <w:szCs w:val="24"/>
         </w:rPr>
       </w:pPr>
-      <w:bookmarkStart w:id="6" w:name="_Toc128578163"/>
-      <w:bookmarkStart w:id="7" w:name="_Toc128579696"/>
+      <w:bookmarkStart w:id="7" w:name="_Toc128578163"/>
+      <w:bookmarkStart w:id="8" w:name="_Toc128579696"/>
       <w:r>
         <w:rPr>
           <w:rFonts w:ascii="Arial" w:hAnsi="Arial" w:cs="Arial"/>
@@ -3026,10 +3048,31 @@
           <w:sz w:val="24"/>
           <w:szCs w:val="24"/>
         </w:rPr>
-        <w:t>Diagrama de Clases</w:t>
-      </w:r>
-      <w:bookmarkEnd w:id="6"/>
+        <w:t xml:space="preserve">Diagrama de </w:t>
+      </w:r>
+      <w:commentRangeStart w:id="9"/>
+      <w:r>
+        <w:rPr>
+          <w:rFonts w:ascii="Arial" w:hAnsi="Arial" w:cs="Arial"/>
+          <w:b/>
+          <w:bCs/>
+          <w:color w:val="auto"/>
+          <w:sz w:val="24"/>
+          <w:szCs w:val="24"/>
+        </w:rPr>
+        <w:t>Clases</w:t>
+      </w:r>
       <w:bookmarkEnd w:id="7"/>
+      <w:bookmarkEnd w:id="8"/>
+      <w:commentRangeEnd w:id="9"/>
+      <w:r>
+        <w:rPr>
+          <w:rStyle w:val="Refdecomentario"/>
+          <w:rFonts w:asciiTheme="minorHAnsi" w:eastAsiaTheme="minorHAnsi" w:hAnsiTheme="minorHAnsi" w:cstheme="minorBidi"/>
+          <w:color w:val="auto"/>
+        </w:rPr>
+        <w:commentReference w:id="9"/>
+      </w:r>
     </w:p>
     <w:p>
       <w:pPr>
@@ -3082,7 +3125,7 @@
                     </pic:cNvPicPr>
                   </pic:nvPicPr>
                   <pic:blipFill>
-                    <a:blip r:embed="rId11" cstate="print">
+                    <a:blip r:embed="rId14" cstate="print">
                       <a:extLst>
                         <a:ext uri="{28A0092B-C50C-407E-A947-70E740481C1C}">
                           <a14:useLocalDpi xmlns:a14="http://schemas.microsoft.com/office/drawing/2010/main" val="0"/>
@@ -3124,7 +3167,7 @@
           <w:color w:val="595959" w:themeColor="text1" w:themeTint="A6"/>
         </w:rPr>
       </w:pPr>
-      <w:bookmarkStart w:id="8" w:name="_Toc128579681"/>
+      <w:bookmarkStart w:id="10" w:name="_Toc128579681"/>
       <w:r>
         <w:rPr>
           <w:rFonts w:ascii="Arial" w:hAnsi="Arial" w:cs="Arial"/>
@@ -3187,9 +3230,26 @@
           <w:iCs/>
           <w:color w:val="595959" w:themeColor="text1" w:themeTint="A6"/>
         </w:rPr>
-        <w:t>. Diagrama de Clases de la aplicación</w:t>
-      </w:r>
-      <w:bookmarkEnd w:id="8"/>
+        <w:t xml:space="preserve">. Diagrama de Clases de la </w:t>
+      </w:r>
+      <w:commentRangeStart w:id="11"/>
+      <w:r>
+        <w:rPr>
+          <w:rFonts w:ascii="Arial" w:hAnsi="Arial" w:cs="Arial"/>
+          <w:i/>
+          <w:iCs/>
+          <w:color w:val="595959" w:themeColor="text1" w:themeTint="A6"/>
+        </w:rPr>
+        <w:t>aplicación</w:t>
+      </w:r>
+      <w:bookmarkEnd w:id="10"/>
+      <w:commentRangeEnd w:id="11"/>
+      <w:r>
+        <w:rPr>
+          <w:rStyle w:val="Refdecomentario"/>
+        </w:rPr>
+        <w:commentReference w:id="11"/>
+      </w:r>
     </w:p>
     <w:p>
       <w:pPr>
@@ -3211,7 +3271,7 @@
           <w:szCs w:val="24"/>
         </w:rPr>
       </w:pPr>
-      <w:bookmarkStart w:id="9" w:name="_Toc128579697"/>
+      <w:bookmarkStart w:id="12" w:name="_Toc128579697"/>
       <w:r>
         <w:rPr>
           <w:rFonts w:ascii="Arial" w:hAnsi="Arial" w:cs="Arial"/>
@@ -3245,7 +3305,7 @@
         </w:rPr>
         <w:t xml:space="preserve"> Requisitos funcionales</w:t>
       </w:r>
-      <w:bookmarkEnd w:id="9"/>
+      <w:bookmarkEnd w:id="12"/>
     </w:p>
     <w:p>
       <w:pPr>
@@ -3266,13 +3326,55 @@
         <w:rPr>
           <w:rFonts w:ascii="Arial" w:hAnsi="Arial" w:cs="Arial"/>
         </w:rPr>
-        <w:t>Para definir los requisitos funcionales que deberá tener el sistema, se ha utilizado la técnica de casos de uso.</w:t>
-      </w:r>
-      <w:r>
-        <w:rPr>
-          <w:rFonts w:ascii="Arial" w:hAnsi="Arial" w:cs="Arial"/>
-        </w:rPr>
-        <w:t xml:space="preserve"> Para una mejor organización, se ha decidido dividir los requisitos funcionales en tres subapartados o gestiones:</w:t>
+        <w:t xml:space="preserve">Para </w:t>
+      </w:r>
+      <w:del w:id="13" w:author="Lopez Martinez, Patricia" w:date="2023-03-06T10:01:00Z">
+        <w:r>
+          <w:rPr>
+            <w:rFonts w:ascii="Arial" w:hAnsi="Arial" w:cs="Arial"/>
+          </w:rPr>
+          <w:delText xml:space="preserve">definir </w:delText>
+        </w:r>
+      </w:del>
+      <w:ins w:id="14" w:author="Lopez Martinez, Patricia" w:date="2023-03-06T10:01:00Z">
+        <w:r>
+          <w:rPr>
+            <w:rFonts w:ascii="Arial" w:hAnsi="Arial" w:cs="Arial"/>
+          </w:rPr>
+          <w:t xml:space="preserve">especificar </w:t>
+        </w:r>
+      </w:ins>
+      <w:r>
+        <w:rPr>
+          <w:rFonts w:ascii="Arial" w:hAnsi="Arial" w:cs="Arial"/>
+        </w:rPr>
+        <w:t>los requisitos funcionales que deberá tener el sistema, se ha utilizado la técnica de casos de uso.</w:t>
+      </w:r>
+      <w:r>
+        <w:rPr>
+          <w:rFonts w:ascii="Arial" w:hAnsi="Arial" w:cs="Arial"/>
+        </w:rPr>
+        <w:t xml:space="preserve"> Para una mejor organización, se ha decidido dividir los requisitos funcionales en tres subapartados o </w:t>
+      </w:r>
+      <w:commentRangeStart w:id="15"/>
+      <w:r>
+        <w:rPr>
+          <w:rFonts w:ascii="Arial" w:hAnsi="Arial" w:cs="Arial"/>
+        </w:rPr>
+        <w:t>gestiones</w:t>
+      </w:r>
+      <w:commentRangeEnd w:id="15"/>
+      <w:r>
+        <w:rPr>
+          <w:rStyle w:val="Refdecomentario"/>
+        </w:rPr>
+        <w:commentReference w:id="15"/>
+      </w:r>
+      <w:r>
+        <w:rPr>
+          <w:rFonts w:ascii="Arial" w:hAnsi="Arial" w:cs="Arial"/>
+        </w:rPr>
+        <w:t>:</w:t>
       </w:r>
     </w:p>
     <w:p>
@@ -3293,6 +3395,7 @@
         </w:rPr>
         <w:t xml:space="preserve">Gestión del </w:t>
       </w:r>
+      <w:commentRangeStart w:id="16"/>
       <w:r>
         <w:rPr>
           <w:rFonts w:ascii="Arial" w:hAnsi="Arial" w:cs="Arial"/>
@@ -3304,6 +3407,13 @@
           <w:rFonts w:ascii="Arial" w:hAnsi="Arial" w:cs="Arial"/>
         </w:rPr>
         <w:t>nventario</w:t>
+      </w:r>
+      <w:commentRangeEnd w:id="16"/>
+      <w:r>
+        <w:rPr>
+          <w:rStyle w:val="Refdecomentario"/>
+        </w:rPr>
+        <w:commentReference w:id="16"/>
       </w:r>
     </w:p>
     <w:p>
@@ -3454,7 +3564,7 @@
                     </pic:cNvPicPr>
                   </pic:nvPicPr>
                   <pic:blipFill>
-                    <a:blip r:embed="rId12" cstate="print">
+                    <a:blip r:embed="rId15" cstate="print">
                       <a:extLst>
                         <a:ext uri="{28A0092B-C50C-407E-A947-70E740481C1C}">
                           <a14:useLocalDpi xmlns:a14="http://schemas.microsoft.com/office/drawing/2010/main" val="0"/>
@@ -3496,7 +3606,7 @@
           <w:color w:val="595959" w:themeColor="text1" w:themeTint="A6"/>
         </w:rPr>
       </w:pPr>
-      <w:bookmarkStart w:id="10" w:name="_Toc128579682"/>
+      <w:bookmarkStart w:id="17" w:name="_Toc128579682"/>
       <w:r>
         <w:rPr>
           <w:rFonts w:ascii="Arial" w:hAnsi="Arial" w:cs="Arial"/>
@@ -3560,7 +3670,7 @@
         </w:rPr>
         <w:t>. Diagrama de casos de uso general del Sistema</w:t>
       </w:r>
-      <w:bookmarkEnd w:id="10"/>
+      <w:bookmarkEnd w:id="17"/>
     </w:p>
     <w:p>
       <w:pPr>
@@ -3602,7 +3712,7 @@
                     </pic:cNvPicPr>
                   </pic:nvPicPr>
                   <pic:blipFill>
-                    <a:blip r:embed="rId13" cstate="print">
+                    <a:blip r:embed="rId16" cstate="print">
                       <a:extLst>
                         <a:ext uri="{28A0092B-C50C-407E-A947-70E740481C1C}">
                           <a14:useLocalDpi xmlns:a14="http://schemas.microsoft.com/office/drawing/2010/main" val="0"/>
@@ -3644,7 +3754,7 @@
           <w:color w:val="595959" w:themeColor="text1" w:themeTint="A6"/>
         </w:rPr>
       </w:pPr>
-      <w:bookmarkStart w:id="11" w:name="_Toc128579683"/>
+      <w:bookmarkStart w:id="18" w:name="_Toc128579683"/>
       <w:r>
         <w:rPr>
           <w:rFonts w:ascii="Arial" w:hAnsi="Arial" w:cs="Arial"/>
@@ -3716,9 +3826,26 @@
           <w:iCs/>
           <w:color w:val="595959" w:themeColor="text1" w:themeTint="A6"/>
         </w:rPr>
-        <w:t>Diagrama de casos de uso de la Gestión del Inventario</w:t>
-      </w:r>
-      <w:bookmarkEnd w:id="11"/>
+        <w:t xml:space="preserve">Diagrama de casos de uso de la Gestión del </w:t>
+      </w:r>
+      <w:commentRangeStart w:id="19"/>
+      <w:r>
+        <w:rPr>
+          <w:rFonts w:ascii="Arial" w:hAnsi="Arial" w:cs="Arial"/>
+          <w:i/>
+          <w:iCs/>
+          <w:color w:val="595959" w:themeColor="text1" w:themeTint="A6"/>
+        </w:rPr>
+        <w:t>Inventario</w:t>
+      </w:r>
+      <w:bookmarkEnd w:id="18"/>
+      <w:commentRangeEnd w:id="19"/>
+      <w:r>
+        <w:rPr>
+          <w:rStyle w:val="Refdecomentario"/>
+        </w:rPr>
+        <w:commentReference w:id="19"/>
+      </w:r>
       <w:r>
         <w:rPr>
           <w:rFonts w:ascii="Arial" w:hAnsi="Arial" w:cs="Arial"/>
@@ -3756,7 +3883,7 @@
                     </pic:cNvPicPr>
                   </pic:nvPicPr>
                   <pic:blipFill>
-                    <a:blip r:embed="rId14" cstate="print">
+                    <a:blip r:embed="rId17" cstate="print">
                       <a:extLst>
                         <a:ext uri="{28A0092B-C50C-407E-A947-70E740481C1C}">
                           <a14:useLocalDpi xmlns:a14="http://schemas.microsoft.com/office/drawing/2010/main" val="0"/>
@@ -3798,7 +3925,7 @@
           <w:color w:val="595959" w:themeColor="text1" w:themeTint="A6"/>
         </w:rPr>
       </w:pPr>
-      <w:bookmarkStart w:id="12" w:name="_Toc128579684"/>
+      <w:bookmarkStart w:id="20" w:name="_Toc128579684"/>
       <w:r>
         <w:rPr>
           <w:rFonts w:ascii="Arial" w:hAnsi="Arial" w:cs="Arial"/>
@@ -3872,8 +3999,9 @@
         </w:rPr>
         <w:t xml:space="preserve">Diagrama de casos de uso de la Gestión del </w:t>
       </w:r>
-      <w:commentRangeStart w:id="13"/>
-      <w:commentRangeStart w:id="14"/>
+      <w:commentRangeStart w:id="21"/>
+      <w:commentRangeStart w:id="22"/>
+      <w:commentRangeStart w:id="23"/>
       <w:r>
         <w:rPr>
           <w:rFonts w:ascii="Arial" w:hAnsi="Arial" w:cs="Arial"/>
@@ -3883,21 +4011,28 @@
         </w:rPr>
         <w:t>TPV</w:t>
       </w:r>
-      <w:commentRangeEnd w:id="13"/>
+      <w:commentRangeEnd w:id="21"/>
       <w:r>
         <w:rPr>
           <w:rStyle w:val="Refdecomentario"/>
         </w:rPr>
-        <w:commentReference w:id="13"/>
-      </w:r>
-      <w:commentRangeEnd w:id="14"/>
+        <w:commentReference w:id="21"/>
+      </w:r>
+      <w:commentRangeEnd w:id="22"/>
       <w:r>
         <w:rPr>
           <w:rStyle w:val="Refdecomentario"/>
         </w:rPr>
-        <w:commentReference w:id="14"/>
-      </w:r>
-      <w:bookmarkEnd w:id="12"/>
+        <w:commentReference w:id="22"/>
+      </w:r>
+      <w:bookmarkEnd w:id="20"/>
+      <w:commentRangeEnd w:id="23"/>
+      <w:r>
+        <w:rPr>
+          <w:rStyle w:val="Refdecomentario"/>
+        </w:rPr>
+        <w:commentReference w:id="23"/>
+      </w:r>
     </w:p>
     <w:p>
       <w:pPr>
@@ -3936,7 +4071,7 @@
                     </pic:cNvPicPr>
                   </pic:nvPicPr>
                   <pic:blipFill rotWithShape="1">
-                    <a:blip r:embed="rId19" cstate="print">
+                    <a:blip r:embed="rId18" cstate="print">
                       <a:extLst>
                         <a:ext uri="{28A0092B-C50C-407E-A947-70E740481C1C}">
                           <a14:useLocalDpi xmlns:a14="http://schemas.microsoft.com/office/drawing/2010/main" val="0"/>
@@ -3981,7 +4116,7 @@
           <w:color w:val="595959" w:themeColor="text1" w:themeTint="A6"/>
         </w:rPr>
       </w:pPr>
-      <w:bookmarkStart w:id="15" w:name="_Toc128579685"/>
+      <w:bookmarkStart w:id="25" w:name="_Toc128579685"/>
       <w:r>
         <w:rPr>
           <w:rFonts w:ascii="Arial" w:hAnsi="Arial" w:cs="Arial"/>
@@ -4055,7 +4190,7 @@
         </w:rPr>
         <w:t>Diagrama de casos de uso de la Gestión Comercial</w:t>
       </w:r>
-      <w:bookmarkEnd w:id="15"/>
+      <w:bookmarkEnd w:id="25"/>
     </w:p>
     <w:p>
       <w:pPr>
@@ -4160,7 +4295,7 @@
         </w:rPr>
         <w:t xml:space="preserve">[Citado 8 de febrero de 2023]. Disponible en: </w:t>
       </w:r>
-      <w:hyperlink r:id="rId20" w:history="1">
+      <w:hyperlink r:id="rId19" w:history="1">
         <w:r>
           <w:rPr>
             <w:rStyle w:val="Hipervnculo"/>
@@ -4181,7 +4316,7 @@
       </w:pPr>
     </w:p>
     <w:sectPr>
-      <w:footerReference w:type="default" r:id="rId21"/>
+      <w:footerReference w:type="default" r:id="rId20"/>
       <w:pgSz w:w="11906" w:h="16838"/>
       <w:pgMar w:top="1417" w:right="1701" w:bottom="1417" w:left="1701" w:header="708" w:footer="708" w:gutter="0"/>
       <w:cols w:space="708"/>
@@ -4192,8 +4327,8 @@
 </file>
 
 <file path=word/comments.xml><?xml version="1.0" encoding="utf-8"?>
-<w:comments xmlns:wpc="http://schemas.microsoft.com/office/word/2010/wordprocessingCanvas" xmlns:cx="http://schemas.microsoft.com/office/drawing/2014/chartex" xmlns:cx1="http://schemas.microsoft.com/office/drawing/2015/9/8/chartex" xmlns:cx2="http://schemas.microsoft.com/office/drawing/2015/10/21/chartex" xmlns:cx3="http://schemas.microsoft.com/office/drawing/2016/5/9/chartex" xmlns:cx4="http://schemas.microsoft.com/office/drawing/2016/5/10/chartex" xmlns:cx5="http://schemas.microsoft.com/office/drawing/2016/5/11/chartex" xmlns:cx6="http://schemas.microsoft.com/office/drawing/2016/5/12/chartex" xmlns:cx7="http://schemas.microsoft.com/office/drawing/2016/5/13/chartex" xmlns:cx8="http://schemas.microsoft.com/office/drawing/2016/5/14/chartex" xmlns:mc="http://schemas.openxmlformats.org/markup-compatibility/2006" xmlns:aink="http://schemas.microsoft.com/office/drawing/2016/ink" xmlns:am3d="http://schemas.microsoft.com/office/drawing/2017/model3d" xmlns:o="urn:schemas-microsoft-com:office:office" xmlns:oel="http://schemas.microsoft.com/office/2019/extlst" xmlns:r="http://schemas.openxmlformats.org/officeDocument/2006/relationships" xmlns:m="http://schemas.openxmlformats.org/officeDocument/2006/math" xmlns:v="urn:schemas-microsoft-com:vml" xmlns:wp14="http://schemas.microsoft.com/office/word/2010/wordprocessingDrawing" xmlns:wp="http://schemas.openxmlformats.org/drawingml/2006/wordprocessingDrawing" xmlns:w10="urn:schemas-microsoft-com:office:word" xmlns:w="http://schemas.openxmlformats.org/wordprocessingml/2006/main" xmlns:w14="http://schemas.microsoft.com/office/word/2010/wordml" xmlns:w15="http://schemas.microsoft.com/office/word/2012/wordml" xmlns:w16cex="http://schemas.microsoft.com/office/word/2018/wordml/cex" xmlns:w16cid="http://schemas.microsoft.com/office/word/2016/wordml/cid" xmlns:w16="http://schemas.microsoft.com/office/word/2018/wordml" xmlns:w16sdtdh="http://schemas.microsoft.com/office/word/2020/wordml/sdtdatahash" xmlns:w16se="http://schemas.microsoft.com/office/word/2015/wordml/symex" xmlns:wpg="http://schemas.microsoft.com/office/word/2010/wordprocessingGroup" xmlns:wpi="http://schemas.microsoft.com/office/word/2010/wordprocessingInk" xmlns:wne="http://schemas.microsoft.com/office/word/2006/wordml" xmlns:wps="http://schemas.microsoft.com/office/word/2010/wordprocessingShape" mc:Ignorable="w14 w15 w16se w16cid w16 w16cex w16sdtdh wp14">
-  <w:comment w:id="13" w:author="Lopez Martinez, Patricia" w:date="2023-03-01T14:32:00Z" w:initials="LMP">
+<w:comments xmlns:wpc="http://schemas.microsoft.com/office/word/2010/wordprocessingCanvas" xmlns:cx="http://schemas.microsoft.com/office/drawing/2014/chartex" xmlns:cx1="http://schemas.microsoft.com/office/drawing/2015/9/8/chartex" xmlns:cx2="http://schemas.microsoft.com/office/drawing/2015/10/21/chartex" xmlns:cx3="http://schemas.microsoft.com/office/drawing/2016/5/9/chartex" xmlns:cx4="http://schemas.microsoft.com/office/drawing/2016/5/10/chartex" xmlns:cx5="http://schemas.microsoft.com/office/drawing/2016/5/11/chartex" xmlns:cx6="http://schemas.microsoft.com/office/drawing/2016/5/12/chartex" xmlns:cx7="http://schemas.microsoft.com/office/drawing/2016/5/13/chartex" xmlns:cx8="http://schemas.microsoft.com/office/drawing/2016/5/14/chartex" xmlns:mc="http://schemas.openxmlformats.org/markup-compatibility/2006" xmlns:aink="http://schemas.microsoft.com/office/drawing/2016/ink" xmlns:am3d="http://schemas.microsoft.com/office/drawing/2017/model3d" xmlns:o="urn:schemas-microsoft-com:office:office" xmlns:r="http://schemas.openxmlformats.org/officeDocument/2006/relationships" xmlns:m="http://schemas.openxmlformats.org/officeDocument/2006/math" xmlns:v="urn:schemas-microsoft-com:vml" xmlns:wp14="http://schemas.microsoft.com/office/word/2010/wordprocessingDrawing" xmlns:wp="http://schemas.openxmlformats.org/drawingml/2006/wordprocessingDrawing" xmlns:w10="urn:schemas-microsoft-com:office:word" xmlns:w="http://schemas.openxmlformats.org/wordprocessingml/2006/main" xmlns:w14="http://schemas.microsoft.com/office/word/2010/wordml" xmlns:w15="http://schemas.microsoft.com/office/word/2012/wordml" xmlns:w16cid="http://schemas.microsoft.com/office/word/2016/wordml/cid" xmlns:w16se="http://schemas.microsoft.com/office/word/2015/wordml/symex" xmlns:wpg="http://schemas.microsoft.com/office/word/2010/wordprocessingGroup" xmlns:wpi="http://schemas.microsoft.com/office/word/2010/wordprocessingInk" xmlns:wne="http://schemas.microsoft.com/office/word/2006/wordml" xmlns:wps="http://schemas.microsoft.com/office/word/2010/wordprocessingShape" mc:Ignorable="w14 w15 w16se w16cid wp14">
+  <w:comment w:id="6" w:author="Lopez Martinez, Patricia" w:date="2023-03-06T09:59:00Z" w:initials="LMP">
     <w:p>
       <w:pPr>
         <w:pStyle w:val="Textocomentario"/>
@@ -4205,6 +4340,180 @@
         <w:annotationRef/>
       </w:r>
       <w:r>
+        <w:t>Análisis de requisitos mejor</w:t>
+      </w:r>
+    </w:p>
+    <w:p>
+      <w:pPr>
+        <w:pStyle w:val="Textocomentario"/>
+      </w:pPr>
+      <w:r>
+        <w:t>En el párrafo inicial que metas deberías explicar la técnica que has usado para la elicitación de requisitos.</w:t>
+      </w:r>
+    </w:p>
+  </w:comment>
+  <w:comment w:id="9" w:author="Lopez Martinez, Patricia" w:date="2023-03-06T09:50:00Z" w:initials="LMP">
+    <w:p>
+      <w:pPr>
+        <w:pStyle w:val="Textocomentario"/>
+      </w:pPr>
+      <w:r>
+        <w:rPr>
+          <w:rStyle w:val="Refdecomentario"/>
+        </w:rPr>
+        <w:annotationRef/>
+      </w:r>
+      <w:r>
+        <w:t>Llámalo mejor modelo de dominio.</w:t>
+      </w:r>
+      <w:r>
+        <w:t xml:space="preserve"> Y explica que se expone aquí y se desarrolla como una técnica para un mejor entendimiento y especificación de los requisitos</w:t>
+      </w:r>
+    </w:p>
+  </w:comment>
+  <w:comment w:id="11" w:author="Lopez Martinez, Patricia" w:date="2023-03-06T09:51:00Z" w:initials="LMP">
+    <w:p>
+      <w:pPr>
+        <w:pStyle w:val="Textocomentario"/>
+      </w:pPr>
+      <w:r>
+        <w:rPr>
+          <w:rStyle w:val="Refdecomentario"/>
+        </w:rPr>
+        <w:annotationRef/>
+      </w:r>
+      <w:r>
+        <w:t>Los valores de los enumerados se suelen poner en mayúscula</w:t>
+      </w:r>
+      <w:r>
+        <w:t>.</w:t>
+      </w:r>
+    </w:p>
+    <w:p>
+      <w:pPr>
+        <w:pStyle w:val="Textocomentario"/>
+      </w:pPr>
+      <w:r>
+        <w:t xml:space="preserve">En un modelo de dominio yo no pondría navegabilidad en las asociaciones. </w:t>
+      </w:r>
+    </w:p>
+    <w:p>
+      <w:pPr>
+        <w:pStyle w:val="Textocomentario"/>
+      </w:pPr>
+      <w:r>
+        <w:t xml:space="preserve">El atributo total de una Factura será derivado, ¿no? Lo  mismo que precio e importe en </w:t>
+      </w:r>
+      <w:proofErr w:type="spellStart"/>
+      <w:r>
+        <w:t>LineaFactura</w:t>
+      </w:r>
+      <w:proofErr w:type="spellEnd"/>
+      <w:r>
+        <w:t xml:space="preserve">. ¿Y el IVA en </w:t>
+      </w:r>
+      <w:proofErr w:type="spellStart"/>
+      <w:r>
+        <w:t>LineaFactura</w:t>
+      </w:r>
+      <w:proofErr w:type="spellEnd"/>
+      <w:r>
+        <w:t xml:space="preserve"> qué sentido tiene? Ah, vale, si lo entiendo bien, precio e IVA en </w:t>
+      </w:r>
+      <w:proofErr w:type="spellStart"/>
+      <w:r>
+        <w:t>LineaFactura</w:t>
+      </w:r>
+      <w:proofErr w:type="spellEnd"/>
+      <w:r>
+        <w:t xml:space="preserve"> son los del producto, ¿no? No deberían duplicarse, ya están en el artículo, que lo tienes asociado. Con descuento no sé si pasa lo mismo, porque no sé si puede haber descuentos que no sean del artículo en sí sino de otras causas, como por ejemplo, una semana que se decide aplicar descuentos a todos los productos. </w:t>
+      </w:r>
+    </w:p>
+    <w:p>
+      <w:pPr>
+        <w:pStyle w:val="Textocomentario"/>
+      </w:pPr>
+      <w:r>
+        <w:t xml:space="preserve">A nivel de modelo de dominio (en fase de requisitos) no deberías incluir atributos que sean debidos a utilización en BBDD, por ejemplo, el id de Categoría, para mí a este nivel sobra. </w:t>
+      </w:r>
+      <w:r>
+        <w:t xml:space="preserve">Y el de </w:t>
+      </w:r>
+      <w:proofErr w:type="spellStart"/>
+      <w:r>
+        <w:t>LineaFactura</w:t>
+      </w:r>
+      <w:proofErr w:type="spellEnd"/>
+      <w:r>
+        <w:t xml:space="preserve"> también. Los de Usuario, Artículo y Factura bueno, pueden tener su representación también a nivel de negocio.</w:t>
+      </w:r>
+    </w:p>
+    <w:p>
+      <w:pPr>
+        <w:pStyle w:val="Textocomentario"/>
+      </w:pPr>
+    </w:p>
+  </w:comment>
+  <w:comment w:id="15" w:author="Lopez Martinez, Patricia" w:date="2023-03-06T10:01:00Z" w:initials="LMP">
+    <w:p>
+      <w:pPr>
+        <w:pStyle w:val="Textocomentario"/>
+      </w:pPr>
+      <w:r>
+        <w:rPr>
+          <w:rStyle w:val="Refdecomentario"/>
+        </w:rPr>
+        <w:annotationRef/>
+      </w:r>
+      <w:r>
+        <w:t>No olvides ir haciendo referencia a todas la figuras y tablas a través del texto. Aquí podrías decir algo como: “Como muestra la Figura 4, para una mejor organización …”</w:t>
+      </w:r>
+    </w:p>
+  </w:comment>
+  <w:comment w:id="16" w:author="Lopez Martinez, Patricia" w:date="2023-03-06T10:03:00Z" w:initials="LMP">
+    <w:p>
+      <w:pPr>
+        <w:pStyle w:val="Textocomentario"/>
+      </w:pPr>
+      <w:r>
+        <w:rPr>
+          <w:rStyle w:val="Refdecomentario"/>
+        </w:rPr>
+        <w:annotationRef/>
+      </w:r>
+      <w:r>
+        <w:t>Aquí podrías dar una pequeña frase con la funcionalidad general de este grupo.</w:t>
+      </w:r>
+    </w:p>
+  </w:comment>
+  <w:comment w:id="19" w:author="Lopez Martinez, Patricia" w:date="2023-03-06T10:02:00Z" w:initials="LMP">
+    <w:p>
+      <w:pPr>
+        <w:pStyle w:val="Textocomentario"/>
+      </w:pPr>
+      <w:r>
+        <w:rPr>
+          <w:rStyle w:val="Refdecomentario"/>
+        </w:rPr>
+        <w:annotationRef/>
+      </w:r>
+      <w:r>
+        <w:t>Aquí la “cajita” que contiene a los CU debería seguir siendo “Sistema”.</w:t>
+      </w:r>
+    </w:p>
+  </w:comment>
+  <w:comment w:id="21" w:author="Lopez Martinez, Patricia" w:date="2023-03-01T14:32:00Z" w:initials="LMP">
+    <w:p>
+      <w:pPr>
+        <w:pStyle w:val="Textocomentario"/>
+      </w:pPr>
+      <w:r>
+        <w:rPr>
+          <w:rStyle w:val="Refdecomentario"/>
+        </w:rPr>
+        <w:annotationRef/>
+      </w:r>
+      <w:r>
         <w:t xml:space="preserve">Aquí tenemos que hablar, porque siempre he tenido la duda de como gestionar la venta en sí. O sea, lo que hace el </w:t>
       </w:r>
       <w:proofErr w:type="spellStart"/>
@@ -4230,7 +4539,7 @@
       </w:r>
     </w:p>
   </w:comment>
-  <w:comment w:id="14" w:author="Jaime Eduardo Baires Escalante" w:date="2023-03-01T16:10:00Z" w:initials="JEBE">
+  <w:comment w:id="22" w:author="Jaime Eduardo Baires Escalante" w:date="2023-03-01T16:10:00Z" w:initials="JEBE">
     <w:p>
       <w:pPr>
         <w:pStyle w:val="Textocomentario"/>
@@ -4244,15 +4553,67 @@
       <w:r>
         <w:t>Sí, lo que hace el vendedor (o el administrador) en el TPV es hacer una venta. Es decir, añadir productos a la factura, y “generar” el recibo o ticket (quizá hay una confusión entre los términos factura y recibo…)</w:t>
       </w:r>
+    </w:p>
+  </w:comment>
+  <w:comment w:id="23" w:author="Lopez Martinez, Patricia" w:date="2023-03-06T10:04:00Z" w:initials="LMP">
+    <w:p>
+      <w:pPr>
+        <w:pStyle w:val="Textocomentario"/>
+      </w:pPr>
+      <w:r>
+        <w:rPr>
+          <w:rStyle w:val="Refdecomentario"/>
+        </w:rPr>
+        <w:annotationRef/>
+      </w:r>
+      <w:r>
+        <w:t>La cuestión es que si les das como nombre al CU, crear factura, parece que lo único que se hace es crear la factura, no el proceso de venta completo.</w:t>
+      </w:r>
+    </w:p>
+    <w:p>
+      <w:pPr>
+        <w:pStyle w:val="Textocomentario"/>
+      </w:pPr>
+      <w:r>
+        <w:t>Además, el Administrador en este caso no debería estar asociado a ese CU (al de vender), pues eso lo hace siempre el Vendedor. Puede que sea la misma persona, pero en ese caso está adoptando el rol de vendedor desde el punto de vista de la aplicación. Recuerda que los actores de un diagrama de casos de uso son roles, no personas individuales.</w:t>
+      </w:r>
+    </w:p>
+    <w:p>
+      <w:pPr>
+        <w:pStyle w:val="Textocomentario"/>
+      </w:pPr>
+      <w:r>
+        <w:t xml:space="preserve">No me </w:t>
+      </w:r>
+      <w:proofErr w:type="spellStart"/>
+      <w:r>
+        <w:t>contestate</w:t>
+      </w:r>
+      <w:proofErr w:type="spellEnd"/>
+      <w:r>
+        <w:t xml:space="preserve"> a lo de reembolsar. </w:t>
+      </w:r>
+      <w:r>
+        <w:t>¿Es que el cliente vuelva a la tienda porque se han equivocado y le devuelvan el dinero?</w:t>
+      </w:r>
+      <w:bookmarkStart w:id="24" w:name="_GoBack"/>
+      <w:bookmarkEnd w:id="24"/>
     </w:p>
   </w:comment>
 </w:comments>
 </file>
 
 <file path=word/commentsExtended.xml><?xml version="1.0" encoding="utf-8"?>
-<w15:commentsEx xmlns:wpc="http://schemas.microsoft.com/office/word/2010/wordprocessingCanvas" xmlns:cx="http://schemas.microsoft.com/office/drawing/2014/chartex" xmlns:cx1="http://schemas.microsoft.com/office/drawing/2015/9/8/chartex" xmlns:cx2="http://schemas.microsoft.com/office/drawing/2015/10/21/chartex" xmlns:cx3="http://schemas.microsoft.com/office/drawing/2016/5/9/chartex" xmlns:cx4="http://schemas.microsoft.com/office/drawing/2016/5/10/chartex" xmlns:cx5="http://schemas.microsoft.com/office/drawing/2016/5/11/chartex" xmlns:cx6="http://schemas.microsoft.com/office/drawing/2016/5/12/chartex" xmlns:cx7="http://schemas.microsoft.com/office/drawing/2016/5/13/chartex" xmlns:cx8="http://schemas.microsoft.com/office/drawing/2016/5/14/chartex" xmlns:mc="http://schemas.openxmlformats.org/markup-compatibility/2006" xmlns:aink="http://schemas.microsoft.com/office/drawing/2016/ink" xmlns:am3d="http://schemas.microsoft.com/office/drawing/2017/model3d" xmlns:o="urn:schemas-microsoft-com:office:office" xmlns:oel="http://schemas.microsoft.com/office/2019/extlst" xmlns:r="http://schemas.openxmlformats.org/officeDocument/2006/relationships" xmlns:m="http://schemas.openxmlformats.org/officeDocument/2006/math" xmlns:v="urn:schemas-microsoft-com:vml" xmlns:wp14="http://schemas.microsoft.com/office/word/2010/wordprocessingDrawing" xmlns:wp="http://schemas.openxmlformats.org/drawingml/2006/wordprocessingDrawing" xmlns:w10="urn:schemas-microsoft-com:office:word" xmlns:w="http://schemas.openxmlformats.org/wordprocessingml/2006/main" xmlns:w14="http://schemas.microsoft.com/office/word/2010/wordml" xmlns:w15="http://schemas.microsoft.com/office/word/2012/wordml" xmlns:w16cex="http://schemas.microsoft.com/office/word/2018/wordml/cex" xmlns:w16cid="http://schemas.microsoft.com/office/word/2016/wordml/cid" xmlns:w16="http://schemas.microsoft.com/office/word/2018/wordml" xmlns:w16sdtdh="http://schemas.microsoft.com/office/word/2020/wordml/sdtdatahash" xmlns:w16se="http://schemas.microsoft.com/office/word/2015/wordml/symex" xmlns:wpg="http://schemas.microsoft.com/office/word/2010/wordprocessingGroup" xmlns:wpi="http://schemas.microsoft.com/office/word/2010/wordprocessingInk" xmlns:wne="http://schemas.microsoft.com/office/word/2006/wordml" xmlns:wps="http://schemas.microsoft.com/office/word/2010/wordprocessingShape" mc:Ignorable="w14 w15 w16se w16cid w16 w16cex w16sdtdh wp14">
+<w15:commentsEx xmlns:wpc="http://schemas.microsoft.com/office/word/2010/wordprocessingCanvas" xmlns:cx="http://schemas.microsoft.com/office/drawing/2014/chartex" xmlns:cx1="http://schemas.microsoft.com/office/drawing/2015/9/8/chartex" xmlns:cx2="http://schemas.microsoft.com/office/drawing/2015/10/21/chartex" xmlns:cx3="http://schemas.microsoft.com/office/drawing/2016/5/9/chartex" xmlns:cx4="http://schemas.microsoft.com/office/drawing/2016/5/10/chartex" xmlns:cx5="http://schemas.microsoft.com/office/drawing/2016/5/11/chartex" xmlns:cx6="http://schemas.microsoft.com/office/drawing/2016/5/12/chartex" xmlns:cx7="http://schemas.microsoft.com/office/drawing/2016/5/13/chartex" xmlns:cx8="http://schemas.microsoft.com/office/drawing/2016/5/14/chartex" xmlns:mc="http://schemas.openxmlformats.org/markup-compatibility/2006" xmlns:aink="http://schemas.microsoft.com/office/drawing/2016/ink" xmlns:am3d="http://schemas.microsoft.com/office/drawing/2017/model3d" xmlns:o="urn:schemas-microsoft-com:office:office" xmlns:r="http://schemas.openxmlformats.org/officeDocument/2006/relationships" xmlns:m="http://schemas.openxmlformats.org/officeDocument/2006/math" xmlns:v="urn:schemas-microsoft-com:vml" xmlns:wp14="http://schemas.microsoft.com/office/word/2010/wordprocessingDrawing" xmlns:wp="http://schemas.openxmlformats.org/drawingml/2006/wordprocessingDrawing" xmlns:w10="urn:schemas-microsoft-com:office:word" xmlns:w="http://schemas.openxmlformats.org/wordprocessingml/2006/main" xmlns:w14="http://schemas.microsoft.com/office/word/2010/wordml" xmlns:w15="http://schemas.microsoft.com/office/word/2012/wordml" xmlns:w16cid="http://schemas.microsoft.com/office/word/2016/wordml/cid" xmlns:w16se="http://schemas.microsoft.com/office/word/2015/wordml/symex" xmlns:wpg="http://schemas.microsoft.com/office/word/2010/wordprocessingGroup" xmlns:wpi="http://schemas.microsoft.com/office/word/2010/wordprocessingInk" xmlns:wne="http://schemas.microsoft.com/office/word/2006/wordml" xmlns:wps="http://schemas.microsoft.com/office/word/2010/wordprocessingShape" mc:Ignorable="w14 w15 w16se w16cid wp14">
+  <w15:commentEx w15:paraId="4FAA8B09" w15:done="0"/>
+  <w15:commentEx w15:paraId="415A4ADF" w15:done="0"/>
+  <w15:commentEx w15:paraId="46822DD9" w15:done="0"/>
+  <w15:commentEx w15:paraId="2B5D80CF" w15:done="0"/>
+  <w15:commentEx w15:paraId="71C20FC8" w15:done="0"/>
+  <w15:commentEx w15:paraId="118ABD19" w15:done="0"/>
   <w15:commentEx w15:paraId="35F3B122" w15:done="0"/>
   <w15:commentEx w15:paraId="177BE865" w15:paraIdParent="35F3B122" w15:done="0"/>
+  <w15:commentEx w15:paraId="4885F852" w15:paraIdParent="35F3B122" w15:done="0"/>
 </w15:commentsEx>
 </file>
 
@@ -4263,14 +4624,21 @@
 </file>
 
 <file path=word/commentsIds.xml><?xml version="1.0" encoding="utf-8"?>
-<w16cid:commentsIds xmlns:wpc="http://schemas.microsoft.com/office/word/2010/wordprocessingCanvas" xmlns:cx="http://schemas.microsoft.com/office/drawing/2014/chartex" xmlns:cx1="http://schemas.microsoft.com/office/drawing/2015/9/8/chartex" xmlns:cx2="http://schemas.microsoft.com/office/drawing/2015/10/21/chartex" xmlns:cx3="http://schemas.microsoft.com/office/drawing/2016/5/9/chartex" xmlns:cx4="http://schemas.microsoft.com/office/drawing/2016/5/10/chartex" xmlns:cx5="http://schemas.microsoft.com/office/drawing/2016/5/11/chartex" xmlns:cx6="http://schemas.microsoft.com/office/drawing/2016/5/12/chartex" xmlns:cx7="http://schemas.microsoft.com/office/drawing/2016/5/13/chartex" xmlns:cx8="http://schemas.microsoft.com/office/drawing/2016/5/14/chartex" xmlns:mc="http://schemas.openxmlformats.org/markup-compatibility/2006" xmlns:aink="http://schemas.microsoft.com/office/drawing/2016/ink" xmlns:am3d="http://schemas.microsoft.com/office/drawing/2017/model3d" xmlns:o="urn:schemas-microsoft-com:office:office" xmlns:oel="http://schemas.microsoft.com/office/2019/extlst" xmlns:r="http://schemas.openxmlformats.org/officeDocument/2006/relationships" xmlns:m="http://schemas.openxmlformats.org/officeDocument/2006/math" xmlns:v="urn:schemas-microsoft-com:vml" xmlns:wp14="http://schemas.microsoft.com/office/word/2010/wordprocessingDrawing" xmlns:wp="http://schemas.openxmlformats.org/drawingml/2006/wordprocessingDrawing" xmlns:w10="urn:schemas-microsoft-com:office:word" xmlns:w="http://schemas.openxmlformats.org/wordprocessingml/2006/main" xmlns:w14="http://schemas.microsoft.com/office/word/2010/wordml" xmlns:w15="http://schemas.microsoft.com/office/word/2012/wordml" xmlns:w16cex="http://schemas.microsoft.com/office/word/2018/wordml/cex" xmlns:w16cid="http://schemas.microsoft.com/office/word/2016/wordml/cid" xmlns:w16="http://schemas.microsoft.com/office/word/2018/wordml" xmlns:w16sdtdh="http://schemas.microsoft.com/office/word/2020/wordml/sdtdatahash" xmlns:w16se="http://schemas.microsoft.com/office/word/2015/wordml/symex" xmlns:wpg="http://schemas.microsoft.com/office/word/2010/wordprocessingGroup" xmlns:wpi="http://schemas.microsoft.com/office/word/2010/wordprocessingInk" xmlns:wne="http://schemas.microsoft.com/office/word/2006/wordml" xmlns:wps="http://schemas.microsoft.com/office/word/2010/wordprocessingShape" mc:Ignorable="w14 w15 w16se w16cid w16 w16cex w16sdtdh wp14">
+<w16cid:commentsIds xmlns:wpc="http://schemas.microsoft.com/office/word/2010/wordprocessingCanvas" xmlns:cx="http://schemas.microsoft.com/office/drawing/2014/chartex" xmlns:cx1="http://schemas.microsoft.com/office/drawing/2015/9/8/chartex" xmlns:cx2="http://schemas.microsoft.com/office/drawing/2015/10/21/chartex" xmlns:cx3="http://schemas.microsoft.com/office/drawing/2016/5/9/chartex" xmlns:cx4="http://schemas.microsoft.com/office/drawing/2016/5/10/chartex" xmlns:cx5="http://schemas.microsoft.com/office/drawing/2016/5/11/chartex" xmlns:cx6="http://schemas.microsoft.com/office/drawing/2016/5/12/chartex" xmlns:cx7="http://schemas.microsoft.com/office/drawing/2016/5/13/chartex" xmlns:cx8="http://schemas.microsoft.com/office/drawing/2016/5/14/chartex" xmlns:mc="http://schemas.openxmlformats.org/markup-compatibility/2006" xmlns:aink="http://schemas.microsoft.com/office/drawing/2016/ink" xmlns:am3d="http://schemas.microsoft.com/office/drawing/2017/model3d" xmlns:o="urn:schemas-microsoft-com:office:office" xmlns:r="http://schemas.openxmlformats.org/officeDocument/2006/relationships" xmlns:m="http://schemas.openxmlformats.org/officeDocument/2006/math" xmlns:v="urn:schemas-microsoft-com:vml" xmlns:wp14="http://schemas.microsoft.com/office/word/2010/wordprocessingDrawing" xmlns:wp="http://schemas.openxmlformats.org/drawingml/2006/wordprocessingDrawing" xmlns:w10="urn:schemas-microsoft-com:office:word" xmlns:w="http://schemas.openxmlformats.org/wordprocessingml/2006/main" xmlns:w14="http://schemas.microsoft.com/office/word/2010/wordml" xmlns:w15="http://schemas.microsoft.com/office/word/2012/wordml" xmlns:w16cid="http://schemas.microsoft.com/office/word/2016/wordml/cid" xmlns:w16se="http://schemas.microsoft.com/office/word/2015/wordml/symex" xmlns:wpg="http://schemas.microsoft.com/office/word/2010/wordprocessingGroup" xmlns:wpi="http://schemas.microsoft.com/office/word/2010/wordprocessingInk" xmlns:wne="http://schemas.microsoft.com/office/word/2006/wordml" xmlns:wps="http://schemas.microsoft.com/office/word/2010/wordprocessingShape" mc:Ignorable="w14 w15 w16se w16cid wp14">
+  <w16cid:commentId w16cid:paraId="4FAA8B09" w16cid:durableId="27B0380C"/>
+  <w16cid:commentId w16cid:paraId="415A4ADF" w16cid:durableId="27B035ED"/>
+  <w16cid:commentId w16cid:paraId="46822DD9" w16cid:durableId="27B03627"/>
+  <w16cid:commentId w16cid:paraId="2B5D80CF" w16cid:durableId="27B0387D"/>
+  <w16cid:commentId w16cid:paraId="71C20FC8" w16cid:durableId="27B038FB"/>
+  <w16cid:commentId w16cid:paraId="118ABD19" w16cid:durableId="27B038D3"/>
   <w16cid:commentId w16cid:paraId="35F3B122" w16cid:durableId="27A9E06C"/>
   <w16cid:commentId w16cid:paraId="177BE865" w16cid:durableId="27A9F78C"/>
+  <w16cid:commentId w16cid:paraId="4885F852" w16cid:durableId="27B03948"/>
 </w16cid:commentsIds>
 </file>
 
 <file path=word/endnotes.xml><?xml version="1.0" encoding="utf-8"?>
-<w:endnotes xmlns:wpc="http://schemas.microsoft.com/office/word/2010/wordprocessingCanvas" xmlns:cx="http://schemas.microsoft.com/office/drawing/2014/chartex" xmlns:cx1="http://schemas.microsoft.com/office/drawing/2015/9/8/chartex" xmlns:cx2="http://schemas.microsoft.com/office/drawing/2015/10/21/chartex" xmlns:cx3="http://schemas.microsoft.com/office/drawing/2016/5/9/chartex" xmlns:cx4="http://schemas.microsoft.com/office/drawing/2016/5/10/chartex" xmlns:cx5="http://schemas.microsoft.com/office/drawing/2016/5/11/chartex" xmlns:cx6="http://schemas.microsoft.com/office/drawing/2016/5/12/chartex" xmlns:cx7="http://schemas.microsoft.com/office/drawing/2016/5/13/chartex" xmlns:cx8="http://schemas.microsoft.com/office/drawing/2016/5/14/chartex" xmlns:mc="http://schemas.openxmlformats.org/markup-compatibility/2006" xmlns:aink="http://schemas.microsoft.com/office/drawing/2016/ink" xmlns:am3d="http://schemas.microsoft.com/office/drawing/2017/model3d" xmlns:o="urn:schemas-microsoft-com:office:office" xmlns:oel="http://schemas.microsoft.com/office/2019/extlst" xmlns:r="http://schemas.openxmlformats.org/officeDocument/2006/relationships" xmlns:m="http://schemas.openxmlformats.org/officeDocument/2006/math" xmlns:v="urn:schemas-microsoft-com:vml" xmlns:wp14="http://schemas.microsoft.com/office/word/2010/wordprocessingDrawing" xmlns:wp="http://schemas.openxmlformats.org/drawingml/2006/wordprocessingDrawing" xmlns:w10="urn:schemas-microsoft-com:office:word" xmlns:w="http://schemas.openxmlformats.org/wordprocessingml/2006/main" xmlns:w14="http://schemas.microsoft.com/office/word/2010/wordml" xmlns:w15="http://schemas.microsoft.com/office/word/2012/wordml" xmlns:w16cex="http://schemas.microsoft.com/office/word/2018/wordml/cex" xmlns:w16cid="http://schemas.microsoft.com/office/word/2016/wordml/cid" xmlns:w16="http://schemas.microsoft.com/office/word/2018/wordml" xmlns:w16sdtdh="http://schemas.microsoft.com/office/word/2020/wordml/sdtdatahash" xmlns:w16se="http://schemas.microsoft.com/office/word/2015/wordml/symex" xmlns:wpg="http://schemas.microsoft.com/office/word/2010/wordprocessingGroup" xmlns:wpi="http://schemas.microsoft.com/office/word/2010/wordprocessingInk" xmlns:wne="http://schemas.microsoft.com/office/word/2006/wordml" xmlns:wps="http://schemas.microsoft.com/office/word/2010/wordprocessingShape" mc:Ignorable="w14 w15 w16se w16cid w16 w16cex w16sdtdh wp14">
+<w:endnotes xmlns:wpc="http://schemas.microsoft.com/office/word/2010/wordprocessingCanvas" xmlns:cx="http://schemas.microsoft.com/office/drawing/2014/chartex" xmlns:cx1="http://schemas.microsoft.com/office/drawing/2015/9/8/chartex" xmlns:cx2="http://schemas.microsoft.com/office/drawing/2015/10/21/chartex" xmlns:cx3="http://schemas.microsoft.com/office/drawing/2016/5/9/chartex" xmlns:cx4="http://schemas.microsoft.com/office/drawing/2016/5/10/chartex" xmlns:cx5="http://schemas.microsoft.com/office/drawing/2016/5/11/chartex" xmlns:cx6="http://schemas.microsoft.com/office/drawing/2016/5/12/chartex" xmlns:cx7="http://schemas.microsoft.com/office/drawing/2016/5/13/chartex" xmlns:cx8="http://schemas.microsoft.com/office/drawing/2016/5/14/chartex" xmlns:mc="http://schemas.openxmlformats.org/markup-compatibility/2006" xmlns:aink="http://schemas.microsoft.com/office/drawing/2016/ink" xmlns:am3d="http://schemas.microsoft.com/office/drawing/2017/model3d" xmlns:o="urn:schemas-microsoft-com:office:office" xmlns:r="http://schemas.openxmlformats.org/officeDocument/2006/relationships" xmlns:m="http://schemas.openxmlformats.org/officeDocument/2006/math" xmlns:v="urn:schemas-microsoft-com:vml" xmlns:wp14="http://schemas.microsoft.com/office/word/2010/wordprocessingDrawing" xmlns:wp="http://schemas.openxmlformats.org/drawingml/2006/wordprocessingDrawing" xmlns:w10="urn:schemas-microsoft-com:office:word" xmlns:w="http://schemas.openxmlformats.org/wordprocessingml/2006/main" xmlns:w14="http://schemas.microsoft.com/office/word/2010/wordml" xmlns:w15="http://schemas.microsoft.com/office/word/2012/wordml" xmlns:w16cid="http://schemas.microsoft.com/office/word/2016/wordml/cid" xmlns:w16se="http://schemas.microsoft.com/office/word/2015/wordml/symex" xmlns:wpg="http://schemas.microsoft.com/office/word/2010/wordprocessingGroup" xmlns:wpi="http://schemas.microsoft.com/office/word/2010/wordprocessingInk" xmlns:wne="http://schemas.microsoft.com/office/word/2006/wordml" xmlns:wps="http://schemas.microsoft.com/office/word/2010/wordprocessingShape" mc:Ignorable="w14 w15 w16se w16cid wp14">
   <w:endnote w:type="separator" w:id="-1">
     <w:p>
       <w:pPr>
@@ -4295,7 +4663,7 @@
 </file>
 
 <file path=word/footer1.xml><?xml version="1.0" encoding="utf-8"?>
-<w:ftr xmlns:wpc="http://schemas.microsoft.com/office/word/2010/wordprocessingCanvas" xmlns:cx="http://schemas.microsoft.com/office/drawing/2014/chartex" xmlns:cx1="http://schemas.microsoft.com/office/drawing/2015/9/8/chartex" xmlns:cx2="http://schemas.microsoft.com/office/drawing/2015/10/21/chartex" xmlns:cx3="http://schemas.microsoft.com/office/drawing/2016/5/9/chartex" xmlns:cx4="http://schemas.microsoft.com/office/drawing/2016/5/10/chartex" xmlns:cx5="http://schemas.microsoft.com/office/drawing/2016/5/11/chartex" xmlns:cx6="http://schemas.microsoft.com/office/drawing/2016/5/12/chartex" xmlns:cx7="http://schemas.microsoft.com/office/drawing/2016/5/13/chartex" xmlns:cx8="http://schemas.microsoft.com/office/drawing/2016/5/14/chartex" xmlns:mc="http://schemas.openxmlformats.org/markup-compatibility/2006" xmlns:aink="http://schemas.microsoft.com/office/drawing/2016/ink" xmlns:am3d="http://schemas.microsoft.com/office/drawing/2017/model3d" xmlns:o="urn:schemas-microsoft-com:office:office" xmlns:oel="http://schemas.microsoft.com/office/2019/extlst" xmlns:r="http://schemas.openxmlformats.org/officeDocument/2006/relationships" xmlns:m="http://schemas.openxmlformats.org/officeDocument/2006/math" xmlns:v="urn:schemas-microsoft-com:vml" xmlns:wp14="http://schemas.microsoft.com/office/word/2010/wordprocessingDrawing" xmlns:wp="http://schemas.openxmlformats.org/drawingml/2006/wordprocessingDrawing" xmlns:w10="urn:schemas-microsoft-com:office:word" xmlns:w="http://schemas.openxmlformats.org/wordprocessingml/2006/main" xmlns:w14="http://schemas.microsoft.com/office/word/2010/wordml" xmlns:w15="http://schemas.microsoft.com/office/word/2012/wordml" xmlns:w16cex="http://schemas.microsoft.com/office/word/2018/wordml/cex" xmlns:w16cid="http://schemas.microsoft.com/office/word/2016/wordml/cid" xmlns:w16="http://schemas.microsoft.com/office/word/2018/wordml" xmlns:w16sdtdh="http://schemas.microsoft.com/office/word/2020/wordml/sdtdatahash" xmlns:w16se="http://schemas.microsoft.com/office/word/2015/wordml/symex" xmlns:wpg="http://schemas.microsoft.com/office/word/2010/wordprocessingGroup" xmlns:wpi="http://schemas.microsoft.com/office/word/2010/wordprocessingInk" xmlns:wne="http://schemas.microsoft.com/office/word/2006/wordml" xmlns:wps="http://schemas.microsoft.com/office/word/2010/wordprocessingShape" mc:Ignorable="w14 w15 w16se w16cid w16 w16cex w16sdtdh wp14">
+<w:ftr xmlns:wpc="http://schemas.microsoft.com/office/word/2010/wordprocessingCanvas" xmlns:cx="http://schemas.microsoft.com/office/drawing/2014/chartex" xmlns:cx1="http://schemas.microsoft.com/office/drawing/2015/9/8/chartex" xmlns:cx2="http://schemas.microsoft.com/office/drawing/2015/10/21/chartex" xmlns:cx3="http://schemas.microsoft.com/office/drawing/2016/5/9/chartex" xmlns:cx4="http://schemas.microsoft.com/office/drawing/2016/5/10/chartex" xmlns:cx5="http://schemas.microsoft.com/office/drawing/2016/5/11/chartex" xmlns:cx6="http://schemas.microsoft.com/office/drawing/2016/5/12/chartex" xmlns:cx7="http://schemas.microsoft.com/office/drawing/2016/5/13/chartex" xmlns:cx8="http://schemas.microsoft.com/office/drawing/2016/5/14/chartex" xmlns:mc="http://schemas.openxmlformats.org/markup-compatibility/2006" xmlns:aink="http://schemas.microsoft.com/office/drawing/2016/ink" xmlns:am3d="http://schemas.microsoft.com/office/drawing/2017/model3d" xmlns:o="urn:schemas-microsoft-com:office:office" xmlns:r="http://schemas.openxmlformats.org/officeDocument/2006/relationships" xmlns:m="http://schemas.openxmlformats.org/officeDocument/2006/math" xmlns:v="urn:schemas-microsoft-com:vml" xmlns:wp14="http://schemas.microsoft.com/office/word/2010/wordprocessingDrawing" xmlns:wp="http://schemas.openxmlformats.org/drawingml/2006/wordprocessingDrawing" xmlns:w10="urn:schemas-microsoft-com:office:word" xmlns:w="http://schemas.openxmlformats.org/wordprocessingml/2006/main" xmlns:w14="http://schemas.microsoft.com/office/word/2010/wordml" xmlns:w15="http://schemas.microsoft.com/office/word/2012/wordml" xmlns:w16cid="http://schemas.microsoft.com/office/word/2016/wordml/cid" xmlns:w16se="http://schemas.microsoft.com/office/word/2015/wordml/symex" xmlns:wpg="http://schemas.microsoft.com/office/word/2010/wordprocessingGroup" xmlns:wpi="http://schemas.microsoft.com/office/word/2010/wordprocessingInk" xmlns:wne="http://schemas.microsoft.com/office/word/2006/wordml" xmlns:wps="http://schemas.microsoft.com/office/word/2010/wordprocessingShape" mc:Ignorable="w14 w15 w16se w16cid wp14">
   <w:sdt>
     <w:sdtPr>
       <w:id w:val="-954411554"/>
@@ -4304,6 +4672,7 @@
         <w:docPartUnique/>
       </w:docPartObj>
     </w:sdtPr>
+    <w:sdtEndPr/>
     <w:sdtContent>
       <w:p>
         <w:pPr>
@@ -4337,7 +4706,7 @@
 </file>
 
 <file path=word/footnotes.xml><?xml version="1.0" encoding="utf-8"?>
-<w:footnotes xmlns:wpc="http://schemas.microsoft.com/office/word/2010/wordprocessingCanvas" xmlns:cx="http://schemas.microsoft.com/office/drawing/2014/chartex" xmlns:cx1="http://schemas.microsoft.com/office/drawing/2015/9/8/chartex" xmlns:cx2="http://schemas.microsoft.com/office/drawing/2015/10/21/chartex" xmlns:cx3="http://schemas.microsoft.com/office/drawing/2016/5/9/chartex" xmlns:cx4="http://schemas.microsoft.com/office/drawing/2016/5/10/chartex" xmlns:cx5="http://schemas.microsoft.com/office/drawing/2016/5/11/chartex" xmlns:cx6="http://schemas.microsoft.com/office/drawing/2016/5/12/chartex" xmlns:cx7="http://schemas.microsoft.com/office/drawing/2016/5/13/chartex" xmlns:cx8="http://schemas.microsoft.com/office/drawing/2016/5/14/chartex" xmlns:mc="http://schemas.openxmlformats.org/markup-compatibility/2006" xmlns:aink="http://schemas.microsoft.com/office/drawing/2016/ink" xmlns:am3d="http://schemas.microsoft.com/office/drawing/2017/model3d" xmlns:o="urn:schemas-microsoft-com:office:office" xmlns:oel="http://schemas.microsoft.com/office/2019/extlst" xmlns:r="http://schemas.openxmlformats.org/officeDocument/2006/relationships" xmlns:m="http://schemas.openxmlformats.org/officeDocument/2006/math" xmlns:v="urn:schemas-microsoft-com:vml" xmlns:wp14="http://schemas.microsoft.com/office/word/2010/wordprocessingDrawing" xmlns:wp="http://schemas.openxmlformats.org/drawingml/2006/wordprocessingDrawing" xmlns:w10="urn:schemas-microsoft-com:office:word" xmlns:w="http://schemas.openxmlformats.org/wordprocessingml/2006/main" xmlns:w14="http://schemas.microsoft.com/office/word/2010/wordml" xmlns:w15="http://schemas.microsoft.com/office/word/2012/wordml" xmlns:w16cex="http://schemas.microsoft.com/office/word/2018/wordml/cex" xmlns:w16cid="http://schemas.microsoft.com/office/word/2016/wordml/cid" xmlns:w16="http://schemas.microsoft.com/office/word/2018/wordml" xmlns:w16sdtdh="http://schemas.microsoft.com/office/word/2020/wordml/sdtdatahash" xmlns:w16se="http://schemas.microsoft.com/office/word/2015/wordml/symex" xmlns:wpg="http://schemas.microsoft.com/office/word/2010/wordprocessingGroup" xmlns:wpi="http://schemas.microsoft.com/office/word/2010/wordprocessingInk" xmlns:wne="http://schemas.microsoft.com/office/word/2006/wordml" xmlns:wps="http://schemas.microsoft.com/office/word/2010/wordprocessingShape" mc:Ignorable="w14 w15 w16se w16cid w16 w16cex w16sdtdh wp14">
+<w:footnotes xmlns:wpc="http://schemas.microsoft.com/office/word/2010/wordprocessingCanvas" xmlns:cx="http://schemas.microsoft.com/office/drawing/2014/chartex" xmlns:cx1="http://schemas.microsoft.com/office/drawing/2015/9/8/chartex" xmlns:cx2="http://schemas.microsoft.com/office/drawing/2015/10/21/chartex" xmlns:cx3="http://schemas.microsoft.com/office/drawing/2016/5/9/chartex" xmlns:cx4="http://schemas.microsoft.com/office/drawing/2016/5/10/chartex" xmlns:cx5="http://schemas.microsoft.com/office/drawing/2016/5/11/chartex" xmlns:cx6="http://schemas.microsoft.com/office/drawing/2016/5/12/chartex" xmlns:cx7="http://schemas.microsoft.com/office/drawing/2016/5/13/chartex" xmlns:cx8="http://schemas.microsoft.com/office/drawing/2016/5/14/chartex" xmlns:mc="http://schemas.openxmlformats.org/markup-compatibility/2006" xmlns:aink="http://schemas.microsoft.com/office/drawing/2016/ink" xmlns:am3d="http://schemas.microsoft.com/office/drawing/2017/model3d" xmlns:o="urn:schemas-microsoft-com:office:office" xmlns:r="http://schemas.openxmlformats.org/officeDocument/2006/relationships" xmlns:m="http://schemas.openxmlformats.org/officeDocument/2006/math" xmlns:v="urn:schemas-microsoft-com:vml" xmlns:wp14="http://schemas.microsoft.com/office/word/2010/wordprocessingDrawing" xmlns:wp="http://schemas.openxmlformats.org/drawingml/2006/wordprocessingDrawing" xmlns:w10="urn:schemas-microsoft-com:office:word" xmlns:w="http://schemas.openxmlformats.org/wordprocessingml/2006/main" xmlns:w14="http://schemas.microsoft.com/office/word/2010/wordml" xmlns:w15="http://schemas.microsoft.com/office/word/2012/wordml" xmlns:w16cid="http://schemas.microsoft.com/office/word/2016/wordml/cid" xmlns:w16se="http://schemas.microsoft.com/office/word/2015/wordml/symex" xmlns:wpg="http://schemas.microsoft.com/office/word/2010/wordprocessingGroup" xmlns:wpi="http://schemas.microsoft.com/office/word/2010/wordprocessingInk" xmlns:wne="http://schemas.microsoft.com/office/word/2006/wordml" xmlns:wps="http://schemas.microsoft.com/office/word/2010/wordprocessingShape" mc:Ignorable="w14 w15 w16se w16cid wp14">
   <w:footnote w:type="separator" w:id="-1">
     <w:p>
       <w:pPr>
@@ -4362,7 +4731,7 @@
 </file>
 
 <file path=word/numbering.xml><?xml version="1.0" encoding="utf-8"?>
-<w:numbering xmlns:wpc="http://schemas.microsoft.com/office/word/2010/wordprocessingCanvas" xmlns:cx="http://schemas.microsoft.com/office/drawing/2014/chartex" xmlns:cx1="http://schemas.microsoft.com/office/drawing/2015/9/8/chartex" xmlns:cx2="http://schemas.microsoft.com/office/drawing/2015/10/21/chartex" xmlns:cx3="http://schemas.microsoft.com/office/drawing/2016/5/9/chartex" xmlns:cx4="http://schemas.microsoft.com/office/drawing/2016/5/10/chartex" xmlns:cx5="http://schemas.microsoft.com/office/drawing/2016/5/11/chartex" xmlns:cx6="http://schemas.microsoft.com/office/drawing/2016/5/12/chartex" xmlns:cx7="http://schemas.microsoft.com/office/drawing/2016/5/13/chartex" xmlns:cx8="http://schemas.microsoft.com/office/drawing/2016/5/14/chartex" xmlns:mc="http://schemas.openxmlformats.org/markup-compatibility/2006" xmlns:aink="http://schemas.microsoft.com/office/drawing/2016/ink" xmlns:am3d="http://schemas.microsoft.com/office/drawing/2017/model3d" xmlns:o="urn:schemas-microsoft-com:office:office" xmlns:oel="http://schemas.microsoft.com/office/2019/extlst" xmlns:r="http://schemas.openxmlformats.org/officeDocument/2006/relationships" xmlns:m="http://schemas.openxmlformats.org/officeDocument/2006/math" xmlns:v="urn:schemas-microsoft-com:vml" xmlns:wp14="http://schemas.microsoft.com/office/word/2010/wordprocessingDrawing" xmlns:wp="http://schemas.openxmlformats.org/drawingml/2006/wordprocessingDrawing" xmlns:w10="urn:schemas-microsoft-com:office:word" xmlns:w="http://schemas.openxmlformats.org/wordprocessingml/2006/main" xmlns:w14="http://schemas.microsoft.com/office/word/2010/wordml" xmlns:w15="http://schemas.microsoft.com/office/word/2012/wordml" xmlns:w16cex="http://schemas.microsoft.com/office/word/2018/wordml/cex" xmlns:w16cid="http://schemas.microsoft.com/office/word/2016/wordml/cid" xmlns:w16="http://schemas.microsoft.com/office/word/2018/wordml" xmlns:w16sdtdh="http://schemas.microsoft.com/office/word/2020/wordml/sdtdatahash" xmlns:w16se="http://schemas.microsoft.com/office/word/2015/wordml/symex" xmlns:wpg="http://schemas.microsoft.com/office/word/2010/wordprocessingGroup" xmlns:wpi="http://schemas.microsoft.com/office/word/2010/wordprocessingInk" xmlns:wne="http://schemas.microsoft.com/office/word/2006/wordml" xmlns:wps="http://schemas.microsoft.com/office/word/2010/wordprocessingShape" mc:Ignorable="w14 w15 w16se w16cid w16 w16cex w16sdtdh wp14">
+<w:numbering xmlns:wpc="http://schemas.microsoft.com/office/word/2010/wordprocessingCanvas" xmlns:cx="http://schemas.microsoft.com/office/drawing/2014/chartex" xmlns:cx1="http://schemas.microsoft.com/office/drawing/2015/9/8/chartex" xmlns:cx2="http://schemas.microsoft.com/office/drawing/2015/10/21/chartex" xmlns:cx3="http://schemas.microsoft.com/office/drawing/2016/5/9/chartex" xmlns:cx4="http://schemas.microsoft.com/office/drawing/2016/5/10/chartex" xmlns:cx5="http://schemas.microsoft.com/office/drawing/2016/5/11/chartex" xmlns:cx6="http://schemas.microsoft.com/office/drawing/2016/5/12/chartex" xmlns:cx7="http://schemas.microsoft.com/office/drawing/2016/5/13/chartex" xmlns:cx8="http://schemas.microsoft.com/office/drawing/2016/5/14/chartex" xmlns:mc="http://schemas.openxmlformats.org/markup-compatibility/2006" xmlns:aink="http://schemas.microsoft.com/office/drawing/2016/ink" xmlns:am3d="http://schemas.microsoft.com/office/drawing/2017/model3d" xmlns:o="urn:schemas-microsoft-com:office:office" xmlns:r="http://schemas.openxmlformats.org/officeDocument/2006/relationships" xmlns:m="http://schemas.openxmlformats.org/officeDocument/2006/math" xmlns:v="urn:schemas-microsoft-com:vml" xmlns:wp14="http://schemas.microsoft.com/office/word/2010/wordprocessingDrawing" xmlns:wp="http://schemas.openxmlformats.org/drawingml/2006/wordprocessingDrawing" xmlns:w10="urn:schemas-microsoft-com:office:word" xmlns:w="http://schemas.openxmlformats.org/wordprocessingml/2006/main" xmlns:w14="http://schemas.microsoft.com/office/word/2010/wordml" xmlns:w15="http://schemas.microsoft.com/office/word/2012/wordml" xmlns:w16cid="http://schemas.microsoft.com/office/word/2016/wordml/cid" xmlns:w16se="http://schemas.microsoft.com/office/word/2015/wordml/symex" xmlns:wpg="http://schemas.microsoft.com/office/word/2010/wordprocessingGroup" xmlns:wpi="http://schemas.microsoft.com/office/word/2010/wordprocessingInk" xmlns:wne="http://schemas.microsoft.com/office/word/2006/wordml" xmlns:wps="http://schemas.microsoft.com/office/word/2010/wordprocessingShape" mc:Ignorable="w14 w15 w16se w16cid wp14">
   <w:abstractNum w:abstractNumId="0" w15:restartNumberingAfterBreak="0">
     <w:nsid w:val="2C404BF7"/>
     <w:multiLevelType w:val="hybridMultilevel"/>
@@ -4702,20 +5071,20 @@
       </w:rPr>
     </w:lvl>
   </w:abstractNum>
-  <w:num w:numId="1" w16cid:durableId="2054036301">
+  <w:num w:numId="1">
     <w:abstractNumId w:val="2"/>
   </w:num>
-  <w:num w:numId="2" w16cid:durableId="1051347827">
+  <w:num w:numId="2">
     <w:abstractNumId w:val="0"/>
   </w:num>
-  <w:num w:numId="3" w16cid:durableId="2062825706">
+  <w:num w:numId="3">
     <w:abstractNumId w:val="1"/>
   </w:num>
 </w:numbering>
 </file>
 
 <file path=word/people.xml><?xml version="1.0" encoding="utf-8"?>
-<w15:people xmlns:wpc="http://schemas.microsoft.com/office/word/2010/wordprocessingCanvas" xmlns:cx="http://schemas.microsoft.com/office/drawing/2014/chartex" xmlns:cx1="http://schemas.microsoft.com/office/drawing/2015/9/8/chartex" xmlns:cx2="http://schemas.microsoft.com/office/drawing/2015/10/21/chartex" xmlns:cx3="http://schemas.microsoft.com/office/drawing/2016/5/9/chartex" xmlns:cx4="http://schemas.microsoft.com/office/drawing/2016/5/10/chartex" xmlns:cx5="http://schemas.microsoft.com/office/drawing/2016/5/11/chartex" xmlns:cx6="http://schemas.microsoft.com/office/drawing/2016/5/12/chartex" xmlns:cx7="http://schemas.microsoft.com/office/drawing/2016/5/13/chartex" xmlns:cx8="http://schemas.microsoft.com/office/drawing/2016/5/14/chartex" xmlns:mc="http://schemas.openxmlformats.org/markup-compatibility/2006" xmlns:aink="http://schemas.microsoft.com/office/drawing/2016/ink" xmlns:am3d="http://schemas.microsoft.com/office/drawing/2017/model3d" xmlns:o="urn:schemas-microsoft-com:office:office" xmlns:oel="http://schemas.microsoft.com/office/2019/extlst" xmlns:r="http://schemas.openxmlformats.org/officeDocument/2006/relationships" xmlns:m="http://schemas.openxmlformats.org/officeDocument/2006/math" xmlns:v="urn:schemas-microsoft-com:vml" xmlns:wp14="http://schemas.microsoft.com/office/word/2010/wordprocessingDrawing" xmlns:wp="http://schemas.openxmlformats.org/drawingml/2006/wordprocessingDrawing" xmlns:w10="urn:schemas-microsoft-com:office:word" xmlns:w="http://schemas.openxmlformats.org/wordprocessingml/2006/main" xmlns:w14="http://schemas.microsoft.com/office/word/2010/wordml" xmlns:w15="http://schemas.microsoft.com/office/word/2012/wordml" xmlns:w16cex="http://schemas.microsoft.com/office/word/2018/wordml/cex" xmlns:w16cid="http://schemas.microsoft.com/office/word/2016/wordml/cid" xmlns:w16="http://schemas.microsoft.com/office/word/2018/wordml" xmlns:w16sdtdh="http://schemas.microsoft.com/office/word/2020/wordml/sdtdatahash" xmlns:w16se="http://schemas.microsoft.com/office/word/2015/wordml/symex" xmlns:wpg="http://schemas.microsoft.com/office/word/2010/wordprocessingGroup" xmlns:wpi="http://schemas.microsoft.com/office/word/2010/wordprocessingInk" xmlns:wne="http://schemas.microsoft.com/office/word/2006/wordml" xmlns:wps="http://schemas.microsoft.com/office/word/2010/wordprocessingShape" mc:Ignorable="w14 w15 w16se w16cid w16 w16cex w16sdtdh wp14">
+<w15:people xmlns:wpc="http://schemas.microsoft.com/office/word/2010/wordprocessingCanvas" xmlns:cx="http://schemas.microsoft.com/office/drawing/2014/chartex" xmlns:cx1="http://schemas.microsoft.com/office/drawing/2015/9/8/chartex" xmlns:cx2="http://schemas.microsoft.com/office/drawing/2015/10/21/chartex" xmlns:cx3="http://schemas.microsoft.com/office/drawing/2016/5/9/chartex" xmlns:cx4="http://schemas.microsoft.com/office/drawing/2016/5/10/chartex" xmlns:cx5="http://schemas.microsoft.com/office/drawing/2016/5/11/chartex" xmlns:cx6="http://schemas.microsoft.com/office/drawing/2016/5/12/chartex" xmlns:cx7="http://schemas.microsoft.com/office/drawing/2016/5/13/chartex" xmlns:cx8="http://schemas.microsoft.com/office/drawing/2016/5/14/chartex" xmlns:mc="http://schemas.openxmlformats.org/markup-compatibility/2006" xmlns:aink="http://schemas.microsoft.com/office/drawing/2016/ink" xmlns:am3d="http://schemas.microsoft.com/office/drawing/2017/model3d" xmlns:o="urn:schemas-microsoft-com:office:office" xmlns:r="http://schemas.openxmlformats.org/officeDocument/2006/relationships" xmlns:m="http://schemas.openxmlformats.org/officeDocument/2006/math" xmlns:v="urn:schemas-microsoft-com:vml" xmlns:wp14="http://schemas.microsoft.com/office/word/2010/wordprocessingDrawing" xmlns:wp="http://schemas.openxmlformats.org/drawingml/2006/wordprocessingDrawing" xmlns:w10="urn:schemas-microsoft-com:office:word" xmlns:w="http://schemas.openxmlformats.org/wordprocessingml/2006/main" xmlns:w14="http://schemas.microsoft.com/office/word/2010/wordml" xmlns:w15="http://schemas.microsoft.com/office/word/2012/wordml" xmlns:w16cid="http://schemas.microsoft.com/office/word/2016/wordml/cid" xmlns:w16se="http://schemas.microsoft.com/office/word/2015/wordml/symex" xmlns:wpg="http://schemas.microsoft.com/office/word/2010/wordprocessingGroup" xmlns:wpi="http://schemas.microsoft.com/office/word/2010/wordprocessingInk" xmlns:wne="http://schemas.microsoft.com/office/word/2006/wordml" xmlns:wps="http://schemas.microsoft.com/office/word/2010/wordprocessingShape" mc:Ignorable="w14 w15 w16se w16cid wp14">
   <w15:person w15:author="Lopez Martinez, Patricia">
     <w15:presenceInfo w15:providerId="AD" w15:userId="S-1-5-21-944967546-1198412623-924725345-2806"/>
   </w15:person>
@@ -4726,7 +5095,7 @@
 </file>
 
 <file path=word/styles.xml><?xml version="1.0" encoding="utf-8"?>
-<w:styles xmlns:mc="http://schemas.openxmlformats.org/markup-compatibility/2006" xmlns:r="http://schemas.openxmlformats.org/officeDocument/2006/relationships" xmlns:w="http://schemas.openxmlformats.org/wordprocessingml/2006/main" xmlns:w14="http://schemas.microsoft.com/office/word/2010/wordml" xmlns:w15="http://schemas.microsoft.com/office/word/2012/wordml" xmlns:w16cex="http://schemas.microsoft.com/office/word/2018/wordml/cex" xmlns:w16cid="http://schemas.microsoft.com/office/word/2016/wordml/cid" xmlns:w16="http://schemas.microsoft.com/office/word/2018/wordml" xmlns:w16sdtdh="http://schemas.microsoft.com/office/word/2020/wordml/sdtdatahash" xmlns:w16se="http://schemas.microsoft.com/office/word/2015/wordml/symex" mc:Ignorable="w14 w15 w16se w16cid w16 w16cex w16sdtdh">
+<w:styles xmlns:mc="http://schemas.openxmlformats.org/markup-compatibility/2006" xmlns:r="http://schemas.openxmlformats.org/officeDocument/2006/relationships" xmlns:w="http://schemas.openxmlformats.org/wordprocessingml/2006/main" xmlns:w14="http://schemas.microsoft.com/office/word/2010/wordml" xmlns:w15="http://schemas.microsoft.com/office/word/2012/wordml" xmlns:w16cid="http://schemas.microsoft.com/office/word/2016/wordml/cid" xmlns:w16se="http://schemas.microsoft.com/office/word/2015/wordml/symex" mc:Ignorable="w14 w15 w16se w16cid">
   <w:docDefaults>
     <w:rPrDefault>
       <w:rPr>
@@ -4744,7 +5113,7 @@
       </w:pPr>
     </w:pPrDefault>
   </w:docDefaults>
-  <w:latentStyles w:defLockedState="0" w:defUIPriority="99" w:defSemiHidden="0" w:defUnhideWhenUsed="0" w:defQFormat="0" w:count="376">
+  <w:latentStyles w:defLockedState="0" w:defUIPriority="99" w:defSemiHidden="0" w:defUnhideWhenUsed="0" w:defQFormat="0" w:count="375">
     <w:lsdException w:name="Normal" w:uiPriority="0" w:qFormat="1"/>
     <w:lsdException w:name="heading 1" w:uiPriority="9" w:qFormat="1"/>
     <w:lsdException w:name="heading 2" w:semiHidden="1" w:uiPriority="9" w:unhideWhenUsed="1" w:qFormat="1"/>
@@ -5120,7 +5489,6 @@
     <w:lsdException w:name="Smart Hyperlink" w:semiHidden="1" w:unhideWhenUsed="1"/>
     <w:lsdException w:name="Hashtag" w:semiHidden="1" w:unhideWhenUsed="1"/>
     <w:lsdException w:name="Unresolved Mention" w:semiHidden="1" w:unhideWhenUsed="1"/>
-    <w:lsdException w:name="Smart Link" w:semiHidden="1" w:unhideWhenUsed="1"/>
   </w:latentStyles>
   <w:style w:type="paragraph" w:default="1" w:styleId="Normal">
     <w:name w:val="Normal"/>
@@ -5843,7 +6211,7 @@
 </file>
 
 <file path=customXml/itemProps1.xml><?xml version="1.0" encoding="utf-8"?>
-<ds:datastoreItem xmlns:ds="http://schemas.openxmlformats.org/officeDocument/2006/customXml" ds:itemID="{906DE275-C37F-4A9A-AB91-B82D2B1FB2C3}">
+<ds:datastoreItem xmlns:ds="http://schemas.openxmlformats.org/officeDocument/2006/customXml" ds:itemID="{CFA11C5C-A22B-42A1-A0DA-D682E7FAEFA6}">
   <ds:schemaRefs>
     <ds:schemaRef ds:uri="http://schemas.openxmlformats.org/officeDocument/2006/bibliography"/>
   </ds:schemaRefs>

</xml_diff>

<commit_message>
Añadidos los casos de uso en MagicDraw
</commit_message>
<xml_diff>
--- a/Memoria/Memoria.docx
+++ b/Memoria/Memoria.docx
@@ -1,6 +1,6 @@
 
 <file path=word/document.xml><?xml version="1.0" encoding="utf-8"?>
-<w:document xmlns:wpc="http://schemas.microsoft.com/office/word/2010/wordprocessingCanvas" xmlns:cx="http://schemas.microsoft.com/office/drawing/2014/chartex" xmlns:cx1="http://schemas.microsoft.com/office/drawing/2015/9/8/chartex" xmlns:cx2="http://schemas.microsoft.com/office/drawing/2015/10/21/chartex" xmlns:cx3="http://schemas.microsoft.com/office/drawing/2016/5/9/chartex" xmlns:cx4="http://schemas.microsoft.com/office/drawing/2016/5/10/chartex" xmlns:cx5="http://schemas.microsoft.com/office/drawing/2016/5/11/chartex" xmlns:cx6="http://schemas.microsoft.com/office/drawing/2016/5/12/chartex" xmlns:cx7="http://schemas.microsoft.com/office/drawing/2016/5/13/chartex" xmlns:cx8="http://schemas.microsoft.com/office/drawing/2016/5/14/chartex" xmlns:mc="http://schemas.openxmlformats.org/markup-compatibility/2006" xmlns:aink="http://schemas.microsoft.com/office/drawing/2016/ink" xmlns:am3d="http://schemas.microsoft.com/office/drawing/2017/model3d" xmlns:o="urn:schemas-microsoft-com:office:office" xmlns:r="http://schemas.openxmlformats.org/officeDocument/2006/relationships" xmlns:m="http://schemas.openxmlformats.org/officeDocument/2006/math" xmlns:v="urn:schemas-microsoft-com:vml" xmlns:wp14="http://schemas.microsoft.com/office/word/2010/wordprocessingDrawing" xmlns:wp="http://schemas.openxmlformats.org/drawingml/2006/wordprocessingDrawing" xmlns:w10="urn:schemas-microsoft-com:office:word" xmlns:w="http://schemas.openxmlformats.org/wordprocessingml/2006/main" xmlns:w14="http://schemas.microsoft.com/office/word/2010/wordml" xmlns:w15="http://schemas.microsoft.com/office/word/2012/wordml" xmlns:w16cid="http://schemas.microsoft.com/office/word/2016/wordml/cid" xmlns:w16se="http://schemas.microsoft.com/office/word/2015/wordml/symex" xmlns:wpg="http://schemas.microsoft.com/office/word/2010/wordprocessingGroup" xmlns:wpi="http://schemas.microsoft.com/office/word/2010/wordprocessingInk" xmlns:wne="http://schemas.microsoft.com/office/word/2006/wordml" xmlns:wps="http://schemas.microsoft.com/office/word/2010/wordprocessingShape" mc:Ignorable="w14 w15 w16se w16cid wp14">
+<w:document xmlns:wpc="http://schemas.microsoft.com/office/word/2010/wordprocessingCanvas" xmlns:cx="http://schemas.microsoft.com/office/drawing/2014/chartex" xmlns:cx1="http://schemas.microsoft.com/office/drawing/2015/9/8/chartex" xmlns:cx2="http://schemas.microsoft.com/office/drawing/2015/10/21/chartex" xmlns:cx3="http://schemas.microsoft.com/office/drawing/2016/5/9/chartex" xmlns:cx4="http://schemas.microsoft.com/office/drawing/2016/5/10/chartex" xmlns:cx5="http://schemas.microsoft.com/office/drawing/2016/5/11/chartex" xmlns:cx6="http://schemas.microsoft.com/office/drawing/2016/5/12/chartex" xmlns:cx7="http://schemas.microsoft.com/office/drawing/2016/5/13/chartex" xmlns:cx8="http://schemas.microsoft.com/office/drawing/2016/5/14/chartex" xmlns:mc="http://schemas.openxmlformats.org/markup-compatibility/2006" xmlns:aink="http://schemas.microsoft.com/office/drawing/2016/ink" xmlns:am3d="http://schemas.microsoft.com/office/drawing/2017/model3d" xmlns:o="urn:schemas-microsoft-com:office:office" xmlns:oel="http://schemas.microsoft.com/office/2019/extlst" xmlns:r="http://schemas.openxmlformats.org/officeDocument/2006/relationships" xmlns:m="http://schemas.openxmlformats.org/officeDocument/2006/math" xmlns:v="urn:schemas-microsoft-com:vml" xmlns:wp14="http://schemas.microsoft.com/office/word/2010/wordprocessingDrawing" xmlns:wp="http://schemas.openxmlformats.org/drawingml/2006/wordprocessingDrawing" xmlns:w10="urn:schemas-microsoft-com:office:word" xmlns:w="http://schemas.openxmlformats.org/wordprocessingml/2006/main" xmlns:w14="http://schemas.microsoft.com/office/word/2010/wordml" xmlns:w15="http://schemas.microsoft.com/office/word/2012/wordml" xmlns:w16cex="http://schemas.microsoft.com/office/word/2018/wordml/cex" xmlns:w16cid="http://schemas.microsoft.com/office/word/2016/wordml/cid" xmlns:w16="http://schemas.microsoft.com/office/word/2018/wordml" xmlns:w16sdtdh="http://schemas.microsoft.com/office/word/2020/wordml/sdtdatahash" xmlns:w16se="http://schemas.microsoft.com/office/word/2015/wordml/symex" xmlns:wpg="http://schemas.microsoft.com/office/word/2010/wordprocessingGroup" xmlns:wpi="http://schemas.microsoft.com/office/word/2010/wordprocessingInk" xmlns:wne="http://schemas.microsoft.com/office/word/2006/wordml" xmlns:wps="http://schemas.microsoft.com/office/word/2010/wordprocessingShape" mc:Ignorable="w14 w15 w16se w16cid w16 w16cex w16sdtdh wp14">
   <w:body>
     <w:p>
       <w:pPr>
@@ -1737,7 +1737,6 @@
         </w:rPr>
         <w:t xml:space="preserve"> (categoría </w:t>
       </w:r>
-      <w:proofErr w:type="spellStart"/>
       <w:r>
         <w:rPr>
           <w:rFonts w:ascii="Arial" w:hAnsi="Arial" w:cs="Arial"/>
@@ -1746,14 +1745,12 @@
         </w:rPr>
         <w:t>Consumer</w:t>
       </w:r>
-      <w:proofErr w:type="spellEnd"/>
       <w:r>
         <w:rPr>
           <w:rFonts w:ascii="Arial" w:hAnsi="Arial" w:cs="Arial"/>
         </w:rPr>
         <w:t xml:space="preserve"> </w:t>
       </w:r>
-      <w:proofErr w:type="spellStart"/>
       <w:r>
         <w:rPr>
           <w:rFonts w:ascii="Arial" w:hAnsi="Arial" w:cs="Arial"/>
@@ -1768,18 +1765,8 @@
           <w:i/>
           <w:iCs/>
         </w:rPr>
-        <w:t>usiness</w:t>
-      </w:r>
-      <w:proofErr w:type="spellEnd"/>
-      <w:r>
-        <w:rPr>
-          <w:rFonts w:ascii="Arial" w:hAnsi="Arial" w:cs="Arial"/>
-          <w:i/>
-          <w:iCs/>
-        </w:rPr>
-        <w:t xml:space="preserve"> and </w:t>
-      </w:r>
-      <w:proofErr w:type="spellStart"/>
+        <w:t xml:space="preserve">usiness and </w:t>
+      </w:r>
       <w:r>
         <w:rPr>
           <w:rFonts w:ascii="Arial" w:hAnsi="Arial" w:cs="Arial"/>
@@ -1788,7 +1775,6 @@
         </w:rPr>
         <w:t>retail</w:t>
       </w:r>
-      <w:proofErr w:type="spellEnd"/>
       <w:r>
         <w:rPr>
           <w:rFonts w:ascii="Arial" w:hAnsi="Arial" w:cs="Arial"/>
@@ -2153,27 +2139,7 @@
           <w:iCs/>
           <w:color w:val="595959" w:themeColor="text1" w:themeTint="A6"/>
         </w:rPr>
-        <w:t xml:space="preserve">. </w:t>
-      </w:r>
-      <w:proofErr w:type="spellStart"/>
-      <w:r>
-        <w:rPr>
-          <w:rFonts w:ascii="Arial" w:hAnsi="Arial" w:cs="Arial"/>
-          <w:i/>
-          <w:iCs/>
-          <w:color w:val="595959" w:themeColor="text1" w:themeTint="A6"/>
-        </w:rPr>
-        <w:t>CIO’s</w:t>
-      </w:r>
-      <w:proofErr w:type="spellEnd"/>
-      <w:r>
-        <w:rPr>
-          <w:rFonts w:ascii="Arial" w:hAnsi="Arial" w:cs="Arial"/>
-          <w:i/>
-          <w:iCs/>
-          <w:color w:val="595959" w:themeColor="text1" w:themeTint="A6"/>
-        </w:rPr>
-        <w:t xml:space="preserve"> reportando un incremento en el presupuesto IT en el año 2016</w:t>
+        <w:t>. CIO’s reportando un incremento en el presupuesto IT en el año 2016</w:t>
       </w:r>
       <w:bookmarkEnd w:id="3"/>
     </w:p>
@@ -2251,36 +2217,8 @@
           <w:i/>
           <w:iCs/>
         </w:rPr>
-        <w:t xml:space="preserve">Enterprise </w:t>
-      </w:r>
-      <w:proofErr w:type="spellStart"/>
-      <w:r>
-        <w:rPr>
-          <w:rFonts w:ascii="Arial" w:hAnsi="Arial" w:cs="Arial"/>
-          <w:i/>
-          <w:iCs/>
-        </w:rPr>
-        <w:t>Resource</w:t>
-      </w:r>
-      <w:proofErr w:type="spellEnd"/>
-      <w:r>
-        <w:rPr>
-          <w:rFonts w:ascii="Arial" w:hAnsi="Arial" w:cs="Arial"/>
-          <w:i/>
-          <w:iCs/>
-        </w:rPr>
-        <w:t xml:space="preserve"> </w:t>
-      </w:r>
-      <w:proofErr w:type="spellStart"/>
-      <w:r>
-        <w:rPr>
-          <w:rFonts w:ascii="Arial" w:hAnsi="Arial" w:cs="Arial"/>
-          <w:i/>
-          <w:iCs/>
-        </w:rPr>
-        <w:t>Planning</w:t>
-      </w:r>
-      <w:proofErr w:type="spellEnd"/>
+        <w:t>Enterprise Resource Planning</w:t>
+      </w:r>
       <w:r>
         <w:rPr>
           <w:rFonts w:ascii="Arial" w:hAnsi="Arial" w:cs="Arial"/>
@@ -2705,7 +2643,6 @@
         </w:rPr>
         <w:t xml:space="preserve"> la capa de presentación o </w:t>
       </w:r>
-      <w:proofErr w:type="spellStart"/>
       <w:r>
         <w:rPr>
           <w:rFonts w:ascii="Arial" w:hAnsi="Arial" w:cs="Arial"/>
@@ -2714,7 +2651,6 @@
         </w:rPr>
         <w:t>frontend</w:t>
       </w:r>
-      <w:proofErr w:type="spellEnd"/>
       <w:r>
         <w:rPr>
           <w:rFonts w:ascii="Arial" w:hAnsi="Arial" w:cs="Arial"/>
@@ -2735,7 +2671,6 @@
         </w:rPr>
         <w:t xml:space="preserve"> o </w:t>
       </w:r>
-      <w:proofErr w:type="spellStart"/>
       <w:r>
         <w:rPr>
           <w:rFonts w:ascii="Arial" w:hAnsi="Arial" w:cs="Arial"/>
@@ -2744,7 +2679,6 @@
         </w:rPr>
         <w:t>React</w:t>
       </w:r>
-      <w:proofErr w:type="spellEnd"/>
       <w:r>
         <w:rPr>
           <w:rFonts w:ascii="Arial" w:hAnsi="Arial" w:cs="Arial"/>
@@ -2859,16 +2793,8 @@
         <w:rPr>
           <w:rFonts w:ascii="Arial" w:hAnsi="Arial" w:cs="Arial"/>
         </w:rPr>
-        <w:t xml:space="preserve">Capa de presentación – </w:t>
-      </w:r>
-      <w:proofErr w:type="spellStart"/>
-      <w:r>
-        <w:rPr>
-          <w:rFonts w:ascii="Arial" w:hAnsi="Arial" w:cs="Arial"/>
-        </w:rPr>
-        <w:t>React</w:t>
-      </w:r>
-      <w:proofErr w:type="spellEnd"/>
+        <w:t>Capa de presentación – React</w:t>
+      </w:r>
     </w:p>
     <w:p>
       <w:pPr>
@@ -2886,16 +2812,8 @@
         <w:rPr>
           <w:rFonts w:ascii="Arial" w:hAnsi="Arial" w:cs="Arial"/>
         </w:rPr>
-        <w:t xml:space="preserve">Capa de negocio – Spring </w:t>
-      </w:r>
-      <w:proofErr w:type="spellStart"/>
-      <w:r>
-        <w:rPr>
-          <w:rFonts w:ascii="Arial" w:hAnsi="Arial" w:cs="Arial"/>
-        </w:rPr>
-        <w:t>Boot</w:t>
-      </w:r>
-      <w:proofErr w:type="spellEnd"/>
+        <w:t>Capa de negocio – Spring Boot</w:t>
+      </w:r>
     </w:p>
     <w:p>
       <w:pPr>
@@ -3536,225 +3454,568 @@
     </w:p>
     <w:p>
       <w:pPr>
-        <w:jc w:val="both"/>
-        <w:rPr>
-          <w:rFonts w:ascii="Arial" w:hAnsi="Arial" w:cs="Arial"/>
-        </w:rPr>
-      </w:pPr>
-      <w:r>
-        <w:rPr>
-          <w:noProof/>
-        </w:rPr>
-        <w:lastRenderedPageBreak/>
-        <w:drawing>
-          <wp:inline distT="0" distB="0" distL="0" distR="0" wp14:anchorId="39FDCAA7" wp14:editId="145AC134">
-            <wp:extent cx="5400040" cy="2702560"/>
-            <wp:effectExtent l="0" t="0" r="0" b="0"/>
-            <wp:docPr id="8" name="Imagen 8"/>
-            <wp:cNvGraphicFramePr>
-              <a:graphicFrameLocks xmlns:a="http://schemas.openxmlformats.org/drawingml/2006/main" noChangeAspect="1"/>
-            </wp:cNvGraphicFramePr>
-            <a:graphic xmlns:a="http://schemas.openxmlformats.org/drawingml/2006/main">
-              <a:graphicData uri="http://schemas.openxmlformats.org/drawingml/2006/picture">
-                <pic:pic xmlns:pic="http://schemas.openxmlformats.org/drawingml/2006/picture">
-                  <pic:nvPicPr>
-                    <pic:cNvPr id="0" name="Picture 1"/>
-                    <pic:cNvPicPr>
-                      <a:picLocks noChangeAspect="1" noChangeArrowheads="1"/>
-                    </pic:cNvPicPr>
-                  </pic:nvPicPr>
-                  <pic:blipFill>
-                    <a:blip r:embed="rId15" cstate="print">
+        <w:jc w:val="center"/>
+        <w:rPr>
+          <w:rFonts w:ascii="Arial" w:hAnsi="Arial" w:cs="Arial"/>
+        </w:rPr>
+        <w:pPrChange w:id="17" w:author="Jaime Eduardo Baires Escalante" w:date="2023-03-06T21:31:00Z">
+          <w:pPr>
+            <w:jc w:val="both"/>
+          </w:pPr>
+        </w:pPrChange>
+      </w:pPr>
+      <w:del w:id="18" w:author="Jaime Eduardo Baires Escalante" w:date="2023-03-06T21:30:00Z">
+        <w:r>
+          <w:rPr>
+            <w:noProof/>
+          </w:rPr>
+          <w:lastRenderedPageBreak/>
+          <w:drawing>
+            <wp:inline distT="0" distB="0" distL="0" distR="0" wp14:anchorId="39FDCAA7" wp14:editId="473913C2">
+              <wp:extent cx="5400040" cy="2702560"/>
+              <wp:effectExtent l="0" t="0" r="0" b="0"/>
+              <wp:docPr id="8" name="Imagen 8"/>
+              <wp:cNvGraphicFramePr>
+                <a:graphicFrameLocks xmlns:a="http://schemas.openxmlformats.org/drawingml/2006/main" noChangeAspect="1"/>
+              </wp:cNvGraphicFramePr>
+              <a:graphic xmlns:a="http://schemas.openxmlformats.org/drawingml/2006/main">
+                <a:graphicData uri="http://schemas.openxmlformats.org/drawingml/2006/picture">
+                  <pic:pic xmlns:pic="http://schemas.openxmlformats.org/drawingml/2006/picture">
+                    <pic:nvPicPr>
+                      <pic:cNvPr id="0" name="Picture 1"/>
+                      <pic:cNvPicPr>
+                        <a:picLocks noChangeAspect="1" noChangeArrowheads="1"/>
+                      </pic:cNvPicPr>
+                    </pic:nvPicPr>
+                    <pic:blipFill>
+                      <a:blip r:embed="rId15" cstate="print">
+                        <a:extLst>
+                          <a:ext uri="{28A0092B-C50C-407E-A947-70E740481C1C}">
+                            <a14:useLocalDpi xmlns:a14="http://schemas.microsoft.com/office/drawing/2010/main" val="0"/>
+                          </a:ext>
+                        </a:extLst>
+                      </a:blip>
+                      <a:srcRect/>
+                      <a:stretch>
+                        <a:fillRect/>
+                      </a:stretch>
+                    </pic:blipFill>
+                    <pic:spPr bwMode="auto">
+                      <a:xfrm>
+                        <a:off x="0" y="0"/>
+                        <a:ext cx="5400040" cy="2702560"/>
+                      </a:xfrm>
+                      <a:prstGeom prst="rect">
+                        <a:avLst/>
+                      </a:prstGeom>
+                      <a:noFill/>
+                      <a:ln>
+                        <a:noFill/>
+                      </a:ln>
+                    </pic:spPr>
+                  </pic:pic>
+                </a:graphicData>
+              </a:graphic>
+            </wp:inline>
+          </w:drawing>
+        </w:r>
+      </w:del>
+      <w:ins w:id="19" w:author="Jaime Eduardo Baires Escalante" w:date="2023-03-06T21:31:00Z">
+        <w:r>
+          <w:rPr>
+            <w:noProof/>
+          </w:rPr>
+          <w:drawing>
+            <wp:inline distT="0" distB="0" distL="0" distR="0" wp14:anchorId="2936A3A4" wp14:editId="47CED803">
+              <wp:extent cx="5400040" cy="1638300"/>
+              <wp:effectExtent l="0" t="0" r="0" b="0"/>
+              <wp:docPr id="7" name="Imagen 7"/>
+              <wp:cNvGraphicFramePr>
+                <a:graphicFrameLocks xmlns:a="http://schemas.openxmlformats.org/drawingml/2006/main" noChangeAspect="1"/>
+              </wp:cNvGraphicFramePr>
+              <a:graphic xmlns:a="http://schemas.openxmlformats.org/drawingml/2006/main">
+                <a:graphicData uri="http://schemas.openxmlformats.org/drawingml/2006/picture">
+                  <pic:pic xmlns:pic="http://schemas.openxmlformats.org/drawingml/2006/picture">
+                    <pic:nvPicPr>
+                      <pic:cNvPr id="1" name=""/>
+                      <pic:cNvPicPr/>
+                    </pic:nvPicPr>
+                    <pic:blipFill rotWithShape="1">
+                      <a:blip r:embed="rId16"/>
+                      <a:srcRect t="12268" b="7807"/>
+                      <a:stretch/>
+                    </pic:blipFill>
+                    <pic:spPr bwMode="auto">
+                      <a:xfrm>
+                        <a:off x="0" y="0"/>
+                        <a:ext cx="5400040" cy="1638300"/>
+                      </a:xfrm>
+                      <a:prstGeom prst="rect">
+                        <a:avLst/>
+                      </a:prstGeom>
+                      <a:ln>
+                        <a:noFill/>
+                      </a:ln>
                       <a:extLst>
-                        <a:ext uri="{28A0092B-C50C-407E-A947-70E740481C1C}">
-                          <a14:useLocalDpi xmlns:a14="http://schemas.microsoft.com/office/drawing/2010/main" val="0"/>
+                        <a:ext uri="{53640926-AAD7-44D8-BBD7-CCE9431645EC}">
+                          <a14:shadowObscured xmlns:a14="http://schemas.microsoft.com/office/drawing/2010/main"/>
                         </a:ext>
                       </a:extLst>
-                    </a:blip>
-                    <a:srcRect/>
-                    <a:stretch>
-                      <a:fillRect/>
-                    </a:stretch>
-                  </pic:blipFill>
-                  <pic:spPr bwMode="auto">
-                    <a:xfrm>
-                      <a:off x="0" y="0"/>
-                      <a:ext cx="5400040" cy="2702560"/>
-                    </a:xfrm>
-                    <a:prstGeom prst="rect">
-                      <a:avLst/>
-                    </a:prstGeom>
-                    <a:noFill/>
-                    <a:ln>
+                    </pic:spPr>
+                  </pic:pic>
+                </a:graphicData>
+              </a:graphic>
+            </wp:inline>
+          </w:drawing>
+        </w:r>
+      </w:ins>
+    </w:p>
+    <w:p>
+      <w:pPr>
+        <w:jc w:val="center"/>
+        <w:rPr>
+          <w:rFonts w:ascii="Arial" w:hAnsi="Arial" w:cs="Arial"/>
+          <w:i/>
+          <w:iCs/>
+          <w:color w:val="595959" w:themeColor="text1" w:themeTint="A6"/>
+        </w:rPr>
+      </w:pPr>
+      <w:bookmarkStart w:id="20" w:name="_Toc128579682"/>
+      <w:r>
+        <w:rPr>
+          <w:rFonts w:ascii="Arial" w:hAnsi="Arial" w:cs="Arial"/>
+          <w:i/>
+          <w:iCs/>
+          <w:color w:val="595959" w:themeColor="text1" w:themeTint="A6"/>
+        </w:rPr>
+        <w:t xml:space="preserve">Figura </w:t>
+      </w:r>
+      <w:r>
+        <w:rPr>
+          <w:rFonts w:ascii="Arial" w:hAnsi="Arial" w:cs="Arial"/>
+          <w:i/>
+          <w:iCs/>
+          <w:color w:val="595959" w:themeColor="text1" w:themeTint="A6"/>
+        </w:rPr>
+        <w:fldChar w:fldCharType="begin"/>
+      </w:r>
+      <w:r>
+        <w:rPr>
+          <w:rFonts w:ascii="Arial" w:hAnsi="Arial" w:cs="Arial"/>
+          <w:i/>
+          <w:iCs/>
+          <w:color w:val="595959" w:themeColor="text1" w:themeTint="A6"/>
+        </w:rPr>
+        <w:instrText xml:space="preserve"> SEQ Figura \* ARABIC </w:instrText>
+      </w:r>
+      <w:r>
+        <w:rPr>
+          <w:rFonts w:ascii="Arial" w:hAnsi="Arial" w:cs="Arial"/>
+          <w:i/>
+          <w:iCs/>
+          <w:color w:val="595959" w:themeColor="text1" w:themeTint="A6"/>
+        </w:rPr>
+        <w:fldChar w:fldCharType="separate"/>
+      </w:r>
+      <w:r>
+        <w:rPr>
+          <w:rFonts w:ascii="Arial" w:hAnsi="Arial" w:cs="Arial"/>
+          <w:i/>
+          <w:iCs/>
+          <w:color w:val="595959" w:themeColor="text1" w:themeTint="A6"/>
+        </w:rPr>
+        <w:t>4</w:t>
+      </w:r>
+      <w:r>
+        <w:rPr>
+          <w:rFonts w:ascii="Arial" w:hAnsi="Arial" w:cs="Arial"/>
+          <w:i/>
+          <w:iCs/>
+          <w:color w:val="595959" w:themeColor="text1" w:themeTint="A6"/>
+        </w:rPr>
+        <w:fldChar w:fldCharType="end"/>
+      </w:r>
+      <w:r>
+        <w:rPr>
+          <w:rFonts w:ascii="Arial" w:hAnsi="Arial" w:cs="Arial"/>
+          <w:i/>
+          <w:iCs/>
+          <w:color w:val="595959" w:themeColor="text1" w:themeTint="A6"/>
+        </w:rPr>
+        <w:t>. Diagrama de casos de uso general del Sistema</w:t>
+      </w:r>
+      <w:bookmarkEnd w:id="20"/>
+    </w:p>
+    <w:p>
+      <w:pPr>
+        <w:jc w:val="center"/>
+        <w:rPr>
+          <w:rFonts w:ascii="Arial" w:hAnsi="Arial" w:cs="Arial"/>
+          <w:i/>
+          <w:iCs/>
+          <w:color w:val="595959" w:themeColor="text1" w:themeTint="A6"/>
+        </w:rPr>
+      </w:pPr>
+    </w:p>
+    <w:p>
+      <w:pPr>
+        <w:jc w:val="center"/>
+        <w:rPr>
+          <w:rFonts w:ascii="Arial" w:hAnsi="Arial" w:cs="Arial"/>
+        </w:rPr>
+        <w:pPrChange w:id="21" w:author="Jaime Eduardo Baires Escalante" w:date="2023-03-06T21:31:00Z">
+          <w:pPr>
+            <w:jc w:val="both"/>
+          </w:pPr>
+        </w:pPrChange>
+      </w:pPr>
+      <w:del w:id="22" w:author="Jaime Eduardo Baires Escalante" w:date="2023-03-06T21:31:00Z">
+        <w:r>
+          <w:rPr>
+            <w:noProof/>
+          </w:rPr>
+          <w:drawing>
+            <wp:inline distT="0" distB="0" distL="0" distR="0" wp14:anchorId="79C99062" wp14:editId="2A0B3648">
+              <wp:extent cx="5400040" cy="4159885"/>
+              <wp:effectExtent l="0" t="0" r="0" b="0"/>
+              <wp:docPr id="9" name="Imagen 9"/>
+              <wp:cNvGraphicFramePr>
+                <a:graphicFrameLocks xmlns:a="http://schemas.openxmlformats.org/drawingml/2006/main" noChangeAspect="1"/>
+              </wp:cNvGraphicFramePr>
+              <a:graphic xmlns:a="http://schemas.openxmlformats.org/drawingml/2006/main">
+                <a:graphicData uri="http://schemas.openxmlformats.org/drawingml/2006/picture">
+                  <pic:pic xmlns:pic="http://schemas.openxmlformats.org/drawingml/2006/picture">
+                    <pic:nvPicPr>
+                      <pic:cNvPr id="0" name="Picture 3"/>
+                      <pic:cNvPicPr>
+                        <a:picLocks noChangeAspect="1" noChangeArrowheads="1"/>
+                      </pic:cNvPicPr>
+                    </pic:nvPicPr>
+                    <pic:blipFill>
+                      <a:blip r:embed="rId17" cstate="print">
+                        <a:extLst>
+                          <a:ext uri="{28A0092B-C50C-407E-A947-70E740481C1C}">
+                            <a14:useLocalDpi xmlns:a14="http://schemas.microsoft.com/office/drawing/2010/main" val="0"/>
+                          </a:ext>
+                        </a:extLst>
+                      </a:blip>
+                      <a:srcRect/>
+                      <a:stretch>
+                        <a:fillRect/>
+                      </a:stretch>
+                    </pic:blipFill>
+                    <pic:spPr bwMode="auto">
+                      <a:xfrm>
+                        <a:off x="0" y="0"/>
+                        <a:ext cx="5400040" cy="4159885"/>
+                      </a:xfrm>
+                      <a:prstGeom prst="rect">
+                        <a:avLst/>
+                      </a:prstGeom>
                       <a:noFill/>
-                    </a:ln>
-                  </pic:spPr>
-                </pic:pic>
-              </a:graphicData>
-            </a:graphic>
-          </wp:inline>
-        </w:drawing>
-      </w:r>
-    </w:p>
-    <w:p>
-      <w:pPr>
-        <w:jc w:val="center"/>
-        <w:rPr>
-          <w:rFonts w:ascii="Arial" w:hAnsi="Arial" w:cs="Arial"/>
-          <w:i/>
-          <w:iCs/>
-          <w:color w:val="595959" w:themeColor="text1" w:themeTint="A6"/>
-        </w:rPr>
-      </w:pPr>
-      <w:bookmarkStart w:id="17" w:name="_Toc128579682"/>
-      <w:r>
-        <w:rPr>
-          <w:rFonts w:ascii="Arial" w:hAnsi="Arial" w:cs="Arial"/>
-          <w:i/>
-          <w:iCs/>
-          <w:color w:val="595959" w:themeColor="text1" w:themeTint="A6"/>
-        </w:rPr>
-        <w:t xml:space="preserve">Figura </w:t>
-      </w:r>
-      <w:r>
-        <w:rPr>
-          <w:rFonts w:ascii="Arial" w:hAnsi="Arial" w:cs="Arial"/>
-          <w:i/>
-          <w:iCs/>
-          <w:color w:val="595959" w:themeColor="text1" w:themeTint="A6"/>
-        </w:rPr>
-        <w:fldChar w:fldCharType="begin"/>
-      </w:r>
-      <w:r>
-        <w:rPr>
-          <w:rFonts w:ascii="Arial" w:hAnsi="Arial" w:cs="Arial"/>
-          <w:i/>
-          <w:iCs/>
-          <w:color w:val="595959" w:themeColor="text1" w:themeTint="A6"/>
-        </w:rPr>
-        <w:instrText xml:space="preserve"> SEQ Figura \* ARABIC </w:instrText>
-      </w:r>
-      <w:r>
-        <w:rPr>
-          <w:rFonts w:ascii="Arial" w:hAnsi="Arial" w:cs="Arial"/>
-          <w:i/>
-          <w:iCs/>
-          <w:color w:val="595959" w:themeColor="text1" w:themeTint="A6"/>
-        </w:rPr>
-        <w:fldChar w:fldCharType="separate"/>
-      </w:r>
-      <w:r>
-        <w:rPr>
-          <w:rFonts w:ascii="Arial" w:hAnsi="Arial" w:cs="Arial"/>
-          <w:i/>
-          <w:iCs/>
-          <w:color w:val="595959" w:themeColor="text1" w:themeTint="A6"/>
-        </w:rPr>
-        <w:t>4</w:t>
-      </w:r>
-      <w:r>
-        <w:rPr>
-          <w:rFonts w:ascii="Arial" w:hAnsi="Arial" w:cs="Arial"/>
-          <w:i/>
-          <w:iCs/>
-          <w:color w:val="595959" w:themeColor="text1" w:themeTint="A6"/>
-        </w:rPr>
-        <w:fldChar w:fldCharType="end"/>
-      </w:r>
-      <w:r>
-        <w:rPr>
-          <w:rFonts w:ascii="Arial" w:hAnsi="Arial" w:cs="Arial"/>
-          <w:i/>
-          <w:iCs/>
-          <w:color w:val="595959" w:themeColor="text1" w:themeTint="A6"/>
-        </w:rPr>
-        <w:t>. Diagrama de casos de uso general del Sistema</w:t>
-      </w:r>
-      <w:bookmarkEnd w:id="17"/>
-    </w:p>
-    <w:p>
-      <w:pPr>
-        <w:jc w:val="center"/>
-        <w:rPr>
-          <w:rFonts w:ascii="Arial" w:hAnsi="Arial" w:cs="Arial"/>
-          <w:i/>
-          <w:iCs/>
-          <w:color w:val="595959" w:themeColor="text1" w:themeTint="A6"/>
-        </w:rPr>
-      </w:pPr>
-    </w:p>
-    <w:p>
-      <w:pPr>
-        <w:jc w:val="both"/>
-        <w:rPr>
-          <w:rFonts w:ascii="Arial" w:hAnsi="Arial" w:cs="Arial"/>
-        </w:rPr>
-      </w:pPr>
-      <w:r>
-        <w:rPr>
-          <w:noProof/>
-        </w:rPr>
-        <w:drawing>
-          <wp:inline distT="0" distB="0" distL="0" distR="0" wp14:anchorId="79C99062" wp14:editId="20C393F7">
-            <wp:extent cx="5400040" cy="4159885"/>
-            <wp:effectExtent l="0" t="0" r="0" b="0"/>
-            <wp:docPr id="9" name="Imagen 9"/>
-            <wp:cNvGraphicFramePr>
-              <a:graphicFrameLocks xmlns:a="http://schemas.openxmlformats.org/drawingml/2006/main" noChangeAspect="1"/>
-            </wp:cNvGraphicFramePr>
-            <a:graphic xmlns:a="http://schemas.openxmlformats.org/drawingml/2006/main">
-              <a:graphicData uri="http://schemas.openxmlformats.org/drawingml/2006/picture">
-                <pic:pic xmlns:pic="http://schemas.openxmlformats.org/drawingml/2006/picture">
-                  <pic:nvPicPr>
-                    <pic:cNvPr id="0" name="Picture 3"/>
-                    <pic:cNvPicPr>
-                      <a:picLocks noChangeAspect="1" noChangeArrowheads="1"/>
-                    </pic:cNvPicPr>
-                  </pic:nvPicPr>
-                  <pic:blipFill>
-                    <a:blip r:embed="rId16" cstate="print">
+                      <a:ln>
+                        <a:noFill/>
+                      </a:ln>
+                    </pic:spPr>
+                  </pic:pic>
+                </a:graphicData>
+              </a:graphic>
+            </wp:inline>
+          </w:drawing>
+        </w:r>
+      </w:del>
+      <w:ins w:id="23" w:author="Jaime Eduardo Baires Escalante" w:date="2023-03-06T21:31:00Z">
+        <w:r>
+          <w:rPr>
+            <w:noProof/>
+          </w:rPr>
+          <w:drawing>
+            <wp:inline distT="0" distB="0" distL="0" distR="0" wp14:anchorId="04BA16F5" wp14:editId="1F315E72">
+              <wp:extent cx="5400040" cy="2819400"/>
+              <wp:effectExtent l="0" t="0" r="0" b="0"/>
+              <wp:docPr id="10" name="Imagen 10"/>
+              <wp:cNvGraphicFramePr>
+                <a:graphicFrameLocks xmlns:a="http://schemas.openxmlformats.org/drawingml/2006/main" noChangeAspect="1"/>
+              </wp:cNvGraphicFramePr>
+              <a:graphic xmlns:a="http://schemas.openxmlformats.org/drawingml/2006/main">
+                <a:graphicData uri="http://schemas.openxmlformats.org/drawingml/2006/picture">
+                  <pic:pic xmlns:pic="http://schemas.openxmlformats.org/drawingml/2006/picture">
+                    <pic:nvPicPr>
+                      <pic:cNvPr id="1" name=""/>
+                      <pic:cNvPicPr/>
+                    </pic:nvPicPr>
+                    <pic:blipFill rotWithShape="1">
+                      <a:blip r:embed="rId18"/>
+                      <a:srcRect t="6786" b="3534"/>
+                      <a:stretch/>
+                    </pic:blipFill>
+                    <pic:spPr bwMode="auto">
+                      <a:xfrm>
+                        <a:off x="0" y="0"/>
+                        <a:ext cx="5400040" cy="2819400"/>
+                      </a:xfrm>
+                      <a:prstGeom prst="rect">
+                        <a:avLst/>
+                      </a:prstGeom>
+                      <a:ln>
+                        <a:noFill/>
+                      </a:ln>
                       <a:extLst>
-                        <a:ext uri="{28A0092B-C50C-407E-A947-70E740481C1C}">
-                          <a14:useLocalDpi xmlns:a14="http://schemas.microsoft.com/office/drawing/2010/main" val="0"/>
+                        <a:ext uri="{53640926-AAD7-44D8-BBD7-CCE9431645EC}">
+                          <a14:shadowObscured xmlns:a14="http://schemas.microsoft.com/office/drawing/2010/main"/>
                         </a:ext>
                       </a:extLst>
-                    </a:blip>
-                    <a:srcRect/>
-                    <a:stretch>
-                      <a:fillRect/>
-                    </a:stretch>
-                  </pic:blipFill>
-                  <pic:spPr bwMode="auto">
-                    <a:xfrm>
-                      <a:off x="0" y="0"/>
-                      <a:ext cx="5400040" cy="4159885"/>
-                    </a:xfrm>
-                    <a:prstGeom prst="rect">
-                      <a:avLst/>
-                    </a:prstGeom>
-                    <a:noFill/>
-                    <a:ln>
+                    </pic:spPr>
+                  </pic:pic>
+                </a:graphicData>
+              </a:graphic>
+            </wp:inline>
+          </w:drawing>
+        </w:r>
+      </w:ins>
+    </w:p>
+    <w:p>
+      <w:pPr>
+        <w:jc w:val="center"/>
+        <w:rPr>
+          <w:ins w:id="24" w:author="Jaime Eduardo Baires Escalante" w:date="2023-03-06T21:33:00Z"/>
+          <w:rFonts w:ascii="Arial" w:hAnsi="Arial" w:cs="Arial"/>
+        </w:rPr>
+      </w:pPr>
+      <w:bookmarkStart w:id="25" w:name="_Toc128579683"/>
+      <w:r>
+        <w:rPr>
+          <w:rFonts w:ascii="Arial" w:hAnsi="Arial" w:cs="Arial"/>
+          <w:i/>
+          <w:iCs/>
+          <w:color w:val="595959" w:themeColor="text1" w:themeTint="A6"/>
+        </w:rPr>
+        <w:t xml:space="preserve">Figura </w:t>
+      </w:r>
+      <w:r>
+        <w:rPr>
+          <w:rFonts w:ascii="Arial" w:hAnsi="Arial" w:cs="Arial"/>
+          <w:i/>
+          <w:iCs/>
+          <w:color w:val="595959" w:themeColor="text1" w:themeTint="A6"/>
+        </w:rPr>
+        <w:fldChar w:fldCharType="begin"/>
+      </w:r>
+      <w:r>
+        <w:rPr>
+          <w:rFonts w:ascii="Arial" w:hAnsi="Arial" w:cs="Arial"/>
+          <w:i/>
+          <w:iCs/>
+          <w:color w:val="595959" w:themeColor="text1" w:themeTint="A6"/>
+        </w:rPr>
+        <w:instrText xml:space="preserve"> SEQ Figura \* ARABIC </w:instrText>
+      </w:r>
+      <w:r>
+        <w:rPr>
+          <w:rFonts w:ascii="Arial" w:hAnsi="Arial" w:cs="Arial"/>
+          <w:i/>
+          <w:iCs/>
+          <w:color w:val="595959" w:themeColor="text1" w:themeTint="A6"/>
+        </w:rPr>
+        <w:fldChar w:fldCharType="separate"/>
+      </w:r>
+      <w:r>
+        <w:rPr>
+          <w:rFonts w:ascii="Arial" w:hAnsi="Arial" w:cs="Arial"/>
+          <w:i/>
+          <w:iCs/>
+          <w:noProof/>
+          <w:color w:val="595959" w:themeColor="text1" w:themeTint="A6"/>
+        </w:rPr>
+        <w:t>5</w:t>
+      </w:r>
+      <w:r>
+        <w:rPr>
+          <w:rFonts w:ascii="Arial" w:hAnsi="Arial" w:cs="Arial"/>
+          <w:i/>
+          <w:iCs/>
+          <w:color w:val="595959" w:themeColor="text1" w:themeTint="A6"/>
+        </w:rPr>
+        <w:fldChar w:fldCharType="end"/>
+      </w:r>
+      <w:r>
+        <w:rPr>
+          <w:rFonts w:ascii="Arial" w:hAnsi="Arial" w:cs="Arial"/>
+          <w:i/>
+          <w:iCs/>
+          <w:color w:val="595959" w:themeColor="text1" w:themeTint="A6"/>
+        </w:rPr>
+        <w:t xml:space="preserve">. </w:t>
+      </w:r>
+      <w:r>
+        <w:rPr>
+          <w:rFonts w:ascii="Arial" w:hAnsi="Arial" w:cs="Arial"/>
+          <w:i/>
+          <w:iCs/>
+          <w:color w:val="595959" w:themeColor="text1" w:themeTint="A6"/>
+        </w:rPr>
+        <w:t xml:space="preserve">Diagrama de casos de uso de la Gestión del </w:t>
+      </w:r>
+      <w:commentRangeStart w:id="26"/>
+      <w:r>
+        <w:rPr>
+          <w:rFonts w:ascii="Arial" w:hAnsi="Arial" w:cs="Arial"/>
+          <w:i/>
+          <w:iCs/>
+          <w:color w:val="595959" w:themeColor="text1" w:themeTint="A6"/>
+        </w:rPr>
+        <w:t>Inventario</w:t>
+      </w:r>
+      <w:bookmarkEnd w:id="25"/>
+      <w:commentRangeEnd w:id="26"/>
+      <w:r>
+        <w:rPr>
+          <w:rStyle w:val="Refdecomentario"/>
+        </w:rPr>
+        <w:commentReference w:id="26"/>
+      </w:r>
+      <w:del w:id="27" w:author="Jaime Eduardo Baires Escalante" w:date="2023-03-06T21:33:00Z">
+        <w:r>
+          <w:rPr>
+            <w:rFonts w:ascii="Arial" w:hAnsi="Arial" w:cs="Arial"/>
+          </w:rPr>
+          <w:br w:type="page"/>
+        </w:r>
+      </w:del>
+    </w:p>
+    <w:p>
+      <w:pPr>
+        <w:jc w:val="center"/>
+        <w:rPr>
+          <w:rFonts w:ascii="Arial" w:hAnsi="Arial" w:cs="Arial"/>
+          <w:i/>
+          <w:iCs/>
+          <w:color w:val="595959" w:themeColor="text1" w:themeTint="A6"/>
+        </w:rPr>
+      </w:pPr>
+    </w:p>
+    <w:p>
+      <w:pPr>
+        <w:jc w:val="center"/>
+        <w:rPr>
+          <w:rFonts w:ascii="Arial" w:hAnsi="Arial" w:cs="Arial"/>
+        </w:rPr>
+        <w:pPrChange w:id="28" w:author="Jaime Eduardo Baires Escalante" w:date="2023-03-06T21:33:00Z">
+          <w:pPr>
+            <w:jc w:val="both"/>
+          </w:pPr>
+        </w:pPrChange>
+      </w:pPr>
+      <w:del w:id="29" w:author="Jaime Eduardo Baires Escalante" w:date="2023-03-06T21:32:00Z">
+        <w:r>
+          <w:rPr>
+            <w:noProof/>
+          </w:rPr>
+          <w:drawing>
+            <wp:inline distT="0" distB="0" distL="0" distR="0" wp14:anchorId="6F64C1B1" wp14:editId="2656DB1A">
+              <wp:extent cx="5400040" cy="2957830"/>
+              <wp:effectExtent l="0" t="0" r="0" b="0"/>
+              <wp:docPr id="6" name="Imagen 6"/>
+              <wp:cNvGraphicFramePr>
+                <a:graphicFrameLocks xmlns:a="http://schemas.openxmlformats.org/drawingml/2006/main" noChangeAspect="1"/>
+              </wp:cNvGraphicFramePr>
+              <a:graphic xmlns:a="http://schemas.openxmlformats.org/drawingml/2006/main">
+                <a:graphicData uri="http://schemas.openxmlformats.org/drawingml/2006/picture">
+                  <pic:pic xmlns:pic="http://schemas.openxmlformats.org/drawingml/2006/picture">
+                    <pic:nvPicPr>
+                      <pic:cNvPr id="0" name="Picture 8"/>
+                      <pic:cNvPicPr>
+                        <a:picLocks noChangeAspect="1" noChangeArrowheads="1"/>
+                      </pic:cNvPicPr>
+                    </pic:nvPicPr>
+                    <pic:blipFill>
+                      <a:blip r:embed="rId19" cstate="print">
+                        <a:extLst>
+                          <a:ext uri="{28A0092B-C50C-407E-A947-70E740481C1C}">
+                            <a14:useLocalDpi xmlns:a14="http://schemas.microsoft.com/office/drawing/2010/main" val="0"/>
+                          </a:ext>
+                        </a:extLst>
+                      </a:blip>
+                      <a:srcRect/>
+                      <a:stretch>
+                        <a:fillRect/>
+                      </a:stretch>
+                    </pic:blipFill>
+                    <pic:spPr bwMode="auto">
+                      <a:xfrm>
+                        <a:off x="0" y="0"/>
+                        <a:ext cx="5400040" cy="2957830"/>
+                      </a:xfrm>
+                      <a:prstGeom prst="rect">
+                        <a:avLst/>
+                      </a:prstGeom>
                       <a:noFill/>
-                    </a:ln>
-                  </pic:spPr>
-                </pic:pic>
-              </a:graphicData>
-            </a:graphic>
-          </wp:inline>
-        </w:drawing>
-      </w:r>
+                      <a:ln>
+                        <a:noFill/>
+                      </a:ln>
+                    </pic:spPr>
+                  </pic:pic>
+                </a:graphicData>
+              </a:graphic>
+            </wp:inline>
+          </w:drawing>
+        </w:r>
+      </w:del>
+      <w:ins w:id="30" w:author="Jaime Eduardo Baires Escalante" w:date="2023-03-06T21:33:00Z">
+        <w:r>
+          <w:rPr>
+            <w:noProof/>
+          </w:rPr>
+          <w:drawing>
+            <wp:inline distT="0" distB="0" distL="0" distR="0" wp14:anchorId="182F5728" wp14:editId="6EBCBB47">
+              <wp:extent cx="5400040" cy="2675255"/>
+              <wp:effectExtent l="0" t="0" r="0" b="0"/>
+              <wp:docPr id="11" name="Imagen 11"/>
+              <wp:cNvGraphicFramePr>
+                <a:graphicFrameLocks xmlns:a="http://schemas.openxmlformats.org/drawingml/2006/main" noChangeAspect="1"/>
+              </wp:cNvGraphicFramePr>
+              <a:graphic xmlns:a="http://schemas.openxmlformats.org/drawingml/2006/main">
+                <a:graphicData uri="http://schemas.openxmlformats.org/drawingml/2006/picture">
+                  <pic:pic xmlns:pic="http://schemas.openxmlformats.org/drawingml/2006/picture">
+                    <pic:nvPicPr>
+                      <pic:cNvPr id="1" name=""/>
+                      <pic:cNvPicPr/>
+                    </pic:nvPicPr>
+                    <pic:blipFill>
+                      <a:blip r:embed="rId20"/>
+                      <a:stretch>
+                        <a:fillRect/>
+                      </a:stretch>
+                    </pic:blipFill>
+                    <pic:spPr>
+                      <a:xfrm>
+                        <a:off x="0" y="0"/>
+                        <a:ext cx="5400040" cy="2675255"/>
+                      </a:xfrm>
+                      <a:prstGeom prst="rect">
+                        <a:avLst/>
+                      </a:prstGeom>
+                    </pic:spPr>
+                  </pic:pic>
+                </a:graphicData>
+              </a:graphic>
+            </wp:inline>
+          </w:drawing>
+        </w:r>
+      </w:ins>
     </w:p>
     <w:p>
       <w:pPr>
         <w:jc w:val="center"/>
         <w:rPr>
-          <w:rFonts w:ascii="Arial" w:hAnsi="Arial" w:cs="Arial"/>
-          <w:i/>
-          <w:iCs/>
-          <w:color w:val="595959" w:themeColor="text1" w:themeTint="A6"/>
-        </w:rPr>
-      </w:pPr>
-      <w:bookmarkStart w:id="18" w:name="_Toc128579683"/>
+          <w:del w:id="31" w:author="Jaime Eduardo Baires Escalante" w:date="2023-03-06T21:33:00Z"/>
+          <w:rFonts w:ascii="Arial" w:hAnsi="Arial" w:cs="Arial"/>
+          <w:i/>
+          <w:iCs/>
+          <w:color w:val="595959" w:themeColor="text1" w:themeTint="A6"/>
+        </w:rPr>
+      </w:pPr>
+      <w:bookmarkStart w:id="32" w:name="_Toc128579684"/>
       <w:r>
         <w:rPr>
           <w:rFonts w:ascii="Arial" w:hAnsi="Arial" w:cs="Arial"/>
@@ -3799,7 +4060,7 @@
           <w:noProof/>
           <w:color w:val="595959" w:themeColor="text1" w:themeTint="A6"/>
         </w:rPr>
-        <w:t>5</w:t>
+        <w:t>6</w:t>
       </w:r>
       <w:r>
         <w:rPr>
@@ -3828,92 +4089,167 @@
         </w:rPr>
         <w:t xml:space="preserve">Diagrama de casos de uso de la Gestión del </w:t>
       </w:r>
-      <w:commentRangeStart w:id="19"/>
-      <w:r>
-        <w:rPr>
-          <w:rFonts w:ascii="Arial" w:hAnsi="Arial" w:cs="Arial"/>
-          <w:i/>
-          <w:iCs/>
-          <w:color w:val="595959" w:themeColor="text1" w:themeTint="A6"/>
-        </w:rPr>
-        <w:t>Inventario</w:t>
-      </w:r>
-      <w:bookmarkEnd w:id="18"/>
-      <w:commentRangeEnd w:id="19"/>
+      <w:commentRangeStart w:id="33"/>
+      <w:commentRangeStart w:id="34"/>
+      <w:commentRangeStart w:id="35"/>
+      <w:r>
+        <w:rPr>
+          <w:rFonts w:ascii="Arial" w:hAnsi="Arial" w:cs="Arial"/>
+          <w:i/>
+          <w:iCs/>
+          <w:color w:val="595959" w:themeColor="text1" w:themeTint="A6"/>
+        </w:rPr>
+        <w:t>TPV</w:t>
+      </w:r>
+      <w:commentRangeEnd w:id="33"/>
       <w:r>
         <w:rPr>
           <w:rStyle w:val="Refdecomentario"/>
         </w:rPr>
-        <w:commentReference w:id="19"/>
-      </w:r>
-      <w:r>
-        <w:rPr>
-          <w:rFonts w:ascii="Arial" w:hAnsi="Arial" w:cs="Arial"/>
-        </w:rPr>
-        <w:br w:type="page"/>
-      </w:r>
-    </w:p>
-    <w:p>
-      <w:pPr>
-        <w:jc w:val="both"/>
-        <w:rPr>
-          <w:rFonts w:ascii="Arial" w:hAnsi="Arial" w:cs="Arial"/>
-        </w:rPr>
-      </w:pPr>
-      <w:r>
-        <w:rPr>
-          <w:noProof/>
-        </w:rPr>
-        <w:lastRenderedPageBreak/>
-        <w:drawing>
-          <wp:inline distT="0" distB="0" distL="0" distR="0" wp14:anchorId="6F64C1B1" wp14:editId="0784A28E">
-            <wp:extent cx="5400040" cy="2957830"/>
-            <wp:effectExtent l="0" t="0" r="0" b="0"/>
-            <wp:docPr id="6" name="Imagen 6"/>
-            <wp:cNvGraphicFramePr>
-              <a:graphicFrameLocks xmlns:a="http://schemas.openxmlformats.org/drawingml/2006/main" noChangeAspect="1"/>
-            </wp:cNvGraphicFramePr>
-            <a:graphic xmlns:a="http://schemas.openxmlformats.org/drawingml/2006/main">
-              <a:graphicData uri="http://schemas.openxmlformats.org/drawingml/2006/picture">
-                <pic:pic xmlns:pic="http://schemas.openxmlformats.org/drawingml/2006/picture">
-                  <pic:nvPicPr>
-                    <pic:cNvPr id="0" name="Picture 8"/>
-                    <pic:cNvPicPr>
-                      <a:picLocks noChangeAspect="1" noChangeArrowheads="1"/>
-                    </pic:cNvPicPr>
-                  </pic:nvPicPr>
-                  <pic:blipFill>
-                    <a:blip r:embed="rId17" cstate="print">
+        <w:commentReference w:id="33"/>
+      </w:r>
+      <w:commentRangeEnd w:id="34"/>
+      <w:r>
+        <w:rPr>
+          <w:rStyle w:val="Refdecomentario"/>
+        </w:rPr>
+        <w:commentReference w:id="34"/>
+      </w:r>
+      <w:bookmarkEnd w:id="32"/>
+      <w:commentRangeEnd w:id="35"/>
+      <w:r>
+        <w:rPr>
+          <w:rStyle w:val="Refdecomentario"/>
+        </w:rPr>
+        <w:commentReference w:id="35"/>
+      </w:r>
+    </w:p>
+    <w:p>
+      <w:pPr>
+        <w:jc w:val="center"/>
+        <w:rPr>
+          <w:rFonts w:ascii="Arial" w:hAnsi="Arial" w:cs="Arial"/>
+        </w:rPr>
+        <w:pPrChange w:id="36" w:author="Jaime Eduardo Baires Escalante" w:date="2023-03-06T21:33:00Z">
+          <w:pPr>
+            <w:jc w:val="both"/>
+          </w:pPr>
+        </w:pPrChange>
+      </w:pPr>
+    </w:p>
+    <w:p>
+      <w:pPr>
+        <w:jc w:val="center"/>
+        <w:rPr>
+          <w:rFonts w:ascii="Arial" w:hAnsi="Arial" w:cs="Arial"/>
+        </w:rPr>
+        <w:pPrChange w:id="37" w:author="Jaime Eduardo Baires Escalante" w:date="2023-03-06T21:33:00Z">
+          <w:pPr>
+            <w:jc w:val="both"/>
+          </w:pPr>
+        </w:pPrChange>
+      </w:pPr>
+      <w:del w:id="38" w:author="Jaime Eduardo Baires Escalante" w:date="2023-03-06T21:33:00Z">
+        <w:r>
+          <w:rPr>
+            <w:noProof/>
+          </w:rPr>
+          <w:lastRenderedPageBreak/>
+          <w:drawing>
+            <wp:inline distT="0" distB="0" distL="0" distR="0" wp14:anchorId="1B187B65" wp14:editId="40FC8620">
+              <wp:extent cx="5400040" cy="2628900"/>
+              <wp:effectExtent l="0" t="0" r="0" b="0"/>
+              <wp:docPr id="12" name="Imagen 12"/>
+              <wp:cNvGraphicFramePr>
+                <a:graphicFrameLocks xmlns:a="http://schemas.openxmlformats.org/drawingml/2006/main" noChangeAspect="1"/>
+              </wp:cNvGraphicFramePr>
+              <a:graphic xmlns:a="http://schemas.openxmlformats.org/drawingml/2006/main">
+                <a:graphicData uri="http://schemas.openxmlformats.org/drawingml/2006/picture">
+                  <pic:pic xmlns:pic="http://schemas.openxmlformats.org/drawingml/2006/picture">
+                    <pic:nvPicPr>
+                      <pic:cNvPr id="0" name="Picture 15"/>
+                      <pic:cNvPicPr>
+                        <a:picLocks noChangeAspect="1" noChangeArrowheads="1"/>
+                      </pic:cNvPicPr>
+                    </pic:nvPicPr>
+                    <pic:blipFill rotWithShape="1">
+                      <a:blip r:embed="rId22" cstate="print">
+                        <a:extLst>
+                          <a:ext uri="{28A0092B-C50C-407E-A947-70E740481C1C}">
+                            <a14:useLocalDpi xmlns:a14="http://schemas.microsoft.com/office/drawing/2010/main" val="0"/>
+                          </a:ext>
+                        </a:extLst>
+                      </a:blip>
+                      <a:srcRect b="51058"/>
+                      <a:stretch/>
+                    </pic:blipFill>
+                    <pic:spPr bwMode="auto">
+                      <a:xfrm>
+                        <a:off x="0" y="0"/>
+                        <a:ext cx="5400040" cy="2628900"/>
+                      </a:xfrm>
+                      <a:prstGeom prst="rect">
+                        <a:avLst/>
+                      </a:prstGeom>
+                      <a:noFill/>
+                      <a:ln>
+                        <a:noFill/>
+                      </a:ln>
                       <a:extLst>
-                        <a:ext uri="{28A0092B-C50C-407E-A947-70E740481C1C}">
-                          <a14:useLocalDpi xmlns:a14="http://schemas.microsoft.com/office/drawing/2010/main" val="0"/>
+                        <a:ext uri="{53640926-AAD7-44D8-BBD7-CCE9431645EC}">
+                          <a14:shadowObscured xmlns:a14="http://schemas.microsoft.com/office/drawing/2010/main"/>
                         </a:ext>
                       </a:extLst>
-                    </a:blip>
-                    <a:srcRect/>
-                    <a:stretch>
-                      <a:fillRect/>
-                    </a:stretch>
-                  </pic:blipFill>
-                  <pic:spPr bwMode="auto">
-                    <a:xfrm>
-                      <a:off x="0" y="0"/>
-                      <a:ext cx="5400040" cy="2957830"/>
-                    </a:xfrm>
-                    <a:prstGeom prst="rect">
-                      <a:avLst/>
-                    </a:prstGeom>
-                    <a:noFill/>
-                    <a:ln>
-                      <a:noFill/>
-                    </a:ln>
-                  </pic:spPr>
-                </pic:pic>
-              </a:graphicData>
-            </a:graphic>
-          </wp:inline>
-        </w:drawing>
-      </w:r>
+                    </pic:spPr>
+                  </pic:pic>
+                </a:graphicData>
+              </a:graphic>
+            </wp:inline>
+          </w:drawing>
+        </w:r>
+      </w:del>
+      <w:ins w:id="39" w:author="Jaime Eduardo Baires Escalante" w:date="2023-03-06T21:33:00Z">
+        <w:r>
+          <w:rPr>
+            <w:noProof/>
+          </w:rPr>
+          <w:drawing>
+            <wp:inline distT="0" distB="0" distL="0" distR="0" wp14:anchorId="7B2D6AE4" wp14:editId="2353ED17">
+              <wp:extent cx="5400040" cy="2540635"/>
+              <wp:effectExtent l="0" t="0" r="0" b="0"/>
+              <wp:docPr id="13" name="Imagen 13"/>
+              <wp:cNvGraphicFramePr>
+                <a:graphicFrameLocks xmlns:a="http://schemas.openxmlformats.org/drawingml/2006/main" noChangeAspect="1"/>
+              </wp:cNvGraphicFramePr>
+              <a:graphic xmlns:a="http://schemas.openxmlformats.org/drawingml/2006/main">
+                <a:graphicData uri="http://schemas.openxmlformats.org/drawingml/2006/picture">
+                  <pic:pic xmlns:pic="http://schemas.openxmlformats.org/drawingml/2006/picture">
+                    <pic:nvPicPr>
+                      <pic:cNvPr id="1" name=""/>
+                      <pic:cNvPicPr/>
+                    </pic:nvPicPr>
+                    <pic:blipFill>
+                      <a:blip r:embed="rId23"/>
+                      <a:stretch>
+                        <a:fillRect/>
+                      </a:stretch>
+                    </pic:blipFill>
+                    <pic:spPr>
+                      <a:xfrm>
+                        <a:off x="0" y="0"/>
+                        <a:ext cx="5400040" cy="2540635"/>
+                      </a:xfrm>
+                      <a:prstGeom prst="rect">
+                        <a:avLst/>
+                      </a:prstGeom>
+                    </pic:spPr>
+                  </pic:pic>
+                </a:graphicData>
+              </a:graphic>
+            </wp:inline>
+          </w:drawing>
+        </w:r>
+      </w:ins>
     </w:p>
     <w:p>
       <w:pPr>
@@ -3925,7 +4261,7 @@
           <w:color w:val="595959" w:themeColor="text1" w:themeTint="A6"/>
         </w:rPr>
       </w:pPr>
-      <w:bookmarkStart w:id="20" w:name="_Toc128579684"/>
+      <w:bookmarkStart w:id="40" w:name="_Toc128579685"/>
       <w:r>
         <w:rPr>
           <w:rFonts w:ascii="Arial" w:hAnsi="Arial" w:cs="Arial"/>
@@ -3970,7 +4306,7 @@
           <w:noProof/>
           <w:color w:val="595959" w:themeColor="text1" w:themeTint="A6"/>
         </w:rPr>
-        <w:t>6</w:t>
+        <w:t>7</w:t>
       </w:r>
       <w:r>
         <w:rPr>
@@ -3997,200 +4333,9 @@
           <w:iCs/>
           <w:color w:val="595959" w:themeColor="text1" w:themeTint="A6"/>
         </w:rPr>
-        <w:t xml:space="preserve">Diagrama de casos de uso de la Gestión del </w:t>
-      </w:r>
-      <w:commentRangeStart w:id="21"/>
-      <w:commentRangeStart w:id="22"/>
-      <w:commentRangeStart w:id="23"/>
-      <w:r>
-        <w:rPr>
-          <w:rFonts w:ascii="Arial" w:hAnsi="Arial" w:cs="Arial"/>
-          <w:i/>
-          <w:iCs/>
-          <w:color w:val="595959" w:themeColor="text1" w:themeTint="A6"/>
-        </w:rPr>
-        <w:t>TPV</w:t>
-      </w:r>
-      <w:commentRangeEnd w:id="21"/>
-      <w:r>
-        <w:rPr>
-          <w:rStyle w:val="Refdecomentario"/>
-        </w:rPr>
-        <w:commentReference w:id="21"/>
-      </w:r>
-      <w:commentRangeEnd w:id="22"/>
-      <w:r>
-        <w:rPr>
-          <w:rStyle w:val="Refdecomentario"/>
-        </w:rPr>
-        <w:commentReference w:id="22"/>
-      </w:r>
-      <w:bookmarkEnd w:id="20"/>
-      <w:commentRangeEnd w:id="23"/>
-      <w:r>
-        <w:rPr>
-          <w:rStyle w:val="Refdecomentario"/>
-        </w:rPr>
-        <w:commentReference w:id="23"/>
-      </w:r>
-    </w:p>
-    <w:p>
-      <w:pPr>
-        <w:jc w:val="both"/>
-        <w:rPr>
-          <w:rFonts w:ascii="Arial" w:hAnsi="Arial" w:cs="Arial"/>
-        </w:rPr>
-      </w:pPr>
-    </w:p>
-    <w:p>
-      <w:pPr>
-        <w:jc w:val="both"/>
-        <w:rPr>
-          <w:rFonts w:ascii="Arial" w:hAnsi="Arial" w:cs="Arial"/>
-        </w:rPr>
-      </w:pPr>
-      <w:r>
-        <w:rPr>
-          <w:noProof/>
-        </w:rPr>
-        <w:drawing>
-          <wp:inline distT="0" distB="0" distL="0" distR="0" wp14:anchorId="1B187B65" wp14:editId="1C3A8282">
-            <wp:extent cx="5400040" cy="2628900"/>
-            <wp:effectExtent l="0" t="0" r="0" b="0"/>
-            <wp:docPr id="12" name="Imagen 12"/>
-            <wp:cNvGraphicFramePr>
-              <a:graphicFrameLocks xmlns:a="http://schemas.openxmlformats.org/drawingml/2006/main" noChangeAspect="1"/>
-            </wp:cNvGraphicFramePr>
-            <a:graphic xmlns:a="http://schemas.openxmlformats.org/drawingml/2006/main">
-              <a:graphicData uri="http://schemas.openxmlformats.org/drawingml/2006/picture">
-                <pic:pic xmlns:pic="http://schemas.openxmlformats.org/drawingml/2006/picture">
-                  <pic:nvPicPr>
-                    <pic:cNvPr id="0" name="Picture 15"/>
-                    <pic:cNvPicPr>
-                      <a:picLocks noChangeAspect="1" noChangeArrowheads="1"/>
-                    </pic:cNvPicPr>
-                  </pic:nvPicPr>
-                  <pic:blipFill rotWithShape="1">
-                    <a:blip r:embed="rId18" cstate="print">
-                      <a:extLst>
-                        <a:ext uri="{28A0092B-C50C-407E-A947-70E740481C1C}">
-                          <a14:useLocalDpi xmlns:a14="http://schemas.microsoft.com/office/drawing/2010/main" val="0"/>
-                        </a:ext>
-                      </a:extLst>
-                    </a:blip>
-                    <a:srcRect b="51058"/>
-                    <a:stretch/>
-                  </pic:blipFill>
-                  <pic:spPr bwMode="auto">
-                    <a:xfrm>
-                      <a:off x="0" y="0"/>
-                      <a:ext cx="5400040" cy="2628900"/>
-                    </a:xfrm>
-                    <a:prstGeom prst="rect">
-                      <a:avLst/>
-                    </a:prstGeom>
-                    <a:noFill/>
-                    <a:ln>
-                      <a:noFill/>
-                    </a:ln>
-                    <a:extLst>
-                      <a:ext uri="{53640926-AAD7-44D8-BBD7-CCE9431645EC}">
-                        <a14:shadowObscured xmlns:a14="http://schemas.microsoft.com/office/drawing/2010/main"/>
-                      </a:ext>
-                    </a:extLst>
-                  </pic:spPr>
-                </pic:pic>
-              </a:graphicData>
-            </a:graphic>
-          </wp:inline>
-        </w:drawing>
-      </w:r>
-    </w:p>
-    <w:p>
-      <w:pPr>
-        <w:jc w:val="center"/>
-        <w:rPr>
-          <w:rFonts w:ascii="Arial" w:hAnsi="Arial" w:cs="Arial"/>
-          <w:i/>
-          <w:iCs/>
-          <w:color w:val="595959" w:themeColor="text1" w:themeTint="A6"/>
-        </w:rPr>
-      </w:pPr>
-      <w:bookmarkStart w:id="25" w:name="_Toc128579685"/>
-      <w:r>
-        <w:rPr>
-          <w:rFonts w:ascii="Arial" w:hAnsi="Arial" w:cs="Arial"/>
-          <w:i/>
-          <w:iCs/>
-          <w:color w:val="595959" w:themeColor="text1" w:themeTint="A6"/>
-        </w:rPr>
-        <w:t xml:space="preserve">Figura </w:t>
-      </w:r>
-      <w:r>
-        <w:rPr>
-          <w:rFonts w:ascii="Arial" w:hAnsi="Arial" w:cs="Arial"/>
-          <w:i/>
-          <w:iCs/>
-          <w:color w:val="595959" w:themeColor="text1" w:themeTint="A6"/>
-        </w:rPr>
-        <w:fldChar w:fldCharType="begin"/>
-      </w:r>
-      <w:r>
-        <w:rPr>
-          <w:rFonts w:ascii="Arial" w:hAnsi="Arial" w:cs="Arial"/>
-          <w:i/>
-          <w:iCs/>
-          <w:color w:val="595959" w:themeColor="text1" w:themeTint="A6"/>
-        </w:rPr>
-        <w:instrText xml:space="preserve"> SEQ Figura \* ARABIC </w:instrText>
-      </w:r>
-      <w:r>
-        <w:rPr>
-          <w:rFonts w:ascii="Arial" w:hAnsi="Arial" w:cs="Arial"/>
-          <w:i/>
-          <w:iCs/>
-          <w:color w:val="595959" w:themeColor="text1" w:themeTint="A6"/>
-        </w:rPr>
-        <w:fldChar w:fldCharType="separate"/>
-      </w:r>
-      <w:r>
-        <w:rPr>
-          <w:rFonts w:ascii="Arial" w:hAnsi="Arial" w:cs="Arial"/>
-          <w:i/>
-          <w:iCs/>
-          <w:noProof/>
-          <w:color w:val="595959" w:themeColor="text1" w:themeTint="A6"/>
-        </w:rPr>
-        <w:t>7</w:t>
-      </w:r>
-      <w:r>
-        <w:rPr>
-          <w:rFonts w:ascii="Arial" w:hAnsi="Arial" w:cs="Arial"/>
-          <w:i/>
-          <w:iCs/>
-          <w:color w:val="595959" w:themeColor="text1" w:themeTint="A6"/>
-        </w:rPr>
-        <w:fldChar w:fldCharType="end"/>
-      </w:r>
-      <w:r>
-        <w:rPr>
-          <w:rFonts w:ascii="Arial" w:hAnsi="Arial" w:cs="Arial"/>
-          <w:i/>
-          <w:iCs/>
-          <w:color w:val="595959" w:themeColor="text1" w:themeTint="A6"/>
-        </w:rPr>
-        <w:t xml:space="preserve">. </w:t>
-      </w:r>
-      <w:r>
-        <w:rPr>
-          <w:rFonts w:ascii="Arial" w:hAnsi="Arial" w:cs="Arial"/>
-          <w:i/>
-          <w:iCs/>
-          <w:color w:val="595959" w:themeColor="text1" w:themeTint="A6"/>
-        </w:rPr>
         <w:t>Diagrama de casos de uso de la Gestión Comercial</w:t>
       </w:r>
-      <w:bookmarkEnd w:id="25"/>
+      <w:bookmarkEnd w:id="40"/>
     </w:p>
     <w:p>
       <w:pPr>
@@ -4234,7 +4379,6 @@
           <w:lang w:val="en-GB"/>
         </w:rPr>
       </w:pPr>
-      <w:proofErr w:type="spellStart"/>
       <w:r>
         <w:rPr>
           <w:rFonts w:ascii="Arial" w:hAnsi="Arial" w:cs="Arial"/>
@@ -4248,7 +4392,6 @@
         <w:lastRenderedPageBreak/>
         <w:t>Bibliografía</w:t>
       </w:r>
-      <w:proofErr w:type="spellEnd"/>
     </w:p>
     <w:p>
       <w:pPr>
@@ -4271,23 +4414,7 @@
           <w:rFonts w:ascii="Arial" w:hAnsi="Arial" w:cs="Arial"/>
           <w:lang w:val="en-GB"/>
         </w:rPr>
-        <w:t xml:space="preserve">1. Khalid </w:t>
-      </w:r>
-      <w:proofErr w:type="spellStart"/>
-      <w:r>
-        <w:rPr>
-          <w:rFonts w:ascii="Arial" w:hAnsi="Arial" w:cs="Arial"/>
-          <w:lang w:val="en-GB"/>
-        </w:rPr>
-        <w:t>Kark</w:t>
-      </w:r>
-      <w:proofErr w:type="spellEnd"/>
-      <w:r>
-        <w:rPr>
-          <w:rFonts w:ascii="Arial" w:hAnsi="Arial" w:cs="Arial"/>
-          <w:lang w:val="en-GB"/>
-        </w:rPr>
-        <w:t xml:space="preserve">, Anjali Shaikh, Caroline Brown | [Deloitte Insights]. </w:t>
+        <w:t xml:space="preserve">1. Khalid Kark, Anjali Shaikh, Caroline Brown | [Deloitte Insights]. </w:t>
       </w:r>
       <w:r>
         <w:rPr>
@@ -4295,7 +4422,7 @@
         </w:rPr>
         <w:t xml:space="preserve">[Citado 8 de febrero de 2023]. Disponible en: </w:t>
       </w:r>
-      <w:hyperlink r:id="rId19" w:history="1">
+      <w:hyperlink r:id="rId24" w:history="1">
         <w:r>
           <w:rPr>
             <w:rStyle w:val="Hipervnculo"/>
@@ -4316,7 +4443,7 @@
       </w:pPr>
     </w:p>
     <w:sectPr>
-      <w:footerReference w:type="default" r:id="rId20"/>
+      <w:footerReference w:type="default" r:id="rId25"/>
       <w:pgSz w:w="11906" w:h="16838"/>
       <w:pgMar w:top="1417" w:right="1701" w:bottom="1417" w:left="1701" w:header="708" w:footer="708" w:gutter="0"/>
       <w:cols w:space="708"/>
@@ -4327,7 +4454,7 @@
 </file>
 
 <file path=word/comments.xml><?xml version="1.0" encoding="utf-8"?>
-<w:comments xmlns:wpc="http://schemas.microsoft.com/office/word/2010/wordprocessingCanvas" xmlns:cx="http://schemas.microsoft.com/office/drawing/2014/chartex" xmlns:cx1="http://schemas.microsoft.com/office/drawing/2015/9/8/chartex" xmlns:cx2="http://schemas.microsoft.com/office/drawing/2015/10/21/chartex" xmlns:cx3="http://schemas.microsoft.com/office/drawing/2016/5/9/chartex" xmlns:cx4="http://schemas.microsoft.com/office/drawing/2016/5/10/chartex" xmlns:cx5="http://schemas.microsoft.com/office/drawing/2016/5/11/chartex" xmlns:cx6="http://schemas.microsoft.com/office/drawing/2016/5/12/chartex" xmlns:cx7="http://schemas.microsoft.com/office/drawing/2016/5/13/chartex" xmlns:cx8="http://schemas.microsoft.com/office/drawing/2016/5/14/chartex" xmlns:mc="http://schemas.openxmlformats.org/markup-compatibility/2006" xmlns:aink="http://schemas.microsoft.com/office/drawing/2016/ink" xmlns:am3d="http://schemas.microsoft.com/office/drawing/2017/model3d" xmlns:o="urn:schemas-microsoft-com:office:office" xmlns:r="http://schemas.openxmlformats.org/officeDocument/2006/relationships" xmlns:m="http://schemas.openxmlformats.org/officeDocument/2006/math" xmlns:v="urn:schemas-microsoft-com:vml" xmlns:wp14="http://schemas.microsoft.com/office/word/2010/wordprocessingDrawing" xmlns:wp="http://schemas.openxmlformats.org/drawingml/2006/wordprocessingDrawing" xmlns:w10="urn:schemas-microsoft-com:office:word" xmlns:w="http://schemas.openxmlformats.org/wordprocessingml/2006/main" xmlns:w14="http://schemas.microsoft.com/office/word/2010/wordml" xmlns:w15="http://schemas.microsoft.com/office/word/2012/wordml" xmlns:w16cid="http://schemas.microsoft.com/office/word/2016/wordml/cid" xmlns:w16se="http://schemas.microsoft.com/office/word/2015/wordml/symex" xmlns:wpg="http://schemas.microsoft.com/office/word/2010/wordprocessingGroup" xmlns:wpi="http://schemas.microsoft.com/office/word/2010/wordprocessingInk" xmlns:wne="http://schemas.microsoft.com/office/word/2006/wordml" xmlns:wps="http://schemas.microsoft.com/office/word/2010/wordprocessingShape" mc:Ignorable="w14 w15 w16se w16cid wp14">
+<w:comments xmlns:wpc="http://schemas.microsoft.com/office/word/2010/wordprocessingCanvas" xmlns:cx="http://schemas.microsoft.com/office/drawing/2014/chartex" xmlns:cx1="http://schemas.microsoft.com/office/drawing/2015/9/8/chartex" xmlns:cx2="http://schemas.microsoft.com/office/drawing/2015/10/21/chartex" xmlns:cx3="http://schemas.microsoft.com/office/drawing/2016/5/9/chartex" xmlns:cx4="http://schemas.microsoft.com/office/drawing/2016/5/10/chartex" xmlns:cx5="http://schemas.microsoft.com/office/drawing/2016/5/11/chartex" xmlns:cx6="http://schemas.microsoft.com/office/drawing/2016/5/12/chartex" xmlns:cx7="http://schemas.microsoft.com/office/drawing/2016/5/13/chartex" xmlns:cx8="http://schemas.microsoft.com/office/drawing/2016/5/14/chartex" xmlns:mc="http://schemas.openxmlformats.org/markup-compatibility/2006" xmlns:aink="http://schemas.microsoft.com/office/drawing/2016/ink" xmlns:am3d="http://schemas.microsoft.com/office/drawing/2017/model3d" xmlns:o="urn:schemas-microsoft-com:office:office" xmlns:oel="http://schemas.microsoft.com/office/2019/extlst" xmlns:r="http://schemas.openxmlformats.org/officeDocument/2006/relationships" xmlns:m="http://schemas.openxmlformats.org/officeDocument/2006/math" xmlns:v="urn:schemas-microsoft-com:vml" xmlns:wp14="http://schemas.microsoft.com/office/word/2010/wordprocessingDrawing" xmlns:wp="http://schemas.openxmlformats.org/drawingml/2006/wordprocessingDrawing" xmlns:w10="urn:schemas-microsoft-com:office:word" xmlns:w="http://schemas.openxmlformats.org/wordprocessingml/2006/main" xmlns:w14="http://schemas.microsoft.com/office/word/2010/wordml" xmlns:w15="http://schemas.microsoft.com/office/word/2012/wordml" xmlns:w16cex="http://schemas.microsoft.com/office/word/2018/wordml/cex" xmlns:w16cid="http://schemas.microsoft.com/office/word/2016/wordml/cid" xmlns:w16="http://schemas.microsoft.com/office/word/2018/wordml" xmlns:w16sdtdh="http://schemas.microsoft.com/office/word/2020/wordml/sdtdatahash" xmlns:w16se="http://schemas.microsoft.com/office/word/2015/wordml/symex" xmlns:wpg="http://schemas.microsoft.com/office/word/2010/wordprocessingGroup" xmlns:wpi="http://schemas.microsoft.com/office/word/2010/wordprocessingInk" xmlns:wne="http://schemas.microsoft.com/office/word/2006/wordml" xmlns:wps="http://schemas.microsoft.com/office/word/2010/wordprocessingShape" mc:Ignorable="w14 w15 w16se w16cid w16 w16cex w16sdtdh wp14">
   <w:comment w:id="6" w:author="Lopez Martinez, Patricia" w:date="2023-03-06T09:59:00Z" w:initials="LMP">
     <w:p>
       <w:pPr>
@@ -4402,31 +4529,7 @@
         <w:pStyle w:val="Textocomentario"/>
       </w:pPr>
       <w:r>
-        <w:t xml:space="preserve">El atributo total de una Factura será derivado, ¿no? Lo  mismo que precio e importe en </w:t>
-      </w:r>
-      <w:proofErr w:type="spellStart"/>
-      <w:r>
-        <w:t>LineaFactura</w:t>
-      </w:r>
-      <w:proofErr w:type="spellEnd"/>
-      <w:r>
-        <w:t xml:space="preserve">. ¿Y el IVA en </w:t>
-      </w:r>
-      <w:proofErr w:type="spellStart"/>
-      <w:r>
-        <w:t>LineaFactura</w:t>
-      </w:r>
-      <w:proofErr w:type="spellEnd"/>
-      <w:r>
-        <w:t xml:space="preserve"> qué sentido tiene? Ah, vale, si lo entiendo bien, precio e IVA en </w:t>
-      </w:r>
-      <w:proofErr w:type="spellStart"/>
-      <w:r>
-        <w:t>LineaFactura</w:t>
-      </w:r>
-      <w:proofErr w:type="spellEnd"/>
-      <w:r>
-        <w:t xml:space="preserve"> son los del producto, ¿no? No deberían duplicarse, ya están en el artículo, que lo tienes asociado. Con descuento no sé si pasa lo mismo, porque no sé si puede haber descuentos que no sean del artículo en sí sino de otras causas, como por ejemplo, una semana que se decide aplicar descuentos a todos los productos. </w:t>
+        <w:t xml:space="preserve">El atributo total de una Factura será derivado, ¿no? Lo  mismo que precio e importe en LineaFactura. ¿Y el IVA en LineaFactura qué sentido tiene? Ah, vale, si lo entiendo bien, precio e IVA en LineaFactura son los del producto, ¿no? No deberían duplicarse, ya están en el artículo, que lo tienes asociado. Con descuento no sé si pasa lo mismo, porque no sé si puede haber descuentos que no sean del artículo en sí sino de otras causas, como por ejemplo, una semana que se decide aplicar descuentos a todos los productos. </w:t>
       </w:r>
     </w:p>
     <w:p>
@@ -4437,15 +4540,7 @@
         <w:t xml:space="preserve">A nivel de modelo de dominio (en fase de requisitos) no deberías incluir atributos que sean debidos a utilización en BBDD, por ejemplo, el id de Categoría, para mí a este nivel sobra. </w:t>
       </w:r>
       <w:r>
-        <w:t xml:space="preserve">Y el de </w:t>
-      </w:r>
-      <w:proofErr w:type="spellStart"/>
-      <w:r>
-        <w:t>LineaFactura</w:t>
-      </w:r>
-      <w:proofErr w:type="spellEnd"/>
-      <w:r>
-        <w:t xml:space="preserve"> también. Los de Usuario, Artículo y Factura bueno, pueden tener su representación también a nivel de negocio.</w:t>
+        <w:t>Y el de LineaFactura también. Los de Usuario, Artículo y Factura bueno, pueden tener su representación también a nivel de negocio.</w:t>
       </w:r>
     </w:p>
     <w:p>
@@ -4486,7 +4581,7 @@
       </w:r>
     </w:p>
   </w:comment>
-  <w:comment w:id="19" w:author="Lopez Martinez, Patricia" w:date="2023-03-06T10:02:00Z" w:initials="LMP">
+  <w:comment w:id="26" w:author="Lopez Martinez, Patricia" w:date="2023-03-06T10:02:00Z" w:initials="LMP">
     <w:p>
       <w:pPr>
         <w:pStyle w:val="Textocomentario"/>
@@ -4502,7 +4597,7 @@
       </w:r>
     </w:p>
   </w:comment>
-  <w:comment w:id="21" w:author="Lopez Martinez, Patricia" w:date="2023-03-01T14:32:00Z" w:initials="LMP">
+  <w:comment w:id="33" w:author="Lopez Martinez, Patricia" w:date="2023-03-01T14:32:00Z" w:initials="LMP">
     <w:p>
       <w:pPr>
         <w:pStyle w:val="Textocomentario"/>
@@ -4514,15 +4609,7 @@
         <w:annotationRef/>
       </w:r>
       <w:r>
-        <w:t xml:space="preserve">Aquí tenemos que hablar, porque siempre he tenido la duda de como gestionar la venta en sí. O sea, lo que hace el </w:t>
-      </w:r>
-      <w:proofErr w:type="spellStart"/>
-      <w:r>
-        <w:t>Vednedor</w:t>
-      </w:r>
-      <w:proofErr w:type="spellEnd"/>
-      <w:r>
-        <w:t xml:space="preserve"> a través del TPV será realizar una venta, ¿no? No solo crear la factura de venta. </w:t>
+        <w:t xml:space="preserve">Aquí tenemos que hablar, porque siempre he tenido la duda de como gestionar la venta en sí. O sea, lo que hace el Vednedor a través del TPV será realizar una venta, ¿no? No solo crear la factura de venta. </w:t>
       </w:r>
     </w:p>
     <w:p>
@@ -4539,7 +4626,7 @@
       </w:r>
     </w:p>
   </w:comment>
-  <w:comment w:id="22" w:author="Jaime Eduardo Baires Escalante" w:date="2023-03-01T16:10:00Z" w:initials="JEBE">
+  <w:comment w:id="34" w:author="Jaime Eduardo Baires Escalante" w:date="2023-03-01T16:10:00Z" w:initials="JEBE">
     <w:p>
       <w:pPr>
         <w:pStyle w:val="Textocomentario"/>
@@ -4555,7 +4642,7 @@
       </w:r>
     </w:p>
   </w:comment>
-  <w:comment w:id="23" w:author="Lopez Martinez, Patricia" w:date="2023-03-06T10:04:00Z" w:initials="LMP">
+  <w:comment w:id="35" w:author="Lopez Martinez, Patricia" w:date="2023-03-06T10:04:00Z" w:initials="LMP">
     <w:p>
       <w:pPr>
         <w:pStyle w:val="Textocomentario"/>
@@ -4583,28 +4670,15 @@
         <w:pStyle w:val="Textocomentario"/>
       </w:pPr>
       <w:r>
-        <w:t xml:space="preserve">No me </w:t>
-      </w:r>
-      <w:proofErr w:type="spellStart"/>
-      <w:r>
-        <w:t>contestate</w:t>
-      </w:r>
-      <w:proofErr w:type="spellEnd"/>
-      <w:r>
-        <w:t xml:space="preserve"> a lo de reembolsar. </w:t>
-      </w:r>
-      <w:r>
-        <w:t>¿Es que el cliente vuelva a la tienda porque se han equivocado y le devuelvan el dinero?</w:t>
-      </w:r>
-      <w:bookmarkStart w:id="24" w:name="_GoBack"/>
-      <w:bookmarkEnd w:id="24"/>
+        <w:t>No me contestate a lo de reembolsar. ¿Es que el cliente vuelva a la tienda porque se han equivocado y le devuelvan el dinero?</w:t>
+      </w:r>
     </w:p>
   </w:comment>
 </w:comments>
 </file>
 
 <file path=word/commentsExtended.xml><?xml version="1.0" encoding="utf-8"?>
-<w15:commentsEx xmlns:wpc="http://schemas.microsoft.com/office/word/2010/wordprocessingCanvas" xmlns:cx="http://schemas.microsoft.com/office/drawing/2014/chartex" xmlns:cx1="http://schemas.microsoft.com/office/drawing/2015/9/8/chartex" xmlns:cx2="http://schemas.microsoft.com/office/drawing/2015/10/21/chartex" xmlns:cx3="http://schemas.microsoft.com/office/drawing/2016/5/9/chartex" xmlns:cx4="http://schemas.microsoft.com/office/drawing/2016/5/10/chartex" xmlns:cx5="http://schemas.microsoft.com/office/drawing/2016/5/11/chartex" xmlns:cx6="http://schemas.microsoft.com/office/drawing/2016/5/12/chartex" xmlns:cx7="http://schemas.microsoft.com/office/drawing/2016/5/13/chartex" xmlns:cx8="http://schemas.microsoft.com/office/drawing/2016/5/14/chartex" xmlns:mc="http://schemas.openxmlformats.org/markup-compatibility/2006" xmlns:aink="http://schemas.microsoft.com/office/drawing/2016/ink" xmlns:am3d="http://schemas.microsoft.com/office/drawing/2017/model3d" xmlns:o="urn:schemas-microsoft-com:office:office" xmlns:r="http://schemas.openxmlformats.org/officeDocument/2006/relationships" xmlns:m="http://schemas.openxmlformats.org/officeDocument/2006/math" xmlns:v="urn:schemas-microsoft-com:vml" xmlns:wp14="http://schemas.microsoft.com/office/word/2010/wordprocessingDrawing" xmlns:wp="http://schemas.openxmlformats.org/drawingml/2006/wordprocessingDrawing" xmlns:w10="urn:schemas-microsoft-com:office:word" xmlns:w="http://schemas.openxmlformats.org/wordprocessingml/2006/main" xmlns:w14="http://schemas.microsoft.com/office/word/2010/wordml" xmlns:w15="http://schemas.microsoft.com/office/word/2012/wordml" xmlns:w16cid="http://schemas.microsoft.com/office/word/2016/wordml/cid" xmlns:w16se="http://schemas.microsoft.com/office/word/2015/wordml/symex" xmlns:wpg="http://schemas.microsoft.com/office/word/2010/wordprocessingGroup" xmlns:wpi="http://schemas.microsoft.com/office/word/2010/wordprocessingInk" xmlns:wne="http://schemas.microsoft.com/office/word/2006/wordml" xmlns:wps="http://schemas.microsoft.com/office/word/2010/wordprocessingShape" mc:Ignorable="w14 w15 w16se w16cid wp14">
+<w15:commentsEx xmlns:wpc="http://schemas.microsoft.com/office/word/2010/wordprocessingCanvas" xmlns:cx="http://schemas.microsoft.com/office/drawing/2014/chartex" xmlns:cx1="http://schemas.microsoft.com/office/drawing/2015/9/8/chartex" xmlns:cx2="http://schemas.microsoft.com/office/drawing/2015/10/21/chartex" xmlns:cx3="http://schemas.microsoft.com/office/drawing/2016/5/9/chartex" xmlns:cx4="http://schemas.microsoft.com/office/drawing/2016/5/10/chartex" xmlns:cx5="http://schemas.microsoft.com/office/drawing/2016/5/11/chartex" xmlns:cx6="http://schemas.microsoft.com/office/drawing/2016/5/12/chartex" xmlns:cx7="http://schemas.microsoft.com/office/drawing/2016/5/13/chartex" xmlns:cx8="http://schemas.microsoft.com/office/drawing/2016/5/14/chartex" xmlns:mc="http://schemas.openxmlformats.org/markup-compatibility/2006" xmlns:aink="http://schemas.microsoft.com/office/drawing/2016/ink" xmlns:am3d="http://schemas.microsoft.com/office/drawing/2017/model3d" xmlns:o="urn:schemas-microsoft-com:office:office" xmlns:oel="http://schemas.microsoft.com/office/2019/extlst" xmlns:r="http://schemas.openxmlformats.org/officeDocument/2006/relationships" xmlns:m="http://schemas.openxmlformats.org/officeDocument/2006/math" xmlns:v="urn:schemas-microsoft-com:vml" xmlns:wp14="http://schemas.microsoft.com/office/word/2010/wordprocessingDrawing" xmlns:wp="http://schemas.openxmlformats.org/drawingml/2006/wordprocessingDrawing" xmlns:w10="urn:schemas-microsoft-com:office:word" xmlns:w="http://schemas.openxmlformats.org/wordprocessingml/2006/main" xmlns:w14="http://schemas.microsoft.com/office/word/2010/wordml" xmlns:w15="http://schemas.microsoft.com/office/word/2012/wordml" xmlns:w16cex="http://schemas.microsoft.com/office/word/2018/wordml/cex" xmlns:w16cid="http://schemas.microsoft.com/office/word/2016/wordml/cid" xmlns:w16="http://schemas.microsoft.com/office/word/2018/wordml" xmlns:w16sdtdh="http://schemas.microsoft.com/office/word/2020/wordml/sdtdatahash" xmlns:w16se="http://schemas.microsoft.com/office/word/2015/wordml/symex" xmlns:wpg="http://schemas.microsoft.com/office/word/2010/wordprocessingGroup" xmlns:wpi="http://schemas.microsoft.com/office/word/2010/wordprocessingInk" xmlns:wne="http://schemas.microsoft.com/office/word/2006/wordml" xmlns:wps="http://schemas.microsoft.com/office/word/2010/wordprocessingShape" mc:Ignorable="w14 w15 w16se w16cid w16 w16cex w16sdtdh wp14">
   <w15:commentEx w15:paraId="4FAA8B09" w15:done="0"/>
   <w15:commentEx w15:paraId="415A4ADF" w15:done="0"/>
   <w15:commentEx w15:paraId="46822DD9" w15:done="0"/>
@@ -4624,7 +4698,7 @@
 </file>
 
 <file path=word/commentsIds.xml><?xml version="1.0" encoding="utf-8"?>
-<w16cid:commentsIds xmlns:wpc="http://schemas.microsoft.com/office/word/2010/wordprocessingCanvas" xmlns:cx="http://schemas.microsoft.com/office/drawing/2014/chartex" xmlns:cx1="http://schemas.microsoft.com/office/drawing/2015/9/8/chartex" xmlns:cx2="http://schemas.microsoft.com/office/drawing/2015/10/21/chartex" xmlns:cx3="http://schemas.microsoft.com/office/drawing/2016/5/9/chartex" xmlns:cx4="http://schemas.microsoft.com/office/drawing/2016/5/10/chartex" xmlns:cx5="http://schemas.microsoft.com/office/drawing/2016/5/11/chartex" xmlns:cx6="http://schemas.microsoft.com/office/drawing/2016/5/12/chartex" xmlns:cx7="http://schemas.microsoft.com/office/drawing/2016/5/13/chartex" xmlns:cx8="http://schemas.microsoft.com/office/drawing/2016/5/14/chartex" xmlns:mc="http://schemas.openxmlformats.org/markup-compatibility/2006" xmlns:aink="http://schemas.microsoft.com/office/drawing/2016/ink" xmlns:am3d="http://schemas.microsoft.com/office/drawing/2017/model3d" xmlns:o="urn:schemas-microsoft-com:office:office" xmlns:r="http://schemas.openxmlformats.org/officeDocument/2006/relationships" xmlns:m="http://schemas.openxmlformats.org/officeDocument/2006/math" xmlns:v="urn:schemas-microsoft-com:vml" xmlns:wp14="http://schemas.microsoft.com/office/word/2010/wordprocessingDrawing" xmlns:wp="http://schemas.openxmlformats.org/drawingml/2006/wordprocessingDrawing" xmlns:w10="urn:schemas-microsoft-com:office:word" xmlns:w="http://schemas.openxmlformats.org/wordprocessingml/2006/main" xmlns:w14="http://schemas.microsoft.com/office/word/2010/wordml" xmlns:w15="http://schemas.microsoft.com/office/word/2012/wordml" xmlns:w16cid="http://schemas.microsoft.com/office/word/2016/wordml/cid" xmlns:w16se="http://schemas.microsoft.com/office/word/2015/wordml/symex" xmlns:wpg="http://schemas.microsoft.com/office/word/2010/wordprocessingGroup" xmlns:wpi="http://schemas.microsoft.com/office/word/2010/wordprocessingInk" xmlns:wne="http://schemas.microsoft.com/office/word/2006/wordml" xmlns:wps="http://schemas.microsoft.com/office/word/2010/wordprocessingShape" mc:Ignorable="w14 w15 w16se w16cid wp14">
+<w16cid:commentsIds xmlns:wpc="http://schemas.microsoft.com/office/word/2010/wordprocessingCanvas" xmlns:cx="http://schemas.microsoft.com/office/drawing/2014/chartex" xmlns:cx1="http://schemas.microsoft.com/office/drawing/2015/9/8/chartex" xmlns:cx2="http://schemas.microsoft.com/office/drawing/2015/10/21/chartex" xmlns:cx3="http://schemas.microsoft.com/office/drawing/2016/5/9/chartex" xmlns:cx4="http://schemas.microsoft.com/office/drawing/2016/5/10/chartex" xmlns:cx5="http://schemas.microsoft.com/office/drawing/2016/5/11/chartex" xmlns:cx6="http://schemas.microsoft.com/office/drawing/2016/5/12/chartex" xmlns:cx7="http://schemas.microsoft.com/office/drawing/2016/5/13/chartex" xmlns:cx8="http://schemas.microsoft.com/office/drawing/2016/5/14/chartex" xmlns:mc="http://schemas.openxmlformats.org/markup-compatibility/2006" xmlns:aink="http://schemas.microsoft.com/office/drawing/2016/ink" xmlns:am3d="http://schemas.microsoft.com/office/drawing/2017/model3d" xmlns:o="urn:schemas-microsoft-com:office:office" xmlns:oel="http://schemas.microsoft.com/office/2019/extlst" xmlns:r="http://schemas.openxmlformats.org/officeDocument/2006/relationships" xmlns:m="http://schemas.openxmlformats.org/officeDocument/2006/math" xmlns:v="urn:schemas-microsoft-com:vml" xmlns:wp14="http://schemas.microsoft.com/office/word/2010/wordprocessingDrawing" xmlns:wp="http://schemas.openxmlformats.org/drawingml/2006/wordprocessingDrawing" xmlns:w10="urn:schemas-microsoft-com:office:word" xmlns:w="http://schemas.openxmlformats.org/wordprocessingml/2006/main" xmlns:w14="http://schemas.microsoft.com/office/word/2010/wordml" xmlns:w15="http://schemas.microsoft.com/office/word/2012/wordml" xmlns:w16cex="http://schemas.microsoft.com/office/word/2018/wordml/cex" xmlns:w16cid="http://schemas.microsoft.com/office/word/2016/wordml/cid" xmlns:w16="http://schemas.microsoft.com/office/word/2018/wordml" xmlns:w16sdtdh="http://schemas.microsoft.com/office/word/2020/wordml/sdtdatahash" xmlns:w16se="http://schemas.microsoft.com/office/word/2015/wordml/symex" xmlns:wpg="http://schemas.microsoft.com/office/word/2010/wordprocessingGroup" xmlns:wpi="http://schemas.microsoft.com/office/word/2010/wordprocessingInk" xmlns:wne="http://schemas.microsoft.com/office/word/2006/wordml" xmlns:wps="http://schemas.microsoft.com/office/word/2010/wordprocessingShape" mc:Ignorable="w14 w15 w16se w16cid w16 w16cex w16sdtdh wp14">
   <w16cid:commentId w16cid:paraId="4FAA8B09" w16cid:durableId="27B0380C"/>
   <w16cid:commentId w16cid:paraId="415A4ADF" w16cid:durableId="27B035ED"/>
   <w16cid:commentId w16cid:paraId="46822DD9" w16cid:durableId="27B03627"/>
@@ -4638,7 +4712,7 @@
 </file>
 
 <file path=word/endnotes.xml><?xml version="1.0" encoding="utf-8"?>
-<w:endnotes xmlns:wpc="http://schemas.microsoft.com/office/word/2010/wordprocessingCanvas" xmlns:cx="http://schemas.microsoft.com/office/drawing/2014/chartex" xmlns:cx1="http://schemas.microsoft.com/office/drawing/2015/9/8/chartex" xmlns:cx2="http://schemas.microsoft.com/office/drawing/2015/10/21/chartex" xmlns:cx3="http://schemas.microsoft.com/office/drawing/2016/5/9/chartex" xmlns:cx4="http://schemas.microsoft.com/office/drawing/2016/5/10/chartex" xmlns:cx5="http://schemas.microsoft.com/office/drawing/2016/5/11/chartex" xmlns:cx6="http://schemas.microsoft.com/office/drawing/2016/5/12/chartex" xmlns:cx7="http://schemas.microsoft.com/office/drawing/2016/5/13/chartex" xmlns:cx8="http://schemas.microsoft.com/office/drawing/2016/5/14/chartex" xmlns:mc="http://schemas.openxmlformats.org/markup-compatibility/2006" xmlns:aink="http://schemas.microsoft.com/office/drawing/2016/ink" xmlns:am3d="http://schemas.microsoft.com/office/drawing/2017/model3d" xmlns:o="urn:schemas-microsoft-com:office:office" xmlns:r="http://schemas.openxmlformats.org/officeDocument/2006/relationships" xmlns:m="http://schemas.openxmlformats.org/officeDocument/2006/math" xmlns:v="urn:schemas-microsoft-com:vml" xmlns:wp14="http://schemas.microsoft.com/office/word/2010/wordprocessingDrawing" xmlns:wp="http://schemas.openxmlformats.org/drawingml/2006/wordprocessingDrawing" xmlns:w10="urn:schemas-microsoft-com:office:word" xmlns:w="http://schemas.openxmlformats.org/wordprocessingml/2006/main" xmlns:w14="http://schemas.microsoft.com/office/word/2010/wordml" xmlns:w15="http://schemas.microsoft.com/office/word/2012/wordml" xmlns:w16cid="http://schemas.microsoft.com/office/word/2016/wordml/cid" xmlns:w16se="http://schemas.microsoft.com/office/word/2015/wordml/symex" xmlns:wpg="http://schemas.microsoft.com/office/word/2010/wordprocessingGroup" xmlns:wpi="http://schemas.microsoft.com/office/word/2010/wordprocessingInk" xmlns:wne="http://schemas.microsoft.com/office/word/2006/wordml" xmlns:wps="http://schemas.microsoft.com/office/word/2010/wordprocessingShape" mc:Ignorable="w14 w15 w16se w16cid wp14">
+<w:endnotes xmlns:wpc="http://schemas.microsoft.com/office/word/2010/wordprocessingCanvas" xmlns:cx="http://schemas.microsoft.com/office/drawing/2014/chartex" xmlns:cx1="http://schemas.microsoft.com/office/drawing/2015/9/8/chartex" xmlns:cx2="http://schemas.microsoft.com/office/drawing/2015/10/21/chartex" xmlns:cx3="http://schemas.microsoft.com/office/drawing/2016/5/9/chartex" xmlns:cx4="http://schemas.microsoft.com/office/drawing/2016/5/10/chartex" xmlns:cx5="http://schemas.microsoft.com/office/drawing/2016/5/11/chartex" xmlns:cx6="http://schemas.microsoft.com/office/drawing/2016/5/12/chartex" xmlns:cx7="http://schemas.microsoft.com/office/drawing/2016/5/13/chartex" xmlns:cx8="http://schemas.microsoft.com/office/drawing/2016/5/14/chartex" xmlns:mc="http://schemas.openxmlformats.org/markup-compatibility/2006" xmlns:aink="http://schemas.microsoft.com/office/drawing/2016/ink" xmlns:am3d="http://schemas.microsoft.com/office/drawing/2017/model3d" xmlns:o="urn:schemas-microsoft-com:office:office" xmlns:oel="http://schemas.microsoft.com/office/2019/extlst" xmlns:r="http://schemas.openxmlformats.org/officeDocument/2006/relationships" xmlns:m="http://schemas.openxmlformats.org/officeDocument/2006/math" xmlns:v="urn:schemas-microsoft-com:vml" xmlns:wp14="http://schemas.microsoft.com/office/word/2010/wordprocessingDrawing" xmlns:wp="http://schemas.openxmlformats.org/drawingml/2006/wordprocessingDrawing" xmlns:w10="urn:schemas-microsoft-com:office:word" xmlns:w="http://schemas.openxmlformats.org/wordprocessingml/2006/main" xmlns:w14="http://schemas.microsoft.com/office/word/2010/wordml" xmlns:w15="http://schemas.microsoft.com/office/word/2012/wordml" xmlns:w16cex="http://schemas.microsoft.com/office/word/2018/wordml/cex" xmlns:w16cid="http://schemas.microsoft.com/office/word/2016/wordml/cid" xmlns:w16="http://schemas.microsoft.com/office/word/2018/wordml" xmlns:w16sdtdh="http://schemas.microsoft.com/office/word/2020/wordml/sdtdatahash" xmlns:w16se="http://schemas.microsoft.com/office/word/2015/wordml/symex" xmlns:wpg="http://schemas.microsoft.com/office/word/2010/wordprocessingGroup" xmlns:wpi="http://schemas.microsoft.com/office/word/2010/wordprocessingInk" xmlns:wne="http://schemas.microsoft.com/office/word/2006/wordml" xmlns:wps="http://schemas.microsoft.com/office/word/2010/wordprocessingShape" mc:Ignorable="w14 w15 w16se w16cid w16 w16cex w16sdtdh wp14">
   <w:endnote w:type="separator" w:id="-1">
     <w:p>
       <w:pPr>
@@ -4663,7 +4737,7 @@
 </file>
 
 <file path=word/footer1.xml><?xml version="1.0" encoding="utf-8"?>
-<w:ftr xmlns:wpc="http://schemas.microsoft.com/office/word/2010/wordprocessingCanvas" xmlns:cx="http://schemas.microsoft.com/office/drawing/2014/chartex" xmlns:cx1="http://schemas.microsoft.com/office/drawing/2015/9/8/chartex" xmlns:cx2="http://schemas.microsoft.com/office/drawing/2015/10/21/chartex" xmlns:cx3="http://schemas.microsoft.com/office/drawing/2016/5/9/chartex" xmlns:cx4="http://schemas.microsoft.com/office/drawing/2016/5/10/chartex" xmlns:cx5="http://schemas.microsoft.com/office/drawing/2016/5/11/chartex" xmlns:cx6="http://schemas.microsoft.com/office/drawing/2016/5/12/chartex" xmlns:cx7="http://schemas.microsoft.com/office/drawing/2016/5/13/chartex" xmlns:cx8="http://schemas.microsoft.com/office/drawing/2016/5/14/chartex" xmlns:mc="http://schemas.openxmlformats.org/markup-compatibility/2006" xmlns:aink="http://schemas.microsoft.com/office/drawing/2016/ink" xmlns:am3d="http://schemas.microsoft.com/office/drawing/2017/model3d" xmlns:o="urn:schemas-microsoft-com:office:office" xmlns:r="http://schemas.openxmlformats.org/officeDocument/2006/relationships" xmlns:m="http://schemas.openxmlformats.org/officeDocument/2006/math" xmlns:v="urn:schemas-microsoft-com:vml" xmlns:wp14="http://schemas.microsoft.com/office/word/2010/wordprocessingDrawing" xmlns:wp="http://schemas.openxmlformats.org/drawingml/2006/wordprocessingDrawing" xmlns:w10="urn:schemas-microsoft-com:office:word" xmlns:w="http://schemas.openxmlformats.org/wordprocessingml/2006/main" xmlns:w14="http://schemas.microsoft.com/office/word/2010/wordml" xmlns:w15="http://schemas.microsoft.com/office/word/2012/wordml" xmlns:w16cid="http://schemas.microsoft.com/office/word/2016/wordml/cid" xmlns:w16se="http://schemas.microsoft.com/office/word/2015/wordml/symex" xmlns:wpg="http://schemas.microsoft.com/office/word/2010/wordprocessingGroup" xmlns:wpi="http://schemas.microsoft.com/office/word/2010/wordprocessingInk" xmlns:wne="http://schemas.microsoft.com/office/word/2006/wordml" xmlns:wps="http://schemas.microsoft.com/office/word/2010/wordprocessingShape" mc:Ignorable="w14 w15 w16se w16cid wp14">
+<w:ftr xmlns:wpc="http://schemas.microsoft.com/office/word/2010/wordprocessingCanvas" xmlns:cx="http://schemas.microsoft.com/office/drawing/2014/chartex" xmlns:cx1="http://schemas.microsoft.com/office/drawing/2015/9/8/chartex" xmlns:cx2="http://schemas.microsoft.com/office/drawing/2015/10/21/chartex" xmlns:cx3="http://schemas.microsoft.com/office/drawing/2016/5/9/chartex" xmlns:cx4="http://schemas.microsoft.com/office/drawing/2016/5/10/chartex" xmlns:cx5="http://schemas.microsoft.com/office/drawing/2016/5/11/chartex" xmlns:cx6="http://schemas.microsoft.com/office/drawing/2016/5/12/chartex" xmlns:cx7="http://schemas.microsoft.com/office/drawing/2016/5/13/chartex" xmlns:cx8="http://schemas.microsoft.com/office/drawing/2016/5/14/chartex" xmlns:mc="http://schemas.openxmlformats.org/markup-compatibility/2006" xmlns:aink="http://schemas.microsoft.com/office/drawing/2016/ink" xmlns:am3d="http://schemas.microsoft.com/office/drawing/2017/model3d" xmlns:o="urn:schemas-microsoft-com:office:office" xmlns:oel="http://schemas.microsoft.com/office/2019/extlst" xmlns:r="http://schemas.openxmlformats.org/officeDocument/2006/relationships" xmlns:m="http://schemas.openxmlformats.org/officeDocument/2006/math" xmlns:v="urn:schemas-microsoft-com:vml" xmlns:wp14="http://schemas.microsoft.com/office/word/2010/wordprocessingDrawing" xmlns:wp="http://schemas.openxmlformats.org/drawingml/2006/wordprocessingDrawing" xmlns:w10="urn:schemas-microsoft-com:office:word" xmlns:w="http://schemas.openxmlformats.org/wordprocessingml/2006/main" xmlns:w14="http://schemas.microsoft.com/office/word/2010/wordml" xmlns:w15="http://schemas.microsoft.com/office/word/2012/wordml" xmlns:w16cex="http://schemas.microsoft.com/office/word/2018/wordml/cex" xmlns:w16cid="http://schemas.microsoft.com/office/word/2016/wordml/cid" xmlns:w16="http://schemas.microsoft.com/office/word/2018/wordml" xmlns:w16sdtdh="http://schemas.microsoft.com/office/word/2020/wordml/sdtdatahash" xmlns:w16se="http://schemas.microsoft.com/office/word/2015/wordml/symex" xmlns:wpg="http://schemas.microsoft.com/office/word/2010/wordprocessingGroup" xmlns:wpi="http://schemas.microsoft.com/office/word/2010/wordprocessingInk" xmlns:wne="http://schemas.microsoft.com/office/word/2006/wordml" xmlns:wps="http://schemas.microsoft.com/office/word/2010/wordprocessingShape" mc:Ignorable="w14 w15 w16se w16cid w16 w16cex w16sdtdh wp14">
   <w:sdt>
     <w:sdtPr>
       <w:id w:val="-954411554"/>
@@ -4672,7 +4746,6 @@
         <w:docPartUnique/>
       </w:docPartObj>
     </w:sdtPr>
-    <w:sdtEndPr/>
     <w:sdtContent>
       <w:p>
         <w:pPr>
@@ -4706,7 +4779,7 @@
 </file>
 
 <file path=word/footnotes.xml><?xml version="1.0" encoding="utf-8"?>
-<w:footnotes xmlns:wpc="http://schemas.microsoft.com/office/word/2010/wordprocessingCanvas" xmlns:cx="http://schemas.microsoft.com/office/drawing/2014/chartex" xmlns:cx1="http://schemas.microsoft.com/office/drawing/2015/9/8/chartex" xmlns:cx2="http://schemas.microsoft.com/office/drawing/2015/10/21/chartex" xmlns:cx3="http://schemas.microsoft.com/office/drawing/2016/5/9/chartex" xmlns:cx4="http://schemas.microsoft.com/office/drawing/2016/5/10/chartex" xmlns:cx5="http://schemas.microsoft.com/office/drawing/2016/5/11/chartex" xmlns:cx6="http://schemas.microsoft.com/office/drawing/2016/5/12/chartex" xmlns:cx7="http://schemas.microsoft.com/office/drawing/2016/5/13/chartex" xmlns:cx8="http://schemas.microsoft.com/office/drawing/2016/5/14/chartex" xmlns:mc="http://schemas.openxmlformats.org/markup-compatibility/2006" xmlns:aink="http://schemas.microsoft.com/office/drawing/2016/ink" xmlns:am3d="http://schemas.microsoft.com/office/drawing/2017/model3d" xmlns:o="urn:schemas-microsoft-com:office:office" xmlns:r="http://schemas.openxmlformats.org/officeDocument/2006/relationships" xmlns:m="http://schemas.openxmlformats.org/officeDocument/2006/math" xmlns:v="urn:schemas-microsoft-com:vml" xmlns:wp14="http://schemas.microsoft.com/office/word/2010/wordprocessingDrawing" xmlns:wp="http://schemas.openxmlformats.org/drawingml/2006/wordprocessingDrawing" xmlns:w10="urn:schemas-microsoft-com:office:word" xmlns:w="http://schemas.openxmlformats.org/wordprocessingml/2006/main" xmlns:w14="http://schemas.microsoft.com/office/word/2010/wordml" xmlns:w15="http://schemas.microsoft.com/office/word/2012/wordml" xmlns:w16cid="http://schemas.microsoft.com/office/word/2016/wordml/cid" xmlns:w16se="http://schemas.microsoft.com/office/word/2015/wordml/symex" xmlns:wpg="http://schemas.microsoft.com/office/word/2010/wordprocessingGroup" xmlns:wpi="http://schemas.microsoft.com/office/word/2010/wordprocessingInk" xmlns:wne="http://schemas.microsoft.com/office/word/2006/wordml" xmlns:wps="http://schemas.microsoft.com/office/word/2010/wordprocessingShape" mc:Ignorable="w14 w15 w16se w16cid wp14">
+<w:footnotes xmlns:wpc="http://schemas.microsoft.com/office/word/2010/wordprocessingCanvas" xmlns:cx="http://schemas.microsoft.com/office/drawing/2014/chartex" xmlns:cx1="http://schemas.microsoft.com/office/drawing/2015/9/8/chartex" xmlns:cx2="http://schemas.microsoft.com/office/drawing/2015/10/21/chartex" xmlns:cx3="http://schemas.microsoft.com/office/drawing/2016/5/9/chartex" xmlns:cx4="http://schemas.microsoft.com/office/drawing/2016/5/10/chartex" xmlns:cx5="http://schemas.microsoft.com/office/drawing/2016/5/11/chartex" xmlns:cx6="http://schemas.microsoft.com/office/drawing/2016/5/12/chartex" xmlns:cx7="http://schemas.microsoft.com/office/drawing/2016/5/13/chartex" xmlns:cx8="http://schemas.microsoft.com/office/drawing/2016/5/14/chartex" xmlns:mc="http://schemas.openxmlformats.org/markup-compatibility/2006" xmlns:aink="http://schemas.microsoft.com/office/drawing/2016/ink" xmlns:am3d="http://schemas.microsoft.com/office/drawing/2017/model3d" xmlns:o="urn:schemas-microsoft-com:office:office" xmlns:oel="http://schemas.microsoft.com/office/2019/extlst" xmlns:r="http://schemas.openxmlformats.org/officeDocument/2006/relationships" xmlns:m="http://schemas.openxmlformats.org/officeDocument/2006/math" xmlns:v="urn:schemas-microsoft-com:vml" xmlns:wp14="http://schemas.microsoft.com/office/word/2010/wordprocessingDrawing" xmlns:wp="http://schemas.openxmlformats.org/drawingml/2006/wordprocessingDrawing" xmlns:w10="urn:schemas-microsoft-com:office:word" xmlns:w="http://schemas.openxmlformats.org/wordprocessingml/2006/main" xmlns:w14="http://schemas.microsoft.com/office/word/2010/wordml" xmlns:w15="http://schemas.microsoft.com/office/word/2012/wordml" xmlns:w16cex="http://schemas.microsoft.com/office/word/2018/wordml/cex" xmlns:w16cid="http://schemas.microsoft.com/office/word/2016/wordml/cid" xmlns:w16="http://schemas.microsoft.com/office/word/2018/wordml" xmlns:w16sdtdh="http://schemas.microsoft.com/office/word/2020/wordml/sdtdatahash" xmlns:w16se="http://schemas.microsoft.com/office/word/2015/wordml/symex" xmlns:wpg="http://schemas.microsoft.com/office/word/2010/wordprocessingGroup" xmlns:wpi="http://schemas.microsoft.com/office/word/2010/wordprocessingInk" xmlns:wne="http://schemas.microsoft.com/office/word/2006/wordml" xmlns:wps="http://schemas.microsoft.com/office/word/2010/wordprocessingShape" mc:Ignorable="w14 w15 w16se w16cid w16 w16cex w16sdtdh wp14">
   <w:footnote w:type="separator" w:id="-1">
     <w:p>
       <w:pPr>
@@ -4731,7 +4804,7 @@
 </file>
 
 <file path=word/numbering.xml><?xml version="1.0" encoding="utf-8"?>
-<w:numbering xmlns:wpc="http://schemas.microsoft.com/office/word/2010/wordprocessingCanvas" xmlns:cx="http://schemas.microsoft.com/office/drawing/2014/chartex" xmlns:cx1="http://schemas.microsoft.com/office/drawing/2015/9/8/chartex" xmlns:cx2="http://schemas.microsoft.com/office/drawing/2015/10/21/chartex" xmlns:cx3="http://schemas.microsoft.com/office/drawing/2016/5/9/chartex" xmlns:cx4="http://schemas.microsoft.com/office/drawing/2016/5/10/chartex" xmlns:cx5="http://schemas.microsoft.com/office/drawing/2016/5/11/chartex" xmlns:cx6="http://schemas.microsoft.com/office/drawing/2016/5/12/chartex" xmlns:cx7="http://schemas.microsoft.com/office/drawing/2016/5/13/chartex" xmlns:cx8="http://schemas.microsoft.com/office/drawing/2016/5/14/chartex" xmlns:mc="http://schemas.openxmlformats.org/markup-compatibility/2006" xmlns:aink="http://schemas.microsoft.com/office/drawing/2016/ink" xmlns:am3d="http://schemas.microsoft.com/office/drawing/2017/model3d" xmlns:o="urn:schemas-microsoft-com:office:office" xmlns:r="http://schemas.openxmlformats.org/officeDocument/2006/relationships" xmlns:m="http://schemas.openxmlformats.org/officeDocument/2006/math" xmlns:v="urn:schemas-microsoft-com:vml" xmlns:wp14="http://schemas.microsoft.com/office/word/2010/wordprocessingDrawing" xmlns:wp="http://schemas.openxmlformats.org/drawingml/2006/wordprocessingDrawing" xmlns:w10="urn:schemas-microsoft-com:office:word" xmlns:w="http://schemas.openxmlformats.org/wordprocessingml/2006/main" xmlns:w14="http://schemas.microsoft.com/office/word/2010/wordml" xmlns:w15="http://schemas.microsoft.com/office/word/2012/wordml" xmlns:w16cid="http://schemas.microsoft.com/office/word/2016/wordml/cid" xmlns:w16se="http://schemas.microsoft.com/office/word/2015/wordml/symex" xmlns:wpg="http://schemas.microsoft.com/office/word/2010/wordprocessingGroup" xmlns:wpi="http://schemas.microsoft.com/office/word/2010/wordprocessingInk" xmlns:wne="http://schemas.microsoft.com/office/word/2006/wordml" xmlns:wps="http://schemas.microsoft.com/office/word/2010/wordprocessingShape" mc:Ignorable="w14 w15 w16se w16cid wp14">
+<w:numbering xmlns:wpc="http://schemas.microsoft.com/office/word/2010/wordprocessingCanvas" xmlns:cx="http://schemas.microsoft.com/office/drawing/2014/chartex" xmlns:cx1="http://schemas.microsoft.com/office/drawing/2015/9/8/chartex" xmlns:cx2="http://schemas.microsoft.com/office/drawing/2015/10/21/chartex" xmlns:cx3="http://schemas.microsoft.com/office/drawing/2016/5/9/chartex" xmlns:cx4="http://schemas.microsoft.com/office/drawing/2016/5/10/chartex" xmlns:cx5="http://schemas.microsoft.com/office/drawing/2016/5/11/chartex" xmlns:cx6="http://schemas.microsoft.com/office/drawing/2016/5/12/chartex" xmlns:cx7="http://schemas.microsoft.com/office/drawing/2016/5/13/chartex" xmlns:cx8="http://schemas.microsoft.com/office/drawing/2016/5/14/chartex" xmlns:mc="http://schemas.openxmlformats.org/markup-compatibility/2006" xmlns:aink="http://schemas.microsoft.com/office/drawing/2016/ink" xmlns:am3d="http://schemas.microsoft.com/office/drawing/2017/model3d" xmlns:o="urn:schemas-microsoft-com:office:office" xmlns:oel="http://schemas.microsoft.com/office/2019/extlst" xmlns:r="http://schemas.openxmlformats.org/officeDocument/2006/relationships" xmlns:m="http://schemas.openxmlformats.org/officeDocument/2006/math" xmlns:v="urn:schemas-microsoft-com:vml" xmlns:wp14="http://schemas.microsoft.com/office/word/2010/wordprocessingDrawing" xmlns:wp="http://schemas.openxmlformats.org/drawingml/2006/wordprocessingDrawing" xmlns:w10="urn:schemas-microsoft-com:office:word" xmlns:w="http://schemas.openxmlformats.org/wordprocessingml/2006/main" xmlns:w14="http://schemas.microsoft.com/office/word/2010/wordml" xmlns:w15="http://schemas.microsoft.com/office/word/2012/wordml" xmlns:w16cex="http://schemas.microsoft.com/office/word/2018/wordml/cex" xmlns:w16cid="http://schemas.microsoft.com/office/word/2016/wordml/cid" xmlns:w16="http://schemas.microsoft.com/office/word/2018/wordml" xmlns:w16sdtdh="http://schemas.microsoft.com/office/word/2020/wordml/sdtdatahash" xmlns:w16se="http://schemas.microsoft.com/office/word/2015/wordml/symex" xmlns:wpg="http://schemas.microsoft.com/office/word/2010/wordprocessingGroup" xmlns:wpi="http://schemas.microsoft.com/office/word/2010/wordprocessingInk" xmlns:wne="http://schemas.microsoft.com/office/word/2006/wordml" xmlns:wps="http://schemas.microsoft.com/office/word/2010/wordprocessingShape" mc:Ignorable="w14 w15 w16se w16cid w16 w16cex w16sdtdh wp14">
   <w:abstractNum w:abstractNumId="0" w15:restartNumberingAfterBreak="0">
     <w:nsid w:val="2C404BF7"/>
     <w:multiLevelType w:val="hybridMultilevel"/>
@@ -5071,20 +5144,20 @@
       </w:rPr>
     </w:lvl>
   </w:abstractNum>
-  <w:num w:numId="1">
+  <w:num w:numId="1" w16cid:durableId="534121224">
     <w:abstractNumId w:val="2"/>
   </w:num>
-  <w:num w:numId="2">
+  <w:num w:numId="2" w16cid:durableId="539560668">
     <w:abstractNumId w:val="0"/>
   </w:num>
-  <w:num w:numId="3">
+  <w:num w:numId="3" w16cid:durableId="140510742">
     <w:abstractNumId w:val="1"/>
   </w:num>
 </w:numbering>
 </file>
 
 <file path=word/people.xml><?xml version="1.0" encoding="utf-8"?>
-<w15:people xmlns:wpc="http://schemas.microsoft.com/office/word/2010/wordprocessingCanvas" xmlns:cx="http://schemas.microsoft.com/office/drawing/2014/chartex" xmlns:cx1="http://schemas.microsoft.com/office/drawing/2015/9/8/chartex" xmlns:cx2="http://schemas.microsoft.com/office/drawing/2015/10/21/chartex" xmlns:cx3="http://schemas.microsoft.com/office/drawing/2016/5/9/chartex" xmlns:cx4="http://schemas.microsoft.com/office/drawing/2016/5/10/chartex" xmlns:cx5="http://schemas.microsoft.com/office/drawing/2016/5/11/chartex" xmlns:cx6="http://schemas.microsoft.com/office/drawing/2016/5/12/chartex" xmlns:cx7="http://schemas.microsoft.com/office/drawing/2016/5/13/chartex" xmlns:cx8="http://schemas.microsoft.com/office/drawing/2016/5/14/chartex" xmlns:mc="http://schemas.openxmlformats.org/markup-compatibility/2006" xmlns:aink="http://schemas.microsoft.com/office/drawing/2016/ink" xmlns:am3d="http://schemas.microsoft.com/office/drawing/2017/model3d" xmlns:o="urn:schemas-microsoft-com:office:office" xmlns:r="http://schemas.openxmlformats.org/officeDocument/2006/relationships" xmlns:m="http://schemas.openxmlformats.org/officeDocument/2006/math" xmlns:v="urn:schemas-microsoft-com:vml" xmlns:wp14="http://schemas.microsoft.com/office/word/2010/wordprocessingDrawing" xmlns:wp="http://schemas.openxmlformats.org/drawingml/2006/wordprocessingDrawing" xmlns:w10="urn:schemas-microsoft-com:office:word" xmlns:w="http://schemas.openxmlformats.org/wordprocessingml/2006/main" xmlns:w14="http://schemas.microsoft.com/office/word/2010/wordml" xmlns:w15="http://schemas.microsoft.com/office/word/2012/wordml" xmlns:w16cid="http://schemas.microsoft.com/office/word/2016/wordml/cid" xmlns:w16se="http://schemas.microsoft.com/office/word/2015/wordml/symex" xmlns:wpg="http://schemas.microsoft.com/office/word/2010/wordprocessingGroup" xmlns:wpi="http://schemas.microsoft.com/office/word/2010/wordprocessingInk" xmlns:wne="http://schemas.microsoft.com/office/word/2006/wordml" xmlns:wps="http://schemas.microsoft.com/office/word/2010/wordprocessingShape" mc:Ignorable="w14 w15 w16se w16cid wp14">
+<w15:people xmlns:wpc="http://schemas.microsoft.com/office/word/2010/wordprocessingCanvas" xmlns:cx="http://schemas.microsoft.com/office/drawing/2014/chartex" xmlns:cx1="http://schemas.microsoft.com/office/drawing/2015/9/8/chartex" xmlns:cx2="http://schemas.microsoft.com/office/drawing/2015/10/21/chartex" xmlns:cx3="http://schemas.microsoft.com/office/drawing/2016/5/9/chartex" xmlns:cx4="http://schemas.microsoft.com/office/drawing/2016/5/10/chartex" xmlns:cx5="http://schemas.microsoft.com/office/drawing/2016/5/11/chartex" xmlns:cx6="http://schemas.microsoft.com/office/drawing/2016/5/12/chartex" xmlns:cx7="http://schemas.microsoft.com/office/drawing/2016/5/13/chartex" xmlns:cx8="http://schemas.microsoft.com/office/drawing/2016/5/14/chartex" xmlns:mc="http://schemas.openxmlformats.org/markup-compatibility/2006" xmlns:aink="http://schemas.microsoft.com/office/drawing/2016/ink" xmlns:am3d="http://schemas.microsoft.com/office/drawing/2017/model3d" xmlns:o="urn:schemas-microsoft-com:office:office" xmlns:oel="http://schemas.microsoft.com/office/2019/extlst" xmlns:r="http://schemas.openxmlformats.org/officeDocument/2006/relationships" xmlns:m="http://schemas.openxmlformats.org/officeDocument/2006/math" xmlns:v="urn:schemas-microsoft-com:vml" xmlns:wp14="http://schemas.microsoft.com/office/word/2010/wordprocessingDrawing" xmlns:wp="http://schemas.openxmlformats.org/drawingml/2006/wordprocessingDrawing" xmlns:w10="urn:schemas-microsoft-com:office:word" xmlns:w="http://schemas.openxmlformats.org/wordprocessingml/2006/main" xmlns:w14="http://schemas.microsoft.com/office/word/2010/wordml" xmlns:w15="http://schemas.microsoft.com/office/word/2012/wordml" xmlns:w16cex="http://schemas.microsoft.com/office/word/2018/wordml/cex" xmlns:w16cid="http://schemas.microsoft.com/office/word/2016/wordml/cid" xmlns:w16="http://schemas.microsoft.com/office/word/2018/wordml" xmlns:w16sdtdh="http://schemas.microsoft.com/office/word/2020/wordml/sdtdatahash" xmlns:w16se="http://schemas.microsoft.com/office/word/2015/wordml/symex" xmlns:wpg="http://schemas.microsoft.com/office/word/2010/wordprocessingGroup" xmlns:wpi="http://schemas.microsoft.com/office/word/2010/wordprocessingInk" xmlns:wne="http://schemas.microsoft.com/office/word/2006/wordml" xmlns:wps="http://schemas.microsoft.com/office/word/2010/wordprocessingShape" mc:Ignorable="w14 w15 w16se w16cid w16 w16cex w16sdtdh wp14">
   <w15:person w15:author="Lopez Martinez, Patricia">
     <w15:presenceInfo w15:providerId="AD" w15:userId="S-1-5-21-944967546-1198412623-924725345-2806"/>
   </w15:person>
@@ -5095,7 +5168,7 @@
 </file>
 
 <file path=word/styles.xml><?xml version="1.0" encoding="utf-8"?>
-<w:styles xmlns:mc="http://schemas.openxmlformats.org/markup-compatibility/2006" xmlns:r="http://schemas.openxmlformats.org/officeDocument/2006/relationships" xmlns:w="http://schemas.openxmlformats.org/wordprocessingml/2006/main" xmlns:w14="http://schemas.microsoft.com/office/word/2010/wordml" xmlns:w15="http://schemas.microsoft.com/office/word/2012/wordml" xmlns:w16cid="http://schemas.microsoft.com/office/word/2016/wordml/cid" xmlns:w16se="http://schemas.microsoft.com/office/word/2015/wordml/symex" mc:Ignorable="w14 w15 w16se w16cid">
+<w:styles xmlns:mc="http://schemas.openxmlformats.org/markup-compatibility/2006" xmlns:r="http://schemas.openxmlformats.org/officeDocument/2006/relationships" xmlns:w="http://schemas.openxmlformats.org/wordprocessingml/2006/main" xmlns:w14="http://schemas.microsoft.com/office/word/2010/wordml" xmlns:w15="http://schemas.microsoft.com/office/word/2012/wordml" xmlns:w16cex="http://schemas.microsoft.com/office/word/2018/wordml/cex" xmlns:w16cid="http://schemas.microsoft.com/office/word/2016/wordml/cid" xmlns:w16="http://schemas.microsoft.com/office/word/2018/wordml" xmlns:w16sdtdh="http://schemas.microsoft.com/office/word/2020/wordml/sdtdatahash" xmlns:w16se="http://schemas.microsoft.com/office/word/2015/wordml/symex" mc:Ignorable="w14 w15 w16se w16cid w16 w16cex w16sdtdh">
   <w:docDefaults>
     <w:rPrDefault>
       <w:rPr>
@@ -5113,7 +5186,7 @@
       </w:pPr>
     </w:pPrDefault>
   </w:docDefaults>
-  <w:latentStyles w:defLockedState="0" w:defUIPriority="99" w:defSemiHidden="0" w:defUnhideWhenUsed="0" w:defQFormat="0" w:count="375">
+  <w:latentStyles w:defLockedState="0" w:defUIPriority="99" w:defSemiHidden="0" w:defUnhideWhenUsed="0" w:defQFormat="0" w:count="376">
     <w:lsdException w:name="Normal" w:uiPriority="0" w:qFormat="1"/>
     <w:lsdException w:name="heading 1" w:uiPriority="9" w:qFormat="1"/>
     <w:lsdException w:name="heading 2" w:semiHidden="1" w:uiPriority="9" w:unhideWhenUsed="1" w:qFormat="1"/>
@@ -5219,7 +5292,6 @@
     <w:lsdException w:name="HTML Sample" w:semiHidden="1" w:unhideWhenUsed="1"/>
     <w:lsdException w:name="HTML Typewriter" w:semiHidden="1" w:unhideWhenUsed="1"/>
     <w:lsdException w:name="HTML Variable" w:semiHidden="1" w:unhideWhenUsed="1"/>
-    <w:lsdException w:name="Normal Table" w:semiHidden="1" w:unhideWhenUsed="1"/>
     <w:lsdException w:name="annotation subject" w:semiHidden="1" w:unhideWhenUsed="1"/>
     <w:lsdException w:name="No List" w:semiHidden="1" w:unhideWhenUsed="1"/>
     <w:lsdException w:name="Outline List 1" w:semiHidden="1" w:unhideWhenUsed="1"/>
@@ -5266,10 +5338,8 @@
     <w:lsdException w:name="Table Subtle 2" w:semiHidden="1" w:unhideWhenUsed="1"/>
     <w:lsdException w:name="Table Web 1" w:semiHidden="1" w:unhideWhenUsed="1"/>
     <w:lsdException w:name="Table Web 2" w:semiHidden="1" w:unhideWhenUsed="1"/>
-    <w:lsdException w:name="Table Web 3" w:semiHidden="1" w:unhideWhenUsed="1"/>
     <w:lsdException w:name="Balloon Text" w:semiHidden="1" w:unhideWhenUsed="1"/>
     <w:lsdException w:name="Table Grid" w:uiPriority="39"/>
-    <w:lsdException w:name="Table Theme" w:semiHidden="1" w:unhideWhenUsed="1"/>
     <w:lsdException w:name="Placeholder Text" w:semiHidden="1"/>
     <w:lsdException w:name="No Spacing" w:uiPriority="1" w:qFormat="1"/>
     <w:lsdException w:name="Light Shading" w:uiPriority="60"/>
@@ -5489,6 +5559,7 @@
     <w:lsdException w:name="Smart Hyperlink" w:semiHidden="1" w:unhideWhenUsed="1"/>
     <w:lsdException w:name="Hashtag" w:semiHidden="1" w:unhideWhenUsed="1"/>
     <w:lsdException w:name="Unresolved Mention" w:semiHidden="1" w:unhideWhenUsed="1"/>
+    <w:lsdException w:name="Smart Link" w:semiHidden="1" w:unhideWhenUsed="1"/>
   </w:latentStyles>
   <w:style w:type="paragraph" w:default="1" w:styleId="Normal">
     <w:name w:val="Normal"/>

</xml_diff>

<commit_message>
Subidas correcciones en memoria, modelo de dominio y casos de uso
</commit_message>
<xml_diff>
--- a/Memoria/Memoria.docx
+++ b/Memoria/Memoria.docx
@@ -1,6 +1,6 @@
 
 <file path=word/document.xml><?xml version="1.0" encoding="utf-8"?>
-<w:document xmlns:wpc="http://schemas.microsoft.com/office/word/2010/wordprocessingCanvas" xmlns:cx="http://schemas.microsoft.com/office/drawing/2014/chartex" xmlns:cx1="http://schemas.microsoft.com/office/drawing/2015/9/8/chartex" xmlns:cx2="http://schemas.microsoft.com/office/drawing/2015/10/21/chartex" xmlns:cx3="http://schemas.microsoft.com/office/drawing/2016/5/9/chartex" xmlns:cx4="http://schemas.microsoft.com/office/drawing/2016/5/10/chartex" xmlns:cx5="http://schemas.microsoft.com/office/drawing/2016/5/11/chartex" xmlns:cx6="http://schemas.microsoft.com/office/drawing/2016/5/12/chartex" xmlns:cx7="http://schemas.microsoft.com/office/drawing/2016/5/13/chartex" xmlns:cx8="http://schemas.microsoft.com/office/drawing/2016/5/14/chartex" xmlns:mc="http://schemas.openxmlformats.org/markup-compatibility/2006" xmlns:aink="http://schemas.microsoft.com/office/drawing/2016/ink" xmlns:am3d="http://schemas.microsoft.com/office/drawing/2017/model3d" xmlns:o="urn:schemas-microsoft-com:office:office" xmlns:oel="http://schemas.microsoft.com/office/2019/extlst" xmlns:r="http://schemas.openxmlformats.org/officeDocument/2006/relationships" xmlns:m="http://schemas.openxmlformats.org/officeDocument/2006/math" xmlns:v="urn:schemas-microsoft-com:vml" xmlns:wp14="http://schemas.microsoft.com/office/word/2010/wordprocessingDrawing" xmlns:wp="http://schemas.openxmlformats.org/drawingml/2006/wordprocessingDrawing" xmlns:w10="urn:schemas-microsoft-com:office:word" xmlns:w="http://schemas.openxmlformats.org/wordprocessingml/2006/main" xmlns:w14="http://schemas.microsoft.com/office/word/2010/wordml" xmlns:w15="http://schemas.microsoft.com/office/word/2012/wordml" xmlns:w16cex="http://schemas.microsoft.com/office/word/2018/wordml/cex" xmlns:w16cid="http://schemas.microsoft.com/office/word/2016/wordml/cid" xmlns:w16="http://schemas.microsoft.com/office/word/2018/wordml" xmlns:w16sdtdh="http://schemas.microsoft.com/office/word/2020/wordml/sdtdatahash" xmlns:w16se="http://schemas.microsoft.com/office/word/2015/wordml/symex" xmlns:wpg="http://schemas.microsoft.com/office/word/2010/wordprocessingGroup" xmlns:wpi="http://schemas.microsoft.com/office/word/2010/wordprocessingInk" xmlns:wne="http://schemas.microsoft.com/office/word/2006/wordml" xmlns:wps="http://schemas.microsoft.com/office/word/2010/wordprocessingShape" mc:Ignorable="w14 w15 w16se w16cid w16 w16cex w16sdtdh wp14">
+<w:document xmlns:wpc="http://schemas.microsoft.com/office/word/2010/wordprocessingCanvas" xmlns:cx="http://schemas.microsoft.com/office/drawing/2014/chartex" xmlns:cx1="http://schemas.microsoft.com/office/drawing/2015/9/8/chartex" xmlns:cx2="http://schemas.microsoft.com/office/drawing/2015/10/21/chartex" xmlns:cx3="http://schemas.microsoft.com/office/drawing/2016/5/9/chartex" xmlns:cx4="http://schemas.microsoft.com/office/drawing/2016/5/10/chartex" xmlns:cx5="http://schemas.microsoft.com/office/drawing/2016/5/11/chartex" xmlns:cx6="http://schemas.microsoft.com/office/drawing/2016/5/12/chartex" xmlns:cx7="http://schemas.microsoft.com/office/drawing/2016/5/13/chartex" xmlns:cx8="http://schemas.microsoft.com/office/drawing/2016/5/14/chartex" xmlns:mc="http://schemas.openxmlformats.org/markup-compatibility/2006" xmlns:aink="http://schemas.microsoft.com/office/drawing/2016/ink" xmlns:am3d="http://schemas.microsoft.com/office/drawing/2017/model3d" xmlns:o="urn:schemas-microsoft-com:office:office" xmlns:oel="http://schemas.microsoft.com/office/2019/extlst" xmlns:r="http://schemas.openxmlformats.org/officeDocument/2006/relationships" xmlns:m="http://schemas.openxmlformats.org/officeDocument/2006/math" xmlns:v="urn:schemas-microsoft-com:vml" xmlns:wp14="http://schemas.microsoft.com/office/word/2010/wordprocessingDrawing" xmlns:wp="http://schemas.openxmlformats.org/drawingml/2006/wordprocessingDrawing" xmlns:w10="urn:schemas-microsoft-com:office:word" xmlns:w="http://schemas.openxmlformats.org/wordprocessingml/2006/main" xmlns:w14="http://schemas.microsoft.com/office/word/2010/wordml" xmlns:w15="http://schemas.microsoft.com/office/word/2012/wordml" xmlns:w16cex="http://schemas.microsoft.com/office/word/2018/wordml/cex" xmlns:w16cid="http://schemas.microsoft.com/office/word/2016/wordml/cid" xmlns:w16="http://schemas.microsoft.com/office/word/2018/wordml" xmlns:w16du="http://schemas.microsoft.com/office/word/2023/wordml/word16du" xmlns:w16sdtdh="http://schemas.microsoft.com/office/word/2020/wordml/sdtdatahash" xmlns:w16se="http://schemas.microsoft.com/office/word/2015/wordml/symex" xmlns:wpg="http://schemas.microsoft.com/office/word/2010/wordprocessingGroup" xmlns:wpi="http://schemas.microsoft.com/office/word/2010/wordprocessingInk" xmlns:wne="http://schemas.microsoft.com/office/word/2006/wordml" xmlns:wps="http://schemas.microsoft.com/office/word/2010/wordprocessingShape" mc:Ignorable="w14 w15 w16se w16cid w16 w16cex w16sdtdh wp14">
   <w:body>
     <w:p>
       <w:pPr>
@@ -458,9 +458,6 @@
         <w:p>
           <w:pPr>
             <w:pStyle w:val="TDC1"/>
-            <w:tabs>
-              <w:tab w:val="right" w:leader="dot" w:pos="8494"/>
-            </w:tabs>
             <w:rPr>
               <w:rFonts w:eastAsiaTheme="minorEastAsia"/>
               <w:noProof/>
@@ -550,9 +547,6 @@
         <w:p>
           <w:pPr>
             <w:pStyle w:val="TDC2"/>
-            <w:tabs>
-              <w:tab w:val="right" w:leader="dot" w:pos="8494"/>
-            </w:tabs>
             <w:rPr>
               <w:rFonts w:cstheme="minorBidi"/>
               <w:noProof/>
@@ -620,9 +614,6 @@
         <w:p>
           <w:pPr>
             <w:pStyle w:val="TDC2"/>
-            <w:tabs>
-              <w:tab w:val="right" w:leader="dot" w:pos="8494"/>
-            </w:tabs>
             <w:rPr>
               <w:rFonts w:cstheme="minorBidi"/>
               <w:noProof/>
@@ -690,9 +681,6 @@
         <w:p>
           <w:pPr>
             <w:pStyle w:val="TDC1"/>
-            <w:tabs>
-              <w:tab w:val="right" w:leader="dot" w:pos="8494"/>
-            </w:tabs>
             <w:rPr>
               <w:rFonts w:eastAsiaTheme="minorEastAsia"/>
               <w:noProof/>
@@ -709,7 +697,34 @@
                 <w:noProof/>
                 <w:spacing w:val="20"/>
               </w:rPr>
-              <w:t>2. Definición de requisitos</w:t>
+              <w:t xml:space="preserve">2. </w:t>
+            </w:r>
+            <w:r>
+              <w:rPr>
+                <w:rStyle w:val="Hipervnculo"/>
+                <w:rFonts w:ascii="Arial" w:hAnsi="Arial" w:cs="Arial"/>
+                <w:noProof/>
+                <w:spacing w:val="20"/>
+              </w:rPr>
+              <w:t>Análisis</w:t>
+            </w:r>
+            <w:r>
+              <w:rPr>
+                <w:rStyle w:val="Hipervnculo"/>
+                <w:rFonts w:ascii="Arial" w:hAnsi="Arial" w:cs="Arial"/>
+                <w:noProof/>
+                <w:spacing w:val="20"/>
+              </w:rPr>
+              <w:t xml:space="preserve"> </w:t>
+            </w:r>
+            <w:r>
+              <w:rPr>
+                <w:rStyle w:val="Hipervnculo"/>
+                <w:rFonts w:ascii="Arial" w:hAnsi="Arial" w:cs="Arial"/>
+                <w:noProof/>
+                <w:spacing w:val="20"/>
+              </w:rPr>
+              <w:t>de requisitos</w:t>
             </w:r>
             <w:r>
               <w:rPr>
@@ -764,9 +779,6 @@
         <w:p>
           <w:pPr>
             <w:pStyle w:val="TDC2"/>
-            <w:tabs>
-              <w:tab w:val="right" w:leader="dot" w:pos="8494"/>
-            </w:tabs>
             <w:rPr>
               <w:rFonts w:cstheme="minorBidi"/>
               <w:noProof/>
@@ -779,7 +791,15 @@
                 <w:rFonts w:ascii="Arial" w:hAnsi="Arial" w:cs="Arial"/>
                 <w:noProof/>
               </w:rPr>
-              <w:t>2.1 Diagrama de Clases</w:t>
+              <w:t xml:space="preserve">2.1 </w:t>
+            </w:r>
+            <w:r>
+              <w:rPr>
+                <w:rStyle w:val="Hipervnculo"/>
+                <w:rFonts w:ascii="Arial" w:hAnsi="Arial" w:cs="Arial"/>
+                <w:noProof/>
+              </w:rPr>
+              <w:t>Modelo de dominio</w:t>
             </w:r>
             <w:r>
               <w:rPr>
@@ -834,9 +854,6 @@
         <w:p>
           <w:pPr>
             <w:pStyle w:val="TDC2"/>
-            <w:tabs>
-              <w:tab w:val="right" w:leader="dot" w:pos="8494"/>
-            </w:tabs>
             <w:rPr>
               <w:rFonts w:cstheme="minorBidi"/>
               <w:noProof/>
@@ -1153,7 +1170,27 @@
             <w:iCs/>
             <w:noProof/>
           </w:rPr>
-          <w:t>Figura 3. Diagrama de Clases de la aplicación</w:t>
+          <w:t xml:space="preserve">Figura 3. </w:t>
+        </w:r>
+        <w:r>
+          <w:rPr>
+            <w:rStyle w:val="Hipervnculo"/>
+            <w:rFonts w:ascii="Arial" w:hAnsi="Arial" w:cs="Arial"/>
+            <w:i/>
+            <w:iCs/>
+            <w:noProof/>
+          </w:rPr>
+          <w:t>Modelo de dominio</w:t>
+        </w:r>
+        <w:r>
+          <w:rPr>
+            <w:rStyle w:val="Hipervnculo"/>
+            <w:rFonts w:ascii="Arial" w:hAnsi="Arial" w:cs="Arial"/>
+            <w:i/>
+            <w:iCs/>
+            <w:noProof/>
+          </w:rPr>
+          <w:t xml:space="preserve"> de la aplicación</w:t>
         </w:r>
         <w:r>
           <w:rPr>
@@ -2898,9 +2935,8 @@
           <w:szCs w:val="28"/>
         </w:rPr>
         <w:lastRenderedPageBreak/>
-        <w:t xml:space="preserve">2. Definición de </w:t>
-      </w:r>
-      <w:commentRangeStart w:id="6"/>
+        <w:t xml:space="preserve">2. </w:t>
+      </w:r>
       <w:r>
         <w:rPr>
           <w:rFonts w:ascii="Arial" w:hAnsi="Arial" w:cs="Arial"/>
@@ -2911,17 +2947,54 @@
           <w:sz w:val="28"/>
           <w:szCs w:val="28"/>
         </w:rPr>
-        <w:t>requisitos</w:t>
+        <w:t>Análisis</w:t>
+      </w:r>
+      <w:r>
+        <w:rPr>
+          <w:rFonts w:ascii="Arial" w:hAnsi="Arial" w:cs="Arial"/>
+          <w:b/>
+          <w:bCs/>
+          <w:color w:val="auto"/>
+          <w:spacing w:val="20"/>
+          <w:sz w:val="28"/>
+          <w:szCs w:val="28"/>
+        </w:rPr>
+        <w:t xml:space="preserve"> </w:t>
+      </w:r>
+      <w:r>
+        <w:rPr>
+          <w:rFonts w:ascii="Arial" w:hAnsi="Arial" w:cs="Arial"/>
+          <w:b/>
+          <w:bCs/>
+          <w:color w:val="auto"/>
+          <w:spacing w:val="20"/>
+          <w:sz w:val="28"/>
+          <w:szCs w:val="28"/>
+        </w:rPr>
+        <w:t>de requisitos</w:t>
       </w:r>
       <w:bookmarkEnd w:id="5"/>
-      <w:commentRangeEnd w:id="6"/>
-      <w:r>
-        <w:rPr>
-          <w:rStyle w:val="Refdecomentario"/>
-          <w:rFonts w:asciiTheme="minorHAnsi" w:eastAsiaTheme="minorHAnsi" w:hAnsiTheme="minorHAnsi" w:cstheme="minorBidi"/>
-          <w:color w:val="auto"/>
-        </w:rPr>
-        <w:commentReference w:id="6"/>
+    </w:p>
+    <w:p>
+      <w:pPr>
+        <w:jc w:val="both"/>
+        <w:rPr>
+          <w:rFonts w:ascii="Arial" w:hAnsi="Arial" w:cs="Arial"/>
+        </w:rPr>
+      </w:pPr>
+    </w:p>
+    <w:p>
+      <w:pPr>
+        <w:jc w:val="both"/>
+        <w:rPr>
+          <w:rFonts w:ascii="Arial" w:hAnsi="Arial" w:cs="Arial"/>
+        </w:rPr>
+      </w:pPr>
+      <w:r>
+        <w:rPr>
+          <w:rFonts w:ascii="Arial" w:hAnsi="Arial" w:cs="Arial"/>
+        </w:rPr>
+        <w:t>Para realizar el análisis de requisitos, se ha utilizado la técnica de observación, utilizando primeramente algunos ejemplos de sistemas existentes que se encargan de gestionar el TPV y otros procesos productivos. Un ejemplo es Loyverse TPV, que cuenta con un cliente web y también aplicaciones para distintas plataformas móviles [2].</w:t>
       </w:r>
     </w:p>
     <w:p>
@@ -2942,10 +3015,11 @@
           <w:color w:val="auto"/>
           <w:sz w:val="24"/>
           <w:szCs w:val="24"/>
-        </w:rPr>
-      </w:pPr>
-      <w:bookmarkStart w:id="7" w:name="_Toc128578163"/>
-      <w:bookmarkStart w:id="8" w:name="_Toc128579696"/>
+          <w:u w:val="single"/>
+        </w:rPr>
+      </w:pPr>
+      <w:bookmarkStart w:id="6" w:name="_Toc128578163"/>
+      <w:bookmarkStart w:id="7" w:name="_Toc128579696"/>
       <w:r>
         <w:rPr>
           <w:rFonts w:ascii="Arial" w:hAnsi="Arial" w:cs="Arial"/>
@@ -2957,6 +3031,8 @@
         </w:rPr>
         <w:t xml:space="preserve">2.1 </w:t>
       </w:r>
+      <w:bookmarkEnd w:id="6"/>
+      <w:bookmarkEnd w:id="7"/>
       <w:r>
         <w:rPr>
           <w:rFonts w:ascii="Arial" w:hAnsi="Arial" w:cs="Arial"/>
@@ -2966,10 +3042,240 @@
           <w:sz w:val="24"/>
           <w:szCs w:val="24"/>
         </w:rPr>
-        <w:t xml:space="preserve">Diagrama de </w:t>
+        <w:t>Modelo de dominio</w:t>
+      </w:r>
+    </w:p>
+    <w:p>
+      <w:pPr>
+        <w:jc w:val="both"/>
+        <w:rPr>
+          <w:rFonts w:ascii="Arial" w:hAnsi="Arial" w:cs="Arial"/>
+        </w:rPr>
+      </w:pPr>
+    </w:p>
+    <w:p>
+      <w:pPr>
+        <w:jc w:val="both"/>
+        <w:rPr>
+          <w:rFonts w:ascii="Arial" w:hAnsi="Arial" w:cs="Arial"/>
+        </w:rPr>
+      </w:pPr>
+      <w:r>
+        <w:rPr>
+          <w:rFonts w:ascii="Arial" w:hAnsi="Arial" w:cs="Arial"/>
+        </w:rPr>
+        <w:t>A continuación, se expone e</w:t>
+      </w:r>
+      <w:r>
+        <w:rPr>
+          <w:rFonts w:ascii="Arial" w:hAnsi="Arial" w:cs="Arial"/>
+        </w:rPr>
+        <w:t xml:space="preserve">l </w:t>
+      </w:r>
+      <w:r>
+        <w:rPr>
+          <w:rFonts w:ascii="Arial" w:hAnsi="Arial" w:cs="Arial"/>
+        </w:rPr>
+        <w:t>modelo de dominio</w:t>
+      </w:r>
+      <w:r>
+        <w:rPr>
+          <w:rFonts w:ascii="Arial" w:hAnsi="Arial" w:cs="Arial"/>
+        </w:rPr>
+        <w:t xml:space="preserve"> del sistema a desarrollar</w:t>
+      </w:r>
+      <w:r>
+        <w:rPr>
+          <w:rFonts w:ascii="Arial" w:hAnsi="Arial" w:cs="Arial"/>
+        </w:rPr>
+        <w:t>, como una técnica para un mejor entendimiento y especificación de los requisitos</w:t>
+      </w:r>
+      <w:r>
+        <w:rPr>
+          <w:rFonts w:ascii="Arial" w:hAnsi="Arial" w:cs="Arial"/>
+        </w:rPr>
+        <w:t>:</w:t>
+      </w:r>
+    </w:p>
+    <w:p>
+      <w:pPr>
+        <w:jc w:val="both"/>
+        <w:rPr>
+          <w:rFonts w:ascii="Arial" w:hAnsi="Arial" w:cs="Arial"/>
+        </w:rPr>
+      </w:pPr>
+      <w:r>
+        <w:rPr>
+          <w:rFonts w:ascii="Arial" w:hAnsi="Arial" w:cs="Arial"/>
+        </w:rPr>
+        <w:drawing>
+          <wp:inline distT="0" distB="0" distL="0" distR="0" wp14:anchorId="2FA50E21" wp14:editId="3D404D92">
+            <wp:extent cx="5400040" cy="3396615"/>
+            <wp:effectExtent l="0" t="0" r="0" b="0"/>
+            <wp:docPr id="1742978283" name="Imagen 1"/>
+            <wp:cNvGraphicFramePr>
+              <a:graphicFrameLocks xmlns:a="http://schemas.openxmlformats.org/drawingml/2006/main" noChangeAspect="1"/>
+            </wp:cNvGraphicFramePr>
+            <a:graphic xmlns:a="http://schemas.openxmlformats.org/drawingml/2006/main">
+              <a:graphicData uri="http://schemas.openxmlformats.org/drawingml/2006/picture">
+                <pic:pic xmlns:pic="http://schemas.openxmlformats.org/drawingml/2006/picture">
+                  <pic:nvPicPr>
+                    <pic:cNvPr id="1742978283" name=""/>
+                    <pic:cNvPicPr/>
+                  </pic:nvPicPr>
+                  <pic:blipFill>
+                    <a:blip r:embed="rId11"/>
+                    <a:stretch>
+                      <a:fillRect/>
+                    </a:stretch>
+                  </pic:blipFill>
+                  <pic:spPr>
+                    <a:xfrm>
+                      <a:off x="0" y="0"/>
+                      <a:ext cx="5400040" cy="3396615"/>
+                    </a:xfrm>
+                    <a:prstGeom prst="rect">
+                      <a:avLst/>
+                    </a:prstGeom>
+                  </pic:spPr>
+                </pic:pic>
+              </a:graphicData>
+            </a:graphic>
+          </wp:inline>
+        </w:drawing>
+      </w:r>
+    </w:p>
+    <w:p>
+      <w:pPr>
+        <w:jc w:val="center"/>
+        <w:rPr>
+          <w:rFonts w:ascii="Arial" w:hAnsi="Arial" w:cs="Arial"/>
+          <w:i/>
+          <w:iCs/>
+          <w:color w:val="595959" w:themeColor="text1" w:themeTint="A6"/>
+        </w:rPr>
+      </w:pPr>
+      <w:bookmarkStart w:id="8" w:name="_Toc128579681"/>
+      <w:r>
+        <w:rPr>
+          <w:rFonts w:ascii="Arial" w:hAnsi="Arial" w:cs="Arial"/>
+          <w:i/>
+          <w:iCs/>
+          <w:color w:val="595959" w:themeColor="text1" w:themeTint="A6"/>
+        </w:rPr>
+        <w:t xml:space="preserve">Figura </w:t>
+      </w:r>
+      <w:r>
+        <w:rPr>
+          <w:rFonts w:ascii="Arial" w:hAnsi="Arial" w:cs="Arial"/>
+          <w:i/>
+          <w:iCs/>
+          <w:color w:val="595959" w:themeColor="text1" w:themeTint="A6"/>
+        </w:rPr>
+        <w:fldChar w:fldCharType="begin"/>
+      </w:r>
+      <w:r>
+        <w:rPr>
+          <w:rFonts w:ascii="Arial" w:hAnsi="Arial" w:cs="Arial"/>
+          <w:i/>
+          <w:iCs/>
+          <w:color w:val="595959" w:themeColor="text1" w:themeTint="A6"/>
+        </w:rPr>
+        <w:instrText xml:space="preserve"> SEQ Figura \* ARABIC </w:instrText>
+      </w:r>
+      <w:r>
+        <w:rPr>
+          <w:rFonts w:ascii="Arial" w:hAnsi="Arial" w:cs="Arial"/>
+          <w:i/>
+          <w:iCs/>
+          <w:color w:val="595959" w:themeColor="text1" w:themeTint="A6"/>
+        </w:rPr>
+        <w:fldChar w:fldCharType="separate"/>
+      </w:r>
+      <w:r>
+        <w:rPr>
+          <w:rFonts w:ascii="Arial" w:hAnsi="Arial" w:cs="Arial"/>
+          <w:i/>
+          <w:iCs/>
+          <w:noProof/>
+          <w:color w:val="595959" w:themeColor="text1" w:themeTint="A6"/>
+        </w:rPr>
+        <w:t>3</w:t>
+      </w:r>
+      <w:r>
+        <w:rPr>
+          <w:rFonts w:ascii="Arial" w:hAnsi="Arial" w:cs="Arial"/>
+          <w:i/>
+          <w:iCs/>
+          <w:color w:val="595959" w:themeColor="text1" w:themeTint="A6"/>
+        </w:rPr>
+        <w:fldChar w:fldCharType="end"/>
+      </w:r>
+      <w:r>
+        <w:rPr>
+          <w:rFonts w:ascii="Arial" w:hAnsi="Arial" w:cs="Arial"/>
+          <w:i/>
+          <w:iCs/>
+          <w:color w:val="595959" w:themeColor="text1" w:themeTint="A6"/>
+        </w:rPr>
+        <w:t xml:space="preserve">. </w:t>
+      </w:r>
+      <w:r>
+        <w:rPr>
+          <w:rFonts w:ascii="Arial" w:hAnsi="Arial" w:cs="Arial"/>
+          <w:i/>
+          <w:iCs/>
+          <w:color w:val="595959" w:themeColor="text1" w:themeTint="A6"/>
+        </w:rPr>
+        <w:t>Modelo de dominio</w:t>
+      </w:r>
+      <w:r>
+        <w:rPr>
+          <w:rFonts w:ascii="Arial" w:hAnsi="Arial" w:cs="Arial"/>
+          <w:i/>
+          <w:iCs/>
+          <w:color w:val="595959" w:themeColor="text1" w:themeTint="A6"/>
+        </w:rPr>
+        <w:t xml:space="preserve"> de la </w:t>
       </w:r>
       <w:commentRangeStart w:id="9"/>
-      <w:r>
+      <w:commentRangeStart w:id="10"/>
+      <w:r>
+        <w:rPr>
+          <w:rFonts w:ascii="Arial" w:hAnsi="Arial" w:cs="Arial"/>
+          <w:i/>
+          <w:iCs/>
+          <w:color w:val="595959" w:themeColor="text1" w:themeTint="A6"/>
+        </w:rPr>
+        <w:t>aplicación</w:t>
+      </w:r>
+      <w:bookmarkEnd w:id="8"/>
+      <w:commentRangeEnd w:id="9"/>
+      <w:r>
+        <w:rPr>
+          <w:rStyle w:val="Refdecomentario"/>
+        </w:rPr>
+        <w:commentReference w:id="9"/>
+      </w:r>
+      <w:commentRangeEnd w:id="10"/>
+      <w:r>
+        <w:rPr>
+          <w:rStyle w:val="Refdecomentario"/>
+        </w:rPr>
+        <w:commentReference w:id="10"/>
+      </w:r>
+    </w:p>
+    <w:p>
+      <w:pPr>
+        <w:jc w:val="both"/>
+        <w:rPr>
+          <w:rFonts w:ascii="Arial" w:hAnsi="Arial" w:cs="Arial"/>
+        </w:rPr>
+      </w:pPr>
+    </w:p>
+    <w:p>
+      <w:pPr>
+        <w:pStyle w:val="Ttulo2"/>
         <w:rPr>
           <w:rFonts w:ascii="Arial" w:hAnsi="Arial" w:cs="Arial"/>
           <w:b/>
@@ -2978,19 +3284,42 @@
           <w:sz w:val="24"/>
           <w:szCs w:val="24"/>
         </w:rPr>
-        <w:t>Clases</w:t>
-      </w:r>
-      <w:bookmarkEnd w:id="7"/>
-      <w:bookmarkEnd w:id="8"/>
-      <w:commentRangeEnd w:id="9"/>
-      <w:r>
-        <w:rPr>
-          <w:rStyle w:val="Refdecomentario"/>
-          <w:rFonts w:asciiTheme="minorHAnsi" w:eastAsiaTheme="minorHAnsi" w:hAnsiTheme="minorHAnsi" w:cstheme="minorBidi"/>
+      </w:pPr>
+      <w:bookmarkStart w:id="11" w:name="_Toc128579697"/>
+      <w:r>
+        <w:rPr>
+          <w:rFonts w:ascii="Arial" w:hAnsi="Arial" w:cs="Arial"/>
+          <w:b/>
+          <w:bCs/>
           <w:color w:val="auto"/>
-        </w:rPr>
-        <w:commentReference w:id="9"/>
-      </w:r>
+          <w:sz w:val="24"/>
+          <w:szCs w:val="24"/>
+        </w:rPr>
+        <w:t>2.</w:t>
+      </w:r>
+      <w:r>
+        <w:rPr>
+          <w:rFonts w:ascii="Arial" w:hAnsi="Arial" w:cs="Arial"/>
+          <w:b/>
+          <w:bCs/>
+          <w:color w:val="auto"/>
+          <w:sz w:val="24"/>
+          <w:szCs w:val="24"/>
+        </w:rPr>
+        <w:t>2</w:t>
+      </w:r>
+      <w:r>
+        <w:rPr>
+          <w:rFonts w:ascii="Arial" w:hAnsi="Arial" w:cs="Arial"/>
+          <w:b/>
+          <w:bCs/>
+          <w:color w:val="auto"/>
+          <w:sz w:val="24"/>
+          <w:szCs w:val="24"/>
+        </w:rPr>
+        <w:t xml:space="preserve"> Requisitos funcionales</w:t>
+      </w:r>
+      <w:bookmarkEnd w:id="11"/>
     </w:p>
     <w:p>
       <w:pPr>
@@ -3011,11 +3340,46 @@
         <w:rPr>
           <w:rFonts w:ascii="Arial" w:hAnsi="Arial" w:cs="Arial"/>
         </w:rPr>
-        <w:t>El diagrama de clases del sistema a desarrollar es el siguiente:</w:t>
-      </w:r>
-    </w:p>
-    <w:p>
-      <w:pPr>
+        <w:t xml:space="preserve">Para </w:t>
+      </w:r>
+      <w:r>
+        <w:rPr>
+          <w:rFonts w:ascii="Arial" w:hAnsi="Arial" w:cs="Arial"/>
+        </w:rPr>
+        <w:t xml:space="preserve">especificar </w:t>
+      </w:r>
+      <w:r>
+        <w:rPr>
+          <w:rFonts w:ascii="Arial" w:hAnsi="Arial" w:cs="Arial"/>
+        </w:rPr>
+        <w:t>los requisitos funcionales que deberá tener el sistema, se ha utilizado la técnica de casos de uso.</w:t>
+      </w:r>
+      <w:r>
+        <w:rPr>
+          <w:rFonts w:ascii="Arial" w:hAnsi="Arial" w:cs="Arial"/>
+        </w:rPr>
+        <w:t xml:space="preserve"> </w:t>
+      </w:r>
+      <w:r>
+        <w:rPr>
+          <w:rFonts w:ascii="Arial" w:hAnsi="Arial" w:cs="Arial"/>
+        </w:rPr>
+        <w:t>Como se muestra en la figura 4, p</w:t>
+      </w:r>
+      <w:r>
+        <w:rPr>
+          <w:rFonts w:ascii="Arial" w:hAnsi="Arial" w:cs="Arial"/>
+        </w:rPr>
+        <w:t>ara una mejor organización, se ha decidido dividir los requisitos funcionales en tres subapartados o gestiones:</w:t>
+      </w:r>
+    </w:p>
+    <w:p>
+      <w:pPr>
+        <w:pStyle w:val="Prrafodelista"/>
+        <w:numPr>
+          <w:ilvl w:val="0"/>
+          <w:numId w:val="2"/>
+        </w:numPr>
         <w:jc w:val="both"/>
         <w:rPr>
           <w:rFonts w:ascii="Arial" w:hAnsi="Arial" w:cs="Arial"/>
@@ -3023,13 +3387,177 @@
       </w:pPr>
       <w:r>
         <w:rPr>
+          <w:rFonts w:ascii="Arial" w:hAnsi="Arial" w:cs="Arial"/>
+        </w:rPr>
+        <w:t xml:space="preserve">Gestión del </w:t>
+      </w:r>
+      <w:r>
+        <w:rPr>
+          <w:rFonts w:ascii="Arial" w:hAnsi="Arial" w:cs="Arial"/>
+        </w:rPr>
+        <w:t>I</w:t>
+      </w:r>
+      <w:r>
+        <w:rPr>
+          <w:rFonts w:ascii="Arial" w:hAnsi="Arial" w:cs="Arial"/>
+        </w:rPr>
+        <w:t>nventario</w:t>
+      </w:r>
+      <w:r>
+        <w:rPr>
+          <w:rFonts w:ascii="Arial" w:hAnsi="Arial" w:cs="Arial"/>
+        </w:rPr>
+        <w:t>: En esta gestión los usuarios podrán tener un control de los artículos que hay en el sistema, pudiendo consultarlos masivamente, y editarlos si tiene los permisos correspondientes.</w:t>
+      </w:r>
+    </w:p>
+    <w:p>
+      <w:pPr>
+        <w:pStyle w:val="Prrafodelista"/>
+        <w:numPr>
+          <w:ilvl w:val="0"/>
+          <w:numId w:val="2"/>
+        </w:numPr>
+        <w:jc w:val="both"/>
+        <w:rPr>
+          <w:rFonts w:ascii="Arial" w:hAnsi="Arial" w:cs="Arial"/>
+        </w:rPr>
+      </w:pPr>
+      <w:r>
+        <w:rPr>
+          <w:rFonts w:ascii="Arial" w:hAnsi="Arial" w:cs="Arial"/>
+        </w:rPr>
+        <w:t>Gestión del TPV</w:t>
+      </w:r>
+      <w:r>
+        <w:rPr>
+          <w:rFonts w:ascii="Arial" w:hAnsi="Arial" w:cs="Arial"/>
+        </w:rPr>
+        <w:t>: Esta gestión se encargará de todo el proceso de compra y venta de artículos.</w:t>
+      </w:r>
+    </w:p>
+    <w:p>
+      <w:pPr>
+        <w:pStyle w:val="Prrafodelista"/>
+        <w:numPr>
+          <w:ilvl w:val="0"/>
+          <w:numId w:val="2"/>
+        </w:numPr>
+        <w:jc w:val="both"/>
+        <w:rPr>
+          <w:rFonts w:ascii="Arial" w:hAnsi="Arial" w:cs="Arial"/>
+        </w:rPr>
+      </w:pPr>
+      <w:r>
+        <w:rPr>
+          <w:rFonts w:ascii="Arial" w:hAnsi="Arial" w:cs="Arial"/>
+        </w:rPr>
+        <w:lastRenderedPageBreak/>
+        <w:t xml:space="preserve">Gestión </w:t>
+      </w:r>
+      <w:r>
+        <w:rPr>
+          <w:rFonts w:ascii="Arial" w:hAnsi="Arial" w:cs="Arial"/>
+        </w:rPr>
+        <w:t>C</w:t>
+      </w:r>
+      <w:r>
+        <w:rPr>
+          <w:rFonts w:ascii="Arial" w:hAnsi="Arial" w:cs="Arial"/>
+        </w:rPr>
+        <w:t>omercial</w:t>
+      </w:r>
+      <w:r>
+        <w:rPr>
+          <w:rFonts w:ascii="Arial" w:hAnsi="Arial" w:cs="Arial"/>
+        </w:rPr>
+        <w:t>: En esta gestión se permitirá consultar datos relacionados con las compras y ventas pasadas, así como los artículos más vendidos.</w:t>
+      </w:r>
+    </w:p>
+    <w:p>
+      <w:pPr>
+        <w:jc w:val="both"/>
+        <w:rPr>
+          <w:rFonts w:ascii="Arial" w:hAnsi="Arial" w:cs="Arial"/>
+        </w:rPr>
+      </w:pPr>
+      <w:r>
+        <w:rPr>
+          <w:rFonts w:ascii="Arial" w:hAnsi="Arial" w:cs="Arial"/>
+        </w:rPr>
+        <w:t>El sistema contará, a su vez, con dos actores o usuarios con roles diferentes:</w:t>
+      </w:r>
+    </w:p>
+    <w:p>
+      <w:pPr>
+        <w:pStyle w:val="Prrafodelista"/>
+        <w:numPr>
+          <w:ilvl w:val="0"/>
+          <w:numId w:val="2"/>
+        </w:numPr>
+        <w:jc w:val="both"/>
+        <w:rPr>
+          <w:rFonts w:ascii="Arial" w:hAnsi="Arial" w:cs="Arial"/>
+        </w:rPr>
+      </w:pPr>
+      <w:r>
+        <w:rPr>
+          <w:rFonts w:ascii="Arial" w:hAnsi="Arial" w:cs="Arial"/>
+          <w:b/>
+          <w:bCs/>
+        </w:rPr>
+        <w:t>Vendedor:</w:t>
+      </w:r>
+      <w:r>
+        <w:rPr>
+          <w:rFonts w:ascii="Arial" w:hAnsi="Arial" w:cs="Arial"/>
+        </w:rPr>
+        <w:t xml:space="preserve"> Tendrá capacidades para consultar artículos, crear facturas de venta y reembolsos de facturas de venta, así como consultar el historial de ventas.</w:t>
+      </w:r>
+    </w:p>
+    <w:p>
+      <w:pPr>
+        <w:pStyle w:val="Prrafodelista"/>
+        <w:numPr>
+          <w:ilvl w:val="0"/>
+          <w:numId w:val="2"/>
+        </w:numPr>
+        <w:jc w:val="both"/>
+        <w:rPr>
+          <w:rFonts w:ascii="Arial" w:hAnsi="Arial" w:cs="Arial"/>
+        </w:rPr>
+      </w:pPr>
+      <w:r>
+        <w:rPr>
+          <w:rFonts w:ascii="Arial" w:hAnsi="Arial" w:cs="Arial"/>
+          <w:b/>
+          <w:bCs/>
+        </w:rPr>
+        <w:t>Administrador:</w:t>
+      </w:r>
+      <w:r>
+        <w:rPr>
+          <w:rFonts w:ascii="Arial" w:hAnsi="Arial" w:cs="Arial"/>
+        </w:rPr>
+        <w:t xml:space="preserve"> Además de las capacidades del vendedor, podrá crear artículos, actualizar manualmente su stock, crear facturas de compra, y consultar el historial de compras.</w:t>
+      </w:r>
+    </w:p>
+    <w:p>
+      <w:pPr>
+        <w:jc w:val="center"/>
+        <w:rPr>
+          <w:rFonts w:ascii="Arial" w:hAnsi="Arial" w:cs="Arial"/>
+        </w:rPr>
+      </w:pPr>
+      <w:r>
+        <w:rPr>
+          <w:rFonts w:ascii="Arial" w:hAnsi="Arial" w:cs="Arial"/>
           <w:noProof/>
         </w:rPr>
         <w:drawing>
-          <wp:inline distT="0" distB="0" distL="0" distR="0" wp14:anchorId="744934B5" wp14:editId="3CB74EC3">
-            <wp:extent cx="5400040" cy="3112135"/>
+          <wp:inline distT="0" distB="0" distL="0" distR="0" wp14:anchorId="75122E5B" wp14:editId="4694BA6B">
+            <wp:extent cx="5391150" cy="2000250"/>
             <wp:effectExtent l="0" t="0" r="0" b="0"/>
-            <wp:docPr id="4" name="Imagen 4"/>
+            <wp:docPr id="301647872" name="Imagen 1"/>
             <wp:cNvGraphicFramePr>
               <a:graphicFrameLocks xmlns:a="http://schemas.openxmlformats.org/drawingml/2006/main" noChangeAspect="1"/>
             </wp:cNvGraphicFramePr>
@@ -3043,7 +3571,7 @@
                     </pic:cNvPicPr>
                   </pic:nvPicPr>
                   <pic:blipFill>
-                    <a:blip r:embed="rId14" cstate="print">
+                    <a:blip r:embed="rId16" cstate="print">
                       <a:extLst>
                         <a:ext uri="{28A0092B-C50C-407E-A947-70E740481C1C}">
                           <a14:useLocalDpi xmlns:a14="http://schemas.microsoft.com/office/drawing/2010/main" val="0"/>
@@ -3058,7 +3586,7 @@
                   <pic:spPr bwMode="auto">
                     <a:xfrm>
                       <a:off x="0" y="0"/>
-                      <a:ext cx="5400040" cy="3112135"/>
+                      <a:ext cx="5391150" cy="2000250"/>
                     </a:xfrm>
                     <a:prstGeom prst="rect">
                       <a:avLst/>
@@ -3085,7 +3613,7 @@
           <w:color w:val="595959" w:themeColor="text1" w:themeTint="A6"/>
         </w:rPr>
       </w:pPr>
-      <w:bookmarkStart w:id="10" w:name="_Toc128579681"/>
+      <w:bookmarkStart w:id="12" w:name="_Toc128579682"/>
       <w:r>
         <w:rPr>
           <w:rFonts w:ascii="Arial" w:hAnsi="Arial" w:cs="Arial"/>
@@ -3127,10 +3655,142 @@
           <w:rFonts w:ascii="Arial" w:hAnsi="Arial" w:cs="Arial"/>
           <w:i/>
           <w:iCs/>
+          <w:color w:val="595959" w:themeColor="text1" w:themeTint="A6"/>
+        </w:rPr>
+        <w:t>4</w:t>
+      </w:r>
+      <w:r>
+        <w:rPr>
+          <w:rFonts w:ascii="Arial" w:hAnsi="Arial" w:cs="Arial"/>
+          <w:i/>
+          <w:iCs/>
+          <w:color w:val="595959" w:themeColor="text1" w:themeTint="A6"/>
+        </w:rPr>
+        <w:fldChar w:fldCharType="end"/>
+      </w:r>
+      <w:r>
+        <w:rPr>
+          <w:rFonts w:ascii="Arial" w:hAnsi="Arial" w:cs="Arial"/>
+          <w:i/>
+          <w:iCs/>
+          <w:color w:val="595959" w:themeColor="text1" w:themeTint="A6"/>
+        </w:rPr>
+        <w:t>. Diagrama de casos de uso general del Sistema</w:t>
+      </w:r>
+      <w:bookmarkEnd w:id="12"/>
+    </w:p>
+    <w:p>
+      <w:pPr>
+        <w:jc w:val="center"/>
+        <w:rPr>
+          <w:rFonts w:ascii="Arial" w:hAnsi="Arial" w:cs="Arial"/>
+          <w:i/>
+          <w:iCs/>
+          <w:color w:val="595959" w:themeColor="text1" w:themeTint="A6"/>
+        </w:rPr>
+      </w:pPr>
+    </w:p>
+    <w:p>
+      <w:pPr>
+        <w:jc w:val="center"/>
+        <w:rPr>
+          <w:rFonts w:ascii="Arial" w:hAnsi="Arial" w:cs="Arial"/>
+        </w:rPr>
+      </w:pPr>
+      <w:r>
+        <w:rPr>
+          <w:rFonts w:ascii="Arial" w:hAnsi="Arial" w:cs="Arial"/>
+        </w:rPr>
+        <w:drawing>
+          <wp:inline distT="0" distB="0" distL="0" distR="0" wp14:anchorId="0CFE08D4" wp14:editId="707FC2B9">
+            <wp:extent cx="5400040" cy="3088640"/>
+            <wp:effectExtent l="0" t="0" r="0" b="0"/>
+            <wp:docPr id="1969458824" name="Imagen 1"/>
+            <wp:cNvGraphicFramePr>
+              <a:graphicFrameLocks xmlns:a="http://schemas.openxmlformats.org/drawingml/2006/main" noChangeAspect="1"/>
+            </wp:cNvGraphicFramePr>
+            <a:graphic xmlns:a="http://schemas.openxmlformats.org/drawingml/2006/main">
+              <a:graphicData uri="http://schemas.openxmlformats.org/drawingml/2006/picture">
+                <pic:pic xmlns:pic="http://schemas.openxmlformats.org/drawingml/2006/picture">
+                  <pic:nvPicPr>
+                    <pic:cNvPr id="1969458824" name=""/>
+                    <pic:cNvPicPr/>
+                  </pic:nvPicPr>
+                  <pic:blipFill>
+                    <a:blip r:embed="rId17"/>
+                    <a:stretch>
+                      <a:fillRect/>
+                    </a:stretch>
+                  </pic:blipFill>
+                  <pic:spPr>
+                    <a:xfrm>
+                      <a:off x="0" y="0"/>
+                      <a:ext cx="5400040" cy="3088640"/>
+                    </a:xfrm>
+                    <a:prstGeom prst="rect">
+                      <a:avLst/>
+                    </a:prstGeom>
+                  </pic:spPr>
+                </pic:pic>
+              </a:graphicData>
+            </a:graphic>
+          </wp:inline>
+        </w:drawing>
+      </w:r>
+    </w:p>
+    <w:p>
+      <w:pPr>
+        <w:jc w:val="center"/>
+        <w:rPr>
+          <w:rFonts w:ascii="Arial" w:hAnsi="Arial" w:cs="Arial"/>
+        </w:rPr>
+      </w:pPr>
+      <w:bookmarkStart w:id="13" w:name="_Toc128579683"/>
+      <w:r>
+        <w:rPr>
+          <w:rFonts w:ascii="Arial" w:hAnsi="Arial" w:cs="Arial"/>
+          <w:i/>
+          <w:iCs/>
+          <w:color w:val="595959" w:themeColor="text1" w:themeTint="A6"/>
+        </w:rPr>
+        <w:t xml:space="preserve">Figura </w:t>
+      </w:r>
+      <w:r>
+        <w:rPr>
+          <w:rFonts w:ascii="Arial" w:hAnsi="Arial" w:cs="Arial"/>
+          <w:i/>
+          <w:iCs/>
+          <w:color w:val="595959" w:themeColor="text1" w:themeTint="A6"/>
+        </w:rPr>
+        <w:fldChar w:fldCharType="begin"/>
+      </w:r>
+      <w:r>
+        <w:rPr>
+          <w:rFonts w:ascii="Arial" w:hAnsi="Arial" w:cs="Arial"/>
+          <w:i/>
+          <w:iCs/>
+          <w:color w:val="595959" w:themeColor="text1" w:themeTint="A6"/>
+        </w:rPr>
+        <w:instrText xml:space="preserve"> SEQ Figura \* ARABIC </w:instrText>
+      </w:r>
+      <w:r>
+        <w:rPr>
+          <w:rFonts w:ascii="Arial" w:hAnsi="Arial" w:cs="Arial"/>
+          <w:i/>
+          <w:iCs/>
+          <w:color w:val="595959" w:themeColor="text1" w:themeTint="A6"/>
+        </w:rPr>
+        <w:fldChar w:fldCharType="separate"/>
+      </w:r>
+      <w:r>
+        <w:rPr>
+          <w:rFonts w:ascii="Arial" w:hAnsi="Arial" w:cs="Arial"/>
+          <w:i/>
+          <w:iCs/>
           <w:noProof/>
           <w:color w:val="595959" w:themeColor="text1" w:themeTint="A6"/>
         </w:rPr>
-        <w:t>3</w:t>
+        <w:t>5</w:t>
       </w:r>
       <w:r>
         <w:rPr>
@@ -3148,308 +3808,226 @@
           <w:iCs/>
           <w:color w:val="595959" w:themeColor="text1" w:themeTint="A6"/>
         </w:rPr>
-        <w:t xml:space="preserve">. Diagrama de Clases de la </w:t>
-      </w:r>
-      <w:commentRangeStart w:id="11"/>
-      <w:r>
-        <w:rPr>
-          <w:rFonts w:ascii="Arial" w:hAnsi="Arial" w:cs="Arial"/>
-          <w:i/>
-          <w:iCs/>
-          <w:color w:val="595959" w:themeColor="text1" w:themeTint="A6"/>
-        </w:rPr>
-        <w:t>aplicación</w:t>
-      </w:r>
-      <w:bookmarkEnd w:id="10"/>
-      <w:commentRangeEnd w:id="11"/>
+        <w:t xml:space="preserve">. </w:t>
+      </w:r>
+      <w:r>
+        <w:rPr>
+          <w:rFonts w:ascii="Arial" w:hAnsi="Arial" w:cs="Arial"/>
+          <w:i/>
+          <w:iCs/>
+          <w:color w:val="595959" w:themeColor="text1" w:themeTint="A6"/>
+        </w:rPr>
+        <w:t xml:space="preserve">Diagrama de casos de uso de la Gestión del </w:t>
+      </w:r>
+      <w:commentRangeStart w:id="14"/>
+      <w:r>
+        <w:rPr>
+          <w:rFonts w:ascii="Arial" w:hAnsi="Arial" w:cs="Arial"/>
+          <w:i/>
+          <w:iCs/>
+          <w:color w:val="595959" w:themeColor="text1" w:themeTint="A6"/>
+        </w:rPr>
+        <w:t>Inventario</w:t>
+      </w:r>
+      <w:bookmarkEnd w:id="13"/>
+      <w:commentRangeEnd w:id="14"/>
       <w:r>
         <w:rPr>
           <w:rStyle w:val="Refdecomentario"/>
         </w:rPr>
-        <w:commentReference w:id="11"/>
-      </w:r>
-    </w:p>
-    <w:p>
-      <w:pPr>
-        <w:jc w:val="both"/>
-        <w:rPr>
-          <w:rFonts w:ascii="Arial" w:hAnsi="Arial" w:cs="Arial"/>
-        </w:rPr>
-      </w:pPr>
-    </w:p>
-    <w:p>
-      <w:pPr>
-        <w:pStyle w:val="Ttulo2"/>
-        <w:rPr>
-          <w:rFonts w:ascii="Arial" w:hAnsi="Arial" w:cs="Arial"/>
-          <w:b/>
-          <w:bCs/>
-          <w:color w:val="auto"/>
-          <w:sz w:val="24"/>
-          <w:szCs w:val="24"/>
-        </w:rPr>
-      </w:pPr>
-      <w:bookmarkStart w:id="12" w:name="_Toc128579697"/>
-      <w:r>
-        <w:rPr>
-          <w:rFonts w:ascii="Arial" w:hAnsi="Arial" w:cs="Arial"/>
-          <w:b/>
-          <w:bCs/>
-          <w:color w:val="auto"/>
-          <w:sz w:val="24"/>
-          <w:szCs w:val="24"/>
-        </w:rPr>
-        <w:t>2.</w:t>
-      </w:r>
-      <w:r>
-        <w:rPr>
-          <w:rFonts w:ascii="Arial" w:hAnsi="Arial" w:cs="Arial"/>
-          <w:b/>
-          <w:bCs/>
-          <w:color w:val="auto"/>
-          <w:sz w:val="24"/>
-          <w:szCs w:val="24"/>
-        </w:rPr>
-        <w:t>2</w:t>
-      </w:r>
-      <w:r>
-        <w:rPr>
-          <w:rFonts w:ascii="Arial" w:hAnsi="Arial" w:cs="Arial"/>
-          <w:b/>
-          <w:bCs/>
-          <w:color w:val="auto"/>
-          <w:sz w:val="24"/>
-          <w:szCs w:val="24"/>
-        </w:rPr>
-        <w:t xml:space="preserve"> Requisitos funcionales</w:t>
-      </w:r>
-      <w:bookmarkEnd w:id="12"/>
-    </w:p>
-    <w:p>
-      <w:pPr>
-        <w:jc w:val="both"/>
-        <w:rPr>
-          <w:rFonts w:ascii="Arial" w:hAnsi="Arial" w:cs="Arial"/>
-        </w:rPr>
-      </w:pPr>
-    </w:p>
-    <w:p>
-      <w:pPr>
-        <w:jc w:val="both"/>
-        <w:rPr>
-          <w:rFonts w:ascii="Arial" w:hAnsi="Arial" w:cs="Arial"/>
-        </w:rPr>
-      </w:pPr>
-      <w:r>
-        <w:rPr>
-          <w:rFonts w:ascii="Arial" w:hAnsi="Arial" w:cs="Arial"/>
-        </w:rPr>
-        <w:t xml:space="preserve">Para </w:t>
-      </w:r>
-      <w:del w:id="13" w:author="Lopez Martinez, Patricia" w:date="2023-03-06T10:01:00Z">
-        <w:r>
-          <w:rPr>
-            <w:rFonts w:ascii="Arial" w:hAnsi="Arial" w:cs="Arial"/>
-          </w:rPr>
-          <w:delText xml:space="preserve">definir </w:delText>
-        </w:r>
-      </w:del>
-      <w:ins w:id="14" w:author="Lopez Martinez, Patricia" w:date="2023-03-06T10:01:00Z">
-        <w:r>
-          <w:rPr>
-            <w:rFonts w:ascii="Arial" w:hAnsi="Arial" w:cs="Arial"/>
-          </w:rPr>
-          <w:t xml:space="preserve">especificar </w:t>
-        </w:r>
-      </w:ins>
-      <w:r>
-        <w:rPr>
-          <w:rFonts w:ascii="Arial" w:hAnsi="Arial" w:cs="Arial"/>
-        </w:rPr>
-        <w:t>los requisitos funcionales que deberá tener el sistema, se ha utilizado la técnica de casos de uso.</w:t>
-      </w:r>
-      <w:r>
-        <w:rPr>
-          <w:rFonts w:ascii="Arial" w:hAnsi="Arial" w:cs="Arial"/>
-        </w:rPr>
-        <w:t xml:space="preserve"> Para una mejor organización, se ha decidido dividir los requisitos funcionales en tres subapartados o </w:t>
-      </w:r>
-      <w:commentRangeStart w:id="15"/>
-      <w:r>
-        <w:rPr>
-          <w:rFonts w:ascii="Arial" w:hAnsi="Arial" w:cs="Arial"/>
-        </w:rPr>
-        <w:t>gestiones</w:t>
-      </w:r>
-      <w:commentRangeEnd w:id="15"/>
+        <w:commentReference w:id="14"/>
+      </w:r>
+    </w:p>
+    <w:p>
+      <w:pPr>
+        <w:jc w:val="center"/>
+        <w:rPr>
+          <w:rFonts w:ascii="Arial" w:hAnsi="Arial" w:cs="Arial"/>
+          <w:i/>
+          <w:iCs/>
+          <w:color w:val="595959" w:themeColor="text1" w:themeTint="A6"/>
+        </w:rPr>
+      </w:pPr>
+    </w:p>
+    <w:p>
+      <w:pPr>
+        <w:jc w:val="center"/>
+        <w:rPr>
+          <w:rFonts w:ascii="Arial" w:hAnsi="Arial" w:cs="Arial"/>
+        </w:rPr>
+      </w:pPr>
+      <w:r>
+        <w:rPr>
+          <w:rFonts w:ascii="Arial" w:hAnsi="Arial" w:cs="Arial"/>
+        </w:rPr>
+        <w:lastRenderedPageBreak/>
+        <w:drawing>
+          <wp:inline distT="0" distB="0" distL="0" distR="0" wp14:anchorId="48D12CBC" wp14:editId="3736F690">
+            <wp:extent cx="5400040" cy="3080385"/>
+            <wp:effectExtent l="0" t="0" r="0" b="5715"/>
+            <wp:docPr id="455097701" name="Imagen 1"/>
+            <wp:cNvGraphicFramePr>
+              <a:graphicFrameLocks xmlns:a="http://schemas.openxmlformats.org/drawingml/2006/main" noChangeAspect="1"/>
+            </wp:cNvGraphicFramePr>
+            <a:graphic xmlns:a="http://schemas.openxmlformats.org/drawingml/2006/main">
+              <a:graphicData uri="http://schemas.openxmlformats.org/drawingml/2006/picture">
+                <pic:pic xmlns:pic="http://schemas.openxmlformats.org/drawingml/2006/picture">
+                  <pic:nvPicPr>
+                    <pic:cNvPr id="455097701" name=""/>
+                    <pic:cNvPicPr/>
+                  </pic:nvPicPr>
+                  <pic:blipFill>
+                    <a:blip r:embed="rId18"/>
+                    <a:stretch>
+                      <a:fillRect/>
+                    </a:stretch>
+                  </pic:blipFill>
+                  <pic:spPr>
+                    <a:xfrm>
+                      <a:off x="0" y="0"/>
+                      <a:ext cx="5400040" cy="3080385"/>
+                    </a:xfrm>
+                    <a:prstGeom prst="rect">
+                      <a:avLst/>
+                    </a:prstGeom>
+                  </pic:spPr>
+                </pic:pic>
+              </a:graphicData>
+            </a:graphic>
+          </wp:inline>
+        </w:drawing>
+      </w:r>
+    </w:p>
+    <w:p>
+      <w:pPr>
+        <w:jc w:val="center"/>
+        <w:rPr>
+          <w:rFonts w:ascii="Arial" w:hAnsi="Arial" w:cs="Arial"/>
+        </w:rPr>
+      </w:pPr>
+      <w:bookmarkStart w:id="15" w:name="_Toc128579684"/>
+      <w:r>
+        <w:rPr>
+          <w:rFonts w:ascii="Arial" w:hAnsi="Arial" w:cs="Arial"/>
+          <w:i/>
+          <w:iCs/>
+          <w:color w:val="595959" w:themeColor="text1" w:themeTint="A6"/>
+        </w:rPr>
+        <w:t xml:space="preserve">Figura </w:t>
+      </w:r>
+      <w:r>
+        <w:rPr>
+          <w:rFonts w:ascii="Arial" w:hAnsi="Arial" w:cs="Arial"/>
+          <w:i/>
+          <w:iCs/>
+          <w:color w:val="595959" w:themeColor="text1" w:themeTint="A6"/>
+        </w:rPr>
+        <w:fldChar w:fldCharType="begin"/>
+      </w:r>
+      <w:r>
+        <w:rPr>
+          <w:rFonts w:ascii="Arial" w:hAnsi="Arial" w:cs="Arial"/>
+          <w:i/>
+          <w:iCs/>
+          <w:color w:val="595959" w:themeColor="text1" w:themeTint="A6"/>
+        </w:rPr>
+        <w:instrText xml:space="preserve"> SEQ Figura \* ARABIC </w:instrText>
+      </w:r>
+      <w:r>
+        <w:rPr>
+          <w:rFonts w:ascii="Arial" w:hAnsi="Arial" w:cs="Arial"/>
+          <w:i/>
+          <w:iCs/>
+          <w:color w:val="595959" w:themeColor="text1" w:themeTint="A6"/>
+        </w:rPr>
+        <w:fldChar w:fldCharType="separate"/>
+      </w:r>
+      <w:r>
+        <w:rPr>
+          <w:rFonts w:ascii="Arial" w:hAnsi="Arial" w:cs="Arial"/>
+          <w:i/>
+          <w:iCs/>
+          <w:noProof/>
+          <w:color w:val="595959" w:themeColor="text1" w:themeTint="A6"/>
+        </w:rPr>
+        <w:t>6</w:t>
+      </w:r>
+      <w:r>
+        <w:rPr>
+          <w:rFonts w:ascii="Arial" w:hAnsi="Arial" w:cs="Arial"/>
+          <w:i/>
+          <w:iCs/>
+          <w:color w:val="595959" w:themeColor="text1" w:themeTint="A6"/>
+        </w:rPr>
+        <w:fldChar w:fldCharType="end"/>
+      </w:r>
+      <w:r>
+        <w:rPr>
+          <w:rFonts w:ascii="Arial" w:hAnsi="Arial" w:cs="Arial"/>
+          <w:i/>
+          <w:iCs/>
+          <w:color w:val="595959" w:themeColor="text1" w:themeTint="A6"/>
+        </w:rPr>
+        <w:t xml:space="preserve">. </w:t>
+      </w:r>
+      <w:r>
+        <w:rPr>
+          <w:rFonts w:ascii="Arial" w:hAnsi="Arial" w:cs="Arial"/>
+          <w:i/>
+          <w:iCs/>
+          <w:color w:val="595959" w:themeColor="text1" w:themeTint="A6"/>
+        </w:rPr>
+        <w:t xml:space="preserve">Diagrama de casos de uso de la Gestión del </w:t>
+      </w:r>
+      <w:commentRangeStart w:id="16"/>
+      <w:commentRangeStart w:id="17"/>
+      <w:commentRangeStart w:id="18"/>
+      <w:commentRangeStart w:id="19"/>
+      <w:commentRangeStart w:id="20"/>
+      <w:r>
+        <w:rPr>
+          <w:rFonts w:ascii="Arial" w:hAnsi="Arial" w:cs="Arial"/>
+          <w:i/>
+          <w:iCs/>
+          <w:color w:val="595959" w:themeColor="text1" w:themeTint="A6"/>
+        </w:rPr>
+        <w:t>TPV</w:t>
+      </w:r>
+      <w:commentRangeEnd w:id="16"/>
       <w:r>
         <w:rPr>
           <w:rStyle w:val="Refdecomentario"/>
         </w:rPr>
-        <w:commentReference w:id="15"/>
-      </w:r>
-      <w:r>
-        <w:rPr>
-          <w:rFonts w:ascii="Arial" w:hAnsi="Arial" w:cs="Arial"/>
-        </w:rPr>
-        <w:t>:</w:t>
-      </w:r>
-    </w:p>
-    <w:p>
-      <w:pPr>
-        <w:pStyle w:val="Prrafodelista"/>
-        <w:numPr>
-          <w:ilvl w:val="0"/>
-          <w:numId w:val="2"/>
-        </w:numPr>
-        <w:jc w:val="both"/>
-        <w:rPr>
-          <w:rFonts w:ascii="Arial" w:hAnsi="Arial" w:cs="Arial"/>
-        </w:rPr>
-      </w:pPr>
-      <w:r>
-        <w:rPr>
-          <w:rFonts w:ascii="Arial" w:hAnsi="Arial" w:cs="Arial"/>
-        </w:rPr>
-        <w:t xml:space="preserve">Gestión del </w:t>
-      </w:r>
-      <w:commentRangeStart w:id="16"/>
-      <w:r>
-        <w:rPr>
-          <w:rFonts w:ascii="Arial" w:hAnsi="Arial" w:cs="Arial"/>
-        </w:rPr>
-        <w:t>I</w:t>
-      </w:r>
-      <w:r>
-        <w:rPr>
-          <w:rFonts w:ascii="Arial" w:hAnsi="Arial" w:cs="Arial"/>
-        </w:rPr>
-        <w:t>nventario</w:t>
-      </w:r>
-      <w:commentRangeEnd w:id="16"/>
+        <w:commentReference w:id="16"/>
+      </w:r>
+      <w:commentRangeEnd w:id="17"/>
       <w:r>
         <w:rPr>
           <w:rStyle w:val="Refdecomentario"/>
         </w:rPr>
-        <w:commentReference w:id="16"/>
-      </w:r>
-    </w:p>
-    <w:p>
-      <w:pPr>
-        <w:pStyle w:val="Prrafodelista"/>
-        <w:numPr>
-          <w:ilvl w:val="0"/>
-          <w:numId w:val="2"/>
-        </w:numPr>
-        <w:jc w:val="both"/>
-        <w:rPr>
-          <w:rFonts w:ascii="Arial" w:hAnsi="Arial" w:cs="Arial"/>
-        </w:rPr>
-      </w:pPr>
-      <w:r>
-        <w:rPr>
-          <w:rFonts w:ascii="Arial" w:hAnsi="Arial" w:cs="Arial"/>
-        </w:rPr>
-        <w:t>Gestión del TPV</w:t>
-      </w:r>
-    </w:p>
-    <w:p>
-      <w:pPr>
-        <w:pStyle w:val="Prrafodelista"/>
-        <w:numPr>
-          <w:ilvl w:val="0"/>
-          <w:numId w:val="2"/>
-        </w:numPr>
-        <w:jc w:val="both"/>
-        <w:rPr>
-          <w:rFonts w:ascii="Arial" w:hAnsi="Arial" w:cs="Arial"/>
-        </w:rPr>
-      </w:pPr>
-      <w:r>
-        <w:rPr>
-          <w:rFonts w:ascii="Arial" w:hAnsi="Arial" w:cs="Arial"/>
-        </w:rPr>
-        <w:t xml:space="preserve">Gestión </w:t>
-      </w:r>
-      <w:r>
-        <w:rPr>
-          <w:rFonts w:ascii="Arial" w:hAnsi="Arial" w:cs="Arial"/>
-        </w:rPr>
-        <w:t>C</w:t>
-      </w:r>
-      <w:r>
-        <w:rPr>
-          <w:rFonts w:ascii="Arial" w:hAnsi="Arial" w:cs="Arial"/>
-        </w:rPr>
-        <w:t>omercial</w:t>
-      </w:r>
-    </w:p>
-    <w:p>
-      <w:pPr>
-        <w:jc w:val="both"/>
-        <w:rPr>
-          <w:rFonts w:ascii="Arial" w:hAnsi="Arial" w:cs="Arial"/>
-        </w:rPr>
-      </w:pPr>
-      <w:r>
-        <w:rPr>
-          <w:rFonts w:ascii="Arial" w:hAnsi="Arial" w:cs="Arial"/>
-        </w:rPr>
-        <w:t>El sistema contará, a su vez, con dos actores o usuarios con roles diferentes:</w:t>
-      </w:r>
-    </w:p>
-    <w:p>
-      <w:pPr>
-        <w:pStyle w:val="Prrafodelista"/>
-        <w:numPr>
-          <w:ilvl w:val="0"/>
-          <w:numId w:val="2"/>
-        </w:numPr>
-        <w:jc w:val="both"/>
-        <w:rPr>
-          <w:rFonts w:ascii="Arial" w:hAnsi="Arial" w:cs="Arial"/>
-        </w:rPr>
-      </w:pPr>
-      <w:r>
-        <w:rPr>
-          <w:rFonts w:ascii="Arial" w:hAnsi="Arial" w:cs="Arial"/>
-          <w:b/>
-          <w:bCs/>
-        </w:rPr>
-        <w:t>Vendedor:</w:t>
-      </w:r>
-      <w:r>
-        <w:rPr>
-          <w:rFonts w:ascii="Arial" w:hAnsi="Arial" w:cs="Arial"/>
-        </w:rPr>
-        <w:t xml:space="preserve"> Tendrá capacidades para consultar artículos, crear facturas de venta y reembolsos de facturas de venta, así como consultar el historial de ventas.</w:t>
-      </w:r>
-    </w:p>
-    <w:p>
-      <w:pPr>
-        <w:pStyle w:val="Prrafodelista"/>
-        <w:numPr>
-          <w:ilvl w:val="0"/>
-          <w:numId w:val="2"/>
-        </w:numPr>
-        <w:jc w:val="both"/>
-        <w:rPr>
-          <w:rFonts w:ascii="Arial" w:hAnsi="Arial" w:cs="Arial"/>
-        </w:rPr>
-      </w:pPr>
-      <w:r>
-        <w:rPr>
-          <w:rFonts w:ascii="Arial" w:hAnsi="Arial" w:cs="Arial"/>
-          <w:b/>
-          <w:bCs/>
-        </w:rPr>
-        <w:t>Administrador:</w:t>
-      </w:r>
-      <w:r>
-        <w:rPr>
-          <w:rFonts w:ascii="Arial" w:hAnsi="Arial" w:cs="Arial"/>
-        </w:rPr>
-        <w:t xml:space="preserve"> Además de las capacidades del vendedor, podrá crear artículos, actualizar manualmente su stock, crear facturas de compra, y consultar el historial de compras.</w:t>
+        <w:commentReference w:id="17"/>
+      </w:r>
+      <w:bookmarkEnd w:id="15"/>
+      <w:commentRangeEnd w:id="18"/>
+      <w:r>
+        <w:rPr>
+          <w:rStyle w:val="Refdecomentario"/>
+        </w:rPr>
+        <w:commentReference w:id="18"/>
+      </w:r>
+      <w:commentRangeEnd w:id="19"/>
+      <w:r>
+        <w:rPr>
+          <w:rStyle w:val="Refdecomentario"/>
+        </w:rPr>
+        <w:commentReference w:id="19"/>
+      </w:r>
+      <w:commentRangeEnd w:id="20"/>
+      <w:r>
+        <w:rPr>
+          <w:rStyle w:val="Refdecomentario"/>
+        </w:rPr>
+        <w:commentReference w:id="20"/>
       </w:r>
     </w:p>
     <w:p>
@@ -3458,117 +4036,47 @@
         <w:rPr>
           <w:rFonts w:ascii="Arial" w:hAnsi="Arial" w:cs="Arial"/>
         </w:rPr>
-        <w:pPrChange w:id="17" w:author="Jaime Eduardo Baires Escalante" w:date="2023-03-06T21:31:00Z">
-          <w:pPr>
-            <w:jc w:val="both"/>
-          </w:pPr>
-        </w:pPrChange>
-      </w:pPr>
-      <w:del w:id="18" w:author="Jaime Eduardo Baires Escalante" w:date="2023-03-06T21:30:00Z">
-        <w:r>
-          <w:rPr>
-            <w:noProof/>
-          </w:rPr>
-          <w:lastRenderedPageBreak/>
-          <w:drawing>
-            <wp:inline distT="0" distB="0" distL="0" distR="0" wp14:anchorId="39FDCAA7" wp14:editId="473913C2">
-              <wp:extent cx="5400040" cy="2702560"/>
-              <wp:effectExtent l="0" t="0" r="0" b="0"/>
-              <wp:docPr id="8" name="Imagen 8"/>
-              <wp:cNvGraphicFramePr>
-                <a:graphicFrameLocks xmlns:a="http://schemas.openxmlformats.org/drawingml/2006/main" noChangeAspect="1"/>
-              </wp:cNvGraphicFramePr>
-              <a:graphic xmlns:a="http://schemas.openxmlformats.org/drawingml/2006/main">
-                <a:graphicData uri="http://schemas.openxmlformats.org/drawingml/2006/picture">
-                  <pic:pic xmlns:pic="http://schemas.openxmlformats.org/drawingml/2006/picture">
-                    <pic:nvPicPr>
-                      <pic:cNvPr id="0" name="Picture 1"/>
-                      <pic:cNvPicPr>
-                        <a:picLocks noChangeAspect="1" noChangeArrowheads="1"/>
-                      </pic:cNvPicPr>
-                    </pic:nvPicPr>
-                    <pic:blipFill>
-                      <a:blip r:embed="rId15" cstate="print">
-                        <a:extLst>
-                          <a:ext uri="{28A0092B-C50C-407E-A947-70E740481C1C}">
-                            <a14:useLocalDpi xmlns:a14="http://schemas.microsoft.com/office/drawing/2010/main" val="0"/>
-                          </a:ext>
-                        </a:extLst>
-                      </a:blip>
-                      <a:srcRect/>
-                      <a:stretch>
-                        <a:fillRect/>
-                      </a:stretch>
-                    </pic:blipFill>
-                    <pic:spPr bwMode="auto">
-                      <a:xfrm>
-                        <a:off x="0" y="0"/>
-                        <a:ext cx="5400040" cy="2702560"/>
-                      </a:xfrm>
-                      <a:prstGeom prst="rect">
-                        <a:avLst/>
-                      </a:prstGeom>
-                      <a:noFill/>
-                      <a:ln>
-                        <a:noFill/>
-                      </a:ln>
-                    </pic:spPr>
-                  </pic:pic>
-                </a:graphicData>
-              </a:graphic>
-            </wp:inline>
-          </w:drawing>
-        </w:r>
-      </w:del>
-      <w:ins w:id="19" w:author="Jaime Eduardo Baires Escalante" w:date="2023-03-06T21:31:00Z">
-        <w:r>
-          <w:rPr>
-            <w:noProof/>
-          </w:rPr>
-          <w:drawing>
-            <wp:inline distT="0" distB="0" distL="0" distR="0" wp14:anchorId="2936A3A4" wp14:editId="47CED803">
-              <wp:extent cx="5400040" cy="1638300"/>
-              <wp:effectExtent l="0" t="0" r="0" b="0"/>
-              <wp:docPr id="7" name="Imagen 7"/>
-              <wp:cNvGraphicFramePr>
-                <a:graphicFrameLocks xmlns:a="http://schemas.openxmlformats.org/drawingml/2006/main" noChangeAspect="1"/>
-              </wp:cNvGraphicFramePr>
-              <a:graphic xmlns:a="http://schemas.openxmlformats.org/drawingml/2006/main">
-                <a:graphicData uri="http://schemas.openxmlformats.org/drawingml/2006/picture">
-                  <pic:pic xmlns:pic="http://schemas.openxmlformats.org/drawingml/2006/picture">
-                    <pic:nvPicPr>
-                      <pic:cNvPr id="1" name=""/>
-                      <pic:cNvPicPr/>
-                    </pic:nvPicPr>
-                    <pic:blipFill rotWithShape="1">
-                      <a:blip r:embed="rId16"/>
-                      <a:srcRect t="12268" b="7807"/>
-                      <a:stretch/>
-                    </pic:blipFill>
-                    <pic:spPr bwMode="auto">
-                      <a:xfrm>
-                        <a:off x="0" y="0"/>
-                        <a:ext cx="5400040" cy="1638300"/>
-                      </a:xfrm>
-                      <a:prstGeom prst="rect">
-                        <a:avLst/>
-                      </a:prstGeom>
-                      <a:ln>
-                        <a:noFill/>
-                      </a:ln>
-                      <a:extLst>
-                        <a:ext uri="{53640926-AAD7-44D8-BBD7-CCE9431645EC}">
-                          <a14:shadowObscured xmlns:a14="http://schemas.microsoft.com/office/drawing/2010/main"/>
-                        </a:ext>
-                      </a:extLst>
-                    </pic:spPr>
-                  </pic:pic>
-                </a:graphicData>
-              </a:graphic>
-            </wp:inline>
-          </w:drawing>
-        </w:r>
-      </w:ins>
+      </w:pPr>
+      <w:r>
+        <w:rPr>
+          <w:rFonts w:ascii="Arial" w:hAnsi="Arial" w:cs="Arial"/>
+        </w:rPr>
+        <w:drawing>
+          <wp:inline distT="0" distB="0" distL="0" distR="0" wp14:anchorId="6A5D6878" wp14:editId="7CB15E49">
+            <wp:extent cx="5400040" cy="2733040"/>
+            <wp:effectExtent l="0" t="0" r="0" b="0"/>
+            <wp:docPr id="1425051979" name="Imagen 1"/>
+            <wp:cNvGraphicFramePr>
+              <a:graphicFrameLocks xmlns:a="http://schemas.openxmlformats.org/drawingml/2006/main" noChangeAspect="1"/>
+            </wp:cNvGraphicFramePr>
+            <a:graphic xmlns:a="http://schemas.openxmlformats.org/drawingml/2006/main">
+              <a:graphicData uri="http://schemas.openxmlformats.org/drawingml/2006/picture">
+                <pic:pic xmlns:pic="http://schemas.openxmlformats.org/drawingml/2006/picture">
+                  <pic:nvPicPr>
+                    <pic:cNvPr id="1425051979" name=""/>
+                    <pic:cNvPicPr/>
+                  </pic:nvPicPr>
+                  <pic:blipFill>
+                    <a:blip r:embed="rId19"/>
+                    <a:stretch>
+                      <a:fillRect/>
+                    </a:stretch>
+                  </pic:blipFill>
+                  <pic:spPr>
+                    <a:xfrm>
+                      <a:off x="0" y="0"/>
+                      <a:ext cx="5400040" cy="2733040"/>
+                    </a:xfrm>
+                    <a:prstGeom prst="rect">
+                      <a:avLst/>
+                    </a:prstGeom>
+                  </pic:spPr>
+                </pic:pic>
+              </a:graphicData>
+            </a:graphic>
+          </wp:inline>
+        </w:drawing>
+      </w:r>
     </w:p>
     <w:p>
       <w:pPr>
@@ -3580,7 +4088,7 @@
           <w:color w:val="595959" w:themeColor="text1" w:themeTint="A6"/>
         </w:rPr>
       </w:pPr>
-      <w:bookmarkStart w:id="20" w:name="_Toc128579682"/>
+      <w:bookmarkStart w:id="21" w:name="_Toc128579685"/>
       <w:r>
         <w:rPr>
           <w:rFonts w:ascii="Arial" w:hAnsi="Arial" w:cs="Arial"/>
@@ -3622,9 +4130,10 @@
           <w:rFonts w:ascii="Arial" w:hAnsi="Arial" w:cs="Arial"/>
           <w:i/>
           <w:iCs/>
-          <w:color w:val="595959" w:themeColor="text1" w:themeTint="A6"/>
-        </w:rPr>
-        <w:t>4</w:t>
+          <w:noProof/>
+          <w:color w:val="595959" w:themeColor="text1" w:themeTint="A6"/>
+        </w:rPr>
+        <w:t>7</w:t>
       </w:r>
       <w:r>
         <w:rPr>
@@ -3642,209 +4151,6 @@
           <w:iCs/>
           <w:color w:val="595959" w:themeColor="text1" w:themeTint="A6"/>
         </w:rPr>
-        <w:t>. Diagrama de casos de uso general del Sistema</w:t>
-      </w:r>
-      <w:bookmarkEnd w:id="20"/>
-    </w:p>
-    <w:p>
-      <w:pPr>
-        <w:jc w:val="center"/>
-        <w:rPr>
-          <w:rFonts w:ascii="Arial" w:hAnsi="Arial" w:cs="Arial"/>
-          <w:i/>
-          <w:iCs/>
-          <w:color w:val="595959" w:themeColor="text1" w:themeTint="A6"/>
-        </w:rPr>
-      </w:pPr>
-    </w:p>
-    <w:p>
-      <w:pPr>
-        <w:jc w:val="center"/>
-        <w:rPr>
-          <w:rFonts w:ascii="Arial" w:hAnsi="Arial" w:cs="Arial"/>
-        </w:rPr>
-        <w:pPrChange w:id="21" w:author="Jaime Eduardo Baires Escalante" w:date="2023-03-06T21:31:00Z">
-          <w:pPr>
-            <w:jc w:val="both"/>
-          </w:pPr>
-        </w:pPrChange>
-      </w:pPr>
-      <w:del w:id="22" w:author="Jaime Eduardo Baires Escalante" w:date="2023-03-06T21:31:00Z">
-        <w:r>
-          <w:rPr>
-            <w:noProof/>
-          </w:rPr>
-          <w:drawing>
-            <wp:inline distT="0" distB="0" distL="0" distR="0" wp14:anchorId="79C99062" wp14:editId="2A0B3648">
-              <wp:extent cx="5400040" cy="4159885"/>
-              <wp:effectExtent l="0" t="0" r="0" b="0"/>
-              <wp:docPr id="9" name="Imagen 9"/>
-              <wp:cNvGraphicFramePr>
-                <a:graphicFrameLocks xmlns:a="http://schemas.openxmlformats.org/drawingml/2006/main" noChangeAspect="1"/>
-              </wp:cNvGraphicFramePr>
-              <a:graphic xmlns:a="http://schemas.openxmlformats.org/drawingml/2006/main">
-                <a:graphicData uri="http://schemas.openxmlformats.org/drawingml/2006/picture">
-                  <pic:pic xmlns:pic="http://schemas.openxmlformats.org/drawingml/2006/picture">
-                    <pic:nvPicPr>
-                      <pic:cNvPr id="0" name="Picture 3"/>
-                      <pic:cNvPicPr>
-                        <a:picLocks noChangeAspect="1" noChangeArrowheads="1"/>
-                      </pic:cNvPicPr>
-                    </pic:nvPicPr>
-                    <pic:blipFill>
-                      <a:blip r:embed="rId17" cstate="print">
-                        <a:extLst>
-                          <a:ext uri="{28A0092B-C50C-407E-A947-70E740481C1C}">
-                            <a14:useLocalDpi xmlns:a14="http://schemas.microsoft.com/office/drawing/2010/main" val="0"/>
-                          </a:ext>
-                        </a:extLst>
-                      </a:blip>
-                      <a:srcRect/>
-                      <a:stretch>
-                        <a:fillRect/>
-                      </a:stretch>
-                    </pic:blipFill>
-                    <pic:spPr bwMode="auto">
-                      <a:xfrm>
-                        <a:off x="0" y="0"/>
-                        <a:ext cx="5400040" cy="4159885"/>
-                      </a:xfrm>
-                      <a:prstGeom prst="rect">
-                        <a:avLst/>
-                      </a:prstGeom>
-                      <a:noFill/>
-                      <a:ln>
-                        <a:noFill/>
-                      </a:ln>
-                    </pic:spPr>
-                  </pic:pic>
-                </a:graphicData>
-              </a:graphic>
-            </wp:inline>
-          </w:drawing>
-        </w:r>
-      </w:del>
-      <w:ins w:id="23" w:author="Jaime Eduardo Baires Escalante" w:date="2023-03-06T21:31:00Z">
-        <w:r>
-          <w:rPr>
-            <w:noProof/>
-          </w:rPr>
-          <w:drawing>
-            <wp:inline distT="0" distB="0" distL="0" distR="0" wp14:anchorId="04BA16F5" wp14:editId="1F315E72">
-              <wp:extent cx="5400040" cy="2819400"/>
-              <wp:effectExtent l="0" t="0" r="0" b="0"/>
-              <wp:docPr id="10" name="Imagen 10"/>
-              <wp:cNvGraphicFramePr>
-                <a:graphicFrameLocks xmlns:a="http://schemas.openxmlformats.org/drawingml/2006/main" noChangeAspect="1"/>
-              </wp:cNvGraphicFramePr>
-              <a:graphic xmlns:a="http://schemas.openxmlformats.org/drawingml/2006/main">
-                <a:graphicData uri="http://schemas.openxmlformats.org/drawingml/2006/picture">
-                  <pic:pic xmlns:pic="http://schemas.openxmlformats.org/drawingml/2006/picture">
-                    <pic:nvPicPr>
-                      <pic:cNvPr id="1" name=""/>
-                      <pic:cNvPicPr/>
-                    </pic:nvPicPr>
-                    <pic:blipFill rotWithShape="1">
-                      <a:blip r:embed="rId18"/>
-                      <a:srcRect t="6786" b="3534"/>
-                      <a:stretch/>
-                    </pic:blipFill>
-                    <pic:spPr bwMode="auto">
-                      <a:xfrm>
-                        <a:off x="0" y="0"/>
-                        <a:ext cx="5400040" cy="2819400"/>
-                      </a:xfrm>
-                      <a:prstGeom prst="rect">
-                        <a:avLst/>
-                      </a:prstGeom>
-                      <a:ln>
-                        <a:noFill/>
-                      </a:ln>
-                      <a:extLst>
-                        <a:ext uri="{53640926-AAD7-44D8-BBD7-CCE9431645EC}">
-                          <a14:shadowObscured xmlns:a14="http://schemas.microsoft.com/office/drawing/2010/main"/>
-                        </a:ext>
-                      </a:extLst>
-                    </pic:spPr>
-                  </pic:pic>
-                </a:graphicData>
-              </a:graphic>
-            </wp:inline>
-          </w:drawing>
-        </w:r>
-      </w:ins>
-    </w:p>
-    <w:p>
-      <w:pPr>
-        <w:jc w:val="center"/>
-        <w:rPr>
-          <w:ins w:id="24" w:author="Jaime Eduardo Baires Escalante" w:date="2023-03-06T21:33:00Z"/>
-          <w:rFonts w:ascii="Arial" w:hAnsi="Arial" w:cs="Arial"/>
-        </w:rPr>
-      </w:pPr>
-      <w:bookmarkStart w:id="25" w:name="_Toc128579683"/>
-      <w:r>
-        <w:rPr>
-          <w:rFonts w:ascii="Arial" w:hAnsi="Arial" w:cs="Arial"/>
-          <w:i/>
-          <w:iCs/>
-          <w:color w:val="595959" w:themeColor="text1" w:themeTint="A6"/>
-        </w:rPr>
-        <w:t xml:space="preserve">Figura </w:t>
-      </w:r>
-      <w:r>
-        <w:rPr>
-          <w:rFonts w:ascii="Arial" w:hAnsi="Arial" w:cs="Arial"/>
-          <w:i/>
-          <w:iCs/>
-          <w:color w:val="595959" w:themeColor="text1" w:themeTint="A6"/>
-        </w:rPr>
-        <w:fldChar w:fldCharType="begin"/>
-      </w:r>
-      <w:r>
-        <w:rPr>
-          <w:rFonts w:ascii="Arial" w:hAnsi="Arial" w:cs="Arial"/>
-          <w:i/>
-          <w:iCs/>
-          <w:color w:val="595959" w:themeColor="text1" w:themeTint="A6"/>
-        </w:rPr>
-        <w:instrText xml:space="preserve"> SEQ Figura \* ARABIC </w:instrText>
-      </w:r>
-      <w:r>
-        <w:rPr>
-          <w:rFonts w:ascii="Arial" w:hAnsi="Arial" w:cs="Arial"/>
-          <w:i/>
-          <w:iCs/>
-          <w:color w:val="595959" w:themeColor="text1" w:themeTint="A6"/>
-        </w:rPr>
-        <w:fldChar w:fldCharType="separate"/>
-      </w:r>
-      <w:r>
-        <w:rPr>
-          <w:rFonts w:ascii="Arial" w:hAnsi="Arial" w:cs="Arial"/>
-          <w:i/>
-          <w:iCs/>
-          <w:noProof/>
-          <w:color w:val="595959" w:themeColor="text1" w:themeTint="A6"/>
-        </w:rPr>
-        <w:t>5</w:t>
-      </w:r>
-      <w:r>
-        <w:rPr>
-          <w:rFonts w:ascii="Arial" w:hAnsi="Arial" w:cs="Arial"/>
-          <w:i/>
-          <w:iCs/>
-          <w:color w:val="595959" w:themeColor="text1" w:themeTint="A6"/>
-        </w:rPr>
-        <w:fldChar w:fldCharType="end"/>
-      </w:r>
-      <w:r>
-        <w:rPr>
-          <w:rFonts w:ascii="Arial" w:hAnsi="Arial" w:cs="Arial"/>
-          <w:i/>
-          <w:iCs/>
-          <w:color w:val="595959" w:themeColor="text1" w:themeTint="A6"/>
-        </w:rPr>
         <w:t xml:space="preserve">. </w:t>
       </w:r>
       <w:r>
@@ -3854,488 +4160,9 @@
           <w:iCs/>
           <w:color w:val="595959" w:themeColor="text1" w:themeTint="A6"/>
         </w:rPr>
-        <w:t xml:space="preserve">Diagrama de casos de uso de la Gestión del </w:t>
-      </w:r>
-      <w:commentRangeStart w:id="26"/>
-      <w:r>
-        <w:rPr>
-          <w:rFonts w:ascii="Arial" w:hAnsi="Arial" w:cs="Arial"/>
-          <w:i/>
-          <w:iCs/>
-          <w:color w:val="595959" w:themeColor="text1" w:themeTint="A6"/>
-        </w:rPr>
-        <w:t>Inventario</w:t>
-      </w:r>
-      <w:bookmarkEnd w:id="25"/>
-      <w:commentRangeEnd w:id="26"/>
-      <w:r>
-        <w:rPr>
-          <w:rStyle w:val="Refdecomentario"/>
-        </w:rPr>
-        <w:commentReference w:id="26"/>
-      </w:r>
-      <w:del w:id="27" w:author="Jaime Eduardo Baires Escalante" w:date="2023-03-06T21:33:00Z">
-        <w:r>
-          <w:rPr>
-            <w:rFonts w:ascii="Arial" w:hAnsi="Arial" w:cs="Arial"/>
-          </w:rPr>
-          <w:br w:type="page"/>
-        </w:r>
-      </w:del>
-    </w:p>
-    <w:p>
-      <w:pPr>
-        <w:jc w:val="center"/>
-        <w:rPr>
-          <w:rFonts w:ascii="Arial" w:hAnsi="Arial" w:cs="Arial"/>
-          <w:i/>
-          <w:iCs/>
-          <w:color w:val="595959" w:themeColor="text1" w:themeTint="A6"/>
-        </w:rPr>
-      </w:pPr>
-    </w:p>
-    <w:p>
-      <w:pPr>
-        <w:jc w:val="center"/>
-        <w:rPr>
-          <w:rFonts w:ascii="Arial" w:hAnsi="Arial" w:cs="Arial"/>
-        </w:rPr>
-        <w:pPrChange w:id="28" w:author="Jaime Eduardo Baires Escalante" w:date="2023-03-06T21:33:00Z">
-          <w:pPr>
-            <w:jc w:val="both"/>
-          </w:pPr>
-        </w:pPrChange>
-      </w:pPr>
-      <w:del w:id="29" w:author="Jaime Eduardo Baires Escalante" w:date="2023-03-06T21:32:00Z">
-        <w:r>
-          <w:rPr>
-            <w:noProof/>
-          </w:rPr>
-          <w:drawing>
-            <wp:inline distT="0" distB="0" distL="0" distR="0" wp14:anchorId="6F64C1B1" wp14:editId="2656DB1A">
-              <wp:extent cx="5400040" cy="2957830"/>
-              <wp:effectExtent l="0" t="0" r="0" b="0"/>
-              <wp:docPr id="6" name="Imagen 6"/>
-              <wp:cNvGraphicFramePr>
-                <a:graphicFrameLocks xmlns:a="http://schemas.openxmlformats.org/drawingml/2006/main" noChangeAspect="1"/>
-              </wp:cNvGraphicFramePr>
-              <a:graphic xmlns:a="http://schemas.openxmlformats.org/drawingml/2006/main">
-                <a:graphicData uri="http://schemas.openxmlformats.org/drawingml/2006/picture">
-                  <pic:pic xmlns:pic="http://schemas.openxmlformats.org/drawingml/2006/picture">
-                    <pic:nvPicPr>
-                      <pic:cNvPr id="0" name="Picture 8"/>
-                      <pic:cNvPicPr>
-                        <a:picLocks noChangeAspect="1" noChangeArrowheads="1"/>
-                      </pic:cNvPicPr>
-                    </pic:nvPicPr>
-                    <pic:blipFill>
-                      <a:blip r:embed="rId19" cstate="print">
-                        <a:extLst>
-                          <a:ext uri="{28A0092B-C50C-407E-A947-70E740481C1C}">
-                            <a14:useLocalDpi xmlns:a14="http://schemas.microsoft.com/office/drawing/2010/main" val="0"/>
-                          </a:ext>
-                        </a:extLst>
-                      </a:blip>
-                      <a:srcRect/>
-                      <a:stretch>
-                        <a:fillRect/>
-                      </a:stretch>
-                    </pic:blipFill>
-                    <pic:spPr bwMode="auto">
-                      <a:xfrm>
-                        <a:off x="0" y="0"/>
-                        <a:ext cx="5400040" cy="2957830"/>
-                      </a:xfrm>
-                      <a:prstGeom prst="rect">
-                        <a:avLst/>
-                      </a:prstGeom>
-                      <a:noFill/>
-                      <a:ln>
-                        <a:noFill/>
-                      </a:ln>
-                    </pic:spPr>
-                  </pic:pic>
-                </a:graphicData>
-              </a:graphic>
-            </wp:inline>
-          </w:drawing>
-        </w:r>
-      </w:del>
-      <w:ins w:id="30" w:author="Jaime Eduardo Baires Escalante" w:date="2023-03-06T21:33:00Z">
-        <w:r>
-          <w:rPr>
-            <w:noProof/>
-          </w:rPr>
-          <w:drawing>
-            <wp:inline distT="0" distB="0" distL="0" distR="0" wp14:anchorId="182F5728" wp14:editId="6EBCBB47">
-              <wp:extent cx="5400040" cy="2675255"/>
-              <wp:effectExtent l="0" t="0" r="0" b="0"/>
-              <wp:docPr id="11" name="Imagen 11"/>
-              <wp:cNvGraphicFramePr>
-                <a:graphicFrameLocks xmlns:a="http://schemas.openxmlformats.org/drawingml/2006/main" noChangeAspect="1"/>
-              </wp:cNvGraphicFramePr>
-              <a:graphic xmlns:a="http://schemas.openxmlformats.org/drawingml/2006/main">
-                <a:graphicData uri="http://schemas.openxmlformats.org/drawingml/2006/picture">
-                  <pic:pic xmlns:pic="http://schemas.openxmlformats.org/drawingml/2006/picture">
-                    <pic:nvPicPr>
-                      <pic:cNvPr id="1" name=""/>
-                      <pic:cNvPicPr/>
-                    </pic:nvPicPr>
-                    <pic:blipFill>
-                      <a:blip r:embed="rId20"/>
-                      <a:stretch>
-                        <a:fillRect/>
-                      </a:stretch>
-                    </pic:blipFill>
-                    <pic:spPr>
-                      <a:xfrm>
-                        <a:off x="0" y="0"/>
-                        <a:ext cx="5400040" cy="2675255"/>
-                      </a:xfrm>
-                      <a:prstGeom prst="rect">
-                        <a:avLst/>
-                      </a:prstGeom>
-                    </pic:spPr>
-                  </pic:pic>
-                </a:graphicData>
-              </a:graphic>
-            </wp:inline>
-          </w:drawing>
-        </w:r>
-      </w:ins>
-    </w:p>
-    <w:p>
-      <w:pPr>
-        <w:jc w:val="center"/>
-        <w:rPr>
-          <w:del w:id="31" w:author="Jaime Eduardo Baires Escalante" w:date="2023-03-06T21:33:00Z"/>
-          <w:rFonts w:ascii="Arial" w:hAnsi="Arial" w:cs="Arial"/>
-          <w:i/>
-          <w:iCs/>
-          <w:color w:val="595959" w:themeColor="text1" w:themeTint="A6"/>
-        </w:rPr>
-      </w:pPr>
-      <w:bookmarkStart w:id="32" w:name="_Toc128579684"/>
-      <w:r>
-        <w:rPr>
-          <w:rFonts w:ascii="Arial" w:hAnsi="Arial" w:cs="Arial"/>
-          <w:i/>
-          <w:iCs/>
-          <w:color w:val="595959" w:themeColor="text1" w:themeTint="A6"/>
-        </w:rPr>
-        <w:t xml:space="preserve">Figura </w:t>
-      </w:r>
-      <w:r>
-        <w:rPr>
-          <w:rFonts w:ascii="Arial" w:hAnsi="Arial" w:cs="Arial"/>
-          <w:i/>
-          <w:iCs/>
-          <w:color w:val="595959" w:themeColor="text1" w:themeTint="A6"/>
-        </w:rPr>
-        <w:fldChar w:fldCharType="begin"/>
-      </w:r>
-      <w:r>
-        <w:rPr>
-          <w:rFonts w:ascii="Arial" w:hAnsi="Arial" w:cs="Arial"/>
-          <w:i/>
-          <w:iCs/>
-          <w:color w:val="595959" w:themeColor="text1" w:themeTint="A6"/>
-        </w:rPr>
-        <w:instrText xml:space="preserve"> SEQ Figura \* ARABIC </w:instrText>
-      </w:r>
-      <w:r>
-        <w:rPr>
-          <w:rFonts w:ascii="Arial" w:hAnsi="Arial" w:cs="Arial"/>
-          <w:i/>
-          <w:iCs/>
-          <w:color w:val="595959" w:themeColor="text1" w:themeTint="A6"/>
-        </w:rPr>
-        <w:fldChar w:fldCharType="separate"/>
-      </w:r>
-      <w:r>
-        <w:rPr>
-          <w:rFonts w:ascii="Arial" w:hAnsi="Arial" w:cs="Arial"/>
-          <w:i/>
-          <w:iCs/>
-          <w:noProof/>
-          <w:color w:val="595959" w:themeColor="text1" w:themeTint="A6"/>
-        </w:rPr>
-        <w:t>6</w:t>
-      </w:r>
-      <w:r>
-        <w:rPr>
-          <w:rFonts w:ascii="Arial" w:hAnsi="Arial" w:cs="Arial"/>
-          <w:i/>
-          <w:iCs/>
-          <w:color w:val="595959" w:themeColor="text1" w:themeTint="A6"/>
-        </w:rPr>
-        <w:fldChar w:fldCharType="end"/>
-      </w:r>
-      <w:r>
-        <w:rPr>
-          <w:rFonts w:ascii="Arial" w:hAnsi="Arial" w:cs="Arial"/>
-          <w:i/>
-          <w:iCs/>
-          <w:color w:val="595959" w:themeColor="text1" w:themeTint="A6"/>
-        </w:rPr>
-        <w:t xml:space="preserve">. </w:t>
-      </w:r>
-      <w:r>
-        <w:rPr>
-          <w:rFonts w:ascii="Arial" w:hAnsi="Arial" w:cs="Arial"/>
-          <w:i/>
-          <w:iCs/>
-          <w:color w:val="595959" w:themeColor="text1" w:themeTint="A6"/>
-        </w:rPr>
-        <w:t xml:space="preserve">Diagrama de casos de uso de la Gestión del </w:t>
-      </w:r>
-      <w:commentRangeStart w:id="33"/>
-      <w:commentRangeStart w:id="34"/>
-      <w:commentRangeStart w:id="35"/>
-      <w:r>
-        <w:rPr>
-          <w:rFonts w:ascii="Arial" w:hAnsi="Arial" w:cs="Arial"/>
-          <w:i/>
-          <w:iCs/>
-          <w:color w:val="595959" w:themeColor="text1" w:themeTint="A6"/>
-        </w:rPr>
-        <w:t>TPV</w:t>
-      </w:r>
-      <w:commentRangeEnd w:id="33"/>
-      <w:r>
-        <w:rPr>
-          <w:rStyle w:val="Refdecomentario"/>
-        </w:rPr>
-        <w:commentReference w:id="33"/>
-      </w:r>
-      <w:commentRangeEnd w:id="34"/>
-      <w:r>
-        <w:rPr>
-          <w:rStyle w:val="Refdecomentario"/>
-        </w:rPr>
-        <w:commentReference w:id="34"/>
-      </w:r>
-      <w:bookmarkEnd w:id="32"/>
-      <w:commentRangeEnd w:id="35"/>
-      <w:r>
-        <w:rPr>
-          <w:rStyle w:val="Refdecomentario"/>
-        </w:rPr>
-        <w:commentReference w:id="35"/>
-      </w:r>
-    </w:p>
-    <w:p>
-      <w:pPr>
-        <w:jc w:val="center"/>
-        <w:rPr>
-          <w:rFonts w:ascii="Arial" w:hAnsi="Arial" w:cs="Arial"/>
-        </w:rPr>
-        <w:pPrChange w:id="36" w:author="Jaime Eduardo Baires Escalante" w:date="2023-03-06T21:33:00Z">
-          <w:pPr>
-            <w:jc w:val="both"/>
-          </w:pPr>
-        </w:pPrChange>
-      </w:pPr>
-    </w:p>
-    <w:p>
-      <w:pPr>
-        <w:jc w:val="center"/>
-        <w:rPr>
-          <w:rFonts w:ascii="Arial" w:hAnsi="Arial" w:cs="Arial"/>
-        </w:rPr>
-        <w:pPrChange w:id="37" w:author="Jaime Eduardo Baires Escalante" w:date="2023-03-06T21:33:00Z">
-          <w:pPr>
-            <w:jc w:val="both"/>
-          </w:pPr>
-        </w:pPrChange>
-      </w:pPr>
-      <w:del w:id="38" w:author="Jaime Eduardo Baires Escalante" w:date="2023-03-06T21:33:00Z">
-        <w:r>
-          <w:rPr>
-            <w:noProof/>
-          </w:rPr>
-          <w:lastRenderedPageBreak/>
-          <w:drawing>
-            <wp:inline distT="0" distB="0" distL="0" distR="0" wp14:anchorId="1B187B65" wp14:editId="40FC8620">
-              <wp:extent cx="5400040" cy="2628900"/>
-              <wp:effectExtent l="0" t="0" r="0" b="0"/>
-              <wp:docPr id="12" name="Imagen 12"/>
-              <wp:cNvGraphicFramePr>
-                <a:graphicFrameLocks xmlns:a="http://schemas.openxmlformats.org/drawingml/2006/main" noChangeAspect="1"/>
-              </wp:cNvGraphicFramePr>
-              <a:graphic xmlns:a="http://schemas.openxmlformats.org/drawingml/2006/main">
-                <a:graphicData uri="http://schemas.openxmlformats.org/drawingml/2006/picture">
-                  <pic:pic xmlns:pic="http://schemas.openxmlformats.org/drawingml/2006/picture">
-                    <pic:nvPicPr>
-                      <pic:cNvPr id="0" name="Picture 15"/>
-                      <pic:cNvPicPr>
-                        <a:picLocks noChangeAspect="1" noChangeArrowheads="1"/>
-                      </pic:cNvPicPr>
-                    </pic:nvPicPr>
-                    <pic:blipFill rotWithShape="1">
-                      <a:blip r:embed="rId22" cstate="print">
-                        <a:extLst>
-                          <a:ext uri="{28A0092B-C50C-407E-A947-70E740481C1C}">
-                            <a14:useLocalDpi xmlns:a14="http://schemas.microsoft.com/office/drawing/2010/main" val="0"/>
-                          </a:ext>
-                        </a:extLst>
-                      </a:blip>
-                      <a:srcRect b="51058"/>
-                      <a:stretch/>
-                    </pic:blipFill>
-                    <pic:spPr bwMode="auto">
-                      <a:xfrm>
-                        <a:off x="0" y="0"/>
-                        <a:ext cx="5400040" cy="2628900"/>
-                      </a:xfrm>
-                      <a:prstGeom prst="rect">
-                        <a:avLst/>
-                      </a:prstGeom>
-                      <a:noFill/>
-                      <a:ln>
-                        <a:noFill/>
-                      </a:ln>
-                      <a:extLst>
-                        <a:ext uri="{53640926-AAD7-44D8-BBD7-CCE9431645EC}">
-                          <a14:shadowObscured xmlns:a14="http://schemas.microsoft.com/office/drawing/2010/main"/>
-                        </a:ext>
-                      </a:extLst>
-                    </pic:spPr>
-                  </pic:pic>
-                </a:graphicData>
-              </a:graphic>
-            </wp:inline>
-          </w:drawing>
-        </w:r>
-      </w:del>
-      <w:ins w:id="39" w:author="Jaime Eduardo Baires Escalante" w:date="2023-03-06T21:33:00Z">
-        <w:r>
-          <w:rPr>
-            <w:noProof/>
-          </w:rPr>
-          <w:drawing>
-            <wp:inline distT="0" distB="0" distL="0" distR="0" wp14:anchorId="7B2D6AE4" wp14:editId="2353ED17">
-              <wp:extent cx="5400040" cy="2540635"/>
-              <wp:effectExtent l="0" t="0" r="0" b="0"/>
-              <wp:docPr id="13" name="Imagen 13"/>
-              <wp:cNvGraphicFramePr>
-                <a:graphicFrameLocks xmlns:a="http://schemas.openxmlformats.org/drawingml/2006/main" noChangeAspect="1"/>
-              </wp:cNvGraphicFramePr>
-              <a:graphic xmlns:a="http://schemas.openxmlformats.org/drawingml/2006/main">
-                <a:graphicData uri="http://schemas.openxmlformats.org/drawingml/2006/picture">
-                  <pic:pic xmlns:pic="http://schemas.openxmlformats.org/drawingml/2006/picture">
-                    <pic:nvPicPr>
-                      <pic:cNvPr id="1" name=""/>
-                      <pic:cNvPicPr/>
-                    </pic:nvPicPr>
-                    <pic:blipFill>
-                      <a:blip r:embed="rId23"/>
-                      <a:stretch>
-                        <a:fillRect/>
-                      </a:stretch>
-                    </pic:blipFill>
-                    <pic:spPr>
-                      <a:xfrm>
-                        <a:off x="0" y="0"/>
-                        <a:ext cx="5400040" cy="2540635"/>
-                      </a:xfrm>
-                      <a:prstGeom prst="rect">
-                        <a:avLst/>
-                      </a:prstGeom>
-                    </pic:spPr>
-                  </pic:pic>
-                </a:graphicData>
-              </a:graphic>
-            </wp:inline>
-          </w:drawing>
-        </w:r>
-      </w:ins>
-    </w:p>
-    <w:p>
-      <w:pPr>
-        <w:jc w:val="center"/>
-        <w:rPr>
-          <w:rFonts w:ascii="Arial" w:hAnsi="Arial" w:cs="Arial"/>
-          <w:i/>
-          <w:iCs/>
-          <w:color w:val="595959" w:themeColor="text1" w:themeTint="A6"/>
-        </w:rPr>
-      </w:pPr>
-      <w:bookmarkStart w:id="40" w:name="_Toc128579685"/>
-      <w:r>
-        <w:rPr>
-          <w:rFonts w:ascii="Arial" w:hAnsi="Arial" w:cs="Arial"/>
-          <w:i/>
-          <w:iCs/>
-          <w:color w:val="595959" w:themeColor="text1" w:themeTint="A6"/>
-        </w:rPr>
-        <w:t xml:space="preserve">Figura </w:t>
-      </w:r>
-      <w:r>
-        <w:rPr>
-          <w:rFonts w:ascii="Arial" w:hAnsi="Arial" w:cs="Arial"/>
-          <w:i/>
-          <w:iCs/>
-          <w:color w:val="595959" w:themeColor="text1" w:themeTint="A6"/>
-        </w:rPr>
-        <w:fldChar w:fldCharType="begin"/>
-      </w:r>
-      <w:r>
-        <w:rPr>
-          <w:rFonts w:ascii="Arial" w:hAnsi="Arial" w:cs="Arial"/>
-          <w:i/>
-          <w:iCs/>
-          <w:color w:val="595959" w:themeColor="text1" w:themeTint="A6"/>
-        </w:rPr>
-        <w:instrText xml:space="preserve"> SEQ Figura \* ARABIC </w:instrText>
-      </w:r>
-      <w:r>
-        <w:rPr>
-          <w:rFonts w:ascii="Arial" w:hAnsi="Arial" w:cs="Arial"/>
-          <w:i/>
-          <w:iCs/>
-          <w:color w:val="595959" w:themeColor="text1" w:themeTint="A6"/>
-        </w:rPr>
-        <w:fldChar w:fldCharType="separate"/>
-      </w:r>
-      <w:r>
-        <w:rPr>
-          <w:rFonts w:ascii="Arial" w:hAnsi="Arial" w:cs="Arial"/>
-          <w:i/>
-          <w:iCs/>
-          <w:noProof/>
-          <w:color w:val="595959" w:themeColor="text1" w:themeTint="A6"/>
-        </w:rPr>
-        <w:t>7</w:t>
-      </w:r>
-      <w:r>
-        <w:rPr>
-          <w:rFonts w:ascii="Arial" w:hAnsi="Arial" w:cs="Arial"/>
-          <w:i/>
-          <w:iCs/>
-          <w:color w:val="595959" w:themeColor="text1" w:themeTint="A6"/>
-        </w:rPr>
-        <w:fldChar w:fldCharType="end"/>
-      </w:r>
-      <w:r>
-        <w:rPr>
-          <w:rFonts w:ascii="Arial" w:hAnsi="Arial" w:cs="Arial"/>
-          <w:i/>
-          <w:iCs/>
-          <w:color w:val="595959" w:themeColor="text1" w:themeTint="A6"/>
-        </w:rPr>
-        <w:t xml:space="preserve">. </w:t>
-      </w:r>
-      <w:r>
-        <w:rPr>
-          <w:rFonts w:ascii="Arial" w:hAnsi="Arial" w:cs="Arial"/>
-          <w:i/>
-          <w:iCs/>
-          <w:color w:val="595959" w:themeColor="text1" w:themeTint="A6"/>
-        </w:rPr>
         <w:t>Diagrama de casos de uso de la Gestión Comercial</w:t>
       </w:r>
-      <w:bookmarkEnd w:id="40"/>
+      <w:bookmarkEnd w:id="21"/>
     </w:p>
     <w:p>
       <w:pPr>
@@ -4422,7 +4249,7 @@
         </w:rPr>
         <w:t xml:space="preserve">[Citado 8 de febrero de 2023]. Disponible en: </w:t>
       </w:r>
-      <w:hyperlink r:id="rId24" w:history="1">
+      <w:hyperlink r:id="rId20" w:history="1">
         <w:r>
           <w:rPr>
             <w:rStyle w:val="Hipervnculo"/>
@@ -4441,9 +4268,34 @@
           <w:rFonts w:ascii="Arial" w:hAnsi="Arial" w:cs="Arial"/>
         </w:rPr>
       </w:pPr>
+      <w:r>
+        <w:rPr>
+          <w:rFonts w:ascii="Arial" w:hAnsi="Arial" w:cs="Arial"/>
+        </w:rPr>
+        <w:t xml:space="preserve">2. Loyverse TPV [Citado el 20 de abril de 2023]. Disponible en: </w:t>
+      </w:r>
+      <w:hyperlink r:id="rId21" w:history="1">
+        <w:r>
+          <w:rPr>
+            <w:rStyle w:val="Hipervnculo"/>
+            <w:rFonts w:ascii="Arial" w:hAnsi="Arial" w:cs="Arial"/>
+            <w:color w:val="auto"/>
+            <w:u w:val="none"/>
+          </w:rPr>
+          <w:t>https://loyverse.com/es/download-loyverse</w:t>
+        </w:r>
+      </w:hyperlink>
+    </w:p>
+    <w:p>
+      <w:pPr>
+        <w:jc w:val="both"/>
+        <w:rPr>
+          <w:rFonts w:ascii="Arial" w:hAnsi="Arial" w:cs="Arial"/>
+        </w:rPr>
+      </w:pPr>
     </w:p>
     <w:sectPr>
-      <w:footerReference w:type="default" r:id="rId25"/>
+      <w:footerReference w:type="default" r:id="rId22"/>
       <w:pgSz w:w="11906" w:h="16838"/>
       <w:pgMar w:top="1417" w:right="1701" w:bottom="1417" w:left="1701" w:header="708" w:footer="708" w:gutter="0"/>
       <w:cols w:space="708"/>
@@ -4454,8 +4306,8 @@
 </file>
 
 <file path=word/comments.xml><?xml version="1.0" encoding="utf-8"?>
-<w:comments xmlns:wpc="http://schemas.microsoft.com/office/word/2010/wordprocessingCanvas" xmlns:cx="http://schemas.microsoft.com/office/drawing/2014/chartex" xmlns:cx1="http://schemas.microsoft.com/office/drawing/2015/9/8/chartex" xmlns:cx2="http://schemas.microsoft.com/office/drawing/2015/10/21/chartex" xmlns:cx3="http://schemas.microsoft.com/office/drawing/2016/5/9/chartex" xmlns:cx4="http://schemas.microsoft.com/office/drawing/2016/5/10/chartex" xmlns:cx5="http://schemas.microsoft.com/office/drawing/2016/5/11/chartex" xmlns:cx6="http://schemas.microsoft.com/office/drawing/2016/5/12/chartex" xmlns:cx7="http://schemas.microsoft.com/office/drawing/2016/5/13/chartex" xmlns:cx8="http://schemas.microsoft.com/office/drawing/2016/5/14/chartex" xmlns:mc="http://schemas.openxmlformats.org/markup-compatibility/2006" xmlns:aink="http://schemas.microsoft.com/office/drawing/2016/ink" xmlns:am3d="http://schemas.microsoft.com/office/drawing/2017/model3d" xmlns:o="urn:schemas-microsoft-com:office:office" xmlns:oel="http://schemas.microsoft.com/office/2019/extlst" xmlns:r="http://schemas.openxmlformats.org/officeDocument/2006/relationships" xmlns:m="http://schemas.openxmlformats.org/officeDocument/2006/math" xmlns:v="urn:schemas-microsoft-com:vml" xmlns:wp14="http://schemas.microsoft.com/office/word/2010/wordprocessingDrawing" xmlns:wp="http://schemas.openxmlformats.org/drawingml/2006/wordprocessingDrawing" xmlns:w10="urn:schemas-microsoft-com:office:word" xmlns:w="http://schemas.openxmlformats.org/wordprocessingml/2006/main" xmlns:w14="http://schemas.microsoft.com/office/word/2010/wordml" xmlns:w15="http://schemas.microsoft.com/office/word/2012/wordml" xmlns:w16cex="http://schemas.microsoft.com/office/word/2018/wordml/cex" xmlns:w16cid="http://schemas.microsoft.com/office/word/2016/wordml/cid" xmlns:w16="http://schemas.microsoft.com/office/word/2018/wordml" xmlns:w16sdtdh="http://schemas.microsoft.com/office/word/2020/wordml/sdtdatahash" xmlns:w16se="http://schemas.microsoft.com/office/word/2015/wordml/symex" xmlns:wpg="http://schemas.microsoft.com/office/word/2010/wordprocessingGroup" xmlns:wpi="http://schemas.microsoft.com/office/word/2010/wordprocessingInk" xmlns:wne="http://schemas.microsoft.com/office/word/2006/wordml" xmlns:wps="http://schemas.microsoft.com/office/word/2010/wordprocessingShape" mc:Ignorable="w14 w15 w16se w16cid w16 w16cex w16sdtdh wp14">
-  <w:comment w:id="6" w:author="Lopez Martinez, Patricia" w:date="2023-03-06T09:59:00Z" w:initials="LMP">
+<w:comments xmlns:wpc="http://schemas.microsoft.com/office/word/2010/wordprocessingCanvas" xmlns:cx="http://schemas.microsoft.com/office/drawing/2014/chartex" xmlns:cx1="http://schemas.microsoft.com/office/drawing/2015/9/8/chartex" xmlns:cx2="http://schemas.microsoft.com/office/drawing/2015/10/21/chartex" xmlns:cx3="http://schemas.microsoft.com/office/drawing/2016/5/9/chartex" xmlns:cx4="http://schemas.microsoft.com/office/drawing/2016/5/10/chartex" xmlns:cx5="http://schemas.microsoft.com/office/drawing/2016/5/11/chartex" xmlns:cx6="http://schemas.microsoft.com/office/drawing/2016/5/12/chartex" xmlns:cx7="http://schemas.microsoft.com/office/drawing/2016/5/13/chartex" xmlns:cx8="http://schemas.microsoft.com/office/drawing/2016/5/14/chartex" xmlns:mc="http://schemas.openxmlformats.org/markup-compatibility/2006" xmlns:aink="http://schemas.microsoft.com/office/drawing/2016/ink" xmlns:am3d="http://schemas.microsoft.com/office/drawing/2017/model3d" xmlns:o="urn:schemas-microsoft-com:office:office" xmlns:oel="http://schemas.microsoft.com/office/2019/extlst" xmlns:r="http://schemas.openxmlformats.org/officeDocument/2006/relationships" xmlns:m="http://schemas.openxmlformats.org/officeDocument/2006/math" xmlns:v="urn:schemas-microsoft-com:vml" xmlns:wp14="http://schemas.microsoft.com/office/word/2010/wordprocessingDrawing" xmlns:wp="http://schemas.openxmlformats.org/drawingml/2006/wordprocessingDrawing" xmlns:w10="urn:schemas-microsoft-com:office:word" xmlns:w="http://schemas.openxmlformats.org/wordprocessingml/2006/main" xmlns:w14="http://schemas.microsoft.com/office/word/2010/wordml" xmlns:w15="http://schemas.microsoft.com/office/word/2012/wordml" xmlns:w16cex="http://schemas.microsoft.com/office/word/2018/wordml/cex" xmlns:w16cid="http://schemas.microsoft.com/office/word/2016/wordml/cid" xmlns:w16="http://schemas.microsoft.com/office/word/2018/wordml" xmlns:w16du="http://schemas.microsoft.com/office/word/2023/wordml/word16du" xmlns:w16sdtdh="http://schemas.microsoft.com/office/word/2020/wordml/sdtdatahash" xmlns:w16se="http://schemas.microsoft.com/office/word/2015/wordml/symex" xmlns:wpg="http://schemas.microsoft.com/office/word/2010/wordprocessingGroup" xmlns:wpi="http://schemas.microsoft.com/office/word/2010/wordprocessingInk" xmlns:wne="http://schemas.microsoft.com/office/word/2006/wordml" xmlns:wps="http://schemas.microsoft.com/office/word/2010/wordprocessingShape" mc:Ignorable="w14 w15 w16se w16cid w16 w16cex w16sdtdh wp14">
+  <w:comment w:id="9" w:author="Lopez Martinez, Patricia" w:date="2023-03-06T09:51:00Z" w:initials="LMP">
     <w:p>
       <w:pPr>
         <w:pStyle w:val="Textocomentario"/>
@@ -4467,7 +4319,10 @@
         <w:annotationRef/>
       </w:r>
       <w:r>
-        <w:t>Análisis de requisitos mejor</w:t>
+        <w:t>Los valores de los enumerados se suelen poner en mayúscula</w:t>
+      </w:r>
+      <w:r>
+        <w:t>.</w:t>
       </w:r>
     </w:p>
     <w:p>
@@ -4475,11 +4330,35 @@
         <w:pStyle w:val="Textocomentario"/>
       </w:pPr>
       <w:r>
-        <w:t>En el párrafo inicial que metas deberías explicar la técnica que has usado para la elicitación de requisitos.</w:t>
-      </w:r>
+        <w:t xml:space="preserve">En un modelo de dominio yo no pondría navegabilidad en las asociaciones. </w:t>
+      </w:r>
+    </w:p>
+    <w:p>
+      <w:pPr>
+        <w:pStyle w:val="Textocomentario"/>
+      </w:pPr>
+      <w:r>
+        <w:t xml:space="preserve">El atributo total de una Factura será derivado, ¿no? Lo  mismo que precio e importe en LineaFactura. ¿Y el IVA en LineaFactura qué sentido tiene? Ah, vale, si lo entiendo bien, precio e IVA en LineaFactura son los del producto, ¿no? No deberían duplicarse, ya están en el artículo, que lo tienes asociado. Con descuento no sé si pasa lo mismo, porque no sé si puede haber descuentos que no sean del artículo en sí sino de otras causas, como por ejemplo, una semana que se decide aplicar descuentos a todos los productos. </w:t>
+      </w:r>
+    </w:p>
+    <w:p>
+      <w:pPr>
+        <w:pStyle w:val="Textocomentario"/>
+      </w:pPr>
+      <w:r>
+        <w:t xml:space="preserve">A nivel de modelo de dominio (en fase de requisitos) no deberías incluir atributos que sean debidos a utilización en BBDD, por ejemplo, el id de Categoría, para mí a este nivel sobra. </w:t>
+      </w:r>
+      <w:r>
+        <w:t>Y el de LineaFactura también. Los de Usuario, Artículo y Factura bueno, pueden tener su representación también a nivel de negocio.</w:t>
+      </w:r>
+    </w:p>
+    <w:p>
+      <w:pPr>
+        <w:pStyle w:val="Textocomentario"/>
+      </w:pPr>
     </w:p>
   </w:comment>
-  <w:comment w:id="9" w:author="Lopez Martinez, Patricia" w:date="2023-03-06T09:50:00Z" w:initials="LMP">
+  <w:comment w:id="10" w:author="Jaime Eduardo Baires Escalante" w:date="2023-05-01T16:52:00Z" w:initials="JEBE">
     <w:p>
       <w:pPr>
         <w:pStyle w:val="Textocomentario"/>
@@ -4491,14 +4370,14 @@
         <w:annotationRef/>
       </w:r>
       <w:r>
-        <w:t>Llámalo mejor modelo de dominio.</w:t>
-      </w:r>
-      <w:r>
-        <w:t xml:space="preserve"> Y explica que se expone aquí y se desarrolla como una técnica para un mejor entendimiento y especificación de los requisitos</w:t>
+        <w:rPr>
+          <w:rStyle w:val="Refdecomentario"/>
+        </w:rPr>
+        <w:t>Los valores en las líneas de factura IVA, precio y descuento los pongo también ahí porque pueden variar en relación al precio que aparezca en los artículos en un determinado momento. Por ejemplo, si el precio sube o se modifica el descuento, mejor se tiene el precio al que se compró / vendió directamente en la línea.</w:t>
       </w:r>
     </w:p>
   </w:comment>
-  <w:comment w:id="11" w:author="Lopez Martinez, Patricia" w:date="2023-03-06T09:51:00Z" w:initials="LMP">
+  <w:comment w:id="14" w:author="Lopez Martinez, Patricia" w:date="2023-03-06T10:02:00Z" w:initials="LMP">
     <w:p>
       <w:pPr>
         <w:pStyle w:val="Textocomentario"/>
@@ -4510,46 +4389,56 @@
         <w:annotationRef/>
       </w:r>
       <w:r>
-        <w:t>Los valores de los enumerados se suelen poner en mayúscula</w:t>
-      </w:r>
-      <w:r>
-        <w:t>.</w:t>
-      </w:r>
-    </w:p>
+        <w:t>Aquí la “cajita” que contiene a los CU debería seguir siendo “Sistema”.</w:t>
+      </w:r>
+    </w:p>
+  </w:comment>
+  <w:comment w:id="16" w:author="Lopez Martinez, Patricia" w:date="2023-03-01T14:32:00Z" w:initials="LMP">
     <w:p>
       <w:pPr>
         <w:pStyle w:val="Textocomentario"/>
       </w:pPr>
       <w:r>
-        <w:t xml:space="preserve">En un modelo de dominio yo no pondría navegabilidad en las asociaciones. </w:t>
+        <w:rPr>
+          <w:rStyle w:val="Refdecomentario"/>
+        </w:rPr>
+        <w:annotationRef/>
+      </w:r>
+      <w:r>
+        <w:t xml:space="preserve">Aquí tenemos que hablar, porque siempre he tenido la duda de como gestionar la venta en sí. O sea, lo que hace el Vednedor a través del TPV será realizar una venta, ¿no? No solo crear la factura de venta. </w:t>
       </w:r>
     </w:p>
     <w:p>
       <w:pPr>
         <w:pStyle w:val="Textocomentario"/>
       </w:pPr>
-      <w:r>
-        <w:t xml:space="preserve">El atributo total de una Factura será derivado, ¿no? Lo  mismo que precio e importe en LineaFactura. ¿Y el IVA en LineaFactura qué sentido tiene? Ah, vale, si lo entiendo bien, precio e IVA en LineaFactura son los del producto, ¿no? No deberían duplicarse, ya están en el artículo, que lo tienes asociado. Con descuento no sé si pasa lo mismo, porque no sé si puede haber descuentos que no sean del artículo en sí sino de otras causas, como por ejemplo, una semana que se decide aplicar descuentos a todos los productos. </w:t>
-      </w:r>
     </w:p>
     <w:p>
       <w:pPr>
         <w:pStyle w:val="Textocomentario"/>
       </w:pPr>
       <w:r>
-        <w:t xml:space="preserve">A nivel de modelo de dominio (en fase de requisitos) no deberías incluir atributos que sean debidos a utilización en BBDD, por ejemplo, el id de Categoría, para mí a este nivel sobra. </w:t>
-      </w:r>
-      <w:r>
-        <w:t>Y el de LineaFactura también. Los de Usuario, Artículo y Factura bueno, pueden tener su representación también a nivel de negocio.</w:t>
-      </w:r>
-    </w:p>
+        <w:t>¿A qué te refieres con reembolsar?</w:t>
+      </w:r>
+    </w:p>
+  </w:comment>
+  <w:comment w:id="17" w:author="Jaime Eduardo Baires Escalante" w:date="2023-03-01T16:10:00Z" w:initials="JEBE">
     <w:p>
       <w:pPr>
         <w:pStyle w:val="Textocomentario"/>
       </w:pPr>
+      <w:r>
+        <w:rPr>
+          <w:rStyle w:val="Refdecomentario"/>
+        </w:rPr>
+        <w:annotationRef/>
+      </w:r>
+      <w:r>
+        <w:t>Sí, lo que hace el vendedor (o el administrador) en el TPV es hacer una venta. Es decir, añadir productos a la factura, y “generar” el recibo o ticket (quizá hay una confusión entre los términos factura y recibo…)</w:t>
+      </w:r>
     </w:p>
   </w:comment>
-  <w:comment w:id="15" w:author="Lopez Martinez, Patricia" w:date="2023-03-06T10:01:00Z" w:initials="LMP">
+  <w:comment w:id="18" w:author="Lopez Martinez, Patricia" w:date="2023-03-06T10:04:00Z" w:initials="LMP">
     <w:p>
       <w:pPr>
         <w:pStyle w:val="Textocomentario"/>
@@ -4561,11 +4450,27 @@
         <w:annotationRef/>
       </w:r>
       <w:r>
-        <w:t>No olvides ir haciendo referencia a todas la figuras y tablas a través del texto. Aquí podrías decir algo como: “Como muestra la Figura 4, para una mejor organización …”</w:t>
+        <w:t>La cuestión es que si les das como nombre al CU, crear factura, parece que lo único que se hace es crear la factura, no el proceso de venta completo.</w:t>
+      </w:r>
+    </w:p>
+    <w:p>
+      <w:pPr>
+        <w:pStyle w:val="Textocomentario"/>
+      </w:pPr>
+      <w:r>
+        <w:t>Además, el Administrador en este caso no debería estar asociado a ese CU (al de vender), pues eso lo hace siempre el Vendedor. Puede que sea la misma persona, pero en ese caso está adoptando el rol de vendedor desde el punto de vista de la aplicación. Recuerda que los actores de un diagrama de casos de uso son roles, no personas individuales.</w:t>
+      </w:r>
+    </w:p>
+    <w:p>
+      <w:pPr>
+        <w:pStyle w:val="Textocomentario"/>
+      </w:pPr>
+      <w:r>
+        <w:t>No me contestate a lo de reembolsar. ¿Es que el cliente vuelva a la tienda porque se han equivocado y le devuelvan el dinero?</w:t>
       </w:r>
     </w:p>
   </w:comment>
-  <w:comment w:id="16" w:author="Lopez Martinez, Patricia" w:date="2023-03-06T10:03:00Z" w:initials="LMP">
+  <w:comment w:id="19" w:author="Jaime Eduardo Baires Escalante" w:date="2023-05-01T17:01:00Z" w:initials="JEBE">
     <w:p>
       <w:pPr>
         <w:pStyle w:val="Textocomentario"/>
@@ -4577,11 +4482,27 @@
         <w:annotationRef/>
       </w:r>
       <w:r>
-        <w:t>Aquí podrías dar una pequeña frase con la funcionalidad general de este grupo.</w:t>
+        <w:t>Entendido. He cambiado el nombre de los CU a “Generar venta/compra”.</w:t>
+      </w:r>
+    </w:p>
+    <w:p>
+      <w:pPr>
+        <w:pStyle w:val="Textocomentario"/>
+      </w:pPr>
+      <w:r>
+        <w:t>Le he quitado la asociación al administrador con el CU de Generar Venta.</w:t>
+      </w:r>
+    </w:p>
+    <w:p>
+      <w:pPr>
+        <w:pStyle w:val="Textocomentario"/>
+      </w:pPr>
+      <w:r>
+        <w:t>El reembolso es que le devuelvan el dinero de alguno o todos los productos que el cliente haya comprado. Básicamente sería el mismo concepto de generar una compra.</w:t>
       </w:r>
     </w:p>
   </w:comment>
-  <w:comment w:id="26" w:author="Lopez Martinez, Patricia" w:date="2023-03-06T10:02:00Z" w:initials="LMP">
+  <w:comment w:id="20" w:author="Jaime Eduardo Baires Escalante" w:date="2023-05-01T17:04:00Z" w:initials="JEBE">
     <w:p>
       <w:pPr>
         <w:pStyle w:val="Textocomentario"/>
@@ -4591,86 +4512,6 @@
           <w:rStyle w:val="Refdecomentario"/>
         </w:rPr>
         <w:annotationRef/>
-      </w:r>
-      <w:r>
-        <w:t>Aquí la “cajita” que contiene a los CU debería seguir siendo “Sistema”.</w:t>
-      </w:r>
-    </w:p>
-  </w:comment>
-  <w:comment w:id="33" w:author="Lopez Martinez, Patricia" w:date="2023-03-01T14:32:00Z" w:initials="LMP">
-    <w:p>
-      <w:pPr>
-        <w:pStyle w:val="Textocomentario"/>
-      </w:pPr>
-      <w:r>
-        <w:rPr>
-          <w:rStyle w:val="Refdecomentario"/>
-        </w:rPr>
-        <w:annotationRef/>
-      </w:r>
-      <w:r>
-        <w:t xml:space="preserve">Aquí tenemos que hablar, porque siempre he tenido la duda de como gestionar la venta en sí. O sea, lo que hace el Vednedor a través del TPV será realizar una venta, ¿no? No solo crear la factura de venta. </w:t>
-      </w:r>
-    </w:p>
-    <w:p>
-      <w:pPr>
-        <w:pStyle w:val="Textocomentario"/>
-      </w:pPr>
-    </w:p>
-    <w:p>
-      <w:pPr>
-        <w:pStyle w:val="Textocomentario"/>
-      </w:pPr>
-      <w:r>
-        <w:t>¿A qué te refieres con reembolsar?</w:t>
-      </w:r>
-    </w:p>
-  </w:comment>
-  <w:comment w:id="34" w:author="Jaime Eduardo Baires Escalante" w:date="2023-03-01T16:10:00Z" w:initials="JEBE">
-    <w:p>
-      <w:pPr>
-        <w:pStyle w:val="Textocomentario"/>
-      </w:pPr>
-      <w:r>
-        <w:rPr>
-          <w:rStyle w:val="Refdecomentario"/>
-        </w:rPr>
-        <w:annotationRef/>
-      </w:r>
-      <w:r>
-        <w:t>Sí, lo que hace el vendedor (o el administrador) en el TPV es hacer una venta. Es decir, añadir productos a la factura, y “generar” el recibo o ticket (quizá hay una confusión entre los términos factura y recibo…)</w:t>
-      </w:r>
-    </w:p>
-  </w:comment>
-  <w:comment w:id="35" w:author="Lopez Martinez, Patricia" w:date="2023-03-06T10:04:00Z" w:initials="LMP">
-    <w:p>
-      <w:pPr>
-        <w:pStyle w:val="Textocomentario"/>
-      </w:pPr>
-      <w:r>
-        <w:rPr>
-          <w:rStyle w:val="Refdecomentario"/>
-        </w:rPr>
-        <w:annotationRef/>
-      </w:r>
-      <w:r>
-        <w:t>La cuestión es que si les das como nombre al CU, crear factura, parece que lo único que se hace es crear la factura, no el proceso de venta completo.</w:t>
-      </w:r>
-    </w:p>
-    <w:p>
-      <w:pPr>
-        <w:pStyle w:val="Textocomentario"/>
-      </w:pPr>
-      <w:r>
-        <w:t>Además, el Administrador en este caso no debería estar asociado a ese CU (al de vender), pues eso lo hace siempre el Vendedor. Puede que sea la misma persona, pero en ese caso está adoptando el rol de vendedor desde el punto de vista de la aplicación. Recuerda que los actores de un diagrama de casos de uso son roles, no personas individuales.</w:t>
-      </w:r>
-    </w:p>
-    <w:p>
-      <w:pPr>
-        <w:pStyle w:val="Textocomentario"/>
-      </w:pPr>
-      <w:r>
-        <w:t>No me contestate a lo de reembolsar. ¿Es que el cliente vuelva a la tienda porque se han equivocado y le devuelvan el dinero?</w:t>
       </w:r>
     </w:p>
   </w:comment>
@@ -4678,41 +4519,42 @@
 </file>
 
 <file path=word/commentsExtended.xml><?xml version="1.0" encoding="utf-8"?>
-<w15:commentsEx xmlns:wpc="http://schemas.microsoft.com/office/word/2010/wordprocessingCanvas" xmlns:cx="http://schemas.microsoft.com/office/drawing/2014/chartex" xmlns:cx1="http://schemas.microsoft.com/office/drawing/2015/9/8/chartex" xmlns:cx2="http://schemas.microsoft.com/office/drawing/2015/10/21/chartex" xmlns:cx3="http://schemas.microsoft.com/office/drawing/2016/5/9/chartex" xmlns:cx4="http://schemas.microsoft.com/office/drawing/2016/5/10/chartex" xmlns:cx5="http://schemas.microsoft.com/office/drawing/2016/5/11/chartex" xmlns:cx6="http://schemas.microsoft.com/office/drawing/2016/5/12/chartex" xmlns:cx7="http://schemas.microsoft.com/office/drawing/2016/5/13/chartex" xmlns:cx8="http://schemas.microsoft.com/office/drawing/2016/5/14/chartex" xmlns:mc="http://schemas.openxmlformats.org/markup-compatibility/2006" xmlns:aink="http://schemas.microsoft.com/office/drawing/2016/ink" xmlns:am3d="http://schemas.microsoft.com/office/drawing/2017/model3d" xmlns:o="urn:schemas-microsoft-com:office:office" xmlns:oel="http://schemas.microsoft.com/office/2019/extlst" xmlns:r="http://schemas.openxmlformats.org/officeDocument/2006/relationships" xmlns:m="http://schemas.openxmlformats.org/officeDocument/2006/math" xmlns:v="urn:schemas-microsoft-com:vml" xmlns:wp14="http://schemas.microsoft.com/office/word/2010/wordprocessingDrawing" xmlns:wp="http://schemas.openxmlformats.org/drawingml/2006/wordprocessingDrawing" xmlns:w10="urn:schemas-microsoft-com:office:word" xmlns:w="http://schemas.openxmlformats.org/wordprocessingml/2006/main" xmlns:w14="http://schemas.microsoft.com/office/word/2010/wordml" xmlns:w15="http://schemas.microsoft.com/office/word/2012/wordml" xmlns:w16cex="http://schemas.microsoft.com/office/word/2018/wordml/cex" xmlns:w16cid="http://schemas.microsoft.com/office/word/2016/wordml/cid" xmlns:w16="http://schemas.microsoft.com/office/word/2018/wordml" xmlns:w16sdtdh="http://schemas.microsoft.com/office/word/2020/wordml/sdtdatahash" xmlns:w16se="http://schemas.microsoft.com/office/word/2015/wordml/symex" xmlns:wpg="http://schemas.microsoft.com/office/word/2010/wordprocessingGroup" xmlns:wpi="http://schemas.microsoft.com/office/word/2010/wordprocessingInk" xmlns:wne="http://schemas.microsoft.com/office/word/2006/wordml" xmlns:wps="http://schemas.microsoft.com/office/word/2010/wordprocessingShape" mc:Ignorable="w14 w15 w16se w16cid w16 w16cex w16sdtdh wp14">
-  <w15:commentEx w15:paraId="4FAA8B09" w15:done="0"/>
-  <w15:commentEx w15:paraId="415A4ADF" w15:done="0"/>
+<w15:commentsEx xmlns:wpc="http://schemas.microsoft.com/office/word/2010/wordprocessingCanvas" xmlns:cx="http://schemas.microsoft.com/office/drawing/2014/chartex" xmlns:cx1="http://schemas.microsoft.com/office/drawing/2015/9/8/chartex" xmlns:cx2="http://schemas.microsoft.com/office/drawing/2015/10/21/chartex" xmlns:cx3="http://schemas.microsoft.com/office/drawing/2016/5/9/chartex" xmlns:cx4="http://schemas.microsoft.com/office/drawing/2016/5/10/chartex" xmlns:cx5="http://schemas.microsoft.com/office/drawing/2016/5/11/chartex" xmlns:cx6="http://schemas.microsoft.com/office/drawing/2016/5/12/chartex" xmlns:cx7="http://schemas.microsoft.com/office/drawing/2016/5/13/chartex" xmlns:cx8="http://schemas.microsoft.com/office/drawing/2016/5/14/chartex" xmlns:mc="http://schemas.openxmlformats.org/markup-compatibility/2006" xmlns:aink="http://schemas.microsoft.com/office/drawing/2016/ink" xmlns:am3d="http://schemas.microsoft.com/office/drawing/2017/model3d" xmlns:o="urn:schemas-microsoft-com:office:office" xmlns:oel="http://schemas.microsoft.com/office/2019/extlst" xmlns:r="http://schemas.openxmlformats.org/officeDocument/2006/relationships" xmlns:m="http://schemas.openxmlformats.org/officeDocument/2006/math" xmlns:v="urn:schemas-microsoft-com:vml" xmlns:wp14="http://schemas.microsoft.com/office/word/2010/wordprocessingDrawing" xmlns:wp="http://schemas.openxmlformats.org/drawingml/2006/wordprocessingDrawing" xmlns:w10="urn:schemas-microsoft-com:office:word" xmlns:w="http://schemas.openxmlformats.org/wordprocessingml/2006/main" xmlns:w14="http://schemas.microsoft.com/office/word/2010/wordml" xmlns:w15="http://schemas.microsoft.com/office/word/2012/wordml" xmlns:w16cex="http://schemas.microsoft.com/office/word/2018/wordml/cex" xmlns:w16cid="http://schemas.microsoft.com/office/word/2016/wordml/cid" xmlns:w16="http://schemas.microsoft.com/office/word/2018/wordml" xmlns:w16du="http://schemas.microsoft.com/office/word/2023/wordml/word16du" xmlns:w16sdtdh="http://schemas.microsoft.com/office/word/2020/wordml/sdtdatahash" xmlns:w16se="http://schemas.microsoft.com/office/word/2015/wordml/symex" xmlns:wpg="http://schemas.microsoft.com/office/word/2010/wordprocessingGroup" xmlns:wpi="http://schemas.microsoft.com/office/word/2010/wordprocessingInk" xmlns:wne="http://schemas.microsoft.com/office/word/2006/wordml" xmlns:wps="http://schemas.microsoft.com/office/word/2010/wordprocessingShape" mc:Ignorable="w14 w15 w16se w16cid w16 w16cex w16sdtdh wp14">
   <w15:commentEx w15:paraId="46822DD9" w15:done="0"/>
-  <w15:commentEx w15:paraId="2B5D80CF" w15:done="0"/>
-  <w15:commentEx w15:paraId="71C20FC8" w15:done="0"/>
+  <w15:commentEx w15:paraId="00CF8453" w15:paraIdParent="46822DD9" w15:done="0"/>
   <w15:commentEx w15:paraId="118ABD19" w15:done="0"/>
   <w15:commentEx w15:paraId="35F3B122" w15:done="0"/>
   <w15:commentEx w15:paraId="177BE865" w15:paraIdParent="35F3B122" w15:done="0"/>
   <w15:commentEx w15:paraId="4885F852" w15:paraIdParent="35F3B122" w15:done="0"/>
+  <w15:commentEx w15:paraId="0920DDB7" w15:paraIdParent="35F3B122" w15:done="0"/>
+  <w15:commentEx w15:paraId="544F763E" w15:paraIdParent="35F3B122" w15:done="0"/>
 </w15:commentsEx>
 </file>
 
 <file path=word/commentsExtensible.xml><?xml version="1.0" encoding="utf-8"?>
-<w16cex:commentsExtensible xmlns:wpc="http://schemas.microsoft.com/office/word/2010/wordprocessingCanvas" xmlns:cx="http://schemas.microsoft.com/office/drawing/2014/chartex" xmlns:cx1="http://schemas.microsoft.com/office/drawing/2015/9/8/chartex" xmlns:cx2="http://schemas.microsoft.com/office/drawing/2015/10/21/chartex" xmlns:cx3="http://schemas.microsoft.com/office/drawing/2016/5/9/chartex" xmlns:cx4="http://schemas.microsoft.com/office/drawing/2016/5/10/chartex" xmlns:cx5="http://schemas.microsoft.com/office/drawing/2016/5/11/chartex" xmlns:cx6="http://schemas.microsoft.com/office/drawing/2016/5/12/chartex" xmlns:cx7="http://schemas.microsoft.com/office/drawing/2016/5/13/chartex" xmlns:cx8="http://schemas.microsoft.com/office/drawing/2016/5/14/chartex" xmlns:mc="http://schemas.openxmlformats.org/markup-compatibility/2006" xmlns:aink="http://schemas.microsoft.com/office/drawing/2016/ink" xmlns:am3d="http://schemas.microsoft.com/office/drawing/2017/model3d" xmlns:o="urn:schemas-microsoft-com:office:office" xmlns:oel="http://schemas.microsoft.com/office/2019/extlst" xmlns:r="http://schemas.openxmlformats.org/officeDocument/2006/relationships" xmlns:m="http://schemas.openxmlformats.org/officeDocument/2006/math" xmlns:v="urn:schemas-microsoft-com:vml" xmlns:wp14="http://schemas.microsoft.com/office/word/2010/wordprocessingDrawing" xmlns:wp="http://schemas.openxmlformats.org/drawingml/2006/wordprocessingDrawing" xmlns:w10="urn:schemas-microsoft-com:office:word" xmlns:w="http://schemas.openxmlformats.org/wordprocessingml/2006/main" xmlns:w14="http://schemas.microsoft.com/office/word/2010/wordml" xmlns:w15="http://schemas.microsoft.com/office/word/2012/wordml" xmlns:w16cex="http://schemas.microsoft.com/office/word/2018/wordml/cex" xmlns:w16cid="http://schemas.microsoft.com/office/word/2016/wordml/cid" xmlns:w16="http://schemas.microsoft.com/office/word/2018/wordml" xmlns:w16sdtdh="http://schemas.microsoft.com/office/word/2020/wordml/sdtdatahash" xmlns:w16se="http://schemas.microsoft.com/office/word/2015/wordml/symex" xmlns:wpg="http://schemas.microsoft.com/office/word/2010/wordprocessingGroup" xmlns:wpi="http://schemas.microsoft.com/office/word/2010/wordprocessingInk" xmlns:wne="http://schemas.microsoft.com/office/word/2006/wordml" xmlns:wps="http://schemas.microsoft.com/office/word/2010/wordprocessingShape" mc:Ignorable="w14 w15 w16se w16cid w16 w16cex w16sdtdh wp14">
+<w16cex:commentsExtensible xmlns:wpc="http://schemas.microsoft.com/office/word/2010/wordprocessingCanvas" xmlns:cx="http://schemas.microsoft.com/office/drawing/2014/chartex" xmlns:cx1="http://schemas.microsoft.com/office/drawing/2015/9/8/chartex" xmlns:cx2="http://schemas.microsoft.com/office/drawing/2015/10/21/chartex" xmlns:cx3="http://schemas.microsoft.com/office/drawing/2016/5/9/chartex" xmlns:cx4="http://schemas.microsoft.com/office/drawing/2016/5/10/chartex" xmlns:cx5="http://schemas.microsoft.com/office/drawing/2016/5/11/chartex" xmlns:cx6="http://schemas.microsoft.com/office/drawing/2016/5/12/chartex" xmlns:cx7="http://schemas.microsoft.com/office/drawing/2016/5/13/chartex" xmlns:cx8="http://schemas.microsoft.com/office/drawing/2016/5/14/chartex" xmlns:mc="http://schemas.openxmlformats.org/markup-compatibility/2006" xmlns:aink="http://schemas.microsoft.com/office/drawing/2016/ink" xmlns:am3d="http://schemas.microsoft.com/office/drawing/2017/model3d" xmlns:o="urn:schemas-microsoft-com:office:office" xmlns:oel="http://schemas.microsoft.com/office/2019/extlst" xmlns:r="http://schemas.openxmlformats.org/officeDocument/2006/relationships" xmlns:m="http://schemas.openxmlformats.org/officeDocument/2006/math" xmlns:v="urn:schemas-microsoft-com:vml" xmlns:wp14="http://schemas.microsoft.com/office/word/2010/wordprocessingDrawing" xmlns:wp="http://schemas.openxmlformats.org/drawingml/2006/wordprocessingDrawing" xmlns:w10="urn:schemas-microsoft-com:office:word" xmlns:w="http://schemas.openxmlformats.org/wordprocessingml/2006/main" xmlns:w14="http://schemas.microsoft.com/office/word/2010/wordml" xmlns:w15="http://schemas.microsoft.com/office/word/2012/wordml" xmlns:w16cex="http://schemas.microsoft.com/office/word/2018/wordml/cex" xmlns:w16cid="http://schemas.microsoft.com/office/word/2016/wordml/cid" xmlns:w16="http://schemas.microsoft.com/office/word/2018/wordml" xmlns:w16du="http://schemas.microsoft.com/office/word/2023/wordml/word16du" xmlns:w16sdtdh="http://schemas.microsoft.com/office/word/2020/wordml/sdtdatahash" xmlns:w16se="http://schemas.microsoft.com/office/word/2015/wordml/symex" xmlns:wpg="http://schemas.microsoft.com/office/word/2010/wordprocessingGroup" xmlns:wpi="http://schemas.microsoft.com/office/word/2010/wordprocessingInk" xmlns:wne="http://schemas.microsoft.com/office/word/2006/wordml" xmlns:wps="http://schemas.microsoft.com/office/word/2010/wordprocessingShape" mc:Ignorable="w14 w15 w16se w16cid w16 w16cex w16sdtdh wp14">
+  <w16cex:commentExtensible w16cex:durableId="27FA6CD3" w16cex:dateUtc="2023-05-01T14:52:00Z"/>
   <w16cex:commentExtensible w16cex:durableId="27A9F78C" w16cex:dateUtc="2023-03-01T15:10:00Z"/>
+  <w16cex:commentExtensible w16cex:durableId="27FA6EEE" w16cex:dateUtc="2023-05-01T15:01:00Z"/>
+  <w16cex:commentExtensible w16cex:durableId="27FA6F87" w16cex:dateUtc="2023-05-01T15:04:00Z"/>
 </w16cex:commentsExtensible>
 </file>
 
 <file path=word/commentsIds.xml><?xml version="1.0" encoding="utf-8"?>
-<w16cid:commentsIds xmlns:wpc="http://schemas.microsoft.com/office/word/2010/wordprocessingCanvas" xmlns:cx="http://schemas.microsoft.com/office/drawing/2014/chartex" xmlns:cx1="http://schemas.microsoft.com/office/drawing/2015/9/8/chartex" xmlns:cx2="http://schemas.microsoft.com/office/drawing/2015/10/21/chartex" xmlns:cx3="http://schemas.microsoft.com/office/drawing/2016/5/9/chartex" xmlns:cx4="http://schemas.microsoft.com/office/drawing/2016/5/10/chartex" xmlns:cx5="http://schemas.microsoft.com/office/drawing/2016/5/11/chartex" xmlns:cx6="http://schemas.microsoft.com/office/drawing/2016/5/12/chartex" xmlns:cx7="http://schemas.microsoft.com/office/drawing/2016/5/13/chartex" xmlns:cx8="http://schemas.microsoft.com/office/drawing/2016/5/14/chartex" xmlns:mc="http://schemas.openxmlformats.org/markup-compatibility/2006" xmlns:aink="http://schemas.microsoft.com/office/drawing/2016/ink" xmlns:am3d="http://schemas.microsoft.com/office/drawing/2017/model3d" xmlns:o="urn:schemas-microsoft-com:office:office" xmlns:oel="http://schemas.microsoft.com/office/2019/extlst" xmlns:r="http://schemas.openxmlformats.org/officeDocument/2006/relationships" xmlns:m="http://schemas.openxmlformats.org/officeDocument/2006/math" xmlns:v="urn:schemas-microsoft-com:vml" xmlns:wp14="http://schemas.microsoft.com/office/word/2010/wordprocessingDrawing" xmlns:wp="http://schemas.openxmlformats.org/drawingml/2006/wordprocessingDrawing" xmlns:w10="urn:schemas-microsoft-com:office:word" xmlns:w="http://schemas.openxmlformats.org/wordprocessingml/2006/main" xmlns:w14="http://schemas.microsoft.com/office/word/2010/wordml" xmlns:w15="http://schemas.microsoft.com/office/word/2012/wordml" xmlns:w16cex="http://schemas.microsoft.com/office/word/2018/wordml/cex" xmlns:w16cid="http://schemas.microsoft.com/office/word/2016/wordml/cid" xmlns:w16="http://schemas.microsoft.com/office/word/2018/wordml" xmlns:w16sdtdh="http://schemas.microsoft.com/office/word/2020/wordml/sdtdatahash" xmlns:w16se="http://schemas.microsoft.com/office/word/2015/wordml/symex" xmlns:wpg="http://schemas.microsoft.com/office/word/2010/wordprocessingGroup" xmlns:wpi="http://schemas.microsoft.com/office/word/2010/wordprocessingInk" xmlns:wne="http://schemas.microsoft.com/office/word/2006/wordml" xmlns:wps="http://schemas.microsoft.com/office/word/2010/wordprocessingShape" mc:Ignorable="w14 w15 w16se w16cid w16 w16cex w16sdtdh wp14">
-  <w16cid:commentId w16cid:paraId="4FAA8B09" w16cid:durableId="27B0380C"/>
-  <w16cid:commentId w16cid:paraId="415A4ADF" w16cid:durableId="27B035ED"/>
+<w16cid:commentsIds xmlns:wpc="http://schemas.microsoft.com/office/word/2010/wordprocessingCanvas" xmlns:cx="http://schemas.microsoft.com/office/drawing/2014/chartex" xmlns:cx1="http://schemas.microsoft.com/office/drawing/2015/9/8/chartex" xmlns:cx2="http://schemas.microsoft.com/office/drawing/2015/10/21/chartex" xmlns:cx3="http://schemas.microsoft.com/office/drawing/2016/5/9/chartex" xmlns:cx4="http://schemas.microsoft.com/office/drawing/2016/5/10/chartex" xmlns:cx5="http://schemas.microsoft.com/office/drawing/2016/5/11/chartex" xmlns:cx6="http://schemas.microsoft.com/office/drawing/2016/5/12/chartex" xmlns:cx7="http://schemas.microsoft.com/office/drawing/2016/5/13/chartex" xmlns:cx8="http://schemas.microsoft.com/office/drawing/2016/5/14/chartex" xmlns:mc="http://schemas.openxmlformats.org/markup-compatibility/2006" xmlns:aink="http://schemas.microsoft.com/office/drawing/2016/ink" xmlns:am3d="http://schemas.microsoft.com/office/drawing/2017/model3d" xmlns:o="urn:schemas-microsoft-com:office:office" xmlns:oel="http://schemas.microsoft.com/office/2019/extlst" xmlns:r="http://schemas.openxmlformats.org/officeDocument/2006/relationships" xmlns:m="http://schemas.openxmlformats.org/officeDocument/2006/math" xmlns:v="urn:schemas-microsoft-com:vml" xmlns:wp14="http://schemas.microsoft.com/office/word/2010/wordprocessingDrawing" xmlns:wp="http://schemas.openxmlformats.org/drawingml/2006/wordprocessingDrawing" xmlns:w10="urn:schemas-microsoft-com:office:word" xmlns:w="http://schemas.openxmlformats.org/wordprocessingml/2006/main" xmlns:w14="http://schemas.microsoft.com/office/word/2010/wordml" xmlns:w15="http://schemas.microsoft.com/office/word/2012/wordml" xmlns:w16cex="http://schemas.microsoft.com/office/word/2018/wordml/cex" xmlns:w16cid="http://schemas.microsoft.com/office/word/2016/wordml/cid" xmlns:w16="http://schemas.microsoft.com/office/word/2018/wordml" xmlns:w16du="http://schemas.microsoft.com/office/word/2023/wordml/word16du" xmlns:w16sdtdh="http://schemas.microsoft.com/office/word/2020/wordml/sdtdatahash" xmlns:w16se="http://schemas.microsoft.com/office/word/2015/wordml/symex" xmlns:wpg="http://schemas.microsoft.com/office/word/2010/wordprocessingGroup" xmlns:wpi="http://schemas.microsoft.com/office/word/2010/wordprocessingInk" xmlns:wne="http://schemas.microsoft.com/office/word/2006/wordml" xmlns:wps="http://schemas.microsoft.com/office/word/2010/wordprocessingShape" mc:Ignorable="w14 w15 w16se w16cid w16 w16cex w16sdtdh wp14">
   <w16cid:commentId w16cid:paraId="46822DD9" w16cid:durableId="27B03627"/>
-  <w16cid:commentId w16cid:paraId="2B5D80CF" w16cid:durableId="27B0387D"/>
-  <w16cid:commentId w16cid:paraId="71C20FC8" w16cid:durableId="27B038FB"/>
+  <w16cid:commentId w16cid:paraId="00CF8453" w16cid:durableId="27FA6CD3"/>
   <w16cid:commentId w16cid:paraId="118ABD19" w16cid:durableId="27B038D3"/>
   <w16cid:commentId w16cid:paraId="35F3B122" w16cid:durableId="27A9E06C"/>
   <w16cid:commentId w16cid:paraId="177BE865" w16cid:durableId="27A9F78C"/>
   <w16cid:commentId w16cid:paraId="4885F852" w16cid:durableId="27B03948"/>
+  <w16cid:commentId w16cid:paraId="0920DDB7" w16cid:durableId="27FA6EEE"/>
+  <w16cid:commentId w16cid:paraId="544F763E" w16cid:durableId="27FA6F87"/>
 </w16cid:commentsIds>
 </file>
 
 <file path=word/endnotes.xml><?xml version="1.0" encoding="utf-8"?>
-<w:endnotes xmlns:wpc="http://schemas.microsoft.com/office/word/2010/wordprocessingCanvas" xmlns:cx="http://schemas.microsoft.com/office/drawing/2014/chartex" xmlns:cx1="http://schemas.microsoft.com/office/drawing/2015/9/8/chartex" xmlns:cx2="http://schemas.microsoft.com/office/drawing/2015/10/21/chartex" xmlns:cx3="http://schemas.microsoft.com/office/drawing/2016/5/9/chartex" xmlns:cx4="http://schemas.microsoft.com/office/drawing/2016/5/10/chartex" xmlns:cx5="http://schemas.microsoft.com/office/drawing/2016/5/11/chartex" xmlns:cx6="http://schemas.microsoft.com/office/drawing/2016/5/12/chartex" xmlns:cx7="http://schemas.microsoft.com/office/drawing/2016/5/13/chartex" xmlns:cx8="http://schemas.microsoft.com/office/drawing/2016/5/14/chartex" xmlns:mc="http://schemas.openxmlformats.org/markup-compatibility/2006" xmlns:aink="http://schemas.microsoft.com/office/drawing/2016/ink" xmlns:am3d="http://schemas.microsoft.com/office/drawing/2017/model3d" xmlns:o="urn:schemas-microsoft-com:office:office" xmlns:oel="http://schemas.microsoft.com/office/2019/extlst" xmlns:r="http://schemas.openxmlformats.org/officeDocument/2006/relationships" xmlns:m="http://schemas.openxmlformats.org/officeDocument/2006/math" xmlns:v="urn:schemas-microsoft-com:vml" xmlns:wp14="http://schemas.microsoft.com/office/word/2010/wordprocessingDrawing" xmlns:wp="http://schemas.openxmlformats.org/drawingml/2006/wordprocessingDrawing" xmlns:w10="urn:schemas-microsoft-com:office:word" xmlns:w="http://schemas.openxmlformats.org/wordprocessingml/2006/main" xmlns:w14="http://schemas.microsoft.com/office/word/2010/wordml" xmlns:w15="http://schemas.microsoft.com/office/word/2012/wordml" xmlns:w16cex="http://schemas.microsoft.com/office/word/2018/wordml/cex" xmlns:w16cid="http://schemas.microsoft.com/office/word/2016/wordml/cid" xmlns:w16="http://schemas.microsoft.com/office/word/2018/wordml" xmlns:w16sdtdh="http://schemas.microsoft.com/office/word/2020/wordml/sdtdatahash" xmlns:w16se="http://schemas.microsoft.com/office/word/2015/wordml/symex" xmlns:wpg="http://schemas.microsoft.com/office/word/2010/wordprocessingGroup" xmlns:wpi="http://schemas.microsoft.com/office/word/2010/wordprocessingInk" xmlns:wne="http://schemas.microsoft.com/office/word/2006/wordml" xmlns:wps="http://schemas.microsoft.com/office/word/2010/wordprocessingShape" mc:Ignorable="w14 w15 w16se w16cid w16 w16cex w16sdtdh wp14">
+<w:endnotes xmlns:wpc="http://schemas.microsoft.com/office/word/2010/wordprocessingCanvas" xmlns:cx="http://schemas.microsoft.com/office/drawing/2014/chartex" xmlns:cx1="http://schemas.microsoft.com/office/drawing/2015/9/8/chartex" xmlns:cx2="http://schemas.microsoft.com/office/drawing/2015/10/21/chartex" xmlns:cx3="http://schemas.microsoft.com/office/drawing/2016/5/9/chartex" xmlns:cx4="http://schemas.microsoft.com/office/drawing/2016/5/10/chartex" xmlns:cx5="http://schemas.microsoft.com/office/drawing/2016/5/11/chartex" xmlns:cx6="http://schemas.microsoft.com/office/drawing/2016/5/12/chartex" xmlns:cx7="http://schemas.microsoft.com/office/drawing/2016/5/13/chartex" xmlns:cx8="http://schemas.microsoft.com/office/drawing/2016/5/14/chartex" xmlns:mc="http://schemas.openxmlformats.org/markup-compatibility/2006" xmlns:aink="http://schemas.microsoft.com/office/drawing/2016/ink" xmlns:am3d="http://schemas.microsoft.com/office/drawing/2017/model3d" xmlns:o="urn:schemas-microsoft-com:office:office" xmlns:oel="http://schemas.microsoft.com/office/2019/extlst" xmlns:r="http://schemas.openxmlformats.org/officeDocument/2006/relationships" xmlns:m="http://schemas.openxmlformats.org/officeDocument/2006/math" xmlns:v="urn:schemas-microsoft-com:vml" xmlns:wp14="http://schemas.microsoft.com/office/word/2010/wordprocessingDrawing" xmlns:wp="http://schemas.openxmlformats.org/drawingml/2006/wordprocessingDrawing" xmlns:w10="urn:schemas-microsoft-com:office:word" xmlns:w="http://schemas.openxmlformats.org/wordprocessingml/2006/main" xmlns:w14="http://schemas.microsoft.com/office/word/2010/wordml" xmlns:w15="http://schemas.microsoft.com/office/word/2012/wordml" xmlns:w16cex="http://schemas.microsoft.com/office/word/2018/wordml/cex" xmlns:w16cid="http://schemas.microsoft.com/office/word/2016/wordml/cid" xmlns:w16="http://schemas.microsoft.com/office/word/2018/wordml" xmlns:w16du="http://schemas.microsoft.com/office/word/2023/wordml/word16du" xmlns:w16sdtdh="http://schemas.microsoft.com/office/word/2020/wordml/sdtdatahash" xmlns:w16se="http://schemas.microsoft.com/office/word/2015/wordml/symex" xmlns:wpg="http://schemas.microsoft.com/office/word/2010/wordprocessingGroup" xmlns:wpi="http://schemas.microsoft.com/office/word/2010/wordprocessingInk" xmlns:wne="http://schemas.microsoft.com/office/word/2006/wordml" xmlns:wps="http://schemas.microsoft.com/office/word/2010/wordprocessingShape" mc:Ignorable="w14 w15 w16se w16cid w16 w16cex w16sdtdh wp14">
   <w:endnote w:type="separator" w:id="-1">
     <w:p>
       <w:pPr>
@@ -4737,7 +4579,7 @@
 </file>
 
 <file path=word/footer1.xml><?xml version="1.0" encoding="utf-8"?>
-<w:ftr xmlns:wpc="http://schemas.microsoft.com/office/word/2010/wordprocessingCanvas" xmlns:cx="http://schemas.microsoft.com/office/drawing/2014/chartex" xmlns:cx1="http://schemas.microsoft.com/office/drawing/2015/9/8/chartex" xmlns:cx2="http://schemas.microsoft.com/office/drawing/2015/10/21/chartex" xmlns:cx3="http://schemas.microsoft.com/office/drawing/2016/5/9/chartex" xmlns:cx4="http://schemas.microsoft.com/office/drawing/2016/5/10/chartex" xmlns:cx5="http://schemas.microsoft.com/office/drawing/2016/5/11/chartex" xmlns:cx6="http://schemas.microsoft.com/office/drawing/2016/5/12/chartex" xmlns:cx7="http://schemas.microsoft.com/office/drawing/2016/5/13/chartex" xmlns:cx8="http://schemas.microsoft.com/office/drawing/2016/5/14/chartex" xmlns:mc="http://schemas.openxmlformats.org/markup-compatibility/2006" xmlns:aink="http://schemas.microsoft.com/office/drawing/2016/ink" xmlns:am3d="http://schemas.microsoft.com/office/drawing/2017/model3d" xmlns:o="urn:schemas-microsoft-com:office:office" xmlns:oel="http://schemas.microsoft.com/office/2019/extlst" xmlns:r="http://schemas.openxmlformats.org/officeDocument/2006/relationships" xmlns:m="http://schemas.openxmlformats.org/officeDocument/2006/math" xmlns:v="urn:schemas-microsoft-com:vml" xmlns:wp14="http://schemas.microsoft.com/office/word/2010/wordprocessingDrawing" xmlns:wp="http://schemas.openxmlformats.org/drawingml/2006/wordprocessingDrawing" xmlns:w10="urn:schemas-microsoft-com:office:word" xmlns:w="http://schemas.openxmlformats.org/wordprocessingml/2006/main" xmlns:w14="http://schemas.microsoft.com/office/word/2010/wordml" xmlns:w15="http://schemas.microsoft.com/office/word/2012/wordml" xmlns:w16cex="http://schemas.microsoft.com/office/word/2018/wordml/cex" xmlns:w16cid="http://schemas.microsoft.com/office/word/2016/wordml/cid" xmlns:w16="http://schemas.microsoft.com/office/word/2018/wordml" xmlns:w16sdtdh="http://schemas.microsoft.com/office/word/2020/wordml/sdtdatahash" xmlns:w16se="http://schemas.microsoft.com/office/word/2015/wordml/symex" xmlns:wpg="http://schemas.microsoft.com/office/word/2010/wordprocessingGroup" xmlns:wpi="http://schemas.microsoft.com/office/word/2010/wordprocessingInk" xmlns:wne="http://schemas.microsoft.com/office/word/2006/wordml" xmlns:wps="http://schemas.microsoft.com/office/word/2010/wordprocessingShape" mc:Ignorable="w14 w15 w16se w16cid w16 w16cex w16sdtdh wp14">
+<w:ftr xmlns:wpc="http://schemas.microsoft.com/office/word/2010/wordprocessingCanvas" xmlns:cx="http://schemas.microsoft.com/office/drawing/2014/chartex" xmlns:cx1="http://schemas.microsoft.com/office/drawing/2015/9/8/chartex" xmlns:cx2="http://schemas.microsoft.com/office/drawing/2015/10/21/chartex" xmlns:cx3="http://schemas.microsoft.com/office/drawing/2016/5/9/chartex" xmlns:cx4="http://schemas.microsoft.com/office/drawing/2016/5/10/chartex" xmlns:cx5="http://schemas.microsoft.com/office/drawing/2016/5/11/chartex" xmlns:cx6="http://schemas.microsoft.com/office/drawing/2016/5/12/chartex" xmlns:cx7="http://schemas.microsoft.com/office/drawing/2016/5/13/chartex" xmlns:cx8="http://schemas.microsoft.com/office/drawing/2016/5/14/chartex" xmlns:mc="http://schemas.openxmlformats.org/markup-compatibility/2006" xmlns:aink="http://schemas.microsoft.com/office/drawing/2016/ink" xmlns:am3d="http://schemas.microsoft.com/office/drawing/2017/model3d" xmlns:o="urn:schemas-microsoft-com:office:office" xmlns:oel="http://schemas.microsoft.com/office/2019/extlst" xmlns:r="http://schemas.openxmlformats.org/officeDocument/2006/relationships" xmlns:m="http://schemas.openxmlformats.org/officeDocument/2006/math" xmlns:v="urn:schemas-microsoft-com:vml" xmlns:wp14="http://schemas.microsoft.com/office/word/2010/wordprocessingDrawing" xmlns:wp="http://schemas.openxmlformats.org/drawingml/2006/wordprocessingDrawing" xmlns:w10="urn:schemas-microsoft-com:office:word" xmlns:w="http://schemas.openxmlformats.org/wordprocessingml/2006/main" xmlns:w14="http://schemas.microsoft.com/office/word/2010/wordml" xmlns:w15="http://schemas.microsoft.com/office/word/2012/wordml" xmlns:w16cex="http://schemas.microsoft.com/office/word/2018/wordml/cex" xmlns:w16cid="http://schemas.microsoft.com/office/word/2016/wordml/cid" xmlns:w16="http://schemas.microsoft.com/office/word/2018/wordml" xmlns:w16du="http://schemas.microsoft.com/office/word/2023/wordml/word16du" xmlns:w16sdtdh="http://schemas.microsoft.com/office/word/2020/wordml/sdtdatahash" xmlns:w16se="http://schemas.microsoft.com/office/word/2015/wordml/symex" xmlns:wpg="http://schemas.microsoft.com/office/word/2010/wordprocessingGroup" xmlns:wpi="http://schemas.microsoft.com/office/word/2010/wordprocessingInk" xmlns:wne="http://schemas.microsoft.com/office/word/2006/wordml" xmlns:wps="http://schemas.microsoft.com/office/word/2010/wordprocessingShape" mc:Ignorable="w14 w15 w16se w16cid w16 w16cex w16sdtdh wp14">
   <w:sdt>
     <w:sdtPr>
       <w:id w:val="-954411554"/>
@@ -4779,7 +4621,7 @@
 </file>
 
 <file path=word/footnotes.xml><?xml version="1.0" encoding="utf-8"?>
-<w:footnotes xmlns:wpc="http://schemas.microsoft.com/office/word/2010/wordprocessingCanvas" xmlns:cx="http://schemas.microsoft.com/office/drawing/2014/chartex" xmlns:cx1="http://schemas.microsoft.com/office/drawing/2015/9/8/chartex" xmlns:cx2="http://schemas.microsoft.com/office/drawing/2015/10/21/chartex" xmlns:cx3="http://schemas.microsoft.com/office/drawing/2016/5/9/chartex" xmlns:cx4="http://schemas.microsoft.com/office/drawing/2016/5/10/chartex" xmlns:cx5="http://schemas.microsoft.com/office/drawing/2016/5/11/chartex" xmlns:cx6="http://schemas.microsoft.com/office/drawing/2016/5/12/chartex" xmlns:cx7="http://schemas.microsoft.com/office/drawing/2016/5/13/chartex" xmlns:cx8="http://schemas.microsoft.com/office/drawing/2016/5/14/chartex" xmlns:mc="http://schemas.openxmlformats.org/markup-compatibility/2006" xmlns:aink="http://schemas.microsoft.com/office/drawing/2016/ink" xmlns:am3d="http://schemas.microsoft.com/office/drawing/2017/model3d" xmlns:o="urn:schemas-microsoft-com:office:office" xmlns:oel="http://schemas.microsoft.com/office/2019/extlst" xmlns:r="http://schemas.openxmlformats.org/officeDocument/2006/relationships" xmlns:m="http://schemas.openxmlformats.org/officeDocument/2006/math" xmlns:v="urn:schemas-microsoft-com:vml" xmlns:wp14="http://schemas.microsoft.com/office/word/2010/wordprocessingDrawing" xmlns:wp="http://schemas.openxmlformats.org/drawingml/2006/wordprocessingDrawing" xmlns:w10="urn:schemas-microsoft-com:office:word" xmlns:w="http://schemas.openxmlformats.org/wordprocessingml/2006/main" xmlns:w14="http://schemas.microsoft.com/office/word/2010/wordml" xmlns:w15="http://schemas.microsoft.com/office/word/2012/wordml" xmlns:w16cex="http://schemas.microsoft.com/office/word/2018/wordml/cex" xmlns:w16cid="http://schemas.microsoft.com/office/word/2016/wordml/cid" xmlns:w16="http://schemas.microsoft.com/office/word/2018/wordml" xmlns:w16sdtdh="http://schemas.microsoft.com/office/word/2020/wordml/sdtdatahash" xmlns:w16se="http://schemas.microsoft.com/office/word/2015/wordml/symex" xmlns:wpg="http://schemas.microsoft.com/office/word/2010/wordprocessingGroup" xmlns:wpi="http://schemas.microsoft.com/office/word/2010/wordprocessingInk" xmlns:wne="http://schemas.microsoft.com/office/word/2006/wordml" xmlns:wps="http://schemas.microsoft.com/office/word/2010/wordprocessingShape" mc:Ignorable="w14 w15 w16se w16cid w16 w16cex w16sdtdh wp14">
+<w:footnotes xmlns:wpc="http://schemas.microsoft.com/office/word/2010/wordprocessingCanvas" xmlns:cx="http://schemas.microsoft.com/office/drawing/2014/chartex" xmlns:cx1="http://schemas.microsoft.com/office/drawing/2015/9/8/chartex" xmlns:cx2="http://schemas.microsoft.com/office/drawing/2015/10/21/chartex" xmlns:cx3="http://schemas.microsoft.com/office/drawing/2016/5/9/chartex" xmlns:cx4="http://schemas.microsoft.com/office/drawing/2016/5/10/chartex" xmlns:cx5="http://schemas.microsoft.com/office/drawing/2016/5/11/chartex" xmlns:cx6="http://schemas.microsoft.com/office/drawing/2016/5/12/chartex" xmlns:cx7="http://schemas.microsoft.com/office/drawing/2016/5/13/chartex" xmlns:cx8="http://schemas.microsoft.com/office/drawing/2016/5/14/chartex" xmlns:mc="http://schemas.openxmlformats.org/markup-compatibility/2006" xmlns:aink="http://schemas.microsoft.com/office/drawing/2016/ink" xmlns:am3d="http://schemas.microsoft.com/office/drawing/2017/model3d" xmlns:o="urn:schemas-microsoft-com:office:office" xmlns:oel="http://schemas.microsoft.com/office/2019/extlst" xmlns:r="http://schemas.openxmlformats.org/officeDocument/2006/relationships" xmlns:m="http://schemas.openxmlformats.org/officeDocument/2006/math" xmlns:v="urn:schemas-microsoft-com:vml" xmlns:wp14="http://schemas.microsoft.com/office/word/2010/wordprocessingDrawing" xmlns:wp="http://schemas.openxmlformats.org/drawingml/2006/wordprocessingDrawing" xmlns:w10="urn:schemas-microsoft-com:office:word" xmlns:w="http://schemas.openxmlformats.org/wordprocessingml/2006/main" xmlns:w14="http://schemas.microsoft.com/office/word/2010/wordml" xmlns:w15="http://schemas.microsoft.com/office/word/2012/wordml" xmlns:w16cex="http://schemas.microsoft.com/office/word/2018/wordml/cex" xmlns:w16cid="http://schemas.microsoft.com/office/word/2016/wordml/cid" xmlns:w16="http://schemas.microsoft.com/office/word/2018/wordml" xmlns:w16du="http://schemas.microsoft.com/office/word/2023/wordml/word16du" xmlns:w16sdtdh="http://schemas.microsoft.com/office/word/2020/wordml/sdtdatahash" xmlns:w16se="http://schemas.microsoft.com/office/word/2015/wordml/symex" xmlns:wpg="http://schemas.microsoft.com/office/word/2010/wordprocessingGroup" xmlns:wpi="http://schemas.microsoft.com/office/word/2010/wordprocessingInk" xmlns:wne="http://schemas.microsoft.com/office/word/2006/wordml" xmlns:wps="http://schemas.microsoft.com/office/word/2010/wordprocessingShape" mc:Ignorable="w14 w15 w16se w16cid w16 w16cex w16sdtdh wp14">
   <w:footnote w:type="separator" w:id="-1">
     <w:p>
       <w:pPr>
@@ -4804,7 +4646,7 @@
 </file>
 
 <file path=word/numbering.xml><?xml version="1.0" encoding="utf-8"?>
-<w:numbering xmlns:wpc="http://schemas.microsoft.com/office/word/2010/wordprocessingCanvas" xmlns:cx="http://schemas.microsoft.com/office/drawing/2014/chartex" xmlns:cx1="http://schemas.microsoft.com/office/drawing/2015/9/8/chartex" xmlns:cx2="http://schemas.microsoft.com/office/drawing/2015/10/21/chartex" xmlns:cx3="http://schemas.microsoft.com/office/drawing/2016/5/9/chartex" xmlns:cx4="http://schemas.microsoft.com/office/drawing/2016/5/10/chartex" xmlns:cx5="http://schemas.microsoft.com/office/drawing/2016/5/11/chartex" xmlns:cx6="http://schemas.microsoft.com/office/drawing/2016/5/12/chartex" xmlns:cx7="http://schemas.microsoft.com/office/drawing/2016/5/13/chartex" xmlns:cx8="http://schemas.microsoft.com/office/drawing/2016/5/14/chartex" xmlns:mc="http://schemas.openxmlformats.org/markup-compatibility/2006" xmlns:aink="http://schemas.microsoft.com/office/drawing/2016/ink" xmlns:am3d="http://schemas.microsoft.com/office/drawing/2017/model3d" xmlns:o="urn:schemas-microsoft-com:office:office" xmlns:oel="http://schemas.microsoft.com/office/2019/extlst" xmlns:r="http://schemas.openxmlformats.org/officeDocument/2006/relationships" xmlns:m="http://schemas.openxmlformats.org/officeDocument/2006/math" xmlns:v="urn:schemas-microsoft-com:vml" xmlns:wp14="http://schemas.microsoft.com/office/word/2010/wordprocessingDrawing" xmlns:wp="http://schemas.openxmlformats.org/drawingml/2006/wordprocessingDrawing" xmlns:w10="urn:schemas-microsoft-com:office:word" xmlns:w="http://schemas.openxmlformats.org/wordprocessingml/2006/main" xmlns:w14="http://schemas.microsoft.com/office/word/2010/wordml" xmlns:w15="http://schemas.microsoft.com/office/word/2012/wordml" xmlns:w16cex="http://schemas.microsoft.com/office/word/2018/wordml/cex" xmlns:w16cid="http://schemas.microsoft.com/office/word/2016/wordml/cid" xmlns:w16="http://schemas.microsoft.com/office/word/2018/wordml" xmlns:w16sdtdh="http://schemas.microsoft.com/office/word/2020/wordml/sdtdatahash" xmlns:w16se="http://schemas.microsoft.com/office/word/2015/wordml/symex" xmlns:wpg="http://schemas.microsoft.com/office/word/2010/wordprocessingGroup" xmlns:wpi="http://schemas.microsoft.com/office/word/2010/wordprocessingInk" xmlns:wne="http://schemas.microsoft.com/office/word/2006/wordml" xmlns:wps="http://schemas.microsoft.com/office/word/2010/wordprocessingShape" mc:Ignorable="w14 w15 w16se w16cid w16 w16cex w16sdtdh wp14">
+<w:numbering xmlns:wpc="http://schemas.microsoft.com/office/word/2010/wordprocessingCanvas" xmlns:cx="http://schemas.microsoft.com/office/drawing/2014/chartex" xmlns:cx1="http://schemas.microsoft.com/office/drawing/2015/9/8/chartex" xmlns:cx2="http://schemas.microsoft.com/office/drawing/2015/10/21/chartex" xmlns:cx3="http://schemas.microsoft.com/office/drawing/2016/5/9/chartex" xmlns:cx4="http://schemas.microsoft.com/office/drawing/2016/5/10/chartex" xmlns:cx5="http://schemas.microsoft.com/office/drawing/2016/5/11/chartex" xmlns:cx6="http://schemas.microsoft.com/office/drawing/2016/5/12/chartex" xmlns:cx7="http://schemas.microsoft.com/office/drawing/2016/5/13/chartex" xmlns:cx8="http://schemas.microsoft.com/office/drawing/2016/5/14/chartex" xmlns:mc="http://schemas.openxmlformats.org/markup-compatibility/2006" xmlns:aink="http://schemas.microsoft.com/office/drawing/2016/ink" xmlns:am3d="http://schemas.microsoft.com/office/drawing/2017/model3d" xmlns:o="urn:schemas-microsoft-com:office:office" xmlns:oel="http://schemas.microsoft.com/office/2019/extlst" xmlns:r="http://schemas.openxmlformats.org/officeDocument/2006/relationships" xmlns:m="http://schemas.openxmlformats.org/officeDocument/2006/math" xmlns:v="urn:schemas-microsoft-com:vml" xmlns:wp14="http://schemas.microsoft.com/office/word/2010/wordprocessingDrawing" xmlns:wp="http://schemas.openxmlformats.org/drawingml/2006/wordprocessingDrawing" xmlns:w10="urn:schemas-microsoft-com:office:word" xmlns:w="http://schemas.openxmlformats.org/wordprocessingml/2006/main" xmlns:w14="http://schemas.microsoft.com/office/word/2010/wordml" xmlns:w15="http://schemas.microsoft.com/office/word/2012/wordml" xmlns:w16cex="http://schemas.microsoft.com/office/word/2018/wordml/cex" xmlns:w16cid="http://schemas.microsoft.com/office/word/2016/wordml/cid" xmlns:w16="http://schemas.microsoft.com/office/word/2018/wordml" xmlns:w16du="http://schemas.microsoft.com/office/word/2023/wordml/word16du" xmlns:w16sdtdh="http://schemas.microsoft.com/office/word/2020/wordml/sdtdatahash" xmlns:w16se="http://schemas.microsoft.com/office/word/2015/wordml/symex" xmlns:wpg="http://schemas.microsoft.com/office/word/2010/wordprocessingGroup" xmlns:wpi="http://schemas.microsoft.com/office/word/2010/wordprocessingInk" xmlns:wne="http://schemas.microsoft.com/office/word/2006/wordml" xmlns:wps="http://schemas.microsoft.com/office/word/2010/wordprocessingShape" mc:Ignorable="w14 w15 w16se w16cid w16 w16cex w16sdtdh wp14">
   <w:abstractNum w:abstractNumId="0" w15:restartNumberingAfterBreak="0">
     <w:nsid w:val="2C404BF7"/>
     <w:multiLevelType w:val="hybridMultilevel"/>
@@ -5157,7 +4999,7 @@
 </file>
 
 <file path=word/people.xml><?xml version="1.0" encoding="utf-8"?>
-<w15:people xmlns:wpc="http://schemas.microsoft.com/office/word/2010/wordprocessingCanvas" xmlns:cx="http://schemas.microsoft.com/office/drawing/2014/chartex" xmlns:cx1="http://schemas.microsoft.com/office/drawing/2015/9/8/chartex" xmlns:cx2="http://schemas.microsoft.com/office/drawing/2015/10/21/chartex" xmlns:cx3="http://schemas.microsoft.com/office/drawing/2016/5/9/chartex" xmlns:cx4="http://schemas.microsoft.com/office/drawing/2016/5/10/chartex" xmlns:cx5="http://schemas.microsoft.com/office/drawing/2016/5/11/chartex" xmlns:cx6="http://schemas.microsoft.com/office/drawing/2016/5/12/chartex" xmlns:cx7="http://schemas.microsoft.com/office/drawing/2016/5/13/chartex" xmlns:cx8="http://schemas.microsoft.com/office/drawing/2016/5/14/chartex" xmlns:mc="http://schemas.openxmlformats.org/markup-compatibility/2006" xmlns:aink="http://schemas.microsoft.com/office/drawing/2016/ink" xmlns:am3d="http://schemas.microsoft.com/office/drawing/2017/model3d" xmlns:o="urn:schemas-microsoft-com:office:office" xmlns:oel="http://schemas.microsoft.com/office/2019/extlst" xmlns:r="http://schemas.openxmlformats.org/officeDocument/2006/relationships" xmlns:m="http://schemas.openxmlformats.org/officeDocument/2006/math" xmlns:v="urn:schemas-microsoft-com:vml" xmlns:wp14="http://schemas.microsoft.com/office/word/2010/wordprocessingDrawing" xmlns:wp="http://schemas.openxmlformats.org/drawingml/2006/wordprocessingDrawing" xmlns:w10="urn:schemas-microsoft-com:office:word" xmlns:w="http://schemas.openxmlformats.org/wordprocessingml/2006/main" xmlns:w14="http://schemas.microsoft.com/office/word/2010/wordml" xmlns:w15="http://schemas.microsoft.com/office/word/2012/wordml" xmlns:w16cex="http://schemas.microsoft.com/office/word/2018/wordml/cex" xmlns:w16cid="http://schemas.microsoft.com/office/word/2016/wordml/cid" xmlns:w16="http://schemas.microsoft.com/office/word/2018/wordml" xmlns:w16sdtdh="http://schemas.microsoft.com/office/word/2020/wordml/sdtdatahash" xmlns:w16se="http://schemas.microsoft.com/office/word/2015/wordml/symex" xmlns:wpg="http://schemas.microsoft.com/office/word/2010/wordprocessingGroup" xmlns:wpi="http://schemas.microsoft.com/office/word/2010/wordprocessingInk" xmlns:wne="http://schemas.microsoft.com/office/word/2006/wordml" xmlns:wps="http://schemas.microsoft.com/office/word/2010/wordprocessingShape" mc:Ignorable="w14 w15 w16se w16cid w16 w16cex w16sdtdh wp14">
+<w15:people xmlns:wpc="http://schemas.microsoft.com/office/word/2010/wordprocessingCanvas" xmlns:cx="http://schemas.microsoft.com/office/drawing/2014/chartex" xmlns:cx1="http://schemas.microsoft.com/office/drawing/2015/9/8/chartex" xmlns:cx2="http://schemas.microsoft.com/office/drawing/2015/10/21/chartex" xmlns:cx3="http://schemas.microsoft.com/office/drawing/2016/5/9/chartex" xmlns:cx4="http://schemas.microsoft.com/office/drawing/2016/5/10/chartex" xmlns:cx5="http://schemas.microsoft.com/office/drawing/2016/5/11/chartex" xmlns:cx6="http://schemas.microsoft.com/office/drawing/2016/5/12/chartex" xmlns:cx7="http://schemas.microsoft.com/office/drawing/2016/5/13/chartex" xmlns:cx8="http://schemas.microsoft.com/office/drawing/2016/5/14/chartex" xmlns:mc="http://schemas.openxmlformats.org/markup-compatibility/2006" xmlns:aink="http://schemas.microsoft.com/office/drawing/2016/ink" xmlns:am3d="http://schemas.microsoft.com/office/drawing/2017/model3d" xmlns:o="urn:schemas-microsoft-com:office:office" xmlns:oel="http://schemas.microsoft.com/office/2019/extlst" xmlns:r="http://schemas.openxmlformats.org/officeDocument/2006/relationships" xmlns:m="http://schemas.openxmlformats.org/officeDocument/2006/math" xmlns:v="urn:schemas-microsoft-com:vml" xmlns:wp14="http://schemas.microsoft.com/office/word/2010/wordprocessingDrawing" xmlns:wp="http://schemas.openxmlformats.org/drawingml/2006/wordprocessingDrawing" xmlns:w10="urn:schemas-microsoft-com:office:word" xmlns:w="http://schemas.openxmlformats.org/wordprocessingml/2006/main" xmlns:w14="http://schemas.microsoft.com/office/word/2010/wordml" xmlns:w15="http://schemas.microsoft.com/office/word/2012/wordml" xmlns:w16cex="http://schemas.microsoft.com/office/word/2018/wordml/cex" xmlns:w16cid="http://schemas.microsoft.com/office/word/2016/wordml/cid" xmlns:w16="http://schemas.microsoft.com/office/word/2018/wordml" xmlns:w16du="http://schemas.microsoft.com/office/word/2023/wordml/word16du" xmlns:w16sdtdh="http://schemas.microsoft.com/office/word/2020/wordml/sdtdatahash" xmlns:w16se="http://schemas.microsoft.com/office/word/2015/wordml/symex" xmlns:wpg="http://schemas.microsoft.com/office/word/2010/wordprocessingGroup" xmlns:wpi="http://schemas.microsoft.com/office/word/2010/wordprocessingInk" xmlns:wne="http://schemas.microsoft.com/office/word/2006/wordml" xmlns:wps="http://schemas.microsoft.com/office/word/2010/wordprocessingShape" mc:Ignorable="w14 w15 w16se w16cid w16 w16cex w16sdtdh wp14">
   <w15:person w15:author="Lopez Martinez, Patricia">
     <w15:presenceInfo w15:providerId="AD" w15:userId="S-1-5-21-944967546-1198412623-924725345-2806"/>
   </w15:person>
@@ -5292,6 +5134,7 @@
     <w:lsdException w:name="HTML Sample" w:semiHidden="1" w:unhideWhenUsed="1"/>
     <w:lsdException w:name="HTML Typewriter" w:semiHidden="1" w:unhideWhenUsed="1"/>
     <w:lsdException w:name="HTML Variable" w:semiHidden="1" w:unhideWhenUsed="1"/>
+    <w:lsdException w:name="Normal Table" w:semiHidden="1" w:unhideWhenUsed="1"/>
     <w:lsdException w:name="annotation subject" w:semiHidden="1" w:unhideWhenUsed="1"/>
     <w:lsdException w:name="No List" w:semiHidden="1" w:unhideWhenUsed="1"/>
     <w:lsdException w:name="Outline List 1" w:semiHidden="1" w:unhideWhenUsed="1"/>
@@ -5338,8 +5181,10 @@
     <w:lsdException w:name="Table Subtle 2" w:semiHidden="1" w:unhideWhenUsed="1"/>
     <w:lsdException w:name="Table Web 1" w:semiHidden="1" w:unhideWhenUsed="1"/>
     <w:lsdException w:name="Table Web 2" w:semiHidden="1" w:unhideWhenUsed="1"/>
+    <w:lsdException w:name="Table Web 3" w:semiHidden="1" w:unhideWhenUsed="1"/>
     <w:lsdException w:name="Balloon Text" w:semiHidden="1" w:unhideWhenUsed="1"/>
     <w:lsdException w:name="Table Grid" w:uiPriority="39"/>
+    <w:lsdException w:name="Table Theme" w:semiHidden="1" w:unhideWhenUsed="1"/>
     <w:lsdException w:name="Placeholder Text" w:semiHidden="1"/>
     <w:lsdException w:name="No Spacing" w:uiPriority="1" w:qFormat="1"/>
     <w:lsdException w:name="Light Shading" w:uiPriority="60"/>
@@ -5718,8 +5563,11 @@
     <w:autoRedefine/>
     <w:uiPriority w:val="39"/>
     <w:unhideWhenUsed/>
-    <w:rsid w:val="00493F21"/>
+    <w:rsid w:val="001873BA"/>
     <w:pPr>
+      <w:tabs>
+        <w:tab w:val="right" w:leader="dot" w:pos="8494"/>
+      </w:tabs>
       <w:spacing w:after="100"/>
     </w:pPr>
   </w:style>
@@ -5741,8 +5589,11 @@
     <w:autoRedefine/>
     <w:uiPriority w:val="39"/>
     <w:unhideWhenUsed/>
-    <w:rsid w:val="00493F21"/>
+    <w:rsid w:val="00830E0A"/>
     <w:pPr>
+      <w:tabs>
+        <w:tab w:val="right" w:leader="dot" w:pos="8494"/>
+      </w:tabs>
       <w:spacing w:after="100"/>
       <w:ind w:left="220"/>
     </w:pPr>

</xml_diff>

<commit_message>
Modificaciones memoria y añadidas clases faltantes JAVA
</commit_message>
<xml_diff>
--- a/Memoria/Memoria.docx
+++ b/Memoria/Memoria.docx
@@ -1,6 +1,6 @@
 
 <file path=word/document.xml><?xml version="1.0" encoding="utf-8"?>
-<w:document xmlns:wpc="http://schemas.microsoft.com/office/word/2010/wordprocessingCanvas" xmlns:cx="http://schemas.microsoft.com/office/drawing/2014/chartex" xmlns:cx1="http://schemas.microsoft.com/office/drawing/2015/9/8/chartex" xmlns:cx2="http://schemas.microsoft.com/office/drawing/2015/10/21/chartex" xmlns:cx3="http://schemas.microsoft.com/office/drawing/2016/5/9/chartex" xmlns:cx4="http://schemas.microsoft.com/office/drawing/2016/5/10/chartex" xmlns:cx5="http://schemas.microsoft.com/office/drawing/2016/5/11/chartex" xmlns:cx6="http://schemas.microsoft.com/office/drawing/2016/5/12/chartex" xmlns:cx7="http://schemas.microsoft.com/office/drawing/2016/5/13/chartex" xmlns:cx8="http://schemas.microsoft.com/office/drawing/2016/5/14/chartex" xmlns:mc="http://schemas.openxmlformats.org/markup-compatibility/2006" xmlns:aink="http://schemas.microsoft.com/office/drawing/2016/ink" xmlns:am3d="http://schemas.microsoft.com/office/drawing/2017/model3d" xmlns:o="urn:schemas-microsoft-com:office:office" xmlns:r="http://schemas.openxmlformats.org/officeDocument/2006/relationships" xmlns:m="http://schemas.openxmlformats.org/officeDocument/2006/math" xmlns:v="urn:schemas-microsoft-com:vml" xmlns:wp14="http://schemas.microsoft.com/office/word/2010/wordprocessingDrawing" xmlns:wp="http://schemas.openxmlformats.org/drawingml/2006/wordprocessingDrawing" xmlns:w10="urn:schemas-microsoft-com:office:word" xmlns:w="http://schemas.openxmlformats.org/wordprocessingml/2006/main" xmlns:w14="http://schemas.microsoft.com/office/word/2010/wordml" xmlns:w15="http://schemas.microsoft.com/office/word/2012/wordml" xmlns:w16cid="http://schemas.microsoft.com/office/word/2016/wordml/cid" xmlns:w16se="http://schemas.microsoft.com/office/word/2015/wordml/symex" xmlns:wpg="http://schemas.microsoft.com/office/word/2010/wordprocessingGroup" xmlns:wpi="http://schemas.microsoft.com/office/word/2010/wordprocessingInk" xmlns:wne="http://schemas.microsoft.com/office/word/2006/wordml" xmlns:wps="http://schemas.microsoft.com/office/word/2010/wordprocessingShape" mc:Ignorable="w14 w15 w16se w16cid wp14">
+<w:document xmlns:wpc="http://schemas.microsoft.com/office/word/2010/wordprocessingCanvas" xmlns:cx="http://schemas.microsoft.com/office/drawing/2014/chartex" xmlns:cx1="http://schemas.microsoft.com/office/drawing/2015/9/8/chartex" xmlns:cx2="http://schemas.microsoft.com/office/drawing/2015/10/21/chartex" xmlns:cx3="http://schemas.microsoft.com/office/drawing/2016/5/9/chartex" xmlns:cx4="http://schemas.microsoft.com/office/drawing/2016/5/10/chartex" xmlns:cx5="http://schemas.microsoft.com/office/drawing/2016/5/11/chartex" xmlns:cx6="http://schemas.microsoft.com/office/drawing/2016/5/12/chartex" xmlns:cx7="http://schemas.microsoft.com/office/drawing/2016/5/13/chartex" xmlns:cx8="http://schemas.microsoft.com/office/drawing/2016/5/14/chartex" xmlns:mc="http://schemas.openxmlformats.org/markup-compatibility/2006" xmlns:aink="http://schemas.microsoft.com/office/drawing/2016/ink" xmlns:am3d="http://schemas.microsoft.com/office/drawing/2017/model3d" xmlns:o="urn:schemas-microsoft-com:office:office" xmlns:oel="http://schemas.microsoft.com/office/2019/extlst" xmlns:r="http://schemas.openxmlformats.org/officeDocument/2006/relationships" xmlns:m="http://schemas.openxmlformats.org/officeDocument/2006/math" xmlns:v="urn:schemas-microsoft-com:vml" xmlns:wp14="http://schemas.microsoft.com/office/word/2010/wordprocessingDrawing" xmlns:wp="http://schemas.openxmlformats.org/drawingml/2006/wordprocessingDrawing" xmlns:w10="urn:schemas-microsoft-com:office:word" xmlns:w="http://schemas.openxmlformats.org/wordprocessingml/2006/main" xmlns:w14="http://schemas.microsoft.com/office/word/2010/wordml" xmlns:w15="http://schemas.microsoft.com/office/word/2012/wordml" xmlns:w16cex="http://schemas.microsoft.com/office/word/2018/wordml/cex" xmlns:w16cid="http://schemas.microsoft.com/office/word/2016/wordml/cid" xmlns:w16="http://schemas.microsoft.com/office/word/2018/wordml" xmlns:w16du="http://schemas.microsoft.com/office/word/2023/wordml/word16du" xmlns:w16sdtdh="http://schemas.microsoft.com/office/word/2020/wordml/sdtdatahash" xmlns:w16se="http://schemas.microsoft.com/office/word/2015/wordml/symex" xmlns:wpg="http://schemas.microsoft.com/office/word/2010/wordprocessingGroup" xmlns:wpi="http://schemas.microsoft.com/office/word/2010/wordprocessingInk" xmlns:wne="http://schemas.microsoft.com/office/word/2006/wordml" xmlns:wps="http://schemas.microsoft.com/office/word/2010/wordprocessingShape" mc:Ignorable="w14 w15 w16se w16cid w16 w16cex w16sdtdh wp14">
   <w:body>
     <w:p>
       <w:pPr>
@@ -3202,14 +3202,13 @@
       </w:pPr>
       <w:r>
         <w:rPr>
-          <w:rFonts w:ascii="Arial" w:hAnsi="Arial" w:cs="Arial"/>
           <w:noProof/>
         </w:rPr>
         <w:drawing>
-          <wp:inline distT="0" distB="0" distL="0" distR="0" wp14:anchorId="2FA50E21" wp14:editId="3D404D92">
-            <wp:extent cx="5400040" cy="3396615"/>
-            <wp:effectExtent l="0" t="0" r="0" b="0"/>
-            <wp:docPr id="1742978283" name="Imagen 1"/>
+          <wp:inline distT="0" distB="0" distL="0" distR="0" wp14:anchorId="335FCDF6" wp14:editId="4C26C763">
+            <wp:extent cx="6109854" cy="3637252"/>
+            <wp:effectExtent l="0" t="0" r="5715" b="1905"/>
+            <wp:docPr id="1791563282" name="Imagen 1"/>
             <wp:cNvGraphicFramePr>
               <a:graphicFrameLocks xmlns:a="http://schemas.openxmlformats.org/drawingml/2006/main" noChangeAspect="1"/>
             </wp:cNvGraphicFramePr>
@@ -3217,23 +3216,36 @@
               <a:graphicData uri="http://schemas.openxmlformats.org/drawingml/2006/picture">
                 <pic:pic xmlns:pic="http://schemas.openxmlformats.org/drawingml/2006/picture">
                   <pic:nvPicPr>
-                    <pic:cNvPr id="1742978283" name=""/>
-                    <pic:cNvPicPr/>
+                    <pic:cNvPr id="0" name="Picture 1"/>
+                    <pic:cNvPicPr>
+                      <a:picLocks noChangeAspect="1" noChangeArrowheads="1"/>
+                    </pic:cNvPicPr>
                   </pic:nvPicPr>
                   <pic:blipFill>
-                    <a:blip r:embed="rId11"/>
+                    <a:blip r:embed="rId11" cstate="print">
+                      <a:extLst>
+                        <a:ext uri="{28A0092B-C50C-407E-A947-70E740481C1C}">
+                          <a14:useLocalDpi xmlns:a14="http://schemas.microsoft.com/office/drawing/2010/main" val="0"/>
+                        </a:ext>
+                      </a:extLst>
+                    </a:blip>
+                    <a:srcRect/>
                     <a:stretch>
                       <a:fillRect/>
                     </a:stretch>
                   </pic:blipFill>
-                  <pic:spPr>
+                  <pic:spPr bwMode="auto">
                     <a:xfrm>
                       <a:off x="0" y="0"/>
-                      <a:ext cx="5400040" cy="3396615"/>
+                      <a:ext cx="6124911" cy="3646215"/>
                     </a:xfrm>
                     <a:prstGeom prst="rect">
                       <a:avLst/>
                     </a:prstGeom>
+                    <a:noFill/>
+                    <a:ln>
+                      <a:noFill/>
+                    </a:ln>
                   </pic:spPr>
                 </pic:pic>
               </a:graphicData>
@@ -3336,6 +3348,7 @@
         <w:t xml:space="preserve"> de la </w:t>
       </w:r>
       <w:commentRangeStart w:id="9"/>
+      <w:commentRangeStart w:id="10"/>
       <w:r>
         <w:rPr>
           <w:rFonts w:ascii="Arial" w:hAnsi="Arial" w:cs="Arial"/>
@@ -3352,6 +3365,13 @@
           <w:rStyle w:val="Refdecomentario"/>
         </w:rPr>
         <w:commentReference w:id="9"/>
+      </w:r>
+      <w:commentRangeEnd w:id="10"/>
+      <w:r>
+        <w:rPr>
+          <w:rStyle w:val="Refdecomentario"/>
+        </w:rPr>
+        <w:commentReference w:id="10"/>
       </w:r>
     </w:p>
     <w:p>
@@ -3374,7 +3394,7 @@
           <w:szCs w:val="24"/>
         </w:rPr>
       </w:pPr>
-      <w:bookmarkStart w:id="10" w:name="_Toc128579697"/>
+      <w:bookmarkStart w:id="11" w:name="_Toc128579697"/>
       <w:r>
         <w:rPr>
           <w:rFonts w:ascii="Arial" w:hAnsi="Arial" w:cs="Arial"/>
@@ -3408,7 +3428,7 @@
         </w:rPr>
         <w:t xml:space="preserve"> Requisitos funcionales</w:t>
       </w:r>
-      <w:bookmarkEnd w:id="10"/>
+      <w:bookmarkEnd w:id="11"/>
     </w:p>
     <w:p>
       <w:pPr>
@@ -3515,6 +3535,7 @@
         <w:rPr>
           <w:rFonts w:ascii="Arial" w:hAnsi="Arial" w:cs="Arial"/>
         </w:rPr>
+        <w:lastRenderedPageBreak/>
         <w:t>Gestión del TPV</w:t>
       </w:r>
       <w:r>
@@ -3540,7 +3561,6 @@
         <w:rPr>
           <w:rFonts w:ascii="Arial" w:hAnsi="Arial" w:cs="Arial"/>
         </w:rPr>
-        <w:lastRenderedPageBreak/>
         <w:t xml:space="preserve">Gestión </w:t>
       </w:r>
       <w:r>
@@ -3660,7 +3680,7 @@
                     </pic:cNvPicPr>
                   </pic:nvPicPr>
                   <pic:blipFill>
-                    <a:blip r:embed="rId15" cstate="print">
+                    <a:blip r:embed="rId16" cstate="print">
                       <a:extLst>
                         <a:ext uri="{28A0092B-C50C-407E-A947-70E740481C1C}">
                           <a14:useLocalDpi xmlns:a14="http://schemas.microsoft.com/office/drawing/2010/main" val="0"/>
@@ -3702,7 +3722,7 @@
           <w:color w:val="595959" w:themeColor="text1" w:themeTint="A6"/>
         </w:rPr>
       </w:pPr>
-      <w:bookmarkStart w:id="11" w:name="_Toc128579682"/>
+      <w:bookmarkStart w:id="12" w:name="_Toc128579682"/>
       <w:r>
         <w:rPr>
           <w:rFonts w:ascii="Arial" w:hAnsi="Arial" w:cs="Arial"/>
@@ -3766,7 +3786,7 @@
         </w:rPr>
         <w:t>. Diagrama de casos de uso general del Sistema</w:t>
       </w:r>
-      <w:bookmarkEnd w:id="11"/>
+      <w:bookmarkEnd w:id="12"/>
     </w:p>
     <w:p>
       <w:pPr>
@@ -3807,7 +3827,7 @@
                     <pic:cNvPicPr/>
                   </pic:nvPicPr>
                   <pic:blipFill>
-                    <a:blip r:embed="rId16"/>
+                    <a:blip r:embed="rId17"/>
                     <a:stretch>
                       <a:fillRect/>
                     </a:stretch>
@@ -3835,7 +3855,7 @@
           <w:rFonts w:ascii="Arial" w:hAnsi="Arial" w:cs="Arial"/>
         </w:rPr>
       </w:pPr>
-      <w:bookmarkStart w:id="12" w:name="_Toc128579683"/>
+      <w:bookmarkStart w:id="13" w:name="_Toc128579683"/>
       <w:r>
         <w:rPr>
           <w:rFonts w:ascii="Arial" w:hAnsi="Arial" w:cs="Arial"/>
@@ -3909,7 +3929,7 @@
         </w:rPr>
         <w:t>Diagrama de casos de uso de la Gestión del Inventario</w:t>
       </w:r>
-      <w:bookmarkEnd w:id="12"/>
+      <w:bookmarkEnd w:id="13"/>
     </w:p>
     <w:p>
       <w:pPr>
@@ -3951,7 +3971,7 @@
                     <pic:cNvPicPr/>
                   </pic:nvPicPr>
                   <pic:blipFill>
-                    <a:blip r:embed="rId17"/>
+                    <a:blip r:embed="rId18"/>
                     <a:stretch>
                       <a:fillRect/>
                     </a:stretch>
@@ -3979,7 +3999,7 @@
           <w:rFonts w:ascii="Arial" w:hAnsi="Arial" w:cs="Arial"/>
         </w:rPr>
       </w:pPr>
-      <w:bookmarkStart w:id="13" w:name="_Toc128579684"/>
+      <w:bookmarkStart w:id="14" w:name="_Toc128579684"/>
       <w:r>
         <w:rPr>
           <w:rFonts w:ascii="Arial" w:hAnsi="Arial" w:cs="Arial"/>
@@ -4053,7 +4073,8 @@
         </w:rPr>
         <w:t xml:space="preserve">Diagrama de casos de uso de la Gestión del </w:t>
       </w:r>
-      <w:commentRangeStart w:id="14"/>
+      <w:commentRangeStart w:id="15"/>
+      <w:commentRangeStart w:id="16"/>
       <w:r>
         <w:rPr>
           <w:rFonts w:ascii="Arial" w:hAnsi="Arial" w:cs="Arial"/>
@@ -4063,13 +4084,20 @@
         </w:rPr>
         <w:t>TPV</w:t>
       </w:r>
-      <w:bookmarkEnd w:id="13"/>
-      <w:commentRangeEnd w:id="14"/>
+      <w:bookmarkEnd w:id="14"/>
+      <w:commentRangeEnd w:id="15"/>
       <w:r>
         <w:rPr>
           <w:rStyle w:val="Refdecomentario"/>
         </w:rPr>
-        <w:commentReference w:id="14"/>
+        <w:commentReference w:id="15"/>
+      </w:r>
+      <w:commentRangeEnd w:id="16"/>
+      <w:r>
+        <w:rPr>
+          <w:rStyle w:val="Refdecomentario"/>
+        </w:rPr>
+        <w:commentReference w:id="16"/>
       </w:r>
     </w:p>
     <w:p>
@@ -4100,7 +4128,7 @@
                     <pic:cNvPicPr/>
                   </pic:nvPicPr>
                   <pic:blipFill>
-                    <a:blip r:embed="rId18"/>
+                    <a:blip r:embed="rId19"/>
                     <a:stretch>
                       <a:fillRect/>
                     </a:stretch>
@@ -4131,7 +4159,7 @@
           <w:color w:val="595959" w:themeColor="text1" w:themeTint="A6"/>
         </w:rPr>
       </w:pPr>
-      <w:bookmarkStart w:id="15" w:name="_Toc128579685"/>
+      <w:bookmarkStart w:id="17" w:name="_Toc128579685"/>
       <w:r>
         <w:rPr>
           <w:rFonts w:ascii="Arial" w:hAnsi="Arial" w:cs="Arial"/>
@@ -4205,7 +4233,7 @@
         </w:rPr>
         <w:t>Diagrama de casos de uso de la Gestión Comercial</w:t>
       </w:r>
-      <w:bookmarkEnd w:id="15"/>
+      <w:bookmarkEnd w:id="17"/>
     </w:p>
     <w:p>
       <w:pPr>
@@ -4235,8 +4263,6 @@
         </w:rPr>
         <w:br w:type="page"/>
       </w:r>
-      <w:bookmarkStart w:id="16" w:name="_GoBack"/>
-      <w:bookmarkEnd w:id="16"/>
     </w:p>
     <w:p>
       <w:pPr>
@@ -4312,7 +4338,7 @@
         </w:rPr>
         <w:t xml:space="preserve">[Citado 8 de febrero de 2023]. Disponible en: </w:t>
       </w:r>
-      <w:hyperlink r:id="rId19" w:history="1">
+      <w:hyperlink r:id="rId20" w:history="1">
         <w:r>
           <w:rPr>
             <w:rStyle w:val="Hipervnculo"/>
@@ -4351,7 +4377,7 @@
         </w:rPr>
         <w:t xml:space="preserve"> TPV [Citado el 20 de abril de 2023]. Disponible en: </w:t>
       </w:r>
-      <w:hyperlink r:id="rId20" w:history="1">
+      <w:hyperlink r:id="rId21" w:history="1">
         <w:r>
           <w:rPr>
             <w:rStyle w:val="Hipervnculo"/>
@@ -4372,7 +4398,7 @@
       </w:pPr>
     </w:p>
     <w:sectPr>
-      <w:footerReference w:type="default" r:id="rId21"/>
+      <w:footerReference w:type="default" r:id="rId22"/>
       <w:pgSz w:w="11906" w:h="16838"/>
       <w:pgMar w:top="1417" w:right="1701" w:bottom="1417" w:left="1701" w:header="708" w:footer="708" w:gutter="0"/>
       <w:cols w:space="708"/>
@@ -4383,7 +4409,7 @@
 </file>
 
 <file path=word/comments.xml><?xml version="1.0" encoding="utf-8"?>
-<w:comments xmlns:wpc="http://schemas.microsoft.com/office/word/2010/wordprocessingCanvas" xmlns:cx="http://schemas.microsoft.com/office/drawing/2014/chartex" xmlns:cx1="http://schemas.microsoft.com/office/drawing/2015/9/8/chartex" xmlns:cx2="http://schemas.microsoft.com/office/drawing/2015/10/21/chartex" xmlns:cx3="http://schemas.microsoft.com/office/drawing/2016/5/9/chartex" xmlns:cx4="http://schemas.microsoft.com/office/drawing/2016/5/10/chartex" xmlns:cx5="http://schemas.microsoft.com/office/drawing/2016/5/11/chartex" xmlns:cx6="http://schemas.microsoft.com/office/drawing/2016/5/12/chartex" xmlns:cx7="http://schemas.microsoft.com/office/drawing/2016/5/13/chartex" xmlns:cx8="http://schemas.microsoft.com/office/drawing/2016/5/14/chartex" xmlns:mc="http://schemas.openxmlformats.org/markup-compatibility/2006" xmlns:aink="http://schemas.microsoft.com/office/drawing/2016/ink" xmlns:am3d="http://schemas.microsoft.com/office/drawing/2017/model3d" xmlns:o="urn:schemas-microsoft-com:office:office" xmlns:r="http://schemas.openxmlformats.org/officeDocument/2006/relationships" xmlns:m="http://schemas.openxmlformats.org/officeDocument/2006/math" xmlns:v="urn:schemas-microsoft-com:vml" xmlns:wp14="http://schemas.microsoft.com/office/word/2010/wordprocessingDrawing" xmlns:wp="http://schemas.openxmlformats.org/drawingml/2006/wordprocessingDrawing" xmlns:w10="urn:schemas-microsoft-com:office:word" xmlns:w="http://schemas.openxmlformats.org/wordprocessingml/2006/main" xmlns:w14="http://schemas.microsoft.com/office/word/2010/wordml" xmlns:w15="http://schemas.microsoft.com/office/word/2012/wordml" xmlns:w16cid="http://schemas.microsoft.com/office/word/2016/wordml/cid" xmlns:w16se="http://schemas.microsoft.com/office/word/2015/wordml/symex" xmlns:wpg="http://schemas.microsoft.com/office/word/2010/wordprocessingGroup" xmlns:wpi="http://schemas.microsoft.com/office/word/2010/wordprocessingInk" xmlns:wne="http://schemas.microsoft.com/office/word/2006/wordml" xmlns:wps="http://schemas.microsoft.com/office/word/2010/wordprocessingShape" mc:Ignorable="w14 w15 w16se w16cid wp14">
+<w:comments xmlns:wpc="http://schemas.microsoft.com/office/word/2010/wordprocessingCanvas" xmlns:cx="http://schemas.microsoft.com/office/drawing/2014/chartex" xmlns:cx1="http://schemas.microsoft.com/office/drawing/2015/9/8/chartex" xmlns:cx2="http://schemas.microsoft.com/office/drawing/2015/10/21/chartex" xmlns:cx3="http://schemas.microsoft.com/office/drawing/2016/5/9/chartex" xmlns:cx4="http://schemas.microsoft.com/office/drawing/2016/5/10/chartex" xmlns:cx5="http://schemas.microsoft.com/office/drawing/2016/5/11/chartex" xmlns:cx6="http://schemas.microsoft.com/office/drawing/2016/5/12/chartex" xmlns:cx7="http://schemas.microsoft.com/office/drawing/2016/5/13/chartex" xmlns:cx8="http://schemas.microsoft.com/office/drawing/2016/5/14/chartex" xmlns:mc="http://schemas.openxmlformats.org/markup-compatibility/2006" xmlns:aink="http://schemas.microsoft.com/office/drawing/2016/ink" xmlns:am3d="http://schemas.microsoft.com/office/drawing/2017/model3d" xmlns:o="urn:schemas-microsoft-com:office:office" xmlns:oel="http://schemas.microsoft.com/office/2019/extlst" xmlns:r="http://schemas.openxmlformats.org/officeDocument/2006/relationships" xmlns:m="http://schemas.openxmlformats.org/officeDocument/2006/math" xmlns:v="urn:schemas-microsoft-com:vml" xmlns:wp14="http://schemas.microsoft.com/office/word/2010/wordprocessingDrawing" xmlns:wp="http://schemas.openxmlformats.org/drawingml/2006/wordprocessingDrawing" xmlns:w10="urn:schemas-microsoft-com:office:word" xmlns:w="http://schemas.openxmlformats.org/wordprocessingml/2006/main" xmlns:w14="http://schemas.microsoft.com/office/word/2010/wordml" xmlns:w15="http://schemas.microsoft.com/office/word/2012/wordml" xmlns:w16cex="http://schemas.microsoft.com/office/word/2018/wordml/cex" xmlns:w16cid="http://schemas.microsoft.com/office/word/2016/wordml/cid" xmlns:w16="http://schemas.microsoft.com/office/word/2018/wordml" xmlns:w16du="http://schemas.microsoft.com/office/word/2023/wordml/word16du" xmlns:w16sdtdh="http://schemas.microsoft.com/office/word/2020/wordml/sdtdatahash" xmlns:w16se="http://schemas.microsoft.com/office/word/2015/wordml/symex" xmlns:wpg="http://schemas.microsoft.com/office/word/2010/wordprocessingGroup" xmlns:wpi="http://schemas.microsoft.com/office/word/2010/wordprocessingInk" xmlns:wne="http://schemas.microsoft.com/office/word/2006/wordml" xmlns:wps="http://schemas.microsoft.com/office/word/2010/wordprocessingShape" mc:Ignorable="w14 w15 w16se w16cid w16 w16cex w16sdtdh wp14">
   <w:comment w:id="9" w:author="Lopez Martinez, Patricia" w:date="2023-05-10T10:50:00Z" w:initials="LMP">
     <w:p>
       <w:pPr>
@@ -4424,7 +4450,7 @@
       </w:r>
     </w:p>
   </w:comment>
-  <w:comment w:id="14" w:author="Lopez Martinez, Patricia" w:date="2023-05-10T10:55:00Z" w:initials="LMP">
+  <w:comment w:id="10" w:author="Jaime Eduardo Baires Escalante" w:date="2023-05-23T23:44:00Z" w:initials="JEBE">
     <w:p>
       <w:pPr>
         <w:pStyle w:val="Textocomentario"/>
@@ -4436,6 +4462,30 @@
         <w:annotationRef/>
       </w:r>
       <w:r>
+        <w:t xml:space="preserve">Tienes razón, he puesto el IVA como un enumerado, y he quitado los campos derivados de </w:t>
+      </w:r>
+      <w:proofErr w:type="spellStart"/>
+      <w:r>
+        <w:t>LineaFactura</w:t>
+      </w:r>
+      <w:proofErr w:type="spellEnd"/>
+      <w:r>
+        <w:t>.</w:t>
+      </w:r>
+    </w:p>
+  </w:comment>
+  <w:comment w:id="15" w:author="Lopez Martinez, Patricia" w:date="2023-05-10T10:55:00Z" w:initials="LMP">
+    <w:p>
+      <w:pPr>
+        <w:pStyle w:val="Textocomentario"/>
+      </w:pPr>
+      <w:r>
+        <w:rPr>
+          <w:rStyle w:val="Refdecomentario"/>
+        </w:rPr>
+        <w:annotationRef/>
+      </w:r>
+      <w:r>
         <w:t>Me surgió la duda antes, en el diagrama de dominio, pero te lo pongo aquí que igual es más clara la duda. Cuando se hace un reembolso, ¿hay líneas de factura también? (Sería lo coherente con el diagrama de clases). Entiendo serían las líneas correspondientes a cada producto que se retorna, ¿no?</w:t>
       </w:r>
     </w:p>
@@ -4461,6 +4511,94 @@
       <w:proofErr w:type="spellEnd"/>
       <w:r>
         <w:t xml:space="preserve"> no me parece que tenga mucho sentido. </w:t>
+      </w:r>
+    </w:p>
+  </w:comment>
+  <w:comment w:id="16" w:author="Jaime Eduardo Baires Escalante" w:date="2023-05-23T23:19:00Z" w:initials="JEBE">
+    <w:p>
+      <w:pPr>
+        <w:pStyle w:val="Textocomentario"/>
+      </w:pPr>
+      <w:r>
+        <w:rPr>
+          <w:rStyle w:val="Refdecomentario"/>
+        </w:rPr>
+        <w:annotationRef/>
+      </w:r>
+      <w:r>
+        <w:t>En el reembolso, las líneas de factura, efectivamente, son las líneas correspondientes a los productos que se devuelven.</w:t>
+      </w:r>
+    </w:p>
+    <w:p>
+      <w:pPr>
+        <w:pStyle w:val="Textocomentario"/>
+      </w:pPr>
+    </w:p>
+    <w:p>
+      <w:pPr>
+        <w:pStyle w:val="Textocomentario"/>
+      </w:pPr>
+      <w:r>
+        <w:t xml:space="preserve">Con respecto a las compras, sí me refiero al abastecimiento de la tienda. Pero ¿qué campo resultado de </w:t>
+      </w:r>
+      <w:proofErr w:type="spellStart"/>
+      <w:r>
+        <w:t>LineaFactura</w:t>
+      </w:r>
+      <w:proofErr w:type="spellEnd"/>
+      <w:r>
+        <w:t xml:space="preserve"> no te parece que tenga sentido?</w:t>
+      </w:r>
+      <w:r>
+        <w:t xml:space="preserve"> La compra en sí es del mismo estilo que la venta (</w:t>
+      </w:r>
+      <w:proofErr w:type="gramStart"/>
+      <w:r>
+        <w:t>y</w:t>
+      </w:r>
+      <w:proofErr w:type="gramEnd"/>
+      <w:r>
+        <w:t xml:space="preserve"> por lo tanto, tiene los mismos campos), solo que en vez de restar stock de los productos, lo suma.</w:t>
+      </w:r>
+    </w:p>
+    <w:p>
+      <w:pPr>
+        <w:pStyle w:val="Textocomentario"/>
+      </w:pPr>
+    </w:p>
+    <w:p>
+      <w:pPr>
+        <w:pStyle w:val="Textocomentario"/>
+      </w:pPr>
+      <w:r>
+        <w:t xml:space="preserve">Y, por otra parte, </w:t>
+      </w:r>
+      <w:r>
+        <w:t xml:space="preserve">he </w:t>
+      </w:r>
+      <w:r>
+        <w:t>añadi</w:t>
+      </w:r>
+      <w:r>
+        <w:t>do</w:t>
+      </w:r>
+      <w:r>
+        <w:t xml:space="preserve"> la clase</w:t>
+      </w:r>
+      <w:r>
+        <w:t xml:space="preserve"> proveedor relacionad</w:t>
+      </w:r>
+      <w:r>
+        <w:t>a</w:t>
+      </w:r>
+      <w:r>
+        <w:t xml:space="preserve"> a la factura, que obviamente solo </w:t>
+      </w:r>
+      <w:r>
+        <w:t xml:space="preserve">se va a </w:t>
+      </w:r>
+      <w:r>
+        <w:t>introducir en el caso de tratarse de una compra.</w:t>
       </w:r>
     </w:p>
   </w:comment>
@@ -4468,30 +4606,32 @@
 </file>
 
 <file path=word/commentsExtended.xml><?xml version="1.0" encoding="utf-8"?>
-<w15:commentsEx xmlns:wpc="http://schemas.microsoft.com/office/word/2010/wordprocessingCanvas" xmlns:cx="http://schemas.microsoft.com/office/drawing/2014/chartex" xmlns:cx1="http://schemas.microsoft.com/office/drawing/2015/9/8/chartex" xmlns:cx2="http://schemas.microsoft.com/office/drawing/2015/10/21/chartex" xmlns:cx3="http://schemas.microsoft.com/office/drawing/2016/5/9/chartex" xmlns:cx4="http://schemas.microsoft.com/office/drawing/2016/5/10/chartex" xmlns:cx5="http://schemas.microsoft.com/office/drawing/2016/5/11/chartex" xmlns:cx6="http://schemas.microsoft.com/office/drawing/2016/5/12/chartex" xmlns:cx7="http://schemas.microsoft.com/office/drawing/2016/5/13/chartex" xmlns:cx8="http://schemas.microsoft.com/office/drawing/2016/5/14/chartex" xmlns:mc="http://schemas.openxmlformats.org/markup-compatibility/2006" xmlns:aink="http://schemas.microsoft.com/office/drawing/2016/ink" xmlns:am3d="http://schemas.microsoft.com/office/drawing/2017/model3d" xmlns:o="urn:schemas-microsoft-com:office:office" xmlns:r="http://schemas.openxmlformats.org/officeDocument/2006/relationships" xmlns:m="http://schemas.openxmlformats.org/officeDocument/2006/math" xmlns:v="urn:schemas-microsoft-com:vml" xmlns:wp14="http://schemas.microsoft.com/office/word/2010/wordprocessingDrawing" xmlns:wp="http://schemas.openxmlformats.org/drawingml/2006/wordprocessingDrawing" xmlns:w10="urn:schemas-microsoft-com:office:word" xmlns:w="http://schemas.openxmlformats.org/wordprocessingml/2006/main" xmlns:w14="http://schemas.microsoft.com/office/word/2010/wordml" xmlns:w15="http://schemas.microsoft.com/office/word/2012/wordml" xmlns:w16cid="http://schemas.microsoft.com/office/word/2016/wordml/cid" xmlns:w16se="http://schemas.microsoft.com/office/word/2015/wordml/symex" xmlns:wpg="http://schemas.microsoft.com/office/word/2010/wordprocessingGroup" xmlns:wpi="http://schemas.microsoft.com/office/word/2010/wordprocessingInk" xmlns:wne="http://schemas.microsoft.com/office/word/2006/wordml" xmlns:wps="http://schemas.microsoft.com/office/word/2010/wordprocessingShape" mc:Ignorable="w14 w15 w16se w16cid wp14">
+<w15:commentsEx xmlns:wpc="http://schemas.microsoft.com/office/word/2010/wordprocessingCanvas" xmlns:cx="http://schemas.microsoft.com/office/drawing/2014/chartex" xmlns:cx1="http://schemas.microsoft.com/office/drawing/2015/9/8/chartex" xmlns:cx2="http://schemas.microsoft.com/office/drawing/2015/10/21/chartex" xmlns:cx3="http://schemas.microsoft.com/office/drawing/2016/5/9/chartex" xmlns:cx4="http://schemas.microsoft.com/office/drawing/2016/5/10/chartex" xmlns:cx5="http://schemas.microsoft.com/office/drawing/2016/5/11/chartex" xmlns:cx6="http://schemas.microsoft.com/office/drawing/2016/5/12/chartex" xmlns:cx7="http://schemas.microsoft.com/office/drawing/2016/5/13/chartex" xmlns:cx8="http://schemas.microsoft.com/office/drawing/2016/5/14/chartex" xmlns:mc="http://schemas.openxmlformats.org/markup-compatibility/2006" xmlns:aink="http://schemas.microsoft.com/office/drawing/2016/ink" xmlns:am3d="http://schemas.microsoft.com/office/drawing/2017/model3d" xmlns:o="urn:schemas-microsoft-com:office:office" xmlns:oel="http://schemas.microsoft.com/office/2019/extlst" xmlns:r="http://schemas.openxmlformats.org/officeDocument/2006/relationships" xmlns:m="http://schemas.openxmlformats.org/officeDocument/2006/math" xmlns:v="urn:schemas-microsoft-com:vml" xmlns:wp14="http://schemas.microsoft.com/office/word/2010/wordprocessingDrawing" xmlns:wp="http://schemas.openxmlformats.org/drawingml/2006/wordprocessingDrawing" xmlns:w10="urn:schemas-microsoft-com:office:word" xmlns:w="http://schemas.openxmlformats.org/wordprocessingml/2006/main" xmlns:w14="http://schemas.microsoft.com/office/word/2010/wordml" xmlns:w15="http://schemas.microsoft.com/office/word/2012/wordml" xmlns:w16cex="http://schemas.microsoft.com/office/word/2018/wordml/cex" xmlns:w16cid="http://schemas.microsoft.com/office/word/2016/wordml/cid" xmlns:w16="http://schemas.microsoft.com/office/word/2018/wordml" xmlns:w16du="http://schemas.microsoft.com/office/word/2023/wordml/word16du" xmlns:w16sdtdh="http://schemas.microsoft.com/office/word/2020/wordml/sdtdatahash" xmlns:w16se="http://schemas.microsoft.com/office/word/2015/wordml/symex" xmlns:wpg="http://schemas.microsoft.com/office/word/2010/wordprocessingGroup" xmlns:wpi="http://schemas.microsoft.com/office/word/2010/wordprocessingInk" xmlns:wne="http://schemas.microsoft.com/office/word/2006/wordml" xmlns:wps="http://schemas.microsoft.com/office/word/2010/wordprocessingShape" mc:Ignorable="w14 w15 w16se w16cid w16 w16cex w16sdtdh wp14">
   <w15:commentEx w15:paraId="2EC1475D" w15:done="0"/>
+  <w15:commentEx w15:paraId="0C289150" w15:paraIdParent="2EC1475D" w15:done="0"/>
   <w15:commentEx w15:paraId="2A1C3C37" w15:done="0"/>
+  <w15:commentEx w15:paraId="4BB877EC" w15:paraIdParent="2A1C3C37" w15:done="0"/>
 </w15:commentsEx>
 </file>
 
 <file path=word/commentsExtensible.xml><?xml version="1.0" encoding="utf-8"?>
 <w16cex:commentsExtensible xmlns:wpc="http://schemas.microsoft.com/office/word/2010/wordprocessingCanvas" xmlns:cx="http://schemas.microsoft.com/office/drawing/2014/chartex" xmlns:cx1="http://schemas.microsoft.com/office/drawing/2015/9/8/chartex" xmlns:cx2="http://schemas.microsoft.com/office/drawing/2015/10/21/chartex" xmlns:cx3="http://schemas.microsoft.com/office/drawing/2016/5/9/chartex" xmlns:cx4="http://schemas.microsoft.com/office/drawing/2016/5/10/chartex" xmlns:cx5="http://schemas.microsoft.com/office/drawing/2016/5/11/chartex" xmlns:cx6="http://schemas.microsoft.com/office/drawing/2016/5/12/chartex" xmlns:cx7="http://schemas.microsoft.com/office/drawing/2016/5/13/chartex" xmlns:cx8="http://schemas.microsoft.com/office/drawing/2016/5/14/chartex" xmlns:mc="http://schemas.openxmlformats.org/markup-compatibility/2006" xmlns:aink="http://schemas.microsoft.com/office/drawing/2016/ink" xmlns:am3d="http://schemas.microsoft.com/office/drawing/2017/model3d" xmlns:o="urn:schemas-microsoft-com:office:office" xmlns:oel="http://schemas.microsoft.com/office/2019/extlst" xmlns:r="http://schemas.openxmlformats.org/officeDocument/2006/relationships" xmlns:m="http://schemas.openxmlformats.org/officeDocument/2006/math" xmlns:v="urn:schemas-microsoft-com:vml" xmlns:wp14="http://schemas.microsoft.com/office/word/2010/wordprocessingDrawing" xmlns:wp="http://schemas.openxmlformats.org/drawingml/2006/wordprocessingDrawing" xmlns:w10="urn:schemas-microsoft-com:office:word" xmlns:w="http://schemas.openxmlformats.org/wordprocessingml/2006/main" xmlns:w14="http://schemas.microsoft.com/office/word/2010/wordml" xmlns:w15="http://schemas.microsoft.com/office/word/2012/wordml" xmlns:w16cex="http://schemas.microsoft.com/office/word/2018/wordml/cex" xmlns:w16cid="http://schemas.microsoft.com/office/word/2016/wordml/cid" xmlns:w16="http://schemas.microsoft.com/office/word/2018/wordml" xmlns:w16du="http://schemas.microsoft.com/office/word/2023/wordml/word16du" xmlns:w16sdtdh="http://schemas.microsoft.com/office/word/2020/wordml/sdtdatahash" xmlns:w16se="http://schemas.microsoft.com/office/word/2015/wordml/symex" xmlns:wpg="http://schemas.microsoft.com/office/word/2010/wordprocessingGroup" xmlns:wpi="http://schemas.microsoft.com/office/word/2010/wordprocessingInk" xmlns:wne="http://schemas.microsoft.com/office/word/2006/wordml" xmlns:wps="http://schemas.microsoft.com/office/word/2010/wordprocessingShape" mc:Ignorable="w14 w15 w16se w16cid w16 w16cex w16sdtdh wp14">
-  <w16cex:commentExtensible w16cex:durableId="27FA6CD3" w16cex:dateUtc="2023-05-01T14:52:00Z"/>
-  <w16cex:commentExtensible w16cex:durableId="27A9F78C" w16cex:dateUtc="2023-03-01T15:10:00Z"/>
-  <w16cex:commentExtensible w16cex:durableId="27FA6EEE" w16cex:dateUtc="2023-05-01T15:01:00Z"/>
-  <w16cex:commentExtensible w16cex:durableId="27FA6F87" w16cex:dateUtc="2023-05-01T15:04:00Z"/>
+  <w16cex:commentExtensible w16cex:durableId="2817CE5E" w16cex:dateUtc="2023-05-23T21:44:00Z"/>
+  <w16cex:commentExtensible w16cex:durableId="2817C87F" w16cex:dateUtc="2023-05-23T21:19:00Z"/>
 </w16cex:commentsExtensible>
 </file>
 
 <file path=word/commentsIds.xml><?xml version="1.0" encoding="utf-8"?>
-<w16cid:commentsIds xmlns:wpc="http://schemas.microsoft.com/office/word/2010/wordprocessingCanvas" xmlns:cx="http://schemas.microsoft.com/office/drawing/2014/chartex" xmlns:cx1="http://schemas.microsoft.com/office/drawing/2015/9/8/chartex" xmlns:cx2="http://schemas.microsoft.com/office/drawing/2015/10/21/chartex" xmlns:cx3="http://schemas.microsoft.com/office/drawing/2016/5/9/chartex" xmlns:cx4="http://schemas.microsoft.com/office/drawing/2016/5/10/chartex" xmlns:cx5="http://schemas.microsoft.com/office/drawing/2016/5/11/chartex" xmlns:cx6="http://schemas.microsoft.com/office/drawing/2016/5/12/chartex" xmlns:cx7="http://schemas.microsoft.com/office/drawing/2016/5/13/chartex" xmlns:cx8="http://schemas.microsoft.com/office/drawing/2016/5/14/chartex" xmlns:mc="http://schemas.openxmlformats.org/markup-compatibility/2006" xmlns:aink="http://schemas.microsoft.com/office/drawing/2016/ink" xmlns:am3d="http://schemas.microsoft.com/office/drawing/2017/model3d" xmlns:o="urn:schemas-microsoft-com:office:office" xmlns:r="http://schemas.openxmlformats.org/officeDocument/2006/relationships" xmlns:m="http://schemas.openxmlformats.org/officeDocument/2006/math" xmlns:v="urn:schemas-microsoft-com:vml" xmlns:wp14="http://schemas.microsoft.com/office/word/2010/wordprocessingDrawing" xmlns:wp="http://schemas.openxmlformats.org/drawingml/2006/wordprocessingDrawing" xmlns:w10="urn:schemas-microsoft-com:office:word" xmlns:w="http://schemas.openxmlformats.org/wordprocessingml/2006/main" xmlns:w14="http://schemas.microsoft.com/office/word/2010/wordml" xmlns:w15="http://schemas.microsoft.com/office/word/2012/wordml" xmlns:w16cid="http://schemas.microsoft.com/office/word/2016/wordml/cid" xmlns:w16se="http://schemas.microsoft.com/office/word/2015/wordml/symex" xmlns:wpg="http://schemas.microsoft.com/office/word/2010/wordprocessingGroup" xmlns:wpi="http://schemas.microsoft.com/office/word/2010/wordprocessingInk" xmlns:wne="http://schemas.microsoft.com/office/word/2006/wordml" xmlns:wps="http://schemas.microsoft.com/office/word/2010/wordprocessingShape" mc:Ignorable="w14 w15 w16se w16cid wp14">
+<w16cid:commentsIds xmlns:wpc="http://schemas.microsoft.com/office/word/2010/wordprocessingCanvas" xmlns:cx="http://schemas.microsoft.com/office/drawing/2014/chartex" xmlns:cx1="http://schemas.microsoft.com/office/drawing/2015/9/8/chartex" xmlns:cx2="http://schemas.microsoft.com/office/drawing/2015/10/21/chartex" xmlns:cx3="http://schemas.microsoft.com/office/drawing/2016/5/9/chartex" xmlns:cx4="http://schemas.microsoft.com/office/drawing/2016/5/10/chartex" xmlns:cx5="http://schemas.microsoft.com/office/drawing/2016/5/11/chartex" xmlns:cx6="http://schemas.microsoft.com/office/drawing/2016/5/12/chartex" xmlns:cx7="http://schemas.microsoft.com/office/drawing/2016/5/13/chartex" xmlns:cx8="http://schemas.microsoft.com/office/drawing/2016/5/14/chartex" xmlns:mc="http://schemas.openxmlformats.org/markup-compatibility/2006" xmlns:aink="http://schemas.microsoft.com/office/drawing/2016/ink" xmlns:am3d="http://schemas.microsoft.com/office/drawing/2017/model3d" xmlns:o="urn:schemas-microsoft-com:office:office" xmlns:oel="http://schemas.microsoft.com/office/2019/extlst" xmlns:r="http://schemas.openxmlformats.org/officeDocument/2006/relationships" xmlns:m="http://schemas.openxmlformats.org/officeDocument/2006/math" xmlns:v="urn:schemas-microsoft-com:vml" xmlns:wp14="http://schemas.microsoft.com/office/word/2010/wordprocessingDrawing" xmlns:wp="http://schemas.openxmlformats.org/drawingml/2006/wordprocessingDrawing" xmlns:w10="urn:schemas-microsoft-com:office:word" xmlns:w="http://schemas.openxmlformats.org/wordprocessingml/2006/main" xmlns:w14="http://schemas.microsoft.com/office/word/2010/wordml" xmlns:w15="http://schemas.microsoft.com/office/word/2012/wordml" xmlns:w16cex="http://schemas.microsoft.com/office/word/2018/wordml/cex" xmlns:w16cid="http://schemas.microsoft.com/office/word/2016/wordml/cid" xmlns:w16="http://schemas.microsoft.com/office/word/2018/wordml" xmlns:w16du="http://schemas.microsoft.com/office/word/2023/wordml/word16du" xmlns:w16sdtdh="http://schemas.microsoft.com/office/word/2020/wordml/sdtdatahash" xmlns:w16se="http://schemas.microsoft.com/office/word/2015/wordml/symex" xmlns:wpg="http://schemas.microsoft.com/office/word/2010/wordprocessingGroup" xmlns:wpi="http://schemas.microsoft.com/office/word/2010/wordprocessingInk" xmlns:wne="http://schemas.microsoft.com/office/word/2006/wordml" xmlns:wps="http://schemas.microsoft.com/office/word/2010/wordprocessingShape" mc:Ignorable="w14 w15 w16se w16cid w16 w16cex w16sdtdh wp14">
   <w16cid:commentId w16cid:paraId="2EC1475D" w16cid:durableId="2805F592"/>
+  <w16cid:commentId w16cid:paraId="0C289150" w16cid:durableId="2817CE5E"/>
   <w16cid:commentId w16cid:paraId="2A1C3C37" w16cid:durableId="2805F698"/>
+  <w16cid:commentId w16cid:paraId="4BB877EC" w16cid:durableId="2817C87F"/>
 </w16cid:commentsIds>
 </file>
 
 <file path=word/endnotes.xml><?xml version="1.0" encoding="utf-8"?>
-<w:endnotes xmlns:wpc="http://schemas.microsoft.com/office/word/2010/wordprocessingCanvas" xmlns:cx="http://schemas.microsoft.com/office/drawing/2014/chartex" xmlns:cx1="http://schemas.microsoft.com/office/drawing/2015/9/8/chartex" xmlns:cx2="http://schemas.microsoft.com/office/drawing/2015/10/21/chartex" xmlns:cx3="http://schemas.microsoft.com/office/drawing/2016/5/9/chartex" xmlns:cx4="http://schemas.microsoft.com/office/drawing/2016/5/10/chartex" xmlns:cx5="http://schemas.microsoft.com/office/drawing/2016/5/11/chartex" xmlns:cx6="http://schemas.microsoft.com/office/drawing/2016/5/12/chartex" xmlns:cx7="http://schemas.microsoft.com/office/drawing/2016/5/13/chartex" xmlns:cx8="http://schemas.microsoft.com/office/drawing/2016/5/14/chartex" xmlns:mc="http://schemas.openxmlformats.org/markup-compatibility/2006" xmlns:aink="http://schemas.microsoft.com/office/drawing/2016/ink" xmlns:am3d="http://schemas.microsoft.com/office/drawing/2017/model3d" xmlns:o="urn:schemas-microsoft-com:office:office" xmlns:r="http://schemas.openxmlformats.org/officeDocument/2006/relationships" xmlns:m="http://schemas.openxmlformats.org/officeDocument/2006/math" xmlns:v="urn:schemas-microsoft-com:vml" xmlns:wp14="http://schemas.microsoft.com/office/word/2010/wordprocessingDrawing" xmlns:wp="http://schemas.openxmlformats.org/drawingml/2006/wordprocessingDrawing" xmlns:w10="urn:schemas-microsoft-com:office:word" xmlns:w="http://schemas.openxmlformats.org/wordprocessingml/2006/main" xmlns:w14="http://schemas.microsoft.com/office/word/2010/wordml" xmlns:w15="http://schemas.microsoft.com/office/word/2012/wordml" xmlns:w16cid="http://schemas.microsoft.com/office/word/2016/wordml/cid" xmlns:w16se="http://schemas.microsoft.com/office/word/2015/wordml/symex" xmlns:wpg="http://schemas.microsoft.com/office/word/2010/wordprocessingGroup" xmlns:wpi="http://schemas.microsoft.com/office/word/2010/wordprocessingInk" xmlns:wne="http://schemas.microsoft.com/office/word/2006/wordml" xmlns:wps="http://schemas.microsoft.com/office/word/2010/wordprocessingShape" mc:Ignorable="w14 w15 w16se w16cid wp14">
+<w:endnotes xmlns:wpc="http://schemas.microsoft.com/office/word/2010/wordprocessingCanvas" xmlns:cx="http://schemas.microsoft.com/office/drawing/2014/chartex" xmlns:cx1="http://schemas.microsoft.com/office/drawing/2015/9/8/chartex" xmlns:cx2="http://schemas.microsoft.com/office/drawing/2015/10/21/chartex" xmlns:cx3="http://schemas.microsoft.com/office/drawing/2016/5/9/chartex" xmlns:cx4="http://schemas.microsoft.com/office/drawing/2016/5/10/chartex" xmlns:cx5="http://schemas.microsoft.com/office/drawing/2016/5/11/chartex" xmlns:cx6="http://schemas.microsoft.com/office/drawing/2016/5/12/chartex" xmlns:cx7="http://schemas.microsoft.com/office/drawing/2016/5/13/chartex" xmlns:cx8="http://schemas.microsoft.com/office/drawing/2016/5/14/chartex" xmlns:mc="http://schemas.openxmlformats.org/markup-compatibility/2006" xmlns:aink="http://schemas.microsoft.com/office/drawing/2016/ink" xmlns:am3d="http://schemas.microsoft.com/office/drawing/2017/model3d" xmlns:o="urn:schemas-microsoft-com:office:office" xmlns:oel="http://schemas.microsoft.com/office/2019/extlst" xmlns:r="http://schemas.openxmlformats.org/officeDocument/2006/relationships" xmlns:m="http://schemas.openxmlformats.org/officeDocument/2006/math" xmlns:v="urn:schemas-microsoft-com:vml" xmlns:wp14="http://schemas.microsoft.com/office/word/2010/wordprocessingDrawing" xmlns:wp="http://schemas.openxmlformats.org/drawingml/2006/wordprocessingDrawing" xmlns:w10="urn:schemas-microsoft-com:office:word" xmlns:w="http://schemas.openxmlformats.org/wordprocessingml/2006/main" xmlns:w14="http://schemas.microsoft.com/office/word/2010/wordml" xmlns:w15="http://schemas.microsoft.com/office/word/2012/wordml" xmlns:w16cex="http://schemas.microsoft.com/office/word/2018/wordml/cex" xmlns:w16cid="http://schemas.microsoft.com/office/word/2016/wordml/cid" xmlns:w16="http://schemas.microsoft.com/office/word/2018/wordml" xmlns:w16du="http://schemas.microsoft.com/office/word/2023/wordml/word16du" xmlns:w16sdtdh="http://schemas.microsoft.com/office/word/2020/wordml/sdtdatahash" xmlns:w16se="http://schemas.microsoft.com/office/word/2015/wordml/symex" xmlns:wpg="http://schemas.microsoft.com/office/word/2010/wordprocessingGroup" xmlns:wpi="http://schemas.microsoft.com/office/word/2010/wordprocessingInk" xmlns:wne="http://schemas.microsoft.com/office/word/2006/wordml" xmlns:wps="http://schemas.microsoft.com/office/word/2010/wordprocessingShape" mc:Ignorable="w14 w15 w16se w16cid w16 w16cex w16sdtdh wp14">
   <w:endnote w:type="separator" w:id="-1">
     <w:p>
       <w:pPr>
@@ -4516,7 +4656,7 @@
 </file>
 
 <file path=word/footer1.xml><?xml version="1.0" encoding="utf-8"?>
-<w:ftr xmlns:wpc="http://schemas.microsoft.com/office/word/2010/wordprocessingCanvas" xmlns:cx="http://schemas.microsoft.com/office/drawing/2014/chartex" xmlns:cx1="http://schemas.microsoft.com/office/drawing/2015/9/8/chartex" xmlns:cx2="http://schemas.microsoft.com/office/drawing/2015/10/21/chartex" xmlns:cx3="http://schemas.microsoft.com/office/drawing/2016/5/9/chartex" xmlns:cx4="http://schemas.microsoft.com/office/drawing/2016/5/10/chartex" xmlns:cx5="http://schemas.microsoft.com/office/drawing/2016/5/11/chartex" xmlns:cx6="http://schemas.microsoft.com/office/drawing/2016/5/12/chartex" xmlns:cx7="http://schemas.microsoft.com/office/drawing/2016/5/13/chartex" xmlns:cx8="http://schemas.microsoft.com/office/drawing/2016/5/14/chartex" xmlns:mc="http://schemas.openxmlformats.org/markup-compatibility/2006" xmlns:aink="http://schemas.microsoft.com/office/drawing/2016/ink" xmlns:am3d="http://schemas.microsoft.com/office/drawing/2017/model3d" xmlns:o="urn:schemas-microsoft-com:office:office" xmlns:r="http://schemas.openxmlformats.org/officeDocument/2006/relationships" xmlns:m="http://schemas.openxmlformats.org/officeDocument/2006/math" xmlns:v="urn:schemas-microsoft-com:vml" xmlns:wp14="http://schemas.microsoft.com/office/word/2010/wordprocessingDrawing" xmlns:wp="http://schemas.openxmlformats.org/drawingml/2006/wordprocessingDrawing" xmlns:w10="urn:schemas-microsoft-com:office:word" xmlns:w="http://schemas.openxmlformats.org/wordprocessingml/2006/main" xmlns:w14="http://schemas.microsoft.com/office/word/2010/wordml" xmlns:w15="http://schemas.microsoft.com/office/word/2012/wordml" xmlns:w16cid="http://schemas.microsoft.com/office/word/2016/wordml/cid" xmlns:w16se="http://schemas.microsoft.com/office/word/2015/wordml/symex" xmlns:wpg="http://schemas.microsoft.com/office/word/2010/wordprocessingGroup" xmlns:wpi="http://schemas.microsoft.com/office/word/2010/wordprocessingInk" xmlns:wne="http://schemas.microsoft.com/office/word/2006/wordml" xmlns:wps="http://schemas.microsoft.com/office/word/2010/wordprocessingShape" mc:Ignorable="w14 w15 w16se w16cid wp14">
+<w:ftr xmlns:wpc="http://schemas.microsoft.com/office/word/2010/wordprocessingCanvas" xmlns:cx="http://schemas.microsoft.com/office/drawing/2014/chartex" xmlns:cx1="http://schemas.microsoft.com/office/drawing/2015/9/8/chartex" xmlns:cx2="http://schemas.microsoft.com/office/drawing/2015/10/21/chartex" xmlns:cx3="http://schemas.microsoft.com/office/drawing/2016/5/9/chartex" xmlns:cx4="http://schemas.microsoft.com/office/drawing/2016/5/10/chartex" xmlns:cx5="http://schemas.microsoft.com/office/drawing/2016/5/11/chartex" xmlns:cx6="http://schemas.microsoft.com/office/drawing/2016/5/12/chartex" xmlns:cx7="http://schemas.microsoft.com/office/drawing/2016/5/13/chartex" xmlns:cx8="http://schemas.microsoft.com/office/drawing/2016/5/14/chartex" xmlns:mc="http://schemas.openxmlformats.org/markup-compatibility/2006" xmlns:aink="http://schemas.microsoft.com/office/drawing/2016/ink" xmlns:am3d="http://schemas.microsoft.com/office/drawing/2017/model3d" xmlns:o="urn:schemas-microsoft-com:office:office" xmlns:oel="http://schemas.microsoft.com/office/2019/extlst" xmlns:r="http://schemas.openxmlformats.org/officeDocument/2006/relationships" xmlns:m="http://schemas.openxmlformats.org/officeDocument/2006/math" xmlns:v="urn:schemas-microsoft-com:vml" xmlns:wp14="http://schemas.microsoft.com/office/word/2010/wordprocessingDrawing" xmlns:wp="http://schemas.openxmlformats.org/drawingml/2006/wordprocessingDrawing" xmlns:w10="urn:schemas-microsoft-com:office:word" xmlns:w="http://schemas.openxmlformats.org/wordprocessingml/2006/main" xmlns:w14="http://schemas.microsoft.com/office/word/2010/wordml" xmlns:w15="http://schemas.microsoft.com/office/word/2012/wordml" xmlns:w16cex="http://schemas.microsoft.com/office/word/2018/wordml/cex" xmlns:w16cid="http://schemas.microsoft.com/office/word/2016/wordml/cid" xmlns:w16="http://schemas.microsoft.com/office/word/2018/wordml" xmlns:w16du="http://schemas.microsoft.com/office/word/2023/wordml/word16du" xmlns:w16sdtdh="http://schemas.microsoft.com/office/word/2020/wordml/sdtdatahash" xmlns:w16se="http://schemas.microsoft.com/office/word/2015/wordml/symex" xmlns:wpg="http://schemas.microsoft.com/office/word/2010/wordprocessingGroup" xmlns:wpi="http://schemas.microsoft.com/office/word/2010/wordprocessingInk" xmlns:wne="http://schemas.microsoft.com/office/word/2006/wordml" xmlns:wps="http://schemas.microsoft.com/office/word/2010/wordprocessingShape" mc:Ignorable="w14 w15 w16se w16cid w16 w16cex w16sdtdh wp14">
   <w:sdt>
     <w:sdtPr>
       <w:id w:val="-954411554"/>
@@ -4525,7 +4665,6 @@
         <w:docPartUnique/>
       </w:docPartObj>
     </w:sdtPr>
-    <w:sdtEndPr/>
     <w:sdtContent>
       <w:p>
         <w:pPr>
@@ -4559,7 +4698,7 @@
 </file>
 
 <file path=word/footnotes.xml><?xml version="1.0" encoding="utf-8"?>
-<w:footnotes xmlns:wpc="http://schemas.microsoft.com/office/word/2010/wordprocessingCanvas" xmlns:cx="http://schemas.microsoft.com/office/drawing/2014/chartex" xmlns:cx1="http://schemas.microsoft.com/office/drawing/2015/9/8/chartex" xmlns:cx2="http://schemas.microsoft.com/office/drawing/2015/10/21/chartex" xmlns:cx3="http://schemas.microsoft.com/office/drawing/2016/5/9/chartex" xmlns:cx4="http://schemas.microsoft.com/office/drawing/2016/5/10/chartex" xmlns:cx5="http://schemas.microsoft.com/office/drawing/2016/5/11/chartex" xmlns:cx6="http://schemas.microsoft.com/office/drawing/2016/5/12/chartex" xmlns:cx7="http://schemas.microsoft.com/office/drawing/2016/5/13/chartex" xmlns:cx8="http://schemas.microsoft.com/office/drawing/2016/5/14/chartex" xmlns:mc="http://schemas.openxmlformats.org/markup-compatibility/2006" xmlns:aink="http://schemas.microsoft.com/office/drawing/2016/ink" xmlns:am3d="http://schemas.microsoft.com/office/drawing/2017/model3d" xmlns:o="urn:schemas-microsoft-com:office:office" xmlns:r="http://schemas.openxmlformats.org/officeDocument/2006/relationships" xmlns:m="http://schemas.openxmlformats.org/officeDocument/2006/math" xmlns:v="urn:schemas-microsoft-com:vml" xmlns:wp14="http://schemas.microsoft.com/office/word/2010/wordprocessingDrawing" xmlns:wp="http://schemas.openxmlformats.org/drawingml/2006/wordprocessingDrawing" xmlns:w10="urn:schemas-microsoft-com:office:word" xmlns:w="http://schemas.openxmlformats.org/wordprocessingml/2006/main" xmlns:w14="http://schemas.microsoft.com/office/word/2010/wordml" xmlns:w15="http://schemas.microsoft.com/office/word/2012/wordml" xmlns:w16cid="http://schemas.microsoft.com/office/word/2016/wordml/cid" xmlns:w16se="http://schemas.microsoft.com/office/word/2015/wordml/symex" xmlns:wpg="http://schemas.microsoft.com/office/word/2010/wordprocessingGroup" xmlns:wpi="http://schemas.microsoft.com/office/word/2010/wordprocessingInk" xmlns:wne="http://schemas.microsoft.com/office/word/2006/wordml" xmlns:wps="http://schemas.microsoft.com/office/word/2010/wordprocessingShape" mc:Ignorable="w14 w15 w16se w16cid wp14">
+<w:footnotes xmlns:wpc="http://schemas.microsoft.com/office/word/2010/wordprocessingCanvas" xmlns:cx="http://schemas.microsoft.com/office/drawing/2014/chartex" xmlns:cx1="http://schemas.microsoft.com/office/drawing/2015/9/8/chartex" xmlns:cx2="http://schemas.microsoft.com/office/drawing/2015/10/21/chartex" xmlns:cx3="http://schemas.microsoft.com/office/drawing/2016/5/9/chartex" xmlns:cx4="http://schemas.microsoft.com/office/drawing/2016/5/10/chartex" xmlns:cx5="http://schemas.microsoft.com/office/drawing/2016/5/11/chartex" xmlns:cx6="http://schemas.microsoft.com/office/drawing/2016/5/12/chartex" xmlns:cx7="http://schemas.microsoft.com/office/drawing/2016/5/13/chartex" xmlns:cx8="http://schemas.microsoft.com/office/drawing/2016/5/14/chartex" xmlns:mc="http://schemas.openxmlformats.org/markup-compatibility/2006" xmlns:aink="http://schemas.microsoft.com/office/drawing/2016/ink" xmlns:am3d="http://schemas.microsoft.com/office/drawing/2017/model3d" xmlns:o="urn:schemas-microsoft-com:office:office" xmlns:oel="http://schemas.microsoft.com/office/2019/extlst" xmlns:r="http://schemas.openxmlformats.org/officeDocument/2006/relationships" xmlns:m="http://schemas.openxmlformats.org/officeDocument/2006/math" xmlns:v="urn:schemas-microsoft-com:vml" xmlns:wp14="http://schemas.microsoft.com/office/word/2010/wordprocessingDrawing" xmlns:wp="http://schemas.openxmlformats.org/drawingml/2006/wordprocessingDrawing" xmlns:w10="urn:schemas-microsoft-com:office:word" xmlns:w="http://schemas.openxmlformats.org/wordprocessingml/2006/main" xmlns:w14="http://schemas.microsoft.com/office/word/2010/wordml" xmlns:w15="http://schemas.microsoft.com/office/word/2012/wordml" xmlns:w16cex="http://schemas.microsoft.com/office/word/2018/wordml/cex" xmlns:w16cid="http://schemas.microsoft.com/office/word/2016/wordml/cid" xmlns:w16="http://schemas.microsoft.com/office/word/2018/wordml" xmlns:w16du="http://schemas.microsoft.com/office/word/2023/wordml/word16du" xmlns:w16sdtdh="http://schemas.microsoft.com/office/word/2020/wordml/sdtdatahash" xmlns:w16se="http://schemas.microsoft.com/office/word/2015/wordml/symex" xmlns:wpg="http://schemas.microsoft.com/office/word/2010/wordprocessingGroup" xmlns:wpi="http://schemas.microsoft.com/office/word/2010/wordprocessingInk" xmlns:wne="http://schemas.microsoft.com/office/word/2006/wordml" xmlns:wps="http://schemas.microsoft.com/office/word/2010/wordprocessingShape" mc:Ignorable="w14 w15 w16se w16cid w16 w16cex w16sdtdh wp14">
   <w:footnote w:type="separator" w:id="-1">
     <w:p>
       <w:pPr>
@@ -4584,7 +4723,7 @@
 </file>
 
 <file path=word/numbering.xml><?xml version="1.0" encoding="utf-8"?>
-<w:numbering xmlns:wpc="http://schemas.microsoft.com/office/word/2010/wordprocessingCanvas" xmlns:cx="http://schemas.microsoft.com/office/drawing/2014/chartex" xmlns:cx1="http://schemas.microsoft.com/office/drawing/2015/9/8/chartex" xmlns:cx2="http://schemas.microsoft.com/office/drawing/2015/10/21/chartex" xmlns:cx3="http://schemas.microsoft.com/office/drawing/2016/5/9/chartex" xmlns:cx4="http://schemas.microsoft.com/office/drawing/2016/5/10/chartex" xmlns:cx5="http://schemas.microsoft.com/office/drawing/2016/5/11/chartex" xmlns:cx6="http://schemas.microsoft.com/office/drawing/2016/5/12/chartex" xmlns:cx7="http://schemas.microsoft.com/office/drawing/2016/5/13/chartex" xmlns:cx8="http://schemas.microsoft.com/office/drawing/2016/5/14/chartex" xmlns:mc="http://schemas.openxmlformats.org/markup-compatibility/2006" xmlns:aink="http://schemas.microsoft.com/office/drawing/2016/ink" xmlns:am3d="http://schemas.microsoft.com/office/drawing/2017/model3d" xmlns:o="urn:schemas-microsoft-com:office:office" xmlns:r="http://schemas.openxmlformats.org/officeDocument/2006/relationships" xmlns:m="http://schemas.openxmlformats.org/officeDocument/2006/math" xmlns:v="urn:schemas-microsoft-com:vml" xmlns:wp14="http://schemas.microsoft.com/office/word/2010/wordprocessingDrawing" xmlns:wp="http://schemas.openxmlformats.org/drawingml/2006/wordprocessingDrawing" xmlns:w10="urn:schemas-microsoft-com:office:word" xmlns:w="http://schemas.openxmlformats.org/wordprocessingml/2006/main" xmlns:w14="http://schemas.microsoft.com/office/word/2010/wordml" xmlns:w15="http://schemas.microsoft.com/office/word/2012/wordml" xmlns:w16cid="http://schemas.microsoft.com/office/word/2016/wordml/cid" xmlns:w16se="http://schemas.microsoft.com/office/word/2015/wordml/symex" xmlns:wpg="http://schemas.microsoft.com/office/word/2010/wordprocessingGroup" xmlns:wpi="http://schemas.microsoft.com/office/word/2010/wordprocessingInk" xmlns:wne="http://schemas.microsoft.com/office/word/2006/wordml" xmlns:wps="http://schemas.microsoft.com/office/word/2010/wordprocessingShape" mc:Ignorable="w14 w15 w16se w16cid wp14">
+<w:numbering xmlns:wpc="http://schemas.microsoft.com/office/word/2010/wordprocessingCanvas" xmlns:cx="http://schemas.microsoft.com/office/drawing/2014/chartex" xmlns:cx1="http://schemas.microsoft.com/office/drawing/2015/9/8/chartex" xmlns:cx2="http://schemas.microsoft.com/office/drawing/2015/10/21/chartex" xmlns:cx3="http://schemas.microsoft.com/office/drawing/2016/5/9/chartex" xmlns:cx4="http://schemas.microsoft.com/office/drawing/2016/5/10/chartex" xmlns:cx5="http://schemas.microsoft.com/office/drawing/2016/5/11/chartex" xmlns:cx6="http://schemas.microsoft.com/office/drawing/2016/5/12/chartex" xmlns:cx7="http://schemas.microsoft.com/office/drawing/2016/5/13/chartex" xmlns:cx8="http://schemas.microsoft.com/office/drawing/2016/5/14/chartex" xmlns:mc="http://schemas.openxmlformats.org/markup-compatibility/2006" xmlns:aink="http://schemas.microsoft.com/office/drawing/2016/ink" xmlns:am3d="http://schemas.microsoft.com/office/drawing/2017/model3d" xmlns:o="urn:schemas-microsoft-com:office:office" xmlns:oel="http://schemas.microsoft.com/office/2019/extlst" xmlns:r="http://schemas.openxmlformats.org/officeDocument/2006/relationships" xmlns:m="http://schemas.openxmlformats.org/officeDocument/2006/math" xmlns:v="urn:schemas-microsoft-com:vml" xmlns:wp14="http://schemas.microsoft.com/office/word/2010/wordprocessingDrawing" xmlns:wp="http://schemas.openxmlformats.org/drawingml/2006/wordprocessingDrawing" xmlns:w10="urn:schemas-microsoft-com:office:word" xmlns:w="http://schemas.openxmlformats.org/wordprocessingml/2006/main" xmlns:w14="http://schemas.microsoft.com/office/word/2010/wordml" xmlns:w15="http://schemas.microsoft.com/office/word/2012/wordml" xmlns:w16cex="http://schemas.microsoft.com/office/word/2018/wordml/cex" xmlns:w16cid="http://schemas.microsoft.com/office/word/2016/wordml/cid" xmlns:w16="http://schemas.microsoft.com/office/word/2018/wordml" xmlns:w16du="http://schemas.microsoft.com/office/word/2023/wordml/word16du" xmlns:w16sdtdh="http://schemas.microsoft.com/office/word/2020/wordml/sdtdatahash" xmlns:w16se="http://schemas.microsoft.com/office/word/2015/wordml/symex" xmlns:wpg="http://schemas.microsoft.com/office/word/2010/wordprocessingGroup" xmlns:wpi="http://schemas.microsoft.com/office/word/2010/wordprocessingInk" xmlns:wne="http://schemas.microsoft.com/office/word/2006/wordml" xmlns:wps="http://schemas.microsoft.com/office/word/2010/wordprocessingShape" mc:Ignorable="w14 w15 w16se w16cid w16 w16cex w16sdtdh wp14">
   <w:abstractNum w:abstractNumId="0" w15:restartNumberingAfterBreak="0">
     <w:nsid w:val="2C404BF7"/>
     <w:multiLevelType w:val="hybridMultilevel"/>
@@ -4924,28 +5063,31 @@
       </w:rPr>
     </w:lvl>
   </w:abstractNum>
-  <w:num w:numId="1">
+  <w:num w:numId="1" w16cid:durableId="2016489511">
     <w:abstractNumId w:val="2"/>
   </w:num>
-  <w:num w:numId="2">
+  <w:num w:numId="2" w16cid:durableId="963927847">
     <w:abstractNumId w:val="0"/>
   </w:num>
-  <w:num w:numId="3">
+  <w:num w:numId="3" w16cid:durableId="1673028882">
     <w:abstractNumId w:val="1"/>
   </w:num>
 </w:numbering>
 </file>
 
 <file path=word/people.xml><?xml version="1.0" encoding="utf-8"?>
-<w15:people xmlns:wpc="http://schemas.microsoft.com/office/word/2010/wordprocessingCanvas" xmlns:cx="http://schemas.microsoft.com/office/drawing/2014/chartex" xmlns:cx1="http://schemas.microsoft.com/office/drawing/2015/9/8/chartex" xmlns:cx2="http://schemas.microsoft.com/office/drawing/2015/10/21/chartex" xmlns:cx3="http://schemas.microsoft.com/office/drawing/2016/5/9/chartex" xmlns:cx4="http://schemas.microsoft.com/office/drawing/2016/5/10/chartex" xmlns:cx5="http://schemas.microsoft.com/office/drawing/2016/5/11/chartex" xmlns:cx6="http://schemas.microsoft.com/office/drawing/2016/5/12/chartex" xmlns:cx7="http://schemas.microsoft.com/office/drawing/2016/5/13/chartex" xmlns:cx8="http://schemas.microsoft.com/office/drawing/2016/5/14/chartex" xmlns:mc="http://schemas.openxmlformats.org/markup-compatibility/2006" xmlns:aink="http://schemas.microsoft.com/office/drawing/2016/ink" xmlns:am3d="http://schemas.microsoft.com/office/drawing/2017/model3d" xmlns:o="urn:schemas-microsoft-com:office:office" xmlns:r="http://schemas.openxmlformats.org/officeDocument/2006/relationships" xmlns:m="http://schemas.openxmlformats.org/officeDocument/2006/math" xmlns:v="urn:schemas-microsoft-com:vml" xmlns:wp14="http://schemas.microsoft.com/office/word/2010/wordprocessingDrawing" xmlns:wp="http://schemas.openxmlformats.org/drawingml/2006/wordprocessingDrawing" xmlns:w10="urn:schemas-microsoft-com:office:word" xmlns:w="http://schemas.openxmlformats.org/wordprocessingml/2006/main" xmlns:w14="http://schemas.microsoft.com/office/word/2010/wordml" xmlns:w15="http://schemas.microsoft.com/office/word/2012/wordml" xmlns:w16cid="http://schemas.microsoft.com/office/word/2016/wordml/cid" xmlns:w16se="http://schemas.microsoft.com/office/word/2015/wordml/symex" xmlns:wpg="http://schemas.microsoft.com/office/word/2010/wordprocessingGroup" xmlns:wpi="http://schemas.microsoft.com/office/word/2010/wordprocessingInk" xmlns:wne="http://schemas.microsoft.com/office/word/2006/wordml" xmlns:wps="http://schemas.microsoft.com/office/word/2010/wordprocessingShape" mc:Ignorable="w14 w15 w16se w16cid wp14">
+<w15:people xmlns:wpc="http://schemas.microsoft.com/office/word/2010/wordprocessingCanvas" xmlns:cx="http://schemas.microsoft.com/office/drawing/2014/chartex" xmlns:cx1="http://schemas.microsoft.com/office/drawing/2015/9/8/chartex" xmlns:cx2="http://schemas.microsoft.com/office/drawing/2015/10/21/chartex" xmlns:cx3="http://schemas.microsoft.com/office/drawing/2016/5/9/chartex" xmlns:cx4="http://schemas.microsoft.com/office/drawing/2016/5/10/chartex" xmlns:cx5="http://schemas.microsoft.com/office/drawing/2016/5/11/chartex" xmlns:cx6="http://schemas.microsoft.com/office/drawing/2016/5/12/chartex" xmlns:cx7="http://schemas.microsoft.com/office/drawing/2016/5/13/chartex" xmlns:cx8="http://schemas.microsoft.com/office/drawing/2016/5/14/chartex" xmlns:mc="http://schemas.openxmlformats.org/markup-compatibility/2006" xmlns:aink="http://schemas.microsoft.com/office/drawing/2016/ink" xmlns:am3d="http://schemas.microsoft.com/office/drawing/2017/model3d" xmlns:o="urn:schemas-microsoft-com:office:office" xmlns:oel="http://schemas.microsoft.com/office/2019/extlst" xmlns:r="http://schemas.openxmlformats.org/officeDocument/2006/relationships" xmlns:m="http://schemas.openxmlformats.org/officeDocument/2006/math" xmlns:v="urn:schemas-microsoft-com:vml" xmlns:wp14="http://schemas.microsoft.com/office/word/2010/wordprocessingDrawing" xmlns:wp="http://schemas.openxmlformats.org/drawingml/2006/wordprocessingDrawing" xmlns:w10="urn:schemas-microsoft-com:office:word" xmlns:w="http://schemas.openxmlformats.org/wordprocessingml/2006/main" xmlns:w14="http://schemas.microsoft.com/office/word/2010/wordml" xmlns:w15="http://schemas.microsoft.com/office/word/2012/wordml" xmlns:w16cex="http://schemas.microsoft.com/office/word/2018/wordml/cex" xmlns:w16cid="http://schemas.microsoft.com/office/word/2016/wordml/cid" xmlns:w16="http://schemas.microsoft.com/office/word/2018/wordml" xmlns:w16du="http://schemas.microsoft.com/office/word/2023/wordml/word16du" xmlns:w16sdtdh="http://schemas.microsoft.com/office/word/2020/wordml/sdtdatahash" xmlns:w16se="http://schemas.microsoft.com/office/word/2015/wordml/symex" xmlns:wpg="http://schemas.microsoft.com/office/word/2010/wordprocessingGroup" xmlns:wpi="http://schemas.microsoft.com/office/word/2010/wordprocessingInk" xmlns:wne="http://schemas.microsoft.com/office/word/2006/wordml" xmlns:wps="http://schemas.microsoft.com/office/word/2010/wordprocessingShape" mc:Ignorable="w14 w15 w16se w16cid w16 w16cex w16sdtdh wp14">
   <w15:person w15:author="Lopez Martinez, Patricia">
     <w15:presenceInfo w15:providerId="AD" w15:userId="S-1-5-21-944967546-1198412623-924725345-2806"/>
+  </w15:person>
+  <w15:person w15:author="Jaime Eduardo Baires Escalante">
+    <w15:presenceInfo w15:providerId="Windows Live" w15:userId="fe86642b7954a5c3"/>
   </w15:person>
 </w15:people>
 </file>
 
 <file path=word/styles.xml><?xml version="1.0" encoding="utf-8"?>
-<w:styles xmlns:mc="http://schemas.openxmlformats.org/markup-compatibility/2006" xmlns:r="http://schemas.openxmlformats.org/officeDocument/2006/relationships" xmlns:w="http://schemas.openxmlformats.org/wordprocessingml/2006/main" xmlns:w14="http://schemas.microsoft.com/office/word/2010/wordml" xmlns:w15="http://schemas.microsoft.com/office/word/2012/wordml" xmlns:w16cid="http://schemas.microsoft.com/office/word/2016/wordml/cid" xmlns:w16se="http://schemas.microsoft.com/office/word/2015/wordml/symex" mc:Ignorable="w14 w15 w16se w16cid">
+<w:styles xmlns:mc="http://schemas.openxmlformats.org/markup-compatibility/2006" xmlns:r="http://schemas.openxmlformats.org/officeDocument/2006/relationships" xmlns:w="http://schemas.openxmlformats.org/wordprocessingml/2006/main" xmlns:w14="http://schemas.microsoft.com/office/word/2010/wordml" xmlns:w15="http://schemas.microsoft.com/office/word/2012/wordml" xmlns:w16cex="http://schemas.microsoft.com/office/word/2018/wordml/cex" xmlns:w16cid="http://schemas.microsoft.com/office/word/2016/wordml/cid" xmlns:w16="http://schemas.microsoft.com/office/word/2018/wordml" xmlns:w16sdtdh="http://schemas.microsoft.com/office/word/2020/wordml/sdtdatahash" xmlns:w16se="http://schemas.microsoft.com/office/word/2015/wordml/symex" mc:Ignorable="w14 w15 w16se w16cid w16 w16cex w16sdtdh">
   <w:docDefaults>
     <w:rPrDefault>
       <w:rPr>
@@ -4963,7 +5105,7 @@
       </w:pPr>
     </w:pPrDefault>
   </w:docDefaults>
-  <w:latentStyles w:defLockedState="0" w:defUIPriority="99" w:defSemiHidden="0" w:defUnhideWhenUsed="0" w:defQFormat="0" w:count="375">
+  <w:latentStyles w:defLockedState="0" w:defUIPriority="99" w:defSemiHidden="0" w:defUnhideWhenUsed="0" w:defQFormat="0" w:count="376">
     <w:lsdException w:name="Normal" w:uiPriority="0" w:qFormat="1"/>
     <w:lsdException w:name="heading 1" w:uiPriority="9" w:qFormat="1"/>
     <w:lsdException w:name="heading 2" w:semiHidden="1" w:uiPriority="9" w:unhideWhenUsed="1" w:qFormat="1"/>
@@ -5339,6 +5481,7 @@
     <w:lsdException w:name="Smart Hyperlink" w:semiHidden="1" w:unhideWhenUsed="1"/>
     <w:lsdException w:name="Hashtag" w:semiHidden="1" w:unhideWhenUsed="1"/>
     <w:lsdException w:name="Unresolved Mention" w:semiHidden="1" w:unhideWhenUsed="1"/>
+    <w:lsdException w:name="Smart Link" w:semiHidden="1" w:unhideWhenUsed="1"/>
   </w:latentStyles>
   <w:style w:type="paragraph" w:default="1" w:styleId="Normal">
     <w:name w:val="Normal"/>

</xml_diff>

<commit_message>
Revisado hasta capítulo requisitos
</commit_message>
<xml_diff>
--- a/Memoria/Memoria.docx
+++ b/Memoria/Memoria.docx
@@ -1,6 +1,6 @@
 
 <file path=word/document.xml><?xml version="1.0" encoding="utf-8"?>
-<w:document xmlns:wpc="http://schemas.microsoft.com/office/word/2010/wordprocessingCanvas" xmlns:cx="http://schemas.microsoft.com/office/drawing/2014/chartex" xmlns:cx1="http://schemas.microsoft.com/office/drawing/2015/9/8/chartex" xmlns:cx2="http://schemas.microsoft.com/office/drawing/2015/10/21/chartex" xmlns:cx3="http://schemas.microsoft.com/office/drawing/2016/5/9/chartex" xmlns:cx4="http://schemas.microsoft.com/office/drawing/2016/5/10/chartex" xmlns:cx5="http://schemas.microsoft.com/office/drawing/2016/5/11/chartex" xmlns:cx6="http://schemas.microsoft.com/office/drawing/2016/5/12/chartex" xmlns:cx7="http://schemas.microsoft.com/office/drawing/2016/5/13/chartex" xmlns:cx8="http://schemas.microsoft.com/office/drawing/2016/5/14/chartex" xmlns:mc="http://schemas.openxmlformats.org/markup-compatibility/2006" xmlns:aink="http://schemas.microsoft.com/office/drawing/2016/ink" xmlns:am3d="http://schemas.microsoft.com/office/drawing/2017/model3d" xmlns:o="urn:schemas-microsoft-com:office:office" xmlns:oel="http://schemas.microsoft.com/office/2019/extlst" xmlns:r="http://schemas.openxmlformats.org/officeDocument/2006/relationships" xmlns:m="http://schemas.openxmlformats.org/officeDocument/2006/math" xmlns:v="urn:schemas-microsoft-com:vml" xmlns:wp14="http://schemas.microsoft.com/office/word/2010/wordprocessingDrawing" xmlns:wp="http://schemas.openxmlformats.org/drawingml/2006/wordprocessingDrawing" xmlns:w10="urn:schemas-microsoft-com:office:word" xmlns:w="http://schemas.openxmlformats.org/wordprocessingml/2006/main" xmlns:w14="http://schemas.microsoft.com/office/word/2010/wordml" xmlns:w15="http://schemas.microsoft.com/office/word/2012/wordml" xmlns:w16cex="http://schemas.microsoft.com/office/word/2018/wordml/cex" xmlns:w16cid="http://schemas.microsoft.com/office/word/2016/wordml/cid" xmlns:w16="http://schemas.microsoft.com/office/word/2018/wordml" xmlns:w16sdtdh="http://schemas.microsoft.com/office/word/2020/wordml/sdtdatahash" xmlns:w16se="http://schemas.microsoft.com/office/word/2015/wordml/symex" xmlns:wpg="http://schemas.microsoft.com/office/word/2010/wordprocessingGroup" xmlns:wpi="http://schemas.microsoft.com/office/word/2010/wordprocessingInk" xmlns:wne="http://schemas.microsoft.com/office/word/2006/wordml" xmlns:wps="http://schemas.microsoft.com/office/word/2010/wordprocessingShape" mc:Ignorable="w14 w15 w16se w16cid w16 w16cex w16sdtdh wp14">
+<w:document xmlns:wpc="http://schemas.microsoft.com/office/word/2010/wordprocessingCanvas" xmlns:cx="http://schemas.microsoft.com/office/drawing/2014/chartex" xmlns:cx1="http://schemas.microsoft.com/office/drawing/2015/9/8/chartex" xmlns:cx2="http://schemas.microsoft.com/office/drawing/2015/10/21/chartex" xmlns:cx3="http://schemas.microsoft.com/office/drawing/2016/5/9/chartex" xmlns:cx4="http://schemas.microsoft.com/office/drawing/2016/5/10/chartex" xmlns:cx5="http://schemas.microsoft.com/office/drawing/2016/5/11/chartex" xmlns:cx6="http://schemas.microsoft.com/office/drawing/2016/5/12/chartex" xmlns:cx7="http://schemas.microsoft.com/office/drawing/2016/5/13/chartex" xmlns:cx8="http://schemas.microsoft.com/office/drawing/2016/5/14/chartex" xmlns:mc="http://schemas.openxmlformats.org/markup-compatibility/2006" xmlns:aink="http://schemas.microsoft.com/office/drawing/2016/ink" xmlns:am3d="http://schemas.microsoft.com/office/drawing/2017/model3d" xmlns:o="urn:schemas-microsoft-com:office:office" xmlns:r="http://schemas.openxmlformats.org/officeDocument/2006/relationships" xmlns:m="http://schemas.openxmlformats.org/officeDocument/2006/math" xmlns:v="urn:schemas-microsoft-com:vml" xmlns:wp14="http://schemas.microsoft.com/office/word/2010/wordprocessingDrawing" xmlns:wp="http://schemas.openxmlformats.org/drawingml/2006/wordprocessingDrawing" xmlns:w10="urn:schemas-microsoft-com:office:word" xmlns:w="http://schemas.openxmlformats.org/wordprocessingml/2006/main" xmlns:w14="http://schemas.microsoft.com/office/word/2010/wordml" xmlns:w15="http://schemas.microsoft.com/office/word/2012/wordml" xmlns:w16cid="http://schemas.microsoft.com/office/word/2016/wordml/cid" xmlns:w16se="http://schemas.microsoft.com/office/word/2015/wordml/symex" xmlns:wpg="http://schemas.microsoft.com/office/word/2010/wordprocessingGroup" xmlns:wpi="http://schemas.microsoft.com/office/word/2010/wordprocessingInk" xmlns:wne="http://schemas.microsoft.com/office/word/2006/wordml" xmlns:wps="http://schemas.microsoft.com/office/word/2010/wordprocessingShape" mc:Ignorable="w14 w15 w16se w16cid wp14">
   <w:body>
     <w:p>
       <w:pPr>
@@ -1615,7 +1615,7 @@
           <w:bCs/>
           <w:color w:val="auto"/>
           <w:spacing w:val="20"/>
-          <w:sz w:val="28"/>
+          <w:sz w:val="36"/>
           <w:szCs w:val="28"/>
         </w:rPr>
       </w:pPr>
@@ -1627,7 +1627,7 @@
           <w:bCs/>
           <w:color w:val="auto"/>
           <w:spacing w:val="20"/>
-          <w:sz w:val="28"/>
+          <w:sz w:val="36"/>
           <w:szCs w:val="28"/>
         </w:rPr>
         <w:lastRenderedPageBreak/>
@@ -1637,15 +1637,8 @@
     </w:p>
     <w:p>
       <w:pPr>
-        <w:jc w:val="both"/>
-        <w:rPr>
-          <w:rFonts w:ascii="Arial" w:hAnsi="Arial" w:cs="Arial"/>
-        </w:rPr>
-      </w:pPr>
-    </w:p>
-    <w:p>
-      <w:pPr>
         <w:pStyle w:val="Ttulo2"/>
+        <w:spacing w:before="240" w:after="120"/>
         <w:rPr>
           <w:rFonts w:ascii="Arial" w:hAnsi="Arial" w:cs="Arial"/>
           <w:b/>
@@ -1676,6 +1669,30 @@
           <w:rFonts w:ascii="Arial" w:hAnsi="Arial" w:cs="Arial"/>
         </w:rPr>
       </w:pPr>
+      <w:r>
+        <w:rPr>
+          <w:rFonts w:ascii="Arial" w:hAnsi="Arial" w:cs="Arial"/>
+        </w:rPr>
+        <w:t>Las inversiones en el ámbito tecnológico han ido en crecimiento desde la llegada de internet y la globalización. En las últimas tres décadas ha habido un interés general por dotar a las empresas de equipos</w:t>
+      </w:r>
+      <w:r>
+        <w:rPr>
+          <w:rFonts w:ascii="Arial" w:hAnsi="Arial" w:cs="Arial"/>
+        </w:rPr>
+        <w:t xml:space="preserve"> y programas</w:t>
+      </w:r>
+      <w:r>
+        <w:rPr>
+          <w:rFonts w:ascii="Arial" w:hAnsi="Arial" w:cs="Arial"/>
+        </w:rPr>
+        <w:t xml:space="preserve"> informáticos capaces de mejorar la productividad, y facilitar la gestión de diversos procesos comunes a </w:t>
+      </w:r>
+      <w:r>
+        <w:rPr>
+          <w:rFonts w:ascii="Arial" w:hAnsi="Arial" w:cs="Arial"/>
+        </w:rPr>
+        <w:t>la organización.</w:t>
+      </w:r>
     </w:p>
     <w:p>
       <w:pPr>
@@ -1688,38 +1705,6 @@
         <w:rPr>
           <w:rFonts w:ascii="Arial" w:hAnsi="Arial" w:cs="Arial"/>
         </w:rPr>
-        <w:t>Las inversiones en el ámbito tecnológico han ido en crecimiento desde la llegada de internet y la globalización. En las últimas tres décadas ha habido un interés general por dotar a las empresas de equipos</w:t>
-      </w:r>
-      <w:r>
-        <w:rPr>
-          <w:rFonts w:ascii="Arial" w:hAnsi="Arial" w:cs="Arial"/>
-        </w:rPr>
-        <w:t xml:space="preserve"> y programas</w:t>
-      </w:r>
-      <w:r>
-        <w:rPr>
-          <w:rFonts w:ascii="Arial" w:hAnsi="Arial" w:cs="Arial"/>
-        </w:rPr>
-        <w:t xml:space="preserve"> informáticos capaces de mejorar la productividad, y facilitar la gestión de diversos procesos comunes a </w:t>
-      </w:r>
-      <w:r>
-        <w:rPr>
-          <w:rFonts w:ascii="Arial" w:hAnsi="Arial" w:cs="Arial"/>
-        </w:rPr>
-        <w:t>la organización.</w:t>
-      </w:r>
-    </w:p>
-    <w:p>
-      <w:pPr>
-        <w:jc w:val="both"/>
-        <w:rPr>
-          <w:rFonts w:ascii="Arial" w:hAnsi="Arial" w:cs="Arial"/>
-        </w:rPr>
-      </w:pPr>
-      <w:r>
-        <w:rPr>
-          <w:rFonts w:ascii="Arial" w:hAnsi="Arial" w:cs="Arial"/>
-        </w:rPr>
         <w:t>Para las empresas que se dedican a la venta de artículos al por menor,</w:t>
       </w:r>
       <w:r>
@@ -1812,6 +1797,7 @@
         </w:rPr>
         <w:t xml:space="preserve"> (categoría </w:t>
       </w:r>
+      <w:proofErr w:type="spellStart"/>
       <w:r>
         <w:rPr>
           <w:rFonts w:ascii="Arial" w:hAnsi="Arial" w:cs="Arial"/>
@@ -1820,12 +1806,14 @@
         </w:rPr>
         <w:t>Consumer</w:t>
       </w:r>
+      <w:proofErr w:type="spellEnd"/>
       <w:r>
         <w:rPr>
           <w:rFonts w:ascii="Arial" w:hAnsi="Arial" w:cs="Arial"/>
         </w:rPr>
         <w:t xml:space="preserve"> </w:t>
       </w:r>
+      <w:proofErr w:type="spellStart"/>
       <w:r>
         <w:rPr>
           <w:rFonts w:ascii="Arial" w:hAnsi="Arial" w:cs="Arial"/>
@@ -1840,16 +1828,27 @@
           <w:i/>
           <w:iCs/>
         </w:rPr>
-        <w:t xml:space="preserve">usiness and </w:t>
-      </w:r>
+        <w:t>usiness</w:t>
+      </w:r>
+      <w:proofErr w:type="spellEnd"/>
       <w:r>
         <w:rPr>
           <w:rFonts w:ascii="Arial" w:hAnsi="Arial" w:cs="Arial"/>
           <w:i/>
           <w:iCs/>
         </w:rPr>
+        <w:t xml:space="preserve"> and </w:t>
+      </w:r>
+      <w:proofErr w:type="spellStart"/>
+      <w:r>
+        <w:rPr>
+          <w:rFonts w:ascii="Arial" w:hAnsi="Arial" w:cs="Arial"/>
+          <w:i/>
+          <w:iCs/>
+        </w:rPr>
         <w:t>retail</w:t>
       </w:r>
+      <w:proofErr w:type="spellEnd"/>
       <w:r>
         <w:rPr>
           <w:rFonts w:ascii="Arial" w:hAnsi="Arial" w:cs="Arial"/>
@@ -2214,7 +2213,27 @@
           <w:iCs/>
           <w:color w:val="595959" w:themeColor="text1" w:themeTint="A6"/>
         </w:rPr>
-        <w:t>. CIO’s reportando un incremento en el presupuesto IT en el año 2016</w:t>
+        <w:t xml:space="preserve">. </w:t>
+      </w:r>
+      <w:proofErr w:type="spellStart"/>
+      <w:r>
+        <w:rPr>
+          <w:rFonts w:ascii="Arial" w:hAnsi="Arial" w:cs="Arial"/>
+          <w:i/>
+          <w:iCs/>
+          <w:color w:val="595959" w:themeColor="text1" w:themeTint="A6"/>
+        </w:rPr>
+        <w:t>CIO’s</w:t>
+      </w:r>
+      <w:proofErr w:type="spellEnd"/>
+      <w:r>
+        <w:rPr>
+          <w:rFonts w:ascii="Arial" w:hAnsi="Arial" w:cs="Arial"/>
+          <w:i/>
+          <w:iCs/>
+          <w:color w:val="595959" w:themeColor="text1" w:themeTint="A6"/>
+        </w:rPr>
+        <w:t xml:space="preserve"> reportando un incremento en el presupuesto IT en el año 2016</w:t>
       </w:r>
       <w:bookmarkEnd w:id="3"/>
     </w:p>
@@ -2292,8 +2311,36 @@
           <w:i/>
           <w:iCs/>
         </w:rPr>
-        <w:t>Enterprise Resource Planning</w:t>
-      </w:r>
+        <w:t xml:space="preserve">Enterprise </w:t>
+      </w:r>
+      <w:proofErr w:type="spellStart"/>
+      <w:r>
+        <w:rPr>
+          <w:rFonts w:ascii="Arial" w:hAnsi="Arial" w:cs="Arial"/>
+          <w:i/>
+          <w:iCs/>
+        </w:rPr>
+        <w:t>Resource</w:t>
+      </w:r>
+      <w:proofErr w:type="spellEnd"/>
+      <w:r>
+        <w:rPr>
+          <w:rFonts w:ascii="Arial" w:hAnsi="Arial" w:cs="Arial"/>
+          <w:i/>
+          <w:iCs/>
+        </w:rPr>
+        <w:t xml:space="preserve"> </w:t>
+      </w:r>
+      <w:proofErr w:type="spellStart"/>
+      <w:r>
+        <w:rPr>
+          <w:rFonts w:ascii="Arial" w:hAnsi="Arial" w:cs="Arial"/>
+          <w:i/>
+          <w:iCs/>
+        </w:rPr>
+        <w:t>Planning</w:t>
+      </w:r>
+      <w:proofErr w:type="spellEnd"/>
       <w:r>
         <w:rPr>
           <w:rFonts w:ascii="Arial" w:hAnsi="Arial" w:cs="Arial"/>
@@ -2471,15 +2518,8 @@
     </w:p>
     <w:p>
       <w:pPr>
-        <w:jc w:val="both"/>
-        <w:rPr>
-          <w:rFonts w:ascii="Arial" w:hAnsi="Arial" w:cs="Arial"/>
-        </w:rPr>
-      </w:pPr>
-    </w:p>
-    <w:p>
-      <w:pPr>
         <w:pStyle w:val="Ttulo2"/>
+        <w:spacing w:before="240" w:after="120"/>
         <w:rPr>
           <w:rFonts w:ascii="Arial" w:hAnsi="Arial" w:cs="Arial"/>
           <w:b/>
@@ -2521,14 +2561,6 @@
           <w:rFonts w:ascii="Arial" w:hAnsi="Arial" w:cs="Arial"/>
         </w:rPr>
       </w:pPr>
-    </w:p>
-    <w:p>
-      <w:pPr>
-        <w:jc w:val="both"/>
-        <w:rPr>
-          <w:rFonts w:ascii="Arial" w:hAnsi="Arial" w:cs="Arial"/>
-        </w:rPr>
-      </w:pPr>
       <w:r>
         <w:rPr>
           <w:rFonts w:ascii="Arial" w:hAnsi="Arial" w:cs="Arial"/>
@@ -2538,6 +2570,7 @@
     </w:p>
     <w:p>
       <w:pPr>
+        <w:spacing w:after="120"/>
         <w:jc w:val="both"/>
         <w:rPr>
           <w:rFonts w:ascii="Arial" w:hAnsi="Arial" w:cs="Arial"/>
@@ -2557,6 +2590,9 @@
           <w:ilvl w:val="0"/>
           <w:numId w:val="3"/>
         </w:numPr>
+        <w:spacing w:after="40"/>
+        <w:ind w:left="714" w:hanging="357"/>
+        <w:contextualSpacing w:val="0"/>
         <w:jc w:val="both"/>
         <w:rPr>
           <w:rFonts w:ascii="Arial" w:hAnsi="Arial" w:cs="Arial"/>
@@ -2582,6 +2618,9 @@
           <w:ilvl w:val="0"/>
           <w:numId w:val="3"/>
         </w:numPr>
+        <w:spacing w:after="40"/>
+        <w:ind w:left="714" w:hanging="357"/>
+        <w:contextualSpacing w:val="0"/>
         <w:jc w:val="both"/>
         <w:rPr>
           <w:rFonts w:ascii="Arial" w:hAnsi="Arial" w:cs="Arial"/>
@@ -2607,6 +2646,9 @@
           <w:ilvl w:val="0"/>
           <w:numId w:val="3"/>
         </w:numPr>
+        <w:spacing w:after="40"/>
+        <w:ind w:left="714" w:hanging="357"/>
+        <w:contextualSpacing w:val="0"/>
         <w:jc w:val="both"/>
         <w:rPr>
           <w:rFonts w:ascii="Arial" w:hAnsi="Arial" w:cs="Arial"/>
@@ -2638,6 +2680,9 @@
           <w:ilvl w:val="0"/>
           <w:numId w:val="3"/>
         </w:numPr>
+        <w:spacing w:after="120"/>
+        <w:ind w:left="714" w:hanging="357"/>
+        <w:contextualSpacing w:val="0"/>
         <w:jc w:val="both"/>
         <w:rPr>
           <w:rFonts w:ascii="Arial" w:hAnsi="Arial" w:cs="Arial"/>
@@ -2658,6 +2703,7 @@
     </w:p>
     <w:p>
       <w:pPr>
+        <w:spacing w:after="120"/>
         <w:jc w:val="both"/>
         <w:rPr>
           <w:rFonts w:ascii="Arial" w:hAnsi="Arial" w:cs="Arial"/>
@@ -2681,8 +2727,11 @@
         <w:pStyle w:val="Prrafodelista"/>
         <w:numPr>
           <w:ilvl w:val="0"/>
-          <w:numId w:val="1"/>
+          <w:numId w:val="3"/>
         </w:numPr>
+        <w:spacing w:after="40"/>
+        <w:ind w:left="714" w:hanging="357"/>
+        <w:contextualSpacing w:val="0"/>
         <w:jc w:val="both"/>
         <w:rPr>
           <w:rFonts w:ascii="Arial" w:hAnsi="Arial" w:cs="Arial"/>
@@ -2718,14 +2767,14 @@
         </w:rPr>
         <w:t xml:space="preserve"> la capa de presentación o </w:t>
       </w:r>
-      <w:r>
-        <w:rPr>
-          <w:rFonts w:ascii="Arial" w:hAnsi="Arial" w:cs="Arial"/>
-          <w:i/>
-          <w:iCs/>
+      <w:proofErr w:type="spellStart"/>
+      <w:r>
+        <w:rPr>
+          <w:rFonts w:ascii="Arial" w:hAnsi="Arial" w:cs="Arial"/>
         </w:rPr>
         <w:t>frontend</w:t>
       </w:r>
+      <w:proofErr w:type="spellEnd"/>
       <w:r>
         <w:rPr>
           <w:rFonts w:ascii="Arial" w:hAnsi="Arial" w:cs="Arial"/>
@@ -2735,8 +2784,6 @@
       <w:r>
         <w:rPr>
           <w:rFonts w:ascii="Arial" w:hAnsi="Arial" w:cs="Arial"/>
-          <w:i/>
-          <w:iCs/>
         </w:rPr>
         <w:t>Angular</w:t>
       </w:r>
@@ -2746,14 +2793,14 @@
         </w:rPr>
         <w:t xml:space="preserve"> o </w:t>
       </w:r>
-      <w:r>
-        <w:rPr>
-          <w:rFonts w:ascii="Arial" w:hAnsi="Arial" w:cs="Arial"/>
-          <w:i/>
-          <w:iCs/>
+      <w:proofErr w:type="spellStart"/>
+      <w:r>
+        <w:rPr>
+          <w:rFonts w:ascii="Arial" w:hAnsi="Arial" w:cs="Arial"/>
         </w:rPr>
         <w:t>React</w:t>
       </w:r>
+      <w:proofErr w:type="spellEnd"/>
       <w:r>
         <w:rPr>
           <w:rFonts w:ascii="Arial" w:hAnsi="Arial" w:cs="Arial"/>
@@ -2775,8 +2822,6 @@
       <w:r>
         <w:rPr>
           <w:rFonts w:ascii="Arial" w:hAnsi="Arial" w:cs="Arial"/>
-          <w:i/>
-          <w:iCs/>
         </w:rPr>
         <w:t>Spring</w:t>
       </w:r>
@@ -2792,8 +2837,11 @@
         <w:pStyle w:val="Prrafodelista"/>
         <w:numPr>
           <w:ilvl w:val="0"/>
-          <w:numId w:val="1"/>
+          <w:numId w:val="3"/>
         </w:numPr>
+        <w:spacing w:after="40"/>
+        <w:ind w:left="714" w:hanging="357"/>
+        <w:contextualSpacing w:val="0"/>
         <w:jc w:val="both"/>
         <w:rPr>
           <w:rFonts w:ascii="Arial" w:hAnsi="Arial" w:cs="Arial"/>
@@ -2811,8 +2859,11 @@
         <w:pStyle w:val="Prrafodelista"/>
         <w:numPr>
           <w:ilvl w:val="0"/>
-          <w:numId w:val="1"/>
+          <w:numId w:val="3"/>
         </w:numPr>
+        <w:spacing w:after="120"/>
+        <w:ind w:left="714" w:hanging="357"/>
+        <w:contextualSpacing w:val="0"/>
         <w:jc w:val="both"/>
         <w:rPr>
           <w:rFonts w:ascii="Arial" w:hAnsi="Arial" w:cs="Arial"/>
@@ -2848,7 +2899,6 @@
         <w:rPr>
           <w:rFonts w:ascii="Arial" w:hAnsi="Arial" w:cs="Arial"/>
         </w:rPr>
-        <w:lastRenderedPageBreak/>
         <w:t>Para llevar a cabo el desarrollo del proyecto, se utilizará una arquitectura de desarrollo basada en capas. Se utilizarán las siguientes tecnologías por cada capa:</w:t>
       </w:r>
     </w:p>
@@ -2857,8 +2907,11 @@
         <w:pStyle w:val="Prrafodelista"/>
         <w:numPr>
           <w:ilvl w:val="0"/>
-          <w:numId w:val="2"/>
+          <w:numId w:val="3"/>
         </w:numPr>
+        <w:spacing w:after="40"/>
+        <w:ind w:left="714" w:hanging="357"/>
+        <w:contextualSpacing w:val="0"/>
         <w:jc w:val="both"/>
         <w:rPr>
           <w:rFonts w:ascii="Arial" w:hAnsi="Arial" w:cs="Arial"/>
@@ -2868,16 +2921,28 @@
         <w:rPr>
           <w:rFonts w:ascii="Arial" w:hAnsi="Arial" w:cs="Arial"/>
         </w:rPr>
-        <w:t>Capa de presentación – React</w:t>
-      </w:r>
+        <w:lastRenderedPageBreak/>
+        <w:t xml:space="preserve">Capa de presentación – </w:t>
+      </w:r>
+      <w:proofErr w:type="spellStart"/>
+      <w:r>
+        <w:rPr>
+          <w:rFonts w:ascii="Arial" w:hAnsi="Arial" w:cs="Arial"/>
+        </w:rPr>
+        <w:t>React</w:t>
+      </w:r>
+      <w:proofErr w:type="spellEnd"/>
     </w:p>
     <w:p>
       <w:pPr>
         <w:pStyle w:val="Prrafodelista"/>
         <w:numPr>
           <w:ilvl w:val="0"/>
-          <w:numId w:val="2"/>
+          <w:numId w:val="3"/>
         </w:numPr>
+        <w:spacing w:after="40"/>
+        <w:ind w:left="714" w:hanging="357"/>
+        <w:contextualSpacing w:val="0"/>
         <w:jc w:val="both"/>
         <w:rPr>
           <w:rFonts w:ascii="Arial" w:hAnsi="Arial" w:cs="Arial"/>
@@ -2887,16 +2952,27 @@
         <w:rPr>
           <w:rFonts w:ascii="Arial" w:hAnsi="Arial" w:cs="Arial"/>
         </w:rPr>
-        <w:t>Capa de negocio – Spring Boot</w:t>
-      </w:r>
+        <w:t xml:space="preserve">Capa de negocio – Spring </w:t>
+      </w:r>
+      <w:proofErr w:type="spellStart"/>
+      <w:r>
+        <w:rPr>
+          <w:rFonts w:ascii="Arial" w:hAnsi="Arial" w:cs="Arial"/>
+        </w:rPr>
+        <w:t>Boot</w:t>
+      </w:r>
+      <w:proofErr w:type="spellEnd"/>
     </w:p>
     <w:p>
       <w:pPr>
         <w:pStyle w:val="Prrafodelista"/>
         <w:numPr>
           <w:ilvl w:val="0"/>
-          <w:numId w:val="2"/>
+          <w:numId w:val="3"/>
         </w:numPr>
+        <w:spacing w:after="40"/>
+        <w:ind w:left="714" w:hanging="357"/>
+        <w:contextualSpacing w:val="0"/>
         <w:jc w:val="both"/>
         <w:rPr>
           <w:rFonts w:ascii="Arial" w:hAnsi="Arial" w:cs="Arial"/>
@@ -2924,7 +3000,21 @@
         <w:rPr>
           <w:rFonts w:ascii="Arial" w:hAnsi="Arial" w:cs="Arial"/>
         </w:rPr>
-        <w:t xml:space="preserve"> Server</w:t>
+        <w:t xml:space="preserve"> </w:t>
+      </w:r>
+      <w:commentRangeStart w:id="5"/>
+      <w:r>
+        <w:rPr>
+          <w:rFonts w:ascii="Arial" w:hAnsi="Arial" w:cs="Arial"/>
+        </w:rPr>
+        <w:t>Server</w:t>
+      </w:r>
+      <w:commentRangeEnd w:id="5"/>
+      <w:r>
+        <w:rPr>
+          <w:rStyle w:val="Refdecomentario"/>
+        </w:rPr>
+        <w:commentReference w:id="5"/>
       </w:r>
     </w:p>
     <w:p>
@@ -2957,11 +3047,11 @@
           <w:bCs/>
           <w:color w:val="auto"/>
           <w:spacing w:val="20"/>
-          <w:sz w:val="28"/>
+          <w:sz w:val="36"/>
           <w:szCs w:val="28"/>
         </w:rPr>
       </w:pPr>
-      <w:bookmarkStart w:id="5" w:name="_Toc144671368"/>
+      <w:bookmarkStart w:id="6" w:name="_Toc144671368"/>
       <w:r>
         <w:rPr>
           <w:rFonts w:ascii="Arial" w:hAnsi="Arial" w:cs="Arial"/>
@@ -2969,7 +3059,7 @@
           <w:bCs/>
           <w:color w:val="auto"/>
           <w:spacing w:val="20"/>
-          <w:sz w:val="28"/>
+          <w:sz w:val="36"/>
           <w:szCs w:val="28"/>
         </w:rPr>
         <w:lastRenderedPageBreak/>
@@ -2982,10 +3072,10 @@
           <w:bCs/>
           <w:color w:val="auto"/>
           <w:spacing w:val="20"/>
-          <w:sz w:val="28"/>
+          <w:sz w:val="36"/>
           <w:szCs w:val="28"/>
         </w:rPr>
-        <w:t>Análisis</w:t>
+        <w:t xml:space="preserve">Análisis </w:t>
       </w:r>
       <w:r>
         <w:rPr>
@@ -2994,58 +3084,58 @@
           <w:bCs/>
           <w:color w:val="auto"/>
           <w:spacing w:val="20"/>
-          <w:sz w:val="28"/>
+          <w:sz w:val="36"/>
           <w:szCs w:val="28"/>
         </w:rPr>
+        <w:t>de requisitos</w:t>
+      </w:r>
+      <w:bookmarkEnd w:id="6"/>
+    </w:p>
+    <w:p>
+      <w:pPr>
+        <w:spacing w:before="240" w:after="120"/>
+        <w:jc w:val="both"/>
+        <w:rPr>
+          <w:rFonts w:ascii="Arial" w:hAnsi="Arial" w:cs="Arial"/>
+        </w:rPr>
+      </w:pPr>
+      <w:r>
+        <w:rPr>
+          <w:rFonts w:ascii="Arial" w:hAnsi="Arial" w:cs="Arial"/>
+        </w:rPr>
+        <w:t>Para</w:t>
+      </w:r>
+      <w:r>
+        <w:rPr>
+          <w:rFonts w:ascii="Arial" w:hAnsi="Arial" w:cs="Arial"/>
+        </w:rPr>
         <w:t xml:space="preserve"> </w:t>
       </w:r>
       <w:r>
         <w:rPr>
           <w:rFonts w:ascii="Arial" w:hAnsi="Arial" w:cs="Arial"/>
-          <w:b/>
-          <w:bCs/>
-          <w:color w:val="auto"/>
-          <w:spacing w:val="20"/>
-          <w:sz w:val="28"/>
-          <w:szCs w:val="28"/>
-        </w:rPr>
-        <w:t>de requisitos</w:t>
-      </w:r>
-      <w:bookmarkEnd w:id="5"/>
-    </w:p>
-    <w:p>
-      <w:pPr>
-        <w:jc w:val="both"/>
-        <w:rPr>
-          <w:rFonts w:ascii="Arial" w:hAnsi="Arial" w:cs="Arial"/>
-        </w:rPr>
-      </w:pPr>
-    </w:p>
-    <w:p>
-      <w:pPr>
-        <w:jc w:val="both"/>
-        <w:rPr>
-          <w:rFonts w:ascii="Arial" w:hAnsi="Arial" w:cs="Arial"/>
-        </w:rPr>
-      </w:pPr>
-      <w:r>
-        <w:rPr>
-          <w:rFonts w:ascii="Arial" w:hAnsi="Arial" w:cs="Arial"/>
-        </w:rPr>
-        <w:t>Para realizar el análisis de requisitos, se ha utilizado la técnica de observación, utilizando primeramente algunos ejemplos de sistemas existentes que se encargan de gestionar el TPV y otros procesos productivos. Un ejemplo es Loyverse TPV, que cuenta con un cliente web y también aplicaciones para distintas plataformas móviles [2].</w:t>
-      </w:r>
-    </w:p>
-    <w:p>
-      <w:pPr>
-        <w:jc w:val="both"/>
-        <w:rPr>
-          <w:rFonts w:ascii="Arial" w:hAnsi="Arial" w:cs="Arial"/>
-        </w:rPr>
-      </w:pPr>
+        </w:rPr>
+        <w:t xml:space="preserve">realizar el análisis de requisitos, se ha utilizado la técnica de observación, utilizando primeramente algunos ejemplos de sistemas existentes que se encargan de gestionar el TPV y otros procesos productivos. Un ejemplo es </w:t>
+      </w:r>
+      <w:proofErr w:type="spellStart"/>
+      <w:r>
+        <w:rPr>
+          <w:rFonts w:ascii="Arial" w:hAnsi="Arial" w:cs="Arial"/>
+        </w:rPr>
+        <w:t>Loyverse</w:t>
+      </w:r>
+      <w:proofErr w:type="spellEnd"/>
+      <w:r>
+        <w:rPr>
+          <w:rFonts w:ascii="Arial" w:hAnsi="Arial" w:cs="Arial"/>
+        </w:rPr>
+        <w:t xml:space="preserve"> TPV, que cuenta con un cliente web y también aplicaciones para distintas plataformas móviles [2].</w:t>
+      </w:r>
     </w:p>
     <w:p>
       <w:pPr>
         <w:pStyle w:val="Ttulo2"/>
+        <w:spacing w:before="240" w:after="120"/>
         <w:rPr>
           <w:rFonts w:ascii="Arial" w:hAnsi="Arial" w:cs="Arial"/>
           <w:b/>
@@ -3053,11 +3143,10 @@
           <w:color w:val="auto"/>
           <w:sz w:val="24"/>
           <w:szCs w:val="24"/>
-          <w:u w:val="single"/>
-        </w:rPr>
-      </w:pPr>
-      <w:bookmarkStart w:id="6" w:name="_Toc128578163"/>
-      <w:bookmarkStart w:id="7" w:name="_Toc144671369"/>
+        </w:rPr>
+      </w:pPr>
+      <w:bookmarkStart w:id="7" w:name="_Toc128578163"/>
+      <w:bookmarkStart w:id="8" w:name="_Toc144671369"/>
       <w:r>
         <w:rPr>
           <w:rFonts w:ascii="Arial" w:hAnsi="Arial" w:cs="Arial"/>
@@ -3069,7 +3158,7 @@
         </w:rPr>
         <w:t xml:space="preserve">2.1 </w:t>
       </w:r>
-      <w:bookmarkEnd w:id="6"/>
+      <w:bookmarkEnd w:id="7"/>
       <w:r>
         <w:rPr>
           <w:rFonts w:ascii="Arial" w:hAnsi="Arial" w:cs="Arial"/>
@@ -3081,7 +3170,7 @@
         </w:rPr>
         <w:t>Modelo de dominio</w:t>
       </w:r>
-      <w:bookmarkEnd w:id="7"/>
+      <w:bookmarkEnd w:id="8"/>
     </w:p>
     <w:p>
       <w:pPr>
@@ -3090,14 +3179,6 @@
           <w:rFonts w:ascii="Arial" w:hAnsi="Arial" w:cs="Arial"/>
         </w:rPr>
       </w:pPr>
-    </w:p>
-    <w:p>
-      <w:pPr>
-        <w:jc w:val="both"/>
-        <w:rPr>
-          <w:rFonts w:ascii="Arial" w:hAnsi="Arial" w:cs="Arial"/>
-        </w:rPr>
-      </w:pPr>
       <w:r>
         <w:rPr>
           <w:rFonts w:ascii="Arial" w:hAnsi="Arial" w:cs="Arial"/>
@@ -3132,13 +3213,33 @@
         <w:rPr>
           <w:rFonts w:ascii="Arial" w:hAnsi="Arial" w:cs="Arial"/>
         </w:rPr>
-        <w:t>, como una técnica para un mejor entendimiento y especificación de los requisitos</w:t>
+        <w:t xml:space="preserve">, como una técnica para un mejor entendimiento y especificación de los </w:t>
+      </w:r>
+      <w:commentRangeStart w:id="9"/>
+      <w:r>
+        <w:rPr>
+          <w:rFonts w:ascii="Arial" w:hAnsi="Arial" w:cs="Arial"/>
+        </w:rPr>
+        <w:t>requisitos</w:t>
+      </w:r>
+      <w:commentRangeEnd w:id="9"/>
+      <w:r>
+        <w:rPr>
+          <w:rStyle w:val="Refdecomentario"/>
+        </w:rPr>
+        <w:commentReference w:id="9"/>
       </w:r>
       <w:r>
         <w:rPr>
           <w:rFonts w:ascii="Arial" w:hAnsi="Arial" w:cs="Arial"/>
         </w:rPr>
         <w:t>.</w:t>
+      </w:r>
+      <w:r>
+        <w:rPr>
+          <w:rFonts w:ascii="Arial" w:hAnsi="Arial" w:cs="Arial"/>
+        </w:rPr>
+        <w:t xml:space="preserve"> </w:t>
       </w:r>
     </w:p>
     <w:p>
@@ -3169,7 +3270,7 @@
                     <pic:cNvPicPr/>
                   </pic:nvPicPr>
                   <pic:blipFill>
-                    <a:blip r:embed="rId11"/>
+                    <a:blip r:embed="rId14"/>
                     <a:stretch>
                       <a:fillRect/>
                     </a:stretch>
@@ -3200,7 +3301,7 @@
           <w:color w:val="595959" w:themeColor="text1" w:themeTint="A6"/>
         </w:rPr>
       </w:pPr>
-      <w:bookmarkStart w:id="8" w:name="_Toc128579681"/>
+      <w:bookmarkStart w:id="10" w:name="_Toc128579681"/>
       <w:r>
         <w:rPr>
           <w:rFonts w:ascii="Arial" w:hAnsi="Arial" w:cs="Arial"/>
@@ -3281,21 +3382,31 @@
           <w:iCs/>
           <w:color w:val="595959" w:themeColor="text1" w:themeTint="A6"/>
         </w:rPr>
-        <w:t xml:space="preserve"> de la aplicación</w:t>
-      </w:r>
-      <w:bookmarkEnd w:id="8"/>
-    </w:p>
-    <w:p>
-      <w:pPr>
-        <w:jc w:val="both"/>
-        <w:rPr>
-          <w:rFonts w:ascii="Arial" w:hAnsi="Arial" w:cs="Arial"/>
-        </w:rPr>
-      </w:pPr>
+        <w:t xml:space="preserve"> de la </w:t>
+      </w:r>
+      <w:commentRangeStart w:id="11"/>
+      <w:r>
+        <w:rPr>
+          <w:rFonts w:ascii="Arial" w:hAnsi="Arial" w:cs="Arial"/>
+          <w:i/>
+          <w:iCs/>
+          <w:color w:val="595959" w:themeColor="text1" w:themeTint="A6"/>
+        </w:rPr>
+        <w:t>aplicación</w:t>
+      </w:r>
+      <w:bookmarkEnd w:id="10"/>
+      <w:commentRangeEnd w:id="11"/>
+      <w:r>
+        <w:rPr>
+          <w:rStyle w:val="Refdecomentario"/>
+        </w:rPr>
+        <w:commentReference w:id="11"/>
+      </w:r>
     </w:p>
     <w:p>
       <w:pPr>
         <w:pStyle w:val="Ttulo2"/>
+        <w:spacing w:before="240" w:after="120"/>
         <w:rPr>
           <w:rFonts w:ascii="Arial" w:hAnsi="Arial" w:cs="Arial"/>
           <w:b/>
@@ -3305,7 +3416,7 @@
           <w:szCs w:val="24"/>
         </w:rPr>
       </w:pPr>
-      <w:bookmarkStart w:id="9" w:name="_Toc144671370"/>
+      <w:bookmarkStart w:id="13" w:name="_Toc144671370"/>
       <w:r>
         <w:rPr>
           <w:rFonts w:ascii="Arial" w:hAnsi="Arial" w:cs="Arial"/>
@@ -3339,18 +3450,11 @@
         </w:rPr>
         <w:t xml:space="preserve"> Requisitos funcionales</w:t>
       </w:r>
-      <w:bookmarkEnd w:id="9"/>
-    </w:p>
-    <w:p>
-      <w:pPr>
-        <w:jc w:val="both"/>
-        <w:rPr>
-          <w:rFonts w:ascii="Arial" w:hAnsi="Arial" w:cs="Arial"/>
-        </w:rPr>
-      </w:pPr>
-    </w:p>
-    <w:p>
-      <w:pPr>
+      <w:bookmarkEnd w:id="13"/>
+    </w:p>
+    <w:p>
+      <w:pPr>
+        <w:spacing w:after="120"/>
         <w:jc w:val="both"/>
         <w:rPr>
           <w:rFonts w:ascii="Arial" w:hAnsi="Arial" w:cs="Arial"/>
@@ -3410,8 +3514,11 @@
         <w:pStyle w:val="Prrafodelista"/>
         <w:numPr>
           <w:ilvl w:val="0"/>
-          <w:numId w:val="2"/>
+          <w:numId w:val="3"/>
         </w:numPr>
+        <w:spacing w:after="40"/>
+        <w:ind w:left="714" w:hanging="357"/>
+        <w:contextualSpacing w:val="0"/>
         <w:jc w:val="both"/>
         <w:rPr>
           <w:rFonts w:ascii="Arial" w:hAnsi="Arial" w:cs="Arial"/>
@@ -3439,7 +3546,59 @@
         <w:rPr>
           <w:rFonts w:ascii="Arial" w:hAnsi="Arial" w:cs="Arial"/>
         </w:rPr>
-        <w:t>: En esta gestión los usuarios podrán tener un control de los artículos que hay en el sistema, pudiendo consultarlos masivamente, y editarlos si tiene los permisos correspondientes.</w:t>
+        <w:t xml:space="preserve">: </w:t>
+      </w:r>
+      <w:ins w:id="14" w:author="Lopez Martinez, Patricia" w:date="2023-10-20T12:54:00Z">
+        <w:r>
+          <w:rPr>
+            <w:rFonts w:ascii="Arial" w:hAnsi="Arial" w:cs="Arial"/>
+          </w:rPr>
+          <w:t xml:space="preserve">Agrupa los casos de uso que permiten al usuario </w:t>
+        </w:r>
+      </w:ins>
+      <w:ins w:id="15" w:author="Lopez Martinez, Patricia" w:date="2023-10-20T12:55:00Z">
+        <w:r>
+          <w:rPr>
+            <w:rFonts w:ascii="Arial" w:hAnsi="Arial" w:cs="Arial"/>
+          </w:rPr>
+          <w:t xml:space="preserve">mantener un </w:t>
+        </w:r>
+      </w:ins>
+      <w:del w:id="16" w:author="Lopez Martinez, Patricia" w:date="2023-10-20T12:54:00Z">
+        <w:r>
+          <w:rPr>
+            <w:rFonts w:ascii="Arial" w:hAnsi="Arial" w:cs="Arial"/>
+          </w:rPr>
+          <w:delText xml:space="preserve">En esta gestión los usuarios podrán tener un </w:delText>
+        </w:r>
+      </w:del>
+      <w:r>
+        <w:rPr>
+          <w:rFonts w:ascii="Arial" w:hAnsi="Arial" w:cs="Arial"/>
+        </w:rPr>
+        <w:t xml:space="preserve">control de los artículos que hay en el sistema, pudiendo consultarlos masivamente, </w:t>
+      </w:r>
+      <w:ins w:id="17" w:author="Lopez Martinez, Patricia" w:date="2023-10-20T12:55:00Z">
+        <w:r>
+          <w:rPr>
+            <w:rFonts w:ascii="Arial" w:hAnsi="Arial" w:cs="Arial"/>
+          </w:rPr>
+          <w:t>o</w:t>
+        </w:r>
+      </w:ins>
+      <w:del w:id="18" w:author="Lopez Martinez, Patricia" w:date="2023-10-20T12:55:00Z">
+        <w:r>
+          <w:rPr>
+            <w:rFonts w:ascii="Arial" w:hAnsi="Arial" w:cs="Arial"/>
+          </w:rPr>
+          <w:delText>y</w:delText>
+        </w:r>
+      </w:del>
+      <w:r>
+        <w:rPr>
+          <w:rFonts w:ascii="Arial" w:hAnsi="Arial" w:cs="Arial"/>
+        </w:rPr>
+        <w:t xml:space="preserve"> editarlos si tiene los permisos correspondientes.</w:t>
       </w:r>
     </w:p>
     <w:p>
@@ -3447,8 +3606,11 @@
         <w:pStyle w:val="Prrafodelista"/>
         <w:numPr>
           <w:ilvl w:val="0"/>
-          <w:numId w:val="2"/>
+          <w:numId w:val="3"/>
         </w:numPr>
+        <w:spacing w:after="40"/>
+        <w:ind w:left="714" w:hanging="357"/>
+        <w:contextualSpacing w:val="0"/>
         <w:jc w:val="both"/>
         <w:rPr>
           <w:rFonts w:ascii="Arial" w:hAnsi="Arial" w:cs="Arial"/>
@@ -3464,7 +3626,59 @@
         <w:rPr>
           <w:rFonts w:ascii="Arial" w:hAnsi="Arial" w:cs="Arial"/>
         </w:rPr>
-        <w:t>: Esta gestión se encargará de todo el proceso de compra y venta de artículos.</w:t>
+        <w:t xml:space="preserve">: </w:t>
+      </w:r>
+      <w:del w:id="19" w:author="Lopez Martinez, Patricia" w:date="2023-10-20T12:55:00Z">
+        <w:r>
+          <w:rPr>
+            <w:rFonts w:ascii="Arial" w:hAnsi="Arial" w:cs="Arial"/>
+          </w:rPr>
+          <w:delText>Esta gestión</w:delText>
+        </w:r>
+      </w:del>
+      <w:ins w:id="20" w:author="Lopez Martinez, Patricia" w:date="2023-10-20T12:55:00Z">
+        <w:r>
+          <w:rPr>
+            <w:rFonts w:ascii="Arial" w:hAnsi="Arial" w:cs="Arial"/>
+          </w:rPr>
+          <w:t>Funcionalidad</w:t>
+        </w:r>
+      </w:ins>
+      <w:del w:id="21" w:author="Lopez Martinez, Patricia" w:date="2023-10-20T12:55:00Z">
+        <w:r>
+          <w:rPr>
+            <w:rFonts w:ascii="Arial" w:hAnsi="Arial" w:cs="Arial"/>
+          </w:rPr>
+          <w:delText xml:space="preserve"> se</w:delText>
+        </w:r>
+      </w:del>
+      <w:r>
+        <w:rPr>
+          <w:rFonts w:ascii="Arial" w:hAnsi="Arial" w:cs="Arial"/>
+        </w:rPr>
+        <w:t xml:space="preserve"> encarga</w:t>
+      </w:r>
+      <w:ins w:id="22" w:author="Lopez Martinez, Patricia" w:date="2023-10-20T12:55:00Z">
+        <w:r>
+          <w:rPr>
+            <w:rFonts w:ascii="Arial" w:hAnsi="Arial" w:cs="Arial"/>
+          </w:rPr>
+          <w:t>da</w:t>
+        </w:r>
+      </w:ins>
+      <w:del w:id="23" w:author="Lopez Martinez, Patricia" w:date="2023-10-20T12:55:00Z">
+        <w:r>
+          <w:rPr>
+            <w:rFonts w:ascii="Arial" w:hAnsi="Arial" w:cs="Arial"/>
+          </w:rPr>
+          <w:delText>rá</w:delText>
+        </w:r>
+      </w:del>
+      <w:r>
+        <w:rPr>
+          <w:rFonts w:ascii="Arial" w:hAnsi="Arial" w:cs="Arial"/>
+        </w:rPr>
+        <w:t xml:space="preserve"> de todo el proceso de compra y venta de artículos.</w:t>
       </w:r>
     </w:p>
     <w:p>
@@ -3472,8 +3686,11 @@
         <w:pStyle w:val="Prrafodelista"/>
         <w:numPr>
           <w:ilvl w:val="0"/>
-          <w:numId w:val="2"/>
+          <w:numId w:val="3"/>
         </w:numPr>
+        <w:spacing w:after="120"/>
+        <w:ind w:left="714" w:hanging="357"/>
+        <w:contextualSpacing w:val="0"/>
         <w:jc w:val="both"/>
         <w:rPr>
           <w:rFonts w:ascii="Arial" w:hAnsi="Arial" w:cs="Arial"/>
@@ -3501,7 +3718,73 @@
         <w:rPr>
           <w:rFonts w:ascii="Arial" w:hAnsi="Arial" w:cs="Arial"/>
         </w:rPr>
-        <w:t>: En esta gestión se permitirá consultar datos relacionados con las compras y ventas pasadas, así como los artículos más vendidos.</w:t>
+        <w:t xml:space="preserve">: </w:t>
+      </w:r>
+      <w:del w:id="24" w:author="Lopez Martinez, Patricia" w:date="2023-10-20T12:55:00Z">
+        <w:r>
+          <w:rPr>
+            <w:rFonts w:ascii="Arial" w:hAnsi="Arial" w:cs="Arial"/>
+          </w:rPr>
+          <w:delText>En esta gestión</w:delText>
+        </w:r>
+      </w:del>
+      <w:ins w:id="25" w:author="Lopez Martinez, Patricia" w:date="2023-10-20T12:55:00Z">
+        <w:r>
+          <w:rPr>
+            <w:rFonts w:ascii="Arial" w:hAnsi="Arial" w:cs="Arial"/>
+          </w:rPr>
+          <w:t xml:space="preserve">Agrupa los casos de uso </w:t>
+        </w:r>
+      </w:ins>
+      <w:ins w:id="26" w:author="Lopez Martinez, Patricia" w:date="2023-10-20T12:56:00Z">
+        <w:r>
+          <w:rPr>
+            <w:rFonts w:ascii="Arial" w:hAnsi="Arial" w:cs="Arial"/>
+          </w:rPr>
+          <w:t>que</w:t>
+        </w:r>
+      </w:ins>
+      <w:r>
+        <w:rPr>
+          <w:rFonts w:ascii="Arial" w:hAnsi="Arial" w:cs="Arial"/>
+        </w:rPr>
+        <w:t xml:space="preserve"> </w:t>
+      </w:r>
+      <w:del w:id="27" w:author="Lopez Martinez, Patricia" w:date="2023-10-20T12:56:00Z">
+        <w:r>
+          <w:rPr>
+            <w:rFonts w:ascii="Arial" w:hAnsi="Arial" w:cs="Arial"/>
+          </w:rPr>
+          <w:delText xml:space="preserve">se </w:delText>
+        </w:r>
+      </w:del>
+      <w:r>
+        <w:rPr>
+          <w:rFonts w:ascii="Arial" w:hAnsi="Arial" w:cs="Arial"/>
+        </w:rPr>
+        <w:t>permitirá</w:t>
+      </w:r>
+      <w:ins w:id="28" w:author="Lopez Martinez, Patricia" w:date="2023-10-20T12:56:00Z">
+        <w:r>
+          <w:rPr>
+            <w:rFonts w:ascii="Arial" w:hAnsi="Arial" w:cs="Arial"/>
+          </w:rPr>
+          <w:t xml:space="preserve">n </w:t>
+        </w:r>
+      </w:ins>
+      <w:del w:id="29" w:author="Lopez Martinez, Patricia" w:date="2023-10-20T12:56:00Z">
+        <w:r>
+          <w:rPr>
+            <w:rFonts w:ascii="Arial" w:hAnsi="Arial" w:cs="Arial"/>
+          </w:rPr>
+          <w:delText xml:space="preserve"> </w:delText>
+        </w:r>
+      </w:del>
+      <w:r>
+        <w:rPr>
+          <w:rFonts w:ascii="Arial" w:hAnsi="Arial" w:cs="Arial"/>
+        </w:rPr>
+        <w:t>consultar datos relacionados con las compras y ventas pasadas, así como los artículos más vendidos.</w:t>
       </w:r>
     </w:p>
     <w:p>
@@ -3515,8 +3798,35 @@
         <w:rPr>
           <w:rFonts w:ascii="Arial" w:hAnsi="Arial" w:cs="Arial"/>
         </w:rPr>
-        <w:lastRenderedPageBreak/>
-        <w:t>El sistema contará, a su vez, con dos actores o usuarios con roles diferentes:</w:t>
+        <w:t>El sistema contará</w:t>
+      </w:r>
+      <w:del w:id="30" w:author="Lopez Martinez, Patricia" w:date="2023-10-20T12:56:00Z">
+        <w:r>
+          <w:rPr>
+            <w:rFonts w:ascii="Arial" w:hAnsi="Arial" w:cs="Arial"/>
+          </w:rPr>
+          <w:delText>,</w:delText>
+        </w:r>
+      </w:del>
+      <w:r>
+        <w:rPr>
+          <w:rFonts w:ascii="Arial" w:hAnsi="Arial" w:cs="Arial"/>
+        </w:rPr>
+        <w:t xml:space="preserve"> </w:t>
+      </w:r>
+      <w:del w:id="31" w:author="Lopez Martinez, Patricia" w:date="2023-10-20T12:56:00Z">
+        <w:r>
+          <w:rPr>
+            <w:rFonts w:ascii="Arial" w:hAnsi="Arial" w:cs="Arial"/>
+          </w:rPr>
+          <w:delText xml:space="preserve">a su vez, </w:delText>
+        </w:r>
+      </w:del>
+      <w:r>
+        <w:rPr>
+          <w:rFonts w:ascii="Arial" w:hAnsi="Arial" w:cs="Arial"/>
+        </w:rPr>
+        <w:t>con dos actores o usuarios con roles diferentes:</w:t>
       </w:r>
     </w:p>
     <w:p>
@@ -3524,26 +3834,37 @@
         <w:pStyle w:val="Prrafodelista"/>
         <w:numPr>
           <w:ilvl w:val="0"/>
-          <w:numId w:val="2"/>
+          <w:numId w:val="3"/>
         </w:numPr>
+        <w:spacing w:after="40"/>
+        <w:ind w:left="714" w:hanging="357"/>
+        <w:contextualSpacing w:val="0"/>
         <w:jc w:val="both"/>
         <w:rPr>
           <w:rFonts w:ascii="Arial" w:hAnsi="Arial" w:cs="Arial"/>
         </w:rPr>
       </w:pPr>
+      <w:r>
+        <w:rPr>
+          <w:rFonts w:ascii="Arial" w:hAnsi="Arial" w:cs="Arial"/>
+          <w:bCs/>
+        </w:rPr>
+        <w:lastRenderedPageBreak/>
+        <w:t>Vendedor</w:t>
+      </w:r>
       <w:r>
         <w:rPr>
           <w:rFonts w:ascii="Arial" w:hAnsi="Arial" w:cs="Arial"/>
           <w:b/>
           <w:bCs/>
         </w:rPr>
-        <w:t>Vendedor:</w:t>
-      </w:r>
-      <w:r>
-        <w:rPr>
-          <w:rFonts w:ascii="Arial" w:hAnsi="Arial" w:cs="Arial"/>
-        </w:rPr>
-        <w:t xml:space="preserve"> Tendrá capacidades para consultar artículos, crear facturas de venta y reembolsos de facturas de venta, así como consultar el historial de ventas.</w:t>
+        <w:t>:</w:t>
+      </w:r>
+      <w:r>
+        <w:rPr>
+          <w:rFonts w:ascii="Arial" w:hAnsi="Arial" w:cs="Arial"/>
+        </w:rPr>
+        <w:t xml:space="preserve"> Tendrá capacidad para consultar artículos, crear facturas de venta y reembolsos de facturas de venta, así como consultar el historial de ventas.</w:t>
       </w:r>
     </w:p>
     <w:p>
@@ -3551,8 +3872,11 @@
         <w:pStyle w:val="Prrafodelista"/>
         <w:numPr>
           <w:ilvl w:val="0"/>
-          <w:numId w:val="2"/>
+          <w:numId w:val="3"/>
         </w:numPr>
+        <w:spacing w:after="40"/>
+        <w:ind w:left="714" w:hanging="357"/>
+        <w:contextualSpacing w:val="0"/>
         <w:jc w:val="both"/>
         <w:rPr>
           <w:rFonts w:ascii="Arial" w:hAnsi="Arial" w:cs="Arial"/>
@@ -3561,8 +3885,6 @@
       <w:r>
         <w:rPr>
           <w:rFonts w:ascii="Arial" w:hAnsi="Arial" w:cs="Arial"/>
-          <w:b/>
-          <w:bCs/>
         </w:rPr>
         <w:t>Administrador:</w:t>
       </w:r>
@@ -3572,6 +3894,18 @@
         </w:rPr>
         <w:t xml:space="preserve"> Además de las capacidades del vendedor, podrá crear artículos, actualizar manualmente su stock, crear facturas de compra, y consultar el historial de compras.</w:t>
       </w:r>
+    </w:p>
+    <w:p>
+      <w:pPr>
+        <w:pStyle w:val="Prrafodelista"/>
+        <w:spacing w:after="40"/>
+        <w:ind w:left="714"/>
+        <w:contextualSpacing w:val="0"/>
+        <w:jc w:val="both"/>
+        <w:rPr>
+          <w:rFonts w:ascii="Arial" w:hAnsi="Arial" w:cs="Arial"/>
+        </w:rPr>
+      </w:pPr>
     </w:p>
     <w:p>
       <w:pPr>
@@ -3601,7 +3935,7 @@
                     <pic:cNvPicPr/>
                   </pic:nvPicPr>
                   <pic:blipFill>
-                    <a:blip r:embed="rId12"/>
+                    <a:blip r:embed="rId15"/>
                     <a:stretch>
                       <a:fillRect/>
                     </a:stretch>
@@ -3632,7 +3966,7 @@
           <w:color w:val="595959" w:themeColor="text1" w:themeTint="A6"/>
         </w:rPr>
       </w:pPr>
-      <w:bookmarkStart w:id="10" w:name="_Toc128579682"/>
+      <w:bookmarkStart w:id="32" w:name="_Toc128579682"/>
       <w:r>
         <w:rPr>
           <w:rFonts w:ascii="Arial" w:hAnsi="Arial" w:cs="Arial"/>
@@ -3694,26 +4028,52 @@
           <w:iCs/>
           <w:color w:val="595959" w:themeColor="text1" w:themeTint="A6"/>
         </w:rPr>
-        <w:t>. Diagrama de casos de uso general del Sistema</w:t>
-      </w:r>
-      <w:bookmarkEnd w:id="10"/>
-    </w:p>
-    <w:p>
-      <w:pPr>
-        <w:jc w:val="center"/>
+        <w:t xml:space="preserve">. Diagrama de casos de uso general del </w:t>
+      </w:r>
+      <w:commentRangeStart w:id="33"/>
+      <w:r>
         <w:rPr>
           <w:rFonts w:ascii="Arial" w:hAnsi="Arial" w:cs="Arial"/>
           <w:i/>
           <w:iCs/>
           <w:color w:val="595959" w:themeColor="text1" w:themeTint="A6"/>
         </w:rPr>
-      </w:pPr>
+        <w:t>s</w:t>
+      </w:r>
+      <w:r>
+        <w:rPr>
+          <w:rFonts w:ascii="Arial" w:hAnsi="Arial" w:cs="Arial"/>
+          <w:i/>
+          <w:iCs/>
+          <w:color w:val="595959" w:themeColor="text1" w:themeTint="A6"/>
+        </w:rPr>
+        <w:t>istema</w:t>
+      </w:r>
+      <w:bookmarkEnd w:id="32"/>
+      <w:commentRangeEnd w:id="33"/>
+      <w:r>
+        <w:rPr>
+          <w:rStyle w:val="Refdecomentario"/>
+        </w:rPr>
+        <w:commentReference w:id="33"/>
+      </w:r>
     </w:p>
     <w:p>
       <w:pPr>
         <w:jc w:val="center"/>
         <w:rPr>
           <w:rFonts w:ascii="Arial" w:hAnsi="Arial" w:cs="Arial"/>
+          <w:i/>
+          <w:iCs/>
+          <w:color w:val="595959" w:themeColor="text1" w:themeTint="A6"/>
+        </w:rPr>
+      </w:pPr>
+    </w:p>
+    <w:p>
+      <w:pPr>
+        <w:jc w:val="center"/>
+        <w:rPr>
+          <w:rFonts w:ascii="Arial" w:hAnsi="Arial" w:cs="Arial"/>
         </w:rPr>
       </w:pPr>
       <w:r>
@@ -3722,9 +4082,9 @@
           <w:noProof/>
         </w:rPr>
         <w:drawing>
-          <wp:inline distT="0" distB="0" distL="0" distR="0" wp14:anchorId="0A20EA1D" wp14:editId="7FDA6285">
-            <wp:extent cx="5400040" cy="3104515"/>
-            <wp:effectExtent l="0" t="0" r="0" b="635"/>
+          <wp:inline distT="0" distB="0" distL="0" distR="0" wp14:anchorId="0A20EA1D" wp14:editId="2538FC5D">
+            <wp:extent cx="3926541" cy="2257392"/>
+            <wp:effectExtent l="0" t="0" r="0" b="0"/>
             <wp:docPr id="1293956454" name="Imagen 1"/>
             <wp:cNvGraphicFramePr>
               <a:graphicFrameLocks xmlns:a="http://schemas.openxmlformats.org/drawingml/2006/main" noChangeAspect="1"/>
@@ -3737,7 +4097,7 @@
                     <pic:cNvPicPr/>
                   </pic:nvPicPr>
                   <pic:blipFill>
-                    <a:blip r:embed="rId13"/>
+                    <a:blip r:embed="rId16"/>
                     <a:stretch>
                       <a:fillRect/>
                     </a:stretch>
@@ -3745,7 +4105,7 @@
                   <pic:spPr>
                     <a:xfrm>
                       <a:off x="0" y="0"/>
-                      <a:ext cx="5400040" cy="3104515"/>
+                      <a:ext cx="3956583" cy="2274664"/>
                     </a:xfrm>
                     <a:prstGeom prst="rect">
                       <a:avLst/>
@@ -3765,7 +4125,7 @@
           <w:rFonts w:ascii="Arial" w:hAnsi="Arial" w:cs="Arial"/>
         </w:rPr>
       </w:pPr>
-      <w:bookmarkStart w:id="11" w:name="_Toc128579683"/>
+      <w:bookmarkStart w:id="34" w:name="_Toc128579683"/>
       <w:r>
         <w:rPr>
           <w:rFonts w:ascii="Arial" w:hAnsi="Arial" w:cs="Arial"/>
@@ -3837,19 +4197,39 @@
           <w:iCs/>
           <w:color w:val="595959" w:themeColor="text1" w:themeTint="A6"/>
         </w:rPr>
-        <w:t>Diagrama de casos de uso de la Gestión del Inventario</w:t>
-      </w:r>
-      <w:bookmarkEnd w:id="11"/>
-    </w:p>
-    <w:p>
-      <w:pPr>
-        <w:jc w:val="center"/>
+        <w:t xml:space="preserve">Diagrama de casos de uso de </w:t>
+      </w:r>
+      <w:del w:id="35" w:author="Lopez Martinez, Patricia" w:date="2023-10-20T12:58:00Z">
+        <w:r>
+          <w:rPr>
+            <w:rFonts w:ascii="Arial" w:hAnsi="Arial" w:cs="Arial"/>
+            <w:i/>
+            <w:iCs/>
+            <w:color w:val="595959" w:themeColor="text1" w:themeTint="A6"/>
+          </w:rPr>
+          <w:delText>la</w:delText>
+        </w:r>
+      </w:del>
+      <w:r>
         <w:rPr>
           <w:rFonts w:ascii="Arial" w:hAnsi="Arial" w:cs="Arial"/>
           <w:i/>
           <w:iCs/>
           <w:color w:val="595959" w:themeColor="text1" w:themeTint="A6"/>
         </w:rPr>
+        <w:t xml:space="preserve"> Gestión del Inventario</w:t>
+      </w:r>
+      <w:bookmarkEnd w:id="34"/>
+    </w:p>
+    <w:p>
+      <w:pPr>
+        <w:jc w:val="center"/>
+        <w:rPr>
+          <w:rFonts w:ascii="Arial" w:hAnsi="Arial" w:cs="Arial"/>
+          <w:i/>
+          <w:iCs/>
+          <w:color w:val="595959" w:themeColor="text1" w:themeTint="A6"/>
+        </w:rPr>
       </w:pPr>
     </w:p>
     <w:p>
@@ -3866,9 +4246,9 @@
         </w:rPr>
         <w:lastRenderedPageBreak/>
         <w:drawing>
-          <wp:inline distT="0" distB="0" distL="0" distR="0" wp14:anchorId="210ABE76" wp14:editId="5D32158A">
-            <wp:extent cx="5400040" cy="2529205"/>
-            <wp:effectExtent l="0" t="0" r="0" b="4445"/>
+          <wp:inline distT="0" distB="0" distL="0" distR="0" wp14:anchorId="210ABE76" wp14:editId="61EF2FB4">
+            <wp:extent cx="4787153" cy="2242148"/>
+            <wp:effectExtent l="0" t="0" r="0" b="6350"/>
             <wp:docPr id="1622235421" name="Imagen 1"/>
             <wp:cNvGraphicFramePr>
               <a:graphicFrameLocks xmlns:a="http://schemas.openxmlformats.org/drawingml/2006/main" noChangeAspect="1"/>
@@ -3881,7 +4261,7 @@
                     <pic:cNvPicPr/>
                   </pic:nvPicPr>
                   <pic:blipFill>
-                    <a:blip r:embed="rId14"/>
+                    <a:blip r:embed="rId17"/>
                     <a:stretch>
                       <a:fillRect/>
                     </a:stretch>
@@ -3889,7 +4269,7 @@
                   <pic:spPr>
                     <a:xfrm>
                       <a:off x="0" y="0"/>
-                      <a:ext cx="5400040" cy="2529205"/>
+                      <a:ext cx="4797329" cy="2246914"/>
                     </a:xfrm>
                     <a:prstGeom prst="rect">
                       <a:avLst/>
@@ -3912,7 +4292,7 @@
           <w:color w:val="595959" w:themeColor="text1" w:themeTint="A6"/>
         </w:rPr>
       </w:pPr>
-      <w:bookmarkStart w:id="12" w:name="_Toc128579684"/>
+      <w:bookmarkStart w:id="36" w:name="_Toc128579684"/>
       <w:r>
         <w:rPr>
           <w:rFonts w:ascii="Arial" w:hAnsi="Arial" w:cs="Arial"/>
@@ -3984,9 +4364,29 @@
           <w:iCs/>
           <w:color w:val="595959" w:themeColor="text1" w:themeTint="A6"/>
         </w:rPr>
-        <w:t>Diagrama de casos de uso de la Gestión del TPV</w:t>
-      </w:r>
-      <w:bookmarkEnd w:id="12"/>
+        <w:t xml:space="preserve">Diagrama de casos de uso de </w:t>
+      </w:r>
+      <w:del w:id="37" w:author="Lopez Martinez, Patricia" w:date="2023-10-20T12:58:00Z">
+        <w:r>
+          <w:rPr>
+            <w:rFonts w:ascii="Arial" w:hAnsi="Arial" w:cs="Arial"/>
+            <w:i/>
+            <w:iCs/>
+            <w:color w:val="595959" w:themeColor="text1" w:themeTint="A6"/>
+          </w:rPr>
+          <w:delText xml:space="preserve">la </w:delText>
+        </w:r>
+      </w:del>
+      <w:r>
+        <w:rPr>
+          <w:rFonts w:ascii="Arial" w:hAnsi="Arial" w:cs="Arial"/>
+          <w:i/>
+          <w:iCs/>
+          <w:color w:val="595959" w:themeColor="text1" w:themeTint="A6"/>
+        </w:rPr>
+        <w:t>Gestión del TPV</w:t>
+      </w:r>
+      <w:bookmarkEnd w:id="36"/>
     </w:p>
     <w:p>
       <w:pPr>
@@ -4009,9 +4409,9 @@
           <w:noProof/>
         </w:rPr>
         <w:drawing>
-          <wp:inline distT="0" distB="0" distL="0" distR="0" wp14:anchorId="6A5D6878" wp14:editId="7CB15E49">
-            <wp:extent cx="5400040" cy="2733040"/>
-            <wp:effectExtent l="0" t="0" r="0" b="0"/>
+          <wp:inline distT="0" distB="0" distL="0" distR="0" wp14:anchorId="6A5D6878" wp14:editId="5BE14E0E">
+            <wp:extent cx="4200632" cy="2126002"/>
+            <wp:effectExtent l="0" t="0" r="9525" b="7620"/>
             <wp:docPr id="1425051979" name="Imagen 1"/>
             <wp:cNvGraphicFramePr>
               <a:graphicFrameLocks xmlns:a="http://schemas.openxmlformats.org/drawingml/2006/main" noChangeAspect="1"/>
@@ -4024,7 +4424,7 @@
                     <pic:cNvPicPr/>
                   </pic:nvPicPr>
                   <pic:blipFill>
-                    <a:blip r:embed="rId15"/>
+                    <a:blip r:embed="rId18"/>
                     <a:stretch>
                       <a:fillRect/>
                     </a:stretch>
@@ -4032,7 +4432,7 @@
                   <pic:spPr>
                     <a:xfrm>
                       <a:off x="0" y="0"/>
-                      <a:ext cx="5400040" cy="2733040"/>
+                      <a:ext cx="4213391" cy="2132460"/>
                     </a:xfrm>
                     <a:prstGeom prst="rect">
                       <a:avLst/>
@@ -4055,7 +4455,7 @@
           <w:color w:val="595959" w:themeColor="text1" w:themeTint="A6"/>
         </w:rPr>
       </w:pPr>
-      <w:bookmarkStart w:id="13" w:name="_Toc128579685"/>
+      <w:bookmarkStart w:id="38" w:name="_Toc128579685"/>
       <w:r>
         <w:rPr>
           <w:rFonts w:ascii="Arial" w:hAnsi="Arial" w:cs="Arial"/>
@@ -4127,30 +4527,36 @@
           <w:iCs/>
           <w:color w:val="595959" w:themeColor="text1" w:themeTint="A6"/>
         </w:rPr>
-        <w:t>Diagrama de casos de uso de la Gestión Comercial</w:t>
-      </w:r>
-      <w:bookmarkEnd w:id="13"/>
-    </w:p>
-    <w:p>
-      <w:pPr>
-        <w:jc w:val="both"/>
-        <w:rPr>
-          <w:rFonts w:ascii="Arial" w:hAnsi="Arial" w:cs="Arial"/>
-        </w:rPr>
-      </w:pPr>
-    </w:p>
-    <w:p>
-      <w:pPr>
-        <w:rPr>
-          <w:rFonts w:ascii="Arial" w:hAnsi="Arial" w:cs="Arial"/>
-        </w:rPr>
-      </w:pPr>
-      <w:r>
-        <w:rPr>
-          <w:rFonts w:ascii="Arial" w:hAnsi="Arial" w:cs="Arial"/>
-        </w:rPr>
-        <w:br w:type="page"/>
-      </w:r>
+        <w:t xml:space="preserve">Diagrama de casos de uso de </w:t>
+      </w:r>
+      <w:del w:id="39" w:author="Lopez Martinez, Patricia" w:date="2023-10-20T12:59:00Z">
+        <w:r>
+          <w:rPr>
+            <w:rFonts w:ascii="Arial" w:hAnsi="Arial" w:cs="Arial"/>
+            <w:i/>
+            <w:iCs/>
+            <w:color w:val="595959" w:themeColor="text1" w:themeTint="A6"/>
+          </w:rPr>
+          <w:delText xml:space="preserve">la </w:delText>
+        </w:r>
+      </w:del>
+      <w:r>
+        <w:rPr>
+          <w:rFonts w:ascii="Arial" w:hAnsi="Arial" w:cs="Arial"/>
+          <w:i/>
+          <w:iCs/>
+          <w:color w:val="595959" w:themeColor="text1" w:themeTint="A6"/>
+        </w:rPr>
+        <w:t>Gestión Comercial</w:t>
+      </w:r>
+      <w:bookmarkEnd w:id="38"/>
+    </w:p>
+    <w:p>
+      <w:pPr>
+        <w:rPr>
+          <w:rFonts w:ascii="Arial" w:hAnsi="Arial" w:cs="Arial"/>
+        </w:rPr>
+      </w:pPr>
     </w:p>
     <w:p>
       <w:pPr>
@@ -4164,7 +4570,7 @@
           <w:szCs w:val="24"/>
         </w:rPr>
       </w:pPr>
-      <w:bookmarkStart w:id="14" w:name="_Toc144671371"/>
+      <w:bookmarkStart w:id="40" w:name="_Toc144671371"/>
       <w:r>
         <w:rPr>
           <w:rFonts w:ascii="Arial" w:hAnsi="Arial" w:cs="Arial"/>
@@ -4174,7 +4580,6 @@
           <w:sz w:val="24"/>
           <w:szCs w:val="24"/>
         </w:rPr>
-        <w:lastRenderedPageBreak/>
         <w:t>2.</w:t>
       </w:r>
       <w:r>
@@ -4199,6 +4604,7 @@
         </w:rPr>
         <w:t xml:space="preserve"> </w:t>
       </w:r>
+      <w:commentRangeStart w:id="41"/>
       <w:r>
         <w:rPr>
           <w:rFonts w:ascii="Arial" w:hAnsi="Arial" w:cs="Arial"/>
@@ -4208,9 +4614,103 @@
           <w:sz w:val="24"/>
           <w:szCs w:val="24"/>
         </w:rPr>
-        <w:t>Especificaciones de los casos de uso</w:t>
-      </w:r>
-      <w:bookmarkEnd w:id="14"/>
+        <w:t>Especificaci</w:t>
+      </w:r>
+      <w:ins w:id="42" w:author="Lopez Martinez, Patricia" w:date="2023-10-20T13:00:00Z">
+        <w:r>
+          <w:rPr>
+            <w:rFonts w:ascii="Arial" w:hAnsi="Arial" w:cs="Arial"/>
+            <w:b/>
+            <w:bCs/>
+            <w:color w:val="auto"/>
+            <w:sz w:val="24"/>
+            <w:szCs w:val="24"/>
+          </w:rPr>
+          <w:t>ó</w:t>
+        </w:r>
+      </w:ins>
+      <w:del w:id="43" w:author="Lopez Martinez, Patricia" w:date="2023-10-20T13:00:00Z">
+        <w:r>
+          <w:rPr>
+            <w:rFonts w:ascii="Arial" w:hAnsi="Arial" w:cs="Arial"/>
+            <w:b/>
+            <w:bCs/>
+            <w:color w:val="auto"/>
+            <w:sz w:val="24"/>
+            <w:szCs w:val="24"/>
+          </w:rPr>
+          <w:delText>o</w:delText>
+        </w:r>
+      </w:del>
+      <w:r>
+        <w:rPr>
+          <w:rFonts w:ascii="Arial" w:hAnsi="Arial" w:cs="Arial"/>
+          <w:b/>
+          <w:bCs/>
+          <w:color w:val="auto"/>
+          <w:sz w:val="24"/>
+          <w:szCs w:val="24"/>
+        </w:rPr>
+        <w:t>n</w:t>
+      </w:r>
+      <w:del w:id="44" w:author="Lopez Martinez, Patricia" w:date="2023-10-20T13:00:00Z">
+        <w:r>
+          <w:rPr>
+            <w:rFonts w:ascii="Arial" w:hAnsi="Arial" w:cs="Arial"/>
+            <w:b/>
+            <w:bCs/>
+            <w:color w:val="auto"/>
+            <w:sz w:val="24"/>
+            <w:szCs w:val="24"/>
+          </w:rPr>
+          <w:delText>es</w:delText>
+        </w:r>
+      </w:del>
+      <w:commentRangeEnd w:id="41"/>
+      <w:r>
+        <w:rPr>
+          <w:rStyle w:val="Refdecomentario"/>
+          <w:rFonts w:asciiTheme="minorHAnsi" w:eastAsiaTheme="minorHAnsi" w:hAnsiTheme="minorHAnsi" w:cstheme="minorBidi"/>
+          <w:color w:val="auto"/>
+        </w:rPr>
+        <w:commentReference w:id="41"/>
+      </w:r>
+      <w:r>
+        <w:rPr>
+          <w:rFonts w:ascii="Arial" w:hAnsi="Arial" w:cs="Arial"/>
+          <w:b/>
+          <w:bCs/>
+          <w:color w:val="auto"/>
+          <w:sz w:val="24"/>
+          <w:szCs w:val="24"/>
+        </w:rPr>
+        <w:t xml:space="preserve"> de </w:t>
+      </w:r>
+      <w:del w:id="45" w:author="Lopez Martinez, Patricia" w:date="2023-10-20T13:00:00Z">
+        <w:r>
+          <w:rPr>
+            <w:rFonts w:ascii="Arial" w:hAnsi="Arial" w:cs="Arial"/>
+            <w:b/>
+            <w:bCs/>
+            <w:color w:val="auto"/>
+            <w:sz w:val="24"/>
+            <w:szCs w:val="24"/>
+          </w:rPr>
+          <w:delText xml:space="preserve">los </w:delText>
+        </w:r>
+      </w:del>
+      <w:r>
+        <w:rPr>
+          <w:rFonts w:ascii="Arial" w:hAnsi="Arial" w:cs="Arial"/>
+          <w:b/>
+          <w:bCs/>
+          <w:color w:val="auto"/>
+          <w:sz w:val="24"/>
+          <w:szCs w:val="24"/>
+        </w:rPr>
+        <w:t>casos de uso</w:t>
+      </w:r>
+      <w:bookmarkEnd w:id="40"/>
     </w:p>
     <w:p>
       <w:pPr>
@@ -4231,8 +4731,110 @@
         <w:rPr>
           <w:rFonts w:ascii="Arial" w:hAnsi="Arial" w:cs="Arial"/>
         </w:rPr>
-        <w:t>Para extender la definición de los requisitos funcionales, a continuación, se exponen los principales casos de uso en forma de tablas de especificaciones:</w:t>
-      </w:r>
+        <w:t xml:space="preserve">Para </w:t>
+      </w:r>
+      <w:del w:id="46" w:author="Lopez Martinez, Patricia" w:date="2023-10-20T13:00:00Z">
+        <w:r>
+          <w:rPr>
+            <w:rFonts w:ascii="Arial" w:hAnsi="Arial" w:cs="Arial"/>
+          </w:rPr>
+          <w:delText xml:space="preserve">extender </w:delText>
+        </w:r>
+      </w:del>
+      <w:ins w:id="47" w:author="Lopez Martinez, Patricia" w:date="2023-10-20T13:00:00Z">
+        <w:r>
+          <w:rPr>
+            <w:rFonts w:ascii="Arial" w:hAnsi="Arial" w:cs="Arial"/>
+          </w:rPr>
+          <w:t>completar</w:t>
+        </w:r>
+        <w:r>
+          <w:rPr>
+            <w:rFonts w:ascii="Arial" w:hAnsi="Arial" w:cs="Arial"/>
+          </w:rPr>
+          <w:t xml:space="preserve"> </w:t>
+        </w:r>
+      </w:ins>
+      <w:r>
+        <w:rPr>
+          <w:rFonts w:ascii="Arial" w:hAnsi="Arial" w:cs="Arial"/>
+        </w:rPr>
+        <w:t xml:space="preserve">la definición de los requisitos funcionales, a continuación, se </w:t>
+      </w:r>
+      <w:proofErr w:type="spellStart"/>
+      <w:r>
+        <w:rPr>
+          <w:rFonts w:ascii="Arial" w:hAnsi="Arial" w:cs="Arial"/>
+        </w:rPr>
+        <w:t>expone</w:t>
+      </w:r>
+      <w:del w:id="48" w:author="Lopez Martinez, Patricia" w:date="2023-10-20T13:01:00Z">
+        <w:r>
+          <w:rPr>
+            <w:rFonts w:ascii="Arial" w:hAnsi="Arial" w:cs="Arial"/>
+          </w:rPr>
+          <w:delText xml:space="preserve">n </w:delText>
+        </w:r>
+      </w:del>
+      <w:ins w:id="49" w:author="Lopez Martinez, Patricia" w:date="2023-10-20T13:01:00Z">
+        <w:r>
+          <w:rPr>
+            <w:rFonts w:ascii="Arial" w:hAnsi="Arial" w:cs="Arial"/>
+          </w:rPr>
+          <w:t>la</w:t>
+        </w:r>
+        <w:proofErr w:type="spellEnd"/>
+        <w:r>
+          <w:rPr>
+            <w:rFonts w:ascii="Arial" w:hAnsi="Arial" w:cs="Arial"/>
+          </w:rPr>
+          <w:t xml:space="preserve"> especificación detallada de los </w:t>
+        </w:r>
+      </w:ins>
+      <w:del w:id="50" w:author="Lopez Martinez, Patricia" w:date="2023-10-20T13:01:00Z">
+        <w:r>
+          <w:rPr>
+            <w:rFonts w:ascii="Arial" w:hAnsi="Arial" w:cs="Arial"/>
+          </w:rPr>
+          <w:delText xml:space="preserve">los </w:delText>
+        </w:r>
+      </w:del>
+      <w:r>
+        <w:rPr>
+          <w:rFonts w:ascii="Arial" w:hAnsi="Arial" w:cs="Arial"/>
+        </w:rPr>
+        <w:t xml:space="preserve">principales casos de uso </w:t>
+      </w:r>
+      <w:del w:id="51" w:author="Lopez Martinez, Patricia" w:date="2023-10-20T13:01:00Z">
+        <w:r>
+          <w:rPr>
+            <w:rFonts w:ascii="Arial" w:hAnsi="Arial" w:cs="Arial"/>
+          </w:rPr>
+          <w:delText xml:space="preserve">en forma de tablas de </w:delText>
+        </w:r>
+        <w:commentRangeStart w:id="52"/>
+        <w:r>
+          <w:rPr>
+            <w:rFonts w:ascii="Arial" w:hAnsi="Arial" w:cs="Arial"/>
+          </w:rPr>
+          <w:delText>especificaciones</w:delText>
+        </w:r>
+      </w:del>
+      <w:commentRangeEnd w:id="52"/>
+      <w:r>
+        <w:rPr>
+          <w:rStyle w:val="Refdecomentario"/>
+        </w:rPr>
+        <w:commentReference w:id="52"/>
+      </w:r>
+      <w:del w:id="53" w:author="Lopez Martinez, Patricia" w:date="2023-10-20T13:01:00Z">
+        <w:r>
+          <w:rPr>
+            <w:rFonts w:ascii="Arial" w:hAnsi="Arial" w:cs="Arial"/>
+          </w:rPr>
+          <w:delText>:</w:delText>
+        </w:r>
+      </w:del>
     </w:p>
     <w:p>
       <w:pPr>
@@ -4670,6 +5272,7 @@
               <w:rPr>
                 <w:rFonts w:ascii="Arial" w:hAnsi="Arial" w:cs="Arial"/>
               </w:rPr>
+              <w:lastRenderedPageBreak/>
               <w:t>Precondici</w:t>
             </w:r>
             <w:r>
@@ -4963,7 +5566,27 @@
               <w:rPr>
                 <w:rFonts w:ascii="Arial" w:hAnsi="Arial" w:cs="Arial"/>
               </w:rPr>
-              <w:t>a rellenar.</w:t>
+              <w:t xml:space="preserve">a </w:t>
+            </w:r>
+            <w:commentRangeStart w:id="54"/>
+            <w:r>
+              <w:rPr>
+                <w:rFonts w:ascii="Arial" w:hAnsi="Arial" w:cs="Arial"/>
+              </w:rPr>
+              <w:t>rellenar</w:t>
+            </w:r>
+            <w:commentRangeEnd w:id="54"/>
+            <w:r>
+              <w:rPr>
+                <w:rStyle w:val="Refdecomentario"/>
+              </w:rPr>
+              <w:commentReference w:id="54"/>
+            </w:r>
+            <w:r>
+              <w:rPr>
+                <w:rFonts w:ascii="Arial" w:hAnsi="Arial" w:cs="Arial"/>
+              </w:rPr>
+              <w:t>.</w:t>
             </w:r>
           </w:p>
           <w:p>
@@ -5241,7 +5864,27 @@
               <w:rPr>
                 <w:rFonts w:ascii="Arial" w:hAnsi="Arial" w:cs="Arial"/>
               </w:rPr>
-              <w:t>Ídem a la extensión 2a.</w:t>
+              <w:t xml:space="preserve">Ídem a la extensión </w:t>
+            </w:r>
+            <w:commentRangeStart w:id="55"/>
+            <w:r>
+              <w:rPr>
+                <w:rFonts w:ascii="Arial" w:hAnsi="Arial" w:cs="Arial"/>
+              </w:rPr>
+              <w:t>2a</w:t>
+            </w:r>
+            <w:commentRangeEnd w:id="55"/>
+            <w:r>
+              <w:rPr>
+                <w:rStyle w:val="Refdecomentario"/>
+              </w:rPr>
+              <w:commentReference w:id="55"/>
+            </w:r>
+            <w:r>
+              <w:rPr>
+                <w:rFonts w:ascii="Arial" w:hAnsi="Arial" w:cs="Arial"/>
+              </w:rPr>
+              <w:t>.</w:t>
             </w:r>
           </w:p>
         </w:tc>
@@ -6219,7 +6862,27 @@
               <w:rPr>
                 <w:rFonts w:ascii="Arial" w:hAnsi="Arial" w:cs="Arial"/>
               </w:rPr>
-              <w:t xml:space="preserve"> sobre el artículo.</w:t>
+              <w:t xml:space="preserve"> sobre el </w:t>
+            </w:r>
+            <w:commentRangeStart w:id="56"/>
+            <w:r>
+              <w:rPr>
+                <w:rFonts w:ascii="Arial" w:hAnsi="Arial" w:cs="Arial"/>
+              </w:rPr>
+              <w:t>artículo</w:t>
+            </w:r>
+            <w:commentRangeEnd w:id="56"/>
+            <w:r>
+              <w:rPr>
+                <w:rStyle w:val="Refdecomentario"/>
+              </w:rPr>
+              <w:commentReference w:id="56"/>
+            </w:r>
+            <w:r>
+              <w:rPr>
+                <w:rFonts w:ascii="Arial" w:hAnsi="Arial" w:cs="Arial"/>
+              </w:rPr>
+              <w:t>.</w:t>
             </w:r>
           </w:p>
           <w:p>
@@ -6487,7 +7150,27 @@
               <w:rPr>
                 <w:rFonts w:ascii="Arial" w:hAnsi="Arial" w:cs="Arial"/>
               </w:rPr>
-              <w:t>4a. Ídem a la extensión 2a.</w:t>
+              <w:t xml:space="preserve">4a. Ídem a la extensión </w:t>
+            </w:r>
+            <w:commentRangeStart w:id="57"/>
+            <w:r>
+              <w:rPr>
+                <w:rFonts w:ascii="Arial" w:hAnsi="Arial" w:cs="Arial"/>
+              </w:rPr>
+              <w:t>2a</w:t>
+            </w:r>
+            <w:commentRangeEnd w:id="57"/>
+            <w:r>
+              <w:rPr>
+                <w:rStyle w:val="Refdecomentario"/>
+              </w:rPr>
+              <w:commentReference w:id="57"/>
+            </w:r>
+            <w:r>
+              <w:rPr>
+                <w:rFonts w:ascii="Arial" w:hAnsi="Arial" w:cs="Arial"/>
+              </w:rPr>
+              <w:t>.</w:t>
             </w:r>
           </w:p>
         </w:tc>
@@ -7152,7 +7835,27 @@
               <w:rPr>
                 <w:rFonts w:ascii="Arial" w:hAnsi="Arial" w:cs="Arial"/>
               </w:rPr>
-              <w:t xml:space="preserve"> el artículo en la base de datos.</w:t>
+              <w:t xml:space="preserve"> el artículo en la base de </w:t>
+            </w:r>
+            <w:commentRangeStart w:id="58"/>
+            <w:r>
+              <w:rPr>
+                <w:rFonts w:ascii="Arial" w:hAnsi="Arial" w:cs="Arial"/>
+              </w:rPr>
+              <w:t>datos</w:t>
+            </w:r>
+            <w:commentRangeEnd w:id="58"/>
+            <w:r>
+              <w:rPr>
+                <w:rStyle w:val="Refdecomentario"/>
+              </w:rPr>
+              <w:commentReference w:id="58"/>
+            </w:r>
+            <w:r>
+              <w:rPr>
+                <w:rFonts w:ascii="Arial" w:hAnsi="Arial" w:cs="Arial"/>
+              </w:rPr>
+              <w:t>.</w:t>
             </w:r>
           </w:p>
           <w:p>
@@ -8329,7 +9032,27 @@
               <w:rPr>
                 <w:rFonts w:ascii="Arial" w:hAnsi="Arial" w:cs="Arial"/>
               </w:rPr>
-              <w:t>recoge los artículos guardados en la base de datos.</w:t>
+              <w:t xml:space="preserve">recoge los artículos guardados en la base de </w:t>
+            </w:r>
+            <w:commentRangeStart w:id="59"/>
+            <w:r>
+              <w:rPr>
+                <w:rFonts w:ascii="Arial" w:hAnsi="Arial" w:cs="Arial"/>
+              </w:rPr>
+              <w:t>datos</w:t>
+            </w:r>
+            <w:commentRangeEnd w:id="59"/>
+            <w:r>
+              <w:rPr>
+                <w:rStyle w:val="Refdecomentario"/>
+              </w:rPr>
+              <w:commentReference w:id="59"/>
+            </w:r>
+            <w:r>
+              <w:rPr>
+                <w:rFonts w:ascii="Arial" w:hAnsi="Arial" w:cs="Arial"/>
+              </w:rPr>
+              <w:t>.</w:t>
             </w:r>
           </w:p>
           <w:p>
@@ -9818,7 +10541,21 @@
               <w:rPr>
                 <w:rFonts w:ascii="Arial" w:hAnsi="Arial" w:cs="Arial"/>
               </w:rPr>
-              <w:t>Generar Compra</w:t>
+              <w:t xml:space="preserve">Generar </w:t>
+            </w:r>
+            <w:commentRangeStart w:id="60"/>
+            <w:r>
+              <w:rPr>
+                <w:rFonts w:ascii="Arial" w:hAnsi="Arial" w:cs="Arial"/>
+              </w:rPr>
+              <w:t>Compra</w:t>
+            </w:r>
+            <w:commentRangeEnd w:id="60"/>
+            <w:r>
+              <w:rPr>
+                <w:rStyle w:val="Refdecomentario"/>
+              </w:rPr>
+              <w:commentReference w:id="60"/>
             </w:r>
           </w:p>
         </w:tc>
@@ -15357,6 +16094,12 @@
         </w:rPr>
         <w:br w:type="page"/>
       </w:r>
+      <w:r>
+        <w:rPr>
+          <w:rStyle w:val="Refdecomentario"/>
+        </w:rPr>
+        <w:commentReference w:id="61"/>
+      </w:r>
     </w:p>
     <w:p>
       <w:pPr>
@@ -15850,6 +16593,7 @@
                 <w:iCs/>
               </w:rPr>
             </w:pPr>
+            <w:proofErr w:type="spellStart"/>
             <w:r>
               <w:rPr>
                 <w:rFonts w:ascii="Arial" w:hAnsi="Arial" w:cs="Arial"/>
@@ -15860,6 +16604,7 @@
               </w:rPr>
               <w:t>Login</w:t>
             </w:r>
+            <w:proofErr w:type="spellEnd"/>
           </w:p>
         </w:tc>
         <w:tc>
@@ -15885,8 +16630,16 @@
               <w:rPr>
                 <w:rFonts w:ascii="Arial" w:hAnsi="Arial" w:cs="Arial"/>
               </w:rPr>
-              <w:t>usuarios/login</w:t>
-            </w:r>
+              <w:t>usuarios/</w:t>
+            </w:r>
+            <w:proofErr w:type="spellStart"/>
+            <w:r>
+              <w:rPr>
+                <w:rFonts w:ascii="Arial" w:hAnsi="Arial" w:cs="Arial"/>
+              </w:rPr>
+              <w:t>login</w:t>
+            </w:r>
+            <w:proofErr w:type="spellEnd"/>
           </w:p>
         </w:tc>
         <w:tc>
@@ -15975,12 +16728,14 @@
                 <w:rFonts w:ascii="Arial" w:hAnsi="Arial" w:cs="Arial"/>
               </w:rPr>
             </w:pPr>
+            <w:proofErr w:type="spellStart"/>
             <w:r>
               <w:rPr>
                 <w:rFonts w:ascii="Arial" w:hAnsi="Arial" w:cs="Arial"/>
               </w:rPr>
               <w:t>categorias</w:t>
             </w:r>
+            <w:proofErr w:type="spellEnd"/>
           </w:p>
         </w:tc>
         <w:tc>
@@ -16150,12 +16905,14 @@
                 <w:rFonts w:ascii="Arial" w:hAnsi="Arial" w:cs="Arial"/>
               </w:rPr>
             </w:pPr>
+            <w:proofErr w:type="spellStart"/>
             <w:r>
               <w:rPr>
                 <w:rFonts w:ascii="Arial" w:hAnsi="Arial" w:cs="Arial"/>
               </w:rPr>
               <w:t>categorias</w:t>
             </w:r>
+            <w:proofErr w:type="spellEnd"/>
           </w:p>
         </w:tc>
         <w:tc>
@@ -16241,11 +16998,19 @@
                 <w:rFonts w:ascii="Arial" w:hAnsi="Arial" w:cs="Arial"/>
               </w:rPr>
             </w:pPr>
-            <w:r>
-              <w:rPr>
-                <w:rFonts w:ascii="Arial" w:hAnsi="Arial" w:cs="Arial"/>
-              </w:rPr>
-              <w:t>articulos/{id}</w:t>
+            <w:proofErr w:type="spellStart"/>
+            <w:r>
+              <w:rPr>
+                <w:rFonts w:ascii="Arial" w:hAnsi="Arial" w:cs="Arial"/>
+              </w:rPr>
+              <w:t>articulos</w:t>
+            </w:r>
+            <w:proofErr w:type="spellEnd"/>
+            <w:r>
+              <w:rPr>
+                <w:rFonts w:ascii="Arial" w:hAnsi="Arial" w:cs="Arial"/>
+              </w:rPr>
+              <w:t>/{id}</w:t>
             </w:r>
           </w:p>
         </w:tc>
@@ -16325,12 +17090,14 @@
                 <w:rFonts w:ascii="Arial" w:hAnsi="Arial" w:cs="Arial"/>
               </w:rPr>
             </w:pPr>
+            <w:proofErr w:type="spellStart"/>
             <w:r>
               <w:rPr>
                 <w:rFonts w:ascii="Arial" w:hAnsi="Arial" w:cs="Arial"/>
               </w:rPr>
               <w:t>articulos</w:t>
             </w:r>
+            <w:proofErr w:type="spellEnd"/>
           </w:p>
         </w:tc>
         <w:tc>
@@ -16416,12 +17183,14 @@
                 <w:rFonts w:ascii="Arial" w:hAnsi="Arial" w:cs="Arial"/>
               </w:rPr>
             </w:pPr>
+            <w:proofErr w:type="spellStart"/>
             <w:r>
               <w:rPr>
                 <w:rFonts w:ascii="Arial" w:hAnsi="Arial" w:cs="Arial"/>
               </w:rPr>
               <w:t>articulos</w:t>
             </w:r>
+            <w:proofErr w:type="spellEnd"/>
           </w:p>
         </w:tc>
         <w:tc>
@@ -17291,7 +18060,33 @@
           <w:lang w:eastAsia="es-ES"/>
           <w14:ligatures w14:val="none"/>
         </w:rPr>
-        <w:t>"jaiminion"</w:t>
+        <w:t>"</w:t>
+      </w:r>
+      <w:proofErr w:type="spellStart"/>
+      <w:r>
+        <w:rPr>
+          <w:rFonts w:ascii="Courier New" w:eastAsia="Times New Roman" w:hAnsi="Courier New" w:cs="Courier New"/>
+          <w:color w:val="0451A5"/>
+          <w:kern w:val="0"/>
+          <w:sz w:val="18"/>
+          <w:szCs w:val="18"/>
+          <w:lang w:eastAsia="es-ES"/>
+          <w14:ligatures w14:val="none"/>
+        </w:rPr>
+        <w:t>jaiminion</w:t>
+      </w:r>
+      <w:proofErr w:type="spellEnd"/>
+      <w:r>
+        <w:rPr>
+          <w:rFonts w:ascii="Courier New" w:eastAsia="Times New Roman" w:hAnsi="Courier New" w:cs="Courier New"/>
+          <w:color w:val="0451A5"/>
+          <w:kern w:val="0"/>
+          <w:sz w:val="18"/>
+          <w:szCs w:val="18"/>
+          <w:lang w:eastAsia="es-ES"/>
+          <w14:ligatures w14:val="none"/>
+        </w:rPr>
+        <w:t>"</w:t>
       </w:r>
       <w:r>
         <w:rPr>
@@ -17342,7 +18137,33 @@
           <w:lang w:eastAsia="es-ES"/>
           <w14:ligatures w14:val="none"/>
         </w:rPr>
-        <w:t>"password"</w:t>
+        <w:t>"</w:t>
+      </w:r>
+      <w:proofErr w:type="spellStart"/>
+      <w:r>
+        <w:rPr>
+          <w:rFonts w:ascii="Courier New" w:eastAsia="Times New Roman" w:hAnsi="Courier New" w:cs="Courier New"/>
+          <w:color w:val="A31515"/>
+          <w:kern w:val="0"/>
+          <w:sz w:val="18"/>
+          <w:szCs w:val="18"/>
+          <w:lang w:eastAsia="es-ES"/>
+          <w14:ligatures w14:val="none"/>
+        </w:rPr>
+        <w:t>password</w:t>
+      </w:r>
+      <w:proofErr w:type="spellEnd"/>
+      <w:r>
+        <w:rPr>
+          <w:rFonts w:ascii="Courier New" w:eastAsia="Times New Roman" w:hAnsi="Courier New" w:cs="Courier New"/>
+          <w:color w:val="A31515"/>
+          <w:kern w:val="0"/>
+          <w:sz w:val="18"/>
+          <w:szCs w:val="18"/>
+          <w:lang w:eastAsia="es-ES"/>
+          <w14:ligatures w14:val="none"/>
+        </w:rPr>
+        <w:t>"</w:t>
       </w:r>
       <w:r>
         <w:rPr>
@@ -17516,7 +18337,33 @@
           <w:lang w:eastAsia="es-ES"/>
           <w14:ligatures w14:val="none"/>
         </w:rPr>
-        <w:t>"Admin"</w:t>
+        <w:t>"</w:t>
+      </w:r>
+      <w:proofErr w:type="spellStart"/>
+      <w:r>
+        <w:rPr>
+          <w:rFonts w:ascii="Courier New" w:eastAsia="Times New Roman" w:hAnsi="Courier New" w:cs="Courier New"/>
+          <w:color w:val="0451A5"/>
+          <w:kern w:val="0"/>
+          <w:sz w:val="18"/>
+          <w:szCs w:val="18"/>
+          <w:lang w:eastAsia="es-ES"/>
+          <w14:ligatures w14:val="none"/>
+        </w:rPr>
+        <w:t>Admin</w:t>
+      </w:r>
+      <w:proofErr w:type="spellEnd"/>
+      <w:r>
+        <w:rPr>
+          <w:rFonts w:ascii="Courier New" w:eastAsia="Times New Roman" w:hAnsi="Courier New" w:cs="Courier New"/>
+          <w:color w:val="0451A5"/>
+          <w:kern w:val="0"/>
+          <w:sz w:val="18"/>
+          <w:szCs w:val="18"/>
+          <w:lang w:eastAsia="es-ES"/>
+          <w14:ligatures w14:val="none"/>
+        </w:rPr>
+        <w:t>"</w:t>
       </w:r>
     </w:p>
     <w:p>
@@ -17877,7 +18724,33 @@
           <w:lang w:eastAsia="es-ES"/>
           <w14:ligatures w14:val="none"/>
         </w:rPr>
-        <w:t>"jaiminion"</w:t>
+        <w:t>"</w:t>
+      </w:r>
+      <w:proofErr w:type="spellStart"/>
+      <w:r>
+        <w:rPr>
+          <w:rFonts w:ascii="Courier New" w:eastAsia="Times New Roman" w:hAnsi="Courier New" w:cs="Courier New"/>
+          <w:color w:val="0451A5"/>
+          <w:kern w:val="0"/>
+          <w:sz w:val="18"/>
+          <w:szCs w:val="18"/>
+          <w:lang w:eastAsia="es-ES"/>
+          <w14:ligatures w14:val="none"/>
+        </w:rPr>
+        <w:t>jaiminion</w:t>
+      </w:r>
+      <w:proofErr w:type="spellEnd"/>
+      <w:r>
+        <w:rPr>
+          <w:rFonts w:ascii="Courier New" w:eastAsia="Times New Roman" w:hAnsi="Courier New" w:cs="Courier New"/>
+          <w:color w:val="0451A5"/>
+          <w:kern w:val="0"/>
+          <w:sz w:val="18"/>
+          <w:szCs w:val="18"/>
+          <w:lang w:eastAsia="es-ES"/>
+          <w14:ligatures w14:val="none"/>
+        </w:rPr>
+        <w:t>"</w:t>
       </w:r>
       <w:r>
         <w:rPr>
@@ -17928,7 +18801,33 @@
           <w:lang w:eastAsia="es-ES"/>
           <w14:ligatures w14:val="none"/>
         </w:rPr>
-        <w:t>"password"</w:t>
+        <w:t>"</w:t>
+      </w:r>
+      <w:proofErr w:type="spellStart"/>
+      <w:r>
+        <w:rPr>
+          <w:rFonts w:ascii="Courier New" w:eastAsia="Times New Roman" w:hAnsi="Courier New" w:cs="Courier New"/>
+          <w:color w:val="A31515"/>
+          <w:kern w:val="0"/>
+          <w:sz w:val="18"/>
+          <w:szCs w:val="18"/>
+          <w:lang w:eastAsia="es-ES"/>
+          <w14:ligatures w14:val="none"/>
+        </w:rPr>
+        <w:t>password</w:t>
+      </w:r>
+      <w:proofErr w:type="spellEnd"/>
+      <w:r>
+        <w:rPr>
+          <w:rFonts w:ascii="Courier New" w:eastAsia="Times New Roman" w:hAnsi="Courier New" w:cs="Courier New"/>
+          <w:color w:val="A31515"/>
+          <w:kern w:val="0"/>
+          <w:sz w:val="18"/>
+          <w:szCs w:val="18"/>
+          <w:lang w:eastAsia="es-ES"/>
+          <w14:ligatures w14:val="none"/>
+        </w:rPr>
+        <w:t>"</w:t>
       </w:r>
       <w:r>
         <w:rPr>
@@ -18090,7 +18989,33 @@
           <w:lang w:eastAsia="es-ES"/>
           <w14:ligatures w14:val="none"/>
         </w:rPr>
-        <w:t>"Admin"</w:t>
+        <w:t>"</w:t>
+      </w:r>
+      <w:proofErr w:type="spellStart"/>
+      <w:r>
+        <w:rPr>
+          <w:rFonts w:ascii="Courier New" w:eastAsia="Times New Roman" w:hAnsi="Courier New" w:cs="Courier New"/>
+          <w:color w:val="0451A5"/>
+          <w:kern w:val="0"/>
+          <w:sz w:val="18"/>
+          <w:szCs w:val="18"/>
+          <w:lang w:eastAsia="es-ES"/>
+          <w14:ligatures w14:val="none"/>
+        </w:rPr>
+        <w:t>Admin</w:t>
+      </w:r>
+      <w:proofErr w:type="spellEnd"/>
+      <w:r>
+        <w:rPr>
+          <w:rFonts w:ascii="Courier New" w:eastAsia="Times New Roman" w:hAnsi="Courier New" w:cs="Courier New"/>
+          <w:color w:val="0451A5"/>
+          <w:kern w:val="0"/>
+          <w:sz w:val="18"/>
+          <w:szCs w:val="18"/>
+          <w:lang w:eastAsia="es-ES"/>
+          <w14:ligatures w14:val="none"/>
+        </w:rPr>
+        <w:t>"</w:t>
       </w:r>
     </w:p>
     <w:p>
@@ -18435,7 +19360,33 @@
           <w:lang w:eastAsia="es-ES"/>
           <w14:ligatures w14:val="none"/>
         </w:rPr>
-        <w:t>"password"</w:t>
+        <w:t>"</w:t>
+      </w:r>
+      <w:proofErr w:type="spellStart"/>
+      <w:r>
+        <w:rPr>
+          <w:rFonts w:ascii="Courier New" w:eastAsia="Times New Roman" w:hAnsi="Courier New" w:cs="Courier New"/>
+          <w:color w:val="A31515"/>
+          <w:kern w:val="0"/>
+          <w:sz w:val="18"/>
+          <w:szCs w:val="18"/>
+          <w:lang w:eastAsia="es-ES"/>
+          <w14:ligatures w14:val="none"/>
+        </w:rPr>
+        <w:t>password</w:t>
+      </w:r>
+      <w:proofErr w:type="spellEnd"/>
+      <w:r>
+        <w:rPr>
+          <w:rFonts w:ascii="Courier New" w:eastAsia="Times New Roman" w:hAnsi="Courier New" w:cs="Courier New"/>
+          <w:color w:val="A31515"/>
+          <w:kern w:val="0"/>
+          <w:sz w:val="18"/>
+          <w:szCs w:val="18"/>
+          <w:lang w:eastAsia="es-ES"/>
+          <w14:ligatures w14:val="none"/>
+        </w:rPr>
+        <w:t>"</w:t>
       </w:r>
       <w:r>
         <w:rPr>
@@ -18597,7 +19548,33 @@
           <w:lang w:eastAsia="es-ES"/>
           <w14:ligatures w14:val="none"/>
         </w:rPr>
-        <w:t>"Admin"</w:t>
+        <w:t>"</w:t>
+      </w:r>
+      <w:proofErr w:type="spellStart"/>
+      <w:r>
+        <w:rPr>
+          <w:rFonts w:ascii="Courier New" w:eastAsia="Times New Roman" w:hAnsi="Courier New" w:cs="Courier New"/>
+          <w:color w:val="0451A5"/>
+          <w:kern w:val="0"/>
+          <w:sz w:val="18"/>
+          <w:szCs w:val="18"/>
+          <w:lang w:eastAsia="es-ES"/>
+          <w14:ligatures w14:val="none"/>
+        </w:rPr>
+        <w:t>Admin</w:t>
+      </w:r>
+      <w:proofErr w:type="spellEnd"/>
+      <w:r>
+        <w:rPr>
+          <w:rFonts w:ascii="Courier New" w:eastAsia="Times New Roman" w:hAnsi="Courier New" w:cs="Courier New"/>
+          <w:color w:val="0451A5"/>
+          <w:kern w:val="0"/>
+          <w:sz w:val="18"/>
+          <w:szCs w:val="18"/>
+          <w:lang w:eastAsia="es-ES"/>
+          <w14:ligatures w14:val="none"/>
+        </w:rPr>
+        <w:t>"</w:t>
       </w:r>
     </w:p>
     <w:p>
@@ -18699,6 +19676,7 @@
           <w:u w:val="single"/>
         </w:rPr>
       </w:pPr>
+      <w:proofErr w:type="spellStart"/>
       <w:r>
         <w:rPr>
           <w:rFonts w:ascii="Arial" w:hAnsi="Arial" w:cs="Arial"/>
@@ -18708,6 +19686,7 @@
         </w:rPr>
         <w:t>Login</w:t>
       </w:r>
+      <w:proofErr w:type="spellEnd"/>
     </w:p>
     <w:p>
       <w:pPr>
@@ -18796,7 +19775,33 @@
           <w:lang w:eastAsia="es-ES"/>
           <w14:ligatures w14:val="none"/>
         </w:rPr>
-        <w:t>"jaiminion"</w:t>
+        <w:t>"</w:t>
+      </w:r>
+      <w:proofErr w:type="spellStart"/>
+      <w:r>
+        <w:rPr>
+          <w:rFonts w:ascii="Courier New" w:eastAsia="Times New Roman" w:hAnsi="Courier New" w:cs="Courier New"/>
+          <w:color w:val="0451A5"/>
+          <w:kern w:val="0"/>
+          <w:sz w:val="18"/>
+          <w:szCs w:val="18"/>
+          <w:lang w:eastAsia="es-ES"/>
+          <w14:ligatures w14:val="none"/>
+        </w:rPr>
+        <w:t>jaiminion</w:t>
+      </w:r>
+      <w:proofErr w:type="spellEnd"/>
+      <w:r>
+        <w:rPr>
+          <w:rFonts w:ascii="Courier New" w:eastAsia="Times New Roman" w:hAnsi="Courier New" w:cs="Courier New"/>
+          <w:color w:val="0451A5"/>
+          <w:kern w:val="0"/>
+          <w:sz w:val="18"/>
+          <w:szCs w:val="18"/>
+          <w:lang w:eastAsia="es-ES"/>
+          <w14:ligatures w14:val="none"/>
+        </w:rPr>
+        <w:t>"</w:t>
       </w:r>
       <w:r>
         <w:rPr>
@@ -18847,7 +19852,33 @@
           <w:lang w:eastAsia="es-ES"/>
           <w14:ligatures w14:val="none"/>
         </w:rPr>
-        <w:t>"password"</w:t>
+        <w:t>"</w:t>
+      </w:r>
+      <w:proofErr w:type="spellStart"/>
+      <w:r>
+        <w:rPr>
+          <w:rFonts w:ascii="Courier New" w:eastAsia="Times New Roman" w:hAnsi="Courier New" w:cs="Courier New"/>
+          <w:color w:val="A31515"/>
+          <w:kern w:val="0"/>
+          <w:sz w:val="18"/>
+          <w:szCs w:val="18"/>
+          <w:lang w:eastAsia="es-ES"/>
+          <w14:ligatures w14:val="none"/>
+        </w:rPr>
+        <w:t>password</w:t>
+      </w:r>
+      <w:proofErr w:type="spellEnd"/>
+      <w:r>
+        <w:rPr>
+          <w:rFonts w:ascii="Courier New" w:eastAsia="Times New Roman" w:hAnsi="Courier New" w:cs="Courier New"/>
+          <w:color w:val="A31515"/>
+          <w:kern w:val="0"/>
+          <w:sz w:val="18"/>
+          <w:szCs w:val="18"/>
+          <w:lang w:eastAsia="es-ES"/>
+          <w14:ligatures w14:val="none"/>
+        </w:rPr>
+        <w:t>"</w:t>
       </w:r>
       <w:r>
         <w:rPr>
@@ -19654,7 +20685,33 @@
           <w:lang w:eastAsia="es-ES"/>
           <w14:ligatures w14:val="none"/>
         </w:rPr>
-        <w:t>"descripcion"</w:t>
+        <w:t>"</w:t>
+      </w:r>
+      <w:proofErr w:type="spellStart"/>
+      <w:r>
+        <w:rPr>
+          <w:rFonts w:ascii="Courier New" w:eastAsia="Times New Roman" w:hAnsi="Courier New" w:cs="Courier New"/>
+          <w:color w:val="A31515"/>
+          <w:kern w:val="0"/>
+          <w:sz w:val="18"/>
+          <w:szCs w:val="18"/>
+          <w:lang w:eastAsia="es-ES"/>
+          <w14:ligatures w14:val="none"/>
+        </w:rPr>
+        <w:t>descripcion</w:t>
+      </w:r>
+      <w:proofErr w:type="spellEnd"/>
+      <w:r>
+        <w:rPr>
+          <w:rFonts w:ascii="Courier New" w:eastAsia="Times New Roman" w:hAnsi="Courier New" w:cs="Courier New"/>
+          <w:color w:val="A31515"/>
+          <w:kern w:val="0"/>
+          <w:sz w:val="18"/>
+          <w:szCs w:val="18"/>
+          <w:lang w:eastAsia="es-ES"/>
+          <w14:ligatures w14:val="none"/>
+        </w:rPr>
+        <w:t>"</w:t>
       </w:r>
       <w:r>
         <w:rPr>
@@ -19729,7 +20786,33 @@
           <w:lang w:eastAsia="es-ES"/>
           <w14:ligatures w14:val="none"/>
         </w:rPr>
-        <w:t>"fechaAlta"</w:t>
+        <w:t>"</w:t>
+      </w:r>
+      <w:proofErr w:type="spellStart"/>
+      <w:r>
+        <w:rPr>
+          <w:rFonts w:ascii="Courier New" w:eastAsia="Times New Roman" w:hAnsi="Courier New" w:cs="Courier New"/>
+          <w:color w:val="A31515"/>
+          <w:kern w:val="0"/>
+          <w:sz w:val="18"/>
+          <w:szCs w:val="18"/>
+          <w:lang w:eastAsia="es-ES"/>
+          <w14:ligatures w14:val="none"/>
+        </w:rPr>
+        <w:t>fechaAlta</w:t>
+      </w:r>
+      <w:proofErr w:type="spellEnd"/>
+      <w:r>
+        <w:rPr>
+          <w:rFonts w:ascii="Courier New" w:eastAsia="Times New Roman" w:hAnsi="Courier New" w:cs="Courier New"/>
+          <w:color w:val="A31515"/>
+          <w:kern w:val="0"/>
+          <w:sz w:val="18"/>
+          <w:szCs w:val="18"/>
+          <w:lang w:eastAsia="es-ES"/>
+          <w14:ligatures w14:val="none"/>
+        </w:rPr>
+        <w:t>"</w:t>
       </w:r>
       <w:r>
         <w:rPr>
@@ -19954,7 +21037,33 @@
           <w:lang w:eastAsia="es-ES"/>
           <w14:ligatures w14:val="none"/>
         </w:rPr>
-        <w:t>"stockSeguridad"</w:t>
+        <w:t>"</w:t>
+      </w:r>
+      <w:proofErr w:type="spellStart"/>
+      <w:r>
+        <w:rPr>
+          <w:rFonts w:ascii="Courier New" w:eastAsia="Times New Roman" w:hAnsi="Courier New" w:cs="Courier New"/>
+          <w:color w:val="A31515"/>
+          <w:kern w:val="0"/>
+          <w:sz w:val="18"/>
+          <w:szCs w:val="18"/>
+          <w:lang w:eastAsia="es-ES"/>
+          <w14:ligatures w14:val="none"/>
+        </w:rPr>
+        <w:t>stockSeguridad</w:t>
+      </w:r>
+      <w:proofErr w:type="spellEnd"/>
+      <w:r>
+        <w:rPr>
+          <w:rFonts w:ascii="Courier New" w:eastAsia="Times New Roman" w:hAnsi="Courier New" w:cs="Courier New"/>
+          <w:color w:val="A31515"/>
+          <w:kern w:val="0"/>
+          <w:sz w:val="18"/>
+          <w:szCs w:val="18"/>
+          <w:lang w:eastAsia="es-ES"/>
+          <w14:ligatures w14:val="none"/>
+        </w:rPr>
+        <w:t>"</w:t>
       </w:r>
       <w:r>
         <w:rPr>
@@ -20179,7 +21288,33 @@
           <w:lang w:eastAsia="es-ES"/>
           <w14:ligatures w14:val="none"/>
         </w:rPr>
-        <w:t>"categoria"</w:t>
+        <w:t>"</w:t>
+      </w:r>
+      <w:proofErr w:type="spellStart"/>
+      <w:r>
+        <w:rPr>
+          <w:rFonts w:ascii="Courier New" w:eastAsia="Times New Roman" w:hAnsi="Courier New" w:cs="Courier New"/>
+          <w:color w:val="A31515"/>
+          <w:kern w:val="0"/>
+          <w:sz w:val="18"/>
+          <w:szCs w:val="18"/>
+          <w:lang w:eastAsia="es-ES"/>
+          <w14:ligatures w14:val="none"/>
+        </w:rPr>
+        <w:t>categoria</w:t>
+      </w:r>
+      <w:proofErr w:type="spellEnd"/>
+      <w:r>
+        <w:rPr>
+          <w:rFonts w:ascii="Courier New" w:eastAsia="Times New Roman" w:hAnsi="Courier New" w:cs="Courier New"/>
+          <w:color w:val="A31515"/>
+          <w:kern w:val="0"/>
+          <w:sz w:val="18"/>
+          <w:szCs w:val="18"/>
+          <w:lang w:eastAsia="es-ES"/>
+          <w14:ligatures w14:val="none"/>
+        </w:rPr>
+        <w:t>"</w:t>
       </w:r>
       <w:r>
         <w:rPr>
@@ -20320,7 +21455,33 @@
           <w:lang w:eastAsia="es-ES"/>
           <w14:ligatures w14:val="none"/>
         </w:rPr>
-        <w:t>"iva"</w:t>
+        <w:t>"</w:t>
+      </w:r>
+      <w:proofErr w:type="spellStart"/>
+      <w:r>
+        <w:rPr>
+          <w:rFonts w:ascii="Courier New" w:eastAsia="Times New Roman" w:hAnsi="Courier New" w:cs="Courier New"/>
+          <w:color w:val="A31515"/>
+          <w:kern w:val="0"/>
+          <w:sz w:val="18"/>
+          <w:szCs w:val="18"/>
+          <w:lang w:eastAsia="es-ES"/>
+          <w14:ligatures w14:val="none"/>
+        </w:rPr>
+        <w:t>iva</w:t>
+      </w:r>
+      <w:proofErr w:type="spellEnd"/>
+      <w:r>
+        <w:rPr>
+          <w:rFonts w:ascii="Courier New" w:eastAsia="Times New Roman" w:hAnsi="Courier New" w:cs="Courier New"/>
+          <w:color w:val="A31515"/>
+          <w:kern w:val="0"/>
+          <w:sz w:val="18"/>
+          <w:szCs w:val="18"/>
+          <w:lang w:eastAsia="es-ES"/>
+          <w14:ligatures w14:val="none"/>
+        </w:rPr>
+        <w:t>"</w:t>
       </w:r>
       <w:r>
         <w:rPr>
@@ -20567,7 +21728,33 @@
           <w:lang w:eastAsia="es-ES"/>
           <w14:ligatures w14:val="none"/>
         </w:rPr>
-        <w:t>"descripcion"</w:t>
+        <w:t>"</w:t>
+      </w:r>
+      <w:proofErr w:type="spellStart"/>
+      <w:r>
+        <w:rPr>
+          <w:rFonts w:ascii="Courier New" w:eastAsia="Times New Roman" w:hAnsi="Courier New" w:cs="Courier New"/>
+          <w:color w:val="A31515"/>
+          <w:kern w:val="0"/>
+          <w:sz w:val="18"/>
+          <w:szCs w:val="18"/>
+          <w:lang w:eastAsia="es-ES"/>
+          <w14:ligatures w14:val="none"/>
+        </w:rPr>
+        <w:t>descripcion</w:t>
+      </w:r>
+      <w:proofErr w:type="spellEnd"/>
+      <w:r>
+        <w:rPr>
+          <w:rFonts w:ascii="Courier New" w:eastAsia="Times New Roman" w:hAnsi="Courier New" w:cs="Courier New"/>
+          <w:color w:val="A31515"/>
+          <w:kern w:val="0"/>
+          <w:sz w:val="18"/>
+          <w:szCs w:val="18"/>
+          <w:lang w:eastAsia="es-ES"/>
+          <w14:ligatures w14:val="none"/>
+        </w:rPr>
+        <w:t>"</w:t>
       </w:r>
       <w:r>
         <w:rPr>
@@ -20642,7 +21829,33 @@
           <w:lang w:eastAsia="es-ES"/>
           <w14:ligatures w14:val="none"/>
         </w:rPr>
-        <w:t>"fechaAlta"</w:t>
+        <w:t>"</w:t>
+      </w:r>
+      <w:proofErr w:type="spellStart"/>
+      <w:r>
+        <w:rPr>
+          <w:rFonts w:ascii="Courier New" w:eastAsia="Times New Roman" w:hAnsi="Courier New" w:cs="Courier New"/>
+          <w:color w:val="A31515"/>
+          <w:kern w:val="0"/>
+          <w:sz w:val="18"/>
+          <w:szCs w:val="18"/>
+          <w:lang w:eastAsia="es-ES"/>
+          <w14:ligatures w14:val="none"/>
+        </w:rPr>
+        <w:t>fechaAlta</w:t>
+      </w:r>
+      <w:proofErr w:type="spellEnd"/>
+      <w:r>
+        <w:rPr>
+          <w:rFonts w:ascii="Courier New" w:eastAsia="Times New Roman" w:hAnsi="Courier New" w:cs="Courier New"/>
+          <w:color w:val="A31515"/>
+          <w:kern w:val="0"/>
+          <w:sz w:val="18"/>
+          <w:szCs w:val="18"/>
+          <w:lang w:eastAsia="es-ES"/>
+          <w14:ligatures w14:val="none"/>
+        </w:rPr>
+        <w:t>"</w:t>
       </w:r>
       <w:r>
         <w:rPr>
@@ -20867,7 +22080,33 @@
           <w:lang w:eastAsia="es-ES"/>
           <w14:ligatures w14:val="none"/>
         </w:rPr>
-        <w:t>"stockSeguridad"</w:t>
+        <w:t>"</w:t>
+      </w:r>
+      <w:proofErr w:type="spellStart"/>
+      <w:r>
+        <w:rPr>
+          <w:rFonts w:ascii="Courier New" w:eastAsia="Times New Roman" w:hAnsi="Courier New" w:cs="Courier New"/>
+          <w:color w:val="A31515"/>
+          <w:kern w:val="0"/>
+          <w:sz w:val="18"/>
+          <w:szCs w:val="18"/>
+          <w:lang w:eastAsia="es-ES"/>
+          <w14:ligatures w14:val="none"/>
+        </w:rPr>
+        <w:t>stockSeguridad</w:t>
+      </w:r>
+      <w:proofErr w:type="spellEnd"/>
+      <w:r>
+        <w:rPr>
+          <w:rFonts w:ascii="Courier New" w:eastAsia="Times New Roman" w:hAnsi="Courier New" w:cs="Courier New"/>
+          <w:color w:val="A31515"/>
+          <w:kern w:val="0"/>
+          <w:sz w:val="18"/>
+          <w:szCs w:val="18"/>
+          <w:lang w:eastAsia="es-ES"/>
+          <w14:ligatures w14:val="none"/>
+        </w:rPr>
+        <w:t>"</w:t>
       </w:r>
       <w:r>
         <w:rPr>
@@ -21092,7 +22331,33 @@
           <w:lang w:eastAsia="es-ES"/>
           <w14:ligatures w14:val="none"/>
         </w:rPr>
-        <w:t>"categoria"</w:t>
+        <w:t>"</w:t>
+      </w:r>
+      <w:proofErr w:type="spellStart"/>
+      <w:r>
+        <w:rPr>
+          <w:rFonts w:ascii="Courier New" w:eastAsia="Times New Roman" w:hAnsi="Courier New" w:cs="Courier New"/>
+          <w:color w:val="A31515"/>
+          <w:kern w:val="0"/>
+          <w:sz w:val="18"/>
+          <w:szCs w:val="18"/>
+          <w:lang w:eastAsia="es-ES"/>
+          <w14:ligatures w14:val="none"/>
+        </w:rPr>
+        <w:t>categoria</w:t>
+      </w:r>
+      <w:proofErr w:type="spellEnd"/>
+      <w:r>
+        <w:rPr>
+          <w:rFonts w:ascii="Courier New" w:eastAsia="Times New Roman" w:hAnsi="Courier New" w:cs="Courier New"/>
+          <w:color w:val="A31515"/>
+          <w:kern w:val="0"/>
+          <w:sz w:val="18"/>
+          <w:szCs w:val="18"/>
+          <w:lang w:eastAsia="es-ES"/>
+          <w14:ligatures w14:val="none"/>
+        </w:rPr>
+        <w:t>"</w:t>
       </w:r>
       <w:r>
         <w:rPr>
@@ -21233,7 +22498,33 @@
           <w:lang w:eastAsia="es-ES"/>
           <w14:ligatures w14:val="none"/>
         </w:rPr>
-        <w:t>"iva"</w:t>
+        <w:t>"</w:t>
+      </w:r>
+      <w:proofErr w:type="spellStart"/>
+      <w:r>
+        <w:rPr>
+          <w:rFonts w:ascii="Courier New" w:eastAsia="Times New Roman" w:hAnsi="Courier New" w:cs="Courier New"/>
+          <w:color w:val="A31515"/>
+          <w:kern w:val="0"/>
+          <w:sz w:val="18"/>
+          <w:szCs w:val="18"/>
+          <w:lang w:eastAsia="es-ES"/>
+          <w14:ligatures w14:val="none"/>
+        </w:rPr>
+        <w:t>iva</w:t>
+      </w:r>
+      <w:proofErr w:type="spellEnd"/>
+      <w:r>
+        <w:rPr>
+          <w:rFonts w:ascii="Courier New" w:eastAsia="Times New Roman" w:hAnsi="Courier New" w:cs="Courier New"/>
+          <w:color w:val="A31515"/>
+          <w:kern w:val="0"/>
+          <w:sz w:val="18"/>
+          <w:szCs w:val="18"/>
+          <w:lang w:eastAsia="es-ES"/>
+          <w14:ligatures w14:val="none"/>
+        </w:rPr>
+        <w:t>"</w:t>
       </w:r>
       <w:r>
         <w:rPr>
@@ -21425,7 +22716,33 @@
           <w:lang w:eastAsia="es-ES"/>
           <w14:ligatures w14:val="none"/>
         </w:rPr>
-        <w:t>"descripcion"</w:t>
+        <w:t>"</w:t>
+      </w:r>
+      <w:proofErr w:type="spellStart"/>
+      <w:r>
+        <w:rPr>
+          <w:rFonts w:ascii="Courier New" w:eastAsia="Times New Roman" w:hAnsi="Courier New" w:cs="Courier New"/>
+          <w:color w:val="A31515"/>
+          <w:kern w:val="0"/>
+          <w:sz w:val="18"/>
+          <w:szCs w:val="18"/>
+          <w:lang w:eastAsia="es-ES"/>
+          <w14:ligatures w14:val="none"/>
+        </w:rPr>
+        <w:t>descripcion</w:t>
+      </w:r>
+      <w:proofErr w:type="spellEnd"/>
+      <w:r>
+        <w:rPr>
+          <w:rFonts w:ascii="Courier New" w:eastAsia="Times New Roman" w:hAnsi="Courier New" w:cs="Courier New"/>
+          <w:color w:val="A31515"/>
+          <w:kern w:val="0"/>
+          <w:sz w:val="18"/>
+          <w:szCs w:val="18"/>
+          <w:lang w:eastAsia="es-ES"/>
+          <w14:ligatures w14:val="none"/>
+        </w:rPr>
+        <w:t>"</w:t>
       </w:r>
       <w:r>
         <w:rPr>
@@ -21449,7 +22766,59 @@
           <w:lang w:eastAsia="es-ES"/>
           <w14:ligatures w14:val="none"/>
         </w:rPr>
-        <w:t>"Enjuage bucal Listerine 250ml"</w:t>
+        <w:t>"</w:t>
+      </w:r>
+      <w:proofErr w:type="spellStart"/>
+      <w:r>
+        <w:rPr>
+          <w:rFonts w:ascii="Courier New" w:eastAsia="Times New Roman" w:hAnsi="Courier New" w:cs="Courier New"/>
+          <w:color w:val="0451A5"/>
+          <w:kern w:val="0"/>
+          <w:sz w:val="18"/>
+          <w:szCs w:val="18"/>
+          <w:lang w:eastAsia="es-ES"/>
+          <w14:ligatures w14:val="none"/>
+        </w:rPr>
+        <w:t>Enjuage</w:t>
+      </w:r>
+      <w:proofErr w:type="spellEnd"/>
+      <w:r>
+        <w:rPr>
+          <w:rFonts w:ascii="Courier New" w:eastAsia="Times New Roman" w:hAnsi="Courier New" w:cs="Courier New"/>
+          <w:color w:val="0451A5"/>
+          <w:kern w:val="0"/>
+          <w:sz w:val="18"/>
+          <w:szCs w:val="18"/>
+          <w:lang w:eastAsia="es-ES"/>
+          <w14:ligatures w14:val="none"/>
+        </w:rPr>
+        <w:t> bucal </w:t>
+      </w:r>
+      <w:proofErr w:type="spellStart"/>
+      <w:r>
+        <w:rPr>
+          <w:rFonts w:ascii="Courier New" w:eastAsia="Times New Roman" w:hAnsi="Courier New" w:cs="Courier New"/>
+          <w:color w:val="0451A5"/>
+          <w:kern w:val="0"/>
+          <w:sz w:val="18"/>
+          <w:szCs w:val="18"/>
+          <w:lang w:eastAsia="es-ES"/>
+          <w14:ligatures w14:val="none"/>
+        </w:rPr>
+        <w:t>Listerine</w:t>
+      </w:r>
+      <w:proofErr w:type="spellEnd"/>
+      <w:r>
+        <w:rPr>
+          <w:rFonts w:ascii="Courier New" w:eastAsia="Times New Roman" w:hAnsi="Courier New" w:cs="Courier New"/>
+          <w:color w:val="0451A5"/>
+          <w:kern w:val="0"/>
+          <w:sz w:val="18"/>
+          <w:szCs w:val="18"/>
+          <w:lang w:eastAsia="es-ES"/>
+          <w14:ligatures w14:val="none"/>
+        </w:rPr>
+        <w:t> 250ml"</w:t>
       </w:r>
       <w:r>
         <w:rPr>
@@ -21500,7 +22869,33 @@
           <w:lang w:eastAsia="es-ES"/>
           <w14:ligatures w14:val="none"/>
         </w:rPr>
-        <w:t>"fechaAlta"</w:t>
+        <w:t>"</w:t>
+      </w:r>
+      <w:proofErr w:type="spellStart"/>
+      <w:r>
+        <w:rPr>
+          <w:rFonts w:ascii="Courier New" w:eastAsia="Times New Roman" w:hAnsi="Courier New" w:cs="Courier New"/>
+          <w:color w:val="A31515"/>
+          <w:kern w:val="0"/>
+          <w:sz w:val="18"/>
+          <w:szCs w:val="18"/>
+          <w:lang w:eastAsia="es-ES"/>
+          <w14:ligatures w14:val="none"/>
+        </w:rPr>
+        <w:t>fechaAlta</w:t>
+      </w:r>
+      <w:proofErr w:type="spellEnd"/>
+      <w:r>
+        <w:rPr>
+          <w:rFonts w:ascii="Courier New" w:eastAsia="Times New Roman" w:hAnsi="Courier New" w:cs="Courier New"/>
+          <w:color w:val="A31515"/>
+          <w:kern w:val="0"/>
+          <w:sz w:val="18"/>
+          <w:szCs w:val="18"/>
+          <w:lang w:eastAsia="es-ES"/>
+          <w14:ligatures w14:val="none"/>
+        </w:rPr>
+        <w:t>"</w:t>
       </w:r>
       <w:r>
         <w:rPr>
@@ -21725,7 +23120,33 @@
           <w:lang w:eastAsia="es-ES"/>
           <w14:ligatures w14:val="none"/>
         </w:rPr>
-        <w:t>"stockSeguridad"</w:t>
+        <w:t>"</w:t>
+      </w:r>
+      <w:proofErr w:type="spellStart"/>
+      <w:r>
+        <w:rPr>
+          <w:rFonts w:ascii="Courier New" w:eastAsia="Times New Roman" w:hAnsi="Courier New" w:cs="Courier New"/>
+          <w:color w:val="A31515"/>
+          <w:kern w:val="0"/>
+          <w:sz w:val="18"/>
+          <w:szCs w:val="18"/>
+          <w:lang w:eastAsia="es-ES"/>
+          <w14:ligatures w14:val="none"/>
+        </w:rPr>
+        <w:t>stockSeguridad</w:t>
+      </w:r>
+      <w:proofErr w:type="spellEnd"/>
+      <w:r>
+        <w:rPr>
+          <w:rFonts w:ascii="Courier New" w:eastAsia="Times New Roman" w:hAnsi="Courier New" w:cs="Courier New"/>
+          <w:color w:val="A31515"/>
+          <w:kern w:val="0"/>
+          <w:sz w:val="18"/>
+          <w:szCs w:val="18"/>
+          <w:lang w:eastAsia="es-ES"/>
+          <w14:ligatures w14:val="none"/>
+        </w:rPr>
+        <w:t>"</w:t>
       </w:r>
       <w:r>
         <w:rPr>
@@ -21950,7 +23371,33 @@
           <w:lang w:eastAsia="es-ES"/>
           <w14:ligatures w14:val="none"/>
         </w:rPr>
-        <w:t>"categoria"</w:t>
+        <w:t>"</w:t>
+      </w:r>
+      <w:proofErr w:type="spellStart"/>
+      <w:r>
+        <w:rPr>
+          <w:rFonts w:ascii="Courier New" w:eastAsia="Times New Roman" w:hAnsi="Courier New" w:cs="Courier New"/>
+          <w:color w:val="A31515"/>
+          <w:kern w:val="0"/>
+          <w:sz w:val="18"/>
+          <w:szCs w:val="18"/>
+          <w:lang w:eastAsia="es-ES"/>
+          <w14:ligatures w14:val="none"/>
+        </w:rPr>
+        <w:t>categoria</w:t>
+      </w:r>
+      <w:proofErr w:type="spellEnd"/>
+      <w:r>
+        <w:rPr>
+          <w:rFonts w:ascii="Courier New" w:eastAsia="Times New Roman" w:hAnsi="Courier New" w:cs="Courier New"/>
+          <w:color w:val="A31515"/>
+          <w:kern w:val="0"/>
+          <w:sz w:val="18"/>
+          <w:szCs w:val="18"/>
+          <w:lang w:eastAsia="es-ES"/>
+          <w14:ligatures w14:val="none"/>
+        </w:rPr>
+        <w:t>"</w:t>
       </w:r>
       <w:r>
         <w:rPr>
@@ -22091,7 +23538,33 @@
           <w:lang w:eastAsia="es-ES"/>
           <w14:ligatures w14:val="none"/>
         </w:rPr>
-        <w:t>"iva"</w:t>
+        <w:t>"</w:t>
+      </w:r>
+      <w:proofErr w:type="spellStart"/>
+      <w:r>
+        <w:rPr>
+          <w:rFonts w:ascii="Courier New" w:eastAsia="Times New Roman" w:hAnsi="Courier New" w:cs="Courier New"/>
+          <w:color w:val="A31515"/>
+          <w:kern w:val="0"/>
+          <w:sz w:val="18"/>
+          <w:szCs w:val="18"/>
+          <w:lang w:eastAsia="es-ES"/>
+          <w14:ligatures w14:val="none"/>
+        </w:rPr>
+        <w:t>iva</w:t>
+      </w:r>
+      <w:proofErr w:type="spellEnd"/>
+      <w:r>
+        <w:rPr>
+          <w:rFonts w:ascii="Courier New" w:eastAsia="Times New Roman" w:hAnsi="Courier New" w:cs="Courier New"/>
+          <w:color w:val="A31515"/>
+          <w:kern w:val="0"/>
+          <w:sz w:val="18"/>
+          <w:szCs w:val="18"/>
+          <w:lang w:eastAsia="es-ES"/>
+          <w14:ligatures w14:val="none"/>
+        </w:rPr>
+        <w:t>"</w:t>
       </w:r>
       <w:r>
         <w:rPr>
@@ -22446,7 +23919,33 @@
           <w:lang w:eastAsia="es-ES"/>
           <w14:ligatures w14:val="none"/>
         </w:rPr>
-        <w:t>"fechaAlta"</w:t>
+        <w:t>"</w:t>
+      </w:r>
+      <w:proofErr w:type="spellStart"/>
+      <w:r>
+        <w:rPr>
+          <w:rFonts w:ascii="Courier New" w:eastAsia="Times New Roman" w:hAnsi="Courier New" w:cs="Courier New"/>
+          <w:color w:val="A31515"/>
+          <w:kern w:val="0"/>
+          <w:sz w:val="18"/>
+          <w:szCs w:val="18"/>
+          <w:lang w:eastAsia="es-ES"/>
+          <w14:ligatures w14:val="none"/>
+        </w:rPr>
+        <w:t>fechaAlta</w:t>
+      </w:r>
+      <w:proofErr w:type="spellEnd"/>
+      <w:r>
+        <w:rPr>
+          <w:rFonts w:ascii="Courier New" w:eastAsia="Times New Roman" w:hAnsi="Courier New" w:cs="Courier New"/>
+          <w:color w:val="A31515"/>
+          <w:kern w:val="0"/>
+          <w:sz w:val="18"/>
+          <w:szCs w:val="18"/>
+          <w:lang w:eastAsia="es-ES"/>
+          <w14:ligatures w14:val="none"/>
+        </w:rPr>
+        <w:t>"</w:t>
       </w:r>
       <w:r>
         <w:rPr>
@@ -22521,7 +24020,33 @@
           <w:lang w:eastAsia="es-ES"/>
           <w14:ligatures w14:val="none"/>
         </w:rPr>
-        <w:t>"direccion"</w:t>
+        <w:t>"</w:t>
+      </w:r>
+      <w:proofErr w:type="spellStart"/>
+      <w:r>
+        <w:rPr>
+          <w:rFonts w:ascii="Courier New" w:eastAsia="Times New Roman" w:hAnsi="Courier New" w:cs="Courier New"/>
+          <w:color w:val="A31515"/>
+          <w:kern w:val="0"/>
+          <w:sz w:val="18"/>
+          <w:szCs w:val="18"/>
+          <w:lang w:eastAsia="es-ES"/>
+          <w14:ligatures w14:val="none"/>
+        </w:rPr>
+        <w:t>direccion</w:t>
+      </w:r>
+      <w:proofErr w:type="spellEnd"/>
+      <w:r>
+        <w:rPr>
+          <w:rFonts w:ascii="Courier New" w:eastAsia="Times New Roman" w:hAnsi="Courier New" w:cs="Courier New"/>
+          <w:color w:val="A31515"/>
+          <w:kern w:val="0"/>
+          <w:sz w:val="18"/>
+          <w:szCs w:val="18"/>
+          <w:lang w:eastAsia="es-ES"/>
+          <w14:ligatures w14:val="none"/>
+        </w:rPr>
+        <w:t>"</w:t>
       </w:r>
       <w:r>
         <w:rPr>
@@ -22596,7 +24121,33 @@
           <w:lang w:eastAsia="es-ES"/>
           <w14:ligatures w14:val="none"/>
         </w:rPr>
-        <w:t>"telefono"</w:t>
+        <w:t>"</w:t>
+      </w:r>
+      <w:proofErr w:type="spellStart"/>
+      <w:r>
+        <w:rPr>
+          <w:rFonts w:ascii="Courier New" w:eastAsia="Times New Roman" w:hAnsi="Courier New" w:cs="Courier New"/>
+          <w:color w:val="A31515"/>
+          <w:kern w:val="0"/>
+          <w:sz w:val="18"/>
+          <w:szCs w:val="18"/>
+          <w:lang w:eastAsia="es-ES"/>
+          <w14:ligatures w14:val="none"/>
+        </w:rPr>
+        <w:t>telefono</w:t>
+      </w:r>
+      <w:proofErr w:type="spellEnd"/>
+      <w:r>
+        <w:rPr>
+          <w:rFonts w:ascii="Courier New" w:eastAsia="Times New Roman" w:hAnsi="Courier New" w:cs="Courier New"/>
+          <w:color w:val="A31515"/>
+          <w:kern w:val="0"/>
+          <w:sz w:val="18"/>
+          <w:szCs w:val="18"/>
+          <w:lang w:eastAsia="es-ES"/>
+          <w14:ligatures w14:val="none"/>
+        </w:rPr>
+        <w:t>"</w:t>
       </w:r>
       <w:r>
         <w:rPr>
@@ -22821,7 +24372,33 @@
           <w:lang w:eastAsia="es-ES"/>
           <w14:ligatures w14:val="none"/>
         </w:rPr>
-        <w:t>"nif"</w:t>
+        <w:t>"</w:t>
+      </w:r>
+      <w:proofErr w:type="spellStart"/>
+      <w:r>
+        <w:rPr>
+          <w:rFonts w:ascii="Courier New" w:eastAsia="Times New Roman" w:hAnsi="Courier New" w:cs="Courier New"/>
+          <w:color w:val="A31515"/>
+          <w:kern w:val="0"/>
+          <w:sz w:val="18"/>
+          <w:szCs w:val="18"/>
+          <w:lang w:eastAsia="es-ES"/>
+          <w14:ligatures w14:val="none"/>
+        </w:rPr>
+        <w:t>nif</w:t>
+      </w:r>
+      <w:proofErr w:type="spellEnd"/>
+      <w:r>
+        <w:rPr>
+          <w:rFonts w:ascii="Courier New" w:eastAsia="Times New Roman" w:hAnsi="Courier New" w:cs="Courier New"/>
+          <w:color w:val="A31515"/>
+          <w:kern w:val="0"/>
+          <w:sz w:val="18"/>
+          <w:szCs w:val="18"/>
+          <w:lang w:eastAsia="es-ES"/>
+          <w14:ligatures w14:val="none"/>
+        </w:rPr>
+        <w:t>"</w:t>
       </w:r>
       <w:r>
         <w:rPr>
@@ -23167,7 +24744,33 @@
           <w:lang w:eastAsia="es-ES"/>
           <w14:ligatures w14:val="none"/>
         </w:rPr>
-        <w:t>"fechaAlta"</w:t>
+        <w:t>"</w:t>
+      </w:r>
+      <w:proofErr w:type="spellStart"/>
+      <w:r>
+        <w:rPr>
+          <w:rFonts w:ascii="Courier New" w:eastAsia="Times New Roman" w:hAnsi="Courier New" w:cs="Courier New"/>
+          <w:color w:val="A31515"/>
+          <w:kern w:val="0"/>
+          <w:sz w:val="18"/>
+          <w:szCs w:val="18"/>
+          <w:lang w:eastAsia="es-ES"/>
+          <w14:ligatures w14:val="none"/>
+        </w:rPr>
+        <w:t>fechaAlta</w:t>
+      </w:r>
+      <w:proofErr w:type="spellEnd"/>
+      <w:r>
+        <w:rPr>
+          <w:rFonts w:ascii="Courier New" w:eastAsia="Times New Roman" w:hAnsi="Courier New" w:cs="Courier New"/>
+          <w:color w:val="A31515"/>
+          <w:kern w:val="0"/>
+          <w:sz w:val="18"/>
+          <w:szCs w:val="18"/>
+          <w:lang w:eastAsia="es-ES"/>
+          <w14:ligatures w14:val="none"/>
+        </w:rPr>
+        <w:t>"</w:t>
       </w:r>
       <w:r>
         <w:rPr>
@@ -23242,7 +24845,33 @@
           <w:lang w:eastAsia="es-ES"/>
           <w14:ligatures w14:val="none"/>
         </w:rPr>
-        <w:t>"direccion"</w:t>
+        <w:t>"</w:t>
+      </w:r>
+      <w:proofErr w:type="spellStart"/>
+      <w:r>
+        <w:rPr>
+          <w:rFonts w:ascii="Courier New" w:eastAsia="Times New Roman" w:hAnsi="Courier New" w:cs="Courier New"/>
+          <w:color w:val="A31515"/>
+          <w:kern w:val="0"/>
+          <w:sz w:val="18"/>
+          <w:szCs w:val="18"/>
+          <w:lang w:eastAsia="es-ES"/>
+          <w14:ligatures w14:val="none"/>
+        </w:rPr>
+        <w:t>direccion</w:t>
+      </w:r>
+      <w:proofErr w:type="spellEnd"/>
+      <w:r>
+        <w:rPr>
+          <w:rFonts w:ascii="Courier New" w:eastAsia="Times New Roman" w:hAnsi="Courier New" w:cs="Courier New"/>
+          <w:color w:val="A31515"/>
+          <w:kern w:val="0"/>
+          <w:sz w:val="18"/>
+          <w:szCs w:val="18"/>
+          <w:lang w:eastAsia="es-ES"/>
+          <w14:ligatures w14:val="none"/>
+        </w:rPr>
+        <w:t>"</w:t>
       </w:r>
       <w:r>
         <w:rPr>
@@ -23317,7 +24946,33 @@
           <w:lang w:eastAsia="es-ES"/>
           <w14:ligatures w14:val="none"/>
         </w:rPr>
-        <w:t>"telefono"</w:t>
+        <w:t>"</w:t>
+      </w:r>
+      <w:proofErr w:type="spellStart"/>
+      <w:r>
+        <w:rPr>
+          <w:rFonts w:ascii="Courier New" w:eastAsia="Times New Roman" w:hAnsi="Courier New" w:cs="Courier New"/>
+          <w:color w:val="A31515"/>
+          <w:kern w:val="0"/>
+          <w:sz w:val="18"/>
+          <w:szCs w:val="18"/>
+          <w:lang w:eastAsia="es-ES"/>
+          <w14:ligatures w14:val="none"/>
+        </w:rPr>
+        <w:t>telefono</w:t>
+      </w:r>
+      <w:proofErr w:type="spellEnd"/>
+      <w:r>
+        <w:rPr>
+          <w:rFonts w:ascii="Courier New" w:eastAsia="Times New Roman" w:hAnsi="Courier New" w:cs="Courier New"/>
+          <w:color w:val="A31515"/>
+          <w:kern w:val="0"/>
+          <w:sz w:val="18"/>
+          <w:szCs w:val="18"/>
+          <w:lang w:eastAsia="es-ES"/>
+          <w14:ligatures w14:val="none"/>
+        </w:rPr>
+        <w:t>"</w:t>
       </w:r>
       <w:r>
         <w:rPr>
@@ -23542,7 +25197,33 @@
           <w:lang w:eastAsia="es-ES"/>
           <w14:ligatures w14:val="none"/>
         </w:rPr>
-        <w:t>"nif"</w:t>
+        <w:t>"</w:t>
+      </w:r>
+      <w:proofErr w:type="spellStart"/>
+      <w:r>
+        <w:rPr>
+          <w:rFonts w:ascii="Courier New" w:eastAsia="Times New Roman" w:hAnsi="Courier New" w:cs="Courier New"/>
+          <w:color w:val="A31515"/>
+          <w:kern w:val="0"/>
+          <w:sz w:val="18"/>
+          <w:szCs w:val="18"/>
+          <w:lang w:eastAsia="es-ES"/>
+          <w14:ligatures w14:val="none"/>
+        </w:rPr>
+        <w:t>nif</w:t>
+      </w:r>
+      <w:proofErr w:type="spellEnd"/>
+      <w:r>
+        <w:rPr>
+          <w:rFonts w:ascii="Courier New" w:eastAsia="Times New Roman" w:hAnsi="Courier New" w:cs="Courier New"/>
+          <w:color w:val="A31515"/>
+          <w:kern w:val="0"/>
+          <w:sz w:val="18"/>
+          <w:szCs w:val="18"/>
+          <w:lang w:eastAsia="es-ES"/>
+          <w14:ligatures w14:val="none"/>
+        </w:rPr>
+        <w:t>"</w:t>
       </w:r>
       <w:r>
         <w:rPr>
@@ -23833,7 +25514,33 @@
           <w:lang w:eastAsia="es-ES"/>
           <w14:ligatures w14:val="none"/>
         </w:rPr>
-        <w:t>"fechaAlta"</w:t>
+        <w:t>"</w:t>
+      </w:r>
+      <w:proofErr w:type="spellStart"/>
+      <w:r>
+        <w:rPr>
+          <w:rFonts w:ascii="Courier New" w:eastAsia="Times New Roman" w:hAnsi="Courier New" w:cs="Courier New"/>
+          <w:color w:val="A31515"/>
+          <w:kern w:val="0"/>
+          <w:sz w:val="18"/>
+          <w:szCs w:val="18"/>
+          <w:lang w:eastAsia="es-ES"/>
+          <w14:ligatures w14:val="none"/>
+        </w:rPr>
+        <w:t>fechaAlta</w:t>
+      </w:r>
+      <w:proofErr w:type="spellEnd"/>
+      <w:r>
+        <w:rPr>
+          <w:rFonts w:ascii="Courier New" w:eastAsia="Times New Roman" w:hAnsi="Courier New" w:cs="Courier New"/>
+          <w:color w:val="A31515"/>
+          <w:kern w:val="0"/>
+          <w:sz w:val="18"/>
+          <w:szCs w:val="18"/>
+          <w:lang w:eastAsia="es-ES"/>
+          <w14:ligatures w14:val="none"/>
+        </w:rPr>
+        <w:t>"</w:t>
       </w:r>
       <w:r>
         <w:rPr>
@@ -23956,7 +25663,33 @@
           <w:lang w:eastAsia="es-ES"/>
           <w14:ligatures w14:val="none"/>
         </w:rPr>
-        <w:t>"direccion"</w:t>
+        <w:t>"</w:t>
+      </w:r>
+      <w:proofErr w:type="spellStart"/>
+      <w:r>
+        <w:rPr>
+          <w:rFonts w:ascii="Courier New" w:eastAsia="Times New Roman" w:hAnsi="Courier New" w:cs="Courier New"/>
+          <w:color w:val="A31515"/>
+          <w:kern w:val="0"/>
+          <w:sz w:val="18"/>
+          <w:szCs w:val="18"/>
+          <w:lang w:eastAsia="es-ES"/>
+          <w14:ligatures w14:val="none"/>
+        </w:rPr>
+        <w:t>direccion</w:t>
+      </w:r>
+      <w:proofErr w:type="spellEnd"/>
+      <w:r>
+        <w:rPr>
+          <w:rFonts w:ascii="Courier New" w:eastAsia="Times New Roman" w:hAnsi="Courier New" w:cs="Courier New"/>
+          <w:color w:val="A31515"/>
+          <w:kern w:val="0"/>
+          <w:sz w:val="18"/>
+          <w:szCs w:val="18"/>
+          <w:lang w:eastAsia="es-ES"/>
+          <w14:ligatures w14:val="none"/>
+        </w:rPr>
+        <w:t>"</w:t>
       </w:r>
       <w:r>
         <w:rPr>
@@ -24031,7 +25764,33 @@
           <w:lang w:eastAsia="es-ES"/>
           <w14:ligatures w14:val="none"/>
         </w:rPr>
-        <w:t>"telefono"</w:t>
+        <w:t>"</w:t>
+      </w:r>
+      <w:proofErr w:type="spellStart"/>
+      <w:r>
+        <w:rPr>
+          <w:rFonts w:ascii="Courier New" w:eastAsia="Times New Roman" w:hAnsi="Courier New" w:cs="Courier New"/>
+          <w:color w:val="A31515"/>
+          <w:kern w:val="0"/>
+          <w:sz w:val="18"/>
+          <w:szCs w:val="18"/>
+          <w:lang w:eastAsia="es-ES"/>
+          <w14:ligatures w14:val="none"/>
+        </w:rPr>
+        <w:t>telefono</w:t>
+      </w:r>
+      <w:proofErr w:type="spellEnd"/>
+      <w:r>
+        <w:rPr>
+          <w:rFonts w:ascii="Courier New" w:eastAsia="Times New Roman" w:hAnsi="Courier New" w:cs="Courier New"/>
+          <w:color w:val="A31515"/>
+          <w:kern w:val="0"/>
+          <w:sz w:val="18"/>
+          <w:szCs w:val="18"/>
+          <w:lang w:eastAsia="es-ES"/>
+          <w14:ligatures w14:val="none"/>
+        </w:rPr>
+        <w:t>"</w:t>
       </w:r>
       <w:r>
         <w:rPr>
@@ -24230,7 +25989,7 @@
           <w:kern w:val="0"/>
           <w:sz w:val="18"/>
           <w:szCs w:val="18"/>
-          <w:lang w:eastAsia="es-ES"/>
+          <w:lang w:val="en-GB" w:eastAsia="es-ES"/>
           <w14:ligatures w14:val="none"/>
         </w:rPr>
       </w:pPr>
@@ -24253,19 +26012,45 @@
           <w:kern w:val="0"/>
           <w:sz w:val="18"/>
           <w:szCs w:val="18"/>
-          <w:lang w:eastAsia="es-ES"/>
-          <w14:ligatures w14:val="none"/>
-        </w:rPr>
-        <w:t>"nif"</w:t>
-      </w:r>
-      <w:r>
-        <w:rPr>
-          <w:rFonts w:ascii="Courier New" w:eastAsia="Times New Roman" w:hAnsi="Courier New" w:cs="Courier New"/>
-          <w:color w:val="000000"/>
-          <w:kern w:val="0"/>
-          <w:sz w:val="18"/>
-          <w:szCs w:val="18"/>
-          <w:lang w:eastAsia="es-ES"/>
+          <w:lang w:val="en-GB" w:eastAsia="es-ES"/>
+          <w14:ligatures w14:val="none"/>
+        </w:rPr>
+        <w:t>"</w:t>
+      </w:r>
+      <w:proofErr w:type="spellStart"/>
+      <w:r>
+        <w:rPr>
+          <w:rFonts w:ascii="Courier New" w:eastAsia="Times New Roman" w:hAnsi="Courier New" w:cs="Courier New"/>
+          <w:color w:val="A31515"/>
+          <w:kern w:val="0"/>
+          <w:sz w:val="18"/>
+          <w:szCs w:val="18"/>
+          <w:lang w:val="en-GB" w:eastAsia="es-ES"/>
+          <w14:ligatures w14:val="none"/>
+        </w:rPr>
+        <w:t>nif</w:t>
+      </w:r>
+      <w:proofErr w:type="spellEnd"/>
+      <w:r>
+        <w:rPr>
+          <w:rFonts w:ascii="Courier New" w:eastAsia="Times New Roman" w:hAnsi="Courier New" w:cs="Courier New"/>
+          <w:color w:val="A31515"/>
+          <w:kern w:val="0"/>
+          <w:sz w:val="18"/>
+          <w:szCs w:val="18"/>
+          <w:lang w:val="en-GB" w:eastAsia="es-ES"/>
+          <w14:ligatures w14:val="none"/>
+        </w:rPr>
+        <w:t>"</w:t>
+      </w:r>
+      <w:r>
+        <w:rPr>
+          <w:rFonts w:ascii="Courier New" w:eastAsia="Times New Roman" w:hAnsi="Courier New" w:cs="Courier New"/>
+          <w:color w:val="000000"/>
+          <w:kern w:val="0"/>
+          <w:sz w:val="18"/>
+          <w:szCs w:val="18"/>
+          <w:lang w:val="en-GB" w:eastAsia="es-ES"/>
           <w14:ligatures w14:val="none"/>
         </w:rPr>
         <w:t>: </w:t>
@@ -24277,7 +26062,7 @@
           <w:kern w:val="0"/>
           <w:sz w:val="18"/>
           <w:szCs w:val="18"/>
-          <w:lang w:eastAsia="es-ES"/>
+          <w:lang w:val="en-GB" w:eastAsia="es-ES"/>
           <w14:ligatures w14:val="none"/>
         </w:rPr>
         <w:t>"12345678A"</w:t>
@@ -24293,18 +26078,18 @@
           <w:kern w:val="0"/>
           <w:sz w:val="18"/>
           <w:szCs w:val="18"/>
-          <w:lang w:eastAsia="es-ES"/>
-          <w14:ligatures w14:val="none"/>
-        </w:rPr>
-      </w:pPr>
-      <w:r>
-        <w:rPr>
-          <w:rFonts w:ascii="Courier New" w:eastAsia="Times New Roman" w:hAnsi="Courier New" w:cs="Courier New"/>
-          <w:color w:val="000000"/>
-          <w:kern w:val="0"/>
-          <w:sz w:val="18"/>
-          <w:szCs w:val="18"/>
-          <w:lang w:eastAsia="es-ES"/>
+          <w:lang w:val="en-GB" w:eastAsia="es-ES"/>
+          <w14:ligatures w14:val="none"/>
+        </w:rPr>
+      </w:pPr>
+      <w:r>
+        <w:rPr>
+          <w:rFonts w:ascii="Courier New" w:eastAsia="Times New Roman" w:hAnsi="Courier New" w:cs="Courier New"/>
+          <w:color w:val="000000"/>
+          <w:kern w:val="0"/>
+          <w:sz w:val="18"/>
+          <w:szCs w:val="18"/>
+          <w:lang w:val="en-GB" w:eastAsia="es-ES"/>
           <w14:ligatures w14:val="none"/>
         </w:rPr>
         <w:t>    }</w:t>
@@ -24320,18 +26105,18 @@
           <w:kern w:val="0"/>
           <w:sz w:val="18"/>
           <w:szCs w:val="18"/>
-          <w:lang w:eastAsia="es-ES"/>
-          <w14:ligatures w14:val="none"/>
-        </w:rPr>
-      </w:pPr>
-      <w:r>
-        <w:rPr>
-          <w:rFonts w:ascii="Courier New" w:eastAsia="Times New Roman" w:hAnsi="Courier New" w:cs="Courier New"/>
-          <w:color w:val="000000"/>
-          <w:kern w:val="0"/>
-          <w:sz w:val="18"/>
-          <w:szCs w:val="18"/>
-          <w:lang w:eastAsia="es-ES"/>
+          <w:lang w:val="en-GB" w:eastAsia="es-ES"/>
+          <w14:ligatures w14:val="none"/>
+        </w:rPr>
+      </w:pPr>
+      <w:r>
+        <w:rPr>
+          <w:rFonts w:ascii="Courier New" w:eastAsia="Times New Roman" w:hAnsi="Courier New" w:cs="Courier New"/>
+          <w:color w:val="000000"/>
+          <w:kern w:val="0"/>
+          <w:sz w:val="18"/>
+          <w:szCs w:val="18"/>
+          <w:lang w:val="en-GB" w:eastAsia="es-ES"/>
           <w14:ligatures w14:val="none"/>
         </w:rPr>
         <w:t>]</w:t>
@@ -24342,6 +26127,7 @@
         <w:jc w:val="both"/>
         <w:rPr>
           <w:rFonts w:ascii="Arial" w:hAnsi="Arial" w:cs="Arial"/>
+          <w:lang w:val="en-GB"/>
         </w:rPr>
       </w:pPr>
     </w:p>
@@ -24350,24 +26136,28 @@
         <w:jc w:val="both"/>
         <w:rPr>
           <w:rFonts w:ascii="Arial" w:hAnsi="Arial" w:cs="Arial"/>
-        </w:rPr>
-      </w:pPr>
-    </w:p>
-    <w:p>
-      <w:pPr>
-        <w:rPr>
-          <w:rFonts w:ascii="Arial" w:hAnsi="Arial" w:cs="Arial"/>
-        </w:rPr>
-      </w:pPr>
-      <w:r>
-        <w:rPr>
-          <w:rFonts w:ascii="Arial" w:hAnsi="Arial" w:cs="Arial"/>
+          <w:lang w:val="en-GB"/>
+        </w:rPr>
+      </w:pPr>
+    </w:p>
+    <w:p>
+      <w:pPr>
+        <w:rPr>
+          <w:rFonts w:ascii="Arial" w:hAnsi="Arial" w:cs="Arial"/>
+          <w:lang w:val="en-GB"/>
+        </w:rPr>
+      </w:pPr>
+      <w:r>
+        <w:rPr>
+          <w:rFonts w:ascii="Arial" w:hAnsi="Arial" w:cs="Arial"/>
+          <w:lang w:val="en-GB"/>
         </w:rPr>
         <w:t>[]</w:t>
       </w:r>
       <w:r>
         <w:rPr>
           <w:rFonts w:ascii="Arial" w:hAnsi="Arial" w:cs="Arial"/>
+          <w:lang w:val="en-GB"/>
         </w:rPr>
         <w:br w:type="page"/>
       </w:r>
@@ -24385,6 +26175,7 @@
           <w:lang w:val="en-GB"/>
         </w:rPr>
       </w:pPr>
+      <w:proofErr w:type="spellStart"/>
       <w:r>
         <w:rPr>
           <w:rFonts w:ascii="Arial" w:hAnsi="Arial" w:cs="Arial"/>
@@ -24398,6 +26189,7 @@
         <w:lastRenderedPageBreak/>
         <w:t>Bibliografía</w:t>
       </w:r>
+      <w:proofErr w:type="spellEnd"/>
     </w:p>
     <w:p>
       <w:pPr>
@@ -24420,7 +26212,23 @@
           <w:rFonts w:ascii="Arial" w:hAnsi="Arial" w:cs="Arial"/>
           <w:lang w:val="en-GB"/>
         </w:rPr>
-        <w:t xml:space="preserve">1. Khalid Kark, Anjali Shaikh, Caroline Brown | [Deloitte Insights]. </w:t>
+        <w:t xml:space="preserve">1. Khalid </w:t>
+      </w:r>
+      <w:proofErr w:type="spellStart"/>
+      <w:r>
+        <w:rPr>
+          <w:rFonts w:ascii="Arial" w:hAnsi="Arial" w:cs="Arial"/>
+          <w:lang w:val="en-GB"/>
+        </w:rPr>
+        <w:t>Kark</w:t>
+      </w:r>
+      <w:proofErr w:type="spellEnd"/>
+      <w:r>
+        <w:rPr>
+          <w:rFonts w:ascii="Arial" w:hAnsi="Arial" w:cs="Arial"/>
+          <w:lang w:val="en-GB"/>
+        </w:rPr>
+        <w:t xml:space="preserve">, Anjali Shaikh, Caroline Brown | [Deloitte Insights]. </w:t>
       </w:r>
       <w:r>
         <w:rPr>
@@ -24428,7 +26236,7 @@
         </w:rPr>
         <w:t xml:space="preserve">[Citado 8 de febrero de 2023]. Disponible en: </w:t>
       </w:r>
-      <w:hyperlink r:id="rId16" w:history="1">
+      <w:hyperlink r:id="rId19" w:history="1">
         <w:r>
           <w:rPr>
             <w:rStyle w:val="Hipervnculo"/>
@@ -24451,9 +26259,23 @@
         <w:rPr>
           <w:rFonts w:ascii="Arial" w:hAnsi="Arial" w:cs="Arial"/>
         </w:rPr>
-        <w:t xml:space="preserve">2. Loyverse TPV [Citado el 20 de abril de 2023]. Disponible en: </w:t>
-      </w:r>
-      <w:hyperlink r:id="rId17" w:history="1">
+        <w:t xml:space="preserve">2. </w:t>
+      </w:r>
+      <w:proofErr w:type="spellStart"/>
+      <w:r>
+        <w:rPr>
+          <w:rFonts w:ascii="Arial" w:hAnsi="Arial" w:cs="Arial"/>
+        </w:rPr>
+        <w:t>Loyverse</w:t>
+      </w:r>
+      <w:proofErr w:type="spellEnd"/>
+      <w:r>
+        <w:rPr>
+          <w:rFonts w:ascii="Arial" w:hAnsi="Arial" w:cs="Arial"/>
+        </w:rPr>
+        <w:t xml:space="preserve"> TPV [Citado el 20 de abril de 2023]. Disponible en: </w:t>
+      </w:r>
+      <w:hyperlink r:id="rId20" w:history="1">
         <w:r>
           <w:rPr>
             <w:rStyle w:val="Hipervnculo"/>
@@ -24474,7 +26296,7 @@
       </w:pPr>
     </w:p>
     <w:sectPr>
-      <w:footerReference w:type="default" r:id="rId18"/>
+      <w:footerReference w:type="default" r:id="rId21"/>
       <w:pgSz w:w="11906" w:h="16838"/>
       <w:pgMar w:top="1417" w:right="1701" w:bottom="1417" w:left="1701" w:header="708" w:footer="708" w:gutter="0"/>
       <w:cols w:space="708"/>
@@ -24484,8 +26306,340 @@
 </w:document>
 </file>
 
+<file path=word/comments.xml><?xml version="1.0" encoding="utf-8"?>
+<w:comments xmlns:wpc="http://schemas.microsoft.com/office/word/2010/wordprocessingCanvas" xmlns:cx="http://schemas.microsoft.com/office/drawing/2014/chartex" xmlns:cx1="http://schemas.microsoft.com/office/drawing/2015/9/8/chartex" xmlns:cx2="http://schemas.microsoft.com/office/drawing/2015/10/21/chartex" xmlns:cx3="http://schemas.microsoft.com/office/drawing/2016/5/9/chartex" xmlns:cx4="http://schemas.microsoft.com/office/drawing/2016/5/10/chartex" xmlns:cx5="http://schemas.microsoft.com/office/drawing/2016/5/11/chartex" xmlns:cx6="http://schemas.microsoft.com/office/drawing/2016/5/12/chartex" xmlns:cx7="http://schemas.microsoft.com/office/drawing/2016/5/13/chartex" xmlns:cx8="http://schemas.microsoft.com/office/drawing/2016/5/14/chartex" xmlns:mc="http://schemas.openxmlformats.org/markup-compatibility/2006" xmlns:aink="http://schemas.microsoft.com/office/drawing/2016/ink" xmlns:am3d="http://schemas.microsoft.com/office/drawing/2017/model3d" xmlns:o="urn:schemas-microsoft-com:office:office" xmlns:r="http://schemas.openxmlformats.org/officeDocument/2006/relationships" xmlns:m="http://schemas.openxmlformats.org/officeDocument/2006/math" xmlns:v="urn:schemas-microsoft-com:vml" xmlns:wp14="http://schemas.microsoft.com/office/word/2010/wordprocessingDrawing" xmlns:wp="http://schemas.openxmlformats.org/drawingml/2006/wordprocessingDrawing" xmlns:w10="urn:schemas-microsoft-com:office:word" xmlns:w="http://schemas.openxmlformats.org/wordprocessingml/2006/main" xmlns:w14="http://schemas.microsoft.com/office/word/2010/wordml" xmlns:w15="http://schemas.microsoft.com/office/word/2012/wordml" xmlns:w16cid="http://schemas.microsoft.com/office/word/2016/wordml/cid" xmlns:w16se="http://schemas.microsoft.com/office/word/2015/wordml/symex" xmlns:wpg="http://schemas.microsoft.com/office/word/2010/wordprocessingGroup" xmlns:wpi="http://schemas.microsoft.com/office/word/2010/wordprocessingInk" xmlns:wne="http://schemas.microsoft.com/office/word/2006/wordml" xmlns:wps="http://schemas.microsoft.com/office/word/2010/wordprocessingShape" mc:Ignorable="w14 w15 w16se w16cid wp14">
+  <w:comment w:id="5" w:author="Lopez Martinez, Patricia" w:date="2023-10-20T12:50:00Z" w:initials="LMP">
+    <w:p>
+      <w:pPr>
+        <w:pStyle w:val="Textocomentario"/>
+      </w:pPr>
+      <w:r>
+        <w:rPr>
+          <w:rStyle w:val="Refdecomentario"/>
+        </w:rPr>
+        <w:annotationRef/>
+      </w:r>
+      <w:proofErr w:type="spellStart"/>
+      <w:r>
+        <w:t>Fatla</w:t>
+      </w:r>
+      <w:proofErr w:type="spellEnd"/>
+      <w:r>
+        <w:t xml:space="preserve"> un apartado de organización de la memoria, que explique los diferentes capítulos del resto de la memoria.</w:t>
+      </w:r>
+    </w:p>
+  </w:comment>
+  <w:comment w:id="9" w:author="Lopez Martinez, Patricia" w:date="2023-10-20T12:51:00Z" w:initials="LMP">
+    <w:p>
+      <w:pPr>
+        <w:pStyle w:val="Textocomentario"/>
+      </w:pPr>
+      <w:r>
+        <w:rPr>
+          <w:rStyle w:val="Refdecomentario"/>
+        </w:rPr>
+        <w:annotationRef/>
+      </w:r>
+      <w:r>
+        <w:t>Pon una frasecilla en plan, “En él, aparecen los objeto básicos que se van a gestionar a través de la aplicación, como artículos, facturas, compras, ventas, etc.</w:t>
+      </w:r>
+    </w:p>
+  </w:comment>
+  <w:comment w:id="11" w:author="Lopez Martinez, Patricia" w:date="2023-10-20T13:14:00Z" w:initials="LMP">
+    <w:p>
+      <w:pPr>
+        <w:pStyle w:val="Textocomentario"/>
+      </w:pPr>
+      <w:r>
+        <w:rPr>
+          <w:rStyle w:val="Refdecomentario"/>
+        </w:rPr>
+        <w:annotationRef/>
+      </w:r>
+      <w:r>
+        <w:t>Usuario y Rol en realidad sobran en este modelo, no son objetos de la propia aplicación, solo usuarios que se dan de alta en el servidor en el que despliegues la aplicación.</w:t>
+      </w:r>
+    </w:p>
+    <w:p>
+      <w:pPr>
+        <w:pStyle w:val="Textocomentario"/>
+      </w:pPr>
+      <w:r>
+        <w:t xml:space="preserve">Importe en </w:t>
+      </w:r>
+      <w:proofErr w:type="spellStart"/>
+      <w:r>
+        <w:t>LineaFactura</w:t>
+      </w:r>
+      <w:proofErr w:type="spellEnd"/>
+      <w:r>
+        <w:t xml:space="preserve"> es el importe de esa línea? </w:t>
+      </w:r>
+      <w:r>
+        <w:t>Entonces podrías marcarlo como atributo derivado, igual que el total en Factura.</w:t>
+      </w:r>
+      <w:bookmarkStart w:id="12" w:name="_GoBack"/>
+      <w:bookmarkEnd w:id="12"/>
+    </w:p>
+  </w:comment>
+  <w:comment w:id="33" w:author="Lopez Martinez, Patricia" w:date="2023-10-20T12:58:00Z" w:initials="LMP">
+    <w:p>
+      <w:pPr>
+        <w:pStyle w:val="Textocomentario"/>
+      </w:pPr>
+      <w:r>
+        <w:rPr>
+          <w:rStyle w:val="Refdecomentario"/>
+        </w:rPr>
+        <w:annotationRef/>
+      </w:r>
+      <w:r>
+        <w:t>Falta un párrafo que introduzca los diagramas siguientes, explicando que son los que definen los casos de uso concretos que engloba cada apartado o caso de uso de alto nivel.</w:t>
+      </w:r>
+    </w:p>
+  </w:comment>
+  <w:comment w:id="41" w:author="Lopez Martinez, Patricia" w:date="2023-10-20T13:00:00Z" w:initials="LMP">
+    <w:p>
+      <w:pPr>
+        <w:pStyle w:val="Textocomentario"/>
+      </w:pPr>
+      <w:r>
+        <w:rPr>
+          <w:rStyle w:val="Refdecomentario"/>
+        </w:rPr>
+        <w:annotationRef/>
+      </w:r>
+      <w:r>
+        <w:t>Esto en realidad sería el apartado 2.2.1, pues es parte de los requisitos funcionales.</w:t>
+      </w:r>
+    </w:p>
+  </w:comment>
+  <w:comment w:id="52" w:author="Lopez Martinez, Patricia" w:date="2023-10-20T13:01:00Z" w:initials="LMP">
+    <w:p>
+      <w:pPr>
+        <w:pStyle w:val="Textocomentario"/>
+      </w:pPr>
+      <w:r>
+        <w:rPr>
+          <w:rStyle w:val="Refdecomentario"/>
+        </w:rPr>
+        <w:annotationRef/>
+      </w:r>
+      <w:r>
+        <w:t xml:space="preserve">Aquí si te </w:t>
+      </w:r>
+      <w:proofErr w:type="spellStart"/>
+      <w:r>
+        <w:t>llevsa</w:t>
+      </w:r>
+      <w:proofErr w:type="spellEnd"/>
+      <w:r>
+        <w:t xml:space="preserve"> alguno al anexo, lo tendrías que indicar.</w:t>
+      </w:r>
+    </w:p>
+  </w:comment>
+  <w:comment w:id="54" w:author="Lopez Martinez, Patricia" w:date="2023-10-20T13:03:00Z" w:initials="LMP">
+    <w:p>
+      <w:pPr>
+        <w:pStyle w:val="Textocomentario"/>
+      </w:pPr>
+      <w:r>
+        <w:rPr>
+          <w:rStyle w:val="Refdecomentario"/>
+        </w:rPr>
+        <w:annotationRef/>
+      </w:r>
+      <w:r>
+        <w:t>Habría que decir cuales son</w:t>
+      </w:r>
+    </w:p>
+  </w:comment>
+  <w:comment w:id="55" w:author="Lopez Martinez, Patricia" w:date="2023-10-20T13:02:00Z" w:initials="LMP">
+    <w:p>
+      <w:pPr>
+        <w:pStyle w:val="Textocomentario"/>
+      </w:pPr>
+      <w:r>
+        <w:rPr>
+          <w:rStyle w:val="Refdecomentario"/>
+        </w:rPr>
+        <w:annotationRef/>
+      </w:r>
+      <w:r>
+        <w:t>Pero aquí el usuario ya no ingresa nada, es que el sistema detecte algún error, pero deberías indicar qué tipo de error en concreto se puede detectar.</w:t>
+      </w:r>
+    </w:p>
+  </w:comment>
+  <w:comment w:id="56" w:author="Lopez Martinez, Patricia" w:date="2023-10-20T13:03:00Z" w:initials="LMP">
+    <w:p>
+      <w:pPr>
+        <w:pStyle w:val="Textocomentario"/>
+      </w:pPr>
+      <w:r>
+        <w:rPr>
+          <w:rStyle w:val="Refdecomentario"/>
+        </w:rPr>
+        <w:annotationRef/>
+      </w:r>
+      <w:r>
+        <w:t>¿Toda la información se puede modificar?</w:t>
+      </w:r>
+    </w:p>
+  </w:comment>
+  <w:comment w:id="57" w:author="Lopez Martinez, Patricia" w:date="2023-10-20T13:04:00Z" w:initials="LMP">
+    <w:p>
+      <w:pPr>
+        <w:pStyle w:val="Textocomentario"/>
+      </w:pPr>
+      <w:r>
+        <w:rPr>
+          <w:rStyle w:val="Refdecomentario"/>
+        </w:rPr>
+        <w:annotationRef/>
+      </w:r>
+      <w:r>
+        <w:t>Mismo comentario que antes</w:t>
+      </w:r>
+    </w:p>
+  </w:comment>
+  <w:comment w:id="58" w:author="Lopez Martinez, Patricia" w:date="2023-10-20T13:04:00Z" w:initials="LMP">
+    <w:p>
+      <w:pPr>
+        <w:pStyle w:val="Textocomentario"/>
+      </w:pPr>
+      <w:r>
+        <w:rPr>
+          <w:rStyle w:val="Refdecomentario"/>
+        </w:rPr>
+        <w:annotationRef/>
+      </w:r>
+      <w:r>
+        <w:t>Aquí puede haber un problema, pues en realidad más que eliminar el artículo se trataría de sacarlo de los artículos actuales. No puedes eliminarlo del todo, porque entonces la información antigua que apuntaba a ese artículo se te estropea.</w:t>
+      </w:r>
+    </w:p>
+    <w:p>
+      <w:pPr>
+        <w:pStyle w:val="Textocomentario"/>
+      </w:pPr>
+    </w:p>
+    <w:p>
+      <w:pPr>
+        <w:pStyle w:val="Textocomentario"/>
+      </w:pPr>
+      <w:r>
+        <w:t>Espera, que ahora leo la comprobación que haces de que el artículo no esté en ninguna factura, pero bueno, es lo que te digo. En teoría, aquí Eliminar en realidad es algo así como “Desactivar”, vamos, que ya no se oferta, pero en el histórico lo tienes que mantener, ¿no?</w:t>
+      </w:r>
+    </w:p>
+  </w:comment>
+  <w:comment w:id="59" w:author="Lopez Martinez, Patricia" w:date="2023-10-20T13:07:00Z" w:initials="LMP">
+    <w:p>
+      <w:pPr>
+        <w:pStyle w:val="Textocomentario"/>
+      </w:pPr>
+      <w:r>
+        <w:rPr>
+          <w:rStyle w:val="Refdecomentario"/>
+        </w:rPr>
+        <w:annotationRef/>
+      </w:r>
+      <w:r>
+        <w:t>Relacionado con lo que te decía antes, estor sería consultar los artículos actuales, o activos.</w:t>
+      </w:r>
+    </w:p>
+  </w:comment>
+  <w:comment w:id="60" w:author="Lopez Martinez, Patricia" w:date="2023-10-20T13:09:00Z" w:initials="LMP">
+    <w:p>
+      <w:pPr>
+        <w:pStyle w:val="Textocomentario"/>
+      </w:pPr>
+      <w:r>
+        <w:rPr>
+          <w:rStyle w:val="Refdecomentario"/>
+        </w:rPr>
+        <w:annotationRef/>
+      </w:r>
+      <w:r>
+        <w:t>Este le tenemos que discutir, me entra la duda de cual es la lista de la que se van comprando los artículos. ¿ES la misma de los que tienes a la venta</w:t>
+      </w:r>
+      <w:r>
+        <w:t>¿ ¿U otra con lo que te proporciona cada proveedor?</w:t>
+      </w:r>
+    </w:p>
+  </w:comment>
+  <w:comment w:id="61" w:author="Lopez Martinez, Patricia" w:date="2023-10-20T13:13:00Z" w:initials="LMP">
+    <w:p>
+      <w:pPr>
+        <w:pStyle w:val="Textocomentario"/>
+      </w:pPr>
+      <w:r>
+        <w:rPr>
+          <w:rStyle w:val="Refdecomentario"/>
+        </w:rPr>
+        <w:annotationRef/>
+      </w:r>
+      <w:r>
+        <w:t xml:space="preserve">¿Hiciste algún mockup o algo así de </w:t>
+      </w:r>
+      <w:proofErr w:type="spellStart"/>
+      <w:r>
+        <w:t>como</w:t>
+      </w:r>
+      <w:proofErr w:type="spellEnd"/>
+      <w:r>
+        <w:t xml:space="preserve"> sería la aplicación?</w:t>
+      </w:r>
+    </w:p>
+    <w:p>
+      <w:pPr>
+        <w:pStyle w:val="Textocomentario"/>
+      </w:pPr>
+      <w:r>
+        <w:t>Y has pensado en meter algún requisito no funcional?</w:t>
+      </w:r>
+    </w:p>
+  </w:comment>
+</w:comments>
+</file>
+
+<file path=word/commentsExtended.xml><?xml version="1.0" encoding="utf-8"?>
+<w15:commentsEx xmlns:wpc="http://schemas.microsoft.com/office/word/2010/wordprocessingCanvas" xmlns:cx="http://schemas.microsoft.com/office/drawing/2014/chartex" xmlns:cx1="http://schemas.microsoft.com/office/drawing/2015/9/8/chartex" xmlns:cx2="http://schemas.microsoft.com/office/drawing/2015/10/21/chartex" xmlns:cx3="http://schemas.microsoft.com/office/drawing/2016/5/9/chartex" xmlns:cx4="http://schemas.microsoft.com/office/drawing/2016/5/10/chartex" xmlns:cx5="http://schemas.microsoft.com/office/drawing/2016/5/11/chartex" xmlns:cx6="http://schemas.microsoft.com/office/drawing/2016/5/12/chartex" xmlns:cx7="http://schemas.microsoft.com/office/drawing/2016/5/13/chartex" xmlns:cx8="http://schemas.microsoft.com/office/drawing/2016/5/14/chartex" xmlns:mc="http://schemas.openxmlformats.org/markup-compatibility/2006" xmlns:aink="http://schemas.microsoft.com/office/drawing/2016/ink" xmlns:am3d="http://schemas.microsoft.com/office/drawing/2017/model3d" xmlns:o="urn:schemas-microsoft-com:office:office" xmlns:r="http://schemas.openxmlformats.org/officeDocument/2006/relationships" xmlns:m="http://schemas.openxmlformats.org/officeDocument/2006/math" xmlns:v="urn:schemas-microsoft-com:vml" xmlns:wp14="http://schemas.microsoft.com/office/word/2010/wordprocessingDrawing" xmlns:wp="http://schemas.openxmlformats.org/drawingml/2006/wordprocessingDrawing" xmlns:w10="urn:schemas-microsoft-com:office:word" xmlns:w="http://schemas.openxmlformats.org/wordprocessingml/2006/main" xmlns:w14="http://schemas.microsoft.com/office/word/2010/wordml" xmlns:w15="http://schemas.microsoft.com/office/word/2012/wordml" xmlns:w16cid="http://schemas.microsoft.com/office/word/2016/wordml/cid" xmlns:w16se="http://schemas.microsoft.com/office/word/2015/wordml/symex" xmlns:wpg="http://schemas.microsoft.com/office/word/2010/wordprocessingGroup" xmlns:wpi="http://schemas.microsoft.com/office/word/2010/wordprocessingInk" xmlns:wne="http://schemas.microsoft.com/office/word/2006/wordml" xmlns:wps="http://schemas.microsoft.com/office/word/2010/wordprocessingShape" mc:Ignorable="w14 w15 w16se w16cid wp14">
+  <w15:commentEx w15:paraId="6702879E" w15:done="0"/>
+  <w15:commentEx w15:paraId="7D5FBAC7" w15:done="0"/>
+  <w15:commentEx w15:paraId="5910EBEE" w15:done="0"/>
+  <w15:commentEx w15:paraId="30772F61" w15:done="0"/>
+  <w15:commentEx w15:paraId="11016D2C" w15:done="0"/>
+  <w15:commentEx w15:paraId="1676C733" w15:done="0"/>
+  <w15:commentEx w15:paraId="4273694F" w15:done="0"/>
+  <w15:commentEx w15:paraId="3551AF5D" w15:done="0"/>
+  <w15:commentEx w15:paraId="24DCF8F5" w15:done="0"/>
+  <w15:commentEx w15:paraId="3EFB0097" w15:done="0"/>
+  <w15:commentEx w15:paraId="29C4A02D" w15:done="0"/>
+  <w15:commentEx w15:paraId="5DAA2362" w15:done="0"/>
+  <w15:commentEx w15:paraId="041AC9F5" w15:done="0"/>
+  <w15:commentEx w15:paraId="1827DFA6" w15:done="0"/>
+</w15:commentsEx>
+</file>
+
+<file path=word/commentsIds.xml><?xml version="1.0" encoding="utf-8"?>
+<w16cid:commentsIds xmlns:wpc="http://schemas.microsoft.com/office/word/2010/wordprocessingCanvas" xmlns:cx="http://schemas.microsoft.com/office/drawing/2014/chartex" xmlns:cx1="http://schemas.microsoft.com/office/drawing/2015/9/8/chartex" xmlns:cx2="http://schemas.microsoft.com/office/drawing/2015/10/21/chartex" xmlns:cx3="http://schemas.microsoft.com/office/drawing/2016/5/9/chartex" xmlns:cx4="http://schemas.microsoft.com/office/drawing/2016/5/10/chartex" xmlns:cx5="http://schemas.microsoft.com/office/drawing/2016/5/11/chartex" xmlns:cx6="http://schemas.microsoft.com/office/drawing/2016/5/12/chartex" xmlns:cx7="http://schemas.microsoft.com/office/drawing/2016/5/13/chartex" xmlns:cx8="http://schemas.microsoft.com/office/drawing/2016/5/14/chartex" xmlns:mc="http://schemas.openxmlformats.org/markup-compatibility/2006" xmlns:aink="http://schemas.microsoft.com/office/drawing/2016/ink" xmlns:am3d="http://schemas.microsoft.com/office/drawing/2017/model3d" xmlns:o="urn:schemas-microsoft-com:office:office" xmlns:r="http://schemas.openxmlformats.org/officeDocument/2006/relationships" xmlns:m="http://schemas.openxmlformats.org/officeDocument/2006/math" xmlns:v="urn:schemas-microsoft-com:vml" xmlns:wp14="http://schemas.microsoft.com/office/word/2010/wordprocessingDrawing" xmlns:wp="http://schemas.openxmlformats.org/drawingml/2006/wordprocessingDrawing" xmlns:w10="urn:schemas-microsoft-com:office:word" xmlns:w="http://schemas.openxmlformats.org/wordprocessingml/2006/main" xmlns:w14="http://schemas.microsoft.com/office/word/2010/wordml" xmlns:w15="http://schemas.microsoft.com/office/word/2012/wordml" xmlns:w16cid="http://schemas.microsoft.com/office/word/2016/wordml/cid" xmlns:w16se="http://schemas.microsoft.com/office/word/2015/wordml/symex" xmlns:wpg="http://schemas.microsoft.com/office/word/2010/wordprocessingGroup" xmlns:wpi="http://schemas.microsoft.com/office/word/2010/wordprocessingInk" xmlns:wne="http://schemas.microsoft.com/office/word/2006/wordml" xmlns:wps="http://schemas.microsoft.com/office/word/2010/wordprocessingShape" mc:Ignorable="w14 w15 w16se w16cid wp14">
+  <w16cid:commentId w16cid:paraId="6702879E" w16cid:durableId="28DCF611"/>
+  <w16cid:commentId w16cid:paraId="7D5FBAC7" w16cid:durableId="28DCF666"/>
+  <w16cid:commentId w16cid:paraId="5910EBEE" w16cid:durableId="28DCFBCE"/>
+  <w16cid:commentId w16cid:paraId="30772F61" w16cid:durableId="28DCF80B"/>
+  <w16cid:commentId w16cid:paraId="11016D2C" w16cid:durableId="28DCF86D"/>
+  <w16cid:commentId w16cid:paraId="1676C733" w16cid:durableId="28DCF8A4"/>
+  <w16cid:commentId w16cid:paraId="4273694F" w16cid:durableId="28DCF92C"/>
+  <w16cid:commentId w16cid:paraId="3551AF5D" w16cid:durableId="28DCF8F9"/>
+  <w16cid:commentId w16cid:paraId="24DCF8F5" w16cid:durableId="28DCF935"/>
+  <w16cid:commentId w16cid:paraId="3EFB0097" w16cid:durableId="28DCF94B"/>
+  <w16cid:commentId w16cid:paraId="29C4A02D" w16cid:durableId="28DCF961"/>
+  <w16cid:commentId w16cid:paraId="5DAA2362" w16cid:durableId="28DCFA07"/>
+  <w16cid:commentId w16cid:paraId="041AC9F5" w16cid:durableId="28DCFA9D"/>
+</w16cid:commentsIds>
+</file>
+
 <file path=word/endnotes.xml><?xml version="1.0" encoding="utf-8"?>
-<w:endnotes xmlns:wpc="http://schemas.microsoft.com/office/word/2010/wordprocessingCanvas" xmlns:cx="http://schemas.microsoft.com/office/drawing/2014/chartex" xmlns:cx1="http://schemas.microsoft.com/office/drawing/2015/9/8/chartex" xmlns:cx2="http://schemas.microsoft.com/office/drawing/2015/10/21/chartex" xmlns:cx3="http://schemas.microsoft.com/office/drawing/2016/5/9/chartex" xmlns:cx4="http://schemas.microsoft.com/office/drawing/2016/5/10/chartex" xmlns:cx5="http://schemas.microsoft.com/office/drawing/2016/5/11/chartex" xmlns:cx6="http://schemas.microsoft.com/office/drawing/2016/5/12/chartex" xmlns:cx7="http://schemas.microsoft.com/office/drawing/2016/5/13/chartex" xmlns:cx8="http://schemas.microsoft.com/office/drawing/2016/5/14/chartex" xmlns:mc="http://schemas.openxmlformats.org/markup-compatibility/2006" xmlns:aink="http://schemas.microsoft.com/office/drawing/2016/ink" xmlns:am3d="http://schemas.microsoft.com/office/drawing/2017/model3d" xmlns:o="urn:schemas-microsoft-com:office:office" xmlns:oel="http://schemas.microsoft.com/office/2019/extlst" xmlns:r="http://schemas.openxmlformats.org/officeDocument/2006/relationships" xmlns:m="http://schemas.openxmlformats.org/officeDocument/2006/math" xmlns:v="urn:schemas-microsoft-com:vml" xmlns:wp14="http://schemas.microsoft.com/office/word/2010/wordprocessingDrawing" xmlns:wp="http://schemas.openxmlformats.org/drawingml/2006/wordprocessingDrawing" xmlns:w10="urn:schemas-microsoft-com:office:word" xmlns:w="http://schemas.openxmlformats.org/wordprocessingml/2006/main" xmlns:w14="http://schemas.microsoft.com/office/word/2010/wordml" xmlns:w15="http://schemas.microsoft.com/office/word/2012/wordml" xmlns:w16cex="http://schemas.microsoft.com/office/word/2018/wordml/cex" xmlns:w16cid="http://schemas.microsoft.com/office/word/2016/wordml/cid" xmlns:w16="http://schemas.microsoft.com/office/word/2018/wordml" xmlns:w16sdtdh="http://schemas.microsoft.com/office/word/2020/wordml/sdtdatahash" xmlns:w16se="http://schemas.microsoft.com/office/word/2015/wordml/symex" xmlns:wpg="http://schemas.microsoft.com/office/word/2010/wordprocessingGroup" xmlns:wpi="http://schemas.microsoft.com/office/word/2010/wordprocessingInk" xmlns:wne="http://schemas.microsoft.com/office/word/2006/wordml" xmlns:wps="http://schemas.microsoft.com/office/word/2010/wordprocessingShape" mc:Ignorable="w14 w15 w16se w16cid w16 w16cex w16sdtdh wp14">
+<w:endnotes xmlns:wpc="http://schemas.microsoft.com/office/word/2010/wordprocessingCanvas" xmlns:cx="http://schemas.microsoft.com/office/drawing/2014/chartex" xmlns:cx1="http://schemas.microsoft.com/office/drawing/2015/9/8/chartex" xmlns:cx2="http://schemas.microsoft.com/office/drawing/2015/10/21/chartex" xmlns:cx3="http://schemas.microsoft.com/office/drawing/2016/5/9/chartex" xmlns:cx4="http://schemas.microsoft.com/office/drawing/2016/5/10/chartex" xmlns:cx5="http://schemas.microsoft.com/office/drawing/2016/5/11/chartex" xmlns:cx6="http://schemas.microsoft.com/office/drawing/2016/5/12/chartex" xmlns:cx7="http://schemas.microsoft.com/office/drawing/2016/5/13/chartex" xmlns:cx8="http://schemas.microsoft.com/office/drawing/2016/5/14/chartex" xmlns:mc="http://schemas.openxmlformats.org/markup-compatibility/2006" xmlns:aink="http://schemas.microsoft.com/office/drawing/2016/ink" xmlns:am3d="http://schemas.microsoft.com/office/drawing/2017/model3d" xmlns:o="urn:schemas-microsoft-com:office:office" xmlns:r="http://schemas.openxmlformats.org/officeDocument/2006/relationships" xmlns:m="http://schemas.openxmlformats.org/officeDocument/2006/math" xmlns:v="urn:schemas-microsoft-com:vml" xmlns:wp14="http://schemas.microsoft.com/office/word/2010/wordprocessingDrawing" xmlns:wp="http://schemas.openxmlformats.org/drawingml/2006/wordprocessingDrawing" xmlns:w10="urn:schemas-microsoft-com:office:word" xmlns:w="http://schemas.openxmlformats.org/wordprocessingml/2006/main" xmlns:w14="http://schemas.microsoft.com/office/word/2010/wordml" xmlns:w15="http://schemas.microsoft.com/office/word/2012/wordml" xmlns:w16cid="http://schemas.microsoft.com/office/word/2016/wordml/cid" xmlns:w16se="http://schemas.microsoft.com/office/word/2015/wordml/symex" xmlns:wpg="http://schemas.microsoft.com/office/word/2010/wordprocessingGroup" xmlns:wpi="http://schemas.microsoft.com/office/word/2010/wordprocessingInk" xmlns:wne="http://schemas.microsoft.com/office/word/2006/wordml" xmlns:wps="http://schemas.microsoft.com/office/word/2010/wordprocessingShape" mc:Ignorable="w14 w15 w16se w16cid wp14">
   <w:endnote w:type="separator" w:id="-1">
     <w:p>
       <w:pPr>
@@ -24510,7 +26664,7 @@
 </file>
 
 <file path=word/footer1.xml><?xml version="1.0" encoding="utf-8"?>
-<w:ftr xmlns:wpc="http://schemas.microsoft.com/office/word/2010/wordprocessingCanvas" xmlns:cx="http://schemas.microsoft.com/office/drawing/2014/chartex" xmlns:cx1="http://schemas.microsoft.com/office/drawing/2015/9/8/chartex" xmlns:cx2="http://schemas.microsoft.com/office/drawing/2015/10/21/chartex" xmlns:cx3="http://schemas.microsoft.com/office/drawing/2016/5/9/chartex" xmlns:cx4="http://schemas.microsoft.com/office/drawing/2016/5/10/chartex" xmlns:cx5="http://schemas.microsoft.com/office/drawing/2016/5/11/chartex" xmlns:cx6="http://schemas.microsoft.com/office/drawing/2016/5/12/chartex" xmlns:cx7="http://schemas.microsoft.com/office/drawing/2016/5/13/chartex" xmlns:cx8="http://schemas.microsoft.com/office/drawing/2016/5/14/chartex" xmlns:mc="http://schemas.openxmlformats.org/markup-compatibility/2006" xmlns:aink="http://schemas.microsoft.com/office/drawing/2016/ink" xmlns:am3d="http://schemas.microsoft.com/office/drawing/2017/model3d" xmlns:o="urn:schemas-microsoft-com:office:office" xmlns:oel="http://schemas.microsoft.com/office/2019/extlst" xmlns:r="http://schemas.openxmlformats.org/officeDocument/2006/relationships" xmlns:m="http://schemas.openxmlformats.org/officeDocument/2006/math" xmlns:v="urn:schemas-microsoft-com:vml" xmlns:wp14="http://schemas.microsoft.com/office/word/2010/wordprocessingDrawing" xmlns:wp="http://schemas.openxmlformats.org/drawingml/2006/wordprocessingDrawing" xmlns:w10="urn:schemas-microsoft-com:office:word" xmlns:w="http://schemas.openxmlformats.org/wordprocessingml/2006/main" xmlns:w14="http://schemas.microsoft.com/office/word/2010/wordml" xmlns:w15="http://schemas.microsoft.com/office/word/2012/wordml" xmlns:w16cex="http://schemas.microsoft.com/office/word/2018/wordml/cex" xmlns:w16cid="http://schemas.microsoft.com/office/word/2016/wordml/cid" xmlns:w16="http://schemas.microsoft.com/office/word/2018/wordml" xmlns:w16sdtdh="http://schemas.microsoft.com/office/word/2020/wordml/sdtdatahash" xmlns:w16se="http://schemas.microsoft.com/office/word/2015/wordml/symex" xmlns:wpg="http://schemas.microsoft.com/office/word/2010/wordprocessingGroup" xmlns:wpi="http://schemas.microsoft.com/office/word/2010/wordprocessingInk" xmlns:wne="http://schemas.microsoft.com/office/word/2006/wordml" xmlns:wps="http://schemas.microsoft.com/office/word/2010/wordprocessingShape" mc:Ignorable="w14 w15 w16se w16cid w16 w16cex w16sdtdh wp14">
+<w:ftr xmlns:wpc="http://schemas.microsoft.com/office/word/2010/wordprocessingCanvas" xmlns:cx="http://schemas.microsoft.com/office/drawing/2014/chartex" xmlns:cx1="http://schemas.microsoft.com/office/drawing/2015/9/8/chartex" xmlns:cx2="http://schemas.microsoft.com/office/drawing/2015/10/21/chartex" xmlns:cx3="http://schemas.microsoft.com/office/drawing/2016/5/9/chartex" xmlns:cx4="http://schemas.microsoft.com/office/drawing/2016/5/10/chartex" xmlns:cx5="http://schemas.microsoft.com/office/drawing/2016/5/11/chartex" xmlns:cx6="http://schemas.microsoft.com/office/drawing/2016/5/12/chartex" xmlns:cx7="http://schemas.microsoft.com/office/drawing/2016/5/13/chartex" xmlns:cx8="http://schemas.microsoft.com/office/drawing/2016/5/14/chartex" xmlns:mc="http://schemas.openxmlformats.org/markup-compatibility/2006" xmlns:aink="http://schemas.microsoft.com/office/drawing/2016/ink" xmlns:am3d="http://schemas.microsoft.com/office/drawing/2017/model3d" xmlns:o="urn:schemas-microsoft-com:office:office" xmlns:r="http://schemas.openxmlformats.org/officeDocument/2006/relationships" xmlns:m="http://schemas.openxmlformats.org/officeDocument/2006/math" xmlns:v="urn:schemas-microsoft-com:vml" xmlns:wp14="http://schemas.microsoft.com/office/word/2010/wordprocessingDrawing" xmlns:wp="http://schemas.openxmlformats.org/drawingml/2006/wordprocessingDrawing" xmlns:w10="urn:schemas-microsoft-com:office:word" xmlns:w="http://schemas.openxmlformats.org/wordprocessingml/2006/main" xmlns:w14="http://schemas.microsoft.com/office/word/2010/wordml" xmlns:w15="http://schemas.microsoft.com/office/word/2012/wordml" xmlns:w16cid="http://schemas.microsoft.com/office/word/2016/wordml/cid" xmlns:w16se="http://schemas.microsoft.com/office/word/2015/wordml/symex" xmlns:wpg="http://schemas.microsoft.com/office/word/2010/wordprocessingGroup" xmlns:wpi="http://schemas.microsoft.com/office/word/2010/wordprocessingInk" xmlns:wne="http://schemas.microsoft.com/office/word/2006/wordml" xmlns:wps="http://schemas.microsoft.com/office/word/2010/wordprocessingShape" mc:Ignorable="w14 w15 w16se w16cid wp14">
   <w:sdt>
     <w:sdtPr>
       <w:id w:val="-954411554"/>
@@ -24552,7 +26706,7 @@
 </file>
 
 <file path=word/footnotes.xml><?xml version="1.0" encoding="utf-8"?>
-<w:footnotes xmlns:wpc="http://schemas.microsoft.com/office/word/2010/wordprocessingCanvas" xmlns:cx="http://schemas.microsoft.com/office/drawing/2014/chartex" xmlns:cx1="http://schemas.microsoft.com/office/drawing/2015/9/8/chartex" xmlns:cx2="http://schemas.microsoft.com/office/drawing/2015/10/21/chartex" xmlns:cx3="http://schemas.microsoft.com/office/drawing/2016/5/9/chartex" xmlns:cx4="http://schemas.microsoft.com/office/drawing/2016/5/10/chartex" xmlns:cx5="http://schemas.microsoft.com/office/drawing/2016/5/11/chartex" xmlns:cx6="http://schemas.microsoft.com/office/drawing/2016/5/12/chartex" xmlns:cx7="http://schemas.microsoft.com/office/drawing/2016/5/13/chartex" xmlns:cx8="http://schemas.microsoft.com/office/drawing/2016/5/14/chartex" xmlns:mc="http://schemas.openxmlformats.org/markup-compatibility/2006" xmlns:aink="http://schemas.microsoft.com/office/drawing/2016/ink" xmlns:am3d="http://schemas.microsoft.com/office/drawing/2017/model3d" xmlns:o="urn:schemas-microsoft-com:office:office" xmlns:oel="http://schemas.microsoft.com/office/2019/extlst" xmlns:r="http://schemas.openxmlformats.org/officeDocument/2006/relationships" xmlns:m="http://schemas.openxmlformats.org/officeDocument/2006/math" xmlns:v="urn:schemas-microsoft-com:vml" xmlns:wp14="http://schemas.microsoft.com/office/word/2010/wordprocessingDrawing" xmlns:wp="http://schemas.openxmlformats.org/drawingml/2006/wordprocessingDrawing" xmlns:w10="urn:schemas-microsoft-com:office:word" xmlns:w="http://schemas.openxmlformats.org/wordprocessingml/2006/main" xmlns:w14="http://schemas.microsoft.com/office/word/2010/wordml" xmlns:w15="http://schemas.microsoft.com/office/word/2012/wordml" xmlns:w16cex="http://schemas.microsoft.com/office/word/2018/wordml/cex" xmlns:w16cid="http://schemas.microsoft.com/office/word/2016/wordml/cid" xmlns:w16="http://schemas.microsoft.com/office/word/2018/wordml" xmlns:w16sdtdh="http://schemas.microsoft.com/office/word/2020/wordml/sdtdatahash" xmlns:w16se="http://schemas.microsoft.com/office/word/2015/wordml/symex" xmlns:wpg="http://schemas.microsoft.com/office/word/2010/wordprocessingGroup" xmlns:wpi="http://schemas.microsoft.com/office/word/2010/wordprocessingInk" xmlns:wne="http://schemas.microsoft.com/office/word/2006/wordml" xmlns:wps="http://schemas.microsoft.com/office/word/2010/wordprocessingShape" mc:Ignorable="w14 w15 w16se w16cid w16 w16cex w16sdtdh wp14">
+<w:footnotes xmlns:wpc="http://schemas.microsoft.com/office/word/2010/wordprocessingCanvas" xmlns:cx="http://schemas.microsoft.com/office/drawing/2014/chartex" xmlns:cx1="http://schemas.microsoft.com/office/drawing/2015/9/8/chartex" xmlns:cx2="http://schemas.microsoft.com/office/drawing/2015/10/21/chartex" xmlns:cx3="http://schemas.microsoft.com/office/drawing/2016/5/9/chartex" xmlns:cx4="http://schemas.microsoft.com/office/drawing/2016/5/10/chartex" xmlns:cx5="http://schemas.microsoft.com/office/drawing/2016/5/11/chartex" xmlns:cx6="http://schemas.microsoft.com/office/drawing/2016/5/12/chartex" xmlns:cx7="http://schemas.microsoft.com/office/drawing/2016/5/13/chartex" xmlns:cx8="http://schemas.microsoft.com/office/drawing/2016/5/14/chartex" xmlns:mc="http://schemas.openxmlformats.org/markup-compatibility/2006" xmlns:aink="http://schemas.microsoft.com/office/drawing/2016/ink" xmlns:am3d="http://schemas.microsoft.com/office/drawing/2017/model3d" xmlns:o="urn:schemas-microsoft-com:office:office" xmlns:r="http://schemas.openxmlformats.org/officeDocument/2006/relationships" xmlns:m="http://schemas.openxmlformats.org/officeDocument/2006/math" xmlns:v="urn:schemas-microsoft-com:vml" xmlns:wp14="http://schemas.microsoft.com/office/word/2010/wordprocessingDrawing" xmlns:wp="http://schemas.openxmlformats.org/drawingml/2006/wordprocessingDrawing" xmlns:w10="urn:schemas-microsoft-com:office:word" xmlns:w="http://schemas.openxmlformats.org/wordprocessingml/2006/main" xmlns:w14="http://schemas.microsoft.com/office/word/2010/wordml" xmlns:w15="http://schemas.microsoft.com/office/word/2012/wordml" xmlns:w16cid="http://schemas.microsoft.com/office/word/2016/wordml/cid" xmlns:w16se="http://schemas.microsoft.com/office/word/2015/wordml/symex" xmlns:wpg="http://schemas.microsoft.com/office/word/2010/wordprocessingGroup" xmlns:wpi="http://schemas.microsoft.com/office/word/2010/wordprocessingInk" xmlns:wne="http://schemas.microsoft.com/office/word/2006/wordml" xmlns:wps="http://schemas.microsoft.com/office/word/2010/wordprocessingShape" mc:Ignorable="w14 w15 w16se w16cid wp14">
   <w:footnote w:type="separator" w:id="-1">
     <w:p>
       <w:pPr>
@@ -24577,7 +26731,7 @@
 </file>
 
 <file path=word/numbering.xml><?xml version="1.0" encoding="utf-8"?>
-<w:numbering xmlns:wpc="http://schemas.microsoft.com/office/word/2010/wordprocessingCanvas" xmlns:cx="http://schemas.microsoft.com/office/drawing/2014/chartex" xmlns:cx1="http://schemas.microsoft.com/office/drawing/2015/9/8/chartex" xmlns:cx2="http://schemas.microsoft.com/office/drawing/2015/10/21/chartex" xmlns:cx3="http://schemas.microsoft.com/office/drawing/2016/5/9/chartex" xmlns:cx4="http://schemas.microsoft.com/office/drawing/2016/5/10/chartex" xmlns:cx5="http://schemas.microsoft.com/office/drawing/2016/5/11/chartex" xmlns:cx6="http://schemas.microsoft.com/office/drawing/2016/5/12/chartex" xmlns:cx7="http://schemas.microsoft.com/office/drawing/2016/5/13/chartex" xmlns:cx8="http://schemas.microsoft.com/office/drawing/2016/5/14/chartex" xmlns:mc="http://schemas.openxmlformats.org/markup-compatibility/2006" xmlns:aink="http://schemas.microsoft.com/office/drawing/2016/ink" xmlns:am3d="http://schemas.microsoft.com/office/drawing/2017/model3d" xmlns:o="urn:schemas-microsoft-com:office:office" xmlns:oel="http://schemas.microsoft.com/office/2019/extlst" xmlns:r="http://schemas.openxmlformats.org/officeDocument/2006/relationships" xmlns:m="http://schemas.openxmlformats.org/officeDocument/2006/math" xmlns:v="urn:schemas-microsoft-com:vml" xmlns:wp14="http://schemas.microsoft.com/office/word/2010/wordprocessingDrawing" xmlns:wp="http://schemas.openxmlformats.org/drawingml/2006/wordprocessingDrawing" xmlns:w10="urn:schemas-microsoft-com:office:word" xmlns:w="http://schemas.openxmlformats.org/wordprocessingml/2006/main" xmlns:w14="http://schemas.microsoft.com/office/word/2010/wordml" xmlns:w15="http://schemas.microsoft.com/office/word/2012/wordml" xmlns:w16cex="http://schemas.microsoft.com/office/word/2018/wordml/cex" xmlns:w16cid="http://schemas.microsoft.com/office/word/2016/wordml/cid" xmlns:w16="http://schemas.microsoft.com/office/word/2018/wordml" xmlns:w16sdtdh="http://schemas.microsoft.com/office/word/2020/wordml/sdtdatahash" xmlns:w16se="http://schemas.microsoft.com/office/word/2015/wordml/symex" xmlns:wpg="http://schemas.microsoft.com/office/word/2010/wordprocessingGroup" xmlns:wpi="http://schemas.microsoft.com/office/word/2010/wordprocessingInk" xmlns:wne="http://schemas.microsoft.com/office/word/2006/wordml" xmlns:wps="http://schemas.microsoft.com/office/word/2010/wordprocessingShape" mc:Ignorable="w14 w15 w16se w16cid w16 w16cex w16sdtdh wp14">
+<w:numbering xmlns:wpc="http://schemas.microsoft.com/office/word/2010/wordprocessingCanvas" xmlns:cx="http://schemas.microsoft.com/office/drawing/2014/chartex" xmlns:cx1="http://schemas.microsoft.com/office/drawing/2015/9/8/chartex" xmlns:cx2="http://schemas.microsoft.com/office/drawing/2015/10/21/chartex" xmlns:cx3="http://schemas.microsoft.com/office/drawing/2016/5/9/chartex" xmlns:cx4="http://schemas.microsoft.com/office/drawing/2016/5/10/chartex" xmlns:cx5="http://schemas.microsoft.com/office/drawing/2016/5/11/chartex" xmlns:cx6="http://schemas.microsoft.com/office/drawing/2016/5/12/chartex" xmlns:cx7="http://schemas.microsoft.com/office/drawing/2016/5/13/chartex" xmlns:cx8="http://schemas.microsoft.com/office/drawing/2016/5/14/chartex" xmlns:mc="http://schemas.openxmlformats.org/markup-compatibility/2006" xmlns:aink="http://schemas.microsoft.com/office/drawing/2016/ink" xmlns:am3d="http://schemas.microsoft.com/office/drawing/2017/model3d" xmlns:o="urn:schemas-microsoft-com:office:office" xmlns:r="http://schemas.openxmlformats.org/officeDocument/2006/relationships" xmlns:m="http://schemas.openxmlformats.org/officeDocument/2006/math" xmlns:v="urn:schemas-microsoft-com:vml" xmlns:wp14="http://schemas.microsoft.com/office/word/2010/wordprocessingDrawing" xmlns:wp="http://schemas.openxmlformats.org/drawingml/2006/wordprocessingDrawing" xmlns:w10="urn:schemas-microsoft-com:office:word" xmlns:w="http://schemas.openxmlformats.org/wordprocessingml/2006/main" xmlns:w14="http://schemas.microsoft.com/office/word/2010/wordml" xmlns:w15="http://schemas.microsoft.com/office/word/2012/wordml" xmlns:w16cid="http://schemas.microsoft.com/office/word/2016/wordml/cid" xmlns:w16se="http://schemas.microsoft.com/office/word/2015/wordml/symex" xmlns:wpg="http://schemas.microsoft.com/office/word/2010/wordprocessingGroup" xmlns:wpi="http://schemas.microsoft.com/office/word/2010/wordprocessingInk" xmlns:wne="http://schemas.microsoft.com/office/word/2006/wordml" xmlns:wps="http://schemas.microsoft.com/office/word/2010/wordprocessingShape" mc:Ignorable="w14 w15 w16se w16cid wp14">
   <w:abstractNum w:abstractNumId="0" w15:restartNumberingAfterBreak="0">
     <w:nsid w:val="2C404BF7"/>
     <w:multiLevelType w:val="hybridMultilevel"/>
@@ -24917,20 +27071,28 @@
       </w:rPr>
     </w:lvl>
   </w:abstractNum>
-  <w:num w:numId="1" w16cid:durableId="1264724632">
+  <w:num w:numId="1">
     <w:abstractNumId w:val="2"/>
   </w:num>
-  <w:num w:numId="2" w16cid:durableId="481312991">
+  <w:num w:numId="2">
     <w:abstractNumId w:val="0"/>
   </w:num>
-  <w:num w:numId="3" w16cid:durableId="373580115">
+  <w:num w:numId="3">
     <w:abstractNumId w:val="1"/>
   </w:num>
 </w:numbering>
 </file>
 
+<file path=word/people.xml><?xml version="1.0" encoding="utf-8"?>
+<w15:people xmlns:wpc="http://schemas.microsoft.com/office/word/2010/wordprocessingCanvas" xmlns:cx="http://schemas.microsoft.com/office/drawing/2014/chartex" xmlns:cx1="http://schemas.microsoft.com/office/drawing/2015/9/8/chartex" xmlns:cx2="http://schemas.microsoft.com/office/drawing/2015/10/21/chartex" xmlns:cx3="http://schemas.microsoft.com/office/drawing/2016/5/9/chartex" xmlns:cx4="http://schemas.microsoft.com/office/drawing/2016/5/10/chartex" xmlns:cx5="http://schemas.microsoft.com/office/drawing/2016/5/11/chartex" xmlns:cx6="http://schemas.microsoft.com/office/drawing/2016/5/12/chartex" xmlns:cx7="http://schemas.microsoft.com/office/drawing/2016/5/13/chartex" xmlns:cx8="http://schemas.microsoft.com/office/drawing/2016/5/14/chartex" xmlns:mc="http://schemas.openxmlformats.org/markup-compatibility/2006" xmlns:aink="http://schemas.microsoft.com/office/drawing/2016/ink" xmlns:am3d="http://schemas.microsoft.com/office/drawing/2017/model3d" xmlns:o="urn:schemas-microsoft-com:office:office" xmlns:r="http://schemas.openxmlformats.org/officeDocument/2006/relationships" xmlns:m="http://schemas.openxmlformats.org/officeDocument/2006/math" xmlns:v="urn:schemas-microsoft-com:vml" xmlns:wp14="http://schemas.microsoft.com/office/word/2010/wordprocessingDrawing" xmlns:wp="http://schemas.openxmlformats.org/drawingml/2006/wordprocessingDrawing" xmlns:w10="urn:schemas-microsoft-com:office:word" xmlns:w="http://schemas.openxmlformats.org/wordprocessingml/2006/main" xmlns:w14="http://schemas.microsoft.com/office/word/2010/wordml" xmlns:w15="http://schemas.microsoft.com/office/word/2012/wordml" xmlns:w16cid="http://schemas.microsoft.com/office/word/2016/wordml/cid" xmlns:w16se="http://schemas.microsoft.com/office/word/2015/wordml/symex" xmlns:wpg="http://schemas.microsoft.com/office/word/2010/wordprocessingGroup" xmlns:wpi="http://schemas.microsoft.com/office/word/2010/wordprocessingInk" xmlns:wne="http://schemas.microsoft.com/office/word/2006/wordml" xmlns:wps="http://schemas.microsoft.com/office/word/2010/wordprocessingShape" mc:Ignorable="w14 w15 w16se w16cid wp14">
+  <w15:person w15:author="Lopez Martinez, Patricia">
+    <w15:presenceInfo w15:providerId="AD" w15:userId="S-1-5-21-944967546-1198412623-924725345-2806"/>
+  </w15:person>
+</w15:people>
+</file>
+
 <file path=word/styles.xml><?xml version="1.0" encoding="utf-8"?>
-<w:styles xmlns:mc="http://schemas.openxmlformats.org/markup-compatibility/2006" xmlns:r="http://schemas.openxmlformats.org/officeDocument/2006/relationships" xmlns:w="http://schemas.openxmlformats.org/wordprocessingml/2006/main" xmlns:w14="http://schemas.microsoft.com/office/word/2010/wordml" xmlns:w15="http://schemas.microsoft.com/office/word/2012/wordml" xmlns:w16cex="http://schemas.microsoft.com/office/word/2018/wordml/cex" xmlns:w16cid="http://schemas.microsoft.com/office/word/2016/wordml/cid" xmlns:w16="http://schemas.microsoft.com/office/word/2018/wordml" xmlns:w16sdtdh="http://schemas.microsoft.com/office/word/2020/wordml/sdtdatahash" xmlns:w16se="http://schemas.microsoft.com/office/word/2015/wordml/symex" mc:Ignorable="w14 w15 w16se w16cid w16 w16cex w16sdtdh">
+<w:styles xmlns:mc="http://schemas.openxmlformats.org/markup-compatibility/2006" xmlns:r="http://schemas.openxmlformats.org/officeDocument/2006/relationships" xmlns:w="http://schemas.openxmlformats.org/wordprocessingml/2006/main" xmlns:w14="http://schemas.microsoft.com/office/word/2010/wordml" xmlns:w15="http://schemas.microsoft.com/office/word/2012/wordml" xmlns:w16cid="http://schemas.microsoft.com/office/word/2016/wordml/cid" xmlns:w16se="http://schemas.microsoft.com/office/word/2015/wordml/symex" mc:Ignorable="w14 w15 w16se w16cid">
   <w:docDefaults>
     <w:rPrDefault>
       <w:rPr>
@@ -24948,7 +27110,7 @@
       </w:pPr>
     </w:pPrDefault>
   </w:docDefaults>
-  <w:latentStyles w:defLockedState="0" w:defUIPriority="99" w:defSemiHidden="0" w:defUnhideWhenUsed="0" w:defQFormat="0" w:count="376">
+  <w:latentStyles w:defLockedState="0" w:defUIPriority="99" w:defSemiHidden="0" w:defUnhideWhenUsed="0" w:defQFormat="0" w:count="375">
     <w:lsdException w:name="Normal" w:uiPriority="0" w:qFormat="1"/>
     <w:lsdException w:name="heading 1" w:uiPriority="9" w:qFormat="1"/>
     <w:lsdException w:name="heading 2" w:semiHidden="1" w:uiPriority="9" w:unhideWhenUsed="1" w:qFormat="1"/>
@@ -25324,7 +27486,6 @@
     <w:lsdException w:name="Smart Hyperlink" w:semiHidden="1" w:unhideWhenUsed="1"/>
     <w:lsdException w:name="Hashtag" w:semiHidden="1" w:unhideWhenUsed="1"/>
     <w:lsdException w:name="Unresolved Mention" w:semiHidden="1" w:unhideWhenUsed="1"/>
-    <w:lsdException w:name="Smart Link" w:semiHidden="1" w:unhideWhenUsed="1"/>
   </w:latentStyles>
   <w:style w:type="paragraph" w:default="1" w:styleId="Normal">
     <w:name w:val="Normal"/>
@@ -26126,7 +28287,7 @@
 </file>
 
 <file path=customXml/itemProps1.xml><?xml version="1.0" encoding="utf-8"?>
-<ds:datastoreItem xmlns:ds="http://schemas.openxmlformats.org/officeDocument/2006/customXml" ds:itemID="{A5856A75-5024-4CC3-9131-D362E24B8F66}">
+<ds:datastoreItem xmlns:ds="http://schemas.openxmlformats.org/officeDocument/2006/customXml" ds:itemID="{B7F46CFC-5E40-48CA-B02E-04EC717C145B}">
   <ds:schemaRefs>
     <ds:schemaRef ds:uri="http://schemas.openxmlformats.org/officeDocument/2006/bibliography"/>
   </ds:schemaRefs>

</xml_diff>

<commit_message>
Revisión memoria y modelo 10/07/24
</commit_message>
<xml_diff>
--- a/Memoria/Memoria.docx
+++ b/Memoria/Memoria.docx
@@ -1,6 +1,6 @@
 
 <file path=word/document.xml><?xml version="1.0" encoding="utf-8"?>
-<w:document xmlns:wpc="http://schemas.microsoft.com/office/word/2010/wordprocessingCanvas" xmlns:cx="http://schemas.microsoft.com/office/drawing/2014/chartex" xmlns:cx1="http://schemas.microsoft.com/office/drawing/2015/9/8/chartex" xmlns:cx2="http://schemas.microsoft.com/office/drawing/2015/10/21/chartex" xmlns:cx3="http://schemas.microsoft.com/office/drawing/2016/5/9/chartex" xmlns:cx4="http://schemas.microsoft.com/office/drawing/2016/5/10/chartex" xmlns:cx5="http://schemas.microsoft.com/office/drawing/2016/5/11/chartex" xmlns:cx6="http://schemas.microsoft.com/office/drawing/2016/5/12/chartex" xmlns:cx7="http://schemas.microsoft.com/office/drawing/2016/5/13/chartex" xmlns:cx8="http://schemas.microsoft.com/office/drawing/2016/5/14/chartex" xmlns:mc="http://schemas.openxmlformats.org/markup-compatibility/2006" xmlns:aink="http://schemas.microsoft.com/office/drawing/2016/ink" xmlns:am3d="http://schemas.microsoft.com/office/drawing/2017/model3d" xmlns:o="urn:schemas-microsoft-com:office:office" xmlns:oel="http://schemas.microsoft.com/office/2019/extlst" xmlns:r="http://schemas.openxmlformats.org/officeDocument/2006/relationships" xmlns:m="http://schemas.openxmlformats.org/officeDocument/2006/math" xmlns:v="urn:schemas-microsoft-com:vml" xmlns:wp14="http://schemas.microsoft.com/office/word/2010/wordprocessingDrawing" xmlns:wp="http://schemas.openxmlformats.org/drawingml/2006/wordprocessingDrawing" xmlns:w10="urn:schemas-microsoft-com:office:word" xmlns:w="http://schemas.openxmlformats.org/wordprocessingml/2006/main" xmlns:w14="http://schemas.microsoft.com/office/word/2010/wordml" xmlns:w15="http://schemas.microsoft.com/office/word/2012/wordml" xmlns:w16cex="http://schemas.microsoft.com/office/word/2018/wordml/cex" xmlns:w16cid="http://schemas.microsoft.com/office/word/2016/wordml/cid" xmlns:w16="http://schemas.microsoft.com/office/word/2018/wordml" xmlns:w16du="http://schemas.microsoft.com/office/word/2023/wordml/word16du" xmlns:w16sdtdh="http://schemas.microsoft.com/office/word/2020/wordml/sdtdatahash" xmlns:w16se="http://schemas.microsoft.com/office/word/2015/wordml/symex" xmlns:wpg="http://schemas.microsoft.com/office/word/2010/wordprocessingGroup" xmlns:wpi="http://schemas.microsoft.com/office/word/2010/wordprocessingInk" xmlns:wne="http://schemas.microsoft.com/office/word/2006/wordml" xmlns:wps="http://schemas.microsoft.com/office/word/2010/wordprocessingShape" mc:Ignorable="w14 w15 w16se w16cid w16 w16cex w16sdtdh w16du wp14">
+<w:document xmlns:wpc="http://schemas.microsoft.com/office/word/2010/wordprocessingCanvas" xmlns:cx="http://schemas.microsoft.com/office/drawing/2014/chartex" xmlns:cx1="http://schemas.microsoft.com/office/drawing/2015/9/8/chartex" xmlns:cx2="http://schemas.microsoft.com/office/drawing/2015/10/21/chartex" xmlns:cx3="http://schemas.microsoft.com/office/drawing/2016/5/9/chartex" xmlns:cx4="http://schemas.microsoft.com/office/drawing/2016/5/10/chartex" xmlns:cx5="http://schemas.microsoft.com/office/drawing/2016/5/11/chartex" xmlns:cx6="http://schemas.microsoft.com/office/drawing/2016/5/12/chartex" xmlns:cx7="http://schemas.microsoft.com/office/drawing/2016/5/13/chartex" xmlns:cx8="http://schemas.microsoft.com/office/drawing/2016/5/14/chartex" xmlns:mc="http://schemas.openxmlformats.org/markup-compatibility/2006" xmlns:aink="http://schemas.microsoft.com/office/drawing/2016/ink" xmlns:am3d="http://schemas.microsoft.com/office/drawing/2017/model3d" xmlns:o="urn:schemas-microsoft-com:office:office" xmlns:r="http://schemas.openxmlformats.org/officeDocument/2006/relationships" xmlns:m="http://schemas.openxmlformats.org/officeDocument/2006/math" xmlns:v="urn:schemas-microsoft-com:vml" xmlns:wp14="http://schemas.microsoft.com/office/word/2010/wordprocessingDrawing" xmlns:wp="http://schemas.openxmlformats.org/drawingml/2006/wordprocessingDrawing" xmlns:w10="urn:schemas-microsoft-com:office:word" xmlns:w="http://schemas.openxmlformats.org/wordprocessingml/2006/main" xmlns:w14="http://schemas.microsoft.com/office/word/2010/wordml" xmlns:w15="http://schemas.microsoft.com/office/word/2012/wordml" xmlns:w16cid="http://schemas.microsoft.com/office/word/2016/wordml/cid" xmlns:w16se="http://schemas.microsoft.com/office/word/2015/wordml/symex" xmlns:wpg="http://schemas.microsoft.com/office/word/2010/wordprocessingGroup" xmlns:wpi="http://schemas.microsoft.com/office/word/2010/wordprocessingInk" xmlns:wne="http://schemas.microsoft.com/office/word/2006/wordml" xmlns:wps="http://schemas.microsoft.com/office/word/2010/wordprocessingShape" mc:Ignorable="w14 w15 w16se w16cid wp14">
   <w:body>
     <w:p>
       <w:pPr>
@@ -2303,6 +2303,7 @@
     </w:p>
     <w:p>
       <w:pPr>
+        <w:spacing w:after="240"/>
         <w:jc w:val="both"/>
         <w:rPr>
           <w:rFonts w:ascii="Arial" w:hAnsi="Arial" w:cs="Arial"/>
@@ -2404,6 +2405,7 @@
         </w:rPr>
         <w:t xml:space="preserve"> (categoría </w:t>
       </w:r>
+      <w:proofErr w:type="spellStart"/>
       <w:r>
         <w:rPr>
           <w:rFonts w:ascii="Arial" w:hAnsi="Arial" w:cs="Arial"/>
@@ -2412,12 +2414,14 @@
         </w:rPr>
         <w:t>Consumer</w:t>
       </w:r>
+      <w:proofErr w:type="spellEnd"/>
       <w:r>
         <w:rPr>
           <w:rFonts w:ascii="Arial" w:hAnsi="Arial" w:cs="Arial"/>
         </w:rPr>
         <w:t xml:space="preserve"> </w:t>
       </w:r>
+      <w:proofErr w:type="spellStart"/>
       <w:r>
         <w:rPr>
           <w:rFonts w:ascii="Arial" w:hAnsi="Arial" w:cs="Arial"/>
@@ -2432,16 +2436,27 @@
           <w:i/>
           <w:iCs/>
         </w:rPr>
-        <w:t xml:space="preserve">usiness and </w:t>
-      </w:r>
+        <w:t>usiness</w:t>
+      </w:r>
+      <w:proofErr w:type="spellEnd"/>
       <w:r>
         <w:rPr>
           <w:rFonts w:ascii="Arial" w:hAnsi="Arial" w:cs="Arial"/>
           <w:i/>
           <w:iCs/>
         </w:rPr>
+        <w:t xml:space="preserve"> and </w:t>
+      </w:r>
+      <w:proofErr w:type="spellStart"/>
+      <w:r>
+        <w:rPr>
+          <w:rFonts w:ascii="Arial" w:hAnsi="Arial" w:cs="Arial"/>
+          <w:i/>
+          <w:iCs/>
+        </w:rPr>
         <w:t>retail</w:t>
       </w:r>
+      <w:proofErr w:type="spellEnd"/>
       <w:r>
         <w:rPr>
           <w:rFonts w:ascii="Arial" w:hAnsi="Arial" w:cs="Arial"/>
@@ -2613,14 +2628,7 @@
     </w:p>
     <w:p>
       <w:pPr>
-        <w:jc w:val="both"/>
-        <w:rPr>
-          <w:rFonts w:ascii="Arial" w:hAnsi="Arial" w:cs="Arial"/>
-        </w:rPr>
-      </w:pPr>
-    </w:p>
-    <w:p>
-      <w:pPr>
+        <w:spacing w:after="240"/>
         <w:jc w:val="both"/>
         <w:rPr>
           <w:rFonts w:ascii="Arial" w:hAnsi="Arial" w:cs="Arial"/>
@@ -2806,7 +2814,27 @@
           <w:iCs/>
           <w:color w:val="595959" w:themeColor="text1" w:themeTint="A6"/>
         </w:rPr>
-        <w:t>. CIO’s reportando un incremento en el presupuesto IT en el año 2016</w:t>
+        <w:t xml:space="preserve">. </w:t>
+      </w:r>
+      <w:proofErr w:type="spellStart"/>
+      <w:r>
+        <w:rPr>
+          <w:rFonts w:ascii="Arial" w:hAnsi="Arial" w:cs="Arial"/>
+          <w:i/>
+          <w:iCs/>
+          <w:color w:val="595959" w:themeColor="text1" w:themeTint="A6"/>
+        </w:rPr>
+        <w:t>CIO’s</w:t>
+      </w:r>
+      <w:proofErr w:type="spellEnd"/>
+      <w:r>
+        <w:rPr>
+          <w:rFonts w:ascii="Arial" w:hAnsi="Arial" w:cs="Arial"/>
+          <w:i/>
+          <w:iCs/>
+          <w:color w:val="595959" w:themeColor="text1" w:themeTint="A6"/>
+        </w:rPr>
+        <w:t xml:space="preserve"> reportando un incremento en el presupuesto IT en el año 2016</w:t>
       </w:r>
       <w:bookmarkEnd w:id="3"/>
     </w:p>
@@ -2821,44 +2849,50 @@
         <w:rPr>
           <w:rFonts w:ascii="Arial" w:hAnsi="Arial" w:cs="Arial"/>
         </w:rPr>
+        <w:t xml:space="preserve">Tomando esto en cuenta, es evidente que la industria en general está tomando </w:t>
+      </w:r>
+      <w:r>
+        <w:rPr>
+          <w:rFonts w:ascii="Arial" w:hAnsi="Arial" w:cs="Arial"/>
+        </w:rPr>
+        <w:t>el</w:t>
+      </w:r>
+      <w:r>
+        <w:rPr>
+          <w:rFonts w:ascii="Arial" w:hAnsi="Arial" w:cs="Arial"/>
+        </w:rPr>
+        <w:t xml:space="preserve"> camino hacia la digitalización de sus principales procesos productivos</w:t>
+      </w:r>
+      <w:r>
+        <w:rPr>
+          <w:rFonts w:ascii="Arial" w:hAnsi="Arial" w:cs="Arial"/>
+        </w:rPr>
+        <w:t>.</w:t>
+      </w:r>
+      <w:r>
+        <w:rPr>
+          <w:rFonts w:ascii="Arial" w:hAnsi="Arial" w:cs="Arial"/>
+        </w:rPr>
+        <w:t xml:space="preserve"> Sin embargo, para </w:t>
+      </w:r>
+      <w:r>
+        <w:rPr>
+          <w:rFonts w:ascii="Arial" w:hAnsi="Arial" w:cs="Arial"/>
+        </w:rPr>
+        <w:t>el</w:t>
+      </w:r>
+      <w:r>
+        <w:rPr>
+          <w:rFonts w:ascii="Arial" w:hAnsi="Arial" w:cs="Arial"/>
+        </w:rPr>
+        <w:t xml:space="preserve"> </w:t>
+      </w:r>
+      <w:r>
+        <w:rPr>
+          <w:rFonts w:ascii="Arial" w:hAnsi="Arial" w:cs="Arial"/>
+        </w:rPr>
         <w:lastRenderedPageBreak/>
-        <w:t xml:space="preserve">Tomando esto en cuenta, es evidente que la industria en general está tomando </w:t>
-      </w:r>
-      <w:r>
-        <w:rPr>
-          <w:rFonts w:ascii="Arial" w:hAnsi="Arial" w:cs="Arial"/>
-        </w:rPr>
-        <w:t>el</w:t>
-      </w:r>
-      <w:r>
-        <w:rPr>
-          <w:rFonts w:ascii="Arial" w:hAnsi="Arial" w:cs="Arial"/>
-        </w:rPr>
-        <w:t xml:space="preserve"> camino hacia la digitalización de sus principales procesos productivos</w:t>
-      </w:r>
-      <w:r>
-        <w:rPr>
-          <w:rFonts w:ascii="Arial" w:hAnsi="Arial" w:cs="Arial"/>
-        </w:rPr>
-        <w:t>.</w:t>
-      </w:r>
-      <w:r>
-        <w:rPr>
-          <w:rFonts w:ascii="Arial" w:hAnsi="Arial" w:cs="Arial"/>
-        </w:rPr>
-        <w:t xml:space="preserve"> Sin embargo, para </w:t>
-      </w:r>
-      <w:r>
-        <w:rPr>
-          <w:rFonts w:ascii="Arial" w:hAnsi="Arial" w:cs="Arial"/>
-        </w:rPr>
-        <w:t>el</w:t>
-      </w:r>
-      <w:r>
-        <w:rPr>
-          <w:rFonts w:ascii="Arial" w:hAnsi="Arial" w:cs="Arial"/>
-        </w:rPr>
-        <w:t xml:space="preserve"> sector de ventas </w:t>
+        <w:t xml:space="preserve">sector de ventas </w:t>
       </w:r>
       <w:r>
         <w:rPr>
@@ -2884,8 +2918,36 @@
           <w:i/>
           <w:iCs/>
         </w:rPr>
-        <w:t>Enterprise Resource Planning</w:t>
-      </w:r>
+        <w:t xml:space="preserve">Enterprise </w:t>
+      </w:r>
+      <w:proofErr w:type="spellStart"/>
+      <w:r>
+        <w:rPr>
+          <w:rFonts w:ascii="Arial" w:hAnsi="Arial" w:cs="Arial"/>
+          <w:i/>
+          <w:iCs/>
+        </w:rPr>
+        <w:t>Resource</w:t>
+      </w:r>
+      <w:proofErr w:type="spellEnd"/>
+      <w:r>
+        <w:rPr>
+          <w:rFonts w:ascii="Arial" w:hAnsi="Arial" w:cs="Arial"/>
+          <w:i/>
+          <w:iCs/>
+        </w:rPr>
+        <w:t xml:space="preserve"> </w:t>
+      </w:r>
+      <w:proofErr w:type="spellStart"/>
+      <w:r>
+        <w:rPr>
+          <w:rFonts w:ascii="Arial" w:hAnsi="Arial" w:cs="Arial"/>
+          <w:i/>
+          <w:iCs/>
+        </w:rPr>
+        <w:t>Planning</w:t>
+      </w:r>
+      <w:proofErr w:type="spellEnd"/>
       <w:r>
         <w:rPr>
           <w:rFonts w:ascii="Arial" w:hAnsi="Arial" w:cs="Arial"/>
@@ -3110,7 +3172,55 @@
         <w:rPr>
           <w:rFonts w:ascii="Arial" w:hAnsi="Arial" w:cs="Arial"/>
         </w:rPr>
-        <w:t>El objetivo principal del proyecto es desarrollar un sistema informático capaz de proveer una funcionalidad de TPV básico para clientes que estén comenzando el proceso de digitalización, y busquen una solución de fácil implantación y adaptación. Se pretende que la aplicación realizada sea lo más estándar posible, de forma que sea útil para muchas empresas.</w:t>
+        <w:t xml:space="preserve">El objetivo principal del </w:t>
+      </w:r>
+      <w:r>
+        <w:rPr>
+          <w:rFonts w:ascii="Arial" w:hAnsi="Arial" w:cs="Arial"/>
+        </w:rPr>
+        <w:t>trabajo</w:t>
+      </w:r>
+      <w:r>
+        <w:rPr>
+          <w:rFonts w:ascii="Arial" w:hAnsi="Arial" w:cs="Arial"/>
+        </w:rPr>
+        <w:t xml:space="preserve"> es desarrollar un sistema informático capaz de proveer una funcionalidad de TPV básico para clientes que estén comenzando el proceso de digitalización, y busquen una solución de fácil implantación y adaptación. Se pretende que la aplicación se</w:t>
+      </w:r>
+      <w:r>
+        <w:rPr>
+          <w:rFonts w:ascii="Arial" w:hAnsi="Arial" w:cs="Arial"/>
+        </w:rPr>
+        <w:t xml:space="preserve"> diseñe e implemente de la forma </w:t>
+      </w:r>
+      <w:r>
+        <w:rPr>
+          <w:rFonts w:ascii="Arial" w:hAnsi="Arial" w:cs="Arial"/>
+        </w:rPr>
+        <w:t xml:space="preserve">más estándar posible, de forma que sea </w:t>
+      </w:r>
+      <w:r>
+        <w:rPr>
+          <w:rFonts w:ascii="Arial" w:hAnsi="Arial" w:cs="Arial"/>
+        </w:rPr>
+        <w:t xml:space="preserve">fácilmente adaptable, y por tanto </w:t>
+      </w:r>
+      <w:r>
+        <w:rPr>
+          <w:rFonts w:ascii="Arial" w:hAnsi="Arial" w:cs="Arial"/>
+        </w:rPr>
+        <w:t>útil</w:t>
+      </w:r>
+      <w:r>
+        <w:rPr>
+          <w:rFonts w:ascii="Arial" w:hAnsi="Arial" w:cs="Arial"/>
+        </w:rPr>
+        <w:t>,</w:t>
+      </w:r>
+      <w:r>
+        <w:rPr>
+          <w:rFonts w:ascii="Arial" w:hAnsi="Arial" w:cs="Arial"/>
+        </w:rPr>
+        <w:t xml:space="preserve"> para muchas empresas.</w:t>
       </w:r>
     </w:p>
     <w:p>
@@ -3125,7 +3235,7 @@
         <w:rPr>
           <w:rFonts w:ascii="Arial" w:hAnsi="Arial" w:cs="Arial"/>
         </w:rPr>
-        <w:t>Las principales funcionalidades básicas que se pretende alcanzar con el desarrollo del sistema son:</w:t>
+        <w:t>Las funcionalidades básicas que se pretende alcanzar con el desarrollo del sistema son:</w:t>
       </w:r>
     </w:p>
     <w:p>
@@ -3312,36 +3422,48 @@
         </w:rPr>
         <w:t xml:space="preserve"> la capa de presentación o </w:t>
       </w:r>
+      <w:proofErr w:type="spellStart"/>
       <w:r>
         <w:rPr>
           <w:rFonts w:ascii="Arial" w:hAnsi="Arial" w:cs="Arial"/>
         </w:rPr>
         <w:t>frontend</w:t>
       </w:r>
+      <w:proofErr w:type="spellEnd"/>
       <w:r>
         <w:rPr>
           <w:rFonts w:ascii="Arial" w:hAnsi="Arial" w:cs="Arial"/>
         </w:rPr>
         <w:t xml:space="preserve">, tales como </w:t>
       </w:r>
+      <w:commentRangeStart w:id="5"/>
       <w:r>
         <w:rPr>
           <w:rFonts w:ascii="Arial" w:hAnsi="Arial" w:cs="Arial"/>
         </w:rPr>
         <w:t>Angular</w:t>
       </w:r>
+      <w:commentRangeEnd w:id="5"/>
+      <w:r>
+        <w:rPr>
+          <w:rStyle w:val="Refdecomentario"/>
+        </w:rPr>
+        <w:commentReference w:id="5"/>
+      </w:r>
       <w:r>
         <w:rPr>
           <w:rFonts w:ascii="Arial" w:hAnsi="Arial" w:cs="Arial"/>
         </w:rPr>
         <w:t xml:space="preserve"> o </w:t>
       </w:r>
+      <w:proofErr w:type="spellStart"/>
       <w:r>
         <w:rPr>
           <w:rFonts w:ascii="Arial" w:hAnsi="Arial" w:cs="Arial"/>
         </w:rPr>
         <w:t>React</w:t>
       </w:r>
+      <w:proofErr w:type="spellEnd"/>
       <w:r>
         <w:rPr>
           <w:rFonts w:ascii="Arial" w:hAnsi="Arial" w:cs="Arial"/>
@@ -3392,7 +3514,19 @@
         <w:rPr>
           <w:rFonts w:ascii="Arial" w:hAnsi="Arial" w:cs="Arial"/>
         </w:rPr>
-        <w:t>Desarrollar un sistema capaz de ser extensible, mantenible y escalable, para proveer oportunidades a futuro para realizar modificaciones y añadir más funcionalidades al sistema.</w:t>
+        <w:t xml:space="preserve">Desarrollar un sistema capaz de ser extensible, mantenible y escalable, para proveer oportunidades a futuro </w:t>
+      </w:r>
+      <w:r>
+        <w:rPr>
+          <w:rFonts w:ascii="Arial" w:hAnsi="Arial" w:cs="Arial"/>
+        </w:rPr>
+        <w:t>de</w:t>
+      </w:r>
+      <w:r>
+        <w:rPr>
+          <w:rFonts w:ascii="Arial" w:hAnsi="Arial" w:cs="Arial"/>
+        </w:rPr>
+        <w:t xml:space="preserve"> realizar modificaciones y añadir más funcionalidades al sistema.</w:t>
       </w:r>
     </w:p>
     <w:p>
@@ -3414,7 +3548,19 @@
         <w:rPr>
           <w:rFonts w:ascii="Arial" w:hAnsi="Arial" w:cs="Arial"/>
         </w:rPr>
-        <w:t>Poner en práctica los conocimientos adquiridos a lo largo del grado, para desarrollar una aplicación web desde la definición de requisitos, pasando por todas las fases de desarrollo del software, hasta llegar a su despliegue</w:t>
+        <w:t xml:space="preserve">Poner en práctica los conocimientos adquiridos a lo largo del grado, para desarrollar una aplicación web pasando por todas las fases de desarrollo del software, </w:t>
+      </w:r>
+      <w:r>
+        <w:rPr>
+          <w:rFonts w:ascii="Arial" w:hAnsi="Arial" w:cs="Arial"/>
+        </w:rPr>
+        <w:t xml:space="preserve">desde la definición de requisitos </w:t>
+      </w:r>
+      <w:r>
+        <w:rPr>
+          <w:rFonts w:ascii="Arial" w:hAnsi="Arial" w:cs="Arial"/>
+        </w:rPr>
+        <w:t>hasta llegar a su despliegue</w:t>
       </w:r>
       <w:r>
         <w:rPr>
@@ -3431,6 +3577,7 @@
     </w:p>
     <w:p>
       <w:pPr>
+        <w:spacing w:after="120"/>
         <w:jc w:val="both"/>
         <w:rPr>
           <w:rFonts w:ascii="Arial" w:hAnsi="Arial" w:cs="Arial"/>
@@ -3440,7 +3587,7 @@
         <w:rPr>
           <w:rFonts w:ascii="Arial" w:hAnsi="Arial" w:cs="Arial"/>
         </w:rPr>
-        <w:t>Para llevar a cabo el desarrollo del proyecto, se utilizará una arquitectura de desarrollo basada en capas. Se utilizarán las siguientes tecnologías por cada capa:</w:t>
+        <w:t>Para llevar a cabo el desarrollo del proyecto, se utilizará una arquitectura basada en capas. Se utilizarán las siguientes tecnologías por cada capa:</w:t>
       </w:r>
     </w:p>
     <w:p>
@@ -3462,9 +3609,16 @@
         <w:rPr>
           <w:rFonts w:ascii="Arial" w:hAnsi="Arial" w:cs="Arial"/>
         </w:rPr>
-        <w:lastRenderedPageBreak/>
-        <w:t>Capa de presentación – React</w:t>
-      </w:r>
+        <w:t xml:space="preserve">Capa de presentación – </w:t>
+      </w:r>
+      <w:proofErr w:type="spellStart"/>
+      <w:r>
+        <w:rPr>
+          <w:rFonts w:ascii="Arial" w:hAnsi="Arial" w:cs="Arial"/>
+        </w:rPr>
+        <w:t>React</w:t>
+      </w:r>
+      <w:proofErr w:type="spellEnd"/>
     </w:p>
     <w:p>
       <w:pPr>
@@ -3485,8 +3639,16 @@
         <w:rPr>
           <w:rFonts w:ascii="Arial" w:hAnsi="Arial" w:cs="Arial"/>
         </w:rPr>
-        <w:t>Capa de negocio – Spring Boot</w:t>
-      </w:r>
+        <w:t xml:space="preserve">Capa de negocio – Spring </w:t>
+      </w:r>
+      <w:proofErr w:type="spellStart"/>
+      <w:r>
+        <w:rPr>
+          <w:rFonts w:ascii="Arial" w:hAnsi="Arial" w:cs="Arial"/>
+        </w:rPr>
+        <w:t>Boot</w:t>
+      </w:r>
+      <w:proofErr w:type="spellEnd"/>
     </w:p>
     <w:p>
       <w:pPr>
@@ -3541,7 +3703,7 @@
           <w:szCs w:val="28"/>
         </w:rPr>
       </w:pPr>
-      <w:bookmarkStart w:id="5" w:name="_Toc164060901"/>
+      <w:bookmarkStart w:id="6" w:name="_Toc164060901"/>
       <w:r>
         <w:rPr>
           <w:rFonts w:ascii="Arial" w:hAnsi="Arial" w:cs="Arial"/>
@@ -3551,9 +3713,10 @@
           <w:sz w:val="28"/>
           <w:szCs w:val="28"/>
         </w:rPr>
+        <w:lastRenderedPageBreak/>
         <w:t>1.3 Organización de la memoria</w:t>
       </w:r>
-      <w:bookmarkEnd w:id="5"/>
+      <w:bookmarkEnd w:id="6"/>
     </w:p>
     <w:p>
       <w:pPr>
@@ -3678,7 +3841,7 @@
           <w:szCs w:val="28"/>
         </w:rPr>
       </w:pPr>
-      <w:bookmarkStart w:id="6" w:name="_Toc164060902"/>
+      <w:bookmarkStart w:id="7" w:name="_Toc164060902"/>
       <w:r>
         <w:rPr>
           <w:rFonts w:ascii="Arial" w:hAnsi="Arial" w:cs="Arial"/>
@@ -3716,7 +3879,7 @@
         </w:rPr>
         <w:t>de requisitos</w:t>
       </w:r>
-      <w:bookmarkEnd w:id="6"/>
+      <w:bookmarkEnd w:id="7"/>
     </w:p>
     <w:p>
       <w:pPr>
@@ -3742,7 +3905,33 @@
         <w:rPr>
           <w:rFonts w:ascii="Arial" w:hAnsi="Arial" w:cs="Arial"/>
         </w:rPr>
-        <w:t>realizar el análisis de requisitos, se ha utilizado la técnica de observación, utilizando primeramente algunos ejemplos de sistemas existentes que se encargan de gestionar el TPV y otros procesos productivos. Un ejemplo es Loyverse TPV, que cuenta con un cliente web y también aplicaciones para distintas plataformas móviles [2].</w:t>
+        <w:t xml:space="preserve">realizar </w:t>
+      </w:r>
+      <w:r>
+        <w:rPr>
+          <w:rFonts w:ascii="Arial" w:hAnsi="Arial" w:cs="Arial"/>
+        </w:rPr>
+        <w:t xml:space="preserve">la captura </w:t>
+      </w:r>
+      <w:r>
+        <w:rPr>
+          <w:rFonts w:ascii="Arial" w:hAnsi="Arial" w:cs="Arial"/>
+        </w:rPr>
+        <w:t xml:space="preserve">de requisitos, se ha utilizado la técnica de observación, utilizando primeramente algunos ejemplos de sistemas existentes que se encargan de gestionar el TPV y otros procesos productivos. Un ejemplo es </w:t>
+      </w:r>
+      <w:proofErr w:type="spellStart"/>
+      <w:r>
+        <w:rPr>
+          <w:rFonts w:ascii="Arial" w:hAnsi="Arial" w:cs="Arial"/>
+        </w:rPr>
+        <w:t>Loyverse</w:t>
+      </w:r>
+      <w:proofErr w:type="spellEnd"/>
+      <w:r>
+        <w:rPr>
+          <w:rFonts w:ascii="Arial" w:hAnsi="Arial" w:cs="Arial"/>
+        </w:rPr>
+        <w:t xml:space="preserve"> TPV, que cuenta con un cliente web y también aplicaciones para distintas plataformas móviles [2].</w:t>
       </w:r>
     </w:p>
     <w:p>
@@ -3758,8 +3947,8 @@
           <w:szCs w:val="28"/>
         </w:rPr>
       </w:pPr>
-      <w:bookmarkStart w:id="7" w:name="_Toc128578163"/>
-      <w:bookmarkStart w:id="8" w:name="_Toc164060903"/>
+      <w:bookmarkStart w:id="8" w:name="_Toc128578163"/>
+      <w:bookmarkStart w:id="9" w:name="_Toc164060903"/>
       <w:r>
         <w:rPr>
           <w:rFonts w:ascii="Arial" w:hAnsi="Arial" w:cs="Arial"/>
@@ -3771,7 +3960,7 @@
         </w:rPr>
         <w:t xml:space="preserve">2.1 </w:t>
       </w:r>
-      <w:bookmarkEnd w:id="7"/>
+      <w:bookmarkEnd w:id="8"/>
       <w:r>
         <w:rPr>
           <w:rFonts w:ascii="Arial" w:hAnsi="Arial" w:cs="Arial"/>
@@ -3783,7 +3972,7 @@
         </w:rPr>
         <w:t>Modelo de dominio</w:t>
       </w:r>
-      <w:bookmarkEnd w:id="8"/>
+      <w:bookmarkEnd w:id="9"/>
     </w:p>
     <w:p>
       <w:pPr>
@@ -3844,7 +4033,7 @@
         <w:rPr>
           <w:rFonts w:ascii="Arial" w:hAnsi="Arial" w:cs="Arial"/>
         </w:rPr>
-        <w:t>En dicho modelo, aparecen los objetos básicos que se van a gestionar a través de la aplicación, tales como artículos, proveedores y facturas.</w:t>
+        <w:t>En dicho modelo aparecen los objetos básicos que se van a gestionar a través de la aplicación, tales como artículos, proveedores y facturas.</w:t>
       </w:r>
     </w:p>
     <w:p>
@@ -3876,7 +4065,7 @@
                     </pic:cNvPicPr>
                   </pic:nvPicPr>
                   <pic:blipFill>
-                    <a:blip r:embed="rId11" cstate="print">
+                    <a:blip r:embed="rId14" cstate="print">
                       <a:extLst>
                         <a:ext uri="{28A0092B-C50C-407E-A947-70E740481C1C}">
                           <a14:useLocalDpi xmlns:a14="http://schemas.microsoft.com/office/drawing/2010/main" val="0"/>
@@ -3918,7 +4107,7 @@
           <w:color w:val="595959" w:themeColor="text1" w:themeTint="A6"/>
         </w:rPr>
       </w:pPr>
-      <w:bookmarkStart w:id="9" w:name="_Toc170240660"/>
+      <w:bookmarkStart w:id="10" w:name="_Toc170240660"/>
       <w:r>
         <w:rPr>
           <w:rFonts w:ascii="Arial" w:hAnsi="Arial" w:cs="Arial"/>
@@ -3999,9 +4188,34 @@
           <w:iCs/>
           <w:color w:val="595959" w:themeColor="text1" w:themeTint="A6"/>
         </w:rPr>
-        <w:t xml:space="preserve"> de la aplicación</w:t>
-      </w:r>
-      <w:bookmarkEnd w:id="9"/>
+        <w:t xml:space="preserve"> de la </w:t>
+      </w:r>
+      <w:commentRangeStart w:id="11"/>
+      <w:commentRangeStart w:id="12"/>
+      <w:r>
+        <w:rPr>
+          <w:rFonts w:ascii="Arial" w:hAnsi="Arial" w:cs="Arial"/>
+          <w:i/>
+          <w:iCs/>
+          <w:color w:val="595959" w:themeColor="text1" w:themeTint="A6"/>
+        </w:rPr>
+        <w:t>aplicación</w:t>
+      </w:r>
+      <w:bookmarkEnd w:id="10"/>
+      <w:commentRangeEnd w:id="11"/>
+      <w:r>
+        <w:rPr>
+          <w:rStyle w:val="Refdecomentario"/>
+        </w:rPr>
+        <w:commentReference w:id="11"/>
+      </w:r>
+      <w:commentRangeEnd w:id="12"/>
+      <w:r>
+        <w:rPr>
+          <w:rStyle w:val="Refdecomentario"/>
+        </w:rPr>
+        <w:commentReference w:id="12"/>
+      </w:r>
     </w:p>
     <w:p>
       <w:pPr>
@@ -4016,7 +4230,7 @@
           <w:szCs w:val="28"/>
         </w:rPr>
       </w:pPr>
-      <w:bookmarkStart w:id="10" w:name="_Toc164060904"/>
+      <w:bookmarkStart w:id="13" w:name="_Toc164060904"/>
       <w:r>
         <w:rPr>
           <w:rFonts w:ascii="Arial" w:hAnsi="Arial" w:cs="Arial"/>
@@ -4061,7 +4275,7 @@
         </w:rPr>
         <w:t xml:space="preserve"> del sistema</w:t>
       </w:r>
-      <w:bookmarkEnd w:id="10"/>
+      <w:bookmarkEnd w:id="13"/>
     </w:p>
     <w:p>
       <w:pPr>
@@ -4076,7 +4290,7 @@
           <w:szCs w:val="24"/>
         </w:rPr>
       </w:pPr>
-      <w:bookmarkStart w:id="11" w:name="_Toc164060905"/>
+      <w:bookmarkStart w:id="14" w:name="_Toc164060905"/>
       <w:r>
         <w:rPr>
           <w:rFonts w:ascii="Arial" w:hAnsi="Arial" w:cs="Arial"/>
@@ -4121,7 +4335,7 @@
         </w:rPr>
         <w:t xml:space="preserve"> funcionales</w:t>
       </w:r>
-      <w:bookmarkEnd w:id="11"/>
+      <w:bookmarkEnd w:id="14"/>
     </w:p>
     <w:p>
       <w:pPr>
@@ -4437,7 +4651,7 @@
         <w:rPr>
           <w:rFonts w:ascii="Arial" w:hAnsi="Arial" w:cs="Arial"/>
         </w:rPr>
-        <w:t xml:space="preserve"> Además de las capacidades del vendedor, podrá crear artículos, actualizar manualmente su stock, crear facturas de compra, y consultar el historial de compras.</w:t>
+        <w:t xml:space="preserve"> Además de las capacidades del vendedor, podrá crear artículos, actualizar manualmente su stock, crear facturas de compra y consultar el historial de compras.</w:t>
       </w:r>
     </w:p>
     <w:p>
@@ -4454,7 +4668,8 @@
     </w:p>
     <w:p>
       <w:pPr>
-        <w:jc w:val="center"/>
+        <w:pStyle w:val="Ttulo2"/>
+        <w:spacing w:before="240" w:after="120"/>
         <w:rPr>
           <w:rFonts w:ascii="Arial" w:hAnsi="Arial" w:cs="Arial"/>
         </w:rPr>
@@ -4480,7 +4695,7 @@
                     <pic:cNvPicPr/>
                   </pic:nvPicPr>
                   <pic:blipFill>
-                    <a:blip r:embed="rId12"/>
+                    <a:blip r:embed="rId15"/>
                     <a:stretch>
                       <a:fillRect/>
                     </a:stretch>
@@ -4511,7 +4726,7 @@
           <w:color w:val="595959" w:themeColor="text1" w:themeTint="A6"/>
         </w:rPr>
       </w:pPr>
-      <w:bookmarkStart w:id="12" w:name="_Toc170240661"/>
+      <w:bookmarkStart w:id="15" w:name="_Toc170240661"/>
       <w:r>
         <w:rPr>
           <w:rFonts w:ascii="Arial" w:hAnsi="Arial" w:cs="Arial"/>
@@ -4576,6 +4791,7 @@
         </w:rPr>
         <w:t xml:space="preserve">. Diagrama de casos de uso general del </w:t>
       </w:r>
+      <w:commentRangeStart w:id="16"/>
       <w:r>
         <w:rPr>
           <w:rFonts w:ascii="Arial" w:hAnsi="Arial" w:cs="Arial"/>
@@ -4594,7 +4810,14 @@
         </w:rPr>
         <w:t>istema</w:t>
       </w:r>
-      <w:bookmarkEnd w:id="12"/>
+      <w:bookmarkEnd w:id="15"/>
+      <w:commentRangeEnd w:id="16"/>
+      <w:r>
+        <w:rPr>
+          <w:rStyle w:val="Refdecomentario"/>
+        </w:rPr>
+        <w:commentReference w:id="16"/>
+      </w:r>
     </w:p>
     <w:p>
       <w:pPr>
@@ -4615,7 +4838,31 @@
         <w:rPr>
           <w:rFonts w:ascii="Arial" w:hAnsi="Arial" w:cs="Arial"/>
         </w:rPr>
-        <w:t>En los siguientes diagramas, se define de manera específica los casos de uso concretos que engloba cada apartado o caso de uso de alto nivel especificado en el diagrama anterior.</w:t>
+        <w:t>En los diagramas</w:t>
+      </w:r>
+      <w:r>
+        <w:rPr>
+          <w:rFonts w:ascii="Arial" w:hAnsi="Arial" w:cs="Arial"/>
+        </w:rPr>
+        <w:t xml:space="preserve"> representados en las figuras 5, 6 y 7 </w:t>
+      </w:r>
+      <w:r>
+        <w:rPr>
+          <w:rFonts w:ascii="Arial" w:hAnsi="Arial" w:cs="Arial"/>
+        </w:rPr>
+        <w:t>se define</w:t>
+      </w:r>
+      <w:r>
+        <w:rPr>
+          <w:rFonts w:ascii="Arial" w:hAnsi="Arial" w:cs="Arial"/>
+        </w:rPr>
+        <w:t>n</w:t>
+      </w:r>
+      <w:r>
+        <w:rPr>
+          <w:rFonts w:ascii="Arial" w:hAnsi="Arial" w:cs="Arial"/>
+        </w:rPr>
+        <w:t xml:space="preserve"> de manera específica los casos de uso concretos que engloba cada apartado o caso de uso de alto nivel especificado en el diagrama anterior.</w:t>
       </w:r>
     </w:p>
     <w:p>
@@ -4646,7 +4893,7 @@
                     <pic:cNvPicPr/>
                   </pic:nvPicPr>
                   <pic:blipFill>
-                    <a:blip r:embed="rId13"/>
+                    <a:blip r:embed="rId16"/>
                     <a:stretch>
                       <a:fillRect/>
                     </a:stretch>
@@ -4674,7 +4921,7 @@
           <w:rFonts w:ascii="Arial" w:hAnsi="Arial" w:cs="Arial"/>
         </w:rPr>
       </w:pPr>
-      <w:bookmarkStart w:id="13" w:name="_Toc170240662"/>
+      <w:bookmarkStart w:id="17" w:name="_Toc170240662"/>
       <w:r>
         <w:rPr>
           <w:rFonts w:ascii="Arial" w:hAnsi="Arial" w:cs="Arial"/>
@@ -4746,9 +4993,9 @@
           <w:iCs/>
           <w:color w:val="595959" w:themeColor="text1" w:themeTint="A6"/>
         </w:rPr>
-        <w:t>Diagrama de casos de uso de  Gestión del Inventario</w:t>
-      </w:r>
-      <w:bookmarkEnd w:id="13"/>
+        <w:t>Diagrama de casos de uso de Gestión del Inventario</w:t>
+      </w:r>
+      <w:bookmarkEnd w:id="17"/>
     </w:p>
     <w:p>
       <w:pPr>
@@ -4790,7 +5037,7 @@
                     <pic:cNvPicPr/>
                   </pic:nvPicPr>
                   <pic:blipFill>
-                    <a:blip r:embed="rId14"/>
+                    <a:blip r:embed="rId17"/>
                     <a:stretch>
                       <a:fillRect/>
                     </a:stretch>
@@ -4821,7 +5068,7 @@
           <w:color w:val="595959" w:themeColor="text1" w:themeTint="A6"/>
         </w:rPr>
       </w:pPr>
-      <w:bookmarkStart w:id="14" w:name="_Toc170240663"/>
+      <w:bookmarkStart w:id="18" w:name="_Toc170240663"/>
       <w:r>
         <w:rPr>
           <w:rFonts w:ascii="Arial" w:hAnsi="Arial" w:cs="Arial"/>
@@ -4895,7 +5142,7 @@
         </w:rPr>
         <w:t>Diagrama de casos de uso de Gestión del TPV</w:t>
       </w:r>
-      <w:bookmarkEnd w:id="14"/>
+      <w:bookmarkEnd w:id="18"/>
     </w:p>
     <w:p>
       <w:pPr>
@@ -4957,7 +5204,7 @@
                           </pic:cNvPicPr>
                         </pic:nvPicPr>
                         <pic:blipFill>
-                          <a:blip r:embed="rId15"/>
+                          <a:blip r:embed="rId18"/>
                           <a:stretch>
                             <a:fillRect/>
                           </a:stretch>
@@ -4986,7 +5233,7 @@
                           </pic:cNvPicPr>
                         </pic:nvPicPr>
                         <pic:blipFill>
-                          <a:blip r:embed="rId16"/>
+                          <a:blip r:embed="rId19"/>
                           <a:stretch>
                             <a:fillRect/>
                           </a:stretch>
@@ -5007,7 +5254,7 @@
               </wp:inline>
             </w:drawing>
           </mc:Choice>
-          <mc:Fallback>
+          <mc:Fallback xmlns:w16sdtdh="http://schemas.microsoft.com/office/word/2020/wordml/sdtdatahash" xmlns:w16du="http://schemas.microsoft.com/office/word/2023/wordml/word16du" xmlns:w16="http://schemas.microsoft.com/office/word/2018/wordml" xmlns:w16cex="http://schemas.microsoft.com/office/word/2018/wordml/cex" xmlns:oel="http://schemas.microsoft.com/office/2019/extlst">
             <w:pict>
               <v:group w14:anchorId="0C609BF4" id="Grupo 8" o:spid="_x0000_s1026" style="width:390.55pt;height:174pt;mso-position-horizontal-relative:char;mso-position-vertical-relative:line" coordsize="68658,34749" o:gfxdata="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">
                 <v:shapetype id="_x0000_t75" coordsize="21600,21600" o:spt="75" o:preferrelative="t" path="m@4@5l@4@11@9@11@9@5xe" filled="f" stroked="f">
@@ -5030,10 +5277,10 @@
                   <o:lock v:ext="edit" aspectratio="t"/>
                 </v:shapetype>
                 <v:shape id="Imagen 2055451686" o:spid="_x0000_s1027" type="#_x0000_t75" style="position:absolute;width:68658;height:34749;visibility:visible;mso-wrap-style:square" o:gfxdata="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">
-                  <v:imagedata r:id="rId17" o:title=""/>
+                  <v:imagedata r:id="rId20" o:title=""/>
                 </v:shape>
                 <v:shape id="Imagen 777909721" o:spid="_x0000_s1028" type="#_x0000_t75" style="position:absolute;left:763;top:4033;width:64995;height:29843;visibility:visible;mso-wrap-style:square" o:gfxdata="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">
-                  <v:imagedata r:id="rId18" o:title=""/>
+                  <v:imagedata r:id="rId21" o:title=""/>
                 </v:shape>
                 <w10:anchorlock/>
               </v:group>
@@ -5052,7 +5299,7 @@
           <w:color w:val="595959" w:themeColor="text1" w:themeTint="A6"/>
         </w:rPr>
       </w:pPr>
-      <w:bookmarkStart w:id="15" w:name="_Toc170240664"/>
+      <w:bookmarkStart w:id="19" w:name="_Toc170240664"/>
       <w:r>
         <w:rPr>
           <w:rFonts w:ascii="Arial" w:hAnsi="Arial" w:cs="Arial"/>
@@ -5124,43 +5371,49 @@
           <w:iCs/>
           <w:color w:val="595959" w:themeColor="text1" w:themeTint="A6"/>
         </w:rPr>
-        <w:t>Diagrama de casos de uso de Gestión Comercial</w:t>
-      </w:r>
-      <w:bookmarkEnd w:id="15"/>
+        <w:t xml:space="preserve">Diagrama de casos de uso de Gestión </w:t>
+      </w:r>
+      <w:commentRangeStart w:id="20"/>
+      <w:r>
+        <w:rPr>
+          <w:rFonts w:ascii="Arial" w:hAnsi="Arial" w:cs="Arial"/>
+          <w:i/>
+          <w:iCs/>
+          <w:color w:val="595959" w:themeColor="text1" w:themeTint="A6"/>
+        </w:rPr>
+        <w:t>Comercial</w:t>
+      </w:r>
+      <w:bookmarkEnd w:id="19"/>
+      <w:commentRangeEnd w:id="20"/>
+      <w:r>
+        <w:rPr>
+          <w:rStyle w:val="Refdecomentario"/>
+        </w:rPr>
+        <w:commentReference w:id="20"/>
+      </w:r>
     </w:p>
     <w:p>
       <w:pPr>
         <w:rPr>
           <w:rFonts w:ascii="Arial" w:hAnsi="Arial" w:cs="Arial"/>
-        </w:rPr>
-      </w:pPr>
-      <w:r>
-        <w:rPr>
-          <w:rFonts w:ascii="Arial" w:hAnsi="Arial" w:cs="Arial"/>
-        </w:rPr>
-        <w:br w:type="page"/>
-      </w:r>
-    </w:p>
-    <w:p>
-      <w:pPr>
-        <w:pStyle w:val="Ttulo2"/>
-        <w:spacing w:before="240" w:after="120"/>
-        <w:rPr>
-          <w:rFonts w:ascii="Arial" w:hAnsi="Arial" w:cs="Arial"/>
           <w:b/>
           <w:bCs/>
-          <w:color w:val="auto"/>
           <w:sz w:val="24"/>
           <w:szCs w:val="24"/>
         </w:rPr>
       </w:pPr>
-      <w:bookmarkStart w:id="16" w:name="_Toc164060906"/>
+      <w:r>
+        <w:rPr>
+          <w:rFonts w:ascii="Arial" w:hAnsi="Arial" w:cs="Arial"/>
+        </w:rPr>
+        <w:br w:type="page"/>
+      </w:r>
+      <w:bookmarkStart w:id="21" w:name="_Toc164060906"/>
       <w:r>
         <w:rPr>
           <w:rFonts w:ascii="Arial" w:hAnsi="Arial" w:cs="Arial"/>
           <w:b/>
           <w:bCs/>
-          <w:color w:val="auto"/>
           <w:sz w:val="24"/>
           <w:szCs w:val="24"/>
         </w:rPr>
@@ -5172,7 +5425,6 @@
           <w:rFonts w:ascii="Arial" w:hAnsi="Arial" w:cs="Arial"/>
           <w:b/>
           <w:bCs/>
-          <w:color w:val="auto"/>
           <w:sz w:val="24"/>
           <w:szCs w:val="24"/>
         </w:rPr>
@@ -5183,7 +5435,6 @@
           <w:rFonts w:ascii="Arial" w:hAnsi="Arial" w:cs="Arial"/>
           <w:b/>
           <w:bCs/>
-          <w:color w:val="auto"/>
           <w:sz w:val="24"/>
           <w:szCs w:val="24"/>
         </w:rPr>
@@ -5194,13 +5445,12 @@
           <w:rFonts w:ascii="Arial" w:hAnsi="Arial" w:cs="Arial"/>
           <w:b/>
           <w:bCs/>
-          <w:color w:val="auto"/>
           <w:sz w:val="24"/>
           <w:szCs w:val="24"/>
         </w:rPr>
         <w:t>Especificación de casos de uso</w:t>
       </w:r>
-      <w:bookmarkEnd w:id="16"/>
+      <w:bookmarkEnd w:id="21"/>
     </w:p>
     <w:p>
       <w:pPr>
@@ -5865,7 +6115,55 @@
                 <w:sz w:val="21"/>
                 <w:szCs w:val="21"/>
               </w:rPr>
-              <w:t>1. El sistema muestra un formulario de creación de artículo con los campos a rellenar: nombre, fecha de creación, precio, stock actual, stock mínimo recomendado, descuento, unidad, categoría y tipo de IVA.</w:t>
+              <w:t xml:space="preserve">1. El sistema </w:t>
+            </w:r>
+            <w:commentRangeStart w:id="22"/>
+            <w:r>
+              <w:rPr>
+                <w:rFonts w:ascii="Arial" w:hAnsi="Arial" w:cs="Arial"/>
+                <w:sz w:val="21"/>
+                <w:szCs w:val="21"/>
+              </w:rPr>
+              <w:t>muestra</w:t>
+            </w:r>
+            <w:commentRangeEnd w:id="22"/>
+            <w:r>
+              <w:rPr>
+                <w:rStyle w:val="Refdecomentario"/>
+              </w:rPr>
+              <w:commentReference w:id="22"/>
+            </w:r>
+            <w:r>
+              <w:rPr>
+                <w:rFonts w:ascii="Arial" w:hAnsi="Arial" w:cs="Arial"/>
+                <w:sz w:val="21"/>
+                <w:szCs w:val="21"/>
+              </w:rPr>
+              <w:t xml:space="preserve"> un formulario de creación de artículo con los campos a rellenar: nombre, </w:t>
+            </w:r>
+            <w:commentRangeStart w:id="23"/>
+            <w:r>
+              <w:rPr>
+                <w:rFonts w:ascii="Arial" w:hAnsi="Arial" w:cs="Arial"/>
+                <w:sz w:val="21"/>
+                <w:szCs w:val="21"/>
+              </w:rPr>
+              <w:t>fecha de creación</w:t>
+            </w:r>
+            <w:commentRangeEnd w:id="23"/>
+            <w:r>
+              <w:rPr>
+                <w:rStyle w:val="Refdecomentario"/>
+              </w:rPr>
+              <w:commentReference w:id="23"/>
+            </w:r>
+            <w:r>
+              <w:rPr>
+                <w:rFonts w:ascii="Arial" w:hAnsi="Arial" w:cs="Arial"/>
+                <w:sz w:val="21"/>
+                <w:szCs w:val="21"/>
+              </w:rPr>
+              <w:t>, precio, stock actual, stock mínimo recomendado, descuento, unidad, categoría y tipo de IVA.</w:t>
             </w:r>
           </w:p>
           <w:p>
@@ -6126,7 +6424,31 @@
                 <w:sz w:val="21"/>
                 <w:szCs w:val="21"/>
               </w:rPr>
-              <w:t>4a.1 El sistema no ejecuta la acción “Guardar”.</w:t>
+              <w:t>4a.1 El sistema no ejecuta la acción “</w:t>
+            </w:r>
+            <w:commentRangeStart w:id="24"/>
+            <w:r>
+              <w:rPr>
+                <w:rFonts w:ascii="Arial" w:hAnsi="Arial" w:cs="Arial"/>
+                <w:sz w:val="21"/>
+                <w:szCs w:val="21"/>
+              </w:rPr>
+              <w:t>Guardar</w:t>
+            </w:r>
+            <w:commentRangeEnd w:id="24"/>
+            <w:r>
+              <w:rPr>
+                <w:rStyle w:val="Refdecomentario"/>
+              </w:rPr>
+              <w:commentReference w:id="24"/>
+            </w:r>
+            <w:r>
+              <w:rPr>
+                <w:rFonts w:ascii="Arial" w:hAnsi="Arial" w:cs="Arial"/>
+                <w:sz w:val="21"/>
+                <w:szCs w:val="21"/>
+              </w:rPr>
+              <w:t>”.</w:t>
             </w:r>
           </w:p>
           <w:p>
@@ -6249,7 +6571,24 @@
           <w:iCs/>
           <w:color w:val="595959" w:themeColor="text1" w:themeTint="A6"/>
         </w:rPr>
-        <w:t>Tabla 1 – Especificación del caso de uso Crear Artículo</w:t>
+        <w:t xml:space="preserve">Tabla 1 – Especificación del caso de uso Crear </w:t>
+      </w:r>
+      <w:commentRangeStart w:id="25"/>
+      <w:r>
+        <w:rPr>
+          <w:rFonts w:ascii="Arial" w:hAnsi="Arial" w:cs="Arial"/>
+          <w:i/>
+          <w:iCs/>
+          <w:color w:val="595959" w:themeColor="text1" w:themeTint="A6"/>
+        </w:rPr>
+        <w:t>Artículo</w:t>
+      </w:r>
+      <w:commentRangeEnd w:id="25"/>
+      <w:r>
+        <w:rPr>
+          <w:rStyle w:val="Refdecomentario"/>
+        </w:rPr>
+        <w:commentReference w:id="25"/>
       </w:r>
       <w:r>
         <w:rPr>
@@ -7105,52 +7444,16 @@
               <w:rPr>
                 <w:rFonts w:ascii="Arial" w:hAnsi="Arial" w:cs="Arial"/>
               </w:rPr>
-              <w:t xml:space="preserve"> sobre el </w:t>
-            </w:r>
-            <w:commentRangeStart w:id="17"/>
-            <w:commentRangeStart w:id="18"/>
-            <w:commentRangeStart w:id="19"/>
-            <w:commentRangeStart w:id="20"/>
-            <w:r>
-              <w:rPr>
-                <w:rFonts w:ascii="Arial" w:hAnsi="Arial" w:cs="Arial"/>
-              </w:rPr>
-              <w:t>artículo</w:t>
-            </w:r>
-            <w:commentRangeEnd w:id="17"/>
-            <w:r>
-              <w:rPr>
-                <w:rStyle w:val="Refdecomentario"/>
-              </w:rPr>
-              <w:commentReference w:id="17"/>
-            </w:r>
-            <w:commentRangeEnd w:id="18"/>
-            <w:r>
-              <w:rPr>
-                <w:rStyle w:val="Refdecomentario"/>
-              </w:rPr>
-              <w:commentReference w:id="18"/>
-            </w:r>
-            <w:commentRangeEnd w:id="19"/>
-            <w:r>
-              <w:rPr>
-                <w:rStyle w:val="Refdecomentario"/>
-              </w:rPr>
-              <w:commentReference w:id="19"/>
-            </w:r>
-            <w:commentRangeEnd w:id="20"/>
-            <w:r>
-              <w:rPr>
-                <w:rStyle w:val="Refdecomentario"/>
-              </w:rPr>
-              <w:commentReference w:id="20"/>
-            </w:r>
-            <w:r>
-              <w:rPr>
-                <w:rFonts w:ascii="Arial" w:hAnsi="Arial" w:cs="Arial"/>
-              </w:rPr>
-              <w:t>, excepto la fecha de creación</w:t>
-            </w:r>
+              <w:t xml:space="preserve"> sobre el artículo</w:t>
+            </w:r>
+            <w:del w:id="26" w:author="Lopez Martinez, Patricia" w:date="2024-07-10T13:19:00Z">
+              <w:r>
+                <w:rPr>
+                  <w:rFonts w:ascii="Arial" w:hAnsi="Arial" w:cs="Arial"/>
+                </w:rPr>
+                <w:delText>, excepto la fecha de creación</w:delText>
+              </w:r>
+            </w:del>
             <w:r>
               <w:rPr>
                 <w:rFonts w:ascii="Arial" w:hAnsi="Arial" w:cs="Arial"/>
@@ -7448,7 +7751,31 @@
                 <w:sz w:val="21"/>
                 <w:szCs w:val="21"/>
               </w:rPr>
-              <w:t>4a.1 El sistema no ejecuta la acción “Guardar”.</w:t>
+              <w:t>4a.1 El sistema no ejecuta la acción “</w:t>
+            </w:r>
+            <w:commentRangeStart w:id="27"/>
+            <w:r>
+              <w:rPr>
+                <w:rFonts w:ascii="Arial" w:hAnsi="Arial" w:cs="Arial"/>
+                <w:sz w:val="21"/>
+                <w:szCs w:val="21"/>
+              </w:rPr>
+              <w:t>Guardar</w:t>
+            </w:r>
+            <w:commentRangeEnd w:id="27"/>
+            <w:r>
+              <w:rPr>
+                <w:rStyle w:val="Refdecomentario"/>
+              </w:rPr>
+              <w:commentReference w:id="27"/>
+            </w:r>
+            <w:r>
+              <w:rPr>
+                <w:rFonts w:ascii="Arial" w:hAnsi="Arial" w:cs="Arial"/>
+                <w:sz w:val="21"/>
+                <w:szCs w:val="21"/>
+              </w:rPr>
+              <w:t>”.</w:t>
             </w:r>
           </w:p>
           <w:p>
@@ -8182,43 +8509,51 @@
               </w:rPr>
               <w:t xml:space="preserve">El sistema elimina el artículo en la base de </w:t>
             </w:r>
-            <w:commentRangeStart w:id="21"/>
-            <w:commentRangeStart w:id="22"/>
-            <w:commentRangeStart w:id="23"/>
-            <w:commentRangeStart w:id="24"/>
+            <w:commentRangeStart w:id="28"/>
+            <w:commentRangeStart w:id="29"/>
+            <w:commentRangeStart w:id="30"/>
+            <w:commentRangeStart w:id="31"/>
+            <w:commentRangeStart w:id="32"/>
             <w:r>
               <w:rPr>
                 <w:rFonts w:ascii="Arial" w:hAnsi="Arial" w:cs="Arial"/>
               </w:rPr>
               <w:t>datos</w:t>
             </w:r>
-            <w:commentRangeEnd w:id="21"/>
+            <w:commentRangeEnd w:id="28"/>
             <w:r>
               <w:rPr>
                 <w:rStyle w:val="Refdecomentario"/>
               </w:rPr>
-              <w:commentReference w:id="21"/>
-            </w:r>
-            <w:commentRangeEnd w:id="22"/>
+              <w:commentReference w:id="28"/>
+            </w:r>
+            <w:commentRangeEnd w:id="29"/>
             <w:r>
               <w:rPr>
                 <w:rStyle w:val="Refdecomentario"/>
               </w:rPr>
-              <w:commentReference w:id="22"/>
-            </w:r>
-            <w:commentRangeEnd w:id="23"/>
+              <w:commentReference w:id="29"/>
+            </w:r>
+            <w:commentRangeEnd w:id="30"/>
             <w:r>
               <w:rPr>
                 <w:rStyle w:val="Refdecomentario"/>
               </w:rPr>
-              <w:commentReference w:id="23"/>
-            </w:r>
-            <w:commentRangeEnd w:id="24"/>
+              <w:commentReference w:id="30"/>
+            </w:r>
+            <w:commentRangeEnd w:id="31"/>
             <w:r>
               <w:rPr>
                 <w:rStyle w:val="Refdecomentario"/>
               </w:rPr>
-              <w:commentReference w:id="24"/>
+              <w:commentReference w:id="31"/>
+            </w:r>
+            <w:commentRangeEnd w:id="32"/>
+            <w:r>
+              <w:rPr>
+                <w:rStyle w:val="Refdecomentario"/>
+              </w:rPr>
+              <w:commentReference w:id="32"/>
             </w:r>
             <w:r>
               <w:rPr>
@@ -12742,163 +13077,161 @@
                 <w:sz w:val="21"/>
                 <w:szCs w:val="21"/>
               </w:rPr>
-              <w:t xml:space="preserve">la </w:t>
-            </w:r>
-            <w:commentRangeStart w:id="25"/>
-            <w:commentRangeStart w:id="26"/>
+              <w:t>la fecha</w:t>
+            </w:r>
             <w:r>
               <w:rPr>
                 <w:rFonts w:ascii="Arial" w:hAnsi="Arial" w:cs="Arial"/>
                 <w:sz w:val="21"/>
                 <w:szCs w:val="21"/>
               </w:rPr>
-              <w:t>fecha</w:t>
-            </w:r>
-            <w:commentRangeEnd w:id="25"/>
+              <w:t xml:space="preserve">, y </w:t>
+            </w:r>
+            <w:r>
+              <w:rPr>
+                <w:rFonts w:ascii="Arial" w:hAnsi="Arial" w:cs="Arial"/>
+                <w:sz w:val="21"/>
+                <w:szCs w:val="21"/>
+              </w:rPr>
+              <w:t>la referencia a la factura de venta correspondiente</w:t>
+            </w:r>
+            <w:r>
+              <w:rPr>
+                <w:rFonts w:ascii="Arial" w:hAnsi="Arial" w:cs="Arial"/>
+                <w:sz w:val="21"/>
+                <w:szCs w:val="21"/>
+              </w:rPr>
+              <w:t>.</w:t>
+            </w:r>
+          </w:p>
+          <w:p>
+            <w:pPr>
+              <w:spacing w:line="276" w:lineRule="auto"/>
+              <w:jc w:val="both"/>
+              <w:cnfStyle w:val="000000100000" w:firstRow="0" w:lastRow="0" w:firstColumn="0" w:lastColumn="0" w:oddVBand="0" w:evenVBand="0" w:oddHBand="1" w:evenHBand="0" w:firstRowFirstColumn="0" w:firstRowLastColumn="0" w:lastRowFirstColumn="0" w:lastRowLastColumn="0"/>
+              <w:rPr>
+                <w:rFonts w:ascii="Arial" w:hAnsi="Arial" w:cs="Arial"/>
+                <w:sz w:val="21"/>
+                <w:szCs w:val="21"/>
+              </w:rPr>
+            </w:pPr>
+            <w:r>
+              <w:rPr>
+                <w:rFonts w:ascii="Arial" w:hAnsi="Arial" w:cs="Arial"/>
+                <w:sz w:val="21"/>
+                <w:szCs w:val="21"/>
+              </w:rPr>
+              <w:t xml:space="preserve">2. El usuario agrega artículos al reembolso seleccionando cada artículo </w:t>
+            </w:r>
+            <w:commentRangeStart w:id="33"/>
+            <w:r>
+              <w:rPr>
+                <w:rFonts w:ascii="Arial" w:hAnsi="Arial" w:cs="Arial"/>
+                <w:sz w:val="21"/>
+                <w:szCs w:val="21"/>
+              </w:rPr>
+              <w:t>de la lista de productos disponibles</w:t>
+            </w:r>
+            <w:commentRangeEnd w:id="33"/>
+            <w:r>
+              <w:rPr>
+                <w:rStyle w:val="Refdecomentario"/>
+              </w:rPr>
+              <w:commentReference w:id="33"/>
+            </w:r>
+            <w:r>
+              <w:rPr>
+                <w:rFonts w:ascii="Arial" w:hAnsi="Arial" w:cs="Arial"/>
+                <w:sz w:val="21"/>
+                <w:szCs w:val="21"/>
+              </w:rPr>
+              <w:t>. Para cada artículo, el empleado ingresa la cantidad que el cliente desea reembolsar</w:t>
+            </w:r>
+            <w:r>
+              <w:rPr>
+                <w:rFonts w:ascii="Arial" w:hAnsi="Arial" w:cs="Arial"/>
+                <w:sz w:val="21"/>
+                <w:szCs w:val="21"/>
+              </w:rPr>
+              <w:t xml:space="preserve">, así como el precio unitario y descuento aplicados (que tendrán que </w:t>
+            </w:r>
+            <w:r>
+              <w:rPr>
+                <w:rFonts w:ascii="Arial" w:hAnsi="Arial" w:cs="Arial"/>
+                <w:sz w:val="21"/>
+                <w:szCs w:val="21"/>
+              </w:rPr>
+              <w:t>ser iguales</w:t>
+            </w:r>
+            <w:r>
+              <w:rPr>
+                <w:rFonts w:ascii="Arial" w:hAnsi="Arial" w:cs="Arial"/>
+                <w:sz w:val="21"/>
+                <w:szCs w:val="21"/>
+              </w:rPr>
+              <w:t xml:space="preserve"> </w:t>
+            </w:r>
+            <w:r>
+              <w:rPr>
+                <w:rFonts w:ascii="Arial" w:hAnsi="Arial" w:cs="Arial"/>
+                <w:sz w:val="21"/>
+                <w:szCs w:val="21"/>
+              </w:rPr>
+              <w:t xml:space="preserve">a los </w:t>
+            </w:r>
+            <w:r>
+              <w:rPr>
+                <w:rFonts w:ascii="Arial" w:hAnsi="Arial" w:cs="Arial"/>
+                <w:sz w:val="21"/>
+                <w:szCs w:val="21"/>
+              </w:rPr>
+              <w:t>de la factura de venta)</w:t>
+            </w:r>
+            <w:r>
+              <w:rPr>
+                <w:rFonts w:ascii="Arial" w:hAnsi="Arial" w:cs="Arial"/>
+                <w:sz w:val="21"/>
+                <w:szCs w:val="21"/>
+              </w:rPr>
+              <w:t>.</w:t>
+            </w:r>
+          </w:p>
+          <w:p>
+            <w:pPr>
+              <w:spacing w:line="276" w:lineRule="auto"/>
+              <w:jc w:val="both"/>
+              <w:cnfStyle w:val="000000100000" w:firstRow="0" w:lastRow="0" w:firstColumn="0" w:lastColumn="0" w:oddVBand="0" w:evenVBand="0" w:oddHBand="1" w:evenHBand="0" w:firstRowFirstColumn="0" w:firstRowLastColumn="0" w:lastRowFirstColumn="0" w:lastRowLastColumn="0"/>
+              <w:rPr>
+                <w:rFonts w:ascii="Arial" w:hAnsi="Arial" w:cs="Arial"/>
+                <w:sz w:val="21"/>
+                <w:szCs w:val="21"/>
+              </w:rPr>
+            </w:pPr>
+            <w:r>
+              <w:rPr>
+                <w:rFonts w:ascii="Arial" w:hAnsi="Arial" w:cs="Arial"/>
+                <w:sz w:val="21"/>
+                <w:szCs w:val="21"/>
+              </w:rPr>
+              <w:t xml:space="preserve">3. El sistema calcula el subtotal de cada artículo (precio unitario multiplicado por la cantidad restando descuentos) y muestra el total acumulado en el </w:t>
+            </w:r>
+            <w:commentRangeStart w:id="34"/>
+            <w:r>
+              <w:rPr>
+                <w:rFonts w:ascii="Arial" w:hAnsi="Arial" w:cs="Arial"/>
+                <w:sz w:val="21"/>
+                <w:szCs w:val="21"/>
+              </w:rPr>
+              <w:t>reembolso</w:t>
+            </w:r>
+            <w:commentRangeEnd w:id="34"/>
             <w:r>
               <w:rPr>
                 <w:rStyle w:val="Refdecomentario"/>
                 <w:sz w:val="21"/>
                 <w:szCs w:val="21"/>
               </w:rPr>
-              <w:commentReference w:id="25"/>
-            </w:r>
-            <w:commentRangeEnd w:id="26"/>
-            <w:r>
-              <w:rPr>
-                <w:rStyle w:val="Refdecomentario"/>
-              </w:rPr>
-              <w:commentReference w:id="26"/>
-            </w:r>
-            <w:r>
-              <w:rPr>
-                <w:rFonts w:ascii="Arial" w:hAnsi="Arial" w:cs="Arial"/>
-                <w:sz w:val="21"/>
-                <w:szCs w:val="21"/>
-              </w:rPr>
-              <w:t xml:space="preserve">, y </w:t>
-            </w:r>
-            <w:r>
-              <w:rPr>
-                <w:rFonts w:ascii="Arial" w:hAnsi="Arial" w:cs="Arial"/>
-                <w:sz w:val="21"/>
-                <w:szCs w:val="21"/>
-              </w:rPr>
-              <w:t>la referencia a la factura de venta correspondiente</w:t>
-            </w:r>
-            <w:r>
-              <w:rPr>
-                <w:rFonts w:ascii="Arial" w:hAnsi="Arial" w:cs="Arial"/>
-                <w:sz w:val="21"/>
-                <w:szCs w:val="21"/>
-              </w:rPr>
-              <w:t>.</w:t>
-            </w:r>
-          </w:p>
-          <w:p>
-            <w:pPr>
-              <w:spacing w:line="276" w:lineRule="auto"/>
-              <w:jc w:val="both"/>
-              <w:cnfStyle w:val="000000100000" w:firstRow="0" w:lastRow="0" w:firstColumn="0" w:lastColumn="0" w:oddVBand="0" w:evenVBand="0" w:oddHBand="1" w:evenHBand="0" w:firstRowFirstColumn="0" w:firstRowLastColumn="0" w:lastRowFirstColumn="0" w:lastRowLastColumn="0"/>
-              <w:rPr>
-                <w:rFonts w:ascii="Arial" w:hAnsi="Arial" w:cs="Arial"/>
-                <w:sz w:val="21"/>
-                <w:szCs w:val="21"/>
-              </w:rPr>
-            </w:pPr>
-            <w:r>
-              <w:rPr>
-                <w:rFonts w:ascii="Arial" w:hAnsi="Arial" w:cs="Arial"/>
-                <w:sz w:val="21"/>
-                <w:szCs w:val="21"/>
-              </w:rPr>
-              <w:t>2. El usuario agrega artículos al reembolso seleccionando cada artículo de la lista de productos disponibles. Para cada artículo, el empleado ingresa la cantidad que el cliente desea reembolsar</w:t>
-            </w:r>
-            <w:r>
-              <w:rPr>
-                <w:rFonts w:ascii="Arial" w:hAnsi="Arial" w:cs="Arial"/>
-                <w:sz w:val="21"/>
-                <w:szCs w:val="21"/>
-              </w:rPr>
-              <w:t xml:space="preserve">, así como el precio unitario y descuento aplicados (que tendrán que </w:t>
-            </w:r>
-            <w:r>
-              <w:rPr>
-                <w:rFonts w:ascii="Arial" w:hAnsi="Arial" w:cs="Arial"/>
-                <w:sz w:val="21"/>
-                <w:szCs w:val="21"/>
-              </w:rPr>
-              <w:t>ser iguales</w:t>
-            </w:r>
-            <w:r>
-              <w:rPr>
-                <w:rFonts w:ascii="Arial" w:hAnsi="Arial" w:cs="Arial"/>
-                <w:sz w:val="21"/>
-                <w:szCs w:val="21"/>
-              </w:rPr>
-              <w:t xml:space="preserve"> </w:t>
-            </w:r>
-            <w:r>
-              <w:rPr>
-                <w:rFonts w:ascii="Arial" w:hAnsi="Arial" w:cs="Arial"/>
-                <w:sz w:val="21"/>
-                <w:szCs w:val="21"/>
-              </w:rPr>
-              <w:t xml:space="preserve">a los </w:t>
-            </w:r>
-            <w:r>
-              <w:rPr>
-                <w:rFonts w:ascii="Arial" w:hAnsi="Arial" w:cs="Arial"/>
-                <w:sz w:val="21"/>
-                <w:szCs w:val="21"/>
-              </w:rPr>
-              <w:t>de la factura de venta)</w:t>
-            </w:r>
-            <w:r>
-              <w:rPr>
-                <w:rFonts w:ascii="Arial" w:hAnsi="Arial" w:cs="Arial"/>
-                <w:sz w:val="21"/>
-                <w:szCs w:val="21"/>
-              </w:rPr>
-              <w:t>.</w:t>
-            </w:r>
-          </w:p>
-          <w:p>
-            <w:pPr>
-              <w:spacing w:line="276" w:lineRule="auto"/>
-              <w:jc w:val="both"/>
-              <w:cnfStyle w:val="000000100000" w:firstRow="0" w:lastRow="0" w:firstColumn="0" w:lastColumn="0" w:oddVBand="0" w:evenVBand="0" w:oddHBand="1" w:evenHBand="0" w:firstRowFirstColumn="0" w:firstRowLastColumn="0" w:lastRowFirstColumn="0" w:lastRowLastColumn="0"/>
-              <w:rPr>
-                <w:rFonts w:ascii="Arial" w:hAnsi="Arial" w:cs="Arial"/>
-                <w:sz w:val="21"/>
-                <w:szCs w:val="21"/>
-              </w:rPr>
-            </w:pPr>
-            <w:r>
-              <w:rPr>
-                <w:rFonts w:ascii="Arial" w:hAnsi="Arial" w:cs="Arial"/>
-                <w:sz w:val="21"/>
-                <w:szCs w:val="21"/>
-              </w:rPr>
-              <w:t xml:space="preserve">3. El sistema calcula el subtotal de cada artículo (precio unitario multiplicado por la cantidad restando descuentos) y muestra el total acumulado en el </w:t>
-            </w:r>
-            <w:commentRangeStart w:id="27"/>
-            <w:r>
-              <w:rPr>
-                <w:rFonts w:ascii="Arial" w:hAnsi="Arial" w:cs="Arial"/>
-                <w:sz w:val="21"/>
-                <w:szCs w:val="21"/>
-              </w:rPr>
-              <w:t>reembolso</w:t>
-            </w:r>
-            <w:commentRangeEnd w:id="27"/>
-            <w:r>
-              <w:rPr>
-                <w:rStyle w:val="Refdecomentario"/>
-                <w:sz w:val="21"/>
-                <w:szCs w:val="21"/>
-              </w:rPr>
-              <w:commentReference w:id="27"/>
+              <w:commentReference w:id="34"/>
             </w:r>
             <w:r>
               <w:rPr>
@@ -13124,7 +13457,14 @@
               <w:rPr>
                 <w:rFonts w:ascii="Arial" w:hAnsi="Arial" w:cs="Arial"/>
               </w:rPr>
-              <w:t>4a1. El usuario selecciona la opción de “</w:t>
+              <w:t xml:space="preserve">4a1. El usuario selecciona la opción de </w:t>
+            </w:r>
+            <w:commentRangeStart w:id="35"/>
+            <w:r>
+              <w:rPr>
+                <w:rFonts w:ascii="Arial" w:hAnsi="Arial" w:cs="Arial"/>
+              </w:rPr>
+              <w:t>“</w:t>
             </w:r>
             <w:r>
               <w:rPr>
@@ -13154,7 +13494,20 @@
               <w:rPr>
                 <w:rFonts w:ascii="Arial" w:hAnsi="Arial" w:cs="Arial"/>
               </w:rPr>
-              <w:t>” que se encuentra al lado de la lista de artículos ingresados.</w:t>
+              <w:t xml:space="preserve">” </w:t>
+            </w:r>
+            <w:commentRangeEnd w:id="35"/>
+            <w:r>
+              <w:rPr>
+                <w:rStyle w:val="Refdecomentario"/>
+              </w:rPr>
+              <w:commentReference w:id="35"/>
+            </w:r>
+            <w:r>
+              <w:rPr>
+                <w:rFonts w:ascii="Arial" w:hAnsi="Arial" w:cs="Arial"/>
+              </w:rPr>
+              <w:t>que se encuentra al lado de la lista de artículos ingresados.</w:t>
             </w:r>
           </w:p>
           <w:p>
@@ -16284,14 +16637,6 @@
     </w:p>
     <w:p>
       <w:pPr>
-        <w:jc w:val="center"/>
-        <w:rPr>
-          <w:rFonts w:ascii="Arial" w:hAnsi="Arial" w:cs="Arial"/>
-        </w:rPr>
-      </w:pPr>
-    </w:p>
-    <w:p>
-      <w:pPr>
         <w:pStyle w:val="Ttulo2"/>
         <w:spacing w:before="240" w:after="120"/>
         <w:rPr>
@@ -16303,7 +16648,7 @@
           <w:szCs w:val="24"/>
         </w:rPr>
       </w:pPr>
-      <w:bookmarkStart w:id="28" w:name="_Toc164060907"/>
+      <w:bookmarkStart w:id="36" w:name="_Toc164060907"/>
       <w:r>
         <w:rPr>
           <w:rFonts w:ascii="Arial" w:hAnsi="Arial" w:cs="Arial"/>
@@ -16359,7 +16704,7 @@
         </w:rPr>
         <w:t xml:space="preserve"> no funcionales</w:t>
       </w:r>
-      <w:bookmarkEnd w:id="28"/>
+      <w:bookmarkEnd w:id="36"/>
     </w:p>
     <w:p>
       <w:pPr>
@@ -16372,7 +16717,27 @@
         <w:rPr>
           <w:rFonts w:ascii="Arial" w:hAnsi="Arial" w:cs="Arial"/>
         </w:rPr>
-        <w:t>A continuación, de detallan los requisitos no funcionales del sistema a desarrollar:</w:t>
+        <w:t xml:space="preserve">A continuación, de detallan los requisitos no funcionales del sistema a </w:t>
+      </w:r>
+      <w:commentRangeStart w:id="37"/>
+      <w:r>
+        <w:rPr>
+          <w:rFonts w:ascii="Arial" w:hAnsi="Arial" w:cs="Arial"/>
+        </w:rPr>
+        <w:t>desarrollar</w:t>
+      </w:r>
+      <w:commentRangeEnd w:id="37"/>
+      <w:r>
+        <w:rPr>
+          <w:rStyle w:val="Refdecomentario"/>
+        </w:rPr>
+        <w:commentReference w:id="37"/>
+      </w:r>
+      <w:r>
+        <w:rPr>
+          <w:rFonts w:ascii="Arial" w:hAnsi="Arial" w:cs="Arial"/>
+        </w:rPr>
+        <w:t>:</w:t>
       </w:r>
     </w:p>
     <w:p>
@@ -16445,51 +16810,45 @@
           <w:ilvl w:val="0"/>
           <w:numId w:val="3"/>
         </w:numPr>
+        <w:spacing w:after="240"/>
+        <w:ind w:left="714" w:hanging="357"/>
         <w:jc w:val="both"/>
-        <w:rPr>
-          <w:rFonts w:ascii="Arial" w:hAnsi="Arial" w:cs="Arial"/>
-        </w:rPr>
-      </w:pPr>
-      <w:r>
-        <w:rPr>
-          <w:rFonts w:ascii="Arial" w:hAnsi="Arial" w:cs="Arial"/>
-        </w:rPr>
-        <w:t>El sistema debe ser accesible desde dispositivos móviles.</w:t>
-      </w:r>
-      <w:r>
         <w:rPr>
           <w:rFonts w:ascii="Arial" w:hAnsi="Arial" w:cs="Arial"/>
           <w:b/>
           <w:bCs/>
-          <w:sz w:val="24"/>
-          <w:szCs w:val="24"/>
-        </w:rPr>
-        <w:br w:type="page"/>
-      </w:r>
+          <w:sz w:val="28"/>
+          <w:szCs w:val="28"/>
+        </w:rPr>
+      </w:pPr>
+      <w:r>
+        <w:rPr>
+          <w:rFonts w:ascii="Arial" w:hAnsi="Arial" w:cs="Arial"/>
+        </w:rPr>
+        <w:t>El sistema debe ser accesible desde dispositivos móviles.</w:t>
+      </w:r>
+      <w:bookmarkStart w:id="38" w:name="_Toc164060908"/>
     </w:p>
     <w:p>
       <w:pPr>
-        <w:pStyle w:val="Ttulo2"/>
+        <w:spacing w:before="120" w:after="120"/>
+        <w:jc w:val="both"/>
         <w:rPr>
           <w:rFonts w:ascii="Arial" w:hAnsi="Arial" w:cs="Arial"/>
           <w:b/>
           <w:bCs/>
-          <w:color w:val="auto"/>
           <w:sz w:val="28"/>
           <w:szCs w:val="28"/>
         </w:rPr>
       </w:pPr>
-      <w:bookmarkStart w:id="29" w:name="_Toc164060908"/>
       <w:r>
         <w:rPr>
           <w:rFonts w:ascii="Arial" w:hAnsi="Arial" w:cs="Arial"/>
           <w:b/>
           <w:bCs/>
-          <w:color w:val="auto"/>
           <w:sz w:val="28"/>
           <w:szCs w:val="28"/>
         </w:rPr>
-        <w:lastRenderedPageBreak/>
         <w:t>2.</w:t>
       </w:r>
       <w:r>
@@ -16497,7 +16856,6 @@
           <w:rFonts w:ascii="Arial" w:hAnsi="Arial" w:cs="Arial"/>
           <w:b/>
           <w:bCs/>
-          <w:color w:val="auto"/>
           <w:sz w:val="28"/>
           <w:szCs w:val="28"/>
         </w:rPr>
@@ -16508,13 +16866,12 @@
           <w:rFonts w:ascii="Arial" w:hAnsi="Arial" w:cs="Arial"/>
           <w:b/>
           <w:bCs/>
-          <w:color w:val="auto"/>
           <w:sz w:val="28"/>
           <w:szCs w:val="28"/>
         </w:rPr>
         <w:t xml:space="preserve"> Bocetos / mockups de la interfaz</w:t>
       </w:r>
-      <w:bookmarkEnd w:id="29"/>
+      <w:bookmarkEnd w:id="38"/>
     </w:p>
     <w:p>
       <w:pPr>
@@ -16523,19 +16880,25 @@
           <w:rFonts w:ascii="Arial" w:hAnsi="Arial" w:cs="Arial"/>
         </w:rPr>
       </w:pPr>
-    </w:p>
-    <w:p>
-      <w:pPr>
-        <w:jc w:val="both"/>
-        <w:rPr>
-          <w:rFonts w:ascii="Arial" w:hAnsi="Arial" w:cs="Arial"/>
-        </w:rPr>
-      </w:pPr>
-      <w:r>
-        <w:rPr>
-          <w:rFonts w:ascii="Arial" w:hAnsi="Arial" w:cs="Arial"/>
-        </w:rPr>
-        <w:t>A continuación, se presentan unos bocetos que se han realizado a modo de diseño inicial de distintas pantallas del sitio web</w:t>
+      <w:r>
+        <w:rPr>
+          <w:rFonts w:ascii="Arial" w:hAnsi="Arial" w:cs="Arial"/>
+        </w:rPr>
+        <w:t xml:space="preserve">A continuación, se presentan unos bocetos que se han realizado a modo de diseño inicial de distintas pantallas del sitio </w:t>
+      </w:r>
+      <w:commentRangeStart w:id="39"/>
+      <w:r>
+        <w:rPr>
+          <w:rFonts w:ascii="Arial" w:hAnsi="Arial" w:cs="Arial"/>
+        </w:rPr>
+        <w:t>web</w:t>
+      </w:r>
+      <w:commentRangeEnd w:id="39"/>
+      <w:r>
+        <w:rPr>
+          <w:rStyle w:val="Refdecomentario"/>
+        </w:rPr>
+        <w:commentReference w:id="39"/>
       </w:r>
       <w:r>
         <w:rPr>
@@ -16543,14 +16906,6 @@
         </w:rPr>
         <w:t>.</w:t>
       </w:r>
-    </w:p>
-    <w:p>
-      <w:pPr>
-        <w:jc w:val="both"/>
-        <w:rPr>
-          <w:rFonts w:ascii="Arial" w:hAnsi="Arial" w:cs="Arial"/>
-        </w:rPr>
-      </w:pPr>
     </w:p>
     <w:p>
       <w:pPr>
@@ -16580,7 +16935,7 @@
                     <pic:cNvPicPr/>
                   </pic:nvPicPr>
                   <pic:blipFill>
-                    <a:blip r:embed="rId23"/>
+                    <a:blip r:embed="rId22"/>
                     <a:stretch>
                       <a:fillRect/>
                     </a:stretch>
@@ -16612,7 +16967,7 @@
           <w:color w:val="595959" w:themeColor="text1" w:themeTint="A6"/>
         </w:rPr>
       </w:pPr>
-      <w:bookmarkStart w:id="30" w:name="_Toc170240665"/>
+      <w:bookmarkStart w:id="40" w:name="_Toc170240665"/>
       <w:r>
         <w:rPr>
           <w:rFonts w:ascii="Arial" w:hAnsi="Arial" w:cs="Arial"/>
@@ -16686,7 +17041,7 @@
         </w:rPr>
         <w:t>Boceto para pantallas de consulta masiva de información</w:t>
       </w:r>
-      <w:bookmarkEnd w:id="30"/>
+      <w:bookmarkEnd w:id="40"/>
     </w:p>
     <w:p>
       <w:pPr>
@@ -16708,6 +17063,7 @@
           <w:rFonts w:ascii="Arial" w:hAnsi="Arial" w:cs="Arial"/>
           <w:noProof/>
         </w:rPr>
+        <w:lastRenderedPageBreak/>
         <w:drawing>
           <wp:inline distT="0" distB="0" distL="0" distR="0" wp14:anchorId="72BB51F5" wp14:editId="70AF6101">
             <wp:extent cx="5400040" cy="2403475"/>
@@ -16724,7 +17080,7 @@
                     <pic:cNvPicPr/>
                   </pic:nvPicPr>
                   <pic:blipFill>
-                    <a:blip r:embed="rId24"/>
+                    <a:blip r:embed="rId23"/>
                     <a:stretch>
                       <a:fillRect/>
                     </a:stretch>
@@ -16755,7 +17111,7 @@
           <w:color w:val="595959" w:themeColor="text1" w:themeTint="A6"/>
         </w:rPr>
       </w:pPr>
-      <w:bookmarkStart w:id="31" w:name="_Toc170240666"/>
+      <w:bookmarkStart w:id="41" w:name="_Toc170240666"/>
       <w:r>
         <w:rPr>
           <w:rFonts w:ascii="Arial" w:hAnsi="Arial" w:cs="Arial"/>
@@ -16829,7 +17185,7 @@
         </w:rPr>
         <w:t>Boceto para pantallas de añadir y modificar registros</w:t>
       </w:r>
-      <w:bookmarkEnd w:id="31"/>
+      <w:bookmarkEnd w:id="41"/>
     </w:p>
     <w:p>
       <w:pPr>
@@ -16886,7 +17242,7 @@
           <w:szCs w:val="28"/>
         </w:rPr>
       </w:pPr>
-      <w:bookmarkStart w:id="32" w:name="_Toc164060909"/>
+      <w:bookmarkStart w:id="42" w:name="_Toc164060909"/>
       <w:r>
         <w:rPr>
           <w:rFonts w:ascii="Arial" w:hAnsi="Arial" w:cs="Arial"/>
@@ -16910,26 +17266,41 @@
           <w:sz w:val="36"/>
           <w:szCs w:val="28"/>
         </w:rPr>
-        <w:t xml:space="preserve"> Diseño del</w:t>
-      </w:r>
-      <w:r>
-        <w:rPr>
-          <w:rFonts w:ascii="Arial" w:hAnsi="Arial" w:cs="Arial"/>
-          <w:b/>
-          <w:bCs/>
-          <w:color w:val="auto"/>
-          <w:spacing w:val="20"/>
-          <w:sz w:val="36"/>
-          <w:szCs w:val="28"/>
-        </w:rPr>
-        <w:t xml:space="preserve"> sitio web</w:t>
-      </w:r>
-      <w:bookmarkEnd w:id="32"/>
+        <w:t xml:space="preserve"> Diseño</w:t>
+      </w:r>
+      <w:del w:id="43" w:author="Lopez Martinez, Patricia" w:date="2024-07-10T13:29:00Z">
+        <w:r>
+          <w:rPr>
+            <w:rFonts w:ascii="Arial" w:hAnsi="Arial" w:cs="Arial"/>
+            <w:b/>
+            <w:bCs/>
+            <w:color w:val="auto"/>
+            <w:spacing w:val="20"/>
+            <w:sz w:val="36"/>
+            <w:szCs w:val="28"/>
+          </w:rPr>
+          <w:delText xml:space="preserve"> del</w:delText>
+        </w:r>
+        <w:r>
+          <w:rPr>
+            <w:rFonts w:ascii="Arial" w:hAnsi="Arial" w:cs="Arial"/>
+            <w:b/>
+            <w:bCs/>
+            <w:color w:val="auto"/>
+            <w:spacing w:val="20"/>
+            <w:sz w:val="36"/>
+            <w:szCs w:val="28"/>
+          </w:rPr>
+          <w:delText xml:space="preserve"> sitio web</w:delText>
+        </w:r>
+      </w:del>
+      <w:bookmarkEnd w:id="42"/>
     </w:p>
     <w:p>
       <w:pPr>
         <w:jc w:val="both"/>
         <w:rPr>
+          <w:del w:id="44" w:author="Lopez Martinez, Patricia" w:date="2024-07-10T13:29:00Z"/>
           <w:rFonts w:ascii="Arial" w:hAnsi="Arial" w:cs="Arial"/>
         </w:rPr>
       </w:pPr>
@@ -16941,11 +17312,27 @@
           <w:rFonts w:ascii="Arial" w:hAnsi="Arial" w:cs="Arial"/>
         </w:rPr>
       </w:pPr>
-      <w:r>
-        <w:rPr>
-          <w:rFonts w:ascii="Arial" w:hAnsi="Arial" w:cs="Arial"/>
-        </w:rPr>
-        <w:t>El sitio web presenta una arquitectura robusta y escalable basada en tres capa</w:t>
+      <w:ins w:id="45" w:author="Lopez Martinez, Patricia" w:date="2024-07-10T13:29:00Z">
+        <w:r>
+          <w:rPr>
+            <w:rFonts w:ascii="Arial" w:hAnsi="Arial" w:cs="Arial"/>
+          </w:rPr>
+          <w:t xml:space="preserve">La aplicación </w:t>
+        </w:r>
+      </w:ins>
+      <w:del w:id="46" w:author="Lopez Martinez, Patricia" w:date="2024-07-10T13:29:00Z">
+        <w:r>
+          <w:rPr>
+            <w:rFonts w:ascii="Arial" w:hAnsi="Arial" w:cs="Arial"/>
+          </w:rPr>
+          <w:delText xml:space="preserve">El sitio web </w:delText>
+        </w:r>
+      </w:del>
+      <w:r>
+        <w:rPr>
+          <w:rFonts w:ascii="Arial" w:hAnsi="Arial" w:cs="Arial"/>
+        </w:rPr>
+        <w:t>presenta una arquitectura robusta y escalable basada en tres capa</w:t>
       </w:r>
       <w:r>
         <w:rPr>
@@ -16976,6 +17363,7 @@
       <w:r>
         <w:rPr>
           <w:rFonts w:ascii="Arial" w:hAnsi="Arial" w:cs="Arial"/>
+          <w:noProof/>
         </w:rPr>
         <w:drawing>
           <wp:inline distT="0" distB="0" distL="0" distR="0" wp14:anchorId="0ED8510A" wp14:editId="725ECFA6">
@@ -16993,7 +17381,7 @@
                     <pic:cNvPicPr/>
                   </pic:nvPicPr>
                   <pic:blipFill>
-                    <a:blip r:embed="rId25"/>
+                    <a:blip r:embed="rId24"/>
                     <a:stretch>
                       <a:fillRect/>
                     </a:stretch>
@@ -17025,7 +17413,7 @@
           <w:color w:val="595959" w:themeColor="text1" w:themeTint="A6"/>
         </w:rPr>
       </w:pPr>
-      <w:bookmarkStart w:id="33" w:name="_Toc170240667"/>
+      <w:bookmarkStart w:id="47" w:name="_Toc170240667"/>
       <w:r>
         <w:rPr>
           <w:rFonts w:ascii="Arial" w:hAnsi="Arial" w:cs="Arial"/>
@@ -17089,7 +17477,7 @@
         </w:rPr>
         <w:t>. Comunicación entre capas</w:t>
       </w:r>
-      <w:bookmarkEnd w:id="33"/>
+      <w:bookmarkEnd w:id="47"/>
     </w:p>
     <w:p>
       <w:pPr>
@@ -17098,6 +17486,78 @@
           <w:rFonts w:ascii="Arial" w:hAnsi="Arial" w:cs="Arial"/>
         </w:rPr>
       </w:pPr>
+      <w:r>
+        <w:rPr>
+          <w:rFonts w:ascii="Arial" w:hAnsi="Arial" w:cs="Arial"/>
+        </w:rPr>
+        <w:t>E</w:t>
+      </w:r>
+      <w:r>
+        <w:rPr>
+          <w:rFonts w:ascii="Arial" w:hAnsi="Arial" w:cs="Arial"/>
+        </w:rPr>
+        <w:t xml:space="preserve">n primer lugar, la capa de presentación se </w:t>
+      </w:r>
+      <w:r>
+        <w:rPr>
+          <w:rFonts w:ascii="Arial" w:hAnsi="Arial" w:cs="Arial"/>
+        </w:rPr>
+        <w:t>llevará a cabo</w:t>
+      </w:r>
+      <w:r>
+        <w:rPr>
+          <w:rFonts w:ascii="Arial" w:hAnsi="Arial" w:cs="Arial"/>
+        </w:rPr>
+        <w:t xml:space="preserve"> a través de una interfaz web desarrollada con </w:t>
+      </w:r>
+      <w:r>
+        <w:rPr>
+          <w:rFonts w:ascii="Arial" w:hAnsi="Arial" w:cs="Arial"/>
+        </w:rPr>
+        <w:t>REACT</w:t>
+      </w:r>
+      <w:r>
+        <w:rPr>
+          <w:rFonts w:ascii="Arial" w:hAnsi="Arial" w:cs="Arial"/>
+        </w:rPr>
+        <w:t xml:space="preserve">, un popular </w:t>
+      </w:r>
+      <w:r>
+        <w:rPr>
+          <w:rFonts w:ascii="Arial" w:hAnsi="Arial" w:cs="Arial"/>
+        </w:rPr>
+        <w:t>F</w:t>
+      </w:r>
+      <w:r>
+        <w:rPr>
+          <w:rFonts w:ascii="Arial" w:hAnsi="Arial" w:cs="Arial"/>
+        </w:rPr>
+        <w:t>ramework de JavaScript ampliamente utilizado para la creación de interfaces de usuario dinámicas y modernas. Esta capa proporciona la interfaz visual</w:t>
+      </w:r>
+      <w:r>
+        <w:rPr>
+          <w:rFonts w:ascii="Arial" w:hAnsi="Arial" w:cs="Arial"/>
+        </w:rPr>
+        <w:t xml:space="preserve"> con la</w:t>
+      </w:r>
+      <w:r>
+        <w:rPr>
+          <w:rFonts w:ascii="Arial" w:hAnsi="Arial" w:cs="Arial"/>
+        </w:rPr>
+        <w:t xml:space="preserve"> que los usuarios interactúan, ofreciendo una experiencia de usuario intuitiva y </w:t>
+      </w:r>
+      <w:r>
+        <w:rPr>
+          <w:rFonts w:ascii="Arial" w:hAnsi="Arial" w:cs="Arial"/>
+        </w:rPr>
+        <w:t>rápida</w:t>
+      </w:r>
+      <w:r>
+        <w:rPr>
+          <w:rFonts w:ascii="Arial" w:hAnsi="Arial" w:cs="Arial"/>
+        </w:rPr>
+        <w:t>.</w:t>
+      </w:r>
     </w:p>
     <w:p>
       <w:pPr>
@@ -17110,67 +17570,119 @@
         <w:rPr>
           <w:rFonts w:ascii="Arial" w:hAnsi="Arial" w:cs="Arial"/>
         </w:rPr>
-        <w:t>E</w:t>
-      </w:r>
-      <w:r>
-        <w:rPr>
-          <w:rFonts w:ascii="Arial" w:hAnsi="Arial" w:cs="Arial"/>
-        </w:rPr>
-        <w:t xml:space="preserve">n primer lugar, la capa de presentación se </w:t>
-      </w:r>
-      <w:r>
-        <w:rPr>
-          <w:rFonts w:ascii="Arial" w:hAnsi="Arial" w:cs="Arial"/>
-        </w:rPr>
-        <w:t>llevará a cabo</w:t>
-      </w:r>
-      <w:r>
-        <w:rPr>
-          <w:rFonts w:ascii="Arial" w:hAnsi="Arial" w:cs="Arial"/>
-        </w:rPr>
-        <w:t xml:space="preserve"> a través de una interfaz web desarrollada con </w:t>
-      </w:r>
-      <w:r>
-        <w:rPr>
-          <w:rFonts w:ascii="Arial" w:hAnsi="Arial" w:cs="Arial"/>
-        </w:rPr>
-        <w:t>REACT</w:t>
-      </w:r>
-      <w:r>
-        <w:rPr>
-          <w:rFonts w:ascii="Arial" w:hAnsi="Arial" w:cs="Arial"/>
-        </w:rPr>
-        <w:t xml:space="preserve">, un popular </w:t>
-      </w:r>
-      <w:r>
-        <w:rPr>
-          <w:rFonts w:ascii="Arial" w:hAnsi="Arial" w:cs="Arial"/>
-        </w:rPr>
-        <w:t>F</w:t>
-      </w:r>
-      <w:r>
-        <w:rPr>
-          <w:rFonts w:ascii="Arial" w:hAnsi="Arial" w:cs="Arial"/>
-        </w:rPr>
-        <w:t>ramework de JavaScript ampliamente utilizado para la creación de interfaces de usuario dinámicas y modernas. Esta capa proporciona la interfaz visual</w:t>
-      </w:r>
-      <w:r>
-        <w:rPr>
-          <w:rFonts w:ascii="Arial" w:hAnsi="Arial" w:cs="Arial"/>
-        </w:rPr>
-        <w:t xml:space="preserve"> con la</w:t>
-      </w:r>
-      <w:r>
-        <w:rPr>
-          <w:rFonts w:ascii="Arial" w:hAnsi="Arial" w:cs="Arial"/>
-        </w:rPr>
-        <w:t xml:space="preserve"> que los usuarios interactúan, ofreciendo una experiencia de usuario intuitiva y </w:t>
-      </w:r>
-      <w:r>
-        <w:rPr>
-          <w:rFonts w:ascii="Arial" w:hAnsi="Arial" w:cs="Arial"/>
-        </w:rPr>
-        <w:t>rápida</w:t>
+        <w:t>En segundo lugar, la capa de negocio se implementa mediante un servicio REST, que actúa como un intermediario entre la interfaz de usuario y la capa de datos.</w:t>
+      </w:r>
+      <w:r>
+        <w:rPr>
+          <w:rFonts w:ascii="Arial" w:hAnsi="Arial" w:cs="Arial"/>
+        </w:rPr>
+        <w:t xml:space="preserve"> La tecnología que se utilizará para desarrollar esta capa es </w:t>
+      </w:r>
+      <w:proofErr w:type="spellStart"/>
+      <w:r>
+        <w:rPr>
+          <w:rFonts w:ascii="Arial" w:hAnsi="Arial" w:cs="Arial"/>
+        </w:rPr>
+        <w:t>SpringBoot</w:t>
+      </w:r>
+      <w:proofErr w:type="spellEnd"/>
+      <w:r>
+        <w:rPr>
+          <w:rFonts w:ascii="Arial" w:hAnsi="Arial" w:cs="Arial"/>
+        </w:rPr>
+        <w:t xml:space="preserve">, </w:t>
+      </w:r>
+      <w:r>
+        <w:rPr>
+          <w:rFonts w:ascii="Arial" w:hAnsi="Arial" w:cs="Arial"/>
+        </w:rPr>
+        <w:t xml:space="preserve">un </w:t>
+      </w:r>
+      <w:proofErr w:type="spellStart"/>
+      <w:ins w:id="48" w:author="Lopez Martinez, Patricia" w:date="2024-07-10T13:30:00Z">
+        <w:r>
+          <w:rPr>
+            <w:rFonts w:ascii="Arial" w:hAnsi="Arial" w:cs="Arial"/>
+          </w:rPr>
+          <w:t>f</w:t>
+        </w:r>
+      </w:ins>
+      <w:del w:id="49" w:author="Lopez Martinez, Patricia" w:date="2024-07-10T13:30:00Z">
+        <w:r>
+          <w:rPr>
+            <w:rFonts w:ascii="Arial" w:hAnsi="Arial" w:cs="Arial"/>
+          </w:rPr>
+          <w:delText>Fr</w:delText>
+        </w:r>
+      </w:del>
+      <w:r>
+        <w:rPr>
+          <w:rFonts w:ascii="Arial" w:hAnsi="Arial" w:cs="Arial"/>
+        </w:rPr>
+        <w:t>amework</w:t>
+      </w:r>
+      <w:proofErr w:type="spellEnd"/>
+      <w:r>
+        <w:rPr>
+          <w:rFonts w:ascii="Arial" w:hAnsi="Arial" w:cs="Arial"/>
+        </w:rPr>
+        <w:t xml:space="preserve"> de</w:t>
+      </w:r>
+      <w:r>
+        <w:rPr>
+          <w:rFonts w:ascii="Arial" w:hAnsi="Arial" w:cs="Arial"/>
+        </w:rPr>
+        <w:t xml:space="preserve"> JAVA.</w:t>
+      </w:r>
+      <w:r>
+        <w:rPr>
+          <w:rFonts w:ascii="Arial" w:hAnsi="Arial" w:cs="Arial"/>
+        </w:rPr>
+        <w:t xml:space="preserve"> Este servicio REST se encarga</w:t>
+      </w:r>
+      <w:r>
+        <w:rPr>
+          <w:rFonts w:ascii="Arial" w:hAnsi="Arial" w:cs="Arial"/>
+        </w:rPr>
+        <w:t>rá</w:t>
+      </w:r>
+      <w:r>
+        <w:rPr>
+          <w:rFonts w:ascii="Arial" w:hAnsi="Arial" w:cs="Arial"/>
+        </w:rPr>
+        <w:t xml:space="preserve"> de manejar la lógica de negocio de la aplicación, procesando las solicitudes del cliente y realizando las operaciones necesarias para interactuar con la capa de datos. Al utilizar una arquitectura de servicios web </w:t>
+      </w:r>
+      <w:proofErr w:type="spellStart"/>
+      <w:r>
+        <w:rPr>
+          <w:rFonts w:ascii="Arial" w:hAnsi="Arial" w:cs="Arial"/>
+        </w:rPr>
+        <w:t>RESTful</w:t>
+      </w:r>
+      <w:proofErr w:type="spellEnd"/>
+      <w:r>
+        <w:rPr>
+          <w:rFonts w:ascii="Arial" w:hAnsi="Arial" w:cs="Arial"/>
+        </w:rPr>
+        <w:t xml:space="preserve">, se logra una separación clara entre la interfaz de usuario y la lógica </w:t>
+      </w:r>
+      <w:r>
+        <w:rPr>
+          <w:rFonts w:ascii="Arial" w:hAnsi="Arial" w:cs="Arial"/>
+        </w:rPr>
+        <w:t>del sistema</w:t>
+      </w:r>
+      <w:r>
+        <w:rPr>
+          <w:rFonts w:ascii="Arial" w:hAnsi="Arial" w:cs="Arial"/>
+        </w:rPr>
+        <w:t xml:space="preserve">, lo que facilita la escalabilidad y el mantenimiento del </w:t>
+      </w:r>
+      <w:r>
+        <w:rPr>
+          <w:rFonts w:ascii="Arial" w:hAnsi="Arial" w:cs="Arial"/>
+        </w:rPr>
+        <w:t>mismo</w:t>
       </w:r>
       <w:r>
         <w:rPr>
@@ -17190,90 +17702,22 @@
         <w:rPr>
           <w:rFonts w:ascii="Arial" w:hAnsi="Arial" w:cs="Arial"/>
         </w:rPr>
-        <w:t>En segundo lugar, la capa de negocio se implementa mediante un servicio REST, que actúa como un intermediario entre la interfaz de usuario y la capa de datos.</w:t>
-      </w:r>
-      <w:r>
-        <w:rPr>
-          <w:rFonts w:ascii="Arial" w:hAnsi="Arial" w:cs="Arial"/>
-        </w:rPr>
-        <w:t xml:space="preserve"> La tecnología que se utilizará para desarrollar esta capa es SpringBoot, </w:t>
-      </w:r>
-      <w:r>
-        <w:rPr>
-          <w:rFonts w:ascii="Arial" w:hAnsi="Arial" w:cs="Arial"/>
-        </w:rPr>
-        <w:t>un Framework de</w:t>
-      </w:r>
-      <w:r>
-        <w:rPr>
-          <w:rFonts w:ascii="Arial" w:hAnsi="Arial" w:cs="Arial"/>
-        </w:rPr>
-        <w:t xml:space="preserve"> JAVA.</w:t>
-      </w:r>
-      <w:r>
-        <w:rPr>
-          <w:rFonts w:ascii="Arial" w:hAnsi="Arial" w:cs="Arial"/>
-        </w:rPr>
-        <w:t xml:space="preserve"> Este servicio REST se encarga</w:t>
-      </w:r>
-      <w:r>
-        <w:rPr>
-          <w:rFonts w:ascii="Arial" w:hAnsi="Arial" w:cs="Arial"/>
-        </w:rPr>
-        <w:t>rá</w:t>
-      </w:r>
-      <w:r>
-        <w:rPr>
-          <w:rFonts w:ascii="Arial" w:hAnsi="Arial" w:cs="Arial"/>
-        </w:rPr>
-        <w:t xml:space="preserve"> de manejar la lógica de negocio de la aplicación, procesando las solicitudes del cliente y realizando las operaciones necesarias para interactuar con la capa de datos. Al utilizar una arquitectura de servicios web RESTful, se logra una separación clara entre la interfaz de usuario y la lógica </w:t>
-      </w:r>
-      <w:r>
-        <w:rPr>
-          <w:rFonts w:ascii="Arial" w:hAnsi="Arial" w:cs="Arial"/>
-        </w:rPr>
-        <w:t>del sistema</w:t>
-      </w:r>
-      <w:r>
-        <w:rPr>
-          <w:rFonts w:ascii="Arial" w:hAnsi="Arial" w:cs="Arial"/>
-        </w:rPr>
-        <w:t xml:space="preserve">, lo que facilita la escalabilidad y el mantenimiento del </w:t>
-      </w:r>
-      <w:r>
-        <w:rPr>
-          <w:rFonts w:ascii="Arial" w:hAnsi="Arial" w:cs="Arial"/>
-        </w:rPr>
-        <w:t>mismo</w:t>
-      </w:r>
-      <w:r>
-        <w:rPr>
-          <w:rFonts w:ascii="Arial" w:hAnsi="Arial" w:cs="Arial"/>
-        </w:rPr>
-        <w:t>.</w:t>
-      </w:r>
-    </w:p>
-    <w:p>
-      <w:pPr>
-        <w:jc w:val="both"/>
-        <w:rPr>
-          <w:rFonts w:ascii="Arial" w:hAnsi="Arial" w:cs="Arial"/>
-        </w:rPr>
-      </w:pPr>
-      <w:r>
-        <w:rPr>
-          <w:rFonts w:ascii="Arial" w:hAnsi="Arial" w:cs="Arial"/>
-        </w:rPr>
-        <w:t>Por último, la capa de datos se basa en Microsoft SQL Server, un sistema de gestión de bases de datos relacional ampliamente utilizado en entornos empresariales. Esta capa almacena y gestiona los datos de la aplicación de manera eficiente y segura, garantizando la integridad y la disponibilidad de la información. Al utilizar SQL Server como backend de datos, se obtiene un alto rendimiento y una amplia gama de funcionalidades para satisfacer las necesidades de almacenamiento y recuperación de datos del sistema. En conjunto, estas tres capas forman una arquitectura sólida y bien estructurada que permite construir aplicaciones web escalables, seguras y eficientes.</w:t>
-      </w:r>
-    </w:p>
-    <w:p>
-      <w:pPr>
-        <w:jc w:val="both"/>
-        <w:rPr>
-          <w:rFonts w:ascii="Arial" w:hAnsi="Arial" w:cs="Arial"/>
-        </w:rPr>
-      </w:pPr>
+        <w:t xml:space="preserve">Por último, la capa de datos se basa en Microsoft SQL Server, un sistema de gestión de bases de datos relacional ampliamente utilizado en entornos empresariales. Esta capa almacena y gestiona los datos de la aplicación de manera eficiente y segura, garantizando la integridad y la disponibilidad de la información. Al utilizar SQL Server como </w:t>
+      </w:r>
+      <w:proofErr w:type="spellStart"/>
+      <w:r>
+        <w:rPr>
+          <w:rFonts w:ascii="Arial" w:hAnsi="Arial" w:cs="Arial"/>
+        </w:rPr>
+        <w:t>backend</w:t>
+      </w:r>
+      <w:proofErr w:type="spellEnd"/>
+      <w:r>
+        <w:rPr>
+          <w:rFonts w:ascii="Arial" w:hAnsi="Arial" w:cs="Arial"/>
+        </w:rPr>
+        <w:t xml:space="preserve"> de datos, se obtiene un alto rendimiento y una amplia gama de funcionalidades para satisfacer las necesidades de almacenamiento y recuperación de datos del sistema. En conjunto, estas tres capas forman una arquitectura sólida y bien estructurada que permite construir aplicaciones web escalables, seguras y eficientes.</w:t>
+      </w:r>
     </w:p>
     <w:p>
       <w:pPr>
@@ -17287,7 +17731,7 @@
           <w:szCs w:val="28"/>
         </w:rPr>
       </w:pPr>
-      <w:bookmarkStart w:id="34" w:name="_Toc164060910"/>
+      <w:bookmarkStart w:id="50" w:name="_Toc164060910"/>
       <w:r>
         <w:rPr>
           <w:rFonts w:ascii="Arial" w:hAnsi="Arial" w:cs="Arial"/>
@@ -17319,9 +17763,41 @@
           <w:sz w:val="28"/>
           <w:szCs w:val="28"/>
         </w:rPr>
-        <w:t xml:space="preserve"> Diseño del servicio REST</w:t>
-      </w:r>
-      <w:bookmarkEnd w:id="34"/>
+        <w:t xml:space="preserve"> </w:t>
+      </w:r>
+      <w:commentRangeStart w:id="51"/>
+      <w:r>
+        <w:rPr>
+          <w:rFonts w:ascii="Arial" w:hAnsi="Arial" w:cs="Arial"/>
+          <w:b/>
+          <w:bCs/>
+          <w:color w:val="auto"/>
+          <w:sz w:val="28"/>
+          <w:szCs w:val="28"/>
+        </w:rPr>
+        <w:t>Diseño</w:t>
+      </w:r>
+      <w:commentRangeEnd w:id="51"/>
+      <w:r>
+        <w:rPr>
+          <w:rStyle w:val="Refdecomentario"/>
+          <w:rFonts w:asciiTheme="minorHAnsi" w:eastAsiaTheme="minorHAnsi" w:hAnsiTheme="minorHAnsi" w:cstheme="minorBidi"/>
+          <w:color w:val="auto"/>
+        </w:rPr>
+        <w:commentReference w:id="51"/>
+      </w:r>
+      <w:r>
+        <w:rPr>
+          <w:rFonts w:ascii="Arial" w:hAnsi="Arial" w:cs="Arial"/>
+          <w:b/>
+          <w:bCs/>
+          <w:color w:val="auto"/>
+          <w:sz w:val="28"/>
+          <w:szCs w:val="28"/>
+        </w:rPr>
+        <w:t xml:space="preserve"> del servicio REST</w:t>
+      </w:r>
+      <w:bookmarkEnd w:id="50"/>
     </w:p>
     <w:p>
       <w:pPr>
@@ -17330,14 +17806,6 @@
           <w:rFonts w:ascii="Arial" w:hAnsi="Arial" w:cs="Arial"/>
         </w:rPr>
       </w:pPr>
-    </w:p>
-    <w:p>
-      <w:pPr>
-        <w:jc w:val="both"/>
-        <w:rPr>
-          <w:rFonts w:ascii="Arial" w:hAnsi="Arial" w:cs="Arial"/>
-        </w:rPr>
-      </w:pPr>
       <w:r>
         <w:rPr>
           <w:rFonts w:ascii="Arial" w:hAnsi="Arial" w:cs="Arial"/>
@@ -17354,8 +17822,114 @@
         <w:rPr>
           <w:rFonts w:ascii="Arial" w:hAnsi="Arial" w:cs="Arial"/>
         </w:rPr>
-        <w:t>de los datos en la aplicación, se utilizará un servicio REST. El diseño del mismo es el siguiente:</w:t>
-      </w:r>
+        <w:t>de los datos en la aplicación, se utilizará un servicio REST. El diseño de</w:t>
+      </w:r>
+      <w:ins w:id="52" w:author="Lopez Martinez, Patricia" w:date="2024-07-10T13:33:00Z">
+        <w:r>
+          <w:rPr>
+            <w:rFonts w:ascii="Arial" w:hAnsi="Arial" w:cs="Arial"/>
+          </w:rPr>
+          <w:t xml:space="preserve"> </w:t>
+        </w:r>
+      </w:ins>
+      <w:r>
+        <w:rPr>
+          <w:rFonts w:ascii="Arial" w:hAnsi="Arial" w:cs="Arial"/>
+        </w:rPr>
+        <w:t>l</w:t>
+      </w:r>
+      <w:ins w:id="53" w:author="Lopez Martinez, Patricia" w:date="2024-07-10T13:33:00Z">
+        <w:r>
+          <w:rPr>
+            <w:rFonts w:ascii="Arial" w:hAnsi="Arial" w:cs="Arial"/>
+          </w:rPr>
+          <w:t xml:space="preserve">a interfaz del servicio </w:t>
+        </w:r>
+      </w:ins>
+      <w:del w:id="54" w:author="Lopez Martinez, Patricia" w:date="2024-07-10T13:33:00Z">
+        <w:r>
+          <w:rPr>
+            <w:rFonts w:ascii="Arial" w:hAnsi="Arial" w:cs="Arial"/>
+          </w:rPr>
+          <w:delText xml:space="preserve"> mismo </w:delText>
+        </w:r>
+      </w:del>
+      <w:r>
+        <w:rPr>
+          <w:rFonts w:ascii="Arial" w:hAnsi="Arial" w:cs="Arial"/>
+        </w:rPr>
+        <w:t xml:space="preserve">es el </w:t>
+      </w:r>
+      <w:ins w:id="55" w:author="Lopez Martinez, Patricia" w:date="2024-07-10T13:33:00Z">
+        <w:r>
+          <w:rPr>
+            <w:rFonts w:ascii="Arial" w:hAnsi="Arial" w:cs="Arial"/>
+          </w:rPr>
+          <w:t>que se muestra en la Tabla 11</w:t>
+        </w:r>
+      </w:ins>
+      <w:del w:id="56" w:author="Lopez Martinez, Patricia" w:date="2024-07-10T13:33:00Z">
+        <w:r>
+          <w:rPr>
+            <w:rFonts w:ascii="Arial" w:hAnsi="Arial" w:cs="Arial"/>
+          </w:rPr>
+          <w:delText>siguiente</w:delText>
+        </w:r>
+      </w:del>
+      <w:ins w:id="57" w:author="Lopez Martinez, Patricia" w:date="2024-07-10T13:33:00Z">
+        <w:r>
+          <w:rPr>
+            <w:rFonts w:ascii="Arial" w:hAnsi="Arial" w:cs="Arial"/>
+          </w:rPr>
+          <w:t xml:space="preserve">, y se realiza en base a la </w:t>
+        </w:r>
+      </w:ins>
+      <w:ins w:id="58" w:author="Lopez Martinez, Patricia" w:date="2024-07-10T13:34:00Z">
+        <w:r>
+          <w:rPr>
+            <w:rFonts w:ascii="Arial" w:hAnsi="Arial" w:cs="Arial"/>
+          </w:rPr>
+          <w:t xml:space="preserve">descripción de los recursos que lo forman, sus </w:t>
+        </w:r>
+        <w:proofErr w:type="spellStart"/>
+        <w:r>
+          <w:rPr>
+            <w:rFonts w:ascii="Arial" w:hAnsi="Arial" w:cs="Arial"/>
+          </w:rPr>
+          <w:t>URIs</w:t>
+        </w:r>
+        <w:proofErr w:type="spellEnd"/>
+        <w:r>
+          <w:rPr>
+            <w:rFonts w:ascii="Arial" w:hAnsi="Arial" w:cs="Arial"/>
+          </w:rPr>
+          <w:t xml:space="preserve"> y los </w:t>
+        </w:r>
+        <w:proofErr w:type="spellStart"/>
+        <w:r>
+          <w:rPr>
+            <w:rFonts w:ascii="Arial" w:hAnsi="Arial" w:cs="Arial"/>
+          </w:rPr>
+          <w:t>me´todos</w:t>
+        </w:r>
+        <w:proofErr w:type="spellEnd"/>
+        <w:r>
+          <w:rPr>
+            <w:rFonts w:ascii="Arial" w:hAnsi="Arial" w:cs="Arial"/>
+          </w:rPr>
+          <w:t xml:space="preserve"> que soportan.</w:t>
+        </w:r>
+      </w:ins>
+      <w:bookmarkStart w:id="59" w:name="_GoBack"/>
+      <w:bookmarkEnd w:id="59"/>
+      <w:del w:id="60" w:author="Lopez Martinez, Patricia" w:date="2024-07-10T13:33:00Z">
+        <w:r>
+          <w:rPr>
+            <w:rFonts w:ascii="Arial" w:hAnsi="Arial" w:cs="Arial"/>
+          </w:rPr>
+          <w:delText>:</w:delText>
+        </w:r>
+      </w:del>
     </w:p>
     <w:p>
       <w:pPr>
@@ -17686,7 +18260,6 @@
                 <w:i/>
                 <w:iCs/>
               </w:rPr>
-              <w:lastRenderedPageBreak/>
               <w:t>Lista de usuarios</w:t>
             </w:r>
           </w:p>
@@ -17770,6 +18343,7 @@
                 <w:iCs/>
               </w:rPr>
             </w:pPr>
+            <w:proofErr w:type="spellStart"/>
             <w:r>
               <w:rPr>
                 <w:rFonts w:ascii="Arial" w:hAnsi="Arial" w:cs="Arial"/>
@@ -17780,6 +18354,7 @@
               </w:rPr>
               <w:t>Login</w:t>
             </w:r>
+            <w:proofErr w:type="spellEnd"/>
           </w:p>
         </w:tc>
         <w:tc>
@@ -17805,8 +18380,16 @@
               <w:rPr>
                 <w:rFonts w:ascii="Arial" w:hAnsi="Arial" w:cs="Arial"/>
               </w:rPr>
-              <w:t>usuarios/login</w:t>
-            </w:r>
+              <w:t>usuarios/</w:t>
+            </w:r>
+            <w:proofErr w:type="spellStart"/>
+            <w:r>
+              <w:rPr>
+                <w:rFonts w:ascii="Arial" w:hAnsi="Arial" w:cs="Arial"/>
+              </w:rPr>
+              <w:t>login</w:t>
+            </w:r>
+            <w:proofErr w:type="spellEnd"/>
           </w:p>
         </w:tc>
         <w:tc>
@@ -17828,27 +18411,35 @@
                 <w:rFonts w:ascii="Arial" w:hAnsi="Arial" w:cs="Arial"/>
               </w:rPr>
             </w:pPr>
-            <w:commentRangeStart w:id="35"/>
-            <w:commentRangeStart w:id="36"/>
+            <w:commentRangeStart w:id="61"/>
+            <w:commentRangeStart w:id="62"/>
+            <w:commentRangeStart w:id="63"/>
             <w:r>
               <w:rPr>
                 <w:rFonts w:ascii="Arial" w:hAnsi="Arial" w:cs="Arial"/>
               </w:rPr>
               <w:t>POST</w:t>
             </w:r>
-            <w:commentRangeEnd w:id="35"/>
+            <w:commentRangeEnd w:id="61"/>
             <w:r>
               <w:rPr>
                 <w:rStyle w:val="Refdecomentario"/>
               </w:rPr>
-              <w:commentReference w:id="35"/>
-            </w:r>
-            <w:commentRangeEnd w:id="36"/>
+              <w:commentReference w:id="61"/>
+            </w:r>
+            <w:commentRangeEnd w:id="62"/>
             <w:r>
               <w:rPr>
                 <w:rStyle w:val="Refdecomentario"/>
               </w:rPr>
-              <w:commentReference w:id="36"/>
+              <w:commentReference w:id="62"/>
+            </w:r>
+            <w:commentRangeEnd w:id="63"/>
+            <w:r>
+              <w:rPr>
+                <w:rStyle w:val="Refdecomentario"/>
+              </w:rPr>
+              <w:commentReference w:id="63"/>
             </w:r>
           </w:p>
         </w:tc>
@@ -17888,6 +18479,7 @@
                 <w:i/>
                 <w:iCs/>
               </w:rPr>
+              <w:lastRenderedPageBreak/>
               <w:t>Categoría de artículos</w:t>
             </w:r>
           </w:p>
@@ -17911,12 +18503,14 @@
                 <w:rFonts w:ascii="Arial" w:hAnsi="Arial" w:cs="Arial"/>
               </w:rPr>
             </w:pPr>
+            <w:proofErr w:type="spellStart"/>
             <w:r>
               <w:rPr>
                 <w:rFonts w:ascii="Arial" w:hAnsi="Arial" w:cs="Arial"/>
               </w:rPr>
               <w:t>categorias</w:t>
             </w:r>
+            <w:proofErr w:type="spellEnd"/>
           </w:p>
         </w:tc>
         <w:tc>
@@ -18086,12 +18680,14 @@
                 <w:rFonts w:ascii="Arial" w:hAnsi="Arial" w:cs="Arial"/>
               </w:rPr>
             </w:pPr>
+            <w:proofErr w:type="spellStart"/>
             <w:r>
               <w:rPr>
                 <w:rFonts w:ascii="Arial" w:hAnsi="Arial" w:cs="Arial"/>
               </w:rPr>
               <w:t>categorias</w:t>
             </w:r>
+            <w:proofErr w:type="spellEnd"/>
           </w:p>
         </w:tc>
         <w:tc>
@@ -18177,11 +18773,19 @@
                 <w:rFonts w:ascii="Arial" w:hAnsi="Arial" w:cs="Arial"/>
               </w:rPr>
             </w:pPr>
-            <w:r>
-              <w:rPr>
-                <w:rFonts w:ascii="Arial" w:hAnsi="Arial" w:cs="Arial"/>
-              </w:rPr>
-              <w:t>articulos/{id}</w:t>
+            <w:proofErr w:type="spellStart"/>
+            <w:r>
+              <w:rPr>
+                <w:rFonts w:ascii="Arial" w:hAnsi="Arial" w:cs="Arial"/>
+              </w:rPr>
+              <w:t>articulos</w:t>
+            </w:r>
+            <w:proofErr w:type="spellEnd"/>
+            <w:r>
+              <w:rPr>
+                <w:rFonts w:ascii="Arial" w:hAnsi="Arial" w:cs="Arial"/>
+              </w:rPr>
+              <w:t>/{id}</w:t>
             </w:r>
           </w:p>
         </w:tc>
@@ -18261,12 +18865,14 @@
                 <w:rFonts w:ascii="Arial" w:hAnsi="Arial" w:cs="Arial"/>
               </w:rPr>
             </w:pPr>
+            <w:proofErr w:type="spellStart"/>
             <w:r>
               <w:rPr>
                 <w:rFonts w:ascii="Arial" w:hAnsi="Arial" w:cs="Arial"/>
               </w:rPr>
               <w:t>articulos</w:t>
             </w:r>
+            <w:proofErr w:type="spellEnd"/>
           </w:p>
         </w:tc>
         <w:tc>
@@ -18352,12 +18958,14 @@
                 <w:rFonts w:ascii="Arial" w:hAnsi="Arial" w:cs="Arial"/>
               </w:rPr>
             </w:pPr>
+            <w:proofErr w:type="spellStart"/>
             <w:r>
               <w:rPr>
                 <w:rFonts w:ascii="Arial" w:hAnsi="Arial" w:cs="Arial"/>
               </w:rPr>
               <w:t>articulos</w:t>
             </w:r>
+            <w:proofErr w:type="spellEnd"/>
           </w:p>
         </w:tc>
         <w:tc>
@@ -18887,12 +19495,14 @@
                 <w:rFonts w:ascii="Arial" w:hAnsi="Arial" w:cs="Arial"/>
               </w:rPr>
             </w:pPr>
+            <w:proofErr w:type="spellStart"/>
             <w:r>
               <w:rPr>
                 <w:rFonts w:ascii="Arial" w:hAnsi="Arial" w:cs="Arial"/>
               </w:rPr>
               <w:t>facturasVenta</w:t>
             </w:r>
+            <w:proofErr w:type="spellEnd"/>
           </w:p>
         </w:tc>
         <w:tc>
@@ -18968,12 +19578,14 @@
                 <w:rFonts w:ascii="Arial" w:hAnsi="Arial" w:cs="Arial"/>
               </w:rPr>
             </w:pPr>
+            <w:proofErr w:type="spellStart"/>
             <w:r>
               <w:rPr>
                 <w:rFonts w:ascii="Arial" w:hAnsi="Arial" w:cs="Arial"/>
               </w:rPr>
               <w:t>facturasCompra</w:t>
             </w:r>
+            <w:proofErr w:type="spellEnd"/>
           </w:p>
         </w:tc>
         <w:tc>
@@ -19046,12 +19658,14 @@
                 <w:rFonts w:ascii="Arial" w:hAnsi="Arial" w:cs="Arial"/>
               </w:rPr>
             </w:pPr>
+            <w:proofErr w:type="spellStart"/>
             <w:r>
               <w:rPr>
                 <w:rFonts w:ascii="Arial" w:hAnsi="Arial" w:cs="Arial"/>
               </w:rPr>
               <w:t>facturasReembolso</w:t>
             </w:r>
+            <w:proofErr w:type="spellEnd"/>
           </w:p>
         </w:tc>
         <w:tc>
@@ -19490,7 +20104,33 @@
           <w:lang w:eastAsia="es-ES"/>
           <w14:ligatures w14:val="none"/>
         </w:rPr>
-        <w:t>"descripcion"</w:t>
+        <w:t>"</w:t>
+      </w:r>
+      <w:proofErr w:type="spellStart"/>
+      <w:r>
+        <w:rPr>
+          <w:rFonts w:ascii="Courier New" w:eastAsia="Times New Roman" w:hAnsi="Courier New" w:cs="Courier New"/>
+          <w:color w:val="A31515"/>
+          <w:kern w:val="0"/>
+          <w:sz w:val="18"/>
+          <w:szCs w:val="18"/>
+          <w:lang w:eastAsia="es-ES"/>
+          <w14:ligatures w14:val="none"/>
+        </w:rPr>
+        <w:t>descripcion</w:t>
+      </w:r>
+      <w:proofErr w:type="spellEnd"/>
+      <w:r>
+        <w:rPr>
+          <w:rFonts w:ascii="Courier New" w:eastAsia="Times New Roman" w:hAnsi="Courier New" w:cs="Courier New"/>
+          <w:color w:val="A31515"/>
+          <w:kern w:val="0"/>
+          <w:sz w:val="18"/>
+          <w:szCs w:val="18"/>
+          <w:lang w:eastAsia="es-ES"/>
+          <w14:ligatures w14:val="none"/>
+        </w:rPr>
+        <w:t>"</w:t>
       </w:r>
       <w:r>
         <w:rPr>
@@ -19565,7 +20205,33 @@
           <w:lang w:eastAsia="es-ES"/>
           <w14:ligatures w14:val="none"/>
         </w:rPr>
-        <w:t>"fechaAlta"</w:t>
+        <w:t>"</w:t>
+      </w:r>
+      <w:proofErr w:type="spellStart"/>
+      <w:r>
+        <w:rPr>
+          <w:rFonts w:ascii="Courier New" w:eastAsia="Times New Roman" w:hAnsi="Courier New" w:cs="Courier New"/>
+          <w:color w:val="A31515"/>
+          <w:kern w:val="0"/>
+          <w:sz w:val="18"/>
+          <w:szCs w:val="18"/>
+          <w:lang w:eastAsia="es-ES"/>
+          <w14:ligatures w14:val="none"/>
+        </w:rPr>
+        <w:t>fechaAlta</w:t>
+      </w:r>
+      <w:proofErr w:type="spellEnd"/>
+      <w:r>
+        <w:rPr>
+          <w:rFonts w:ascii="Courier New" w:eastAsia="Times New Roman" w:hAnsi="Courier New" w:cs="Courier New"/>
+          <w:color w:val="A31515"/>
+          <w:kern w:val="0"/>
+          <w:sz w:val="18"/>
+          <w:szCs w:val="18"/>
+          <w:lang w:eastAsia="es-ES"/>
+          <w14:ligatures w14:val="none"/>
+        </w:rPr>
+        <w:t>"</w:t>
       </w:r>
       <w:r>
         <w:rPr>
@@ -19790,7 +20456,33 @@
           <w:lang w:eastAsia="es-ES"/>
           <w14:ligatures w14:val="none"/>
         </w:rPr>
-        <w:t>"stockSeguridad"</w:t>
+        <w:t>"</w:t>
+      </w:r>
+      <w:proofErr w:type="spellStart"/>
+      <w:r>
+        <w:rPr>
+          <w:rFonts w:ascii="Courier New" w:eastAsia="Times New Roman" w:hAnsi="Courier New" w:cs="Courier New"/>
+          <w:color w:val="A31515"/>
+          <w:kern w:val="0"/>
+          <w:sz w:val="18"/>
+          <w:szCs w:val="18"/>
+          <w:lang w:eastAsia="es-ES"/>
+          <w14:ligatures w14:val="none"/>
+        </w:rPr>
+        <w:t>stockSeguridad</w:t>
+      </w:r>
+      <w:proofErr w:type="spellEnd"/>
+      <w:r>
+        <w:rPr>
+          <w:rFonts w:ascii="Courier New" w:eastAsia="Times New Roman" w:hAnsi="Courier New" w:cs="Courier New"/>
+          <w:color w:val="A31515"/>
+          <w:kern w:val="0"/>
+          <w:sz w:val="18"/>
+          <w:szCs w:val="18"/>
+          <w:lang w:eastAsia="es-ES"/>
+          <w14:ligatures w14:val="none"/>
+        </w:rPr>
+        <w:t>"</w:t>
       </w:r>
       <w:r>
         <w:rPr>
@@ -20015,7 +20707,33 @@
           <w:lang w:eastAsia="es-ES"/>
           <w14:ligatures w14:val="none"/>
         </w:rPr>
-        <w:t>"categoria"</w:t>
+        <w:t>"</w:t>
+      </w:r>
+      <w:proofErr w:type="spellStart"/>
+      <w:r>
+        <w:rPr>
+          <w:rFonts w:ascii="Courier New" w:eastAsia="Times New Roman" w:hAnsi="Courier New" w:cs="Courier New"/>
+          <w:color w:val="A31515"/>
+          <w:kern w:val="0"/>
+          <w:sz w:val="18"/>
+          <w:szCs w:val="18"/>
+          <w:lang w:eastAsia="es-ES"/>
+          <w14:ligatures w14:val="none"/>
+        </w:rPr>
+        <w:t>categoria</w:t>
+      </w:r>
+      <w:proofErr w:type="spellEnd"/>
+      <w:r>
+        <w:rPr>
+          <w:rFonts w:ascii="Courier New" w:eastAsia="Times New Roman" w:hAnsi="Courier New" w:cs="Courier New"/>
+          <w:color w:val="A31515"/>
+          <w:kern w:val="0"/>
+          <w:sz w:val="18"/>
+          <w:szCs w:val="18"/>
+          <w:lang w:eastAsia="es-ES"/>
+          <w14:ligatures w14:val="none"/>
+        </w:rPr>
+        <w:t>"</w:t>
       </w:r>
       <w:r>
         <w:rPr>
@@ -20156,7 +20874,33 @@
           <w:lang w:eastAsia="es-ES"/>
           <w14:ligatures w14:val="none"/>
         </w:rPr>
-        <w:t>"iva"</w:t>
+        <w:t>"</w:t>
+      </w:r>
+      <w:proofErr w:type="spellStart"/>
+      <w:r>
+        <w:rPr>
+          <w:rFonts w:ascii="Courier New" w:eastAsia="Times New Roman" w:hAnsi="Courier New" w:cs="Courier New"/>
+          <w:color w:val="A31515"/>
+          <w:kern w:val="0"/>
+          <w:sz w:val="18"/>
+          <w:szCs w:val="18"/>
+          <w:lang w:eastAsia="es-ES"/>
+          <w14:ligatures w14:val="none"/>
+        </w:rPr>
+        <w:t>iva</w:t>
+      </w:r>
+      <w:proofErr w:type="spellEnd"/>
+      <w:r>
+        <w:rPr>
+          <w:rFonts w:ascii="Courier New" w:eastAsia="Times New Roman" w:hAnsi="Courier New" w:cs="Courier New"/>
+          <w:color w:val="A31515"/>
+          <w:kern w:val="0"/>
+          <w:sz w:val="18"/>
+          <w:szCs w:val="18"/>
+          <w:lang w:eastAsia="es-ES"/>
+          <w14:ligatures w14:val="none"/>
+        </w:rPr>
+        <w:t>"</w:t>
       </w:r>
       <w:r>
         <w:rPr>
@@ -20235,7 +20979,6 @@
           <w:bCs/>
           <w:u w:val="single"/>
         </w:rPr>
-        <w:lastRenderedPageBreak/>
         <w:t>Proveedor</w:t>
       </w:r>
     </w:p>
@@ -20263,6 +21006,7 @@
           <w:lang w:eastAsia="es-ES"/>
           <w14:ligatures w14:val="none"/>
         </w:rPr>
+        <w:lastRenderedPageBreak/>
         <w:t>{</w:t>
       </w:r>
     </w:p>
@@ -20476,7 +21220,33 @@
           <w:lang w:eastAsia="es-ES"/>
           <w14:ligatures w14:val="none"/>
         </w:rPr>
-        <w:t>"fechaAlta"</w:t>
+        <w:t>"</w:t>
+      </w:r>
+      <w:proofErr w:type="spellStart"/>
+      <w:r>
+        <w:rPr>
+          <w:rFonts w:ascii="Courier New" w:eastAsia="Times New Roman" w:hAnsi="Courier New" w:cs="Courier New"/>
+          <w:color w:val="A31515"/>
+          <w:kern w:val="0"/>
+          <w:sz w:val="18"/>
+          <w:szCs w:val="18"/>
+          <w:lang w:eastAsia="es-ES"/>
+          <w14:ligatures w14:val="none"/>
+        </w:rPr>
+        <w:t>fechaAlta</w:t>
+      </w:r>
+      <w:proofErr w:type="spellEnd"/>
+      <w:r>
+        <w:rPr>
+          <w:rFonts w:ascii="Courier New" w:eastAsia="Times New Roman" w:hAnsi="Courier New" w:cs="Courier New"/>
+          <w:color w:val="A31515"/>
+          <w:kern w:val="0"/>
+          <w:sz w:val="18"/>
+          <w:szCs w:val="18"/>
+          <w:lang w:eastAsia="es-ES"/>
+          <w14:ligatures w14:val="none"/>
+        </w:rPr>
+        <w:t>"</w:t>
       </w:r>
       <w:r>
         <w:rPr>
@@ -20551,7 +21321,33 @@
           <w:lang w:eastAsia="es-ES"/>
           <w14:ligatures w14:val="none"/>
         </w:rPr>
-        <w:t>"direccion"</w:t>
+        <w:t>"</w:t>
+      </w:r>
+      <w:proofErr w:type="spellStart"/>
+      <w:r>
+        <w:rPr>
+          <w:rFonts w:ascii="Courier New" w:eastAsia="Times New Roman" w:hAnsi="Courier New" w:cs="Courier New"/>
+          <w:color w:val="A31515"/>
+          <w:kern w:val="0"/>
+          <w:sz w:val="18"/>
+          <w:szCs w:val="18"/>
+          <w:lang w:eastAsia="es-ES"/>
+          <w14:ligatures w14:val="none"/>
+        </w:rPr>
+        <w:t>direccion</w:t>
+      </w:r>
+      <w:proofErr w:type="spellEnd"/>
+      <w:r>
+        <w:rPr>
+          <w:rFonts w:ascii="Courier New" w:eastAsia="Times New Roman" w:hAnsi="Courier New" w:cs="Courier New"/>
+          <w:color w:val="A31515"/>
+          <w:kern w:val="0"/>
+          <w:sz w:val="18"/>
+          <w:szCs w:val="18"/>
+          <w:lang w:eastAsia="es-ES"/>
+          <w14:ligatures w14:val="none"/>
+        </w:rPr>
+        <w:t>"</w:t>
       </w:r>
       <w:r>
         <w:rPr>
@@ -20626,7 +21422,33 @@
           <w:lang w:eastAsia="es-ES"/>
           <w14:ligatures w14:val="none"/>
         </w:rPr>
-        <w:t>"telefono"</w:t>
+        <w:t>"</w:t>
+      </w:r>
+      <w:proofErr w:type="spellStart"/>
+      <w:r>
+        <w:rPr>
+          <w:rFonts w:ascii="Courier New" w:eastAsia="Times New Roman" w:hAnsi="Courier New" w:cs="Courier New"/>
+          <w:color w:val="A31515"/>
+          <w:kern w:val="0"/>
+          <w:sz w:val="18"/>
+          <w:szCs w:val="18"/>
+          <w:lang w:eastAsia="es-ES"/>
+          <w14:ligatures w14:val="none"/>
+        </w:rPr>
+        <w:t>telefono</w:t>
+      </w:r>
+      <w:proofErr w:type="spellEnd"/>
+      <w:r>
+        <w:rPr>
+          <w:rFonts w:ascii="Courier New" w:eastAsia="Times New Roman" w:hAnsi="Courier New" w:cs="Courier New"/>
+          <w:color w:val="A31515"/>
+          <w:kern w:val="0"/>
+          <w:sz w:val="18"/>
+          <w:szCs w:val="18"/>
+          <w:lang w:eastAsia="es-ES"/>
+          <w14:ligatures w14:val="none"/>
+        </w:rPr>
+        <w:t>"</w:t>
       </w:r>
       <w:r>
         <w:rPr>
@@ -20825,7 +21647,7 @@
           <w:kern w:val="0"/>
           <w:sz w:val="18"/>
           <w:szCs w:val="18"/>
-          <w:lang w:eastAsia="es-ES"/>
+          <w:lang w:val="en-GB" w:eastAsia="es-ES"/>
           <w14:ligatures w14:val="none"/>
         </w:rPr>
       </w:pPr>
@@ -20848,67 +21670,38 @@
           <w:kern w:val="0"/>
           <w:sz w:val="18"/>
           <w:szCs w:val="18"/>
-          <w:lang w:eastAsia="es-ES"/>
+          <w:lang w:val="en-GB" w:eastAsia="es-ES"/>
           <w14:ligatures w14:val="none"/>
         </w:rPr>
-        <w:t>"nif"</w:t>
-      </w:r>
+        <w:t>"</w:t>
+      </w:r>
+      <w:proofErr w:type="spellStart"/>
       <w:r>
         <w:rPr>
           <w:rFonts w:ascii="Courier New" w:eastAsia="Times New Roman" w:hAnsi="Courier New" w:cs="Courier New"/>
-          <w:color w:val="000000"/>
+          <w:color w:val="A31515"/>
           <w:kern w:val="0"/>
           <w:sz w:val="18"/>
           <w:szCs w:val="18"/>
-          <w:lang w:eastAsia="es-ES"/>
+          <w:lang w:val="en-GB" w:eastAsia="es-ES"/>
           <w14:ligatures w14:val="none"/>
         </w:rPr>
-        <w:t>: </w:t>
-      </w:r>
+        <w:t>nif</w:t>
+      </w:r>
+      <w:proofErr w:type="spellEnd"/>
       <w:r>
         <w:rPr>
           <w:rFonts w:ascii="Courier New" w:eastAsia="Times New Roman" w:hAnsi="Courier New" w:cs="Courier New"/>
-          <w:color w:val="0451A5"/>
+          <w:color w:val="A31515"/>
           <w:kern w:val="0"/>
           <w:sz w:val="18"/>
           <w:szCs w:val="18"/>
-          <w:lang w:eastAsia="es-ES"/>
+          <w:lang w:val="en-GB" w:eastAsia="es-ES"/>
           <w14:ligatures w14:val="none"/>
         </w:rPr>
-        <w:t>"12345678A"</w:t>
-      </w:r>
-    </w:p>
-    <w:p>
-      <w:pPr>
-        <w:shd w:val="clear" w:color="auto" w:fill="FFFFFE"/>
-        <w:spacing w:after="0" w:line="270" w:lineRule="atLeast"/>
-        <w:rPr>
-          <w:rFonts w:ascii="Courier New" w:eastAsia="Times New Roman" w:hAnsi="Courier New" w:cs="Courier New"/>
-          <w:color w:val="000000"/>
-          <w:kern w:val="0"/>
-          <w:sz w:val="18"/>
-          <w:szCs w:val="18"/>
-          <w:lang w:eastAsia="es-ES"/>
-          <w14:ligatures w14:val="none"/>
-        </w:rPr>
-      </w:pPr>
-      <w:r>
-        <w:rPr>
-          <w:rFonts w:ascii="Courier New" w:eastAsia="Times New Roman" w:hAnsi="Courier New" w:cs="Courier New"/>
-          <w:color w:val="000000"/>
-          <w:kern w:val="0"/>
-          <w:sz w:val="18"/>
-          <w:szCs w:val="18"/>
-          <w:lang w:eastAsia="es-ES"/>
-          <w14:ligatures w14:val="none"/>
-        </w:rPr>
-        <w:t>}</w:t>
-      </w:r>
-    </w:p>
-    <w:p>
-      <w:pPr>
-        <w:shd w:val="clear" w:color="auto" w:fill="FFFFFE"/>
-        <w:spacing w:after="0" w:line="270" w:lineRule="atLeast"/>
+        <w:t>"</w:t>
+      </w:r>
+      <w:r>
         <w:rPr>
           <w:rFonts w:ascii="Courier New" w:eastAsia="Times New Roman" w:hAnsi="Courier New" w:cs="Courier New"/>
           <w:color w:val="000000"/>
@@ -20918,6 +21711,61 @@
           <w:lang w:val="en-GB" w:eastAsia="es-ES"/>
           <w14:ligatures w14:val="none"/>
         </w:rPr>
+        <w:t>: </w:t>
+      </w:r>
+      <w:r>
+        <w:rPr>
+          <w:rFonts w:ascii="Courier New" w:eastAsia="Times New Roman" w:hAnsi="Courier New" w:cs="Courier New"/>
+          <w:color w:val="0451A5"/>
+          <w:kern w:val="0"/>
+          <w:sz w:val="18"/>
+          <w:szCs w:val="18"/>
+          <w:lang w:val="en-GB" w:eastAsia="es-ES"/>
+          <w14:ligatures w14:val="none"/>
+        </w:rPr>
+        <w:t>"12345678A"</w:t>
+      </w:r>
+    </w:p>
+    <w:p>
+      <w:pPr>
+        <w:shd w:val="clear" w:color="auto" w:fill="FFFFFE"/>
+        <w:spacing w:after="0" w:line="270" w:lineRule="atLeast"/>
+        <w:rPr>
+          <w:rFonts w:ascii="Courier New" w:eastAsia="Times New Roman" w:hAnsi="Courier New" w:cs="Courier New"/>
+          <w:color w:val="000000"/>
+          <w:kern w:val="0"/>
+          <w:sz w:val="18"/>
+          <w:szCs w:val="18"/>
+          <w:lang w:val="en-GB" w:eastAsia="es-ES"/>
+          <w14:ligatures w14:val="none"/>
+        </w:rPr>
+      </w:pPr>
+      <w:r>
+        <w:rPr>
+          <w:rFonts w:ascii="Courier New" w:eastAsia="Times New Roman" w:hAnsi="Courier New" w:cs="Courier New"/>
+          <w:color w:val="000000"/>
+          <w:kern w:val="0"/>
+          <w:sz w:val="18"/>
+          <w:szCs w:val="18"/>
+          <w:lang w:val="en-GB" w:eastAsia="es-ES"/>
+          <w14:ligatures w14:val="none"/>
+        </w:rPr>
+        <w:t>}</w:t>
+      </w:r>
+    </w:p>
+    <w:p>
+      <w:pPr>
+        <w:shd w:val="clear" w:color="auto" w:fill="FFFFFE"/>
+        <w:spacing w:after="0" w:line="270" w:lineRule="atLeast"/>
+        <w:rPr>
+          <w:rFonts w:ascii="Courier New" w:eastAsia="Times New Roman" w:hAnsi="Courier New" w:cs="Courier New"/>
+          <w:color w:val="000000"/>
+          <w:kern w:val="0"/>
+          <w:sz w:val="18"/>
+          <w:szCs w:val="18"/>
+          <w:lang w:val="en-GB" w:eastAsia="es-ES"/>
+          <w14:ligatures w14:val="none"/>
+        </w:rPr>
       </w:pPr>
       <w:r>
         <w:rPr>
@@ -20940,6 +21788,7 @@
           <w:lang w:val="en-GB"/>
         </w:rPr>
       </w:pPr>
+      <w:proofErr w:type="spellStart"/>
       <w:r>
         <w:rPr>
           <w:rFonts w:ascii="Arial" w:hAnsi="Arial" w:cs="Arial"/>
@@ -20953,6 +21802,7 @@
         <w:lastRenderedPageBreak/>
         <w:t>Bibliografía</w:t>
       </w:r>
+      <w:proofErr w:type="spellEnd"/>
     </w:p>
     <w:p>
       <w:pPr>
@@ -20975,7 +21825,23 @@
           <w:rFonts w:ascii="Arial" w:hAnsi="Arial" w:cs="Arial"/>
           <w:lang w:val="en-GB"/>
         </w:rPr>
-        <w:t xml:space="preserve">1. Khalid Kark, Anjali Shaikh, Caroline Brown | [Deloitte Insights]. </w:t>
+        <w:t xml:space="preserve">1. Khalid </w:t>
+      </w:r>
+      <w:proofErr w:type="spellStart"/>
+      <w:r>
+        <w:rPr>
+          <w:rFonts w:ascii="Arial" w:hAnsi="Arial" w:cs="Arial"/>
+          <w:lang w:val="en-GB"/>
+        </w:rPr>
+        <w:t>Kark</w:t>
+      </w:r>
+      <w:proofErr w:type="spellEnd"/>
+      <w:r>
+        <w:rPr>
+          <w:rFonts w:ascii="Arial" w:hAnsi="Arial" w:cs="Arial"/>
+          <w:lang w:val="en-GB"/>
+        </w:rPr>
+        <w:t xml:space="preserve">, Anjali Shaikh, Caroline Brown | [Deloitte Insights]. </w:t>
       </w:r>
       <w:r>
         <w:rPr>
@@ -20983,7 +21849,7 @@
         </w:rPr>
         <w:t xml:space="preserve">[Citado 8 de febrero de 2023]. Disponible en: </w:t>
       </w:r>
-      <w:hyperlink r:id="rId26" w:history="1">
+      <w:hyperlink r:id="rId25" w:history="1">
         <w:r>
           <w:rPr>
             <w:rStyle w:val="Hipervnculo"/>
@@ -21006,9 +21872,23 @@
         <w:rPr>
           <w:rFonts w:ascii="Arial" w:hAnsi="Arial" w:cs="Arial"/>
         </w:rPr>
-        <w:t xml:space="preserve">2. Loyverse TPV [Citado el 20 de abril de 2023]. Disponible en: </w:t>
-      </w:r>
-      <w:hyperlink r:id="rId27" w:history="1">
+        <w:t xml:space="preserve">2. </w:t>
+      </w:r>
+      <w:proofErr w:type="spellStart"/>
+      <w:r>
+        <w:rPr>
+          <w:rFonts w:ascii="Arial" w:hAnsi="Arial" w:cs="Arial"/>
+        </w:rPr>
+        <w:t>Loyverse</w:t>
+      </w:r>
+      <w:proofErr w:type="spellEnd"/>
+      <w:r>
+        <w:rPr>
+          <w:rFonts w:ascii="Arial" w:hAnsi="Arial" w:cs="Arial"/>
+        </w:rPr>
+        <w:t xml:space="preserve"> TPV [Citado el 20 de abril de 2023]. Disponible en: </w:t>
+      </w:r>
+      <w:hyperlink r:id="rId26" w:history="1">
         <w:r>
           <w:rPr>
             <w:rStyle w:val="Hipervnculo"/>
@@ -21029,7 +21909,7 @@
       </w:pPr>
     </w:p>
     <w:sectPr>
-      <w:footerReference w:type="default" r:id="rId28"/>
+      <w:footerReference w:type="default" r:id="rId27"/>
       <w:pgSz w:w="11906" w:h="16838"/>
       <w:pgMar w:top="1417" w:right="1701" w:bottom="1417" w:left="1701" w:header="708" w:footer="708" w:gutter="0"/>
       <w:cols w:space="708"/>
@@ -21040,8 +21920,8 @@
 </file>
 
 <file path=word/comments.xml><?xml version="1.0" encoding="utf-8"?>
-<w:comments xmlns:wpc="http://schemas.microsoft.com/office/word/2010/wordprocessingCanvas" xmlns:cx="http://schemas.microsoft.com/office/drawing/2014/chartex" xmlns:cx1="http://schemas.microsoft.com/office/drawing/2015/9/8/chartex" xmlns:cx2="http://schemas.microsoft.com/office/drawing/2015/10/21/chartex" xmlns:cx3="http://schemas.microsoft.com/office/drawing/2016/5/9/chartex" xmlns:cx4="http://schemas.microsoft.com/office/drawing/2016/5/10/chartex" xmlns:cx5="http://schemas.microsoft.com/office/drawing/2016/5/11/chartex" xmlns:cx6="http://schemas.microsoft.com/office/drawing/2016/5/12/chartex" xmlns:cx7="http://schemas.microsoft.com/office/drawing/2016/5/13/chartex" xmlns:cx8="http://schemas.microsoft.com/office/drawing/2016/5/14/chartex" xmlns:mc="http://schemas.openxmlformats.org/markup-compatibility/2006" xmlns:aink="http://schemas.microsoft.com/office/drawing/2016/ink" xmlns:am3d="http://schemas.microsoft.com/office/drawing/2017/model3d" xmlns:o="urn:schemas-microsoft-com:office:office" xmlns:oel="http://schemas.microsoft.com/office/2019/extlst" xmlns:r="http://schemas.openxmlformats.org/officeDocument/2006/relationships" xmlns:m="http://schemas.openxmlformats.org/officeDocument/2006/math" xmlns:v="urn:schemas-microsoft-com:vml" xmlns:wp14="http://schemas.microsoft.com/office/word/2010/wordprocessingDrawing" xmlns:wp="http://schemas.openxmlformats.org/drawingml/2006/wordprocessingDrawing" xmlns:w10="urn:schemas-microsoft-com:office:word" xmlns:w="http://schemas.openxmlformats.org/wordprocessingml/2006/main" xmlns:w14="http://schemas.microsoft.com/office/word/2010/wordml" xmlns:w15="http://schemas.microsoft.com/office/word/2012/wordml" xmlns:w16cex="http://schemas.microsoft.com/office/word/2018/wordml/cex" xmlns:w16cid="http://schemas.microsoft.com/office/word/2016/wordml/cid" xmlns:w16="http://schemas.microsoft.com/office/word/2018/wordml" xmlns:w16du="http://schemas.microsoft.com/office/word/2023/wordml/word16du" xmlns:w16sdtdh="http://schemas.microsoft.com/office/word/2020/wordml/sdtdatahash" xmlns:w16se="http://schemas.microsoft.com/office/word/2015/wordml/symex" xmlns:wpg="http://schemas.microsoft.com/office/word/2010/wordprocessingGroup" xmlns:wpi="http://schemas.microsoft.com/office/word/2010/wordprocessingInk" xmlns:wne="http://schemas.microsoft.com/office/word/2006/wordml" xmlns:wps="http://schemas.microsoft.com/office/word/2010/wordprocessingShape" mc:Ignorable="w14 w15 w16se w16cid w16 w16cex w16sdtdh w16du wp14">
-  <w:comment w:id="17" w:author="Lopez Martinez, Patricia" w:date="2023-10-20T13:03:00Z" w:initials="LMP">
+<w:comments xmlns:wpc="http://schemas.microsoft.com/office/word/2010/wordprocessingCanvas" xmlns:cx="http://schemas.microsoft.com/office/drawing/2014/chartex" xmlns:cx1="http://schemas.microsoft.com/office/drawing/2015/9/8/chartex" xmlns:cx2="http://schemas.microsoft.com/office/drawing/2015/10/21/chartex" xmlns:cx3="http://schemas.microsoft.com/office/drawing/2016/5/9/chartex" xmlns:cx4="http://schemas.microsoft.com/office/drawing/2016/5/10/chartex" xmlns:cx5="http://schemas.microsoft.com/office/drawing/2016/5/11/chartex" xmlns:cx6="http://schemas.microsoft.com/office/drawing/2016/5/12/chartex" xmlns:cx7="http://schemas.microsoft.com/office/drawing/2016/5/13/chartex" xmlns:cx8="http://schemas.microsoft.com/office/drawing/2016/5/14/chartex" xmlns:mc="http://schemas.openxmlformats.org/markup-compatibility/2006" xmlns:aink="http://schemas.microsoft.com/office/drawing/2016/ink" xmlns:am3d="http://schemas.microsoft.com/office/drawing/2017/model3d" xmlns:o="urn:schemas-microsoft-com:office:office" xmlns:r="http://schemas.openxmlformats.org/officeDocument/2006/relationships" xmlns:m="http://schemas.openxmlformats.org/officeDocument/2006/math" xmlns:v="urn:schemas-microsoft-com:vml" xmlns:wp14="http://schemas.microsoft.com/office/word/2010/wordprocessingDrawing" xmlns:wp="http://schemas.openxmlformats.org/drawingml/2006/wordprocessingDrawing" xmlns:w10="urn:schemas-microsoft-com:office:word" xmlns:w="http://schemas.openxmlformats.org/wordprocessingml/2006/main" xmlns:w14="http://schemas.microsoft.com/office/word/2010/wordml" xmlns:w15="http://schemas.microsoft.com/office/word/2012/wordml" xmlns:w16cid="http://schemas.microsoft.com/office/word/2016/wordml/cid" xmlns:w16se="http://schemas.microsoft.com/office/word/2015/wordml/symex" xmlns:wpg="http://schemas.microsoft.com/office/word/2010/wordprocessingGroup" xmlns:wpi="http://schemas.microsoft.com/office/word/2010/wordprocessingInk" xmlns:wne="http://schemas.microsoft.com/office/word/2006/wordml" xmlns:wps="http://schemas.microsoft.com/office/word/2010/wordprocessingShape" mc:Ignorable="w14 w15 w16se w16cid wp14">
+  <w:comment w:id="5" w:author="Lopez Martinez, Patricia" w:date="2024-07-10T12:53:00Z" w:initials="LMP">
     <w:p>
       <w:pPr>
         <w:pStyle w:val="Textocomentario"/>
@@ -21053,11 +21933,19 @@
         <w:annotationRef/>
       </w:r>
       <w:r>
-        <w:t>¿Toda la información se puede modificar?</w:t>
+        <w:t xml:space="preserve">Pon referencias, tanto a Angular, como a </w:t>
+      </w:r>
+      <w:proofErr w:type="spellStart"/>
+      <w:r>
+        <w:t>React</w:t>
+      </w:r>
+      <w:proofErr w:type="spellEnd"/>
+      <w:r>
+        <w:t xml:space="preserve"> y Spring.</w:t>
       </w:r>
     </w:p>
   </w:comment>
-  <w:comment w:id="18" w:author="Jaime Eduardo Baires Escalante" w:date="2024-02-13T21:58:00Z" w:initials="JB">
+  <w:comment w:id="11" w:author="Lopez Martinez, Patricia" w:date="2024-07-10T12:56:00Z" w:initials="LMP">
     <w:p>
       <w:pPr>
         <w:pStyle w:val="Textocomentario"/>
@@ -21069,11 +21957,19 @@
         <w:annotationRef/>
       </w:r>
       <w:r>
-        <w:t>Sí</w:t>
+        <w:t>Para la versión final intenta quitar las marcas de agua (se puede hacer borrándolas en el Paint). Pero eso, déjalo para la versión final.</w:t>
+      </w:r>
+    </w:p>
+    <w:p>
+      <w:pPr>
+        <w:pStyle w:val="Textocomentario"/>
+      </w:pPr>
+      <w:r>
+        <w:t>Te he revisado el diagrama, he puesto las multiplicidades, etc. en ambas direcciones (excepto cuando son tipos sencillos) y he quitado los 1 (la multiplicidad por defecto es 1) para simplificar el diagrama</w:t>
       </w:r>
     </w:p>
   </w:comment>
-  <w:comment w:id="19" w:author="Lopez Martinez, Patricia" w:date="2024-02-20T13:12:00Z" w:initials="LMP">
+  <w:comment w:id="12" w:author="Lopez Martinez, Patricia" w:date="2024-07-10T13:06:00Z" w:initials="LMP">
     <w:p>
       <w:pPr>
         <w:pStyle w:val="Textocomentario"/>
@@ -21083,13 +21979,10 @@
           <w:rStyle w:val="Refdecomentario"/>
         </w:rPr>
         <w:annotationRef/>
-      </w:r>
-      <w:r>
-        <w:t>La fecha de creación no debería. (¿Esa se asigna en el formulario de creación o se asigna automáticamente?)</w:t>
       </w:r>
     </w:p>
   </w:comment>
-  <w:comment w:id="20" w:author="Jaime Eduardo Baires Escalante" w:date="2024-03-03T19:58:00Z" w:initials="JB">
+  <w:comment w:id="16" w:author="Lopez Martinez, Patricia" w:date="2024-07-10T13:12:00Z" w:initials="LMP">
     <w:p>
       <w:pPr>
         <w:pStyle w:val="Textocomentario"/>
@@ -21101,11 +21994,131 @@
         <w:annotationRef/>
       </w:r>
       <w:r>
-        <w:t>Vale, anoto lo de la fecha de creación. Se asigna automáticamente.</w:t>
+        <w:t xml:space="preserve">A nivel del modelo </w:t>
+      </w:r>
+      <w:proofErr w:type="spellStart"/>
+      <w:r>
+        <w:t>MagicDraw</w:t>
+      </w:r>
+      <w:proofErr w:type="spellEnd"/>
+      <w:r>
+        <w:t xml:space="preserve">, organízalo un poco mejor, con un diagrama para cada uno, no todo en el mismo. Yo te lo he hecho para el de casos de uso de alto nivel, hazlo tu para el resto (puedes simplemente copiar el diagrama que llamas “sistema” tres veces, en cada uno quitar lo que sobra y cambiar el nombre por CU </w:t>
+      </w:r>
+      <w:proofErr w:type="spellStart"/>
+      <w:r>
+        <w:t>Gestion</w:t>
+      </w:r>
+      <w:proofErr w:type="spellEnd"/>
+      <w:r>
+        <w:t xml:space="preserve"> del Inventario, CU </w:t>
+      </w:r>
+      <w:proofErr w:type="spellStart"/>
+      <w:r>
+        <w:t>Gestion</w:t>
+      </w:r>
+      <w:proofErr w:type="spellEnd"/>
+      <w:r>
+        <w:t xml:space="preserve"> Comercial, etc.).</w:t>
       </w:r>
     </w:p>
   </w:comment>
-  <w:comment w:id="21" w:author="Lopez Martinez, Patricia" w:date="2023-10-20T13:04:00Z" w:initials="LMP">
+  <w:comment w:id="20" w:author="Lopez Martinez, Patricia" w:date="2024-07-10T13:14:00Z" w:initials="LMP">
+    <w:p>
+      <w:pPr>
+        <w:pStyle w:val="Textocomentario"/>
+      </w:pPr>
+      <w:r>
+        <w:rPr>
+          <w:rStyle w:val="Refdecomentario"/>
+        </w:rPr>
+        <w:annotationRef/>
+      </w:r>
+      <w:r>
+        <w:t>De cara a la versión final de la memoria, no pueden quedar huecos en blanco tan grandes, si hace falta se parten las tablas.</w:t>
+      </w:r>
+    </w:p>
+  </w:comment>
+  <w:comment w:id="22" w:author="Lopez Martinez, Patricia" w:date="2024-07-10T13:17:00Z" w:initials="LMP">
+    <w:p>
+      <w:pPr>
+        <w:pStyle w:val="Textocomentario"/>
+      </w:pPr>
+      <w:r>
+        <w:rPr>
+          <w:rStyle w:val="Refdecomentario"/>
+        </w:rPr>
+        <w:annotationRef/>
+      </w:r>
+      <w:r>
+        <w:t>Este tipo de letra es diferente al anterior</w:t>
+      </w:r>
+    </w:p>
+  </w:comment>
+  <w:comment w:id="23" w:author="Lopez Martinez, Patricia" w:date="2024-07-10T13:18:00Z" w:initials="LMP">
+    <w:p>
+      <w:pPr>
+        <w:pStyle w:val="Textocomentario"/>
+      </w:pPr>
+      <w:r>
+        <w:rPr>
+          <w:rStyle w:val="Refdecomentario"/>
+        </w:rPr>
+        <w:annotationRef/>
+      </w:r>
+      <w:r>
+        <w:t>Más adelante me decías que la fecha de creación se asigna automáticamente, luego no debería aparecer aquí, ¿no?</w:t>
+      </w:r>
+    </w:p>
+  </w:comment>
+  <w:comment w:id="24" w:author="Lopez Martinez, Patricia" w:date="2024-07-10T13:18:00Z" w:initials="LMP">
+    <w:p>
+      <w:pPr>
+        <w:pStyle w:val="Textocomentario"/>
+      </w:pPr>
+      <w:r>
+        <w:rPr>
+          <w:rStyle w:val="Refdecomentario"/>
+        </w:rPr>
+        <w:annotationRef/>
+      </w:r>
+      <w:r>
+        <w:t>¿Y no notifica nada?</w:t>
+      </w:r>
+    </w:p>
+  </w:comment>
+  <w:comment w:id="25" w:author="Lopez Martinez, Patricia" w:date="2024-07-10T13:15:00Z" w:initials="LMP">
+    <w:p>
+      <w:pPr>
+        <w:pStyle w:val="Textocomentario"/>
+      </w:pPr>
+      <w:r>
+        <w:rPr>
+          <w:rStyle w:val="Refdecomentario"/>
+        </w:rPr>
+        <w:annotationRef/>
+      </w:r>
+      <w:r>
+        <w:t>Los nombres de las tablas, a diferencia de las figuras, se ponen encima de la tabla.</w:t>
+      </w:r>
+    </w:p>
+  </w:comment>
+  <w:comment w:id="27" w:author="Lopez Martinez, Patricia" w:date="2024-07-10T13:19:00Z" w:initials="LMP">
+    <w:p>
+      <w:pPr>
+        <w:pStyle w:val="Textocomentario"/>
+      </w:pPr>
+      <w:r>
+        <w:rPr>
+          <w:rStyle w:val="Refdecomentario"/>
+        </w:rPr>
+        <w:annotationRef/>
+      </w:r>
+      <w:r>
+        <w:t>Lo mismo de antes</w:t>
+      </w:r>
+    </w:p>
+  </w:comment>
+  <w:comment w:id="28" w:author="Lopez Martinez, Patricia" w:date="2023-10-20T13:04:00Z" w:initials="LMP">
     <w:p>
       <w:pPr>
         <w:pStyle w:val="Textocomentario"/>
@@ -21134,7 +22147,7 @@
       </w:r>
     </w:p>
   </w:comment>
-  <w:comment w:id="22" w:author="Jaime Eduardo Baires Escalante" w:date="2024-02-13T22:00:00Z" w:initials="JB">
+  <w:comment w:id="29" w:author="Jaime Eduardo Baires Escalante" w:date="2024-02-13T22:00:00Z" w:initials="JB">
     <w:p>
       <w:pPr>
         <w:pStyle w:val="Textocomentario"/>
@@ -21150,7 +22163,7 @@
       </w:r>
     </w:p>
   </w:comment>
-  <w:comment w:id="23" w:author="Lopez Martinez, Patricia" w:date="2024-02-20T13:14:00Z" w:initials="LMP">
+  <w:comment w:id="30" w:author="Lopez Martinez, Patricia" w:date="2024-02-20T13:14:00Z" w:initials="LMP">
     <w:p>
       <w:pPr>
         <w:pStyle w:val="Textocomentario"/>
@@ -21166,7 +22179,7 @@
       </w:r>
     </w:p>
   </w:comment>
-  <w:comment w:id="24" w:author="Jaime Eduardo Baires Escalante" w:date="2024-03-03T20:01:00Z" w:initials="JB">
+  <w:comment w:id="31" w:author="Jaime Eduardo Baires Escalante" w:date="2024-03-03T20:01:00Z" w:initials="JB">
     <w:p>
       <w:pPr>
         <w:pStyle w:val="Textocomentario"/>
@@ -21182,7 +22195,7 @@
       </w:r>
     </w:p>
   </w:comment>
-  <w:comment w:id="25" w:author="Lopez Martinez, Patricia" w:date="2024-02-20T13:21:00Z" w:initials="LMP">
+  <w:comment w:id="32" w:author="Lopez Martinez, Patricia" w:date="2024-07-10T13:20:00Z" w:initials="LMP">
     <w:p>
       <w:pPr>
         <w:pStyle w:val="Textocomentario"/>
@@ -21194,16 +22207,11 @@
         <w:annotationRef/>
       </w:r>
       <w:r>
-        <w:t>¿No hace falta relacionarlo con la factura de la venta correspondiente?</w:t>
-      </w:r>
-    </w:p>
-    <w:p>
-      <w:pPr>
-        <w:pStyle w:val="Textocomentario"/>
-      </w:pPr>
+        <w:t>No sé, yo puedo eliminar un artículo aunque me quede stock porque ya no  me interesa venderlo.</w:t>
+      </w:r>
     </w:p>
   </w:comment>
-  <w:comment w:id="26" w:author="Jaime Eduardo Baires Escalante" w:date="2024-06-25T20:53:00Z" w:initials="JB">
+  <w:comment w:id="33" w:author="Lopez Martinez, Patricia" w:date="2024-07-10T13:23:00Z" w:initials="LMP">
     <w:p>
       <w:pPr>
         <w:pStyle w:val="Textocomentario"/>
@@ -21215,11 +22223,11 @@
         <w:annotationRef/>
       </w:r>
       <w:r>
-        <w:t>A nivel de cabecera de la factura podría ser interesante el relacionarlo, pero a nivel de líneas creo que no, porque no necesariamente todas las líneas de factura se reembolsarán, igual solo es un par de artículos.</w:t>
+        <w:t>Pero esto es de todos los productos, o de los de la factura de venta originaria?</w:t>
       </w:r>
     </w:p>
   </w:comment>
-  <w:comment w:id="27" w:author="Lopez Martinez, Patricia" w:date="2024-02-20T13:22:00Z" w:initials="LMP">
+  <w:comment w:id="34" w:author="Lopez Martinez, Patricia" w:date="2024-02-20T13:22:00Z" w:initials="LMP">
     <w:p>
       <w:pPr>
         <w:pStyle w:val="Textocomentario"/>
@@ -21231,11 +22239,19 @@
         <w:annotationRef/>
       </w:r>
       <w:r>
-        <w:t>Aquí el precio debería ser el precio al cual el cliente lo compró, que ya no tendría porqué ser el que tiene el artículo ahora, así que creo que de alguna manera sí que tienes que relacionarlo con la factura de venta original.</w:t>
+        <w:t xml:space="preserve">Aquí el precio debería ser el precio al cual el cliente lo compró, que ya no tendría </w:t>
+      </w:r>
+      <w:proofErr w:type="spellStart"/>
+      <w:r>
+        <w:t>porqué</w:t>
+      </w:r>
+      <w:proofErr w:type="spellEnd"/>
+      <w:r>
+        <w:t xml:space="preserve"> ser el que tiene el artículo ahora, así que creo que de alguna manera sí que tienes que relacionarlo con la factura de venta original.</w:t>
       </w:r>
     </w:p>
   </w:comment>
-  <w:comment w:id="35" w:author="Lopez Martinez, Patricia" w:date="2024-02-20T13:27:00Z" w:initials="LMP">
+  <w:comment w:id="35" w:author="Lopez Martinez, Patricia" w:date="2024-07-10T13:24:00Z" w:initials="LMP">
     <w:p>
       <w:pPr>
         <w:pStyle w:val="Textocomentario"/>
@@ -21247,11 +22263,19 @@
         <w:annotationRef/>
       </w:r>
       <w:r>
-        <w:t>Esto veremos como lo implementamos, lo ibas a hacer con JWT, ¿no?</w:t>
+        <w:t xml:space="preserve">Pero este Borra Artículo sería Borrar Artículo de Factura, ¿no? Habría que modelarlo como caso de uso, que podría tener una relación de tipo </w:t>
+      </w:r>
+      <w:proofErr w:type="spellStart"/>
+      <w:r>
+        <w:t>extends</w:t>
+      </w:r>
+      <w:proofErr w:type="spellEnd"/>
+      <w:r>
+        <w:t xml:space="preserve"> con el caso de uso principal.</w:t>
       </w:r>
     </w:p>
   </w:comment>
-  <w:comment w:id="36" w:author="Jaime Eduardo Baires Escalante" w:date="2024-03-03T20:33:00Z" w:initials="JB">
+  <w:comment w:id="37" w:author="Lopez Martinez, Patricia" w:date="2024-07-10T13:25:00Z" w:initials="LMP">
     <w:p>
       <w:pPr>
         <w:pStyle w:val="Textocomentario"/>
@@ -21263,7 +22287,116 @@
         <w:annotationRef/>
       </w:r>
       <w:r>
-        <w:t>Lo voy a hacer con Spring Boot</w:t>
+        <w:t>Ponlos en formato tabla con identificador y la categoría a la que pertenecen (seguridad, usabilidad, etc.)</w:t>
+      </w:r>
+    </w:p>
+  </w:comment>
+  <w:comment w:id="39" w:author="Lopez Martinez, Patricia" w:date="2024-07-10T13:28:00Z" w:initials="LMP">
+    <w:p>
+      <w:pPr>
+        <w:pStyle w:val="Textocomentario"/>
+      </w:pPr>
+      <w:r>
+        <w:rPr>
+          <w:rStyle w:val="Refdecomentario"/>
+        </w:rPr>
+        <w:annotationRef/>
+      </w:r>
+      <w:r>
+        <w:t>¿Los has hecho con alguna herramienta? Aunque los hayas hecho con el Word o lo que sea, acláralo.</w:t>
+      </w:r>
+    </w:p>
+  </w:comment>
+  <w:comment w:id="51" w:author="Lopez Martinez, Patricia" w:date="2024-07-10T13:31:00Z" w:initials="LMP">
+    <w:p>
+      <w:pPr>
+        <w:pStyle w:val="Textocomentario"/>
+      </w:pPr>
+      <w:r>
+        <w:rPr>
+          <w:rStyle w:val="Refdecomentario"/>
+        </w:rPr>
+        <w:annotationRef/>
+      </w:r>
+      <w:r>
+        <w:t xml:space="preserve">La separación de los títulos, etc. no se hace metiendo líneas en blanco, sino con las propiedades de </w:t>
+      </w:r>
+      <w:proofErr w:type="spellStart"/>
+      <w:r>
+        <w:t>Parrafo</w:t>
+      </w:r>
+      <w:proofErr w:type="spellEnd"/>
+      <w:r>
+        <w:t>. Repásalo en todo el documento,</w:t>
+      </w:r>
+    </w:p>
+  </w:comment>
+  <w:comment w:id="61" w:author="Lopez Martinez, Patricia" w:date="2024-02-20T13:27:00Z" w:initials="LMP">
+    <w:p>
+      <w:pPr>
+        <w:pStyle w:val="Textocomentario"/>
+      </w:pPr>
+      <w:r>
+        <w:rPr>
+          <w:rStyle w:val="Refdecomentario"/>
+        </w:rPr>
+        <w:annotationRef/>
+      </w:r>
+      <w:r>
+        <w:t xml:space="preserve">Esto veremos </w:t>
+      </w:r>
+      <w:proofErr w:type="spellStart"/>
+      <w:r>
+        <w:t>como</w:t>
+      </w:r>
+      <w:proofErr w:type="spellEnd"/>
+      <w:r>
+        <w:t xml:space="preserve"> lo implementamos, lo ibas a hacer con JWT, ¿no?</w:t>
+      </w:r>
+    </w:p>
+  </w:comment>
+  <w:comment w:id="62" w:author="Jaime Eduardo Baires Escalante" w:date="2024-03-03T20:33:00Z" w:initials="JB">
+    <w:p>
+      <w:pPr>
+        <w:pStyle w:val="Textocomentario"/>
+      </w:pPr>
+      <w:r>
+        <w:rPr>
+          <w:rStyle w:val="Refdecomentario"/>
+        </w:rPr>
+        <w:annotationRef/>
+      </w:r>
+      <w:r>
+        <w:t xml:space="preserve">Lo voy a hacer con Spring </w:t>
+      </w:r>
+      <w:proofErr w:type="spellStart"/>
+      <w:r>
+        <w:t>Boot</w:t>
+      </w:r>
+      <w:proofErr w:type="spellEnd"/>
+    </w:p>
+  </w:comment>
+  <w:comment w:id="63" w:author="Lopez Martinez, Patricia" w:date="2024-07-10T13:32:00Z" w:initials="LMP">
+    <w:p>
+      <w:pPr>
+        <w:pStyle w:val="Textocomentario"/>
+      </w:pPr>
+      <w:r>
+        <w:rPr>
+          <w:rStyle w:val="Refdecomentario"/>
+        </w:rPr>
+        <w:annotationRef/>
+      </w:r>
+      <w:r>
+        <w:t xml:space="preserve">Sí, pero </w:t>
+      </w:r>
+      <w:proofErr w:type="spellStart"/>
+      <w:r>
+        <w:t>SpringBoot</w:t>
+      </w:r>
+      <w:proofErr w:type="spellEnd"/>
+      <w:r>
+        <w:t xml:space="preserve"> te ofrece diferentes opciones, tienes que mirar con cual lo haces.</w:t>
       </w:r>
     </w:p>
   </w:comment>
@@ -21271,20 +22404,31 @@
 </file>
 
 <file path=word/commentsExtended.xml><?xml version="1.0" encoding="utf-8"?>
-<w15:commentsEx xmlns:wpc="http://schemas.microsoft.com/office/word/2010/wordprocessingCanvas" xmlns:cx="http://schemas.microsoft.com/office/drawing/2014/chartex" xmlns:cx1="http://schemas.microsoft.com/office/drawing/2015/9/8/chartex" xmlns:cx2="http://schemas.microsoft.com/office/drawing/2015/10/21/chartex" xmlns:cx3="http://schemas.microsoft.com/office/drawing/2016/5/9/chartex" xmlns:cx4="http://schemas.microsoft.com/office/drawing/2016/5/10/chartex" xmlns:cx5="http://schemas.microsoft.com/office/drawing/2016/5/11/chartex" xmlns:cx6="http://schemas.microsoft.com/office/drawing/2016/5/12/chartex" xmlns:cx7="http://schemas.microsoft.com/office/drawing/2016/5/13/chartex" xmlns:cx8="http://schemas.microsoft.com/office/drawing/2016/5/14/chartex" xmlns:mc="http://schemas.openxmlformats.org/markup-compatibility/2006" xmlns:aink="http://schemas.microsoft.com/office/drawing/2016/ink" xmlns:am3d="http://schemas.microsoft.com/office/drawing/2017/model3d" xmlns:o="urn:schemas-microsoft-com:office:office" xmlns:oel="http://schemas.microsoft.com/office/2019/extlst" xmlns:r="http://schemas.openxmlformats.org/officeDocument/2006/relationships" xmlns:m="http://schemas.openxmlformats.org/officeDocument/2006/math" xmlns:v="urn:schemas-microsoft-com:vml" xmlns:wp14="http://schemas.microsoft.com/office/word/2010/wordprocessingDrawing" xmlns:wp="http://schemas.openxmlformats.org/drawingml/2006/wordprocessingDrawing" xmlns:w10="urn:schemas-microsoft-com:office:word" xmlns:w="http://schemas.openxmlformats.org/wordprocessingml/2006/main" xmlns:w14="http://schemas.microsoft.com/office/word/2010/wordml" xmlns:w15="http://schemas.microsoft.com/office/word/2012/wordml" xmlns:w16cex="http://schemas.microsoft.com/office/word/2018/wordml/cex" xmlns:w16cid="http://schemas.microsoft.com/office/word/2016/wordml/cid" xmlns:w16="http://schemas.microsoft.com/office/word/2018/wordml" xmlns:w16du="http://schemas.microsoft.com/office/word/2023/wordml/word16du" xmlns:w16sdtdh="http://schemas.microsoft.com/office/word/2020/wordml/sdtdatahash" xmlns:w16se="http://schemas.microsoft.com/office/word/2015/wordml/symex" xmlns:wpg="http://schemas.microsoft.com/office/word/2010/wordprocessingGroup" xmlns:wpi="http://schemas.microsoft.com/office/word/2010/wordprocessingInk" xmlns:wne="http://schemas.microsoft.com/office/word/2006/wordml" xmlns:wps="http://schemas.microsoft.com/office/word/2010/wordprocessingShape" mc:Ignorable="w14 w15 w16se w16cid w16 w16cex w16sdtdh w16du wp14">
-  <w15:commentEx w15:paraId="204C331A" w15:done="0"/>
-  <w15:commentEx w15:paraId="265141CA" w15:paraIdParent="204C331A" w15:done="0"/>
-  <w15:commentEx w15:paraId="1655B7F4" w15:paraIdParent="204C331A" w15:done="0"/>
-  <w15:commentEx w15:paraId="2CDF6FF5" w15:paraIdParent="204C331A" w15:done="0"/>
+<w15:commentsEx xmlns:wpc="http://schemas.microsoft.com/office/word/2010/wordprocessingCanvas" xmlns:cx="http://schemas.microsoft.com/office/drawing/2014/chartex" xmlns:cx1="http://schemas.microsoft.com/office/drawing/2015/9/8/chartex" xmlns:cx2="http://schemas.microsoft.com/office/drawing/2015/10/21/chartex" xmlns:cx3="http://schemas.microsoft.com/office/drawing/2016/5/9/chartex" xmlns:cx4="http://schemas.microsoft.com/office/drawing/2016/5/10/chartex" xmlns:cx5="http://schemas.microsoft.com/office/drawing/2016/5/11/chartex" xmlns:cx6="http://schemas.microsoft.com/office/drawing/2016/5/12/chartex" xmlns:cx7="http://schemas.microsoft.com/office/drawing/2016/5/13/chartex" xmlns:cx8="http://schemas.microsoft.com/office/drawing/2016/5/14/chartex" xmlns:mc="http://schemas.openxmlformats.org/markup-compatibility/2006" xmlns:aink="http://schemas.microsoft.com/office/drawing/2016/ink" xmlns:am3d="http://schemas.microsoft.com/office/drawing/2017/model3d" xmlns:o="urn:schemas-microsoft-com:office:office" xmlns:r="http://schemas.openxmlformats.org/officeDocument/2006/relationships" xmlns:m="http://schemas.openxmlformats.org/officeDocument/2006/math" xmlns:v="urn:schemas-microsoft-com:vml" xmlns:wp14="http://schemas.microsoft.com/office/word/2010/wordprocessingDrawing" xmlns:wp="http://schemas.openxmlformats.org/drawingml/2006/wordprocessingDrawing" xmlns:w10="urn:schemas-microsoft-com:office:word" xmlns:w="http://schemas.openxmlformats.org/wordprocessingml/2006/main" xmlns:w14="http://schemas.microsoft.com/office/word/2010/wordml" xmlns:w15="http://schemas.microsoft.com/office/word/2012/wordml" xmlns:w16cid="http://schemas.microsoft.com/office/word/2016/wordml/cid" xmlns:w16se="http://schemas.microsoft.com/office/word/2015/wordml/symex" xmlns:wpg="http://schemas.microsoft.com/office/word/2010/wordprocessingGroup" xmlns:wpi="http://schemas.microsoft.com/office/word/2010/wordprocessingInk" xmlns:wne="http://schemas.microsoft.com/office/word/2006/wordml" xmlns:wps="http://schemas.microsoft.com/office/word/2010/wordprocessingShape" mc:Ignorable="w14 w15 w16se w16cid wp14">
+  <w15:commentEx w15:paraId="3E6E03BF" w15:done="0"/>
+  <w15:commentEx w15:paraId="0F03FED3" w15:done="0"/>
+  <w15:commentEx w15:paraId="58E04636" w15:paraIdParent="0F03FED3" w15:done="0"/>
+  <w15:commentEx w15:paraId="79671FCA" w15:done="0"/>
+  <w15:commentEx w15:paraId="1EFC7FDA" w15:done="0"/>
+  <w15:commentEx w15:paraId="10C3BB6A" w15:done="0"/>
+  <w15:commentEx w15:paraId="71C0EA74" w15:done="0"/>
+  <w15:commentEx w15:paraId="7F8D411C" w15:done="0"/>
+  <w15:commentEx w15:paraId="22219DDA" w15:done="0"/>
+  <w15:commentEx w15:paraId="37F0A0B7" w15:done="0"/>
   <w15:commentEx w15:paraId="5CDDF433" w15:done="0"/>
   <w15:commentEx w15:paraId="49EE2C1B" w15:paraIdParent="5CDDF433" w15:done="0"/>
   <w15:commentEx w15:paraId="511EF102" w15:paraIdParent="5CDDF433" w15:done="0"/>
   <w15:commentEx w15:paraId="3DB3285C" w15:paraIdParent="5CDDF433" w15:done="0"/>
-  <w15:commentEx w15:paraId="3BD1D031" w15:done="0"/>
-  <w15:commentEx w15:paraId="454E5668" w15:paraIdParent="3BD1D031" w15:done="0"/>
+  <w15:commentEx w15:paraId="257B25E7" w15:paraIdParent="5CDDF433" w15:done="0"/>
+  <w15:commentEx w15:paraId="096A3B87" w15:done="0"/>
   <w15:commentEx w15:paraId="7B2CB02E" w15:done="0"/>
+  <w15:commentEx w15:paraId="02DF729F" w15:done="0"/>
+  <w15:commentEx w15:paraId="404529C8" w15:done="0"/>
+  <w15:commentEx w15:paraId="718581CA" w15:done="0"/>
+  <w15:commentEx w15:paraId="14EF94F0" w15:done="0"/>
   <w15:commentEx w15:paraId="4E345C84" w15:done="0"/>
   <w15:commentEx w15:paraId="00402F7A" w15:paraIdParent="4E345C84" w15:done="0"/>
+  <w15:commentEx w15:paraId="1BCBC79E" w15:paraIdParent="4E345C84" w15:done="0"/>
 </w15:commentsEx>
 </file>
 
@@ -21300,25 +22444,36 @@
 </file>
 
 <file path=word/commentsIds.xml><?xml version="1.0" encoding="utf-8"?>
-<w16cid:commentsIds xmlns:wpc="http://schemas.microsoft.com/office/word/2010/wordprocessingCanvas" xmlns:cx="http://schemas.microsoft.com/office/drawing/2014/chartex" xmlns:cx1="http://schemas.microsoft.com/office/drawing/2015/9/8/chartex" xmlns:cx2="http://schemas.microsoft.com/office/drawing/2015/10/21/chartex" xmlns:cx3="http://schemas.microsoft.com/office/drawing/2016/5/9/chartex" xmlns:cx4="http://schemas.microsoft.com/office/drawing/2016/5/10/chartex" xmlns:cx5="http://schemas.microsoft.com/office/drawing/2016/5/11/chartex" xmlns:cx6="http://schemas.microsoft.com/office/drawing/2016/5/12/chartex" xmlns:cx7="http://schemas.microsoft.com/office/drawing/2016/5/13/chartex" xmlns:cx8="http://schemas.microsoft.com/office/drawing/2016/5/14/chartex" xmlns:mc="http://schemas.openxmlformats.org/markup-compatibility/2006" xmlns:aink="http://schemas.microsoft.com/office/drawing/2016/ink" xmlns:am3d="http://schemas.microsoft.com/office/drawing/2017/model3d" xmlns:o="urn:schemas-microsoft-com:office:office" xmlns:oel="http://schemas.microsoft.com/office/2019/extlst" xmlns:r="http://schemas.openxmlformats.org/officeDocument/2006/relationships" xmlns:m="http://schemas.openxmlformats.org/officeDocument/2006/math" xmlns:v="urn:schemas-microsoft-com:vml" xmlns:wp14="http://schemas.microsoft.com/office/word/2010/wordprocessingDrawing" xmlns:wp="http://schemas.openxmlformats.org/drawingml/2006/wordprocessingDrawing" xmlns:w10="urn:schemas-microsoft-com:office:word" xmlns:w="http://schemas.openxmlformats.org/wordprocessingml/2006/main" xmlns:w14="http://schemas.microsoft.com/office/word/2010/wordml" xmlns:w15="http://schemas.microsoft.com/office/word/2012/wordml" xmlns:w16cex="http://schemas.microsoft.com/office/word/2018/wordml/cex" xmlns:w16cid="http://schemas.microsoft.com/office/word/2016/wordml/cid" xmlns:w16="http://schemas.microsoft.com/office/word/2018/wordml" xmlns:w16du="http://schemas.microsoft.com/office/word/2023/wordml/word16du" xmlns:w16sdtdh="http://schemas.microsoft.com/office/word/2020/wordml/sdtdatahash" xmlns:w16se="http://schemas.microsoft.com/office/word/2015/wordml/symex" xmlns:wpg="http://schemas.microsoft.com/office/word/2010/wordprocessingGroup" xmlns:wpi="http://schemas.microsoft.com/office/word/2010/wordprocessingInk" xmlns:wne="http://schemas.microsoft.com/office/word/2006/wordml" xmlns:wps="http://schemas.microsoft.com/office/word/2010/wordprocessingShape" mc:Ignorable="w14 w15 w16se w16cid w16 w16cex w16sdtdh w16du wp14">
-  <w16cid:commentId w16cid:paraId="204C331A" w16cid:durableId="06845876"/>
-  <w16cid:commentId w16cid:paraId="265141CA" w16cid:durableId="3652BC95"/>
-  <w16cid:commentId w16cid:paraId="1655B7F4" w16cid:durableId="22F8B464"/>
-  <w16cid:commentId w16cid:paraId="2CDF6FF5" w16cid:durableId="2AFDD588"/>
+<w16cid:commentsIds xmlns:wpc="http://schemas.microsoft.com/office/word/2010/wordprocessingCanvas" xmlns:cx="http://schemas.microsoft.com/office/drawing/2014/chartex" xmlns:cx1="http://schemas.microsoft.com/office/drawing/2015/9/8/chartex" xmlns:cx2="http://schemas.microsoft.com/office/drawing/2015/10/21/chartex" xmlns:cx3="http://schemas.microsoft.com/office/drawing/2016/5/9/chartex" xmlns:cx4="http://schemas.microsoft.com/office/drawing/2016/5/10/chartex" xmlns:cx5="http://schemas.microsoft.com/office/drawing/2016/5/11/chartex" xmlns:cx6="http://schemas.microsoft.com/office/drawing/2016/5/12/chartex" xmlns:cx7="http://schemas.microsoft.com/office/drawing/2016/5/13/chartex" xmlns:cx8="http://schemas.microsoft.com/office/drawing/2016/5/14/chartex" xmlns:mc="http://schemas.openxmlformats.org/markup-compatibility/2006" xmlns:aink="http://schemas.microsoft.com/office/drawing/2016/ink" xmlns:am3d="http://schemas.microsoft.com/office/drawing/2017/model3d" xmlns:o="urn:schemas-microsoft-com:office:office" xmlns:r="http://schemas.openxmlformats.org/officeDocument/2006/relationships" xmlns:m="http://schemas.openxmlformats.org/officeDocument/2006/math" xmlns:v="urn:schemas-microsoft-com:vml" xmlns:wp14="http://schemas.microsoft.com/office/word/2010/wordprocessingDrawing" xmlns:wp="http://schemas.openxmlformats.org/drawingml/2006/wordprocessingDrawing" xmlns:w10="urn:schemas-microsoft-com:office:word" xmlns:w="http://schemas.openxmlformats.org/wordprocessingml/2006/main" xmlns:w14="http://schemas.microsoft.com/office/word/2010/wordml" xmlns:w15="http://schemas.microsoft.com/office/word/2012/wordml" xmlns:w16cid="http://schemas.microsoft.com/office/word/2016/wordml/cid" xmlns:w16se="http://schemas.microsoft.com/office/word/2015/wordml/symex" xmlns:wpg="http://schemas.microsoft.com/office/word/2010/wordprocessingGroup" xmlns:wpi="http://schemas.microsoft.com/office/word/2010/wordprocessingInk" xmlns:wne="http://schemas.microsoft.com/office/word/2006/wordml" xmlns:wps="http://schemas.microsoft.com/office/word/2010/wordprocessingShape" mc:Ignorable="w14 w15 w16se w16cid wp14">
+  <w16cid:commentId w16cid:paraId="3E6E03BF" w16cid:durableId="2A3902B2"/>
+  <w16cid:commentId w16cid:paraId="0F03FED3" w16cid:durableId="2A39036B"/>
+  <w16cid:commentId w16cid:paraId="58E04636" w16cid:durableId="2A3905F0"/>
+  <w16cid:commentId w16cid:paraId="79671FCA" w16cid:durableId="2A39073F"/>
+  <w16cid:commentId w16cid:paraId="1EFC7FDA" w16cid:durableId="2A3907C7"/>
+  <w16cid:commentId w16cid:paraId="10C3BB6A" w16cid:durableId="2A39085C"/>
+  <w16cid:commentId w16cid:paraId="71C0EA74" w16cid:durableId="2A3908BD"/>
+  <w16cid:commentId w16cid:paraId="7F8D411C" w16cid:durableId="2A390894"/>
+  <w16cid:commentId w16cid:paraId="22219DDA" w16cid:durableId="2A3907EB"/>
+  <w16cid:commentId w16cid:paraId="37F0A0B7" w16cid:durableId="2A3908F1"/>
   <w16cid:commentId w16cid:paraId="5CDDF433" w16cid:durableId="5D1B2F15"/>
   <w16cid:commentId w16cid:paraId="49EE2C1B" w16cid:durableId="0EF16497"/>
   <w16cid:commentId w16cid:paraId="511EF102" w16cid:durableId="26CA4850"/>
   <w16cid:commentId w16cid:paraId="3DB3285C" w16cid:durableId="5943BA27"/>
-  <w16cid:commentId w16cid:paraId="3BD1D031" w16cid:durableId="6183C963"/>
-  <w16cid:commentId w16cid:paraId="454E5668" w16cid:durableId="773F5692"/>
+  <w16cid:commentId w16cid:paraId="257B25E7" w16cid:durableId="2A390924"/>
+  <w16cid:commentId w16cid:paraId="096A3B87" w16cid:durableId="2A3909CF"/>
   <w16cid:commentId w16cid:paraId="7B2CB02E" w16cid:durableId="7C7887D6"/>
+  <w16cid:commentId w16cid:paraId="02DF729F" w16cid:durableId="2A390A06"/>
+  <w16cid:commentId w16cid:paraId="404529C8" w16cid:durableId="2A390A62"/>
+  <w16cid:commentId w16cid:paraId="718581CA" w16cid:durableId="2A390AE8"/>
+  <w16cid:commentId w16cid:paraId="14EF94F0" w16cid:durableId="2A390BB7"/>
   <w16cid:commentId w16cid:paraId="4E345C84" w16cid:durableId="297F274C"/>
   <w16cid:commentId w16cid:paraId="00402F7A" w16cid:durableId="60156EAB"/>
+  <w16cid:commentId w16cid:paraId="1BCBC79E" w16cid:durableId="2A390BE2"/>
 </w16cid:commentsIds>
 </file>
 
 <file path=word/endnotes.xml><?xml version="1.0" encoding="utf-8"?>
-<w:endnotes xmlns:wpc="http://schemas.microsoft.com/office/word/2010/wordprocessingCanvas" xmlns:cx="http://schemas.microsoft.com/office/drawing/2014/chartex" xmlns:cx1="http://schemas.microsoft.com/office/drawing/2015/9/8/chartex" xmlns:cx2="http://schemas.microsoft.com/office/drawing/2015/10/21/chartex" xmlns:cx3="http://schemas.microsoft.com/office/drawing/2016/5/9/chartex" xmlns:cx4="http://schemas.microsoft.com/office/drawing/2016/5/10/chartex" xmlns:cx5="http://schemas.microsoft.com/office/drawing/2016/5/11/chartex" xmlns:cx6="http://schemas.microsoft.com/office/drawing/2016/5/12/chartex" xmlns:cx7="http://schemas.microsoft.com/office/drawing/2016/5/13/chartex" xmlns:cx8="http://schemas.microsoft.com/office/drawing/2016/5/14/chartex" xmlns:mc="http://schemas.openxmlformats.org/markup-compatibility/2006" xmlns:aink="http://schemas.microsoft.com/office/drawing/2016/ink" xmlns:am3d="http://schemas.microsoft.com/office/drawing/2017/model3d" xmlns:o="urn:schemas-microsoft-com:office:office" xmlns:oel="http://schemas.microsoft.com/office/2019/extlst" xmlns:r="http://schemas.openxmlformats.org/officeDocument/2006/relationships" xmlns:m="http://schemas.openxmlformats.org/officeDocument/2006/math" xmlns:v="urn:schemas-microsoft-com:vml" xmlns:wp14="http://schemas.microsoft.com/office/word/2010/wordprocessingDrawing" xmlns:wp="http://schemas.openxmlformats.org/drawingml/2006/wordprocessingDrawing" xmlns:w10="urn:schemas-microsoft-com:office:word" xmlns:w="http://schemas.openxmlformats.org/wordprocessingml/2006/main" xmlns:w14="http://schemas.microsoft.com/office/word/2010/wordml" xmlns:w15="http://schemas.microsoft.com/office/word/2012/wordml" xmlns:w16cex="http://schemas.microsoft.com/office/word/2018/wordml/cex" xmlns:w16cid="http://schemas.microsoft.com/office/word/2016/wordml/cid" xmlns:w16="http://schemas.microsoft.com/office/word/2018/wordml" xmlns:w16du="http://schemas.microsoft.com/office/word/2023/wordml/word16du" xmlns:w16sdtdh="http://schemas.microsoft.com/office/word/2020/wordml/sdtdatahash" xmlns:w16se="http://schemas.microsoft.com/office/word/2015/wordml/symex" xmlns:wpg="http://schemas.microsoft.com/office/word/2010/wordprocessingGroup" xmlns:wpi="http://schemas.microsoft.com/office/word/2010/wordprocessingInk" xmlns:wne="http://schemas.microsoft.com/office/word/2006/wordml" xmlns:wps="http://schemas.microsoft.com/office/word/2010/wordprocessingShape" mc:Ignorable="w14 w15 w16se w16cid w16 w16cex w16sdtdh w16du wp14">
+<w:endnotes xmlns:wpc="http://schemas.microsoft.com/office/word/2010/wordprocessingCanvas" xmlns:cx="http://schemas.microsoft.com/office/drawing/2014/chartex" xmlns:cx1="http://schemas.microsoft.com/office/drawing/2015/9/8/chartex" xmlns:cx2="http://schemas.microsoft.com/office/drawing/2015/10/21/chartex" xmlns:cx3="http://schemas.microsoft.com/office/drawing/2016/5/9/chartex" xmlns:cx4="http://schemas.microsoft.com/office/drawing/2016/5/10/chartex" xmlns:cx5="http://schemas.microsoft.com/office/drawing/2016/5/11/chartex" xmlns:cx6="http://schemas.microsoft.com/office/drawing/2016/5/12/chartex" xmlns:cx7="http://schemas.microsoft.com/office/drawing/2016/5/13/chartex" xmlns:cx8="http://schemas.microsoft.com/office/drawing/2016/5/14/chartex" xmlns:mc="http://schemas.openxmlformats.org/markup-compatibility/2006" xmlns:aink="http://schemas.microsoft.com/office/drawing/2016/ink" xmlns:am3d="http://schemas.microsoft.com/office/drawing/2017/model3d" xmlns:o="urn:schemas-microsoft-com:office:office" xmlns:r="http://schemas.openxmlformats.org/officeDocument/2006/relationships" xmlns:m="http://schemas.openxmlformats.org/officeDocument/2006/math" xmlns:v="urn:schemas-microsoft-com:vml" xmlns:wp14="http://schemas.microsoft.com/office/word/2010/wordprocessingDrawing" xmlns:wp="http://schemas.openxmlformats.org/drawingml/2006/wordprocessingDrawing" xmlns:w10="urn:schemas-microsoft-com:office:word" xmlns:w="http://schemas.openxmlformats.org/wordprocessingml/2006/main" xmlns:w14="http://schemas.microsoft.com/office/word/2010/wordml" xmlns:w15="http://schemas.microsoft.com/office/word/2012/wordml" xmlns:w16cid="http://schemas.microsoft.com/office/word/2016/wordml/cid" xmlns:w16se="http://schemas.microsoft.com/office/word/2015/wordml/symex" xmlns:wpg="http://schemas.microsoft.com/office/word/2010/wordprocessingGroup" xmlns:wpi="http://schemas.microsoft.com/office/word/2010/wordprocessingInk" xmlns:wne="http://schemas.microsoft.com/office/word/2006/wordml" xmlns:wps="http://schemas.microsoft.com/office/word/2010/wordprocessingShape" mc:Ignorable="w14 w15 w16se w16cid wp14">
   <w:endnote w:type="separator" w:id="-1">
     <w:p>
       <w:pPr>
@@ -21343,7 +22498,7 @@
 </file>
 
 <file path=word/footer1.xml><?xml version="1.0" encoding="utf-8"?>
-<w:ftr xmlns:wpc="http://schemas.microsoft.com/office/word/2010/wordprocessingCanvas" xmlns:cx="http://schemas.microsoft.com/office/drawing/2014/chartex" xmlns:cx1="http://schemas.microsoft.com/office/drawing/2015/9/8/chartex" xmlns:cx2="http://schemas.microsoft.com/office/drawing/2015/10/21/chartex" xmlns:cx3="http://schemas.microsoft.com/office/drawing/2016/5/9/chartex" xmlns:cx4="http://schemas.microsoft.com/office/drawing/2016/5/10/chartex" xmlns:cx5="http://schemas.microsoft.com/office/drawing/2016/5/11/chartex" xmlns:cx6="http://schemas.microsoft.com/office/drawing/2016/5/12/chartex" xmlns:cx7="http://schemas.microsoft.com/office/drawing/2016/5/13/chartex" xmlns:cx8="http://schemas.microsoft.com/office/drawing/2016/5/14/chartex" xmlns:mc="http://schemas.openxmlformats.org/markup-compatibility/2006" xmlns:aink="http://schemas.microsoft.com/office/drawing/2016/ink" xmlns:am3d="http://schemas.microsoft.com/office/drawing/2017/model3d" xmlns:o="urn:schemas-microsoft-com:office:office" xmlns:oel="http://schemas.microsoft.com/office/2019/extlst" xmlns:r="http://schemas.openxmlformats.org/officeDocument/2006/relationships" xmlns:m="http://schemas.openxmlformats.org/officeDocument/2006/math" xmlns:v="urn:schemas-microsoft-com:vml" xmlns:wp14="http://schemas.microsoft.com/office/word/2010/wordprocessingDrawing" xmlns:wp="http://schemas.openxmlformats.org/drawingml/2006/wordprocessingDrawing" xmlns:w10="urn:schemas-microsoft-com:office:word" xmlns:w="http://schemas.openxmlformats.org/wordprocessingml/2006/main" xmlns:w14="http://schemas.microsoft.com/office/word/2010/wordml" xmlns:w15="http://schemas.microsoft.com/office/word/2012/wordml" xmlns:w16cex="http://schemas.microsoft.com/office/word/2018/wordml/cex" xmlns:w16cid="http://schemas.microsoft.com/office/word/2016/wordml/cid" xmlns:w16="http://schemas.microsoft.com/office/word/2018/wordml" xmlns:w16du="http://schemas.microsoft.com/office/word/2023/wordml/word16du" xmlns:w16sdtdh="http://schemas.microsoft.com/office/word/2020/wordml/sdtdatahash" xmlns:w16se="http://schemas.microsoft.com/office/word/2015/wordml/symex" xmlns:wpg="http://schemas.microsoft.com/office/word/2010/wordprocessingGroup" xmlns:wpi="http://schemas.microsoft.com/office/word/2010/wordprocessingInk" xmlns:wne="http://schemas.microsoft.com/office/word/2006/wordml" xmlns:wps="http://schemas.microsoft.com/office/word/2010/wordprocessingShape" mc:Ignorable="w14 w15 w16se w16cid w16 w16cex w16sdtdh w16du wp14">
+<w:ftr xmlns:wpc="http://schemas.microsoft.com/office/word/2010/wordprocessingCanvas" xmlns:cx="http://schemas.microsoft.com/office/drawing/2014/chartex" xmlns:cx1="http://schemas.microsoft.com/office/drawing/2015/9/8/chartex" xmlns:cx2="http://schemas.microsoft.com/office/drawing/2015/10/21/chartex" xmlns:cx3="http://schemas.microsoft.com/office/drawing/2016/5/9/chartex" xmlns:cx4="http://schemas.microsoft.com/office/drawing/2016/5/10/chartex" xmlns:cx5="http://schemas.microsoft.com/office/drawing/2016/5/11/chartex" xmlns:cx6="http://schemas.microsoft.com/office/drawing/2016/5/12/chartex" xmlns:cx7="http://schemas.microsoft.com/office/drawing/2016/5/13/chartex" xmlns:cx8="http://schemas.microsoft.com/office/drawing/2016/5/14/chartex" xmlns:mc="http://schemas.openxmlformats.org/markup-compatibility/2006" xmlns:aink="http://schemas.microsoft.com/office/drawing/2016/ink" xmlns:am3d="http://schemas.microsoft.com/office/drawing/2017/model3d" xmlns:o="urn:schemas-microsoft-com:office:office" xmlns:r="http://schemas.openxmlformats.org/officeDocument/2006/relationships" xmlns:m="http://schemas.openxmlformats.org/officeDocument/2006/math" xmlns:v="urn:schemas-microsoft-com:vml" xmlns:wp14="http://schemas.microsoft.com/office/word/2010/wordprocessingDrawing" xmlns:wp="http://schemas.openxmlformats.org/drawingml/2006/wordprocessingDrawing" xmlns:w10="urn:schemas-microsoft-com:office:word" xmlns:w="http://schemas.openxmlformats.org/wordprocessingml/2006/main" xmlns:w14="http://schemas.microsoft.com/office/word/2010/wordml" xmlns:w15="http://schemas.microsoft.com/office/word/2012/wordml" xmlns:w16cid="http://schemas.microsoft.com/office/word/2016/wordml/cid" xmlns:w16se="http://schemas.microsoft.com/office/word/2015/wordml/symex" xmlns:wpg="http://schemas.microsoft.com/office/word/2010/wordprocessingGroup" xmlns:wpi="http://schemas.microsoft.com/office/word/2010/wordprocessingInk" xmlns:wne="http://schemas.microsoft.com/office/word/2006/wordml" xmlns:wps="http://schemas.microsoft.com/office/word/2010/wordprocessingShape" mc:Ignorable="w14 w15 w16se w16cid wp14">
   <w:sdt>
     <w:sdtPr>
       <w:id w:val="-954411554"/>
@@ -21385,7 +22540,7 @@
 </file>
 
 <file path=word/footnotes.xml><?xml version="1.0" encoding="utf-8"?>
-<w:footnotes xmlns:wpc="http://schemas.microsoft.com/office/word/2010/wordprocessingCanvas" xmlns:cx="http://schemas.microsoft.com/office/drawing/2014/chartex" xmlns:cx1="http://schemas.microsoft.com/office/drawing/2015/9/8/chartex" xmlns:cx2="http://schemas.microsoft.com/office/drawing/2015/10/21/chartex" xmlns:cx3="http://schemas.microsoft.com/office/drawing/2016/5/9/chartex" xmlns:cx4="http://schemas.microsoft.com/office/drawing/2016/5/10/chartex" xmlns:cx5="http://schemas.microsoft.com/office/drawing/2016/5/11/chartex" xmlns:cx6="http://schemas.microsoft.com/office/drawing/2016/5/12/chartex" xmlns:cx7="http://schemas.microsoft.com/office/drawing/2016/5/13/chartex" xmlns:cx8="http://schemas.microsoft.com/office/drawing/2016/5/14/chartex" xmlns:mc="http://schemas.openxmlformats.org/markup-compatibility/2006" xmlns:aink="http://schemas.microsoft.com/office/drawing/2016/ink" xmlns:am3d="http://schemas.microsoft.com/office/drawing/2017/model3d" xmlns:o="urn:schemas-microsoft-com:office:office" xmlns:oel="http://schemas.microsoft.com/office/2019/extlst" xmlns:r="http://schemas.openxmlformats.org/officeDocument/2006/relationships" xmlns:m="http://schemas.openxmlformats.org/officeDocument/2006/math" xmlns:v="urn:schemas-microsoft-com:vml" xmlns:wp14="http://schemas.microsoft.com/office/word/2010/wordprocessingDrawing" xmlns:wp="http://schemas.openxmlformats.org/drawingml/2006/wordprocessingDrawing" xmlns:w10="urn:schemas-microsoft-com:office:word" xmlns:w="http://schemas.openxmlformats.org/wordprocessingml/2006/main" xmlns:w14="http://schemas.microsoft.com/office/word/2010/wordml" xmlns:w15="http://schemas.microsoft.com/office/word/2012/wordml" xmlns:w16cex="http://schemas.microsoft.com/office/word/2018/wordml/cex" xmlns:w16cid="http://schemas.microsoft.com/office/word/2016/wordml/cid" xmlns:w16="http://schemas.microsoft.com/office/word/2018/wordml" xmlns:w16du="http://schemas.microsoft.com/office/word/2023/wordml/word16du" xmlns:w16sdtdh="http://schemas.microsoft.com/office/word/2020/wordml/sdtdatahash" xmlns:w16se="http://schemas.microsoft.com/office/word/2015/wordml/symex" xmlns:wpg="http://schemas.microsoft.com/office/word/2010/wordprocessingGroup" xmlns:wpi="http://schemas.microsoft.com/office/word/2010/wordprocessingInk" xmlns:wne="http://schemas.microsoft.com/office/word/2006/wordml" xmlns:wps="http://schemas.microsoft.com/office/word/2010/wordprocessingShape" mc:Ignorable="w14 w15 w16se w16cid w16 w16cex w16sdtdh w16du wp14">
+<w:footnotes xmlns:wpc="http://schemas.microsoft.com/office/word/2010/wordprocessingCanvas" xmlns:cx="http://schemas.microsoft.com/office/drawing/2014/chartex" xmlns:cx1="http://schemas.microsoft.com/office/drawing/2015/9/8/chartex" xmlns:cx2="http://schemas.microsoft.com/office/drawing/2015/10/21/chartex" xmlns:cx3="http://schemas.microsoft.com/office/drawing/2016/5/9/chartex" xmlns:cx4="http://schemas.microsoft.com/office/drawing/2016/5/10/chartex" xmlns:cx5="http://schemas.microsoft.com/office/drawing/2016/5/11/chartex" xmlns:cx6="http://schemas.microsoft.com/office/drawing/2016/5/12/chartex" xmlns:cx7="http://schemas.microsoft.com/office/drawing/2016/5/13/chartex" xmlns:cx8="http://schemas.microsoft.com/office/drawing/2016/5/14/chartex" xmlns:mc="http://schemas.openxmlformats.org/markup-compatibility/2006" xmlns:aink="http://schemas.microsoft.com/office/drawing/2016/ink" xmlns:am3d="http://schemas.microsoft.com/office/drawing/2017/model3d" xmlns:o="urn:schemas-microsoft-com:office:office" xmlns:r="http://schemas.openxmlformats.org/officeDocument/2006/relationships" xmlns:m="http://schemas.openxmlformats.org/officeDocument/2006/math" xmlns:v="urn:schemas-microsoft-com:vml" xmlns:wp14="http://schemas.microsoft.com/office/word/2010/wordprocessingDrawing" xmlns:wp="http://schemas.openxmlformats.org/drawingml/2006/wordprocessingDrawing" xmlns:w10="urn:schemas-microsoft-com:office:word" xmlns:w="http://schemas.openxmlformats.org/wordprocessingml/2006/main" xmlns:w14="http://schemas.microsoft.com/office/word/2010/wordml" xmlns:w15="http://schemas.microsoft.com/office/word/2012/wordml" xmlns:w16cid="http://schemas.microsoft.com/office/word/2016/wordml/cid" xmlns:w16se="http://schemas.microsoft.com/office/word/2015/wordml/symex" xmlns:wpg="http://schemas.microsoft.com/office/word/2010/wordprocessingGroup" xmlns:wpi="http://schemas.microsoft.com/office/word/2010/wordprocessingInk" xmlns:wne="http://schemas.microsoft.com/office/word/2006/wordml" xmlns:wps="http://schemas.microsoft.com/office/word/2010/wordprocessingShape" mc:Ignorable="w14 w15 w16se w16cid wp14">
   <w:footnote w:type="separator" w:id="-1">
     <w:p>
       <w:pPr>
@@ -21410,7 +22565,7 @@
 </file>
 
 <file path=word/numbering.xml><?xml version="1.0" encoding="utf-8"?>
-<w:numbering xmlns:wpc="http://schemas.microsoft.com/office/word/2010/wordprocessingCanvas" xmlns:cx="http://schemas.microsoft.com/office/drawing/2014/chartex" xmlns:cx1="http://schemas.microsoft.com/office/drawing/2015/9/8/chartex" xmlns:cx2="http://schemas.microsoft.com/office/drawing/2015/10/21/chartex" xmlns:cx3="http://schemas.microsoft.com/office/drawing/2016/5/9/chartex" xmlns:cx4="http://schemas.microsoft.com/office/drawing/2016/5/10/chartex" xmlns:cx5="http://schemas.microsoft.com/office/drawing/2016/5/11/chartex" xmlns:cx6="http://schemas.microsoft.com/office/drawing/2016/5/12/chartex" xmlns:cx7="http://schemas.microsoft.com/office/drawing/2016/5/13/chartex" xmlns:cx8="http://schemas.microsoft.com/office/drawing/2016/5/14/chartex" xmlns:mc="http://schemas.openxmlformats.org/markup-compatibility/2006" xmlns:aink="http://schemas.microsoft.com/office/drawing/2016/ink" xmlns:am3d="http://schemas.microsoft.com/office/drawing/2017/model3d" xmlns:o="urn:schemas-microsoft-com:office:office" xmlns:oel="http://schemas.microsoft.com/office/2019/extlst" xmlns:r="http://schemas.openxmlformats.org/officeDocument/2006/relationships" xmlns:m="http://schemas.openxmlformats.org/officeDocument/2006/math" xmlns:v="urn:schemas-microsoft-com:vml" xmlns:wp14="http://schemas.microsoft.com/office/word/2010/wordprocessingDrawing" xmlns:wp="http://schemas.openxmlformats.org/drawingml/2006/wordprocessingDrawing" xmlns:w10="urn:schemas-microsoft-com:office:word" xmlns:w="http://schemas.openxmlformats.org/wordprocessingml/2006/main" xmlns:w14="http://schemas.microsoft.com/office/word/2010/wordml" xmlns:w15="http://schemas.microsoft.com/office/word/2012/wordml" xmlns:w16cex="http://schemas.microsoft.com/office/word/2018/wordml/cex" xmlns:w16cid="http://schemas.microsoft.com/office/word/2016/wordml/cid" xmlns:w16="http://schemas.microsoft.com/office/word/2018/wordml" xmlns:w16du="http://schemas.microsoft.com/office/word/2023/wordml/word16du" xmlns:w16sdtdh="http://schemas.microsoft.com/office/word/2020/wordml/sdtdatahash" xmlns:w16se="http://schemas.microsoft.com/office/word/2015/wordml/symex" xmlns:wpg="http://schemas.microsoft.com/office/word/2010/wordprocessingGroup" xmlns:wpi="http://schemas.microsoft.com/office/word/2010/wordprocessingInk" xmlns:wne="http://schemas.microsoft.com/office/word/2006/wordml" xmlns:wps="http://schemas.microsoft.com/office/word/2010/wordprocessingShape" mc:Ignorable="w14 w15 w16se w16cid w16 w16cex w16sdtdh w16du wp14">
+<w:numbering xmlns:wpc="http://schemas.microsoft.com/office/word/2010/wordprocessingCanvas" xmlns:cx="http://schemas.microsoft.com/office/drawing/2014/chartex" xmlns:cx1="http://schemas.microsoft.com/office/drawing/2015/9/8/chartex" xmlns:cx2="http://schemas.microsoft.com/office/drawing/2015/10/21/chartex" xmlns:cx3="http://schemas.microsoft.com/office/drawing/2016/5/9/chartex" xmlns:cx4="http://schemas.microsoft.com/office/drawing/2016/5/10/chartex" xmlns:cx5="http://schemas.microsoft.com/office/drawing/2016/5/11/chartex" xmlns:cx6="http://schemas.microsoft.com/office/drawing/2016/5/12/chartex" xmlns:cx7="http://schemas.microsoft.com/office/drawing/2016/5/13/chartex" xmlns:cx8="http://schemas.microsoft.com/office/drawing/2016/5/14/chartex" xmlns:mc="http://schemas.openxmlformats.org/markup-compatibility/2006" xmlns:aink="http://schemas.microsoft.com/office/drawing/2016/ink" xmlns:am3d="http://schemas.microsoft.com/office/drawing/2017/model3d" xmlns:o="urn:schemas-microsoft-com:office:office" xmlns:r="http://schemas.openxmlformats.org/officeDocument/2006/relationships" xmlns:m="http://schemas.openxmlformats.org/officeDocument/2006/math" xmlns:v="urn:schemas-microsoft-com:vml" xmlns:wp14="http://schemas.microsoft.com/office/word/2010/wordprocessingDrawing" xmlns:wp="http://schemas.openxmlformats.org/drawingml/2006/wordprocessingDrawing" xmlns:w10="urn:schemas-microsoft-com:office:word" xmlns:w="http://schemas.openxmlformats.org/wordprocessingml/2006/main" xmlns:w14="http://schemas.microsoft.com/office/word/2010/wordml" xmlns:w15="http://schemas.microsoft.com/office/word/2012/wordml" xmlns:w16cid="http://schemas.microsoft.com/office/word/2016/wordml/cid" xmlns:w16se="http://schemas.microsoft.com/office/word/2015/wordml/symex" xmlns:wpg="http://schemas.microsoft.com/office/word/2010/wordprocessingGroup" xmlns:wpi="http://schemas.microsoft.com/office/word/2010/wordprocessingInk" xmlns:wne="http://schemas.microsoft.com/office/word/2006/wordml" xmlns:wps="http://schemas.microsoft.com/office/word/2010/wordprocessingShape" mc:Ignorable="w14 w15 w16se w16cid wp14">
   <w:abstractNum w:abstractNumId="0" w15:restartNumberingAfterBreak="0">
     <w:nsid w:val="2C404BF7"/>
     <w:multiLevelType w:val="hybridMultilevel"/>
@@ -21750,20 +22905,20 @@
       </w:rPr>
     </w:lvl>
   </w:abstractNum>
-  <w:num w:numId="1" w16cid:durableId="560673076">
+  <w:num w:numId="1">
     <w:abstractNumId w:val="2"/>
   </w:num>
-  <w:num w:numId="2" w16cid:durableId="374736444">
+  <w:num w:numId="2">
     <w:abstractNumId w:val="0"/>
   </w:num>
-  <w:num w:numId="3" w16cid:durableId="1231039693">
+  <w:num w:numId="3">
     <w:abstractNumId w:val="1"/>
   </w:num>
 </w:numbering>
 </file>
 
 <file path=word/people.xml><?xml version="1.0" encoding="utf-8"?>
-<w15:people xmlns:wpc="http://schemas.microsoft.com/office/word/2010/wordprocessingCanvas" xmlns:cx="http://schemas.microsoft.com/office/drawing/2014/chartex" xmlns:cx1="http://schemas.microsoft.com/office/drawing/2015/9/8/chartex" xmlns:cx2="http://schemas.microsoft.com/office/drawing/2015/10/21/chartex" xmlns:cx3="http://schemas.microsoft.com/office/drawing/2016/5/9/chartex" xmlns:cx4="http://schemas.microsoft.com/office/drawing/2016/5/10/chartex" xmlns:cx5="http://schemas.microsoft.com/office/drawing/2016/5/11/chartex" xmlns:cx6="http://schemas.microsoft.com/office/drawing/2016/5/12/chartex" xmlns:cx7="http://schemas.microsoft.com/office/drawing/2016/5/13/chartex" xmlns:cx8="http://schemas.microsoft.com/office/drawing/2016/5/14/chartex" xmlns:mc="http://schemas.openxmlformats.org/markup-compatibility/2006" xmlns:aink="http://schemas.microsoft.com/office/drawing/2016/ink" xmlns:am3d="http://schemas.microsoft.com/office/drawing/2017/model3d" xmlns:o="urn:schemas-microsoft-com:office:office" xmlns:oel="http://schemas.microsoft.com/office/2019/extlst" xmlns:r="http://schemas.openxmlformats.org/officeDocument/2006/relationships" xmlns:m="http://schemas.openxmlformats.org/officeDocument/2006/math" xmlns:v="urn:schemas-microsoft-com:vml" xmlns:wp14="http://schemas.microsoft.com/office/word/2010/wordprocessingDrawing" xmlns:wp="http://schemas.openxmlformats.org/drawingml/2006/wordprocessingDrawing" xmlns:w10="urn:schemas-microsoft-com:office:word" xmlns:w="http://schemas.openxmlformats.org/wordprocessingml/2006/main" xmlns:w14="http://schemas.microsoft.com/office/word/2010/wordml" xmlns:w15="http://schemas.microsoft.com/office/word/2012/wordml" xmlns:w16cex="http://schemas.microsoft.com/office/word/2018/wordml/cex" xmlns:w16cid="http://schemas.microsoft.com/office/word/2016/wordml/cid" xmlns:w16="http://schemas.microsoft.com/office/word/2018/wordml" xmlns:w16du="http://schemas.microsoft.com/office/word/2023/wordml/word16du" xmlns:w16sdtdh="http://schemas.microsoft.com/office/word/2020/wordml/sdtdatahash" xmlns:w16se="http://schemas.microsoft.com/office/word/2015/wordml/symex" xmlns:wpg="http://schemas.microsoft.com/office/word/2010/wordprocessingGroup" xmlns:wpi="http://schemas.microsoft.com/office/word/2010/wordprocessingInk" xmlns:wne="http://schemas.microsoft.com/office/word/2006/wordml" xmlns:wps="http://schemas.microsoft.com/office/word/2010/wordprocessingShape" mc:Ignorable="w14 w15 w16se w16cid w16 w16cex w16sdtdh w16du wp14">
+<w15:people xmlns:wpc="http://schemas.microsoft.com/office/word/2010/wordprocessingCanvas" xmlns:cx="http://schemas.microsoft.com/office/drawing/2014/chartex" xmlns:cx1="http://schemas.microsoft.com/office/drawing/2015/9/8/chartex" xmlns:cx2="http://schemas.microsoft.com/office/drawing/2015/10/21/chartex" xmlns:cx3="http://schemas.microsoft.com/office/drawing/2016/5/9/chartex" xmlns:cx4="http://schemas.microsoft.com/office/drawing/2016/5/10/chartex" xmlns:cx5="http://schemas.microsoft.com/office/drawing/2016/5/11/chartex" xmlns:cx6="http://schemas.microsoft.com/office/drawing/2016/5/12/chartex" xmlns:cx7="http://schemas.microsoft.com/office/drawing/2016/5/13/chartex" xmlns:cx8="http://schemas.microsoft.com/office/drawing/2016/5/14/chartex" xmlns:mc="http://schemas.openxmlformats.org/markup-compatibility/2006" xmlns:aink="http://schemas.microsoft.com/office/drawing/2016/ink" xmlns:am3d="http://schemas.microsoft.com/office/drawing/2017/model3d" xmlns:o="urn:schemas-microsoft-com:office:office" xmlns:r="http://schemas.openxmlformats.org/officeDocument/2006/relationships" xmlns:m="http://schemas.openxmlformats.org/officeDocument/2006/math" xmlns:v="urn:schemas-microsoft-com:vml" xmlns:wp14="http://schemas.microsoft.com/office/word/2010/wordprocessingDrawing" xmlns:wp="http://schemas.openxmlformats.org/drawingml/2006/wordprocessingDrawing" xmlns:w10="urn:schemas-microsoft-com:office:word" xmlns:w="http://schemas.openxmlformats.org/wordprocessingml/2006/main" xmlns:w14="http://schemas.microsoft.com/office/word/2010/wordml" xmlns:w15="http://schemas.microsoft.com/office/word/2012/wordml" xmlns:w16cid="http://schemas.microsoft.com/office/word/2016/wordml/cid" xmlns:w16se="http://schemas.microsoft.com/office/word/2015/wordml/symex" xmlns:wpg="http://schemas.microsoft.com/office/word/2010/wordprocessingGroup" xmlns:wpi="http://schemas.microsoft.com/office/word/2010/wordprocessingInk" xmlns:wne="http://schemas.microsoft.com/office/word/2006/wordml" xmlns:wps="http://schemas.microsoft.com/office/word/2010/wordprocessingShape" mc:Ignorable="w14 w15 w16se w16cid wp14">
   <w15:person w15:author="Lopez Martinez, Patricia">
     <w15:presenceInfo w15:providerId="AD" w15:userId="S-1-5-21-944967546-1198412623-924725345-2806"/>
   </w15:person>
@@ -21774,7 +22929,7 @@
 </file>
 
 <file path=word/styles.xml><?xml version="1.0" encoding="utf-8"?>
-<w:styles xmlns:mc="http://schemas.openxmlformats.org/markup-compatibility/2006" xmlns:r="http://schemas.openxmlformats.org/officeDocument/2006/relationships" xmlns:w="http://schemas.openxmlformats.org/wordprocessingml/2006/main" xmlns:w14="http://schemas.microsoft.com/office/word/2010/wordml" xmlns:w15="http://schemas.microsoft.com/office/word/2012/wordml" xmlns:w16cex="http://schemas.microsoft.com/office/word/2018/wordml/cex" xmlns:w16cid="http://schemas.microsoft.com/office/word/2016/wordml/cid" xmlns:w16="http://schemas.microsoft.com/office/word/2018/wordml" xmlns:w16du="http://schemas.microsoft.com/office/word/2023/wordml/word16du" xmlns:w16sdtdh="http://schemas.microsoft.com/office/word/2020/wordml/sdtdatahash" xmlns:w16se="http://schemas.microsoft.com/office/word/2015/wordml/symex" mc:Ignorable="w14 w15 w16se w16cid w16 w16cex w16sdtdh w16du">
+<w:styles xmlns:mc="http://schemas.openxmlformats.org/markup-compatibility/2006" xmlns:r="http://schemas.openxmlformats.org/officeDocument/2006/relationships" xmlns:w="http://schemas.openxmlformats.org/wordprocessingml/2006/main" xmlns:w14="http://schemas.microsoft.com/office/word/2010/wordml" xmlns:w15="http://schemas.microsoft.com/office/word/2012/wordml" xmlns:w16cid="http://schemas.microsoft.com/office/word/2016/wordml/cid" xmlns:w16se="http://schemas.microsoft.com/office/word/2015/wordml/symex" mc:Ignorable="w14 w15 w16se w16cid">
   <w:docDefaults>
     <w:rPrDefault>
       <w:rPr>
@@ -21792,7 +22947,7 @@
       </w:pPr>
     </w:pPrDefault>
   </w:docDefaults>
-  <w:latentStyles w:defLockedState="0" w:defUIPriority="99" w:defSemiHidden="0" w:defUnhideWhenUsed="0" w:defQFormat="0" w:count="376">
+  <w:latentStyles w:defLockedState="0" w:defUIPriority="99" w:defSemiHidden="0" w:defUnhideWhenUsed="0" w:defQFormat="0" w:count="375">
     <w:lsdException w:name="Normal" w:uiPriority="0" w:qFormat="1"/>
     <w:lsdException w:name="heading 1" w:uiPriority="9" w:qFormat="1"/>
     <w:lsdException w:name="heading 2" w:semiHidden="1" w:uiPriority="9" w:unhideWhenUsed="1" w:qFormat="1"/>
@@ -22168,7 +23323,6 @@
     <w:lsdException w:name="Smart Hyperlink" w:semiHidden="1" w:unhideWhenUsed="1"/>
     <w:lsdException w:name="Hashtag" w:semiHidden="1" w:unhideWhenUsed="1"/>
     <w:lsdException w:name="Unresolved Mention" w:semiHidden="1" w:unhideWhenUsed="1"/>
-    <w:lsdException w:name="Smart Link" w:semiHidden="1" w:unhideWhenUsed="1"/>
   </w:latentStyles>
   <w:style w:type="paragraph" w:default="1" w:styleId="Normal">
     <w:name w:val="Normal"/>
@@ -22970,7 +24124,7 @@
 </file>
 
 <file path=customXml/itemProps1.xml><?xml version="1.0" encoding="utf-8"?>
-<ds:datastoreItem xmlns:ds="http://schemas.openxmlformats.org/officeDocument/2006/customXml" ds:itemID="{AC8348EB-FDBA-4611-9EE2-A6C6F02B9FA1}">
+<ds:datastoreItem xmlns:ds="http://schemas.openxmlformats.org/officeDocument/2006/customXml" ds:itemID="{63FD4267-1CC0-4C23-A673-9CAFCC85B66E}">
   <ds:schemaRefs>
     <ds:schemaRef ds:uri="http://schemas.openxmlformats.org/officeDocument/2006/bibliography"/>
   </ds:schemaRefs>

</xml_diff>